<commit_message>
Report - Description dataset added
</commit_message>
<xml_diff>
--- a/BANK MARKETING DATA/Project_report.docx
+++ b/BANK MARKETING DATA/Project_report.docx
@@ -53,7 +53,25 @@
           <w:sz w:val="24"/>
           <w:szCs w:val="24"/>
         </w:rPr>
-        <w:t>Finance and banking are one of the most extensive and extremely competitive markets. Any organisation going face-to-face with the big players need to fortify that they understand precisely how buyers like to interact with their sales and marketing processes. Customers today lean on both online as well as offline means to shop before making a decision. Almost on every occasion, an offline phenomenon such as making a phone call or visiting a branch is a positive indicator of a possible conversion. In this report, a bank marketing dataset of a Portuguese bank is selected where the marketing campaigns were based on phone calls. The report is based on the Bank Marketing Data from [UCI M</w:t>
+        <w:t xml:space="preserve">Finance and banking are one of the most extensive and extremely competitive markets. Any organisation going face-to-face with the big players need to fortify that they understand precisely how buyers like to interact with their sales and marketing processes. Customers today lean on both online as well as offline means to shop before </w:t>
+      </w:r>
+      <w:proofErr w:type="gramStart"/>
+      <w:r>
+        <w:rPr>
+          <w:rFonts w:ascii="Calibri" w:hAnsi="Calibri" w:cs="Calibri"/>
+          <w:sz w:val="24"/>
+          <w:szCs w:val="24"/>
+        </w:rPr>
+        <w:t>making a decision</w:t>
+      </w:r>
+      <w:proofErr w:type="gramEnd"/>
+      <w:r>
+        <w:rPr>
+          <w:rFonts w:ascii="Calibri" w:hAnsi="Calibri" w:cs="Calibri"/>
+          <w:sz w:val="24"/>
+          <w:szCs w:val="24"/>
+        </w:rPr>
+        <w:t>. Almost on every occasion, an offline phenomenon such as making a phone call or visiting a branch is a positive indicator of a possible conversion. In this report, a bank marketing dataset of a Portuguese bank is selected where the marketing campaigns were based on phone calls. The report is based on the Bank Marketing Data from [UCI M</w:t>
       </w:r>
       <w:r>
         <w:rPr>
@@ -63,13 +81,41 @@
         </w:rPr>
         <w:t xml:space="preserve">L </w:t>
       </w:r>
-      <w:r>
-        <w:rPr>
-          <w:rFonts w:ascii="Calibri" w:hAnsi="Calibri" w:cs="Calibri"/>
-          <w:sz w:val="24"/>
-          <w:szCs w:val="24"/>
-        </w:rPr>
-        <w:t xml:space="preserve">Repository](https://archive.ics.uci.edu/ml/datasets/Bank+Marketing). Initially, the dataset is split into training data, testing data and evaluation data. The data is imbalanced in terms of outcome categories. SMOTE(Synthetic Minority Over-sampling </w:t>
+      <w:proofErr w:type="gramStart"/>
+      <w:r>
+        <w:rPr>
+          <w:rFonts w:ascii="Calibri" w:hAnsi="Calibri" w:cs="Calibri"/>
+          <w:sz w:val="24"/>
+          <w:szCs w:val="24"/>
+        </w:rPr>
+        <w:t>Repository](</w:t>
+      </w:r>
+      <w:proofErr w:type="gramEnd"/>
+      <w:r>
+        <w:rPr>
+          <w:rFonts w:ascii="Calibri" w:hAnsi="Calibri" w:cs="Calibri"/>
+          <w:sz w:val="24"/>
+          <w:szCs w:val="24"/>
+        </w:rPr>
+        <w:t xml:space="preserve">https://archive.ics.uci.edu/ml/datasets/Bank+Marketing). Initially, the dataset is split into training data, testing data and evaluation data. The data is imbalanced in terms of outcome categories. </w:t>
+      </w:r>
+      <w:proofErr w:type="gramStart"/>
+      <w:r>
+        <w:rPr>
+          <w:rFonts w:ascii="Calibri" w:hAnsi="Calibri" w:cs="Calibri"/>
+          <w:sz w:val="24"/>
+          <w:szCs w:val="24"/>
+        </w:rPr>
+        <w:t>SMOTE(</w:t>
+      </w:r>
+      <w:proofErr w:type="gramEnd"/>
+      <w:r>
+        <w:rPr>
+          <w:rFonts w:ascii="Calibri" w:hAnsi="Calibri" w:cs="Calibri"/>
+          <w:sz w:val="24"/>
+          <w:szCs w:val="24"/>
+        </w:rPr>
+        <w:t xml:space="preserve">Synthetic Minority Over-sampling </w:t>
       </w:r>
       <w:proofErr w:type="spellStart"/>
       <w:r>
@@ -212,6 +258,16 @@
           <w:szCs w:val="24"/>
         </w:rPr>
       </w:pPr>
+    </w:p>
+    <w:p>
+      <w:pPr>
+        <w:jc w:val="both"/>
+        <w:rPr>
+          <w:rFonts w:ascii="Calibri" w:hAnsi="Calibri" w:cs="Calibri"/>
+          <w:sz w:val="24"/>
+          <w:szCs w:val="24"/>
+        </w:rPr>
+      </w:pPr>
       <w:r>
         <w:rPr>
           <w:rFonts w:ascii="Calibri" w:hAnsi="Calibri" w:cs="Calibri"/>
@@ -219,6 +275,125 @@
           <w:szCs w:val="24"/>
         </w:rPr>
         <w:t>For this project, a data set of a Portuguese Bank direct marketing campaign is used. This dataset is obtained from the UCI machine learning repository (https://archive.ics.uci.edu/ml/datasets/Bank+Marketing). The primary objective of this project is to find the best model to predict whether a customer will subscribe for a term deposit or not using various classification techniques. Our secondary objective is to determine what factors in this data set would contribute the most for the sale of term deposits to the potential customers. The target users for this project are the marketing team of a banking institution who are looking to increase their inflow of cash deposits. The following sections of this report includes the description of the dataset in detail, all the methods (classification techniques) that has been applied on the dataset to get the results and eventually the best one is described thoroughly. Moreover, the results for the best model is presented followed by conclusion which summarises the most important findings and the scope of future research is suggested.</w:t>
+      </w:r>
+    </w:p>
+    <w:p>
+      <w:pPr>
+        <w:jc w:val="both"/>
+        <w:rPr>
+          <w:rFonts w:ascii="Calibri" w:hAnsi="Calibri" w:cs="Calibri"/>
+          <w:sz w:val="24"/>
+          <w:szCs w:val="24"/>
+        </w:rPr>
+      </w:pPr>
+    </w:p>
+    <w:p>
+      <w:pPr>
+        <w:jc w:val="both"/>
+        <w:rPr>
+          <w:rFonts w:ascii="Calibri" w:hAnsi="Calibri" w:cs="Calibri"/>
+          <w:sz w:val="24"/>
+          <w:szCs w:val="24"/>
+        </w:rPr>
+      </w:pPr>
+    </w:p>
+    <w:p>
+      <w:pPr>
+        <w:jc w:val="both"/>
+        <w:rPr>
+          <w:rFonts w:ascii="Calibri" w:hAnsi="Calibri" w:cs="Calibri"/>
+          <w:sz w:val="24"/>
+          <w:szCs w:val="24"/>
+        </w:rPr>
+      </w:pPr>
+    </w:p>
+    <w:p>
+      <w:pPr>
+        <w:pStyle w:val="ListParagraph"/>
+        <w:numPr>
+          <w:ilvl w:val="0"/>
+          <w:numId w:val="1"/>
+        </w:numPr>
+        <w:ind w:left="284"/>
+        <w:jc w:val="both"/>
+        <w:rPr>
+          <w:rFonts w:ascii="Calibri" w:hAnsi="Calibri" w:cs="Calibri"/>
+          <w:b/>
+          <w:bCs/>
+          <w:sz w:val="28"/>
+          <w:szCs w:val="28"/>
+        </w:rPr>
+      </w:pPr>
+      <w:r>
+        <w:rPr>
+          <w:rFonts w:ascii="Calibri" w:hAnsi="Calibri" w:cs="Calibri"/>
+          <w:b/>
+          <w:bCs/>
+          <w:sz w:val="28"/>
+          <w:szCs w:val="28"/>
+        </w:rPr>
+        <w:lastRenderedPageBreak/>
+        <w:t xml:space="preserve">DESCRIPTION OF THE DATASET </w:t>
+      </w:r>
+    </w:p>
+    <w:p>
+      <w:pPr>
+        <w:jc w:val="both"/>
+        <w:rPr>
+          <w:rFonts w:ascii="Calibri" w:hAnsi="Calibri" w:cs="Calibri"/>
+          <w:b/>
+          <w:bCs/>
+          <w:sz w:val="24"/>
+          <w:szCs w:val="24"/>
+          <w:u w:val="single"/>
+        </w:rPr>
+      </w:pPr>
+      <w:r>
+        <w:rPr>
+          <w:rFonts w:ascii="Calibri" w:hAnsi="Calibri" w:cs="Calibri"/>
+          <w:b/>
+          <w:bCs/>
+          <w:sz w:val="24"/>
+          <w:szCs w:val="24"/>
+          <w:u w:val="single"/>
+        </w:rPr>
+        <w:t xml:space="preserve">Original Data: </w:t>
+      </w:r>
+    </w:p>
+    <w:p>
+      <w:pPr>
+        <w:jc w:val="both"/>
+        <w:rPr>
+          <w:rFonts w:ascii="Calibri" w:hAnsi="Calibri" w:cs="Calibri"/>
+          <w:sz w:val="24"/>
+          <w:szCs w:val="24"/>
+        </w:rPr>
+      </w:pPr>
+      <w:r>
+        <w:rPr>
+          <w:rFonts w:ascii="Calibri" w:hAnsi="Calibri" w:cs="Calibri"/>
+          <w:sz w:val="24"/>
+          <w:szCs w:val="24"/>
+        </w:rPr>
+        <w:t xml:space="preserve">The original data has been extracted from the UCI Machine Learning Repository. The data is a result of a direct marketing campaign executed by a Portuguese banking institution to promote term deposits. The campaign was based on phone calls. It contains a total of 45211 instances. There are 17 attributes in total, out of which 16 are independent variables and 1 is dependent variable (outcome variable). The outcome variable is binary (yes/no), where yes means a customer will subscribe for a term deposit or </w:t>
+      </w:r>
+      <w:proofErr w:type="gramStart"/>
+      <w:r>
+        <w:rPr>
+          <w:rFonts w:ascii="Calibri" w:hAnsi="Calibri" w:cs="Calibri"/>
+          <w:sz w:val="24"/>
+          <w:szCs w:val="24"/>
+        </w:rPr>
+        <w:t>no</w:t>
+      </w:r>
+      <w:proofErr w:type="gramEnd"/>
+      <w:r>
+        <w:rPr>
+          <w:rFonts w:ascii="Calibri" w:hAnsi="Calibri" w:cs="Calibri"/>
+          <w:sz w:val="24"/>
+          <w:szCs w:val="24"/>
+        </w:rPr>
+        <w:t xml:space="preserve"> otherwise. The description of all the attributes is given in the table below. </w:t>
       </w:r>
     </w:p>
     <w:sectPr>
@@ -455,6 +630,7 @@
     <w:lsdException w:name="HTML Sample" w:semiHidden="1" w:unhideWhenUsed="1"/>
     <w:lsdException w:name="HTML Typewriter" w:semiHidden="1" w:unhideWhenUsed="1"/>
     <w:lsdException w:name="HTML Variable" w:semiHidden="1" w:unhideWhenUsed="1"/>
+    <w:lsdException w:name="Normal Table" w:semiHidden="1" w:unhideWhenUsed="1"/>
     <w:lsdException w:name="annotation subject" w:semiHidden="1" w:unhideWhenUsed="1"/>
     <w:lsdException w:name="No List" w:semiHidden="1" w:unhideWhenUsed="1"/>
     <w:lsdException w:name="Outline List 1" w:semiHidden="1" w:unhideWhenUsed="1"/>
@@ -501,8 +677,10 @@
     <w:lsdException w:name="Table Subtle 2" w:semiHidden="1" w:unhideWhenUsed="1"/>
     <w:lsdException w:name="Table Web 1" w:semiHidden="1" w:unhideWhenUsed="1"/>
     <w:lsdException w:name="Table Web 2" w:semiHidden="1" w:unhideWhenUsed="1"/>
+    <w:lsdException w:name="Table Web 3" w:semiHidden="1" w:unhideWhenUsed="1"/>
     <w:lsdException w:name="Balloon Text" w:semiHidden="1" w:unhideWhenUsed="1"/>
     <w:lsdException w:name="Table Grid" w:uiPriority="39"/>
+    <w:lsdException w:name="Table Theme" w:semiHidden="1" w:unhideWhenUsed="1"/>
     <w:lsdException w:name="Placeholder Text" w:semiHidden="1"/>
     <w:lsdException w:name="No Spacing" w:uiPriority="1" w:qFormat="1"/>
     <w:lsdException w:name="Light Shading" w:uiPriority="60"/>

</xml_diff>

<commit_message>
Project Report - Customer Profile
</commit_message>
<xml_diff>
--- a/BANK MARKETING DATA/Project_report.docx
+++ b/BANK MARKETING DATA/Project_report.docx
@@ -564,7 +564,7 @@
             <w:pStyle w:val="TOC1"/>
             <w:rPr>
               <w:rFonts w:eastAsiaTheme="minorEastAsia"/>
-              <w:b w:val="0"/>
+              <w:b/>
               <w:sz w:val="22"/>
               <w:szCs w:val="22"/>
               <w:lang w:eastAsia="en-AU" w:bidi="gu-IN"/>
@@ -583,6 +583,8 @@
             <w:r>
               <w:rPr>
                 <w:rStyle w:val="Hyperlink"/>
+                <w:b/>
+                <w:bCs w:val="0"/>
               </w:rPr>
               <w:t>Executive Summary</w:t>
             </w:r>
@@ -634,7 +636,8 @@
             <w:pStyle w:val="TOC1"/>
             <w:rPr>
               <w:rFonts w:eastAsiaTheme="minorEastAsia"/>
-              <w:b w:val="0"/>
+              <w:b/>
+              <w:bCs w:val="0"/>
               <w:sz w:val="22"/>
               <w:szCs w:val="22"/>
               <w:lang w:eastAsia="en-AU" w:bidi="gu-IN"/>
@@ -644,46 +647,62 @@
             <w:r>
               <w:rPr>
                 <w:rStyle w:val="Hyperlink"/>
+                <w:b/>
+                <w:bCs w:val="0"/>
               </w:rPr>
               <w:t>Introduction</w:t>
             </w:r>
             <w:r>
               <w:rPr>
+                <w:b/>
+                <w:bCs w:val="0"/>
                 <w:webHidden/>
               </w:rPr>
               <w:tab/>
             </w:r>
             <w:r>
               <w:rPr>
+                <w:b/>
+                <w:bCs w:val="0"/>
                 <w:webHidden/>
               </w:rPr>
               <w:fldChar w:fldCharType="begin"/>
             </w:r>
             <w:r>
               <w:rPr>
+                <w:b/>
+                <w:bCs w:val="0"/>
                 <w:webHidden/>
               </w:rPr>
               <w:instrText xml:space="preserve"> PAGEREF _Toc33133141 \h </w:instrText>
             </w:r>
             <w:r>
               <w:rPr>
+                <w:b/>
+                <w:bCs w:val="0"/>
                 <w:webHidden/>
               </w:rPr>
             </w:r>
             <w:r>
               <w:rPr>
+                <w:b/>
+                <w:bCs w:val="0"/>
                 <w:webHidden/>
               </w:rPr>
               <w:fldChar w:fldCharType="separate"/>
             </w:r>
             <w:r>
               <w:rPr>
+                <w:b/>
+                <w:bCs w:val="0"/>
                 <w:webHidden/>
               </w:rPr>
               <w:t>1</w:t>
             </w:r>
             <w:r>
               <w:rPr>
+                <w:b/>
+                <w:bCs w:val="0"/>
                 <w:webHidden/>
               </w:rPr>
               <w:fldChar w:fldCharType="end"/>
@@ -695,7 +714,8 @@
             <w:pStyle w:val="TOC1"/>
             <w:rPr>
               <w:rFonts w:eastAsiaTheme="minorEastAsia"/>
-              <w:b w:val="0"/>
+              <w:b/>
+              <w:bCs w:val="0"/>
               <w:sz w:val="22"/>
               <w:szCs w:val="22"/>
               <w:lang w:eastAsia="en-AU" w:bidi="gu-IN"/>
@@ -705,46 +725,62 @@
             <w:r>
               <w:rPr>
                 <w:rStyle w:val="Hyperlink"/>
+                <w:b/>
+                <w:bCs w:val="0"/>
               </w:rPr>
               <w:t>Description of the dataset</w:t>
             </w:r>
             <w:r>
               <w:rPr>
+                <w:b/>
+                <w:bCs w:val="0"/>
                 <w:webHidden/>
               </w:rPr>
               <w:tab/>
             </w:r>
             <w:r>
               <w:rPr>
+                <w:b/>
+                <w:bCs w:val="0"/>
                 <w:webHidden/>
               </w:rPr>
               <w:fldChar w:fldCharType="begin"/>
             </w:r>
             <w:r>
               <w:rPr>
+                <w:b/>
+                <w:bCs w:val="0"/>
                 <w:webHidden/>
               </w:rPr>
               <w:instrText xml:space="preserve"> PAGEREF _Toc33133142 \h </w:instrText>
             </w:r>
             <w:r>
               <w:rPr>
+                <w:b/>
+                <w:bCs w:val="0"/>
                 <w:webHidden/>
               </w:rPr>
             </w:r>
             <w:r>
               <w:rPr>
+                <w:b/>
+                <w:bCs w:val="0"/>
                 <w:webHidden/>
               </w:rPr>
               <w:fldChar w:fldCharType="separate"/>
             </w:r>
             <w:r>
               <w:rPr>
+                <w:b/>
+                <w:bCs w:val="0"/>
                 <w:webHidden/>
               </w:rPr>
               <w:t>2</w:t>
             </w:r>
             <w:r>
               <w:rPr>
+                <w:b/>
+                <w:bCs w:val="0"/>
                 <w:webHidden/>
               </w:rPr>
               <w:fldChar w:fldCharType="end"/>
@@ -759,6 +795,7 @@
             </w:tabs>
             <w:rPr>
               <w:rFonts w:eastAsiaTheme="minorEastAsia"/>
+              <w:bCs/>
               <w:noProof/>
               <w:lang w:eastAsia="en-AU" w:bidi="gu-IN"/>
             </w:rPr>
@@ -767,12 +804,14 @@
             <w:r>
               <w:rPr>
                 <w:rStyle w:val="Hyperlink"/>
+                <w:bCs/>
                 <w:noProof/>
               </w:rPr>
               <w:t>Original Data</w:t>
             </w:r>
             <w:r>
               <w:rPr>
+                <w:bCs/>
                 <w:noProof/>
                 <w:webHidden/>
               </w:rPr>
@@ -780,6 +819,7 @@
             </w:r>
             <w:r>
               <w:rPr>
+                <w:bCs/>
                 <w:noProof/>
                 <w:webHidden/>
               </w:rPr>
@@ -787,6 +827,7 @@
             </w:r>
             <w:r>
               <w:rPr>
+                <w:bCs/>
                 <w:noProof/>
                 <w:webHidden/>
               </w:rPr>
@@ -794,12 +835,14 @@
             </w:r>
             <w:r>
               <w:rPr>
+                <w:bCs/>
                 <w:noProof/>
                 <w:webHidden/>
               </w:rPr>
             </w:r>
             <w:r>
               <w:rPr>
+                <w:bCs/>
                 <w:noProof/>
                 <w:webHidden/>
               </w:rPr>
@@ -807,6 +850,7 @@
             </w:r>
             <w:r>
               <w:rPr>
+                <w:bCs/>
                 <w:noProof/>
                 <w:webHidden/>
               </w:rPr>
@@ -814,6 +858,7 @@
             </w:r>
             <w:r>
               <w:rPr>
+                <w:bCs/>
                 <w:noProof/>
                 <w:webHidden/>
               </w:rPr>
@@ -829,6 +874,7 @@
             </w:tabs>
             <w:rPr>
               <w:rFonts w:eastAsiaTheme="minorEastAsia"/>
+              <w:bCs/>
               <w:noProof/>
               <w:lang w:eastAsia="en-AU" w:bidi="gu-IN"/>
             </w:rPr>
@@ -837,12 +883,14 @@
             <w:r>
               <w:rPr>
                 <w:rStyle w:val="Hyperlink"/>
+                <w:bCs/>
                 <w:noProof/>
               </w:rPr>
               <w:t>Data Preprocessing</w:t>
             </w:r>
             <w:r>
               <w:rPr>
+                <w:bCs/>
                 <w:noProof/>
                 <w:webHidden/>
               </w:rPr>
@@ -850,6 +898,7 @@
             </w:r>
             <w:r>
               <w:rPr>
+                <w:bCs/>
                 <w:noProof/>
                 <w:webHidden/>
               </w:rPr>
@@ -857,6 +906,7 @@
             </w:r>
             <w:r>
               <w:rPr>
+                <w:bCs/>
                 <w:noProof/>
                 <w:webHidden/>
               </w:rPr>
@@ -864,12 +914,14 @@
             </w:r>
             <w:r>
               <w:rPr>
+                <w:bCs/>
                 <w:noProof/>
                 <w:webHidden/>
               </w:rPr>
             </w:r>
             <w:r>
               <w:rPr>
+                <w:bCs/>
                 <w:noProof/>
                 <w:webHidden/>
               </w:rPr>
@@ -877,13 +929,15 @@
             </w:r>
             <w:r>
               <w:rPr>
+                <w:bCs/>
                 <w:noProof/>
                 <w:webHidden/>
               </w:rPr>
-              <w:t>2</w:t>
-            </w:r>
-            <w:r>
-              <w:rPr>
+              <w:t>3</w:t>
+            </w:r>
+            <w:r>
+              <w:rPr>
+                <w:bCs/>
                 <w:noProof/>
                 <w:webHidden/>
               </w:rPr>
@@ -899,6 +953,7 @@
             </w:tabs>
             <w:rPr>
               <w:rFonts w:eastAsiaTheme="minorEastAsia"/>
+              <w:bCs/>
               <w:noProof/>
               <w:lang w:eastAsia="en-AU" w:bidi="gu-IN"/>
             </w:rPr>
@@ -907,12 +962,14 @@
             <w:r>
               <w:rPr>
                 <w:rStyle w:val="Hyperlink"/>
+                <w:bCs/>
                 <w:noProof/>
               </w:rPr>
               <w:t>Consumer Profile</w:t>
             </w:r>
             <w:r>
               <w:rPr>
+                <w:bCs/>
                 <w:noProof/>
                 <w:webHidden/>
               </w:rPr>
@@ -920,6 +977,7 @@
             </w:r>
             <w:r>
               <w:rPr>
+                <w:bCs/>
                 <w:noProof/>
                 <w:webHidden/>
               </w:rPr>
@@ -927,6 +985,7 @@
             </w:r>
             <w:r>
               <w:rPr>
+                <w:bCs/>
                 <w:noProof/>
                 <w:webHidden/>
               </w:rPr>
@@ -934,12 +993,14 @@
             </w:r>
             <w:r>
               <w:rPr>
+                <w:bCs/>
                 <w:noProof/>
                 <w:webHidden/>
               </w:rPr>
             </w:r>
             <w:r>
               <w:rPr>
+                <w:bCs/>
                 <w:noProof/>
                 <w:webHidden/>
               </w:rPr>
@@ -947,13 +1008,15 @@
             </w:r>
             <w:r>
               <w:rPr>
+                <w:bCs/>
                 <w:noProof/>
                 <w:webHidden/>
               </w:rPr>
-              <w:t>4</w:t>
-            </w:r>
-            <w:r>
-              <w:rPr>
+              <w:t>3</w:t>
+            </w:r>
+            <w:r>
+              <w:rPr>
+                <w:bCs/>
                 <w:noProof/>
                 <w:webHidden/>
               </w:rPr>
@@ -966,7 +1029,8 @@
             <w:pStyle w:val="TOC1"/>
             <w:rPr>
               <w:rFonts w:eastAsiaTheme="minorEastAsia"/>
-              <w:b w:val="0"/>
+              <w:b/>
+              <w:bCs w:val="0"/>
               <w:sz w:val="22"/>
               <w:szCs w:val="22"/>
               <w:lang w:eastAsia="en-AU" w:bidi="gu-IN"/>
@@ -976,46 +1040,62 @@
             <w:r>
               <w:rPr>
                 <w:rStyle w:val="Hyperlink"/>
+                <w:b/>
+                <w:bCs w:val="0"/>
               </w:rPr>
               <w:t>Methodology</w:t>
             </w:r>
             <w:r>
               <w:rPr>
+                <w:b/>
+                <w:bCs w:val="0"/>
                 <w:webHidden/>
               </w:rPr>
               <w:tab/>
             </w:r>
             <w:r>
               <w:rPr>
+                <w:b/>
+                <w:bCs w:val="0"/>
                 <w:webHidden/>
               </w:rPr>
               <w:fldChar w:fldCharType="begin"/>
             </w:r>
             <w:r>
               <w:rPr>
+                <w:b/>
+                <w:bCs w:val="0"/>
                 <w:webHidden/>
               </w:rPr>
               <w:instrText xml:space="preserve"> PAGEREF _Toc33133146 \h </w:instrText>
             </w:r>
             <w:r>
               <w:rPr>
+                <w:b/>
+                <w:bCs w:val="0"/>
                 <w:webHidden/>
               </w:rPr>
             </w:r>
             <w:r>
               <w:rPr>
+                <w:b/>
+                <w:bCs w:val="0"/>
                 <w:webHidden/>
               </w:rPr>
               <w:fldChar w:fldCharType="separate"/>
             </w:r>
             <w:r>
               <w:rPr>
+                <w:b/>
+                <w:bCs w:val="0"/>
                 <w:webHidden/>
               </w:rPr>
-              <w:t>5</w:t>
-            </w:r>
-            <w:r>
-              <w:rPr>
+              <w:t>4</w:t>
+            </w:r>
+            <w:r>
+              <w:rPr>
+                <w:b/>
+                <w:bCs w:val="0"/>
                 <w:webHidden/>
               </w:rPr>
               <w:fldChar w:fldCharType="end"/>
@@ -1030,6 +1110,7 @@
             </w:tabs>
             <w:rPr>
               <w:rFonts w:eastAsiaTheme="minorEastAsia"/>
+              <w:bCs/>
               <w:noProof/>
               <w:lang w:eastAsia="en-AU" w:bidi="gu-IN"/>
             </w:rPr>
@@ -1038,12 +1119,14 @@
             <w:r>
               <w:rPr>
                 <w:rStyle w:val="Hyperlink"/>
+                <w:bCs/>
                 <w:noProof/>
               </w:rPr>
               <w:t>Market Basket Analysis(MBA)</w:t>
             </w:r>
             <w:r>
               <w:rPr>
+                <w:bCs/>
                 <w:noProof/>
                 <w:webHidden/>
               </w:rPr>
@@ -1051,6 +1134,7 @@
             </w:r>
             <w:r>
               <w:rPr>
+                <w:bCs/>
                 <w:noProof/>
                 <w:webHidden/>
               </w:rPr>
@@ -1058,6 +1142,7 @@
             </w:r>
             <w:r>
               <w:rPr>
+                <w:bCs/>
                 <w:noProof/>
                 <w:webHidden/>
               </w:rPr>
@@ -1065,12 +1150,14 @@
             </w:r>
             <w:r>
               <w:rPr>
+                <w:bCs/>
                 <w:noProof/>
                 <w:webHidden/>
               </w:rPr>
             </w:r>
             <w:r>
               <w:rPr>
+                <w:bCs/>
                 <w:noProof/>
                 <w:webHidden/>
               </w:rPr>
@@ -1078,13 +1165,15 @@
             </w:r>
             <w:r>
               <w:rPr>
+                <w:bCs/>
                 <w:noProof/>
                 <w:webHidden/>
               </w:rPr>
-              <w:t>5</w:t>
-            </w:r>
-            <w:r>
-              <w:rPr>
+              <w:t>4</w:t>
+            </w:r>
+            <w:r>
+              <w:rPr>
+                <w:bCs/>
                 <w:noProof/>
                 <w:webHidden/>
               </w:rPr>
@@ -1100,6 +1189,7 @@
             </w:tabs>
             <w:rPr>
               <w:rFonts w:eastAsiaTheme="minorEastAsia"/>
+              <w:bCs/>
               <w:noProof/>
               <w:lang w:eastAsia="en-AU" w:bidi="gu-IN"/>
             </w:rPr>
@@ -1108,12 +1198,14 @@
             <w:r>
               <w:rPr>
                 <w:rStyle w:val="Hyperlink"/>
+                <w:bCs/>
                 <w:noProof/>
               </w:rPr>
               <w:t>Clustering</w:t>
             </w:r>
             <w:r>
               <w:rPr>
+                <w:bCs/>
                 <w:noProof/>
                 <w:webHidden/>
               </w:rPr>
@@ -1121,6 +1213,7 @@
             </w:r>
             <w:r>
               <w:rPr>
+                <w:bCs/>
                 <w:noProof/>
                 <w:webHidden/>
               </w:rPr>
@@ -1128,6 +1221,7 @@
             </w:r>
             <w:r>
               <w:rPr>
+                <w:bCs/>
                 <w:noProof/>
                 <w:webHidden/>
               </w:rPr>
@@ -1135,12 +1229,14 @@
             </w:r>
             <w:r>
               <w:rPr>
+                <w:bCs/>
                 <w:noProof/>
                 <w:webHidden/>
               </w:rPr>
             </w:r>
             <w:r>
               <w:rPr>
+                <w:bCs/>
                 <w:noProof/>
                 <w:webHidden/>
               </w:rPr>
@@ -1148,13 +1244,15 @@
             </w:r>
             <w:r>
               <w:rPr>
+                <w:bCs/>
                 <w:noProof/>
                 <w:webHidden/>
               </w:rPr>
-              <w:t>6</w:t>
-            </w:r>
-            <w:r>
-              <w:rPr>
+              <w:t>5</w:t>
+            </w:r>
+            <w:r>
+              <w:rPr>
+                <w:bCs/>
                 <w:noProof/>
                 <w:webHidden/>
               </w:rPr>
@@ -1167,7 +1265,8 @@
             <w:pStyle w:val="TOC1"/>
             <w:rPr>
               <w:rFonts w:eastAsiaTheme="minorEastAsia"/>
-              <w:b w:val="0"/>
+              <w:b/>
+              <w:bCs w:val="0"/>
               <w:sz w:val="22"/>
               <w:szCs w:val="22"/>
               <w:lang w:eastAsia="en-AU" w:bidi="gu-IN"/>
@@ -1177,46 +1276,62 @@
             <w:r>
               <w:rPr>
                 <w:rStyle w:val="Hyperlink"/>
+                <w:b/>
+                <w:bCs w:val="0"/>
               </w:rPr>
               <w:t>Results</w:t>
             </w:r>
             <w:r>
               <w:rPr>
+                <w:b/>
+                <w:bCs w:val="0"/>
                 <w:webHidden/>
               </w:rPr>
               <w:tab/>
             </w:r>
             <w:r>
               <w:rPr>
+                <w:b/>
+                <w:bCs w:val="0"/>
                 <w:webHidden/>
               </w:rPr>
               <w:fldChar w:fldCharType="begin"/>
             </w:r>
             <w:r>
               <w:rPr>
+                <w:b/>
+                <w:bCs w:val="0"/>
                 <w:webHidden/>
               </w:rPr>
               <w:instrText xml:space="preserve"> PAGEREF _Toc33133149 \h </w:instrText>
             </w:r>
             <w:r>
               <w:rPr>
+                <w:b/>
+                <w:bCs w:val="0"/>
                 <w:webHidden/>
               </w:rPr>
             </w:r>
             <w:r>
               <w:rPr>
+                <w:b/>
+                <w:bCs w:val="0"/>
                 <w:webHidden/>
               </w:rPr>
               <w:fldChar w:fldCharType="separate"/>
             </w:r>
             <w:r>
               <w:rPr>
+                <w:b/>
+                <w:bCs w:val="0"/>
                 <w:webHidden/>
               </w:rPr>
-              <w:t>7</w:t>
-            </w:r>
-            <w:r>
-              <w:rPr>
+              <w:t>6</w:t>
+            </w:r>
+            <w:r>
+              <w:rPr>
+                <w:b/>
+                <w:bCs w:val="0"/>
                 <w:webHidden/>
               </w:rPr>
               <w:fldChar w:fldCharType="end"/>
@@ -1231,6 +1346,7 @@
             </w:tabs>
             <w:rPr>
               <w:rFonts w:eastAsiaTheme="minorEastAsia"/>
+              <w:bCs/>
               <w:noProof/>
               <w:lang w:eastAsia="en-AU" w:bidi="gu-IN"/>
             </w:rPr>
@@ -1239,12 +1355,14 @@
             <w:r>
               <w:rPr>
                 <w:rStyle w:val="Hyperlink"/>
+                <w:bCs/>
                 <w:noProof/>
               </w:rPr>
               <w:t>Market Basket Analysis(MBA)</w:t>
             </w:r>
             <w:r>
               <w:rPr>
+                <w:bCs/>
                 <w:noProof/>
                 <w:webHidden/>
               </w:rPr>
@@ -1252,6 +1370,7 @@
             </w:r>
             <w:r>
               <w:rPr>
+                <w:bCs/>
                 <w:noProof/>
                 <w:webHidden/>
               </w:rPr>
@@ -1259,6 +1378,7 @@
             </w:r>
             <w:r>
               <w:rPr>
+                <w:bCs/>
                 <w:noProof/>
                 <w:webHidden/>
               </w:rPr>
@@ -1266,12 +1386,14 @@
             </w:r>
             <w:r>
               <w:rPr>
+                <w:bCs/>
                 <w:noProof/>
                 <w:webHidden/>
               </w:rPr>
             </w:r>
             <w:r>
               <w:rPr>
+                <w:bCs/>
                 <w:noProof/>
                 <w:webHidden/>
               </w:rPr>
@@ -1279,13 +1401,15 @@
             </w:r>
             <w:r>
               <w:rPr>
+                <w:bCs/>
                 <w:noProof/>
                 <w:webHidden/>
               </w:rPr>
-              <w:t>7</w:t>
-            </w:r>
-            <w:r>
-              <w:rPr>
+              <w:t>6</w:t>
+            </w:r>
+            <w:r>
+              <w:rPr>
+                <w:bCs/>
                 <w:noProof/>
                 <w:webHidden/>
               </w:rPr>
@@ -1301,6 +1425,7 @@
             </w:tabs>
             <w:rPr>
               <w:rFonts w:eastAsiaTheme="minorEastAsia"/>
+              <w:b/>
               <w:noProof/>
               <w:lang w:eastAsia="en-AU" w:bidi="gu-IN"/>
             </w:rPr>
@@ -1309,12 +1434,14 @@
             <w:r>
               <w:rPr>
                 <w:rStyle w:val="Hyperlink"/>
+                <w:bCs/>
                 <w:noProof/>
               </w:rPr>
               <w:t>Clustering</w:t>
             </w:r>
             <w:r>
               <w:rPr>
+                <w:bCs/>
                 <w:noProof/>
                 <w:webHidden/>
               </w:rPr>
@@ -1322,6 +1449,7 @@
             </w:r>
             <w:r>
               <w:rPr>
+                <w:bCs/>
                 <w:noProof/>
                 <w:webHidden/>
               </w:rPr>
@@ -1329,6 +1457,7 @@
             </w:r>
             <w:r>
               <w:rPr>
+                <w:bCs/>
                 <w:noProof/>
                 <w:webHidden/>
               </w:rPr>
@@ -1336,12 +1465,14 @@
             </w:r>
             <w:r>
               <w:rPr>
+                <w:bCs/>
                 <w:noProof/>
                 <w:webHidden/>
               </w:rPr>
             </w:r>
             <w:r>
               <w:rPr>
+                <w:bCs/>
                 <w:noProof/>
                 <w:webHidden/>
               </w:rPr>
@@ -1349,13 +1480,15 @@
             </w:r>
             <w:r>
               <w:rPr>
+                <w:bCs/>
                 <w:noProof/>
                 <w:webHidden/>
               </w:rPr>
-              <w:t>9</w:t>
-            </w:r>
-            <w:r>
-              <w:rPr>
+              <w:t>8</w:t>
+            </w:r>
+            <w:r>
+              <w:rPr>
+                <w:bCs/>
                 <w:noProof/>
                 <w:webHidden/>
               </w:rPr>
@@ -1368,7 +1501,8 @@
             <w:pStyle w:val="TOC1"/>
             <w:rPr>
               <w:rFonts w:eastAsiaTheme="minorEastAsia"/>
-              <w:b w:val="0"/>
+              <w:b/>
+              <w:bCs w:val="0"/>
               <w:sz w:val="22"/>
               <w:szCs w:val="22"/>
               <w:lang w:eastAsia="en-AU" w:bidi="gu-IN"/>
@@ -1378,46 +1512,62 @@
             <w:r>
               <w:rPr>
                 <w:rStyle w:val="Hyperlink"/>
+                <w:b/>
+                <w:bCs w:val="0"/>
               </w:rPr>
               <w:t>Conclusion</w:t>
             </w:r>
             <w:r>
               <w:rPr>
+                <w:b/>
+                <w:bCs w:val="0"/>
                 <w:webHidden/>
               </w:rPr>
               <w:tab/>
             </w:r>
             <w:r>
               <w:rPr>
+                <w:b/>
+                <w:bCs w:val="0"/>
                 <w:webHidden/>
               </w:rPr>
               <w:fldChar w:fldCharType="begin"/>
             </w:r>
             <w:r>
               <w:rPr>
+                <w:b/>
+                <w:bCs w:val="0"/>
                 <w:webHidden/>
               </w:rPr>
               <w:instrText xml:space="preserve"> PAGEREF _Toc33133152 \h </w:instrText>
             </w:r>
             <w:r>
               <w:rPr>
+                <w:b/>
+                <w:bCs w:val="0"/>
                 <w:webHidden/>
               </w:rPr>
             </w:r>
             <w:r>
               <w:rPr>
+                <w:b/>
+                <w:bCs w:val="0"/>
                 <w:webHidden/>
               </w:rPr>
               <w:fldChar w:fldCharType="separate"/>
             </w:r>
             <w:r>
               <w:rPr>
+                <w:b/>
+                <w:bCs w:val="0"/>
                 <w:webHidden/>
               </w:rPr>
-              <w:t>11</w:t>
-            </w:r>
-            <w:r>
-              <w:rPr>
+              <w:t>10</w:t>
+            </w:r>
+            <w:r>
+              <w:rPr>
+                <w:b/>
+                <w:bCs w:val="0"/>
                 <w:webHidden/>
               </w:rPr>
               <w:fldChar w:fldCharType="end"/>
@@ -1429,7 +1579,8 @@
             <w:pStyle w:val="TOC1"/>
             <w:rPr>
               <w:rFonts w:eastAsiaTheme="minorEastAsia"/>
-              <w:b w:val="0"/>
+              <w:b/>
+              <w:bCs w:val="0"/>
               <w:sz w:val="22"/>
               <w:szCs w:val="22"/>
               <w:lang w:eastAsia="en-AU" w:bidi="gu-IN"/>
@@ -1439,46 +1590,62 @@
             <w:r>
               <w:rPr>
                 <w:rStyle w:val="Hyperlink"/>
+                <w:b/>
+                <w:bCs w:val="0"/>
               </w:rPr>
               <w:t>Future Analysis</w:t>
             </w:r>
             <w:r>
               <w:rPr>
+                <w:b/>
+                <w:bCs w:val="0"/>
                 <w:webHidden/>
               </w:rPr>
               <w:tab/>
             </w:r>
             <w:r>
               <w:rPr>
+                <w:b/>
+                <w:bCs w:val="0"/>
                 <w:webHidden/>
               </w:rPr>
               <w:fldChar w:fldCharType="begin"/>
             </w:r>
             <w:r>
               <w:rPr>
+                <w:b/>
+                <w:bCs w:val="0"/>
                 <w:webHidden/>
               </w:rPr>
               <w:instrText xml:space="preserve"> PAGEREF _Toc33133153 \h </w:instrText>
             </w:r>
             <w:r>
               <w:rPr>
+                <w:b/>
+                <w:bCs w:val="0"/>
                 <w:webHidden/>
               </w:rPr>
             </w:r>
             <w:r>
               <w:rPr>
+                <w:b/>
+                <w:bCs w:val="0"/>
                 <w:webHidden/>
               </w:rPr>
               <w:fldChar w:fldCharType="separate"/>
             </w:r>
             <w:r>
               <w:rPr>
+                <w:b/>
+                <w:bCs w:val="0"/>
                 <w:webHidden/>
               </w:rPr>
               <w:t>11</w:t>
             </w:r>
             <w:r>
               <w:rPr>
+                <w:b/>
+                <w:bCs w:val="0"/>
                 <w:webHidden/>
               </w:rPr>
               <w:fldChar w:fldCharType="end"/>
@@ -1490,7 +1657,8 @@
             <w:pStyle w:val="TOC1"/>
             <w:rPr>
               <w:rFonts w:eastAsiaTheme="minorEastAsia"/>
-              <w:b w:val="0"/>
+              <w:b/>
+              <w:bCs w:val="0"/>
               <w:sz w:val="22"/>
               <w:szCs w:val="22"/>
               <w:lang w:eastAsia="en-AU" w:bidi="gu-IN"/>
@@ -1500,46 +1668,62 @@
             <w:r>
               <w:rPr>
                 <w:rStyle w:val="Hyperlink"/>
+                <w:b/>
+                <w:bCs w:val="0"/>
               </w:rPr>
               <w:t>Appendix</w:t>
             </w:r>
             <w:r>
               <w:rPr>
+                <w:b/>
+                <w:bCs w:val="0"/>
                 <w:webHidden/>
               </w:rPr>
               <w:tab/>
             </w:r>
             <w:r>
               <w:rPr>
+                <w:b/>
+                <w:bCs w:val="0"/>
                 <w:webHidden/>
               </w:rPr>
               <w:fldChar w:fldCharType="begin"/>
             </w:r>
             <w:r>
               <w:rPr>
+                <w:b/>
+                <w:bCs w:val="0"/>
                 <w:webHidden/>
               </w:rPr>
               <w:instrText xml:space="preserve"> PAGEREF _Toc33133154 \h </w:instrText>
             </w:r>
             <w:r>
               <w:rPr>
+                <w:b/>
+                <w:bCs w:val="0"/>
                 <w:webHidden/>
               </w:rPr>
             </w:r>
             <w:r>
               <w:rPr>
+                <w:b/>
+                <w:bCs w:val="0"/>
                 <w:webHidden/>
               </w:rPr>
               <w:fldChar w:fldCharType="separate"/>
             </w:r>
             <w:r>
               <w:rPr>
+                <w:b/>
+                <w:bCs w:val="0"/>
                 <w:webHidden/>
               </w:rPr>
               <w:t>12</w:t>
             </w:r>
             <w:r>
               <w:rPr>
+                <w:b/>
+                <w:bCs w:val="0"/>
                 <w:webHidden/>
               </w:rPr>
               <w:fldChar w:fldCharType="end"/>
@@ -3531,6 +3715,180 @@
       </w:sdtContent>
     </w:sdt>
     <w:p/>
+    <w:p/>
+    <w:p/>
+    <w:p>
+      <w:r>
+        <w:br w:type="page"/>
+      </w:r>
+    </w:p>
+    <w:p>
+      <w:pPr>
+        <w:pStyle w:val="TOCHeading"/>
+        <w:ind w:left="-567"/>
+        <w:rPr>
+          <w:b/>
+          <w:bCs/>
+          <w:color w:val="92D050"/>
+        </w:rPr>
+      </w:pPr>
+      <w:r>
+        <w:rPr>
+          <w:b/>
+          <w:bCs/>
+          <w:color w:val="92D050"/>
+        </w:rPr>
+        <w:lastRenderedPageBreak/>
+        <w:t xml:space="preserve">Table of </w:t>
+      </w:r>
+      <w:r>
+        <w:rPr>
+          <w:b/>
+          <w:bCs/>
+          <w:color w:val="92D050"/>
+        </w:rPr>
+        <w:t>Tables</w:t>
+      </w:r>
+    </w:p>
+    <w:p>
+      <w:pPr>
+        <w:pStyle w:val="TOC1"/>
+        <w:rPr>
+          <w:rFonts w:eastAsiaTheme="minorEastAsia"/>
+          <w:bCs w:val="0"/>
+          <w:sz w:val="22"/>
+          <w:szCs w:val="22"/>
+          <w:lang w:eastAsia="en-AU" w:bidi="gu-IN"/>
+        </w:rPr>
+      </w:pPr>
+      <w:r>
+        <w:fldChar w:fldCharType="begin"/>
+      </w:r>
+      <w:r>
+        <w:instrText xml:space="preserve"> TOC \h \z \t "Style1,1" </w:instrText>
+      </w:r>
+      <w:r>
+        <w:fldChar w:fldCharType="separate"/>
+      </w:r>
+      <w:hyperlink w:anchor="_Toc60493356" w:history="1">
+        <w:r>
+          <w:rPr>
+            <w:rStyle w:val="Hyperlink"/>
+          </w:rPr>
+          <w:t>Table 1 Variable Description of Original Data</w:t>
+        </w:r>
+        <w:r>
+          <w:rPr>
+            <w:webHidden/>
+          </w:rPr>
+          <w:tab/>
+        </w:r>
+        <w:r>
+          <w:rPr>
+            <w:webHidden/>
+          </w:rPr>
+          <w:fldChar w:fldCharType="begin"/>
+        </w:r>
+        <w:r>
+          <w:rPr>
+            <w:webHidden/>
+          </w:rPr>
+          <w:instrText xml:space="preserve"> PAGEREF _Toc60493356 \h </w:instrText>
+        </w:r>
+        <w:r>
+          <w:rPr>
+            <w:webHidden/>
+          </w:rPr>
+        </w:r>
+        <w:r>
+          <w:rPr>
+            <w:webHidden/>
+          </w:rPr>
+          <w:fldChar w:fldCharType="separate"/>
+        </w:r>
+        <w:r>
+          <w:rPr>
+            <w:webHidden/>
+          </w:rPr>
+          <w:t>2</w:t>
+        </w:r>
+        <w:r>
+          <w:rPr>
+            <w:webHidden/>
+          </w:rPr>
+          <w:fldChar w:fldCharType="end"/>
+        </w:r>
+      </w:hyperlink>
+    </w:p>
+    <w:p>
+      <w:pPr>
+        <w:pStyle w:val="TOC1"/>
+        <w:rPr>
+          <w:rFonts w:eastAsiaTheme="minorEastAsia"/>
+          <w:bCs w:val="0"/>
+          <w:sz w:val="22"/>
+          <w:szCs w:val="22"/>
+          <w:lang w:eastAsia="en-AU" w:bidi="gu-IN"/>
+        </w:rPr>
+      </w:pPr>
+      <w:hyperlink w:anchor="_Toc60493357" w:history="1">
+        <w:r>
+          <w:rPr>
+            <w:rStyle w:val="Hyperlink"/>
+          </w:rPr>
+          <w:t>Table 2 Subsets of the data</w:t>
+        </w:r>
+        <w:r>
+          <w:rPr>
+            <w:webHidden/>
+          </w:rPr>
+          <w:tab/>
+        </w:r>
+        <w:r>
+          <w:rPr>
+            <w:webHidden/>
+          </w:rPr>
+          <w:fldChar w:fldCharType="begin"/>
+        </w:r>
+        <w:r>
+          <w:rPr>
+            <w:webHidden/>
+          </w:rPr>
+          <w:instrText xml:space="preserve"> PAGEREF _Toc60493357 \h </w:instrText>
+        </w:r>
+        <w:r>
+          <w:rPr>
+            <w:webHidden/>
+          </w:rPr>
+        </w:r>
+        <w:r>
+          <w:rPr>
+            <w:webHidden/>
+          </w:rPr>
+          <w:fldChar w:fldCharType="separate"/>
+        </w:r>
+        <w:r>
+          <w:rPr>
+            <w:webHidden/>
+          </w:rPr>
+          <w:t>3</w:t>
+        </w:r>
+        <w:r>
+          <w:rPr>
+            <w:webHidden/>
+          </w:rPr>
+          <w:fldChar w:fldCharType="end"/>
+        </w:r>
+      </w:hyperlink>
+    </w:p>
+    <w:p>
+      <w:r>
+        <w:fldChar w:fldCharType="end"/>
+      </w:r>
+      <w:r>
+        <w:br w:type="page"/>
+      </w:r>
+    </w:p>
     <w:p>
       <w:pPr>
         <w:sectPr>
@@ -3556,6 +3914,7 @@
         </w:rPr>
       </w:pPr>
       <w:bookmarkStart w:id="0" w:name="_Toc33133140"/>
+      <w:bookmarkStart w:id="1" w:name="_Toc60493157"/>
       <w:r>
         <w:rPr>
           <w:b/>
@@ -3565,6 +3924,7 @@
         <w:t>Executive Summary</w:t>
       </w:r>
       <w:bookmarkEnd w:id="0"/>
+      <w:bookmarkEnd w:id="1"/>
     </w:p>
     <w:p/>
     <w:p>
@@ -3678,7 +4038,23 @@
           <w:sz w:val="24"/>
           <w:szCs w:val="24"/>
         </w:rPr>
-        <w:t xml:space="preserve"> techniques such as scaling, creating dummy variables were performed to make data suitable for modeling.  The outcome of the campaign is predicted using various classification and prediction models.</w:t>
+        <w:t xml:space="preserve"> techniques such as scaling, creating dummy variables were performed to make data suitable for </w:t>
+      </w:r>
+      <w:r>
+        <w:rPr>
+          <w:rFonts w:ascii="Calibri" w:hAnsi="Calibri" w:cs="Calibri"/>
+          <w:sz w:val="24"/>
+          <w:szCs w:val="24"/>
+        </w:rPr>
+        <w:t>modelling</w:t>
+      </w:r>
+      <w:r>
+        <w:rPr>
+          <w:rFonts w:ascii="Calibri" w:hAnsi="Calibri" w:cs="Calibri"/>
+          <w:sz w:val="24"/>
+          <w:szCs w:val="24"/>
+        </w:rPr>
+        <w:t>.  The outcome of the campaign is predicted using various classification and prediction models.</w:t>
       </w:r>
       <w:r>
         <w:rPr>
@@ -3727,7 +4103,8 @@
           <w:color w:val="92D050"/>
         </w:rPr>
       </w:pPr>
-      <w:bookmarkStart w:id="1" w:name="_Toc33133141"/>
+      <w:bookmarkStart w:id="2" w:name="_Toc33133141"/>
+      <w:bookmarkStart w:id="3" w:name="_Toc60493158"/>
       <w:r>
         <w:rPr>
           <w:b/>
@@ -3735,7 +4112,8 @@
         </w:rPr>
         <w:t>Introduction</w:t>
       </w:r>
-      <w:bookmarkEnd w:id="1"/>
+      <w:bookmarkEnd w:id="2"/>
+      <w:bookmarkEnd w:id="3"/>
     </w:p>
     <w:p/>
     <w:p>
@@ -3841,7 +4219,8 @@
           <w:color w:val="92D050"/>
         </w:rPr>
       </w:pPr>
-      <w:bookmarkStart w:id="2" w:name="_Toc33133142"/>
+      <w:bookmarkStart w:id="4" w:name="_Toc33133142"/>
+      <w:bookmarkStart w:id="5" w:name="_Toc60493159"/>
       <w:r>
         <w:rPr>
           <w:b/>
@@ -3849,7 +4228,8 @@
         </w:rPr>
         <w:t>Description of the dataset</w:t>
       </w:r>
-      <w:bookmarkEnd w:id="2"/>
+      <w:bookmarkEnd w:id="4"/>
+      <w:bookmarkEnd w:id="5"/>
     </w:p>
     <w:p/>
     <w:p>
@@ -3859,14 +4239,14 @@
           <w:color w:val="92D050"/>
         </w:rPr>
       </w:pPr>
-      <w:bookmarkStart w:id="3" w:name="_Toc33133143"/>
+      <w:bookmarkStart w:id="6" w:name="_Toc33133143"/>
       <w:r>
         <w:rPr>
           <w:color w:val="92D050"/>
         </w:rPr>
         <w:t>Original Data</w:t>
       </w:r>
-      <w:bookmarkEnd w:id="3"/>
+      <w:bookmarkEnd w:id="6"/>
     </w:p>
     <w:p/>
     <w:p>
@@ -4082,24 +4462,6 @@
         </w:rPr>
         <w:t>.</w:t>
       </w:r>
-      <w:r>
-        <w:rPr>
-          <w:rFonts w:ascii="Calibri" w:hAnsi="Calibri" w:cs="Calibri"/>
-          <w:sz w:val="24"/>
-          <w:szCs w:val="24"/>
-        </w:rPr>
-        <w:t xml:space="preserve"> </w:t>
-      </w:r>
-      <w:r>
-        <w:rPr>
-          <w:rFonts w:ascii="Calibri" w:hAnsi="Calibri" w:cs="Calibri"/>
-          <w:i/>
-          <w:iCs/>
-          <w:sz w:val="24"/>
-          <w:szCs w:val="24"/>
-        </w:rPr>
-        <w:t>[Appendix I]</w:t>
-      </w:r>
     </w:p>
     <w:p>
       <w:pPr>
@@ -4229,24 +4591,6 @@
         </w:rPr>
         <w:t>.</w:t>
       </w:r>
-      <w:r>
-        <w:rPr>
-          <w:rFonts w:ascii="Calibri" w:hAnsi="Calibri" w:cs="Calibri"/>
-          <w:sz w:val="24"/>
-          <w:szCs w:val="24"/>
-        </w:rPr>
-        <w:t xml:space="preserve"> </w:t>
-      </w:r>
-      <w:r>
-        <w:rPr>
-          <w:rFonts w:ascii="Calibri" w:hAnsi="Calibri" w:cs="Calibri"/>
-          <w:i/>
-          <w:iCs/>
-          <w:sz w:val="24"/>
-          <w:szCs w:val="24"/>
-        </w:rPr>
-        <w:t>[Appendix II]</w:t>
-      </w:r>
     </w:p>
     <w:p>
       <w:pPr>
@@ -4278,7 +4622,7 @@
           <w:sz w:val="24"/>
           <w:szCs w:val="24"/>
         </w:rPr>
-        <w:t xml:space="preserve"> Variables representing campaign information – contact, day, month, duration, campaign, pdays, previous, poutcome, y</w:t>
+        <w:t xml:space="preserve"> Variables representing campaign information – contact, day, month, duration, campaign, pdays, previous, poutcome</w:t>
       </w:r>
       <w:r>
         <w:rPr>
@@ -4287,24 +4631,6 @@
           <w:szCs w:val="24"/>
         </w:rPr>
         <w:t>.</w:t>
-      </w:r>
-      <w:r>
-        <w:rPr>
-          <w:rFonts w:ascii="Calibri" w:hAnsi="Calibri" w:cs="Calibri"/>
-          <w:sz w:val="24"/>
-          <w:szCs w:val="24"/>
-        </w:rPr>
-        <w:t xml:space="preserve"> </w:t>
-      </w:r>
-      <w:r>
-        <w:rPr>
-          <w:rFonts w:ascii="Calibri" w:hAnsi="Calibri" w:cs="Calibri"/>
-          <w:i/>
-          <w:iCs/>
-          <w:sz w:val="24"/>
-          <w:szCs w:val="24"/>
-        </w:rPr>
-        <w:t>[Appendix III]</w:t>
       </w:r>
     </w:p>
     <w:p>
@@ -4329,23 +4655,7 @@
           <w:sz w:val="24"/>
           <w:szCs w:val="24"/>
         </w:rPr>
-        <w:t>1</w:t>
-      </w:r>
-      <w:r>
-        <w:rPr>
-          <w:rFonts w:ascii="Calibri" w:hAnsi="Calibri" w:cs="Calibri"/>
-          <w:sz w:val="24"/>
-          <w:szCs w:val="24"/>
-        </w:rPr>
-        <w:t xml:space="preserve"> </w:t>
-      </w:r>
-      <w:r>
-        <w:rPr>
-          <w:rFonts w:ascii="Calibri" w:hAnsi="Calibri" w:cs="Calibri"/>
-          <w:sz w:val="24"/>
-          <w:szCs w:val="24"/>
-        </w:rPr>
-        <w:t>Target variable – y.</w:t>
+        <w:t>1 Target variable – y.</w:t>
       </w:r>
     </w:p>
     <w:p>
@@ -4909,7 +5219,31 @@
                 <w:sz w:val="24"/>
                 <w:szCs w:val="24"/>
               </w:rPr>
-              <w:t xml:space="preserve"> and more</w:t>
+              <w:t>, “self-employed”, “</w:t>
+            </w:r>
+            <w:r>
+              <w:rPr>
+                <w:rFonts w:asciiTheme="minorHAnsi" w:hAnsiTheme="minorHAnsi" w:cs="Times New Roman"/>
+                <w:sz w:val="24"/>
+                <w:szCs w:val="24"/>
+              </w:rPr>
+              <w:t>entrepreneur</w:t>
+            </w:r>
+            <w:r>
+              <w:rPr>
+                <w:rFonts w:asciiTheme="minorHAnsi" w:hAnsiTheme="minorHAnsi" w:cs="Times New Roman"/>
+                <w:sz w:val="24"/>
+                <w:szCs w:val="24"/>
+              </w:rPr>
+              <w:t>”, “unemployed”, “housemaid”</w:t>
+            </w:r>
+            <w:r>
+              <w:rPr>
+                <w:rFonts w:asciiTheme="minorHAnsi" w:hAnsiTheme="minorHAnsi" w:cs="Times New Roman"/>
+                <w:sz w:val="24"/>
+                <w:szCs w:val="24"/>
+              </w:rPr>
+              <w:t>, “student”, and “unknown”</w:t>
             </w:r>
           </w:p>
         </w:tc>
@@ -6840,37 +7174,23 @@
     </w:tbl>
     <w:p>
       <w:pPr>
-        <w:shd w:val="clear" w:color="auto" w:fill="D9D9D9" w:themeFill="background1" w:themeFillShade="D9"/>
-        <w:tabs>
-          <w:tab w:val="right" w:pos="9498"/>
-        </w:tabs>
-        <w:spacing w:after="0"/>
-        <w:ind w:right="7"/>
-        <w:rPr>
-          <w:rFonts w:ascii="Calibri" w:hAnsi="Calibri" w:cs="Calibri"/>
-          <w:sz w:val="24"/>
-          <w:szCs w:val="24"/>
-        </w:rPr>
-      </w:pPr>
-      <w:r>
-        <w:rPr>
-          <w:rFonts w:cs="Calibri"/>
-          <w:b/>
-          <w:bCs/>
-          <w:i/>
-          <w:iCs/>
-        </w:rPr>
+        <w:pStyle w:val="Style1"/>
+        <w:rPr>
+          <w:rFonts w:ascii="Calibri" w:hAnsi="Calibri"/>
+          <w:sz w:val="24"/>
+          <w:szCs w:val="24"/>
+        </w:rPr>
+      </w:pPr>
+      <w:bookmarkStart w:id="7" w:name="_Toc60493356"/>
+      <w:r>
         <w:t>Table 1 Variable Description of Original Dat</w:t>
       </w:r>
       <w:r>
-        <w:rPr>
-          <w:rFonts w:cs="Calibri"/>
-          <w:b/>
-          <w:bCs/>
-          <w:i/>
-          <w:iCs/>
-        </w:rPr>
-        <w:t xml:space="preserve">a                                                                                   </w:t>
+        <w:t>a</w:t>
+      </w:r>
+      <w:bookmarkEnd w:id="7"/>
+      <w:r>
+        <w:t xml:space="preserve">                                                                                   </w:t>
       </w:r>
     </w:p>
     <w:p>
@@ -6921,14 +7241,14 @@
           <w:color w:val="92D050"/>
         </w:rPr>
       </w:pPr>
-      <w:bookmarkStart w:id="4" w:name="_Toc33133144"/>
+      <w:bookmarkStart w:id="8" w:name="_Toc33133144"/>
       <w:r>
         <w:rPr>
           <w:color w:val="92D050"/>
         </w:rPr>
         <w:t xml:space="preserve">Data </w:t>
       </w:r>
-      <w:bookmarkEnd w:id="4"/>
+      <w:bookmarkEnd w:id="8"/>
       <w:r>
         <w:rPr>
           <w:color w:val="92D050"/>
@@ -7207,7 +7527,23 @@
           <w:sz w:val="24"/>
           <w:szCs w:val="24"/>
         </w:rPr>
-        <w:t xml:space="preserve">: 89% of the observation has “No” </w:t>
+        <w:t>: 8</w:t>
+      </w:r>
+      <w:r>
+        <w:rPr>
+          <w:rFonts w:ascii="Calibri" w:hAnsi="Calibri" w:cs="Calibri"/>
+          <w:sz w:val="24"/>
+          <w:szCs w:val="24"/>
+        </w:rPr>
+        <w:t>7</w:t>
+      </w:r>
+      <w:r>
+        <w:rPr>
+          <w:rFonts w:ascii="Calibri" w:hAnsi="Calibri" w:cs="Calibri"/>
+          <w:sz w:val="24"/>
+          <w:szCs w:val="24"/>
+        </w:rPr>
+        <w:t xml:space="preserve">% of the observation has “No” </w:t>
       </w:r>
       <w:r>
         <w:rPr>
@@ -7332,11 +7668,15 @@
     </w:p>
     <w:tbl>
       <w:tblPr>
-        <w:tblW w:w="0" w:type="auto"/>
-        <w:jc w:val="center"/>
+        <w:tblW w:w="10935" w:type="dxa"/>
+        <w:tblInd w:w="-572" w:type="dxa"/>
         <w:tblBorders>
+          <w:top w:val="single" w:sz="4" w:space="0" w:color="auto"/>
+          <w:left w:val="single" w:sz="4" w:space="0" w:color="auto"/>
           <w:bottom w:val="single" w:sz="4" w:space="0" w:color="auto"/>
+          <w:right w:val="single" w:sz="4" w:space="0" w:color="auto"/>
           <w:insideH w:val="single" w:sz="4" w:space="0" w:color="auto"/>
+          <w:insideV w:val="single" w:sz="4" w:space="0" w:color="auto"/>
         </w:tblBorders>
         <w:shd w:val="clear" w:color="auto" w:fill="92D050"/>
         <w:tblLayout w:type="fixed"/>
@@ -7347,22 +7687,20 @@
         <w:tblLook w:val="01E0" w:firstRow="1" w:lastRow="1" w:firstColumn="1" w:lastColumn="1" w:noHBand="0" w:noVBand="0"/>
       </w:tblPr>
       <w:tblGrid>
-        <w:gridCol w:w="1482"/>
-        <w:gridCol w:w="4498"/>
-        <w:gridCol w:w="3674"/>
+        <w:gridCol w:w="1893"/>
+        <w:gridCol w:w="4409"/>
+        <w:gridCol w:w="4633"/>
       </w:tblGrid>
       <w:tr>
         <w:trPr>
-          <w:trHeight w:val="397"/>
-          <w:jc w:val="center"/>
+          <w:trHeight w:val="121"/>
         </w:trPr>
         <w:tc>
           <w:tcPr>
-            <w:tcW w:w="1482" w:type="dxa"/>
+            <w:tcW w:w="1893" w:type="dxa"/>
+            <w:vMerge w:val="restart"/>
             <w:tcBorders>
-              <w:top w:val="nil"/>
-              <w:left w:val="nil"/>
-              <w:bottom w:val="nil"/>
+              <w:right w:val="nil"/>
             </w:tcBorders>
             <w:shd w:val="clear" w:color="auto" w:fill="92D050"/>
           </w:tcPr>
@@ -7390,11 +7728,12 @@
         </w:tc>
         <w:tc>
           <w:tcPr>
-            <w:tcW w:w="8172" w:type="dxa"/>
+            <w:tcW w:w="9042" w:type="dxa"/>
             <w:gridSpan w:val="2"/>
             <w:tcBorders>
-              <w:top w:val="nil"/>
+              <w:left w:val="nil"/>
               <w:bottom w:val="nil"/>
+              <w:right w:val="nil"/>
             </w:tcBorders>
             <w:shd w:val="clear" w:color="auto" w:fill="92D050"/>
           </w:tcPr>
@@ -7402,7 +7741,8 @@
             <w:pPr>
               <w:pStyle w:val="TableParagraph"/>
               <w:spacing w:before="28"/>
-              <w:ind w:left="277" w:firstLine="720"/>
+              <w:ind w:left="277" w:right="-152" w:firstLine="720"/>
+              <w:jc w:val="left"/>
               <w:rPr>
                 <w:rFonts w:asciiTheme="minorHAnsi" w:hAnsiTheme="minorHAnsi"/>
                 <w:b/>
@@ -7415,7 +7755,7 @@
                 <w:b/>
                 <w:color w:val="FFFFFF" w:themeColor="background1"/>
               </w:rPr>
-              <w:t>Observations, Features</w:t>
+              <w:t xml:space="preserve">        </w:t>
             </w:r>
             <w:r>
               <w:rPr>
@@ -7423,23 +7763,70 @@
                 <w:b/>
                 <w:color w:val="FFFFFF" w:themeColor="background1"/>
               </w:rPr>
+              <w:t>Observations,</w:t>
+            </w:r>
+            <w:r>
+              <w:rPr>
+                <w:rFonts w:asciiTheme="minorHAnsi" w:hAnsiTheme="minorHAnsi"/>
+                <w:b/>
+                <w:color w:val="FFFFFF" w:themeColor="background1"/>
+              </w:rPr>
               <w:t xml:space="preserve"> </w:t>
+            </w:r>
+            <w:r>
+              <w:rPr>
+                <w:rFonts w:asciiTheme="minorHAnsi" w:hAnsiTheme="minorHAnsi"/>
+                <w:b/>
+                <w:color w:val="FFFFFF" w:themeColor="background1"/>
+              </w:rPr>
+              <w:t>Features</w:t>
+            </w:r>
+            <w:r>
+              <w:rPr>
+                <w:rFonts w:asciiTheme="minorHAnsi" w:hAnsiTheme="minorHAnsi"/>
+                <w:b/>
+                <w:color w:val="FFFFFF" w:themeColor="background1"/>
+              </w:rPr>
+              <w:t xml:space="preserve"> // </w:t>
+            </w:r>
+            <w:r>
+              <w:rPr>
+                <w:rFonts w:asciiTheme="minorHAnsi" w:hAnsiTheme="minorHAnsi"/>
+                <w:b/>
+                <w:color w:val="FFFFFF" w:themeColor="background1"/>
+              </w:rPr>
+              <w:t>% of Yes</w:t>
+            </w:r>
+            <w:r>
+              <w:rPr>
+                <w:rFonts w:asciiTheme="minorHAnsi" w:hAnsiTheme="minorHAnsi"/>
+                <w:b/>
+                <w:color w:val="FFFFFF" w:themeColor="background1"/>
+              </w:rPr>
+              <w:t xml:space="preserve"> // % of</w:t>
+            </w:r>
+            <w:r>
+              <w:rPr>
+                <w:rFonts w:asciiTheme="minorHAnsi" w:hAnsiTheme="minorHAnsi"/>
+                <w:b/>
+                <w:color w:val="FFFFFF" w:themeColor="background1"/>
+              </w:rPr>
+              <w:t xml:space="preserve"> No</w:t>
             </w:r>
           </w:p>
         </w:tc>
       </w:tr>
       <w:tr>
         <w:trPr>
-          <w:trHeight w:val="397"/>
-          <w:jc w:val="center"/>
+          <w:trHeight w:val="391"/>
         </w:trPr>
         <w:tc>
           <w:tcPr>
-            <w:tcW w:w="1482" w:type="dxa"/>
+            <w:tcW w:w="1893" w:type="dxa"/>
+            <w:vMerge/>
             <w:tcBorders>
-              <w:top w:val="nil"/>
-              <w:left w:val="nil"/>
-              <w:bottom w:val="single" w:sz="18" w:space="0" w:color="auto"/>
+              <w:bottom w:val="single" w:sz="4" w:space="0" w:color="auto"/>
+              <w:right w:val="nil"/>
             </w:tcBorders>
             <w:shd w:val="clear" w:color="auto" w:fill="92D050"/>
           </w:tcPr>
@@ -7459,10 +7846,12 @@
         </w:tc>
         <w:tc>
           <w:tcPr>
-            <w:tcW w:w="4498" w:type="dxa"/>
+            <w:tcW w:w="4409" w:type="dxa"/>
             <w:tcBorders>
               <w:top w:val="nil"/>
-              <w:bottom w:val="single" w:sz="18" w:space="0" w:color="auto"/>
+              <w:left w:val="nil"/>
+              <w:bottom w:val="single" w:sz="4" w:space="0" w:color="auto"/>
+              <w:right w:val="nil"/>
             </w:tcBorders>
             <w:shd w:val="clear" w:color="auto" w:fill="92D050"/>
           </w:tcPr>
@@ -7470,6 +7859,7 @@
             <w:pPr>
               <w:pStyle w:val="TableParagraph"/>
               <w:spacing w:before="28"/>
+              <w:ind w:right="-152"/>
               <w:rPr>
                 <w:rFonts w:asciiTheme="minorHAnsi" w:hAnsiTheme="minorHAnsi"/>
                 <w:b/>
@@ -7488,10 +7878,12 @@
         </w:tc>
         <w:tc>
           <w:tcPr>
-            <w:tcW w:w="3673" w:type="dxa"/>
+            <w:tcW w:w="4633" w:type="dxa"/>
             <w:tcBorders>
               <w:top w:val="nil"/>
-              <w:bottom w:val="single" w:sz="18" w:space="0" w:color="auto"/>
+              <w:left w:val="nil"/>
+              <w:bottom w:val="single" w:sz="4" w:space="0" w:color="auto"/>
+              <w:right w:val="nil"/>
             </w:tcBorders>
             <w:shd w:val="clear" w:color="auto" w:fill="92D050"/>
           </w:tcPr>
@@ -7499,8 +7891,7 @@
             <w:pPr>
               <w:pStyle w:val="TableParagraph"/>
               <w:spacing w:before="28"/>
-              <w:ind w:left="277"/>
-              <w:jc w:val="left"/>
+              <w:ind w:right="-152"/>
               <w:rPr>
                 <w:rFonts w:asciiTheme="minorHAnsi" w:hAnsiTheme="minorHAnsi"/>
                 <w:b/>
@@ -7520,14 +7911,13 @@
       </w:tr>
       <w:tr>
         <w:trPr>
-          <w:trHeight w:val="335"/>
-          <w:jc w:val="center"/>
+          <w:trHeight w:val="103"/>
         </w:trPr>
         <w:tc>
           <w:tcPr>
-            <w:tcW w:w="1482" w:type="dxa"/>
+            <w:tcW w:w="1893" w:type="dxa"/>
             <w:tcBorders>
-              <w:top w:val="single" w:sz="18" w:space="0" w:color="auto"/>
+              <w:right w:val="nil"/>
             </w:tcBorders>
             <w:shd w:val="clear" w:color="auto" w:fill="92D050"/>
           </w:tcPr>
@@ -7557,9 +7947,10 @@
         </w:tc>
         <w:tc>
           <w:tcPr>
-            <w:tcW w:w="4498" w:type="dxa"/>
+            <w:tcW w:w="4409" w:type="dxa"/>
             <w:tcBorders>
-              <w:top w:val="single" w:sz="18" w:space="0" w:color="auto"/>
+              <w:left w:val="nil"/>
+              <w:right w:val="nil"/>
             </w:tcBorders>
             <w:shd w:val="clear" w:color="auto" w:fill="92D050"/>
           </w:tcPr>
@@ -7567,7 +7958,7 @@
             <w:pPr>
               <w:pStyle w:val="TableParagraph"/>
               <w:spacing w:before="0" w:line="268" w:lineRule="exact"/>
-              <w:ind w:left="277"/>
+              <w:ind w:left="277" w:right="-152"/>
               <w:rPr>
                 <w:rFonts w:asciiTheme="minorHAnsi" w:hAnsiTheme="minorHAnsi" w:cs="Times New Roman"/>
                 <w:sz w:val="24"/>
@@ -7580,7 +7971,7 @@
                 <w:sz w:val="24"/>
                 <w:szCs w:val="24"/>
               </w:rPr>
-              <w:t>(</w:t>
+              <w:t>(36168, 17)</w:t>
             </w:r>
             <w:r>
               <w:rPr>
@@ -7588,7 +7979,7 @@
                 <w:sz w:val="24"/>
                 <w:szCs w:val="24"/>
               </w:rPr>
-              <w:t>36168, 17</w:t>
+              <w:t xml:space="preserve"> // </w:t>
             </w:r>
             <w:r>
               <w:rPr>
@@ -7596,15 +7987,16 @@
                 <w:sz w:val="24"/>
                 <w:szCs w:val="24"/>
               </w:rPr>
-              <w:t>)</w:t>
-            </w:r>
-          </w:p>
-        </w:tc>
-        <w:tc>
-          <w:tcPr>
-            <w:tcW w:w="3673" w:type="dxa"/>
+              <w:t>13 // 87</w:t>
+            </w:r>
+          </w:p>
+        </w:tc>
+        <w:tc>
+          <w:tcPr>
+            <w:tcW w:w="4633" w:type="dxa"/>
             <w:tcBorders>
-              <w:top w:val="single" w:sz="18" w:space="0" w:color="auto"/>
+              <w:left w:val="nil"/>
+              <w:right w:val="nil"/>
             </w:tcBorders>
             <w:shd w:val="clear" w:color="auto" w:fill="92D050"/>
           </w:tcPr>
@@ -7612,7 +8004,7 @@
             <w:pPr>
               <w:pStyle w:val="TableParagraph"/>
               <w:spacing w:before="0" w:line="268" w:lineRule="exact"/>
-              <w:ind w:left="277"/>
+              <w:ind w:left="277" w:right="-152"/>
               <w:rPr>
                 <w:rFonts w:asciiTheme="minorHAnsi" w:hAnsiTheme="minorHAnsi" w:cs="Times New Roman"/>
                 <w:sz w:val="24"/>
@@ -7642,18 +8034,28 @@
                 <w:szCs w:val="24"/>
               </w:rPr>
               <w:t>2)</w:t>
+            </w:r>
+            <w:r>
+              <w:rPr>
+                <w:rFonts w:asciiTheme="minorHAnsi" w:hAnsiTheme="minorHAnsi" w:cs="Times New Roman"/>
+                <w:sz w:val="24"/>
+                <w:szCs w:val="24"/>
+              </w:rPr>
+              <w:t xml:space="preserve"> // 50 // 50</w:t>
             </w:r>
           </w:p>
         </w:tc>
       </w:tr>
       <w:tr>
         <w:trPr>
-          <w:trHeight w:val="336"/>
-          <w:jc w:val="center"/>
+          <w:trHeight w:val="103"/>
         </w:trPr>
         <w:tc>
           <w:tcPr>
-            <w:tcW w:w="1482" w:type="dxa"/>
+            <w:tcW w:w="1893" w:type="dxa"/>
+            <w:tcBorders>
+              <w:right w:val="nil"/>
+            </w:tcBorders>
             <w:shd w:val="clear" w:color="auto" w:fill="92D050"/>
           </w:tcPr>
           <w:p>
@@ -7682,14 +8084,18 @@
         </w:tc>
         <w:tc>
           <w:tcPr>
-            <w:tcW w:w="4498" w:type="dxa"/>
+            <w:tcW w:w="4409" w:type="dxa"/>
+            <w:tcBorders>
+              <w:left w:val="nil"/>
+              <w:right w:val="nil"/>
+            </w:tcBorders>
             <w:shd w:val="clear" w:color="auto" w:fill="92D050"/>
           </w:tcPr>
           <w:p>
             <w:pPr>
               <w:pStyle w:val="TableParagraph"/>
               <w:spacing w:before="0" w:line="268" w:lineRule="exact"/>
-              <w:ind w:left="277"/>
+              <w:ind w:left="277" w:right="-152"/>
               <w:rPr>
                 <w:rFonts w:asciiTheme="minorHAnsi" w:hAnsiTheme="minorHAnsi" w:cs="Times New Roman"/>
                 <w:sz w:val="24"/>
@@ -7704,18 +8110,30 @@
               </w:rPr>
               <w:t>(4521, 17)</w:t>
             </w:r>
-          </w:p>
-        </w:tc>
-        <w:tc>
-          <w:tcPr>
-            <w:tcW w:w="3673" w:type="dxa"/>
+            <w:r>
+              <w:rPr>
+                <w:rFonts w:asciiTheme="minorHAnsi" w:hAnsiTheme="minorHAnsi" w:cs="Times New Roman"/>
+                <w:sz w:val="24"/>
+                <w:szCs w:val="24"/>
+              </w:rPr>
+              <w:t xml:space="preserve"> // 11 // 89</w:t>
+            </w:r>
+          </w:p>
+        </w:tc>
+        <w:tc>
+          <w:tcPr>
+            <w:tcW w:w="4633" w:type="dxa"/>
+            <w:tcBorders>
+              <w:left w:val="nil"/>
+              <w:right w:val="nil"/>
+            </w:tcBorders>
             <w:shd w:val="clear" w:color="auto" w:fill="92D050"/>
           </w:tcPr>
           <w:p>
             <w:pPr>
               <w:pStyle w:val="TableParagraph"/>
               <w:spacing w:before="0" w:line="268" w:lineRule="exact"/>
-              <w:ind w:left="277"/>
+              <w:ind w:left="277" w:right="-152"/>
               <w:rPr>
                 <w:rFonts w:asciiTheme="minorHAnsi" w:hAnsiTheme="minorHAnsi" w:cs="Times New Roman"/>
                 <w:sz w:val="24"/>
@@ -7729,18 +8147,28 @@
                 <w:szCs w:val="24"/>
               </w:rPr>
               <w:t>(4521, 42)</w:t>
+            </w:r>
+            <w:r>
+              <w:rPr>
+                <w:rFonts w:asciiTheme="minorHAnsi" w:hAnsiTheme="minorHAnsi" w:cs="Times New Roman"/>
+                <w:sz w:val="24"/>
+                <w:szCs w:val="24"/>
+              </w:rPr>
+              <w:t xml:space="preserve"> // 11 // 89</w:t>
             </w:r>
           </w:p>
         </w:tc>
       </w:tr>
       <w:tr>
         <w:trPr>
-          <w:trHeight w:val="333"/>
-          <w:jc w:val="center"/>
+          <w:trHeight w:val="101"/>
         </w:trPr>
         <w:tc>
           <w:tcPr>
-            <w:tcW w:w="1482" w:type="dxa"/>
+            <w:tcW w:w="1893" w:type="dxa"/>
+            <w:tcBorders>
+              <w:right w:val="nil"/>
+            </w:tcBorders>
             <w:shd w:val="clear" w:color="auto" w:fill="92D050"/>
           </w:tcPr>
           <w:p>
@@ -7769,14 +8197,18 @@
         </w:tc>
         <w:tc>
           <w:tcPr>
-            <w:tcW w:w="4498" w:type="dxa"/>
+            <w:tcW w:w="4409" w:type="dxa"/>
+            <w:tcBorders>
+              <w:left w:val="nil"/>
+              <w:right w:val="nil"/>
+            </w:tcBorders>
             <w:shd w:val="clear" w:color="auto" w:fill="92D050"/>
           </w:tcPr>
           <w:p>
             <w:pPr>
               <w:pStyle w:val="TableParagraph"/>
               <w:spacing w:before="0" w:line="268" w:lineRule="exact"/>
-              <w:ind w:left="277"/>
+              <w:ind w:left="277" w:right="-152"/>
               <w:rPr>
                 <w:rFonts w:asciiTheme="minorHAnsi" w:hAnsiTheme="minorHAnsi" w:cs="Times New Roman"/>
                 <w:sz w:val="24"/>
@@ -7791,18 +8223,54 @@
               </w:rPr>
               <w:t>(4522, 17)</w:t>
             </w:r>
-          </w:p>
-        </w:tc>
-        <w:tc>
-          <w:tcPr>
-            <w:tcW w:w="3673" w:type="dxa"/>
+            <w:r>
+              <w:rPr>
+                <w:rFonts w:asciiTheme="minorHAnsi" w:hAnsiTheme="minorHAnsi" w:cs="Times New Roman"/>
+                <w:sz w:val="24"/>
+                <w:szCs w:val="24"/>
+              </w:rPr>
+              <w:t xml:space="preserve"> // </w:t>
+            </w:r>
+            <w:r>
+              <w:rPr>
+                <w:rFonts w:asciiTheme="minorHAnsi" w:hAnsiTheme="minorHAnsi" w:cs="Times New Roman"/>
+                <w:sz w:val="24"/>
+                <w:szCs w:val="24"/>
+              </w:rPr>
+              <w:t>11</w:t>
+            </w:r>
+            <w:r>
+              <w:rPr>
+                <w:rFonts w:asciiTheme="minorHAnsi" w:hAnsiTheme="minorHAnsi" w:cs="Times New Roman"/>
+                <w:sz w:val="24"/>
+                <w:szCs w:val="24"/>
+              </w:rPr>
+              <w:t xml:space="preserve"> //</w:t>
+            </w:r>
+            <w:r>
+              <w:rPr>
+                <w:rFonts w:asciiTheme="minorHAnsi" w:hAnsiTheme="minorHAnsi" w:cs="Times New Roman"/>
+                <w:sz w:val="24"/>
+                <w:szCs w:val="24"/>
+              </w:rPr>
+              <w:t xml:space="preserve"> 89</w:t>
+            </w:r>
+          </w:p>
+        </w:tc>
+        <w:tc>
+          <w:tcPr>
+            <w:tcW w:w="4633" w:type="dxa"/>
+            <w:tcBorders>
+              <w:left w:val="nil"/>
+              <w:right w:val="nil"/>
+            </w:tcBorders>
             <w:shd w:val="clear" w:color="auto" w:fill="92D050"/>
           </w:tcPr>
           <w:p>
             <w:pPr>
               <w:pStyle w:val="TableParagraph"/>
               <w:spacing w:before="0" w:line="268" w:lineRule="exact"/>
-              <w:ind w:left="277"/>
+              <w:ind w:left="277" w:right="-152"/>
               <w:rPr>
                 <w:rFonts w:asciiTheme="minorHAnsi" w:hAnsiTheme="minorHAnsi" w:cs="Times New Roman"/>
                 <w:sz w:val="24"/>
@@ -7816,6 +8284,14 @@
                 <w:szCs w:val="24"/>
               </w:rPr>
               <w:t>(4522, 42)</w:t>
+            </w:r>
+            <w:r>
+              <w:rPr>
+                <w:rFonts w:asciiTheme="minorHAnsi" w:hAnsiTheme="minorHAnsi" w:cs="Times New Roman"/>
+                <w:sz w:val="24"/>
+                <w:szCs w:val="24"/>
+              </w:rPr>
+              <w:t xml:space="preserve"> // 11 // 89</w:t>
             </w:r>
           </w:p>
         </w:tc>
@@ -7823,66 +8299,29 @@
     </w:tbl>
     <w:p>
       <w:pPr>
-        <w:shd w:val="clear" w:color="auto" w:fill="D9D9D9" w:themeFill="background1" w:themeFillShade="D9"/>
-        <w:tabs>
-          <w:tab w:val="right" w:pos="9498"/>
-        </w:tabs>
-        <w:spacing w:after="0"/>
-        <w:ind w:left="142" w:right="149"/>
-        <w:rPr>
-          <w:rFonts w:ascii="Calibri" w:hAnsi="Calibri" w:cs="Calibri"/>
-          <w:sz w:val="24"/>
-          <w:szCs w:val="24"/>
-        </w:rPr>
-      </w:pPr>
-      <w:r>
-        <w:rPr>
-          <w:rFonts w:cs="Calibri"/>
-          <w:b/>
-          <w:bCs/>
-          <w:i/>
-          <w:iCs/>
-        </w:rPr>
+        <w:pStyle w:val="Style1"/>
+        <w:ind w:left="-567" w:right="-418"/>
+        <w:rPr>
+          <w:rFonts w:ascii="Calibri" w:hAnsi="Calibri"/>
+          <w:sz w:val="24"/>
+          <w:szCs w:val="24"/>
+        </w:rPr>
+      </w:pPr>
+      <w:bookmarkStart w:id="9" w:name="_Toc60493357"/>
+      <w:r>
         <w:t xml:space="preserve">Table </w:t>
       </w:r>
       <w:r>
-        <w:rPr>
-          <w:rFonts w:cs="Calibri"/>
-          <w:b/>
-          <w:bCs/>
-          <w:i/>
-          <w:iCs/>
-        </w:rPr>
         <w:t>2</w:t>
       </w:r>
       <w:r>
-        <w:rPr>
-          <w:rFonts w:cs="Calibri"/>
-          <w:b/>
-          <w:bCs/>
-          <w:i/>
-          <w:iCs/>
-        </w:rPr>
         <w:t xml:space="preserve"> </w:t>
       </w:r>
       <w:r>
-        <w:rPr>
-          <w:rFonts w:cs="Calibri"/>
-          <w:b/>
-          <w:bCs/>
-          <w:i/>
-          <w:iCs/>
-        </w:rPr>
         <w:t>Subsets of the data</w:t>
       </w:r>
-      <w:r>
-        <w:rPr>
-          <w:rFonts w:cs="Calibri"/>
-          <w:b/>
-          <w:bCs/>
-          <w:i/>
-          <w:iCs/>
-        </w:rPr>
+      <w:bookmarkEnd w:id="9"/>
+      <w:r>
         <w:t xml:space="preserve">                                                                                   </w:t>
       </w:r>
     </w:p>
@@ -7900,72 +8339,32 @@
     </w:p>
     <w:p>
       <w:pPr>
-        <w:spacing w:line="276" w:lineRule="auto"/>
-        <w:ind w:right="712"/>
-        <w:jc w:val="both"/>
-        <w:rPr>
-          <w:rFonts w:ascii="Calibri" w:hAnsi="Calibri" w:cs="Calibri"/>
-          <w:b/>
-          <w:bCs/>
-          <w:color w:val="FF0000"/>
-          <w:sz w:val="24"/>
-          <w:szCs w:val="24"/>
-        </w:rPr>
-      </w:pPr>
-      <w:r>
-        <w:rPr>
-          <w:rFonts w:ascii="Calibri" w:hAnsi="Calibri" w:cs="Calibri"/>
-          <w:b/>
-          <w:bCs/>
-          <w:color w:val="FF0000"/>
-          <w:sz w:val="24"/>
-          <w:szCs w:val="24"/>
-        </w:rPr>
-        <w:t>&lt; ADD TABLE IN APPENDIX ABOUT VARIABLES&gt;</w:t>
-      </w:r>
-    </w:p>
-    <w:p>
-      <w:pPr>
-        <w:spacing w:line="276" w:lineRule="auto"/>
-        <w:ind w:right="712"/>
-        <w:jc w:val="both"/>
-        <w:rPr>
-          <w:rFonts w:ascii="Calibri" w:hAnsi="Calibri" w:cs="Calibri"/>
-          <w:b/>
-          <w:bCs/>
-          <w:color w:val="FF0000"/>
-          <w:sz w:val="24"/>
-          <w:szCs w:val="24"/>
-        </w:rPr>
-      </w:pPr>
-      <w:r>
-        <w:rPr>
-          <w:rFonts w:ascii="Calibri" w:hAnsi="Calibri" w:cs="Calibri"/>
-          <w:b/>
-          <w:bCs/>
-          <w:color w:val="FF0000"/>
-          <w:sz w:val="24"/>
-          <w:szCs w:val="24"/>
-        </w:rPr>
-        <w:t>&lt; LIST OF FIGURES AND LIST OF TABLES &gt;</w:t>
-      </w:r>
-    </w:p>
-    <w:p>
-      <w:pPr>
         <w:pStyle w:val="Heading2"/>
         <w:jc w:val="both"/>
         <w:rPr>
           <w:color w:val="0070C0"/>
         </w:rPr>
       </w:pPr>
-      <w:bookmarkStart w:id="5" w:name="_Toc33133145"/>
-      <w:r>
-        <w:rPr>
-          <w:color w:val="0070C0"/>
-        </w:rPr>
-        <w:t>Consumer Profile</w:t>
-      </w:r>
-      <w:bookmarkEnd w:id="5"/>
+      <w:bookmarkStart w:id="10" w:name="_Toc33133145"/>
+      <w:r>
+        <w:rPr>
+          <w:color w:val="92D050"/>
+        </w:rPr>
+        <w:t>C</w:t>
+      </w:r>
+      <w:r>
+        <w:rPr>
+          <w:color w:val="92D050"/>
+        </w:rPr>
+        <w:t>ustomer</w:t>
+      </w:r>
+      <w:r>
+        <w:rPr>
+          <w:color w:val="92D050"/>
+        </w:rPr>
+        <w:t xml:space="preserve"> Profile</w:t>
+      </w:r>
+      <w:bookmarkEnd w:id="10"/>
     </w:p>
     <w:p>
       <w:pPr>
@@ -7994,23 +8393,111 @@
           <w:sz w:val="24"/>
           <w:szCs w:val="24"/>
         </w:rPr>
-        <w:t>Coles customers’ age range from 16 to 95 years averaging around 39 years. The median annual income is $70,170</w:t>
-      </w:r>
-      <w:r>
-        <w:rPr>
-          <w:rFonts w:ascii="Calibri" w:hAnsi="Calibri" w:cs="Calibri"/>
-          <w:sz w:val="24"/>
-          <w:szCs w:val="24"/>
-        </w:rPr>
-        <w:t xml:space="preserve"> with 50% of the customers earning between $65,623 and $75,324</w:t>
-      </w:r>
-      <w:r>
-        <w:rPr>
-          <w:rFonts w:ascii="Calibri" w:hAnsi="Calibri" w:cs="Calibri"/>
-          <w:sz w:val="24"/>
-          <w:szCs w:val="24"/>
-        </w:rPr>
-        <w:t>. There seems to be a gap between income $120,000 and $130,000 with no apparent reason that justifies it.</w:t>
+        <w:t>The range of the age of customers of Portuguese Bank is from 18 to 95 years</w:t>
+      </w:r>
+      <w:r>
+        <w:rPr>
+          <w:rFonts w:ascii="Calibri" w:hAnsi="Calibri" w:cs="Calibri"/>
+          <w:sz w:val="24"/>
+          <w:szCs w:val="24"/>
+        </w:rPr>
+        <w:t xml:space="preserve"> with an average age of 40 years</w:t>
+      </w:r>
+      <w:r>
+        <w:rPr>
+          <w:rFonts w:ascii="Calibri" w:hAnsi="Calibri" w:cs="Calibri"/>
+          <w:sz w:val="24"/>
+          <w:szCs w:val="24"/>
+        </w:rPr>
+        <w:t xml:space="preserve">. </w:t>
+      </w:r>
+      <w:r>
+        <w:rPr>
+          <w:rFonts w:ascii="Calibri" w:hAnsi="Calibri" w:cs="Calibri"/>
+          <w:sz w:val="24"/>
+          <w:szCs w:val="24"/>
+        </w:rPr>
+        <w:t>Most</w:t>
+      </w:r>
+      <w:r>
+        <w:rPr>
+          <w:rFonts w:ascii="Calibri" w:hAnsi="Calibri" w:cs="Calibri"/>
+          <w:sz w:val="24"/>
+          <w:szCs w:val="24"/>
+        </w:rPr>
+        <w:t xml:space="preserve"> of the customers are middle aged ranging from 33 to 48 years.</w:t>
+      </w:r>
+      <w:r>
+        <w:rPr>
+          <w:rFonts w:ascii="Calibri" w:hAnsi="Calibri" w:cs="Calibri"/>
+          <w:sz w:val="24"/>
+          <w:szCs w:val="24"/>
+        </w:rPr>
+        <w:t xml:space="preserve"> O</w:t>
+      </w:r>
+      <w:r>
+        <w:rPr>
+          <w:rFonts w:ascii="Calibri" w:hAnsi="Calibri" w:cs="Calibri"/>
+          <w:sz w:val="24"/>
+          <w:szCs w:val="24"/>
+        </w:rPr>
+        <w:t>nly</w:t>
+      </w:r>
+      <w:r>
+        <w:rPr>
+          <w:rFonts w:ascii="Calibri" w:hAnsi="Calibri" w:cs="Calibri"/>
+          <w:sz w:val="24"/>
+          <w:szCs w:val="24"/>
+        </w:rPr>
+        <w:t xml:space="preserve"> 1.66% of</w:t>
+      </w:r>
+      <w:r>
+        <w:rPr>
+          <w:rFonts w:ascii="Calibri" w:hAnsi="Calibri" w:cs="Calibri"/>
+          <w:sz w:val="24"/>
+          <w:szCs w:val="24"/>
+        </w:rPr>
+        <w:t xml:space="preserve"> the total customers</w:t>
+      </w:r>
+      <w:r>
+        <w:rPr>
+          <w:rFonts w:ascii="Calibri" w:hAnsi="Calibri" w:cs="Calibri"/>
+          <w:sz w:val="24"/>
+          <w:szCs w:val="24"/>
+        </w:rPr>
+        <w:t xml:space="preserve"> are senior citizens</w:t>
+      </w:r>
+      <w:r>
+        <w:rPr>
+          <w:rFonts w:ascii="Calibri" w:hAnsi="Calibri" w:cs="Calibri"/>
+          <w:sz w:val="24"/>
+          <w:szCs w:val="24"/>
+        </w:rPr>
+        <w:t xml:space="preserve"> with average</w:t>
+      </w:r>
+      <w:r>
+        <w:rPr>
+          <w:rFonts w:ascii="Calibri" w:hAnsi="Calibri" w:cs="Calibri"/>
+          <w:sz w:val="24"/>
+          <w:szCs w:val="24"/>
+        </w:rPr>
+        <w:t xml:space="preserve"> annual</w:t>
+      </w:r>
+      <w:r>
+        <w:rPr>
+          <w:rFonts w:ascii="Calibri" w:hAnsi="Calibri" w:cs="Calibri"/>
+          <w:sz w:val="24"/>
+          <w:szCs w:val="24"/>
+        </w:rPr>
+        <w:t xml:space="preserve"> balance of nearly 2700$</w:t>
+      </w:r>
+      <w:r>
+        <w:rPr>
+          <w:rFonts w:ascii="Calibri" w:hAnsi="Calibri" w:cs="Calibri"/>
+          <w:sz w:val="24"/>
+          <w:szCs w:val="24"/>
+        </w:rPr>
+        <w:t>.</w:t>
       </w:r>
     </w:p>
     <w:p>
@@ -8040,47 +8527,23 @@
           <w:sz w:val="24"/>
           <w:szCs w:val="24"/>
         </w:rPr>
-        <w:t xml:space="preserve">At least 60% of the customers are female and they spend </w:t>
-      </w:r>
-      <w:r>
-        <w:rPr>
-          <w:rFonts w:ascii="Calibri" w:hAnsi="Calibri" w:cs="Calibri"/>
-          <w:sz w:val="24"/>
-          <w:szCs w:val="24"/>
-        </w:rPr>
-        <w:t xml:space="preserve">a </w:t>
-      </w:r>
-      <w:r>
-        <w:rPr>
-          <w:rFonts w:ascii="Calibri" w:hAnsi="Calibri" w:cs="Calibri"/>
-          <w:sz w:val="24"/>
-          <w:szCs w:val="24"/>
-        </w:rPr>
-        <w:t>median amount of $68.17 per transaction, where males spend $56.72 which indicates that generally</w:t>
-      </w:r>
-      <w:r>
-        <w:rPr>
-          <w:rFonts w:ascii="Calibri" w:hAnsi="Calibri" w:cs="Calibri"/>
-          <w:sz w:val="24"/>
-          <w:szCs w:val="24"/>
-        </w:rPr>
-        <w:t>,</w:t>
-      </w:r>
-      <w:r>
-        <w:rPr>
-          <w:rFonts w:ascii="Calibri" w:hAnsi="Calibri" w:cs="Calibri"/>
-          <w:sz w:val="24"/>
-          <w:szCs w:val="24"/>
-        </w:rPr>
-        <w:t xml:space="preserve"> women take care of the grocery.</w:t>
-      </w:r>
-      <w:r>
-        <w:rPr>
-          <w:rFonts w:ascii="Calibri" w:hAnsi="Calibri" w:cs="Calibri"/>
-          <w:sz w:val="24"/>
-          <w:szCs w:val="24"/>
-        </w:rPr>
-        <w:t xml:space="preserve"> The median amount spent by all the customers on is around $63.28.</w:t>
+        <w:t>Coles customers’ age range from 16 to 95 years averaging around 39 years. The median annual income is $70,170</w:t>
+      </w:r>
+      <w:r>
+        <w:rPr>
+          <w:rFonts w:ascii="Calibri" w:hAnsi="Calibri" w:cs="Calibri"/>
+          <w:sz w:val="24"/>
+          <w:szCs w:val="24"/>
+        </w:rPr>
+        <w:t xml:space="preserve"> with 50% of the customers earning between $65,623 and $75,324</w:t>
+      </w:r>
+      <w:r>
+        <w:rPr>
+          <w:rFonts w:ascii="Calibri" w:hAnsi="Calibri" w:cs="Calibri"/>
+          <w:sz w:val="24"/>
+          <w:szCs w:val="24"/>
+        </w:rPr>
+        <w:t>. There seems to be a gap between income $120,000 and $130,000 with no apparent reason that justifies it.</w:t>
       </w:r>
     </w:p>
     <w:p>
@@ -8110,71 +8573,23 @@
           <w:sz w:val="24"/>
           <w:szCs w:val="24"/>
         </w:rPr>
-        <w:t>At least 73% of the customers own a house</w:t>
-      </w:r>
-      <w:r>
-        <w:rPr>
-          <w:rFonts w:ascii="Calibri" w:hAnsi="Calibri" w:cs="Calibri"/>
-          <w:sz w:val="24"/>
-          <w:szCs w:val="24"/>
-        </w:rPr>
-        <w:t xml:space="preserve"> and they spend 16% </w:t>
-      </w:r>
-      <w:r>
-        <w:rPr>
-          <w:rFonts w:ascii="Calibri" w:hAnsi="Calibri" w:cs="Calibri"/>
-          <w:sz w:val="24"/>
-          <w:szCs w:val="24"/>
-        </w:rPr>
-        <w:t>less</w:t>
-      </w:r>
-      <w:r>
-        <w:rPr>
-          <w:rFonts w:ascii="Calibri" w:hAnsi="Calibri" w:cs="Calibri"/>
-          <w:sz w:val="24"/>
-          <w:szCs w:val="24"/>
-        </w:rPr>
-        <w:t xml:space="preserve"> median value than custom</w:t>
-      </w:r>
-      <w:r>
-        <w:rPr>
-          <w:rFonts w:ascii="Calibri" w:hAnsi="Calibri" w:cs="Calibri"/>
-          <w:sz w:val="24"/>
-          <w:szCs w:val="24"/>
-        </w:rPr>
-        <w:t>e</w:t>
-      </w:r>
-      <w:r>
-        <w:rPr>
-          <w:rFonts w:ascii="Calibri" w:hAnsi="Calibri" w:cs="Calibri"/>
-          <w:sz w:val="24"/>
-          <w:szCs w:val="24"/>
-        </w:rPr>
-        <w:t>rs who</w:t>
-      </w:r>
-      <w:r>
-        <w:rPr>
-          <w:rFonts w:ascii="Calibri" w:hAnsi="Calibri" w:cs="Calibri"/>
-          <w:sz w:val="24"/>
-          <w:szCs w:val="24"/>
-        </w:rPr>
-        <w:t xml:space="preserve"> </w:t>
-      </w:r>
-      <w:r>
-        <w:rPr>
-          <w:rFonts w:ascii="Calibri" w:hAnsi="Calibri" w:cs="Calibri"/>
-          <w:sz w:val="24"/>
-          <w:szCs w:val="24"/>
-        </w:rPr>
-        <w:t>own a house</w:t>
-      </w:r>
-      <w:r>
-        <w:rPr>
-          <w:rFonts w:ascii="Calibri" w:hAnsi="Calibri" w:cs="Calibri"/>
-          <w:sz w:val="24"/>
-          <w:szCs w:val="24"/>
-        </w:rPr>
-        <w:t xml:space="preserve"> and 70% of the customers are parents. Generally</w:t>
+        <w:t xml:space="preserve">At least 60% of the customers are female and they spend </w:t>
+      </w:r>
+      <w:r>
+        <w:rPr>
+          <w:rFonts w:ascii="Calibri" w:hAnsi="Calibri" w:cs="Calibri"/>
+          <w:sz w:val="24"/>
+          <w:szCs w:val="24"/>
+        </w:rPr>
+        <w:t xml:space="preserve">a </w:t>
+      </w:r>
+      <w:r>
+        <w:rPr>
+          <w:rFonts w:ascii="Calibri" w:hAnsi="Calibri" w:cs="Calibri"/>
+          <w:sz w:val="24"/>
+          <w:szCs w:val="24"/>
+        </w:rPr>
+        <w:t>median amount of $68.17 per transaction, where males spend $56.72 which indicates that generally</w:t>
       </w:r>
       <w:r>
         <w:rPr>
@@ -8190,26 +8605,16 @@
           <w:sz w:val="24"/>
           <w:szCs w:val="24"/>
         </w:rPr>
-        <w:t xml:space="preserve"> customers have </w:t>
-      </w:r>
-      <w:r>
-        <w:rPr>
-          <w:rFonts w:ascii="Calibri" w:hAnsi="Calibri" w:cs="Calibri"/>
-          <w:sz w:val="24"/>
-          <w:szCs w:val="24"/>
-        </w:rPr>
-        <w:t>1, 2 or 3 children. There are very few occurrences where customers have more than 3 children.</w:t>
-      </w:r>
-    </w:p>
-    <w:p>
-      <w:pPr>
-        <w:spacing w:after="0"/>
-        <w:rPr>
-          <w:rFonts w:ascii="Calibri" w:hAnsi="Calibri" w:cs="Calibri"/>
-          <w:sz w:val="24"/>
-          <w:szCs w:val="24"/>
-        </w:rPr>
-      </w:pPr>
+        <w:t xml:space="preserve"> women take care of the grocery.</w:t>
+      </w:r>
+      <w:r>
+        <w:rPr>
+          <w:rFonts w:ascii="Calibri" w:hAnsi="Calibri" w:cs="Calibri"/>
+          <w:sz w:val="24"/>
+          <w:szCs w:val="24"/>
+        </w:rPr>
+        <w:t xml:space="preserve"> The median amount spent by all the customers on is around $63.28.</w:t>
+      </w:r>
     </w:p>
     <w:p>
       <w:pPr>
@@ -8221,12 +8626,141 @@
           <w:szCs w:val="24"/>
         </w:rPr>
       </w:pPr>
-      <w:r>
-        <w:rPr>
-          <w:rFonts w:ascii="Calibri" w:hAnsi="Calibri" w:cs="Calibri"/>
-          <w:sz w:val="24"/>
-          <w:szCs w:val="24"/>
-        </w:rPr>
+    </w:p>
+    <w:p>
+      <w:pPr>
+        <w:spacing w:after="0"/>
+        <w:jc w:val="both"/>
+        <w:rPr>
+          <w:rFonts w:ascii="Calibri" w:hAnsi="Calibri" w:cs="Calibri"/>
+          <w:sz w:val="24"/>
+          <w:szCs w:val="24"/>
+        </w:rPr>
+      </w:pPr>
+      <w:r>
+        <w:rPr>
+          <w:rFonts w:ascii="Calibri" w:hAnsi="Calibri" w:cs="Calibri"/>
+          <w:sz w:val="24"/>
+          <w:szCs w:val="24"/>
+        </w:rPr>
+        <w:t>At least 73% of the customers own a house</w:t>
+      </w:r>
+      <w:r>
+        <w:rPr>
+          <w:rFonts w:ascii="Calibri" w:hAnsi="Calibri" w:cs="Calibri"/>
+          <w:sz w:val="24"/>
+          <w:szCs w:val="24"/>
+        </w:rPr>
+        <w:t xml:space="preserve"> and they spend 16% </w:t>
+      </w:r>
+      <w:r>
+        <w:rPr>
+          <w:rFonts w:ascii="Calibri" w:hAnsi="Calibri" w:cs="Calibri"/>
+          <w:sz w:val="24"/>
+          <w:szCs w:val="24"/>
+        </w:rPr>
+        <w:t>less</w:t>
+      </w:r>
+      <w:r>
+        <w:rPr>
+          <w:rFonts w:ascii="Calibri" w:hAnsi="Calibri" w:cs="Calibri"/>
+          <w:sz w:val="24"/>
+          <w:szCs w:val="24"/>
+        </w:rPr>
+        <w:t xml:space="preserve"> median value than custom</w:t>
+      </w:r>
+      <w:r>
+        <w:rPr>
+          <w:rFonts w:ascii="Calibri" w:hAnsi="Calibri" w:cs="Calibri"/>
+          <w:sz w:val="24"/>
+          <w:szCs w:val="24"/>
+        </w:rPr>
+        <w:t>e</w:t>
+      </w:r>
+      <w:r>
+        <w:rPr>
+          <w:rFonts w:ascii="Calibri" w:hAnsi="Calibri" w:cs="Calibri"/>
+          <w:sz w:val="24"/>
+          <w:szCs w:val="24"/>
+        </w:rPr>
+        <w:t>rs who</w:t>
+      </w:r>
+      <w:r>
+        <w:rPr>
+          <w:rFonts w:ascii="Calibri" w:hAnsi="Calibri" w:cs="Calibri"/>
+          <w:sz w:val="24"/>
+          <w:szCs w:val="24"/>
+        </w:rPr>
+        <w:t xml:space="preserve"> </w:t>
+      </w:r>
+      <w:r>
+        <w:rPr>
+          <w:rFonts w:ascii="Calibri" w:hAnsi="Calibri" w:cs="Calibri"/>
+          <w:sz w:val="24"/>
+          <w:szCs w:val="24"/>
+        </w:rPr>
+        <w:t>own a house</w:t>
+      </w:r>
+      <w:r>
+        <w:rPr>
+          <w:rFonts w:ascii="Calibri" w:hAnsi="Calibri" w:cs="Calibri"/>
+          <w:sz w:val="24"/>
+          <w:szCs w:val="24"/>
+        </w:rPr>
+        <w:t xml:space="preserve"> and 70% of the customers are parents. Generally</w:t>
+      </w:r>
+      <w:r>
+        <w:rPr>
+          <w:rFonts w:ascii="Calibri" w:hAnsi="Calibri" w:cs="Calibri"/>
+          <w:sz w:val="24"/>
+          <w:szCs w:val="24"/>
+        </w:rPr>
+        <w:t>,</w:t>
+      </w:r>
+      <w:r>
+        <w:rPr>
+          <w:rFonts w:ascii="Calibri" w:hAnsi="Calibri" w:cs="Calibri"/>
+          <w:sz w:val="24"/>
+          <w:szCs w:val="24"/>
+        </w:rPr>
+        <w:t xml:space="preserve"> customers have </w:t>
+      </w:r>
+      <w:r>
+        <w:rPr>
+          <w:rFonts w:ascii="Calibri" w:hAnsi="Calibri" w:cs="Calibri"/>
+          <w:sz w:val="24"/>
+          <w:szCs w:val="24"/>
+        </w:rPr>
+        <w:t>1, 2 or 3 children. There are very few occurrences where customers have more than 3 children.</w:t>
+      </w:r>
+    </w:p>
+    <w:p>
+      <w:pPr>
+        <w:spacing w:after="0"/>
+        <w:rPr>
+          <w:rFonts w:ascii="Calibri" w:hAnsi="Calibri" w:cs="Calibri"/>
+          <w:sz w:val="24"/>
+          <w:szCs w:val="24"/>
+        </w:rPr>
+      </w:pPr>
+    </w:p>
+    <w:p>
+      <w:pPr>
+        <w:spacing w:after="0"/>
+        <w:jc w:val="both"/>
+        <w:rPr>
+          <w:rFonts w:ascii="Calibri" w:hAnsi="Calibri" w:cs="Calibri"/>
+          <w:sz w:val="24"/>
+          <w:szCs w:val="24"/>
+        </w:rPr>
+      </w:pPr>
+      <w:r>
+        <w:rPr>
+          <w:rFonts w:ascii="Calibri" w:hAnsi="Calibri" w:cs="Calibri"/>
+          <w:sz w:val="24"/>
+          <w:szCs w:val="24"/>
+        </w:rPr>
+        <w:lastRenderedPageBreak/>
         <w:t xml:space="preserve">The payment preferences of the customers are(in descending order): </w:t>
       </w:r>
       <w:r>
@@ -9900,7 +10434,8 @@
           <w:color w:val="0070C0"/>
         </w:rPr>
       </w:pPr>
-      <w:bookmarkStart w:id="6" w:name="_Toc33133146"/>
+      <w:bookmarkStart w:id="11" w:name="_Toc33133146"/>
+      <w:bookmarkStart w:id="12" w:name="_Toc60493160"/>
       <w:r>
         <w:rPr>
           <w:b/>
@@ -9908,7 +10443,8 @@
         </w:rPr>
         <w:t>Methodology</w:t>
       </w:r>
-      <w:bookmarkEnd w:id="6"/>
+      <w:bookmarkEnd w:id="11"/>
+      <w:bookmarkEnd w:id="12"/>
     </w:p>
     <w:p/>
     <w:p>
@@ -9919,7 +10455,7 @@
           <w:color w:val="0070C0"/>
         </w:rPr>
       </w:pPr>
-      <w:bookmarkStart w:id="7" w:name="_Toc33133147"/>
+      <w:bookmarkStart w:id="13" w:name="_Toc33133147"/>
       <w:r>
         <w:rPr>
           <w:color w:val="0070C0"/>
@@ -9932,7 +10468,7 @@
         </w:rPr>
         <w:t>(MBA)</w:t>
       </w:r>
-      <w:bookmarkEnd w:id="7"/>
+      <w:bookmarkEnd w:id="13"/>
     </w:p>
     <w:p>
       <w:pPr>
@@ -10145,6 +10681,7 @@
           <w:sz w:val="24"/>
           <w:szCs w:val="24"/>
         </w:rPr>
+        <w:lastRenderedPageBreak/>
         <w:t>Rules</w:t>
       </w:r>
       <w:r>
@@ -10180,7 +10717,6 @@
           <w:sz w:val="24"/>
           <w:szCs w:val="24"/>
         </w:rPr>
-        <w:lastRenderedPageBreak/>
         <w:t>Antecedent Support</w:t>
       </w:r>
       <w:r>
@@ -10857,14 +11393,14 @@
           <w:color w:val="0070C0"/>
         </w:rPr>
       </w:pPr>
-      <w:bookmarkStart w:id="8" w:name="_Toc33133148"/>
+      <w:bookmarkStart w:id="14" w:name="_Toc33133148"/>
       <w:r>
         <w:rPr>
           <w:color w:val="0070C0"/>
         </w:rPr>
         <w:t>Clustering</w:t>
       </w:r>
-      <w:bookmarkEnd w:id="8"/>
+      <w:bookmarkEnd w:id="14"/>
     </w:p>
     <w:p>
       <w:pPr>
@@ -11115,6 +11651,7 @@
           <w:sz w:val="24"/>
           <w:szCs w:val="24"/>
         </w:rPr>
+        <w:lastRenderedPageBreak/>
         <w:t>There are also many ways to carry out KMeans depending upon which distance metric we use to create clusters but here I’ll be using Euclidean distance.</w:t>
       </w:r>
     </w:p>
@@ -11156,7 +11693,6 @@
           <w:sz w:val="24"/>
           <w:szCs w:val="24"/>
         </w:rPr>
-        <w:lastRenderedPageBreak/>
         <w:t>The KMeans clustering method is a partitioning algorithm. Once we specify the number of</w:t>
       </w:r>
       <w:r>
@@ -12436,7 +12972,8 @@
           <w:color w:val="0070C0"/>
         </w:rPr>
       </w:pPr>
-      <w:bookmarkStart w:id="9" w:name="_Toc33133149"/>
+      <w:bookmarkStart w:id="15" w:name="_Toc33133149"/>
+      <w:bookmarkStart w:id="16" w:name="_Toc60493161"/>
       <w:r>
         <w:rPr>
           <w:b/>
@@ -12444,7 +12981,8 @@
         </w:rPr>
         <w:t>Results</w:t>
       </w:r>
-      <w:bookmarkEnd w:id="9"/>
+      <w:bookmarkEnd w:id="15"/>
+      <w:bookmarkEnd w:id="16"/>
     </w:p>
     <w:p>
       <w:pPr>
@@ -12465,14 +13003,14 @@
           <w:color w:val="0070C0"/>
         </w:rPr>
       </w:pPr>
-      <w:bookmarkStart w:id="10" w:name="_Toc33133150"/>
+      <w:bookmarkStart w:id="17" w:name="_Toc33133150"/>
       <w:r>
         <w:rPr>
           <w:color w:val="0070C0"/>
         </w:rPr>
         <w:t>Market Basket Analysis(MBA)</w:t>
       </w:r>
-      <w:bookmarkEnd w:id="10"/>
+      <w:bookmarkEnd w:id="17"/>
     </w:p>
     <w:p>
       <w:pPr>
@@ -13150,6 +13688,7 @@
                 <w:szCs w:val="24"/>
                 <w:lang w:val="en-US"/>
               </w:rPr>
+              <w:lastRenderedPageBreak/>
               <w:t>S3</w:t>
             </w:r>
           </w:p>
@@ -16077,6 +16616,7 @@
           <w:sz w:val="24"/>
           <w:szCs w:val="24"/>
         </w:rPr>
+        <w:lastRenderedPageBreak/>
         <w:t>R</w:t>
       </w:r>
       <w:r>
@@ -16125,16 +16665,7 @@
           <w:sz w:val="24"/>
           <w:szCs w:val="24"/>
         </w:rPr>
-        <w:t xml:space="preserve"> These </w:t>
-      </w:r>
-      <w:r>
-        <w:rPr>
-          <w:rFonts w:ascii="Calibri" w:hAnsi="Calibri" w:cs="Calibri"/>
-          <w:sz w:val="24"/>
-          <w:szCs w:val="24"/>
-        </w:rPr>
-        <w:lastRenderedPageBreak/>
-        <w:t xml:space="preserve">products need to be marketed together or perhaps give </w:t>
+        <w:t xml:space="preserve"> These products need to be marketed together or perhaps give </w:t>
       </w:r>
       <w:r>
         <w:rPr>
@@ -16562,14 +17093,14 @@
           <w:color w:val="0070C0"/>
         </w:rPr>
       </w:pPr>
-      <w:bookmarkStart w:id="11" w:name="_Toc33133151"/>
+      <w:bookmarkStart w:id="18" w:name="_Toc33133151"/>
       <w:r>
         <w:rPr>
           <w:color w:val="0070C0"/>
         </w:rPr>
         <w:t>Clustering</w:t>
       </w:r>
-      <w:bookmarkEnd w:id="11"/>
+      <w:bookmarkEnd w:id="18"/>
     </w:p>
     <w:p>
       <w:pPr>
@@ -17637,6 +18168,7 @@
           <w:sz w:val="24"/>
           <w:szCs w:val="24"/>
         </w:rPr>
+        <w:lastRenderedPageBreak/>
         <w:t>[* - rest of % is for category “Unknown”]</w:t>
       </w:r>
     </w:p>
@@ -19667,6 +20199,7 @@
           <w:sz w:val="24"/>
           <w:szCs w:val="24"/>
         </w:rPr>
+        <w:lastRenderedPageBreak/>
         <w:t>Customers in cluster 3 as their income permits they spend </w:t>
       </w:r>
       <w:r>
@@ -19781,7 +20314,6 @@
           <w:sz w:val="24"/>
           <w:szCs w:val="24"/>
         </w:rPr>
-        <w:lastRenderedPageBreak/>
         <w:t xml:space="preserve">Their </w:t>
       </w:r>
       <w:r>
@@ -21160,7 +21692,8 @@
           <w:color w:val="0070C0"/>
         </w:rPr>
       </w:pPr>
-      <w:bookmarkStart w:id="12" w:name="_Toc33133152"/>
+      <w:bookmarkStart w:id="19" w:name="_Toc33133152"/>
+      <w:bookmarkStart w:id="20" w:name="_Toc60493162"/>
       <w:r>
         <w:rPr>
           <w:b/>
@@ -21168,7 +21701,8 @@
         </w:rPr>
         <w:t>Conclusion</w:t>
       </w:r>
-      <w:bookmarkEnd w:id="12"/>
+      <w:bookmarkEnd w:id="19"/>
+      <w:bookmarkEnd w:id="20"/>
     </w:p>
     <w:p>
       <w:pPr>
@@ -21347,6 +21881,7 @@
           <w:sz w:val="24"/>
           <w:szCs w:val="24"/>
         </w:rPr>
+        <w:lastRenderedPageBreak/>
         <w:t>Baby Food should be displayed near the shelves of Napies, Fruit, Chocolate and Olive Oil.</w:t>
       </w:r>
     </w:p>
@@ -21425,7 +21960,6 @@
           <w:sz w:val="24"/>
           <w:szCs w:val="24"/>
         </w:rPr>
-        <w:lastRenderedPageBreak/>
         <w:t xml:space="preserve">Customers who bought Vegetables &amp; Fish and Fruit and Fish are 2.2 and 2.0 times </w:t>
       </w:r>
       <w:r>
@@ -21866,7 +22400,8 @@
           <w:color w:val="0070C0"/>
         </w:rPr>
       </w:pPr>
-      <w:bookmarkStart w:id="13" w:name="_Toc33133153"/>
+      <w:bookmarkStart w:id="21" w:name="_Toc33133153"/>
+      <w:bookmarkStart w:id="22" w:name="_Toc60493163"/>
       <w:r>
         <w:rPr>
           <w:b/>
@@ -21874,7 +22409,8 @@
         </w:rPr>
         <w:t>Future Analysis</w:t>
       </w:r>
-      <w:bookmarkEnd w:id="13"/>
+      <w:bookmarkEnd w:id="21"/>
+      <w:bookmarkEnd w:id="22"/>
     </w:p>
     <w:p/>
     <w:p>
@@ -22086,6 +22622,186 @@
     </w:p>
     <w:p>
       <w:pPr>
+        <w:spacing w:after="0"/>
+        <w:rPr>
+          <w:rFonts w:ascii="Calibri" w:hAnsi="Calibri" w:cs="Calibri"/>
+          <w:sz w:val="24"/>
+          <w:szCs w:val="24"/>
+        </w:rPr>
+      </w:pPr>
+    </w:p>
+    <w:p>
+      <w:pPr>
+        <w:spacing w:after="0"/>
+        <w:rPr>
+          <w:rFonts w:ascii="Calibri" w:hAnsi="Calibri" w:cs="Calibri"/>
+          <w:sz w:val="24"/>
+          <w:szCs w:val="24"/>
+        </w:rPr>
+      </w:pPr>
+    </w:p>
+    <w:p>
+      <w:pPr>
+        <w:spacing w:after="0"/>
+        <w:rPr>
+          <w:rFonts w:ascii="Calibri" w:hAnsi="Calibri" w:cs="Calibri"/>
+          <w:sz w:val="24"/>
+          <w:szCs w:val="24"/>
+        </w:rPr>
+      </w:pPr>
+    </w:p>
+    <w:p>
+      <w:pPr>
+        <w:spacing w:after="0"/>
+        <w:rPr>
+          <w:rFonts w:ascii="Calibri" w:hAnsi="Calibri" w:cs="Calibri"/>
+          <w:sz w:val="24"/>
+          <w:szCs w:val="24"/>
+        </w:rPr>
+      </w:pPr>
+    </w:p>
+    <w:p>
+      <w:pPr>
+        <w:spacing w:after="0"/>
+        <w:rPr>
+          <w:rFonts w:ascii="Calibri" w:hAnsi="Calibri" w:cs="Calibri"/>
+          <w:sz w:val="24"/>
+          <w:szCs w:val="24"/>
+        </w:rPr>
+      </w:pPr>
+    </w:p>
+    <w:p>
+      <w:pPr>
+        <w:spacing w:after="0"/>
+        <w:rPr>
+          <w:rFonts w:ascii="Calibri" w:hAnsi="Calibri" w:cs="Calibri"/>
+          <w:sz w:val="24"/>
+          <w:szCs w:val="24"/>
+        </w:rPr>
+      </w:pPr>
+    </w:p>
+    <w:p>
+      <w:pPr>
+        <w:spacing w:after="0"/>
+        <w:rPr>
+          <w:rFonts w:ascii="Calibri" w:hAnsi="Calibri" w:cs="Calibri"/>
+          <w:sz w:val="24"/>
+          <w:szCs w:val="24"/>
+        </w:rPr>
+      </w:pPr>
+    </w:p>
+    <w:p>
+      <w:pPr>
+        <w:spacing w:after="0"/>
+        <w:rPr>
+          <w:rFonts w:ascii="Calibri" w:hAnsi="Calibri" w:cs="Calibri"/>
+          <w:sz w:val="24"/>
+          <w:szCs w:val="24"/>
+        </w:rPr>
+      </w:pPr>
+    </w:p>
+    <w:p>
+      <w:pPr>
+        <w:spacing w:after="0"/>
+        <w:rPr>
+          <w:rFonts w:ascii="Calibri" w:hAnsi="Calibri" w:cs="Calibri"/>
+          <w:sz w:val="24"/>
+          <w:szCs w:val="24"/>
+        </w:rPr>
+      </w:pPr>
+    </w:p>
+    <w:p>
+      <w:pPr>
+        <w:spacing w:after="0"/>
+        <w:rPr>
+          <w:rFonts w:ascii="Calibri" w:hAnsi="Calibri" w:cs="Calibri"/>
+          <w:sz w:val="24"/>
+          <w:szCs w:val="24"/>
+        </w:rPr>
+      </w:pPr>
+    </w:p>
+    <w:p>
+      <w:pPr>
+        <w:spacing w:after="0"/>
+        <w:rPr>
+          <w:rFonts w:ascii="Calibri" w:hAnsi="Calibri" w:cs="Calibri"/>
+          <w:sz w:val="24"/>
+          <w:szCs w:val="24"/>
+        </w:rPr>
+      </w:pPr>
+    </w:p>
+    <w:p>
+      <w:pPr>
+        <w:spacing w:after="0"/>
+        <w:rPr>
+          <w:rFonts w:ascii="Calibri" w:hAnsi="Calibri" w:cs="Calibri"/>
+          <w:sz w:val="24"/>
+          <w:szCs w:val="24"/>
+        </w:rPr>
+      </w:pPr>
+    </w:p>
+    <w:p>
+      <w:pPr>
+        <w:spacing w:after="0"/>
+        <w:rPr>
+          <w:rFonts w:ascii="Calibri" w:hAnsi="Calibri" w:cs="Calibri"/>
+          <w:sz w:val="24"/>
+          <w:szCs w:val="24"/>
+        </w:rPr>
+      </w:pPr>
+    </w:p>
+    <w:p>
+      <w:pPr>
+        <w:spacing w:after="0"/>
+        <w:rPr>
+          <w:rFonts w:ascii="Calibri" w:hAnsi="Calibri" w:cs="Calibri"/>
+          <w:sz w:val="24"/>
+          <w:szCs w:val="24"/>
+        </w:rPr>
+      </w:pPr>
+    </w:p>
+    <w:p>
+      <w:pPr>
+        <w:spacing w:after="0"/>
+        <w:rPr>
+          <w:rFonts w:ascii="Calibri" w:hAnsi="Calibri" w:cs="Calibri"/>
+          <w:sz w:val="24"/>
+          <w:szCs w:val="24"/>
+        </w:rPr>
+      </w:pPr>
+    </w:p>
+    <w:p>
+      <w:pPr>
+        <w:spacing w:after="0"/>
+        <w:rPr>
+          <w:rFonts w:ascii="Calibri" w:hAnsi="Calibri" w:cs="Calibri"/>
+          <w:sz w:val="24"/>
+          <w:szCs w:val="24"/>
+        </w:rPr>
+      </w:pPr>
+    </w:p>
+    <w:p>
+      <w:pPr>
+        <w:spacing w:after="0"/>
+        <w:rPr>
+          <w:rFonts w:ascii="Calibri" w:hAnsi="Calibri" w:cs="Calibri"/>
+          <w:sz w:val="24"/>
+          <w:szCs w:val="24"/>
+        </w:rPr>
+      </w:pPr>
+    </w:p>
+    <w:p>
+      <w:pPr>
+        <w:spacing w:after="0"/>
+        <w:rPr>
+          <w:rFonts w:ascii="Calibri" w:hAnsi="Calibri" w:cs="Calibri"/>
+          <w:sz w:val="24"/>
+          <w:szCs w:val="24"/>
+        </w:rPr>
+      </w:pPr>
+    </w:p>
+    <w:p>
+      <w:pPr>
         <w:pStyle w:val="Heading1"/>
         <w:spacing w:before="0"/>
         <w:rPr>
@@ -22093,15 +22809,17 @@
           <w:color w:val="0070C0"/>
         </w:rPr>
       </w:pPr>
-      <w:bookmarkStart w:id="14" w:name="_Toc33133154"/>
+      <w:bookmarkStart w:id="23" w:name="_Toc33133154"/>
+      <w:bookmarkStart w:id="24" w:name="_Toc60493164"/>
       <w:r>
         <w:rPr>
           <w:b/>
-          <w:color w:val="0070C0"/>
+          <w:color w:val="92D050"/>
         </w:rPr>
         <w:t>Appendix</w:t>
       </w:r>
-      <w:bookmarkEnd w:id="14"/>
+      <w:bookmarkEnd w:id="23"/>
+      <w:bookmarkEnd w:id="24"/>
     </w:p>
     <w:p>
       <w:pPr>
@@ -22109,7 +22827,7 @@
         <w:rPr>
           <w:b/>
           <w:bCs/>
-          <w:color w:val="95B3D7" w:themeColor="accent1" w:themeTint="99"/>
+          <w:color w:val="92D050"/>
           <w:sz w:val="24"/>
           <w:szCs w:val="24"/>
         </w:rPr>
@@ -22118,84 +22836,44 @@
         <w:rPr>
           <w:b/>
           <w:bCs/>
-          <w:color w:val="95B3D7" w:themeColor="accent1" w:themeTint="99"/>
-          <w:sz w:val="24"/>
-          <w:szCs w:val="24"/>
-        </w:rPr>
-        <w:t>[Red</w:t>
-      </w:r>
-      <w:r>
+          <w:color w:val="92D050"/>
+          <w:sz w:val="24"/>
+          <w:szCs w:val="24"/>
+        </w:rPr>
+        <w:t>[Red cell color suggests that data is dirty or missing in that column]</w:t>
+      </w:r>
+    </w:p>
+    <w:p>
+      <w:pPr>
         <w:rPr>
           <w:b/>
           <w:bCs/>
-          <w:color w:val="95B3D7" w:themeColor="accent1" w:themeTint="99"/>
-          <w:sz w:val="24"/>
-          <w:szCs w:val="24"/>
-        </w:rPr>
-        <w:t xml:space="preserve"> cell</w:t>
-      </w:r>
+          <w:sz w:val="24"/>
+          <w:szCs w:val="24"/>
+        </w:rPr>
+      </w:pPr>
       <w:r>
         <w:rPr>
           <w:b/>
           <w:bCs/>
-          <w:color w:val="95B3D7" w:themeColor="accent1" w:themeTint="99"/>
-          <w:sz w:val="24"/>
-          <w:szCs w:val="24"/>
-        </w:rPr>
-        <w:t xml:space="preserve"> color suggests that data is dirty</w:t>
+          <w:sz w:val="24"/>
+          <w:szCs w:val="24"/>
+        </w:rPr>
+        <w:t xml:space="preserve">[Numbers in Quality of Data for one variable is independent </w:t>
       </w:r>
       <w:r>
         <w:rPr>
           <w:b/>
           <w:bCs/>
-          <w:color w:val="95B3D7" w:themeColor="accent1" w:themeTint="99"/>
-          <w:sz w:val="24"/>
-          <w:szCs w:val="24"/>
-        </w:rPr>
-        <w:t xml:space="preserve"> or missing in that column</w:t>
+          <w:sz w:val="24"/>
+          <w:szCs w:val="24"/>
+        </w:rPr>
+        <w:t>of</w:t>
       </w:r>
       <w:r>
         <w:rPr>
           <w:b/>
           <w:bCs/>
-          <w:color w:val="95B3D7" w:themeColor="accent1" w:themeTint="99"/>
-          <w:sz w:val="24"/>
-          <w:szCs w:val="24"/>
-        </w:rPr>
-        <w:t>]</w:t>
-      </w:r>
-    </w:p>
-    <w:p>
-      <w:pPr>
-        <w:rPr>
-          <w:b/>
-          <w:bCs/>
-          <w:sz w:val="24"/>
-          <w:szCs w:val="24"/>
-        </w:rPr>
-      </w:pPr>
-      <w:r>
-        <w:rPr>
-          <w:b/>
-          <w:bCs/>
-          <w:sz w:val="24"/>
-          <w:szCs w:val="24"/>
-        </w:rPr>
-        <w:t xml:space="preserve">[Numbers in Quality of Data for one variable is independent </w:t>
-      </w:r>
-      <w:r>
-        <w:rPr>
-          <w:b/>
-          <w:bCs/>
-          <w:sz w:val="24"/>
-          <w:szCs w:val="24"/>
-        </w:rPr>
-        <w:t>of</w:t>
-      </w:r>
-      <w:r>
-        <w:rPr>
-          <w:b/>
-          <w:bCs/>
           <w:sz w:val="24"/>
           <w:szCs w:val="24"/>
         </w:rPr>
@@ -22209,14 +22887,14 @@
           <w:color w:val="0070C0"/>
         </w:rPr>
       </w:pPr>
-      <w:bookmarkStart w:id="15" w:name="_Toc33133155"/>
-      <w:r>
-        <w:rPr>
-          <w:color w:val="0070C0"/>
+      <w:bookmarkStart w:id="25" w:name="_Toc33133155"/>
+      <w:r>
+        <w:rPr>
+          <w:color w:val="92D050"/>
         </w:rPr>
         <w:t>Appendix I – Transactional variables</w:t>
       </w:r>
-      <w:bookmarkEnd w:id="15"/>
+      <w:bookmarkEnd w:id="25"/>
       <w:r>
         <w:rPr>
           <w:color w:val="0070C0"/>
@@ -22256,7 +22934,7 @@
           <w:tcPr>
             <w:tcW w:w="9920" w:type="dxa"/>
             <w:gridSpan w:val="4"/>
-            <w:shd w:val="clear" w:color="auto" w:fill="99CCFF"/>
+            <w:shd w:val="clear" w:color="auto" w:fill="92D050"/>
           </w:tcPr>
           <w:p>
             <w:pPr>
@@ -22336,7 +23014,7 @@
         <w:tc>
           <w:tcPr>
             <w:tcW w:w="1696" w:type="dxa"/>
-            <w:shd w:val="clear" w:color="auto" w:fill="EEECE1" w:themeFill="background2"/>
+            <w:shd w:val="clear" w:color="auto" w:fill="EAF1DD" w:themeFill="accent3" w:themeFillTint="33"/>
           </w:tcPr>
           <w:p>
             <w:pPr>
@@ -22372,7 +23050,7 @@
         <w:tc>
           <w:tcPr>
             <w:tcW w:w="2570" w:type="dxa"/>
-            <w:shd w:val="clear" w:color="auto" w:fill="EEECE1" w:themeFill="background2"/>
+            <w:shd w:val="clear" w:color="auto" w:fill="EAF1DD" w:themeFill="accent3" w:themeFillTint="33"/>
           </w:tcPr>
           <w:p>
             <w:pPr>
@@ -22408,7 +23086,7 @@
         <w:tc>
           <w:tcPr>
             <w:tcW w:w="3118" w:type="dxa"/>
-            <w:shd w:val="clear" w:color="auto" w:fill="EEECE1" w:themeFill="background2"/>
+            <w:shd w:val="clear" w:color="auto" w:fill="EAF1DD" w:themeFill="accent3" w:themeFillTint="33"/>
           </w:tcPr>
           <w:p>
             <w:pPr>
@@ -22444,7 +23122,7 @@
         <w:tc>
           <w:tcPr>
             <w:tcW w:w="2536" w:type="dxa"/>
-            <w:shd w:val="clear" w:color="auto" w:fill="EEECE1" w:themeFill="background2"/>
+            <w:shd w:val="clear" w:color="auto" w:fill="EAF1DD" w:themeFill="accent3" w:themeFillTint="33"/>
           </w:tcPr>
           <w:p>
             <w:pPr>
@@ -22929,15 +23607,14 @@
           <w:color w:val="0070C0"/>
         </w:rPr>
       </w:pPr>
-      <w:bookmarkStart w:id="16" w:name="_Toc33133156"/>
+      <w:bookmarkStart w:id="26" w:name="_Toc33133156"/>
       <w:r>
         <w:rPr>
           <w:color w:val="0070C0"/>
         </w:rPr>
-        <w:lastRenderedPageBreak/>
         <w:t>Appendix II –Demographical and Socio-Economical Features</w:t>
       </w:r>
-      <w:bookmarkEnd w:id="16"/>
+      <w:bookmarkEnd w:id="26"/>
     </w:p>
     <w:p/>
     <w:tbl>
@@ -24332,7 +25009,7 @@
           <w:color w:val="0070C0"/>
         </w:rPr>
       </w:pPr>
-      <w:bookmarkStart w:id="17" w:name="_Toc33133157"/>
+      <w:bookmarkStart w:id="27" w:name="_Toc33133157"/>
       <w:r>
         <w:rPr>
           <w:color w:val="0070C0"/>
@@ -24357,7 +25034,7 @@
         </w:rPr>
         <w:t>Basket Items</w:t>
       </w:r>
-      <w:bookmarkEnd w:id="17"/>
+      <w:bookmarkEnd w:id="27"/>
     </w:p>
     <w:p/>
     <w:tbl>
@@ -25239,7 +25916,6 @@
                 <w:sz w:val="24"/>
                 <w:szCs w:val="24"/>
               </w:rPr>
-              <w:lastRenderedPageBreak/>
               <w:t>frozenmeal</w:t>
             </w:r>
           </w:p>
@@ -26791,6 +27467,7 @@
                 <w:sz w:val="24"/>
                 <w:szCs w:val="24"/>
               </w:rPr>
+              <w:lastRenderedPageBreak/>
               <w:t>laundrypowder</w:t>
             </w:r>
           </w:p>
@@ -27926,7 +28603,6 @@
                 <w:sz w:val="24"/>
                 <w:szCs w:val="24"/>
               </w:rPr>
-              <w:lastRenderedPageBreak/>
               <w:t>mince</w:t>
             </w:r>
           </w:p>
@@ -29046,14 +29722,14 @@
           <w:color w:val="0070C0"/>
         </w:rPr>
       </w:pPr>
-      <w:bookmarkStart w:id="18" w:name="_Toc33133158"/>
+      <w:bookmarkStart w:id="28" w:name="_Toc33133158"/>
       <w:r>
         <w:rPr>
           <w:color w:val="0070C0"/>
         </w:rPr>
         <w:t>Appendix IV – ReceiptID[Duplicates]</w:t>
       </w:r>
-      <w:bookmarkEnd w:id="18"/>
+      <w:bookmarkEnd w:id="28"/>
     </w:p>
     <w:p/>
     <w:p>
@@ -29070,7 +29746,6 @@
           <w:sz w:val="24"/>
           <w:szCs w:val="24"/>
         </w:rPr>
-        <w:lastRenderedPageBreak/>
         <w:drawing>
           <wp:inline distT="0" distB="0" distL="0" distR="0" wp14:anchorId="75A6F315" wp14:editId="41138032">
             <wp:extent cx="6305550" cy="3522345"/>
@@ -29115,14 +29790,14 @@
           <w:color w:val="0070C0"/>
         </w:rPr>
       </w:pPr>
-      <w:bookmarkStart w:id="19" w:name="_Toc33133159"/>
+      <w:bookmarkStart w:id="29" w:name="_Toc33133159"/>
       <w:r>
         <w:rPr>
           <w:color w:val="0070C0"/>
         </w:rPr>
         <w:t>Appendix V – Value</w:t>
       </w:r>
-      <w:bookmarkEnd w:id="19"/>
+      <w:bookmarkEnd w:id="29"/>
     </w:p>
     <w:p/>
     <w:p>
@@ -29137,6 +29812,7 @@
           <w:b/>
           <w:bCs/>
         </w:rPr>
+        <w:lastRenderedPageBreak/>
         <w:t>Before cleaning</w:t>
       </w:r>
       <w:r>
@@ -29550,14 +30226,14 @@
           <w:color w:val="0070C0"/>
         </w:rPr>
       </w:pPr>
-      <w:bookmarkStart w:id="20" w:name="_Toc33133160"/>
+      <w:bookmarkStart w:id="30" w:name="_Toc33133160"/>
       <w:r>
         <w:rPr>
           <w:color w:val="0070C0"/>
         </w:rPr>
         <w:t>Appendix VI – pmethod</w:t>
       </w:r>
-      <w:bookmarkEnd w:id="20"/>
+      <w:bookmarkEnd w:id="30"/>
     </w:p>
     <w:p/>
     <w:p>
@@ -29723,7 +30399,7 @@
           <w:color w:val="0070C0"/>
         </w:rPr>
       </w:pPr>
-      <w:bookmarkStart w:id="21" w:name="_Toc33133161"/>
+      <w:bookmarkStart w:id="31" w:name="_Toc33133161"/>
       <w:r>
         <w:rPr>
           <w:color w:val="0070C0"/>
@@ -29742,7 +30418,7 @@
         </w:rPr>
         <w:t xml:space="preserve"> – sex</w:t>
       </w:r>
-      <w:bookmarkEnd w:id="21"/>
+      <w:bookmarkEnd w:id="31"/>
     </w:p>
     <w:p>
       <w:pPr>
@@ -29827,14 +30503,14 @@
           <w:color w:val="0070C0"/>
         </w:rPr>
       </w:pPr>
-      <w:bookmarkStart w:id="22" w:name="_Toc33133162"/>
+      <w:bookmarkStart w:id="32" w:name="_Toc33133162"/>
       <w:r>
         <w:rPr>
           <w:color w:val="0070C0"/>
         </w:rPr>
         <w:t>Appendix VIII – homeown</w:t>
       </w:r>
-      <w:bookmarkEnd w:id="22"/>
+      <w:bookmarkEnd w:id="32"/>
     </w:p>
     <w:p/>
     <w:p>
@@ -30072,14 +30748,14 @@
           <w:color w:val="0070C0"/>
         </w:rPr>
       </w:pPr>
-      <w:bookmarkStart w:id="23" w:name="_Toc33133163"/>
+      <w:bookmarkStart w:id="33" w:name="_Toc33133163"/>
       <w:r>
         <w:rPr>
           <w:color w:val="0070C0"/>
         </w:rPr>
         <w:t>Appendix IX – income</w:t>
       </w:r>
-      <w:bookmarkEnd w:id="23"/>
+      <w:bookmarkEnd w:id="33"/>
     </w:p>
     <w:p/>
     <w:p>
@@ -30282,14 +30958,14 @@
           <w:color w:val="0070C0"/>
         </w:rPr>
       </w:pPr>
-      <w:bookmarkStart w:id="24" w:name="_Toc33133164"/>
+      <w:bookmarkStart w:id="34" w:name="_Toc33133164"/>
       <w:r>
         <w:rPr>
           <w:color w:val="0070C0"/>
         </w:rPr>
         <w:t>Appendix X – age</w:t>
       </w:r>
-      <w:bookmarkEnd w:id="24"/>
+      <w:bookmarkEnd w:id="34"/>
     </w:p>
     <w:p>
       <w:pPr>
@@ -30534,7 +31210,7 @@
           <w:color w:val="0070C0"/>
         </w:rPr>
       </w:pPr>
-      <w:bookmarkStart w:id="25" w:name="_Toc33133165"/>
+      <w:bookmarkStart w:id="35" w:name="_Toc33133165"/>
       <w:r>
         <w:rPr>
           <w:color w:val="0070C0"/>
@@ -30542,7 +31218,7 @@
         <w:lastRenderedPageBreak/>
         <w:t>Appendix XII – parent</w:t>
       </w:r>
-      <w:bookmarkEnd w:id="25"/>
+      <w:bookmarkEnd w:id="35"/>
     </w:p>
     <w:p/>
     <w:p>
@@ -30617,14 +31293,14 @@
           <w:color w:val="0070C0"/>
         </w:rPr>
       </w:pPr>
-      <w:bookmarkStart w:id="26" w:name="_Toc33133166"/>
+      <w:bookmarkStart w:id="36" w:name="_Toc33133166"/>
       <w:r>
         <w:rPr>
           <w:color w:val="0070C0"/>
         </w:rPr>
         <w:t>Appendix XIII – Pet Owner</w:t>
       </w:r>
-      <w:bookmarkEnd w:id="26"/>
+      <w:bookmarkEnd w:id="36"/>
     </w:p>
     <w:p/>
     <w:p>
@@ -30692,7 +31368,7 @@
           <w:color w:val="0070C0"/>
         </w:rPr>
       </w:pPr>
-      <w:bookmarkStart w:id="27" w:name="_Toc33133167"/>
+      <w:bookmarkStart w:id="37" w:name="_Toc33133167"/>
       <w:r>
         <w:rPr>
           <w:color w:val="0070C0"/>
@@ -30700,7 +31376,7 @@
         <w:lastRenderedPageBreak/>
         <w:t>Appendix XIV – Basket items</w:t>
       </w:r>
-      <w:bookmarkEnd w:id="27"/>
+      <w:bookmarkEnd w:id="37"/>
     </w:p>
     <w:p/>
     <w:p>
@@ -30765,14 +31441,14 @@
           <w:color w:val="0070C0"/>
         </w:rPr>
       </w:pPr>
-      <w:bookmarkStart w:id="28" w:name="_Toc33133168"/>
+      <w:bookmarkStart w:id="38" w:name="_Toc33133168"/>
       <w:r>
         <w:rPr>
           <w:color w:val="0070C0"/>
         </w:rPr>
         <w:t>Appendix XV – Summary for Numerical Variable</w:t>
       </w:r>
-      <w:bookmarkEnd w:id="28"/>
+      <w:bookmarkEnd w:id="38"/>
     </w:p>
     <w:tbl>
       <w:tblPr>
@@ -31660,14 +32336,14 @@
           <w:color w:val="0070C0"/>
         </w:rPr>
       </w:pPr>
-      <w:bookmarkStart w:id="29" w:name="_Toc33133169"/>
+      <w:bookmarkStart w:id="39" w:name="_Toc33133169"/>
       <w:r>
         <w:rPr>
           <w:color w:val="0070C0"/>
         </w:rPr>
         <w:t>Appendix XVI – Summary for Categorical Variable</w:t>
       </w:r>
-      <w:bookmarkEnd w:id="29"/>
+      <w:bookmarkEnd w:id="39"/>
     </w:p>
     <w:tbl>
       <w:tblPr>
@@ -32882,7 +33558,7 @@
           <w:color w:val="0070C0"/>
         </w:rPr>
       </w:pPr>
-      <w:bookmarkStart w:id="30" w:name="_Toc33133170"/>
+      <w:bookmarkStart w:id="40" w:name="_Toc33133170"/>
       <w:r>
         <w:rPr>
           <w:color w:val="0070C0"/>
@@ -32890,7 +33566,7 @@
         <w:lastRenderedPageBreak/>
         <w:t>Appendix XVII – Income dominating the cluster results</w:t>
       </w:r>
-      <w:bookmarkEnd w:id="30"/>
+      <w:bookmarkEnd w:id="40"/>
     </w:p>
     <w:p>
       <w:pPr>
@@ -33158,7 +33834,7 @@
           <w:color w:val="0070C0"/>
         </w:rPr>
       </w:pPr>
-      <w:bookmarkStart w:id="31" w:name="_Toc33133171"/>
+      <w:bookmarkStart w:id="41" w:name="_Toc33133171"/>
       <w:r>
         <w:rPr>
           <w:color w:val="0070C0"/>
@@ -33166,7 +33842,7 @@
         <w:lastRenderedPageBreak/>
         <w:t>Appendix XVIII – Cluster Size</w:t>
       </w:r>
-      <w:bookmarkEnd w:id="31"/>
+      <w:bookmarkEnd w:id="41"/>
     </w:p>
     <w:p/>
     <w:p>
@@ -33251,7 +33927,7 @@
           <w:color w:val="0070C0"/>
         </w:rPr>
       </w:pPr>
-      <w:bookmarkStart w:id="32" w:name="_Toc33133172"/>
+      <w:bookmarkStart w:id="42" w:name="_Toc33133172"/>
       <w:r>
         <w:rPr>
           <w:color w:val="0070C0"/>
@@ -33276,7 +33952,7 @@
         </w:rPr>
         <w:t>across clusters</w:t>
       </w:r>
-      <w:bookmarkEnd w:id="32"/>
+      <w:bookmarkEnd w:id="42"/>
     </w:p>
     <w:p/>
     <w:p>
@@ -33344,7 +34020,7 @@
           <w:color w:val="0070C0"/>
         </w:rPr>
       </w:pPr>
-      <w:bookmarkStart w:id="33" w:name="_Toc33133173"/>
+      <w:bookmarkStart w:id="43" w:name="_Toc33133173"/>
       <w:r>
         <w:rPr>
           <w:color w:val="0070C0"/>
@@ -33352,7 +34028,7 @@
         <w:lastRenderedPageBreak/>
         <w:t>Appendix XX – Income across clusters</w:t>
       </w:r>
-      <w:bookmarkEnd w:id="33"/>
+      <w:bookmarkEnd w:id="43"/>
     </w:p>
     <w:p/>
     <w:p/>
@@ -33426,7 +34102,7 @@
           <w:color w:val="0070C0"/>
         </w:rPr>
       </w:pPr>
-      <w:bookmarkStart w:id="34" w:name="_Toc33133174"/>
+      <w:bookmarkStart w:id="44" w:name="_Toc33133174"/>
       <w:r>
         <w:rPr>
           <w:color w:val="0070C0"/>
@@ -33446,7 +34122,7 @@
         </w:rPr>
         <w:t xml:space="preserve"> – Value across clusters</w:t>
       </w:r>
-      <w:bookmarkEnd w:id="34"/>
+      <w:bookmarkEnd w:id="44"/>
     </w:p>
     <w:p/>
     <w:p>
@@ -33611,7 +34287,7 @@
           <w:color w:val="0070C0"/>
         </w:rPr>
       </w:pPr>
-      <w:bookmarkStart w:id="35" w:name="_Toc33133175"/>
+      <w:bookmarkStart w:id="45" w:name="_Toc33133175"/>
       <w:r>
         <w:rPr>
           <w:color w:val="0070C0"/>
@@ -33619,7 +34295,7 @@
         <w:lastRenderedPageBreak/>
         <w:t>Appendix XXII – Age across clusters</w:t>
       </w:r>
-      <w:bookmarkEnd w:id="35"/>
+      <w:bookmarkEnd w:id="45"/>
     </w:p>
     <w:p>
       <w:pPr>
@@ -33783,7 +34459,7 @@
           <w:color w:val="0070C0"/>
         </w:rPr>
       </w:pPr>
-      <w:bookmarkStart w:id="36" w:name="_Toc33133176"/>
+      <w:bookmarkStart w:id="46" w:name="_Toc33133176"/>
       <w:r>
         <w:rPr>
           <w:color w:val="0070C0"/>
@@ -33791,7 +34467,7 @@
         <w:lastRenderedPageBreak/>
         <w:t>Appendix XXIII – Gender Insights across clusters</w:t>
       </w:r>
-      <w:bookmarkEnd w:id="36"/>
+      <w:bookmarkEnd w:id="46"/>
     </w:p>
     <w:p/>
     <w:p>
@@ -33866,7 +34542,7 @@
           <w:color w:val="0070C0"/>
         </w:rPr>
       </w:pPr>
-      <w:bookmarkStart w:id="37" w:name="_Toc33133177"/>
+      <w:bookmarkStart w:id="47" w:name="_Toc33133177"/>
       <w:r>
         <w:rPr>
           <w:color w:val="0070C0"/>
@@ -33885,7 +34561,7 @@
         </w:rPr>
         <w:t xml:space="preserve"> across clusters</w:t>
       </w:r>
-      <w:bookmarkEnd w:id="37"/>
+      <w:bookmarkEnd w:id="47"/>
     </w:p>
     <w:p/>
     <w:p>
@@ -33960,7 +34636,7 @@
           <w:color w:val="0070C0"/>
         </w:rPr>
       </w:pPr>
-      <w:bookmarkStart w:id="38" w:name="_Toc33133178"/>
+      <w:bookmarkStart w:id="48" w:name="_Toc33133178"/>
       <w:r>
         <w:rPr>
           <w:color w:val="0070C0"/>
@@ -33968,7 +34644,7 @@
         <w:lastRenderedPageBreak/>
         <w:t>Appendix XXV –  Parents Insights across clusters</w:t>
       </w:r>
-      <w:bookmarkEnd w:id="38"/>
+      <w:bookmarkEnd w:id="48"/>
     </w:p>
     <w:p/>
     <w:p>
@@ -34053,7 +34729,7 @@
           <w:color w:val="0070C0"/>
         </w:rPr>
       </w:pPr>
-      <w:bookmarkStart w:id="39" w:name="_Toc33133179"/>
+      <w:bookmarkStart w:id="49" w:name="_Toc33133179"/>
       <w:r>
         <w:rPr>
           <w:color w:val="0070C0"/>
@@ -34084,7 +34760,7 @@
         </w:rPr>
         <w:t xml:space="preserve"> across clusters</w:t>
       </w:r>
-      <w:bookmarkEnd w:id="39"/>
+      <w:bookmarkEnd w:id="49"/>
     </w:p>
     <w:p>
       <w:pPr>
@@ -34188,7 +34864,7 @@
           <w:color w:val="0070C0"/>
         </w:rPr>
       </w:pPr>
-      <w:bookmarkStart w:id="40" w:name="_Toc33133180"/>
+      <w:bookmarkStart w:id="50" w:name="_Toc33133180"/>
       <w:r>
         <w:rPr>
           <w:color w:val="0070C0"/>
@@ -34196,7 +34872,7 @@
         <w:lastRenderedPageBreak/>
         <w:t>Appendix XXVII –  Pet Owner across clusters</w:t>
       </w:r>
-      <w:bookmarkEnd w:id="40"/>
+      <w:bookmarkEnd w:id="50"/>
     </w:p>
     <w:p>
       <w:pPr>
@@ -34280,14 +34956,14 @@
           <w:color w:val="0070C0"/>
         </w:rPr>
       </w:pPr>
-      <w:bookmarkStart w:id="41" w:name="_Toc33133181"/>
+      <w:bookmarkStart w:id="51" w:name="_Toc33133181"/>
       <w:r>
         <w:rPr>
           <w:color w:val="0070C0"/>
         </w:rPr>
         <w:t>Appendix XXVIII –  Pet Insight across clusters</w:t>
       </w:r>
-      <w:bookmarkEnd w:id="41"/>
+      <w:bookmarkEnd w:id="51"/>
     </w:p>
     <w:p>
       <w:pPr>
@@ -34371,7 +35047,7 @@
           <w:color w:val="0070C0"/>
         </w:rPr>
       </w:pPr>
-      <w:bookmarkStart w:id="42" w:name="_Toc33133182"/>
+      <w:bookmarkStart w:id="52" w:name="_Toc33133182"/>
       <w:r>
         <w:rPr>
           <w:color w:val="0070C0"/>
@@ -34379,7 +35055,7 @@
         <w:lastRenderedPageBreak/>
         <w:t>Appendix XXIX –  3D(Income, age &amp; Value) Scatter plot</w:t>
       </w:r>
-      <w:bookmarkEnd w:id="42"/>
+      <w:bookmarkEnd w:id="52"/>
     </w:p>
     <w:p>
       <w:pPr>
@@ -37121,7 +37797,7 @@
     <w:autoRedefine/>
     <w:uiPriority w:val="39"/>
     <w:unhideWhenUsed/>
-    <w:rsid w:val="00421443"/>
+    <w:rsid w:val="00512E86"/>
     <w:pPr>
       <w:tabs>
         <w:tab w:val="right" w:leader="dot" w:pos="9920"/>
@@ -37130,7 +37806,7 @@
       <w:ind w:left="-567"/>
     </w:pPr>
     <w:rPr>
-      <w:b/>
+      <w:bCs/>
       <w:noProof/>
       <w:sz w:val="24"/>
       <w:szCs w:val="24"/>
@@ -37471,6 +38147,42 @@
       <w:szCs w:val="18"/>
     </w:rPr>
   </w:style>
+  <w:style w:type="paragraph" w:customStyle="1" w:styleId="Style1">
+    <w:name w:val="Style1"/>
+    <w:basedOn w:val="Normal"/>
+    <w:link w:val="Style1Char"/>
+    <w:qFormat/>
+    <w:rsid w:val="00E25EA4"/>
+    <w:pPr>
+      <w:shd w:val="clear" w:color="auto" w:fill="D9D9D9" w:themeFill="background1" w:themeFillShade="D9"/>
+      <w:tabs>
+        <w:tab w:val="right" w:pos="9498"/>
+      </w:tabs>
+      <w:spacing w:after="0"/>
+      <w:ind w:right="7"/>
+    </w:pPr>
+    <w:rPr>
+      <w:rFonts w:cs="Calibri"/>
+      <w:b/>
+      <w:bCs/>
+      <w:i/>
+      <w:iCs/>
+    </w:rPr>
+  </w:style>
+  <w:style w:type="character" w:customStyle="1" w:styleId="Style1Char">
+    <w:name w:val="Style1 Char"/>
+    <w:basedOn w:val="DefaultParagraphFont"/>
+    <w:link w:val="Style1"/>
+    <w:rsid w:val="00E25EA4"/>
+    <w:rPr>
+      <w:rFonts w:cs="Calibri"/>
+      <w:b/>
+      <w:bCs/>
+      <w:i/>
+      <w:iCs/>
+      <w:shd w:val="clear" w:color="auto" w:fill="D9D9D9" w:themeFill="background1" w:themeFillShade="D9"/>
+    </w:rPr>
+  </w:style>
 </w:styles>
 </file>
 

</xml_diff>

<commit_message>
minor changes to the report and analysis of accounts with negative balance
</commit_message>
<xml_diff>
--- a/BANK MARKETING DATA/Project_report.docx
+++ b/BANK MARKETING DATA/Project_report.docx
@@ -4022,7 +4022,43 @@
           <w:sz w:val="24"/>
           <w:szCs w:val="24"/>
         </w:rPr>
-        <w:t xml:space="preserve">. SMOTE(Synthetic Minority Over-sampling TEchnique) was performed to handle the imbalance in the dataset. Various </w:t>
+        <w:t xml:space="preserve">. </w:t>
+      </w:r>
+      <w:proofErr w:type="gramStart"/>
+      <w:r>
+        <w:rPr>
+          <w:rFonts w:ascii="Calibri" w:hAnsi="Calibri" w:cs="Calibri"/>
+          <w:sz w:val="24"/>
+          <w:szCs w:val="24"/>
+        </w:rPr>
+        <w:t>SMOTE(</w:t>
+      </w:r>
+      <w:proofErr w:type="gramEnd"/>
+      <w:r>
+        <w:rPr>
+          <w:rFonts w:ascii="Calibri" w:hAnsi="Calibri" w:cs="Calibri"/>
+          <w:sz w:val="24"/>
+          <w:szCs w:val="24"/>
+        </w:rPr>
+        <w:t xml:space="preserve">Synthetic Minority Over-sampling </w:t>
+      </w:r>
+      <w:proofErr w:type="spellStart"/>
+      <w:r>
+        <w:rPr>
+          <w:rFonts w:ascii="Calibri" w:hAnsi="Calibri" w:cs="Calibri"/>
+          <w:sz w:val="24"/>
+          <w:szCs w:val="24"/>
+        </w:rPr>
+        <w:t>TEchnique</w:t>
+      </w:r>
+      <w:proofErr w:type="spellEnd"/>
+      <w:r>
+        <w:rPr>
+          <w:rFonts w:ascii="Calibri" w:hAnsi="Calibri" w:cs="Calibri"/>
+          <w:sz w:val="24"/>
+          <w:szCs w:val="24"/>
+        </w:rPr>
+        <w:t xml:space="preserve">) was performed to handle the imbalance in the dataset. Various </w:t>
       </w:r>
       <w:r>
         <w:rPr>
@@ -4147,7 +4183,25 @@
           <w:sz w:val="24"/>
           <w:szCs w:val="24"/>
         </w:rPr>
-        <w:t xml:space="preserve">face meetings to promote and provide services. Phone calls, i.e. Telemarketing is a conventional marketing technique that helps to soar profits for any given business. Moreover, it also offers a more interactive and personal medium of sale service which can initiate an instant rapport with the prospective customers. Furthermore, telemarketing can help an organization to reach out more customers than with in-person or by going door-to-door and it can benefit a company to sell a product to both existing and new customers. For banking industry, telemarketing can be useful to communicate with large number of customers and offer them with all the services that they have for them. This may include information about loans, term deposits, mortgages, Overdraft facility, Credit cards etc. </w:t>
+        <w:t xml:space="preserve">face meetings to promote and provide services. Phone calls, </w:t>
+      </w:r>
+      <w:proofErr w:type="gramStart"/>
+      <w:r>
+        <w:rPr>
+          <w:rFonts w:ascii="Calibri" w:hAnsi="Calibri" w:cs="Calibri"/>
+          <w:sz w:val="24"/>
+          <w:szCs w:val="24"/>
+        </w:rPr>
+        <w:t>i.e.</w:t>
+      </w:r>
+      <w:proofErr w:type="gramEnd"/>
+      <w:r>
+        <w:rPr>
+          <w:rFonts w:ascii="Calibri" w:hAnsi="Calibri" w:cs="Calibri"/>
+          <w:sz w:val="24"/>
+          <w:szCs w:val="24"/>
+        </w:rPr>
+        <w:t xml:space="preserve"> Telemarketing is a conventional marketing technique that helps to soar profits for any given business. Moreover, it also offers a more interactive and personal medium of sale service which can initiate an instant rapport with the prospective customers. Furthermore, telemarketing can help an organization to reach out more customers than with in-person or by going door-to-door and it can benefit a company to sell a product to both existing and new customers. For banking industry, telemarketing can be useful to communicate with large number of customers and offer them with all the services that they have for them. This may include information about loans, term deposits, mortgages, Overdraft facility, Credit cards etc. </w:t>
       </w:r>
     </w:p>
     <w:p>
@@ -4622,8 +4676,36 @@
           <w:sz w:val="24"/>
           <w:szCs w:val="24"/>
         </w:rPr>
-        <w:t xml:space="preserve"> Variables representing campaign information – contact, day, month, duration, campaign, pdays, previous, poutcome</w:t>
-      </w:r>
+        <w:t xml:space="preserve"> Variables representing campaign information – contact, day, month, duration, campaign, </w:t>
+      </w:r>
+      <w:proofErr w:type="spellStart"/>
+      <w:r>
+        <w:rPr>
+          <w:rFonts w:ascii="Calibri" w:hAnsi="Calibri" w:cs="Calibri"/>
+          <w:sz w:val="24"/>
+          <w:szCs w:val="24"/>
+        </w:rPr>
+        <w:t>pdays</w:t>
+      </w:r>
+      <w:proofErr w:type="spellEnd"/>
+      <w:r>
+        <w:rPr>
+          <w:rFonts w:ascii="Calibri" w:hAnsi="Calibri" w:cs="Calibri"/>
+          <w:sz w:val="24"/>
+          <w:szCs w:val="24"/>
+        </w:rPr>
+        <w:t xml:space="preserve">, previous, </w:t>
+      </w:r>
+      <w:proofErr w:type="spellStart"/>
+      <w:r>
+        <w:rPr>
+          <w:rFonts w:ascii="Calibri" w:hAnsi="Calibri" w:cs="Calibri"/>
+          <w:sz w:val="24"/>
+          <w:szCs w:val="24"/>
+        </w:rPr>
+        <w:t>poutcome</w:t>
+      </w:r>
+      <w:proofErr w:type="spellEnd"/>
       <w:r>
         <w:rPr>
           <w:rFonts w:ascii="Calibri" w:hAnsi="Calibri" w:cs="Calibri"/>
@@ -4686,7 +4768,25 @@
           <w:sz w:val="24"/>
           <w:szCs w:val="24"/>
         </w:rPr>
-        <w:t xml:space="preserve">The table below offers a brief description of each variable(For </w:t>
+        <w:t xml:space="preserve">The table below offers a brief description of each </w:t>
+      </w:r>
+      <w:proofErr w:type="gramStart"/>
+      <w:r>
+        <w:rPr>
+          <w:rFonts w:ascii="Calibri" w:hAnsi="Calibri" w:cs="Calibri"/>
+          <w:sz w:val="24"/>
+          <w:szCs w:val="24"/>
+        </w:rPr>
+        <w:t>variable(</w:t>
+      </w:r>
+      <w:proofErr w:type="gramEnd"/>
+      <w:r>
+        <w:rPr>
+          <w:rFonts w:ascii="Calibri" w:hAnsi="Calibri" w:cs="Calibri"/>
+          <w:sz w:val="24"/>
+          <w:szCs w:val="24"/>
+        </w:rPr>
+        <w:t xml:space="preserve">For </w:t>
       </w:r>
       <w:r>
         <w:rPr>
@@ -5235,15 +5335,7 @@
                 <w:sz w:val="24"/>
                 <w:szCs w:val="24"/>
               </w:rPr>
-              <w:t>”, “unemployed”, “housemaid”</w:t>
-            </w:r>
-            <w:r>
-              <w:rPr>
-                <w:rFonts w:asciiTheme="minorHAnsi" w:hAnsiTheme="minorHAnsi" w:cs="Times New Roman"/>
-                <w:sz w:val="24"/>
-                <w:szCs w:val="24"/>
-              </w:rPr>
-              <w:t>, “student”, and “unknown”</w:t>
+              <w:t>”, “unemployed”, “housemaid”, “student”, and “unknown”</w:t>
             </w:r>
           </w:p>
         </w:tc>
@@ -6780,6 +6872,7 @@
                 <w:bCs/>
               </w:rPr>
             </w:pPr>
+            <w:proofErr w:type="spellStart"/>
             <w:r>
               <w:rPr>
                 <w:rFonts w:asciiTheme="minorHAnsi" w:hAnsiTheme="minorHAnsi"/>
@@ -6788,6 +6881,7 @@
               </w:rPr>
               <w:t>pdays</w:t>
             </w:r>
+            <w:proofErr w:type="spellEnd"/>
           </w:p>
         </w:tc>
         <w:tc>
@@ -6978,6 +7072,7 @@
                 <w:bCs/>
               </w:rPr>
             </w:pPr>
+            <w:proofErr w:type="spellStart"/>
             <w:r>
               <w:rPr>
                 <w:rFonts w:asciiTheme="minorHAnsi" w:hAnsiTheme="minorHAnsi"/>
@@ -6986,6 +7081,7 @@
               </w:rPr>
               <w:t>poutcome</w:t>
             </w:r>
+            <w:proofErr w:type="spellEnd"/>
           </w:p>
         </w:tc>
         <w:tc>
@@ -7411,7 +7507,25 @@
           <w:sz w:val="24"/>
           <w:szCs w:val="24"/>
         </w:rPr>
-        <w:t xml:space="preserve"> on equal footing and the scaling was performed to adjust the variance of the variables in order to </w:t>
+        <w:t xml:space="preserve"> on equal footing and the scaling was performed to adjust the variance of the variables </w:t>
+      </w:r>
+      <w:proofErr w:type="gramStart"/>
+      <w:r>
+        <w:rPr>
+          <w:rFonts w:ascii="Calibri" w:hAnsi="Calibri" w:cs="Calibri"/>
+          <w:sz w:val="24"/>
+          <w:szCs w:val="24"/>
+        </w:rPr>
+        <w:t>in order to</w:t>
+      </w:r>
+      <w:proofErr w:type="gramEnd"/>
+      <w:r>
+        <w:rPr>
+          <w:rFonts w:ascii="Calibri" w:hAnsi="Calibri" w:cs="Calibri"/>
+          <w:sz w:val="24"/>
+          <w:szCs w:val="24"/>
+        </w:rPr>
+        <w:t xml:space="preserve"> </w:t>
       </w:r>
       <w:r>
         <w:rPr>
@@ -7435,15 +7549,33 @@
           <w:sz w:val="24"/>
           <w:szCs w:val="24"/>
         </w:rPr>
-        <w:t>The data was split into three different subsets for training</w:t>
-      </w:r>
-      <w:r>
-        <w:rPr>
-          <w:rFonts w:ascii="Calibri" w:hAnsi="Calibri" w:cs="Calibri"/>
-          <w:sz w:val="24"/>
-          <w:szCs w:val="24"/>
-        </w:rPr>
-        <w:t>(80%)</w:t>
+        <w:t xml:space="preserve">The data was split into three different subsets for </w:t>
+      </w:r>
+      <w:proofErr w:type="gramStart"/>
+      <w:r>
+        <w:rPr>
+          <w:rFonts w:ascii="Calibri" w:hAnsi="Calibri" w:cs="Calibri"/>
+          <w:sz w:val="24"/>
+          <w:szCs w:val="24"/>
+        </w:rPr>
+        <w:t>training</w:t>
+      </w:r>
+      <w:r>
+        <w:rPr>
+          <w:rFonts w:ascii="Calibri" w:hAnsi="Calibri" w:cs="Calibri"/>
+          <w:sz w:val="24"/>
+          <w:szCs w:val="24"/>
+        </w:rPr>
+        <w:t>(</w:t>
+      </w:r>
+      <w:proofErr w:type="gramEnd"/>
+      <w:r>
+        <w:rPr>
+          <w:rFonts w:ascii="Calibri" w:hAnsi="Calibri" w:cs="Calibri"/>
+          <w:sz w:val="24"/>
+          <w:szCs w:val="24"/>
+        </w:rPr>
+        <w:t>80%)</w:t>
       </w:r>
       <w:r>
         <w:rPr>
@@ -7787,31 +7919,7 @@
                 <w:b/>
                 <w:color w:val="FFFFFF" w:themeColor="background1"/>
               </w:rPr>
-              <w:t xml:space="preserve"> // </w:t>
-            </w:r>
-            <w:r>
-              <w:rPr>
-                <w:rFonts w:asciiTheme="minorHAnsi" w:hAnsiTheme="minorHAnsi"/>
-                <w:b/>
-                <w:color w:val="FFFFFF" w:themeColor="background1"/>
-              </w:rPr>
-              <w:t>% of Yes</w:t>
-            </w:r>
-            <w:r>
-              <w:rPr>
-                <w:rFonts w:asciiTheme="minorHAnsi" w:hAnsiTheme="minorHAnsi"/>
-                <w:b/>
-                <w:color w:val="FFFFFF" w:themeColor="background1"/>
-              </w:rPr>
-              <w:t xml:space="preserve"> // % of</w:t>
-            </w:r>
-            <w:r>
-              <w:rPr>
-                <w:rFonts w:asciiTheme="minorHAnsi" w:hAnsiTheme="minorHAnsi"/>
-                <w:b/>
-                <w:color w:val="FFFFFF" w:themeColor="background1"/>
-              </w:rPr>
-              <w:t xml:space="preserve"> No</w:t>
+              <w:t xml:space="preserve"> // % of Yes // % of No</w:t>
             </w:r>
           </w:p>
         </w:tc>
@@ -8761,7 +8869,25 @@
           <w:szCs w:val="24"/>
         </w:rPr>
         <w:lastRenderedPageBreak/>
-        <w:t xml:space="preserve">The payment preferences of the customers are(in descending order): </w:t>
+        <w:t xml:space="preserve">The payment preferences of the customers </w:t>
+      </w:r>
+      <w:proofErr w:type="gramStart"/>
+      <w:r>
+        <w:rPr>
+          <w:rFonts w:ascii="Calibri" w:hAnsi="Calibri" w:cs="Calibri"/>
+          <w:sz w:val="24"/>
+          <w:szCs w:val="24"/>
+        </w:rPr>
+        <w:t>are(</w:t>
+      </w:r>
+      <w:proofErr w:type="gramEnd"/>
+      <w:r>
+        <w:rPr>
+          <w:rFonts w:ascii="Calibri" w:hAnsi="Calibri" w:cs="Calibri"/>
+          <w:sz w:val="24"/>
+          <w:szCs w:val="24"/>
+        </w:rPr>
+        <w:t xml:space="preserve">in descending order): </w:t>
       </w:r>
       <w:r>
         <w:rPr>
@@ -8818,7 +8944,25 @@
           <w:sz w:val="24"/>
           <w:szCs w:val="24"/>
         </w:rPr>
-        <w:t>Around 31%(18,076) of the total customers own a pet(s). Out of those 18,076 customers 53% own a dog(s), 37% own a cat(s) and 10% own both a dog(s) and a cat(s).</w:t>
+        <w:t>Around 31</w:t>
+      </w:r>
+      <w:proofErr w:type="gramStart"/>
+      <w:r>
+        <w:rPr>
+          <w:rFonts w:ascii="Calibri" w:hAnsi="Calibri" w:cs="Calibri"/>
+          <w:sz w:val="24"/>
+          <w:szCs w:val="24"/>
+        </w:rPr>
+        <w:t>%(</w:t>
+      </w:r>
+      <w:proofErr w:type="gramEnd"/>
+      <w:r>
+        <w:rPr>
+          <w:rFonts w:ascii="Calibri" w:hAnsi="Calibri" w:cs="Calibri"/>
+          <w:sz w:val="24"/>
+          <w:szCs w:val="24"/>
+        </w:rPr>
+        <w:t>18,076) of the total customers own a pet(s). Out of those 18,076 customers 53% own a dog(s), 37% own a cat(s) and 10% own both a dog(s) and a cat(s).</w:t>
       </w:r>
     </w:p>
     <w:p>
@@ -8978,6 +9122,7 @@
         </w:rPr>
         <w:t xml:space="preserve"> purchased items </w:t>
       </w:r>
+      <w:proofErr w:type="gramStart"/>
       <w:r>
         <w:rPr>
           <w:rFonts w:ascii="Calibri" w:eastAsia="Times New Roman" w:hAnsi="Calibri" w:cs="Calibri"/>
@@ -8998,6 +9143,7 @@
         </w:rPr>
         <w:t>re</w:t>
       </w:r>
+      <w:proofErr w:type="gramEnd"/>
       <w:r>
         <w:rPr>
           <w:rFonts w:ascii="Calibri" w:eastAsia="Times New Roman" w:hAnsi="Calibri" w:cs="Calibri"/>
@@ -9316,8 +9462,9 @@
           <w:lang w:eastAsia="en-AU" w:bidi="gu-IN"/>
         </w:rPr>
         <w:tab/>
-        <w:t xml:space="preserve">    2. e</w:t>
-      </w:r>
+        <w:t xml:space="preserve">    2. </w:t>
+      </w:r>
+      <w:proofErr w:type="spellStart"/>
       <w:r>
         <w:rPr>
           <w:rFonts w:ascii="Calibri" w:eastAsia="Times New Roman" w:hAnsi="Calibri" w:cs="Calibri"/>
@@ -9328,8 +9475,21 @@
           <w:shd w:val="clear" w:color="auto" w:fill="FFFFFF"/>
           <w:lang w:eastAsia="en-AU" w:bidi="gu-IN"/>
         </w:rPr>
+        <w:t>e</w:t>
+      </w:r>
+      <w:r>
+        <w:rPr>
+          <w:rFonts w:ascii="Calibri" w:eastAsia="Times New Roman" w:hAnsi="Calibri" w:cs="Calibri"/>
+          <w:color w:val="000000"/>
+          <w:sz w:val="24"/>
+          <w:szCs w:val="24"/>
+          <w:bdr w:val="none" w:sz="0" w:space="0" w:color="auto" w:frame="1"/>
+          <w:shd w:val="clear" w:color="auto" w:fill="FFFFFF"/>
+          <w:lang w:eastAsia="en-AU" w:bidi="gu-IN"/>
+        </w:rPr>
         <w:t>nergydrink</w:t>
       </w:r>
+      <w:proofErr w:type="spellEnd"/>
       <w:r>
         <w:rPr>
           <w:rFonts w:ascii="Calibri" w:eastAsia="Times New Roman" w:hAnsi="Calibri" w:cs="Calibri"/>
@@ -9705,6 +9865,7 @@
         <w:tab/>
         <w:t xml:space="preserve">    4. </w:t>
       </w:r>
+      <w:proofErr w:type="spellStart"/>
       <w:r>
         <w:rPr>
           <w:rFonts w:ascii="Calibri" w:eastAsia="Times New Roman" w:hAnsi="Calibri" w:cs="Calibri"/>
@@ -9717,6 +9878,7 @@
         </w:rPr>
         <w:t>TeaTowel</w:t>
       </w:r>
+      <w:proofErr w:type="spellEnd"/>
       <w:r>
         <w:rPr>
           <w:rFonts w:ascii="Calibri" w:eastAsia="Times New Roman" w:hAnsi="Calibri" w:cs="Calibri"/>
@@ -9896,8 +10058,22 @@
           <w:shd w:val="clear" w:color="auto" w:fill="FFFFFF"/>
           <w:lang w:eastAsia="en-AU" w:bidi="gu-IN"/>
         </w:rPr>
-        <w:t xml:space="preserve"> Icecream</w:t>
-      </w:r>
+        <w:t xml:space="preserve"> </w:t>
+      </w:r>
+      <w:proofErr w:type="spellStart"/>
+      <w:r>
+        <w:rPr>
+          <w:rFonts w:ascii="Calibri" w:eastAsia="Times New Roman" w:hAnsi="Calibri" w:cs="Calibri"/>
+          <w:color w:val="000000"/>
+          <w:sz w:val="24"/>
+          <w:szCs w:val="24"/>
+          <w:bdr w:val="none" w:sz="0" w:space="0" w:color="auto" w:frame="1"/>
+          <w:shd w:val="clear" w:color="auto" w:fill="FFFFFF"/>
+          <w:lang w:eastAsia="en-AU" w:bidi="gu-IN"/>
+        </w:rPr>
+        <w:t>Icecream</w:t>
+      </w:r>
+      <w:proofErr w:type="spellEnd"/>
       <w:r>
         <w:rPr>
           <w:rFonts w:ascii="Calibri" w:eastAsia="Times New Roman" w:hAnsi="Calibri" w:cs="Calibri"/>
@@ -10460,13 +10636,27 @@
         <w:rPr>
           <w:color w:val="0070C0"/>
         </w:rPr>
-        <w:t>Market Basket Analysis</w:t>
-      </w:r>
+        <w:t xml:space="preserve">Market Basket </w:t>
+      </w:r>
+      <w:proofErr w:type="gramStart"/>
       <w:r>
         <w:rPr>
           <w:color w:val="0070C0"/>
         </w:rPr>
-        <w:t>(MBA)</w:t>
+        <w:t>Analysis</w:t>
+      </w:r>
+      <w:r>
+        <w:rPr>
+          <w:color w:val="0070C0"/>
+        </w:rPr>
+        <w:t>(</w:t>
+      </w:r>
+      <w:proofErr w:type="gramEnd"/>
+      <w:r>
+        <w:rPr>
+          <w:color w:val="0070C0"/>
+        </w:rPr>
+        <w:t>MBA)</w:t>
       </w:r>
       <w:bookmarkEnd w:id="13"/>
     </w:p>
@@ -10507,7 +10697,25 @@
           <w:sz w:val="24"/>
           <w:szCs w:val="24"/>
         </w:rPr>
-        <w:t xml:space="preserve"> is to discover patterns in customer purchases that could be useful to the retailer and help determine the correct stock levels, product placements on shelves, catalog design and strategy for the next marketing campaign and target audience. </w:t>
+        <w:t xml:space="preserve"> is to discover patterns in customer purchases that could be useful to the retailer and help determine the correct stock levels, product placements on shelves, </w:t>
+      </w:r>
+      <w:proofErr w:type="spellStart"/>
+      <w:r>
+        <w:rPr>
+          <w:rFonts w:ascii="Calibri" w:hAnsi="Calibri" w:cs="Calibri"/>
+          <w:sz w:val="24"/>
+          <w:szCs w:val="24"/>
+        </w:rPr>
+        <w:t>catalog</w:t>
+      </w:r>
+      <w:proofErr w:type="spellEnd"/>
+      <w:r>
+        <w:rPr>
+          <w:rFonts w:ascii="Calibri" w:hAnsi="Calibri" w:cs="Calibri"/>
+          <w:sz w:val="24"/>
+          <w:szCs w:val="24"/>
+        </w:rPr>
+        <w:t xml:space="preserve"> design and strategy for the next marketing campaign and target audience. </w:t>
       </w:r>
       <w:r>
         <w:rPr>
@@ -10571,13 +10779,41 @@
           <w:szCs w:val="24"/>
         </w:rPr>
       </w:pPr>
-      <w:r>
-        <w:rPr>
-          <w:rFonts w:ascii="Calibri" w:hAnsi="Calibri" w:cs="Calibri"/>
-          <w:sz w:val="24"/>
-          <w:szCs w:val="24"/>
-        </w:rPr>
-        <w:t>Apriori algorithm is widely used to generate association rules. These rules are generated on the basis of how frequent a product is in the data.</w:t>
+      <w:proofErr w:type="spellStart"/>
+      <w:r>
+        <w:rPr>
+          <w:rFonts w:ascii="Calibri" w:hAnsi="Calibri" w:cs="Calibri"/>
+          <w:sz w:val="24"/>
+          <w:szCs w:val="24"/>
+        </w:rPr>
+        <w:t>Apriori</w:t>
+      </w:r>
+      <w:proofErr w:type="spellEnd"/>
+      <w:r>
+        <w:rPr>
+          <w:rFonts w:ascii="Calibri" w:hAnsi="Calibri" w:cs="Calibri"/>
+          <w:sz w:val="24"/>
+          <w:szCs w:val="24"/>
+        </w:rPr>
+        <w:t xml:space="preserve"> algorithm is widely used to generate association rules. These rules are generated </w:t>
+      </w:r>
+      <w:proofErr w:type="gramStart"/>
+      <w:r>
+        <w:rPr>
+          <w:rFonts w:ascii="Calibri" w:hAnsi="Calibri" w:cs="Calibri"/>
+          <w:sz w:val="24"/>
+          <w:szCs w:val="24"/>
+        </w:rPr>
+        <w:t>on the basis of</w:t>
+      </w:r>
+      <w:proofErr w:type="gramEnd"/>
+      <w:r>
+        <w:rPr>
+          <w:rFonts w:ascii="Calibri" w:hAnsi="Calibri" w:cs="Calibri"/>
+          <w:sz w:val="24"/>
+          <w:szCs w:val="24"/>
+        </w:rPr>
+        <w:t xml:space="preserve"> how frequent a product is in the data.</w:t>
       </w:r>
       <w:r>
         <w:rPr>
@@ -10587,6 +10823,7 @@
         </w:rPr>
         <w:t xml:space="preserve"> I used package </w:t>
       </w:r>
+      <w:proofErr w:type="spellStart"/>
       <w:r>
         <w:rPr>
           <w:rFonts w:ascii="Calibri" w:hAnsi="Calibri" w:cs="Calibri"/>
@@ -10597,6 +10834,7 @@
         </w:rPr>
         <w:t>mlxtend</w:t>
       </w:r>
+      <w:proofErr w:type="spellEnd"/>
       <w:r>
         <w:rPr>
           <w:rFonts w:ascii="Calibri" w:hAnsi="Calibri" w:cs="Calibri"/>
@@ -10690,7 +10928,25 @@
           <w:sz w:val="24"/>
           <w:szCs w:val="24"/>
         </w:rPr>
-        <w:t>: - Given a rule "A -&gt; C", A stands for antecedent(Item A) and C(Item C) stands for consequent.</w:t>
+        <w:t xml:space="preserve">: - Given a rule "A -&gt; C", A stands for </w:t>
+      </w:r>
+      <w:proofErr w:type="gramStart"/>
+      <w:r>
+        <w:rPr>
+          <w:rFonts w:ascii="Calibri" w:hAnsi="Calibri" w:cs="Calibri"/>
+          <w:sz w:val="24"/>
+          <w:szCs w:val="24"/>
+        </w:rPr>
+        <w:t>antecedent(</w:t>
+      </w:r>
+      <w:proofErr w:type="gramEnd"/>
+      <w:r>
+        <w:rPr>
+          <w:rFonts w:ascii="Calibri" w:hAnsi="Calibri" w:cs="Calibri"/>
+          <w:sz w:val="24"/>
+          <w:szCs w:val="24"/>
+        </w:rPr>
+        <w:t>Item A) and C(Item C) stands for consequent.</w:t>
       </w:r>
     </w:p>
     <w:p>
@@ -10828,7 +11084,27 @@
           <w:sz w:val="24"/>
           <w:szCs w:val="24"/>
         </w:rPr>
-        <w:t>Support is used to measure the frequency (often interpreted as significance or importance) of an itemset in a database(all the transactions here).</w:t>
+        <w:t xml:space="preserve">Support is used to measure the frequency (often interpreted as significance or importance) of an itemset in a </w:t>
+      </w:r>
+      <w:proofErr w:type="gramStart"/>
+      <w:r>
+        <w:rPr>
+          <w:rFonts w:ascii="Calibri" w:hAnsi="Calibri" w:cs="Calibri"/>
+          <w:color w:val="000000"/>
+          <w:sz w:val="24"/>
+          <w:szCs w:val="24"/>
+        </w:rPr>
+        <w:t>database(</w:t>
+      </w:r>
+      <w:proofErr w:type="gramEnd"/>
+      <w:r>
+        <w:rPr>
+          <w:rFonts w:ascii="Calibri" w:hAnsi="Calibri" w:cs="Calibri"/>
+          <w:color w:val="000000"/>
+          <w:sz w:val="24"/>
+          <w:szCs w:val="24"/>
+        </w:rPr>
+        <w:t>all the transactions here).</w:t>
       </w:r>
     </w:p>
     <w:p>
@@ -10859,6 +11135,7 @@
           <w:szCs w:val="24"/>
         </w:rPr>
       </w:pPr>
+      <w:proofErr w:type="gramStart"/>
       <w:r>
         <w:rPr>
           <w:rFonts w:ascii="Calibri" w:eastAsia="Times New Roman" w:hAnsi="Calibri" w:cs="Calibri"/>
@@ -10867,7 +11144,18 @@
           <w:szCs w:val="24"/>
           <w:lang w:eastAsia="en-AU" w:bidi="gu-IN"/>
         </w:rPr>
-        <w:t xml:space="preserve">support(A -&gt; C) = support(A </w:t>
+        <w:t>support(</w:t>
+      </w:r>
+      <w:proofErr w:type="gramEnd"/>
+      <w:r>
+        <w:rPr>
+          <w:rFonts w:ascii="Calibri" w:eastAsia="Times New Roman" w:hAnsi="Calibri" w:cs="Calibri"/>
+          <w:color w:val="000000"/>
+          <w:sz w:val="24"/>
+          <w:szCs w:val="24"/>
+          <w:lang w:eastAsia="en-AU" w:bidi="gu-IN"/>
+        </w:rPr>
+        <w:t xml:space="preserve">A -&gt; C) = support(A </w:t>
       </w:r>
       <w:r>
         <w:rPr>
@@ -10944,7 +11232,31 @@
           <w:szCs w:val="24"/>
           <w:shd w:val="clear" w:color="auto" w:fill="FFFFFF"/>
         </w:rPr>
-        <w:t>'support' depends on 'antecedent support' and 'consequent support' via min('antecedent support', 'consequent support')</w:t>
+        <w:t xml:space="preserve">'support' depends on 'antecedent support' and 'consequent support' via </w:t>
+      </w:r>
+      <w:proofErr w:type="gramStart"/>
+      <w:r>
+        <w:rPr>
+          <w:rStyle w:val="Strong"/>
+          <w:rFonts w:ascii="Calibri" w:hAnsi="Calibri" w:cs="Calibri"/>
+          <w:color w:val="000000"/>
+          <w:sz w:val="24"/>
+          <w:szCs w:val="24"/>
+          <w:shd w:val="clear" w:color="auto" w:fill="FFFFFF"/>
+        </w:rPr>
+        <w:t>min(</w:t>
+      </w:r>
+      <w:proofErr w:type="gramEnd"/>
+      <w:r>
+        <w:rPr>
+          <w:rStyle w:val="Strong"/>
+          <w:rFonts w:ascii="Calibri" w:hAnsi="Calibri" w:cs="Calibri"/>
+          <w:color w:val="000000"/>
+          <w:sz w:val="24"/>
+          <w:szCs w:val="24"/>
+          <w:shd w:val="clear" w:color="auto" w:fill="FFFFFF"/>
+        </w:rPr>
+        <w:t>'antecedent support', 'consequent support')</w:t>
       </w:r>
     </w:p>
     <w:p>
@@ -11100,6 +11412,7 @@
           <w:szCs w:val="24"/>
         </w:rPr>
       </w:pPr>
+      <w:proofErr w:type="gramStart"/>
       <w:r>
         <w:rPr>
           <w:rFonts w:ascii="Calibri" w:hAnsi="Calibri" w:cs="Calibri"/>
@@ -11108,7 +11421,18 @@
           <w:szCs w:val="24"/>
           <w:shd w:val="clear" w:color="auto" w:fill="FFFFFF"/>
         </w:rPr>
-        <w:t>confidence(A -&gt; C) = support(A -&gt; C) / support(A)</w:t>
+        <w:t>confidence(</w:t>
+      </w:r>
+      <w:proofErr w:type="gramEnd"/>
+      <w:r>
+        <w:rPr>
+          <w:rFonts w:ascii="Calibri" w:hAnsi="Calibri" w:cs="Calibri"/>
+          <w:color w:val="000000"/>
+          <w:sz w:val="24"/>
+          <w:szCs w:val="24"/>
+          <w:shd w:val="clear" w:color="auto" w:fill="FFFFFF"/>
+        </w:rPr>
+        <w:t>A -&gt; C) = support(A -&gt; C) / support(A)</w:t>
       </w:r>
     </w:p>
     <w:p>
@@ -11237,6 +11561,7 @@
           <w:szCs w:val="24"/>
         </w:rPr>
       </w:pPr>
+      <w:proofErr w:type="gramStart"/>
       <w:r>
         <w:rPr>
           <w:rFonts w:ascii="Calibri" w:hAnsi="Calibri" w:cs="Calibri"/>
@@ -11245,7 +11570,18 @@
           <w:szCs w:val="24"/>
           <w:shd w:val="clear" w:color="auto" w:fill="FFFFFF"/>
         </w:rPr>
-        <w:t>lift(A -&gt; C) = confidence(A -&gt; C) / support(C)</w:t>
+        <w:t>lift(</w:t>
+      </w:r>
+      <w:proofErr w:type="gramEnd"/>
+      <w:r>
+        <w:rPr>
+          <w:rFonts w:ascii="Calibri" w:hAnsi="Calibri" w:cs="Calibri"/>
+          <w:color w:val="000000"/>
+          <w:sz w:val="24"/>
+          <w:szCs w:val="24"/>
+          <w:shd w:val="clear" w:color="auto" w:fill="FFFFFF"/>
+        </w:rPr>
+        <w:t>A -&gt; C) = confidence(A -&gt; C) / support(C)</w:t>
       </w:r>
     </w:p>
     <w:p>
@@ -11287,7 +11623,25 @@
           <w:sz w:val="24"/>
           <w:szCs w:val="24"/>
         </w:rPr>
-        <w:t xml:space="preserve"> algorithm, we need to set threshold parameters. We set minimum antecedent support at 10%, which means that the antecedent product(or product set) must have occurred in the data at least 10% of the time</w:t>
+        <w:t xml:space="preserve"> algorithm, we need to set threshold parameters. We set minimum antecedent support at 10%, which means that the antecedent </w:t>
+      </w:r>
+      <w:proofErr w:type="gramStart"/>
+      <w:r>
+        <w:rPr>
+          <w:rFonts w:ascii="Calibri" w:hAnsi="Calibri" w:cs="Calibri"/>
+          <w:sz w:val="24"/>
+          <w:szCs w:val="24"/>
+        </w:rPr>
+        <w:t>product(</w:t>
+      </w:r>
+      <w:proofErr w:type="gramEnd"/>
+      <w:r>
+        <w:rPr>
+          <w:rFonts w:ascii="Calibri" w:hAnsi="Calibri" w:cs="Calibri"/>
+          <w:sz w:val="24"/>
+          <w:szCs w:val="24"/>
+        </w:rPr>
+        <w:t>or product set) must have occurred in the data at least 10% of the time</w:t>
       </w:r>
       <w:r>
         <w:rPr>
@@ -11477,15 +11831,42 @@
           <w:sz w:val="24"/>
           <w:szCs w:val="24"/>
         </w:rPr>
-        <w:t xml:space="preserve"> and age that’s why I chose clustering</w:t>
-      </w:r>
-      <w:r>
-        <w:rPr>
-          <w:rFonts w:ascii="Calibri" w:hAnsi="Calibri" w:cs="Calibri"/>
-          <w:sz w:val="24"/>
-          <w:szCs w:val="24"/>
-        </w:rPr>
-        <w:t xml:space="preserve"> to analy</w:t>
+        <w:t xml:space="preserve"> and age </w:t>
+      </w:r>
+      <w:proofErr w:type="gramStart"/>
+      <w:r>
+        <w:rPr>
+          <w:rFonts w:ascii="Calibri" w:hAnsi="Calibri" w:cs="Calibri"/>
+          <w:sz w:val="24"/>
+          <w:szCs w:val="24"/>
+        </w:rPr>
+        <w:t>that’s</w:t>
+      </w:r>
+      <w:proofErr w:type="gramEnd"/>
+      <w:r>
+        <w:rPr>
+          <w:rFonts w:ascii="Calibri" w:hAnsi="Calibri" w:cs="Calibri"/>
+          <w:sz w:val="24"/>
+          <w:szCs w:val="24"/>
+        </w:rPr>
+        <w:t xml:space="preserve"> why I chose clustering</w:t>
+      </w:r>
+      <w:r>
+        <w:rPr>
+          <w:rFonts w:ascii="Calibri" w:hAnsi="Calibri" w:cs="Calibri"/>
+          <w:sz w:val="24"/>
+          <w:szCs w:val="24"/>
+        </w:rPr>
+        <w:t xml:space="preserve"> to </w:t>
+      </w:r>
+      <w:proofErr w:type="spellStart"/>
+      <w:r>
+        <w:rPr>
+          <w:rFonts w:ascii="Calibri" w:hAnsi="Calibri" w:cs="Calibri"/>
+          <w:sz w:val="24"/>
+          <w:szCs w:val="24"/>
+        </w:rPr>
+        <w:t>analy</w:t>
       </w:r>
       <w:r>
         <w:rPr>
@@ -11501,7 +11882,16 @@
           <w:sz w:val="24"/>
           <w:szCs w:val="24"/>
         </w:rPr>
-        <w:t>e data</w:t>
+        <w:t>e</w:t>
+      </w:r>
+      <w:proofErr w:type="spellEnd"/>
+      <w:r>
+        <w:rPr>
+          <w:rFonts w:ascii="Calibri" w:hAnsi="Calibri" w:cs="Calibri"/>
+          <w:sz w:val="24"/>
+          <w:szCs w:val="24"/>
+        </w:rPr>
+        <w:t xml:space="preserve"> data</w:t>
       </w:r>
       <w:r>
         <w:rPr>
@@ -11587,7 +11977,25 @@
           <w:sz w:val="24"/>
           <w:szCs w:val="24"/>
         </w:rPr>
-        <w:t>d as they don’t require the number of clusters o be specified in advance. However</w:t>
+        <w:t xml:space="preserve">d as they </w:t>
+      </w:r>
+      <w:proofErr w:type="gramStart"/>
+      <w:r>
+        <w:rPr>
+          <w:rFonts w:ascii="Calibri" w:hAnsi="Calibri" w:cs="Calibri"/>
+          <w:sz w:val="24"/>
+          <w:szCs w:val="24"/>
+        </w:rPr>
+        <w:t>don’t</w:t>
+      </w:r>
+      <w:proofErr w:type="gramEnd"/>
+      <w:r>
+        <w:rPr>
+          <w:rFonts w:ascii="Calibri" w:hAnsi="Calibri" w:cs="Calibri"/>
+          <w:sz w:val="24"/>
+          <w:szCs w:val="24"/>
+        </w:rPr>
+        <w:t xml:space="preserve"> require the number of clusters o be specified in advance. However</w:t>
       </w:r>
       <w:r>
         <w:rPr>
@@ -11643,7 +12051,25 @@
           <w:sz w:val="24"/>
           <w:szCs w:val="24"/>
         </w:rPr>
-        <w:t xml:space="preserve">I chose KMeans for clustering as it would be much more efficient. </w:t>
+        <w:t xml:space="preserve">I chose </w:t>
+      </w:r>
+      <w:proofErr w:type="spellStart"/>
+      <w:r>
+        <w:rPr>
+          <w:rFonts w:ascii="Calibri" w:hAnsi="Calibri" w:cs="Calibri"/>
+          <w:sz w:val="24"/>
+          <w:szCs w:val="24"/>
+        </w:rPr>
+        <w:t>KMeans</w:t>
+      </w:r>
+      <w:proofErr w:type="spellEnd"/>
+      <w:r>
+        <w:rPr>
+          <w:rFonts w:ascii="Calibri" w:hAnsi="Calibri" w:cs="Calibri"/>
+          <w:sz w:val="24"/>
+          <w:szCs w:val="24"/>
+        </w:rPr>
+        <w:t xml:space="preserve"> for clustering as it would be much more efficient. </w:t>
       </w:r>
       <w:r>
         <w:rPr>
@@ -11652,7 +12078,43 @@
           <w:szCs w:val="24"/>
         </w:rPr>
         <w:lastRenderedPageBreak/>
-        <w:t>There are also many ways to carry out KMeans depending upon which distance metric we use to create clusters but here I’ll be using Euclidean distance.</w:t>
+        <w:t xml:space="preserve">There are also many ways to carry out </w:t>
+      </w:r>
+      <w:proofErr w:type="spellStart"/>
+      <w:r>
+        <w:rPr>
+          <w:rFonts w:ascii="Calibri" w:hAnsi="Calibri" w:cs="Calibri"/>
+          <w:sz w:val="24"/>
+          <w:szCs w:val="24"/>
+        </w:rPr>
+        <w:t>KMeans</w:t>
+      </w:r>
+      <w:proofErr w:type="spellEnd"/>
+      <w:r>
+        <w:rPr>
+          <w:rFonts w:ascii="Calibri" w:hAnsi="Calibri" w:cs="Calibri"/>
+          <w:sz w:val="24"/>
+          <w:szCs w:val="24"/>
+        </w:rPr>
+        <w:t xml:space="preserve"> depending upon which distance metric we use to create clusters but here </w:t>
+      </w:r>
+      <w:proofErr w:type="gramStart"/>
+      <w:r>
+        <w:rPr>
+          <w:rFonts w:ascii="Calibri" w:hAnsi="Calibri" w:cs="Calibri"/>
+          <w:sz w:val="24"/>
+          <w:szCs w:val="24"/>
+        </w:rPr>
+        <w:t>I’ll</w:t>
+      </w:r>
+      <w:proofErr w:type="gramEnd"/>
+      <w:r>
+        <w:rPr>
+          <w:rFonts w:ascii="Calibri" w:hAnsi="Calibri" w:cs="Calibri"/>
+          <w:sz w:val="24"/>
+          <w:szCs w:val="24"/>
+        </w:rPr>
+        <w:t xml:space="preserve"> be using Euclidean distance.</w:t>
       </w:r>
     </w:p>
     <w:p>
@@ -11693,7 +12155,25 @@
           <w:sz w:val="24"/>
           <w:szCs w:val="24"/>
         </w:rPr>
-        <w:t>The KMeans clustering method is a partitioning algorithm. Once we specify the number of</w:t>
+        <w:t xml:space="preserve">The </w:t>
+      </w:r>
+      <w:proofErr w:type="spellStart"/>
+      <w:r>
+        <w:rPr>
+          <w:rFonts w:ascii="Calibri" w:hAnsi="Calibri" w:cs="Calibri"/>
+          <w:sz w:val="24"/>
+          <w:szCs w:val="24"/>
+        </w:rPr>
+        <w:t>KMeans</w:t>
+      </w:r>
+      <w:proofErr w:type="spellEnd"/>
+      <w:r>
+        <w:rPr>
+          <w:rFonts w:ascii="Calibri" w:hAnsi="Calibri" w:cs="Calibri"/>
+          <w:sz w:val="24"/>
+          <w:szCs w:val="24"/>
+        </w:rPr>
+        <w:t xml:space="preserve"> clustering method is a partitioning algorithm. Once we specify the number of</w:t>
       </w:r>
       <w:r>
         <w:rPr>
@@ -11709,7 +12189,16 @@
           <w:sz w:val="24"/>
           <w:szCs w:val="24"/>
         </w:rPr>
-        <w:t xml:space="preserve">clusters in </w:t>
+        <w:t xml:space="preserve">clusters </w:t>
+      </w:r>
+      <w:proofErr w:type="gramStart"/>
+      <w:r>
+        <w:rPr>
+          <w:rFonts w:ascii="Calibri" w:hAnsi="Calibri" w:cs="Calibri"/>
+          <w:sz w:val="24"/>
+          <w:szCs w:val="24"/>
+        </w:rPr>
+        <w:t xml:space="preserve">in </w:t>
       </w:r>
       <w:r>
         <w:rPr>
@@ -11725,7 +12214,16 @@
           <w:sz w:val="24"/>
           <w:szCs w:val="24"/>
         </w:rPr>
-        <w:t xml:space="preserve">the data set, </w:t>
+        <w:t>the</w:t>
+      </w:r>
+      <w:proofErr w:type="gramEnd"/>
+      <w:r>
+        <w:rPr>
+          <w:rFonts w:ascii="Calibri" w:hAnsi="Calibri" w:cs="Calibri"/>
+          <w:sz w:val="24"/>
+          <w:szCs w:val="24"/>
+        </w:rPr>
+        <w:t xml:space="preserve"> data set, </w:t>
       </w:r>
       <w:r>
         <w:rPr>
@@ -11933,7 +12431,34 @@
           <w:sz w:val="24"/>
           <w:szCs w:val="24"/>
         </w:rPr>
-        <w:t xml:space="preserve"> of this KMeans, one of them is this </w:t>
+        <w:t xml:space="preserve"> of this </w:t>
+      </w:r>
+      <w:proofErr w:type="spellStart"/>
+      <w:r>
+        <w:rPr>
+          <w:rFonts w:ascii="Calibri" w:hAnsi="Calibri" w:cs="Calibri"/>
+          <w:sz w:val="24"/>
+          <w:szCs w:val="24"/>
+        </w:rPr>
+        <w:t>KMeans</w:t>
+      </w:r>
+      <w:proofErr w:type="spellEnd"/>
+      <w:r>
+        <w:rPr>
+          <w:rFonts w:ascii="Calibri" w:hAnsi="Calibri" w:cs="Calibri"/>
+          <w:sz w:val="24"/>
+          <w:szCs w:val="24"/>
+        </w:rPr>
+        <w:t xml:space="preserve">, one of them is </w:t>
+      </w:r>
+      <w:proofErr w:type="gramStart"/>
+      <w:r>
+        <w:rPr>
+          <w:rFonts w:ascii="Calibri" w:hAnsi="Calibri" w:cs="Calibri"/>
+          <w:sz w:val="24"/>
+          <w:szCs w:val="24"/>
+        </w:rPr>
+        <w:t xml:space="preserve">this </w:t>
       </w:r>
       <w:r>
         <w:rPr>
@@ -11949,7 +12474,16 @@
           <w:sz w:val="24"/>
           <w:szCs w:val="24"/>
         </w:rPr>
-        <w:t xml:space="preserve">can only be applied </w:t>
+        <w:t>can</w:t>
+      </w:r>
+      <w:proofErr w:type="gramEnd"/>
+      <w:r>
+        <w:rPr>
+          <w:rFonts w:ascii="Calibri" w:hAnsi="Calibri" w:cs="Calibri"/>
+          <w:sz w:val="24"/>
+          <w:szCs w:val="24"/>
+        </w:rPr>
+        <w:t xml:space="preserve"> only be applied </w:t>
       </w:r>
       <w:r>
         <w:rPr>
@@ -12053,7 +12587,25 @@
           <w:sz w:val="24"/>
           <w:szCs w:val="24"/>
         </w:rPr>
-        <w:t>variables are continuous so we can perform KMeans easily</w:t>
+        <w:t xml:space="preserve">variables are continuous so we can perform </w:t>
+      </w:r>
+      <w:proofErr w:type="spellStart"/>
+      <w:r>
+        <w:rPr>
+          <w:rFonts w:ascii="Calibri" w:hAnsi="Calibri" w:cs="Calibri"/>
+          <w:sz w:val="24"/>
+          <w:szCs w:val="24"/>
+        </w:rPr>
+        <w:t>KMeans</w:t>
+      </w:r>
+      <w:proofErr w:type="spellEnd"/>
+      <w:r>
+        <w:rPr>
+          <w:rFonts w:ascii="Calibri" w:hAnsi="Calibri" w:cs="Calibri"/>
+          <w:sz w:val="24"/>
+          <w:szCs w:val="24"/>
+        </w:rPr>
+        <w:t xml:space="preserve"> easily</w:t>
       </w:r>
       <w:r>
         <w:rPr>
@@ -12085,7 +12637,25 @@
           <w:sz w:val="24"/>
           <w:szCs w:val="24"/>
         </w:rPr>
-        <w:t xml:space="preserve">nother problem with Kmeans is that the centroids are sensitive to </w:t>
+        <w:t xml:space="preserve">nother problem with </w:t>
+      </w:r>
+      <w:proofErr w:type="spellStart"/>
+      <w:r>
+        <w:rPr>
+          <w:rFonts w:ascii="Calibri" w:hAnsi="Calibri" w:cs="Calibri"/>
+          <w:sz w:val="24"/>
+          <w:szCs w:val="24"/>
+        </w:rPr>
+        <w:t>Kmeans</w:t>
+      </w:r>
+      <w:proofErr w:type="spellEnd"/>
+      <w:r>
+        <w:rPr>
+          <w:rFonts w:ascii="Calibri" w:hAnsi="Calibri" w:cs="Calibri"/>
+          <w:sz w:val="24"/>
+          <w:szCs w:val="24"/>
+        </w:rPr>
+        <w:t xml:space="preserve"> is that the centroids are sensitive to </w:t>
       </w:r>
       <w:r>
         <w:rPr>
@@ -12133,7 +12703,43 @@
           <w:sz w:val="24"/>
           <w:szCs w:val="24"/>
         </w:rPr>
-        <w:t>data points. So before I apply Kmeans I will</w:t>
+        <w:t xml:space="preserve">data points. </w:t>
+      </w:r>
+      <w:proofErr w:type="gramStart"/>
+      <w:r>
+        <w:rPr>
+          <w:rFonts w:ascii="Calibri" w:hAnsi="Calibri" w:cs="Calibri"/>
+          <w:sz w:val="24"/>
+          <w:szCs w:val="24"/>
+        </w:rPr>
+        <w:t>So</w:t>
+      </w:r>
+      <w:proofErr w:type="gramEnd"/>
+      <w:r>
+        <w:rPr>
+          <w:rFonts w:ascii="Calibri" w:hAnsi="Calibri" w:cs="Calibri"/>
+          <w:sz w:val="24"/>
+          <w:szCs w:val="24"/>
+        </w:rPr>
+        <w:t xml:space="preserve"> before I apply </w:t>
+      </w:r>
+      <w:proofErr w:type="spellStart"/>
+      <w:r>
+        <w:rPr>
+          <w:rFonts w:ascii="Calibri" w:hAnsi="Calibri" w:cs="Calibri"/>
+          <w:sz w:val="24"/>
+          <w:szCs w:val="24"/>
+        </w:rPr>
+        <w:t>Kmeans</w:t>
+      </w:r>
+      <w:proofErr w:type="spellEnd"/>
+      <w:r>
+        <w:rPr>
+          <w:rFonts w:ascii="Calibri" w:hAnsi="Calibri" w:cs="Calibri"/>
+          <w:sz w:val="24"/>
+          <w:szCs w:val="24"/>
+        </w:rPr>
+        <w:t xml:space="preserve"> I will</w:t>
       </w:r>
       <w:r>
         <w:rPr>
@@ -12189,7 +12795,16 @@
           <w:sz w:val="24"/>
           <w:szCs w:val="24"/>
         </w:rPr>
-        <w:t xml:space="preserve"> for 4 clusters</w:t>
+        <w:t xml:space="preserve"> for 4 </w:t>
+      </w:r>
+      <w:proofErr w:type="gramStart"/>
+      <w:r>
+        <w:rPr>
+          <w:rFonts w:ascii="Calibri" w:hAnsi="Calibri" w:cs="Calibri"/>
+          <w:sz w:val="24"/>
+          <w:szCs w:val="24"/>
+        </w:rPr>
+        <w:t>clusters</w:t>
       </w:r>
       <w:r>
         <w:rPr>
@@ -12207,6 +12822,7 @@
         </w:rPr>
         <w:t xml:space="preserve">  </w:t>
       </w:r>
+      <w:proofErr w:type="gramEnd"/>
       <w:r>
         <w:rPr>
           <w:rFonts w:ascii="Calibri" w:hAnsi="Calibri" w:cs="Calibri"/>
@@ -12321,7 +12937,16 @@
           <w:sz w:val="24"/>
           <w:szCs w:val="24"/>
         </w:rPr>
-        <w:t xml:space="preserve">As we can see there are 4 visible groups </w:t>
+        <w:t xml:space="preserve">As we can see there are 4 visible </w:t>
+      </w:r>
+      <w:proofErr w:type="gramStart"/>
+      <w:r>
+        <w:rPr>
+          <w:rFonts w:ascii="Calibri" w:hAnsi="Calibri" w:cs="Calibri"/>
+          <w:sz w:val="24"/>
+          <w:szCs w:val="24"/>
+        </w:rPr>
+        <w:t xml:space="preserve">groups </w:t>
       </w:r>
       <w:r>
         <w:rPr>
@@ -12337,7 +12962,16 @@
           <w:sz w:val="24"/>
           <w:szCs w:val="24"/>
         </w:rPr>
-        <w:t>in the income, because income has larger values</w:t>
+        <w:t>in</w:t>
+      </w:r>
+      <w:proofErr w:type="gramEnd"/>
+      <w:r>
+        <w:rPr>
+          <w:rFonts w:ascii="Calibri" w:hAnsi="Calibri" w:cs="Calibri"/>
+          <w:sz w:val="24"/>
+          <w:szCs w:val="24"/>
+        </w:rPr>
+        <w:t xml:space="preserve"> the income, because income has larger values</w:t>
       </w:r>
       <w:r>
         <w:rPr>
@@ -12424,15 +13058,35 @@
           <w:sz w:val="24"/>
           <w:szCs w:val="24"/>
         </w:rPr>
-        <w:t>How many clusters?</w:t>
-      </w:r>
-      <w:r>
-        <w:rPr>
-          <w:rFonts w:ascii="Calibri" w:hAnsi="Calibri" w:cs="Calibri"/>
-          <w:sz w:val="24"/>
-          <w:szCs w:val="24"/>
-        </w:rPr>
-        <w:t xml:space="preserve">: - We can determine the optimal number of clusters by plotting </w:t>
+        <w:t xml:space="preserve">How many </w:t>
+      </w:r>
+      <w:proofErr w:type="gramStart"/>
+      <w:r>
+        <w:rPr>
+          <w:rFonts w:ascii="Calibri" w:hAnsi="Calibri" w:cs="Calibri"/>
+          <w:b/>
+          <w:bCs/>
+          <w:sz w:val="24"/>
+          <w:szCs w:val="24"/>
+        </w:rPr>
+        <w:t>clusters?</w:t>
+      </w:r>
+      <w:r>
+        <w:rPr>
+          <w:rFonts w:ascii="Calibri" w:hAnsi="Calibri" w:cs="Calibri"/>
+          <w:sz w:val="24"/>
+          <w:szCs w:val="24"/>
+        </w:rPr>
+        <w:t>:</w:t>
+      </w:r>
+      <w:proofErr w:type="gramEnd"/>
+      <w:r>
+        <w:rPr>
+          <w:rFonts w:ascii="Calibri" w:hAnsi="Calibri" w:cs="Calibri"/>
+          <w:sz w:val="24"/>
+          <w:szCs w:val="24"/>
+        </w:rPr>
+        <w:t xml:space="preserve"> - We can determine the optimal number of clusters by plotting </w:t>
       </w:r>
       <w:r>
         <w:rPr>
@@ -12736,7 +13390,25 @@
           <w:sz w:val="24"/>
           <w:szCs w:val="24"/>
         </w:rPr>
-        <w:t>we can’t choose 9</w:t>
+        <w:t xml:space="preserve">we </w:t>
+      </w:r>
+      <w:proofErr w:type="gramStart"/>
+      <w:r>
+        <w:rPr>
+          <w:rFonts w:ascii="Calibri" w:hAnsi="Calibri" w:cs="Calibri"/>
+          <w:sz w:val="24"/>
+          <w:szCs w:val="24"/>
+        </w:rPr>
+        <w:t>can’t</w:t>
+      </w:r>
+      <w:proofErr w:type="gramEnd"/>
+      <w:r>
+        <w:rPr>
+          <w:rFonts w:ascii="Calibri" w:hAnsi="Calibri" w:cs="Calibri"/>
+          <w:sz w:val="24"/>
+          <w:szCs w:val="24"/>
+        </w:rPr>
+        <w:t xml:space="preserve"> choose 9</w:t>
       </w:r>
       <w:r>
         <w:rPr>
@@ -12816,7 +13488,25 @@
           <w:sz w:val="24"/>
           <w:szCs w:val="24"/>
         </w:rPr>
-        <w:t xml:space="preserve">We have to choose </w:t>
+        <w:t xml:space="preserve">We </w:t>
+      </w:r>
+      <w:proofErr w:type="gramStart"/>
+      <w:r>
+        <w:rPr>
+          <w:rFonts w:ascii="Calibri" w:hAnsi="Calibri" w:cs="Calibri"/>
+          <w:sz w:val="24"/>
+          <w:szCs w:val="24"/>
+        </w:rPr>
+        <w:t>have to</w:t>
+      </w:r>
+      <w:proofErr w:type="gramEnd"/>
+      <w:r>
+        <w:rPr>
+          <w:rFonts w:ascii="Calibri" w:hAnsi="Calibri" w:cs="Calibri"/>
+          <w:sz w:val="24"/>
+          <w:szCs w:val="24"/>
+        </w:rPr>
+        <w:t xml:space="preserve"> choose </w:t>
       </w:r>
       <w:r>
         <w:rPr>
@@ -13008,7 +13698,21 @@
         <w:rPr>
           <w:color w:val="0070C0"/>
         </w:rPr>
-        <w:t>Market Basket Analysis(MBA)</w:t>
+        <w:t xml:space="preserve">Market Basket </w:t>
+      </w:r>
+      <w:proofErr w:type="gramStart"/>
+      <w:r>
+        <w:rPr>
+          <w:color w:val="0070C0"/>
+        </w:rPr>
+        <w:t>Analysis(</w:t>
+      </w:r>
+      <w:proofErr w:type="gramEnd"/>
+      <w:r>
+        <w:rPr>
+          <w:color w:val="0070C0"/>
+        </w:rPr>
+        <w:t>MBA)</w:t>
       </w:r>
       <w:bookmarkEnd w:id="17"/>
     </w:p>
@@ -13037,7 +13741,25 @@
           <w:sz w:val="24"/>
           <w:szCs w:val="24"/>
         </w:rPr>
-        <w:t xml:space="preserve">There were </w:t>
+        <w:t xml:space="preserve">There </w:t>
+      </w:r>
+      <w:proofErr w:type="gramStart"/>
+      <w:r>
+        <w:rPr>
+          <w:rFonts w:ascii="Calibri" w:hAnsi="Calibri" w:cs="Calibri"/>
+          <w:sz w:val="24"/>
+          <w:szCs w:val="24"/>
+        </w:rPr>
+        <w:t>were</w:t>
+      </w:r>
+      <w:proofErr w:type="gramEnd"/>
+      <w:r>
+        <w:rPr>
+          <w:rFonts w:ascii="Calibri" w:hAnsi="Calibri" w:cs="Calibri"/>
+          <w:sz w:val="24"/>
+          <w:szCs w:val="24"/>
+        </w:rPr>
+        <w:t xml:space="preserve"> </w:t>
       </w:r>
       <w:r>
         <w:rPr>
@@ -13053,7 +13775,25 @@
           <w:sz w:val="24"/>
           <w:szCs w:val="24"/>
         </w:rPr>
-        <w:t xml:space="preserve">plethora of association rules generated by the Apriori algorithm. I have divided them into 3 groups:  </w:t>
+        <w:t xml:space="preserve">plethora of association rules generated by the </w:t>
+      </w:r>
+      <w:proofErr w:type="spellStart"/>
+      <w:r>
+        <w:rPr>
+          <w:rFonts w:ascii="Calibri" w:hAnsi="Calibri" w:cs="Calibri"/>
+          <w:sz w:val="24"/>
+          <w:szCs w:val="24"/>
+        </w:rPr>
+        <w:t>Apriori</w:t>
+      </w:r>
+      <w:proofErr w:type="spellEnd"/>
+      <w:r>
+        <w:rPr>
+          <w:rFonts w:ascii="Calibri" w:hAnsi="Calibri" w:cs="Calibri"/>
+          <w:sz w:val="24"/>
+          <w:szCs w:val="24"/>
+        </w:rPr>
+        <w:t xml:space="preserve"> algorithm. I have divided them into 3 groups:  </w:t>
       </w:r>
       <w:r>
         <w:rPr>
@@ -13069,7 +13809,25 @@
           <w:sz w:val="24"/>
           <w:szCs w:val="24"/>
         </w:rPr>
-        <w:t>ules with high support, high confidence and high lift.</w:t>
+        <w:t xml:space="preserve">ules with high support, high </w:t>
+      </w:r>
+      <w:proofErr w:type="gramStart"/>
+      <w:r>
+        <w:rPr>
+          <w:rFonts w:ascii="Calibri" w:hAnsi="Calibri" w:cs="Calibri"/>
+          <w:sz w:val="24"/>
+          <w:szCs w:val="24"/>
+        </w:rPr>
+        <w:t>confidence</w:t>
+      </w:r>
+      <w:proofErr w:type="gramEnd"/>
+      <w:r>
+        <w:rPr>
+          <w:rFonts w:ascii="Calibri" w:hAnsi="Calibri" w:cs="Calibri"/>
+          <w:sz w:val="24"/>
+          <w:szCs w:val="24"/>
+        </w:rPr>
+        <w:t xml:space="preserve"> and high lift.</w:t>
       </w:r>
     </w:p>
     <w:p>
@@ -13973,6 +14731,7 @@
         </w:rPr>
         <w:t xml:space="preserve">2 Rules </w:t>
       </w:r>
+      <w:proofErr w:type="gramStart"/>
       <w:r>
         <w:rPr>
           <w:rFonts w:cs="Calibri"/>
@@ -13991,8 +14750,9 @@
           <w:i/>
           <w:iCs/>
         </w:rPr>
-        <w:t xml:space="preserve">ith </w:t>
-      </w:r>
+        <w:t>ith</w:t>
+      </w:r>
+      <w:proofErr w:type="gramEnd"/>
       <w:r>
         <w:rPr>
           <w:rFonts w:cs="Calibri"/>
@@ -14001,7 +14761,7 @@
           <w:i/>
           <w:iCs/>
         </w:rPr>
-        <w:t>H</w:t>
+        <w:t xml:space="preserve"> </w:t>
       </w:r>
       <w:r>
         <w:rPr>
@@ -14011,7 +14771,7 @@
           <w:i/>
           <w:iCs/>
         </w:rPr>
-        <w:t xml:space="preserve">igh </w:t>
+        <w:t>H</w:t>
       </w:r>
       <w:r>
         <w:rPr>
@@ -14021,7 +14781,7 @@
           <w:i/>
           <w:iCs/>
         </w:rPr>
-        <w:t>S</w:t>
+        <w:t xml:space="preserve">igh </w:t>
       </w:r>
       <w:r>
         <w:rPr>
@@ -14031,7 +14791,7 @@
           <w:i/>
           <w:iCs/>
         </w:rPr>
-        <w:t xml:space="preserve">upport                                                                                   </w:t>
+        <w:t>S</w:t>
       </w:r>
       <w:r>
         <w:rPr>
@@ -14041,6 +14801,16 @@
           <w:i/>
           <w:iCs/>
         </w:rPr>
+        <w:t xml:space="preserve">upport                                                                                   </w:t>
+      </w:r>
+      <w:r>
+        <w:rPr>
+          <w:rFonts w:cs="Calibri"/>
+          <w:b/>
+          <w:bCs/>
+          <w:i/>
+          <w:iCs/>
+        </w:rPr>
         <w:t xml:space="preserve">                        </w:t>
       </w:r>
     </w:p>
@@ -14103,7 +14873,25 @@
           <w:sz w:val="24"/>
           <w:szCs w:val="24"/>
         </w:rPr>
-        <w:t xml:space="preserve"> are Bread &amp; Banana(63.8%) and Milk and Cereal(62.2%).</w:t>
+        <w:t xml:space="preserve"> are Bread &amp; </w:t>
+      </w:r>
+      <w:proofErr w:type="gramStart"/>
+      <w:r>
+        <w:rPr>
+          <w:rFonts w:ascii="Calibri" w:hAnsi="Calibri" w:cs="Calibri"/>
+          <w:sz w:val="24"/>
+          <w:szCs w:val="24"/>
+        </w:rPr>
+        <w:t>Banana(</w:t>
+      </w:r>
+      <w:proofErr w:type="gramEnd"/>
+      <w:r>
+        <w:rPr>
+          <w:rFonts w:ascii="Calibri" w:hAnsi="Calibri" w:cs="Calibri"/>
+          <w:sz w:val="24"/>
+          <w:szCs w:val="24"/>
+        </w:rPr>
+        <w:t>63.8%) and Milk and Cereal(62.2%).</w:t>
       </w:r>
       <w:r>
         <w:rPr>
@@ -14151,7 +14939,25 @@
           <w:sz w:val="24"/>
           <w:szCs w:val="24"/>
         </w:rPr>
-        <w:t xml:space="preserve"> These rules don’t have much value to us.</w:t>
+        <w:t xml:space="preserve"> These rules </w:t>
+      </w:r>
+      <w:proofErr w:type="gramStart"/>
+      <w:r>
+        <w:rPr>
+          <w:rFonts w:ascii="Calibri" w:hAnsi="Calibri" w:cs="Calibri"/>
+          <w:sz w:val="24"/>
+          <w:szCs w:val="24"/>
+        </w:rPr>
+        <w:t>don’t</w:t>
+      </w:r>
+      <w:proofErr w:type="gramEnd"/>
+      <w:r>
+        <w:rPr>
+          <w:rFonts w:ascii="Calibri" w:hAnsi="Calibri" w:cs="Calibri"/>
+          <w:sz w:val="24"/>
+          <w:szCs w:val="24"/>
+        </w:rPr>
+        <w:t xml:space="preserve"> have much value to us.</w:t>
       </w:r>
     </w:p>
     <w:p>
@@ -14642,7 +15448,43 @@
                 <w:sz w:val="24"/>
                 <w:szCs w:val="24"/>
               </w:rPr>
-              <w:t>(Napies, TomatoSauce)</w:t>
+              <w:t>(</w:t>
+            </w:r>
+            <w:proofErr w:type="spellStart"/>
+            <w:r>
+              <w:rPr>
+                <w:rFonts w:asciiTheme="minorHAnsi" w:hAnsiTheme="minorHAnsi" w:cs="Times New Roman"/>
+                <w:sz w:val="24"/>
+                <w:szCs w:val="24"/>
+              </w:rPr>
+              <w:t>Napies</w:t>
+            </w:r>
+            <w:proofErr w:type="spellEnd"/>
+            <w:r>
+              <w:rPr>
+                <w:rFonts w:asciiTheme="minorHAnsi" w:hAnsiTheme="minorHAnsi" w:cs="Times New Roman"/>
+                <w:sz w:val="24"/>
+                <w:szCs w:val="24"/>
+              </w:rPr>
+              <w:t xml:space="preserve">, </w:t>
+            </w:r>
+            <w:proofErr w:type="spellStart"/>
+            <w:r>
+              <w:rPr>
+                <w:rFonts w:asciiTheme="minorHAnsi" w:hAnsiTheme="minorHAnsi" w:cs="Times New Roman"/>
+                <w:sz w:val="24"/>
+                <w:szCs w:val="24"/>
+              </w:rPr>
+              <w:t>TomatoSauce</w:t>
+            </w:r>
+            <w:proofErr w:type="spellEnd"/>
+            <w:r>
+              <w:rPr>
+                <w:rFonts w:asciiTheme="minorHAnsi" w:hAnsiTheme="minorHAnsi" w:cs="Times New Roman"/>
+                <w:sz w:val="24"/>
+                <w:szCs w:val="24"/>
+              </w:rPr>
+              <w:t>)</w:t>
             </w:r>
           </w:p>
         </w:tc>
@@ -14819,7 +15661,23 @@
                 <w:sz w:val="24"/>
                 <w:szCs w:val="24"/>
               </w:rPr>
-              <w:t>(Olive Oil, Napies)</w:t>
+              <w:t xml:space="preserve">(Olive Oil, </w:t>
+            </w:r>
+            <w:proofErr w:type="spellStart"/>
+            <w:r>
+              <w:rPr>
+                <w:sz w:val="24"/>
+                <w:szCs w:val="24"/>
+              </w:rPr>
+              <w:t>Napies</w:t>
+            </w:r>
+            <w:proofErr w:type="spellEnd"/>
+            <w:r>
+              <w:rPr>
+                <w:sz w:val="24"/>
+                <w:szCs w:val="24"/>
+              </w:rPr>
+              <w:t>)</w:t>
             </w:r>
           </w:p>
         </w:tc>
@@ -14970,7 +15828,15 @@
                 <w:sz w:val="24"/>
                 <w:szCs w:val="24"/>
               </w:rPr>
-              <w:t>(coffee, househol</w:t>
+              <w:t xml:space="preserve">(coffee, </w:t>
+            </w:r>
+            <w:proofErr w:type="spellStart"/>
+            <w:r>
+              <w:rPr>
+                <w:sz w:val="24"/>
+                <w:szCs w:val="24"/>
+              </w:rPr>
+              <w:t>househol</w:t>
             </w:r>
             <w:r>
               <w:rPr>
@@ -14984,7 +15850,31 @@
                 <w:sz w:val="24"/>
                 <w:szCs w:val="24"/>
               </w:rPr>
-              <w:t>leaners, frozenmeal)</w:t>
+              <w:t>leaners</w:t>
+            </w:r>
+            <w:proofErr w:type="spellEnd"/>
+            <w:r>
+              <w:rPr>
+                <w:sz w:val="24"/>
+                <w:szCs w:val="24"/>
+              </w:rPr>
+              <w:t xml:space="preserve">, </w:t>
+            </w:r>
+            <w:proofErr w:type="spellStart"/>
+            <w:r>
+              <w:rPr>
+                <w:sz w:val="24"/>
+                <w:szCs w:val="24"/>
+              </w:rPr>
+              <w:t>frozenmeal</w:t>
+            </w:r>
+            <w:proofErr w:type="spellEnd"/>
+            <w:r>
+              <w:rPr>
+                <w:sz w:val="24"/>
+                <w:szCs w:val="24"/>
+              </w:rPr>
+              <w:t>)</w:t>
             </w:r>
           </w:p>
         </w:tc>
@@ -15138,12 +16028,29 @@
                 <w:szCs w:val="24"/>
               </w:rPr>
             </w:pPr>
-            <w:r>
-              <w:rPr>
-                <w:sz w:val="24"/>
-                <w:szCs w:val="24"/>
-              </w:rPr>
-              <w:t>TomatoSauce, househol</w:t>
+            <w:proofErr w:type="spellStart"/>
+            <w:r>
+              <w:rPr>
+                <w:sz w:val="24"/>
+                <w:szCs w:val="24"/>
+              </w:rPr>
+              <w:t>TomatoSauce</w:t>
+            </w:r>
+            <w:proofErr w:type="spellEnd"/>
+            <w:r>
+              <w:rPr>
+                <w:sz w:val="24"/>
+                <w:szCs w:val="24"/>
+              </w:rPr>
+              <w:t xml:space="preserve">, </w:t>
+            </w:r>
+            <w:proofErr w:type="spellStart"/>
+            <w:r>
+              <w:rPr>
+                <w:sz w:val="24"/>
+                <w:szCs w:val="24"/>
+              </w:rPr>
+              <w:t>househol</w:t>
             </w:r>
             <w:r>
               <w:rPr>
@@ -15157,7 +16064,15 @@
                 <w:sz w:val="24"/>
                 <w:szCs w:val="24"/>
               </w:rPr>
-              <w:t>leaners)</w:t>
+              <w:t>leaners</w:t>
+            </w:r>
+            <w:proofErr w:type="spellEnd"/>
+            <w:r>
+              <w:rPr>
+                <w:sz w:val="24"/>
+                <w:szCs w:val="24"/>
+              </w:rPr>
+              <w:t>)</w:t>
             </w:r>
           </w:p>
         </w:tc>
@@ -15289,7 +16204,29 @@
           <w:i/>
           <w:iCs/>
         </w:rPr>
-        <w:t xml:space="preserve">3 Rules With High Confidence                                                                                                           </w:t>
+        <w:t xml:space="preserve">3 Rules </w:t>
+      </w:r>
+      <w:proofErr w:type="gramStart"/>
+      <w:r>
+        <w:rPr>
+          <w:rFonts w:cs="Calibri"/>
+          <w:b/>
+          <w:bCs/>
+          <w:i/>
+          <w:iCs/>
+        </w:rPr>
+        <w:t>With</w:t>
+      </w:r>
+      <w:proofErr w:type="gramEnd"/>
+      <w:r>
+        <w:rPr>
+          <w:rFonts w:cs="Calibri"/>
+          <w:b/>
+          <w:bCs/>
+          <w:i/>
+          <w:iCs/>
+        </w:rPr>
+        <w:t xml:space="preserve"> High Confidence                                                                                                           </w:t>
       </w:r>
     </w:p>
     <w:p>
@@ -15321,7 +16258,151 @@
           <w:sz w:val="24"/>
           <w:szCs w:val="24"/>
         </w:rPr>
-        <w:t>The probabilities that Customers will buy Baby Food are 95.8% and 94.2% when they buy (Napies &amp; TomatoSauce) and (Napies and Olive Oil). Similarly, probabilities that customers will buy Vegetables are 93.9% and 93.5% when they buy (householCleaners, frozenmeal &amp; coffee) and (householCleaners, TomatoSauce &amp; coffee). However, these combinations of products are less likely to occur(10% - 14%).</w:t>
+        <w:t>The probabilities that Customers will buy Baby Food are 95.8% and 94.2% when they buy (</w:t>
+      </w:r>
+      <w:proofErr w:type="spellStart"/>
+      <w:r>
+        <w:rPr>
+          <w:rFonts w:ascii="Calibri" w:hAnsi="Calibri" w:cs="Calibri"/>
+          <w:sz w:val="24"/>
+          <w:szCs w:val="24"/>
+        </w:rPr>
+        <w:t>Napies</w:t>
+      </w:r>
+      <w:proofErr w:type="spellEnd"/>
+      <w:r>
+        <w:rPr>
+          <w:rFonts w:ascii="Calibri" w:hAnsi="Calibri" w:cs="Calibri"/>
+          <w:sz w:val="24"/>
+          <w:szCs w:val="24"/>
+        </w:rPr>
+        <w:t xml:space="preserve"> &amp; </w:t>
+      </w:r>
+      <w:proofErr w:type="spellStart"/>
+      <w:r>
+        <w:rPr>
+          <w:rFonts w:ascii="Calibri" w:hAnsi="Calibri" w:cs="Calibri"/>
+          <w:sz w:val="24"/>
+          <w:szCs w:val="24"/>
+        </w:rPr>
+        <w:t>TomatoSauce</w:t>
+      </w:r>
+      <w:proofErr w:type="spellEnd"/>
+      <w:r>
+        <w:rPr>
+          <w:rFonts w:ascii="Calibri" w:hAnsi="Calibri" w:cs="Calibri"/>
+          <w:sz w:val="24"/>
+          <w:szCs w:val="24"/>
+        </w:rPr>
+        <w:t>) and (</w:t>
+      </w:r>
+      <w:proofErr w:type="spellStart"/>
+      <w:r>
+        <w:rPr>
+          <w:rFonts w:ascii="Calibri" w:hAnsi="Calibri" w:cs="Calibri"/>
+          <w:sz w:val="24"/>
+          <w:szCs w:val="24"/>
+        </w:rPr>
+        <w:t>Napies</w:t>
+      </w:r>
+      <w:proofErr w:type="spellEnd"/>
+      <w:r>
+        <w:rPr>
+          <w:rFonts w:ascii="Calibri" w:hAnsi="Calibri" w:cs="Calibri"/>
+          <w:sz w:val="24"/>
+          <w:szCs w:val="24"/>
+        </w:rPr>
+        <w:t xml:space="preserve"> and Olive Oil). Similarly, probabilities that customers will buy Vegetables are 93.9% and 93.5% when they buy (</w:t>
+      </w:r>
+      <w:proofErr w:type="spellStart"/>
+      <w:r>
+        <w:rPr>
+          <w:rFonts w:ascii="Calibri" w:hAnsi="Calibri" w:cs="Calibri"/>
+          <w:sz w:val="24"/>
+          <w:szCs w:val="24"/>
+        </w:rPr>
+        <w:t>householCleaners</w:t>
+      </w:r>
+      <w:proofErr w:type="spellEnd"/>
+      <w:r>
+        <w:rPr>
+          <w:rFonts w:ascii="Calibri" w:hAnsi="Calibri" w:cs="Calibri"/>
+          <w:sz w:val="24"/>
+          <w:szCs w:val="24"/>
+        </w:rPr>
+        <w:t xml:space="preserve">, </w:t>
+      </w:r>
+      <w:proofErr w:type="spellStart"/>
+      <w:r>
+        <w:rPr>
+          <w:rFonts w:ascii="Calibri" w:hAnsi="Calibri" w:cs="Calibri"/>
+          <w:sz w:val="24"/>
+          <w:szCs w:val="24"/>
+        </w:rPr>
+        <w:t>frozenmeal</w:t>
+      </w:r>
+      <w:proofErr w:type="spellEnd"/>
+      <w:r>
+        <w:rPr>
+          <w:rFonts w:ascii="Calibri" w:hAnsi="Calibri" w:cs="Calibri"/>
+          <w:sz w:val="24"/>
+          <w:szCs w:val="24"/>
+        </w:rPr>
+        <w:t xml:space="preserve"> &amp; coffee) and (</w:t>
+      </w:r>
+      <w:proofErr w:type="spellStart"/>
+      <w:r>
+        <w:rPr>
+          <w:rFonts w:ascii="Calibri" w:hAnsi="Calibri" w:cs="Calibri"/>
+          <w:sz w:val="24"/>
+          <w:szCs w:val="24"/>
+        </w:rPr>
+        <w:t>householCleaners</w:t>
+      </w:r>
+      <w:proofErr w:type="spellEnd"/>
+      <w:r>
+        <w:rPr>
+          <w:rFonts w:ascii="Calibri" w:hAnsi="Calibri" w:cs="Calibri"/>
+          <w:sz w:val="24"/>
+          <w:szCs w:val="24"/>
+        </w:rPr>
+        <w:t xml:space="preserve">, </w:t>
+      </w:r>
+      <w:proofErr w:type="spellStart"/>
+      <w:r>
+        <w:rPr>
+          <w:rFonts w:ascii="Calibri" w:hAnsi="Calibri" w:cs="Calibri"/>
+          <w:sz w:val="24"/>
+          <w:szCs w:val="24"/>
+        </w:rPr>
+        <w:t>TomatoSauce</w:t>
+      </w:r>
+      <w:proofErr w:type="spellEnd"/>
+      <w:r>
+        <w:rPr>
+          <w:rFonts w:ascii="Calibri" w:hAnsi="Calibri" w:cs="Calibri"/>
+          <w:sz w:val="24"/>
+          <w:szCs w:val="24"/>
+        </w:rPr>
+        <w:t xml:space="preserve"> &amp; coffee). However, these combinations of products are less likely to </w:t>
+      </w:r>
+      <w:proofErr w:type="gramStart"/>
+      <w:r>
+        <w:rPr>
+          <w:rFonts w:ascii="Calibri" w:hAnsi="Calibri" w:cs="Calibri"/>
+          <w:sz w:val="24"/>
+          <w:szCs w:val="24"/>
+        </w:rPr>
+        <w:t>occur(</w:t>
+      </w:r>
+      <w:proofErr w:type="gramEnd"/>
+      <w:r>
+        <w:rPr>
+          <w:rFonts w:ascii="Calibri" w:hAnsi="Calibri" w:cs="Calibri"/>
+          <w:sz w:val="24"/>
+          <w:szCs w:val="24"/>
+        </w:rPr>
+        <w:t>10% - 14%).</w:t>
       </w:r>
     </w:p>
     <w:p>
@@ -15351,7 +16432,97 @@
           <w:sz w:val="24"/>
           <w:szCs w:val="24"/>
         </w:rPr>
-        <w:t>Rules C1 and C2 are rather strong - they both have high lift and confidence indicating that customers who buy antecedent products are 1.9 times more likely to buy the consequent products. Rules C3 and C4 are less obvious relationships. Although the lift for these rules is low, coles could probably increase sales by advertising/marketing householCleaners, coffee, frozenmeal, TomatoSauce with Vegetables(if possible stock them near).</w:t>
+        <w:t xml:space="preserve">Rules C1 and C2 are rather strong - they both have high lift and confidence indicating that customers who buy antecedent products are 1.9 times more likely to buy the consequent products. Rules C3 and C4 are less obvious relationships. Although the lift for these rules is low, </w:t>
+      </w:r>
+      <w:proofErr w:type="spellStart"/>
+      <w:r>
+        <w:rPr>
+          <w:rFonts w:ascii="Calibri" w:hAnsi="Calibri" w:cs="Calibri"/>
+          <w:sz w:val="24"/>
+          <w:szCs w:val="24"/>
+        </w:rPr>
+        <w:t>coles</w:t>
+      </w:r>
+      <w:proofErr w:type="spellEnd"/>
+      <w:r>
+        <w:rPr>
+          <w:rFonts w:ascii="Calibri" w:hAnsi="Calibri" w:cs="Calibri"/>
+          <w:sz w:val="24"/>
+          <w:szCs w:val="24"/>
+        </w:rPr>
+        <w:t xml:space="preserve"> could probably increase sales by advertising/marketing </w:t>
+      </w:r>
+      <w:proofErr w:type="spellStart"/>
+      <w:r>
+        <w:rPr>
+          <w:rFonts w:ascii="Calibri" w:hAnsi="Calibri" w:cs="Calibri"/>
+          <w:sz w:val="24"/>
+          <w:szCs w:val="24"/>
+        </w:rPr>
+        <w:t>householCleaners</w:t>
+      </w:r>
+      <w:proofErr w:type="spellEnd"/>
+      <w:r>
+        <w:rPr>
+          <w:rFonts w:ascii="Calibri" w:hAnsi="Calibri" w:cs="Calibri"/>
+          <w:sz w:val="24"/>
+          <w:szCs w:val="24"/>
+        </w:rPr>
+        <w:t xml:space="preserve">, coffee, </w:t>
+      </w:r>
+      <w:proofErr w:type="spellStart"/>
+      <w:r>
+        <w:rPr>
+          <w:rFonts w:ascii="Calibri" w:hAnsi="Calibri" w:cs="Calibri"/>
+          <w:sz w:val="24"/>
+          <w:szCs w:val="24"/>
+        </w:rPr>
+        <w:t>frozenmeal</w:t>
+      </w:r>
+      <w:proofErr w:type="spellEnd"/>
+      <w:r>
+        <w:rPr>
+          <w:rFonts w:ascii="Calibri" w:hAnsi="Calibri" w:cs="Calibri"/>
+          <w:sz w:val="24"/>
+          <w:szCs w:val="24"/>
+        </w:rPr>
+        <w:t xml:space="preserve">, </w:t>
+      </w:r>
+      <w:proofErr w:type="spellStart"/>
+      <w:r>
+        <w:rPr>
+          <w:rFonts w:ascii="Calibri" w:hAnsi="Calibri" w:cs="Calibri"/>
+          <w:sz w:val="24"/>
+          <w:szCs w:val="24"/>
+        </w:rPr>
+        <w:t>TomatoSauce</w:t>
+      </w:r>
+      <w:proofErr w:type="spellEnd"/>
+      <w:r>
+        <w:rPr>
+          <w:rFonts w:ascii="Calibri" w:hAnsi="Calibri" w:cs="Calibri"/>
+          <w:sz w:val="24"/>
+          <w:szCs w:val="24"/>
+        </w:rPr>
+        <w:t xml:space="preserve"> with </w:t>
+      </w:r>
+      <w:proofErr w:type="gramStart"/>
+      <w:r>
+        <w:rPr>
+          <w:rFonts w:ascii="Calibri" w:hAnsi="Calibri" w:cs="Calibri"/>
+          <w:sz w:val="24"/>
+          <w:szCs w:val="24"/>
+        </w:rPr>
+        <w:t>Vegetables(</w:t>
+      </w:r>
+      <w:proofErr w:type="gramEnd"/>
+      <w:r>
+        <w:rPr>
+          <w:rFonts w:ascii="Calibri" w:hAnsi="Calibri" w:cs="Calibri"/>
+          <w:sz w:val="24"/>
+          <w:szCs w:val="24"/>
+        </w:rPr>
+        <w:t>if possible stock them near).</w:t>
       </w:r>
     </w:p>
     <w:p>
@@ -15675,7 +16846,25 @@
                 <w:sz w:val="24"/>
                 <w:szCs w:val="24"/>
               </w:rPr>
-              <w:t>(householCleaners)</w:t>
+              <w:t>(</w:t>
+            </w:r>
+            <w:proofErr w:type="spellStart"/>
+            <w:r>
+              <w:rPr>
+                <w:rFonts w:asciiTheme="minorHAnsi" w:hAnsiTheme="minorHAnsi" w:cs="Times New Roman"/>
+                <w:sz w:val="24"/>
+                <w:szCs w:val="24"/>
+              </w:rPr>
+              <w:t>householCleaners</w:t>
+            </w:r>
+            <w:proofErr w:type="spellEnd"/>
+            <w:r>
+              <w:rPr>
+                <w:rFonts w:asciiTheme="minorHAnsi" w:hAnsiTheme="minorHAnsi" w:cs="Times New Roman"/>
+                <w:sz w:val="24"/>
+                <w:szCs w:val="24"/>
+              </w:rPr>
+              <w:t>)</w:t>
             </w:r>
           </w:p>
         </w:tc>
@@ -15855,7 +17044,25 @@
                 <w:sz w:val="24"/>
                 <w:szCs w:val="24"/>
               </w:rPr>
-              <w:t>(householCleaners)</w:t>
+              <w:t>(</w:t>
+            </w:r>
+            <w:proofErr w:type="spellStart"/>
+            <w:r>
+              <w:rPr>
+                <w:rFonts w:cs="Times New Roman"/>
+                <w:sz w:val="24"/>
+                <w:szCs w:val="24"/>
+              </w:rPr>
+              <w:t>householCleaners</w:t>
+            </w:r>
+            <w:proofErr w:type="spellEnd"/>
+            <w:r>
+              <w:rPr>
+                <w:rFonts w:cs="Times New Roman"/>
+                <w:sz w:val="24"/>
+                <w:szCs w:val="24"/>
+              </w:rPr>
+              <w:t>)</w:t>
             </w:r>
           </w:p>
         </w:tc>
@@ -15988,7 +17195,39 @@
                 <w:sz w:val="24"/>
                 <w:szCs w:val="24"/>
               </w:rPr>
-              <w:t>(Napies, TomatoSauce)</w:t>
+              <w:t>(</w:t>
+            </w:r>
+            <w:proofErr w:type="spellStart"/>
+            <w:r>
+              <w:rPr>
+                <w:sz w:val="24"/>
+                <w:szCs w:val="24"/>
+              </w:rPr>
+              <w:t>Napies</w:t>
+            </w:r>
+            <w:proofErr w:type="spellEnd"/>
+            <w:r>
+              <w:rPr>
+                <w:sz w:val="24"/>
+                <w:szCs w:val="24"/>
+              </w:rPr>
+              <w:t xml:space="preserve">, </w:t>
+            </w:r>
+            <w:proofErr w:type="spellStart"/>
+            <w:r>
+              <w:rPr>
+                <w:sz w:val="24"/>
+                <w:szCs w:val="24"/>
+              </w:rPr>
+              <w:t>TomatoSauce</w:t>
+            </w:r>
+            <w:proofErr w:type="spellEnd"/>
+            <w:r>
+              <w:rPr>
+                <w:sz w:val="24"/>
+                <w:szCs w:val="24"/>
+              </w:rPr>
+              <w:t>)</w:t>
             </w:r>
           </w:p>
         </w:tc>
@@ -16170,7 +17409,23 @@
                 <w:sz w:val="24"/>
                 <w:szCs w:val="24"/>
               </w:rPr>
-              <w:t>(Napies, Olive Oil)</w:t>
+              <w:t>(</w:t>
+            </w:r>
+            <w:proofErr w:type="spellStart"/>
+            <w:r>
+              <w:rPr>
+                <w:sz w:val="24"/>
+                <w:szCs w:val="24"/>
+              </w:rPr>
+              <w:t>Napies</w:t>
+            </w:r>
+            <w:proofErr w:type="spellEnd"/>
+            <w:r>
+              <w:rPr>
+                <w:sz w:val="24"/>
+                <w:szCs w:val="24"/>
+              </w:rPr>
+              <w:t>, Olive Oil)</w:t>
             </w:r>
           </w:p>
         </w:tc>
@@ -16328,7 +17583,23 @@
                 <w:sz w:val="24"/>
                 <w:szCs w:val="24"/>
               </w:rPr>
-              <w:t>(Napies, Chocolate)</w:t>
+              <w:t>(</w:t>
+            </w:r>
+            <w:proofErr w:type="spellStart"/>
+            <w:r>
+              <w:rPr>
+                <w:sz w:val="24"/>
+                <w:szCs w:val="24"/>
+              </w:rPr>
+              <w:t>Napies</w:t>
+            </w:r>
+            <w:proofErr w:type="spellEnd"/>
+            <w:r>
+              <w:rPr>
+                <w:sz w:val="24"/>
+                <w:szCs w:val="24"/>
+              </w:rPr>
+              <w:t>, Chocolate)</w:t>
             </w:r>
           </w:p>
         </w:tc>
@@ -16465,7 +17736,23 @@
                 <w:sz w:val="24"/>
                 <w:szCs w:val="24"/>
               </w:rPr>
-              <w:t>(Napies, fruit)</w:t>
+              <w:t>(</w:t>
+            </w:r>
+            <w:proofErr w:type="spellStart"/>
+            <w:r>
+              <w:rPr>
+                <w:sz w:val="24"/>
+                <w:szCs w:val="24"/>
+              </w:rPr>
+              <w:t>Napies</w:t>
+            </w:r>
+            <w:proofErr w:type="spellEnd"/>
+            <w:r>
+              <w:rPr>
+                <w:sz w:val="24"/>
+                <w:szCs w:val="24"/>
+              </w:rPr>
+              <w:t>, fruit)</w:t>
             </w:r>
           </w:p>
         </w:tc>
@@ -16587,7 +17874,29 @@
           <w:i/>
           <w:iCs/>
         </w:rPr>
-        <w:t xml:space="preserve">4 Rules With High Lift                                                                                                           </w:t>
+        <w:t xml:space="preserve">4 Rules </w:t>
+      </w:r>
+      <w:proofErr w:type="gramStart"/>
+      <w:r>
+        <w:rPr>
+          <w:rFonts w:cs="Calibri"/>
+          <w:b/>
+          <w:bCs/>
+          <w:i/>
+          <w:iCs/>
+        </w:rPr>
+        <w:t>With</w:t>
+      </w:r>
+      <w:proofErr w:type="gramEnd"/>
+      <w:r>
+        <w:rPr>
+          <w:rFonts w:cs="Calibri"/>
+          <w:b/>
+          <w:bCs/>
+          <w:i/>
+          <w:iCs/>
+        </w:rPr>
+        <w:t xml:space="preserve"> High Lift                                                                                                           </w:t>
       </w:r>
     </w:p>
     <w:p>
@@ -16649,15 +17958,69 @@
           <w:sz w:val="24"/>
           <w:szCs w:val="24"/>
         </w:rPr>
-        <w:t>ustomers who bought Vegetables &amp; Fish are 2.2 times more likely to buy householCleaner. These items were bought together for like 10% of the time but 85% of the customers who bought Vegetables &amp; Fish also bought householCleaners.</w:t>
-      </w:r>
-      <w:r>
-        <w:rPr>
-          <w:rFonts w:ascii="Calibri" w:hAnsi="Calibri" w:cs="Calibri"/>
-          <w:sz w:val="24"/>
-          <w:szCs w:val="24"/>
-        </w:rPr>
-        <w:t xml:space="preserve"> Customers who bought fish and fruit together are 2 times more likely to but householCleaners with low support and high confidence.</w:t>
+        <w:t xml:space="preserve">ustomers who bought Vegetables &amp; Fish are 2.2 times more likely to buy </w:t>
+      </w:r>
+      <w:proofErr w:type="spellStart"/>
+      <w:r>
+        <w:rPr>
+          <w:rFonts w:ascii="Calibri" w:hAnsi="Calibri" w:cs="Calibri"/>
+          <w:sz w:val="24"/>
+          <w:szCs w:val="24"/>
+        </w:rPr>
+        <w:t>householCleaner</w:t>
+      </w:r>
+      <w:proofErr w:type="spellEnd"/>
+      <w:r>
+        <w:rPr>
+          <w:rFonts w:ascii="Calibri" w:hAnsi="Calibri" w:cs="Calibri"/>
+          <w:sz w:val="24"/>
+          <w:szCs w:val="24"/>
+        </w:rPr>
+        <w:t xml:space="preserve">. These items were bought together for like 10% of the time but 85% of the customers who bought Vegetables &amp; Fish also bought </w:t>
+      </w:r>
+      <w:proofErr w:type="spellStart"/>
+      <w:r>
+        <w:rPr>
+          <w:rFonts w:ascii="Calibri" w:hAnsi="Calibri" w:cs="Calibri"/>
+          <w:sz w:val="24"/>
+          <w:szCs w:val="24"/>
+        </w:rPr>
+        <w:t>householCleaners</w:t>
+      </w:r>
+      <w:proofErr w:type="spellEnd"/>
+      <w:r>
+        <w:rPr>
+          <w:rFonts w:ascii="Calibri" w:hAnsi="Calibri" w:cs="Calibri"/>
+          <w:sz w:val="24"/>
+          <w:szCs w:val="24"/>
+        </w:rPr>
+        <w:t>.</w:t>
+      </w:r>
+      <w:r>
+        <w:rPr>
+          <w:rFonts w:ascii="Calibri" w:hAnsi="Calibri" w:cs="Calibri"/>
+          <w:sz w:val="24"/>
+          <w:szCs w:val="24"/>
+        </w:rPr>
+        <w:t xml:space="preserve"> Customers who bought fish and fruit together are 2 times more likely to but </w:t>
+      </w:r>
+      <w:proofErr w:type="spellStart"/>
+      <w:r>
+        <w:rPr>
+          <w:rFonts w:ascii="Calibri" w:hAnsi="Calibri" w:cs="Calibri"/>
+          <w:sz w:val="24"/>
+          <w:szCs w:val="24"/>
+        </w:rPr>
+        <w:t>householCleaners</w:t>
+      </w:r>
+      <w:proofErr w:type="spellEnd"/>
+      <w:r>
+        <w:rPr>
+          <w:rFonts w:ascii="Calibri" w:hAnsi="Calibri" w:cs="Calibri"/>
+          <w:sz w:val="24"/>
+          <w:szCs w:val="24"/>
+        </w:rPr>
+        <w:t xml:space="preserve"> with low support and high confidence.</w:t>
       </w:r>
       <w:r>
         <w:rPr>
@@ -16681,7 +18044,25 @@
           <w:sz w:val="24"/>
           <w:szCs w:val="24"/>
         </w:rPr>
-        <w:t xml:space="preserve">discount on householCleaner to the customer who buys </w:t>
+        <w:t xml:space="preserve">discount on </w:t>
+      </w:r>
+      <w:proofErr w:type="spellStart"/>
+      <w:r>
+        <w:rPr>
+          <w:rFonts w:ascii="Calibri" w:hAnsi="Calibri" w:cs="Calibri"/>
+          <w:sz w:val="24"/>
+          <w:szCs w:val="24"/>
+        </w:rPr>
+        <w:t>householCleaner</w:t>
+      </w:r>
+      <w:proofErr w:type="spellEnd"/>
+      <w:r>
+        <w:rPr>
+          <w:rFonts w:ascii="Calibri" w:hAnsi="Calibri" w:cs="Calibri"/>
+          <w:sz w:val="24"/>
+          <w:szCs w:val="24"/>
+        </w:rPr>
+        <w:t xml:space="preserve"> to the customer who buys </w:t>
       </w:r>
       <w:r>
         <w:rPr>
@@ -16822,7 +18203,97 @@
           <w:sz w:val="24"/>
           <w:szCs w:val="24"/>
         </w:rPr>
-        <w:t xml:space="preserve">By looking at the rules with Baby Food in consequent(with low support), We can give discounts on Baby Food if customers by (Napies &amp; fruit), (Napies, Chocolate), (Napies, Olive Oil) or (Napies &amp; TomatoSauce) to increase the support of these transactions[If it is not possible to carry out marketing for all the combinations, what </w:t>
+        <w:t>By looking at the rules with Baby Food in consequent(with low support), We can give discounts on Baby Food if customers by (</w:t>
+      </w:r>
+      <w:proofErr w:type="spellStart"/>
+      <w:r>
+        <w:rPr>
+          <w:rFonts w:ascii="Calibri" w:hAnsi="Calibri" w:cs="Calibri"/>
+          <w:sz w:val="24"/>
+          <w:szCs w:val="24"/>
+        </w:rPr>
+        <w:t>Napies</w:t>
+      </w:r>
+      <w:proofErr w:type="spellEnd"/>
+      <w:r>
+        <w:rPr>
+          <w:rFonts w:ascii="Calibri" w:hAnsi="Calibri" w:cs="Calibri"/>
+          <w:sz w:val="24"/>
+          <w:szCs w:val="24"/>
+        </w:rPr>
+        <w:t xml:space="preserve"> &amp; fruit), (</w:t>
+      </w:r>
+      <w:proofErr w:type="spellStart"/>
+      <w:r>
+        <w:rPr>
+          <w:rFonts w:ascii="Calibri" w:hAnsi="Calibri" w:cs="Calibri"/>
+          <w:sz w:val="24"/>
+          <w:szCs w:val="24"/>
+        </w:rPr>
+        <w:t>Napies</w:t>
+      </w:r>
+      <w:proofErr w:type="spellEnd"/>
+      <w:r>
+        <w:rPr>
+          <w:rFonts w:ascii="Calibri" w:hAnsi="Calibri" w:cs="Calibri"/>
+          <w:sz w:val="24"/>
+          <w:szCs w:val="24"/>
+        </w:rPr>
+        <w:t>, Chocolate), (</w:t>
+      </w:r>
+      <w:proofErr w:type="spellStart"/>
+      <w:r>
+        <w:rPr>
+          <w:rFonts w:ascii="Calibri" w:hAnsi="Calibri" w:cs="Calibri"/>
+          <w:sz w:val="24"/>
+          <w:szCs w:val="24"/>
+        </w:rPr>
+        <w:t>Napies</w:t>
+      </w:r>
+      <w:proofErr w:type="spellEnd"/>
+      <w:r>
+        <w:rPr>
+          <w:rFonts w:ascii="Calibri" w:hAnsi="Calibri" w:cs="Calibri"/>
+          <w:sz w:val="24"/>
+          <w:szCs w:val="24"/>
+        </w:rPr>
+        <w:t>, Olive Oil) or (</w:t>
+      </w:r>
+      <w:proofErr w:type="spellStart"/>
+      <w:r>
+        <w:rPr>
+          <w:rFonts w:ascii="Calibri" w:hAnsi="Calibri" w:cs="Calibri"/>
+          <w:sz w:val="24"/>
+          <w:szCs w:val="24"/>
+        </w:rPr>
+        <w:t>Napies</w:t>
+      </w:r>
+      <w:proofErr w:type="spellEnd"/>
+      <w:r>
+        <w:rPr>
+          <w:rFonts w:ascii="Calibri" w:hAnsi="Calibri" w:cs="Calibri"/>
+          <w:sz w:val="24"/>
+          <w:szCs w:val="24"/>
+        </w:rPr>
+        <w:t xml:space="preserve"> &amp; </w:t>
+      </w:r>
+      <w:proofErr w:type="spellStart"/>
+      <w:r>
+        <w:rPr>
+          <w:rFonts w:ascii="Calibri" w:hAnsi="Calibri" w:cs="Calibri"/>
+          <w:sz w:val="24"/>
+          <w:szCs w:val="24"/>
+        </w:rPr>
+        <w:t>TomatoSauce</w:t>
+      </w:r>
+      <w:proofErr w:type="spellEnd"/>
+      <w:r>
+        <w:rPr>
+          <w:rFonts w:ascii="Calibri" w:hAnsi="Calibri" w:cs="Calibri"/>
+          <w:sz w:val="24"/>
+          <w:szCs w:val="24"/>
+        </w:rPr>
+        <w:t xml:space="preserve">) to increase the support of these transactions[If it is not possible to carry out marketing for all the combinations, what </w:t>
       </w:r>
       <w:r>
         <w:rPr>
@@ -17127,7 +18598,79 @@
           <w:sz w:val="24"/>
           <w:szCs w:val="24"/>
         </w:rPr>
-        <w:t xml:space="preserve">After running KMeans on standardized variables z_income, z_value and z_age we get </w:t>
+        <w:t xml:space="preserve">After running </w:t>
+      </w:r>
+      <w:proofErr w:type="spellStart"/>
+      <w:r>
+        <w:rPr>
+          <w:rFonts w:ascii="Calibri" w:hAnsi="Calibri" w:cs="Calibri"/>
+          <w:sz w:val="24"/>
+          <w:szCs w:val="24"/>
+        </w:rPr>
+        <w:t>KMeans</w:t>
+      </w:r>
+      <w:proofErr w:type="spellEnd"/>
+      <w:r>
+        <w:rPr>
+          <w:rFonts w:ascii="Calibri" w:hAnsi="Calibri" w:cs="Calibri"/>
+          <w:sz w:val="24"/>
+          <w:szCs w:val="24"/>
+        </w:rPr>
+        <w:t xml:space="preserve"> on standardized variables </w:t>
+      </w:r>
+      <w:proofErr w:type="spellStart"/>
+      <w:r>
+        <w:rPr>
+          <w:rFonts w:ascii="Calibri" w:hAnsi="Calibri" w:cs="Calibri"/>
+          <w:sz w:val="24"/>
+          <w:szCs w:val="24"/>
+        </w:rPr>
+        <w:t>z_income</w:t>
+      </w:r>
+      <w:proofErr w:type="spellEnd"/>
+      <w:r>
+        <w:rPr>
+          <w:rFonts w:ascii="Calibri" w:hAnsi="Calibri" w:cs="Calibri"/>
+          <w:sz w:val="24"/>
+          <w:szCs w:val="24"/>
+        </w:rPr>
+        <w:t xml:space="preserve">, </w:t>
+      </w:r>
+      <w:proofErr w:type="spellStart"/>
+      <w:r>
+        <w:rPr>
+          <w:rFonts w:ascii="Calibri" w:hAnsi="Calibri" w:cs="Calibri"/>
+          <w:sz w:val="24"/>
+          <w:szCs w:val="24"/>
+        </w:rPr>
+        <w:t>z_value</w:t>
+      </w:r>
+      <w:proofErr w:type="spellEnd"/>
+      <w:r>
+        <w:rPr>
+          <w:rFonts w:ascii="Calibri" w:hAnsi="Calibri" w:cs="Calibri"/>
+          <w:sz w:val="24"/>
+          <w:szCs w:val="24"/>
+        </w:rPr>
+        <w:t xml:space="preserve"> and </w:t>
+      </w:r>
+      <w:proofErr w:type="spellStart"/>
+      <w:r>
+        <w:rPr>
+          <w:rFonts w:ascii="Calibri" w:hAnsi="Calibri" w:cs="Calibri"/>
+          <w:sz w:val="24"/>
+          <w:szCs w:val="24"/>
+        </w:rPr>
+        <w:t>z_age</w:t>
+      </w:r>
+      <w:proofErr w:type="spellEnd"/>
+      <w:r>
+        <w:rPr>
+          <w:rFonts w:ascii="Calibri" w:hAnsi="Calibri" w:cs="Calibri"/>
+          <w:sz w:val="24"/>
+          <w:szCs w:val="24"/>
+        </w:rPr>
+        <w:t xml:space="preserve"> we get </w:t>
       </w:r>
       <w:r>
         <w:rPr>
@@ -17386,8 +18929,17 @@
                 <w:b/>
                 <w:color w:val="FFFFFF" w:themeColor="background1"/>
               </w:rPr>
-              <w:t>(Yes / No)*</w:t>
-            </w:r>
+              <w:t xml:space="preserve">(Yes / </w:t>
+            </w:r>
+            <w:proofErr w:type="gramStart"/>
+            <w:r>
+              <w:rPr>
+                <w:b/>
+                <w:color w:val="FFFFFF" w:themeColor="background1"/>
+              </w:rPr>
+              <w:t>No)*</w:t>
+            </w:r>
+            <w:proofErr w:type="gramEnd"/>
           </w:p>
         </w:tc>
         <w:tc>
@@ -18572,7 +20124,16 @@
           <w:sz w:val="24"/>
           <w:szCs w:val="24"/>
         </w:rPr>
-        <w:t xml:space="preserve"> to </w:t>
+        <w:t xml:space="preserve"> </w:t>
+      </w:r>
+      <w:proofErr w:type="gramStart"/>
+      <w:r>
+        <w:rPr>
+          <w:rFonts w:ascii="Calibri" w:hAnsi="Calibri" w:cs="Calibri"/>
+          <w:sz w:val="24"/>
+          <w:szCs w:val="24"/>
+        </w:rPr>
+        <w:t xml:space="preserve">to </w:t>
       </w:r>
       <w:r>
         <w:rPr>
@@ -18582,48 +20143,9 @@
           <w:sz w:val="24"/>
           <w:szCs w:val="24"/>
         </w:rPr>
-        <w:t>leave their house</w:t>
-      </w:r>
-      <w:r>
-        <w:rPr>
-          <w:rFonts w:ascii="Calibri" w:hAnsi="Calibri" w:cs="Calibri"/>
-          <w:sz w:val="24"/>
-          <w:szCs w:val="24"/>
-        </w:rPr>
-        <w:t xml:space="preserve"> and drive to </w:t>
-      </w:r>
-      <w:r>
-        <w:rPr>
-          <w:rFonts w:ascii="Calibri" w:hAnsi="Calibri" w:cs="Calibri"/>
-          <w:sz w:val="24"/>
-          <w:szCs w:val="24"/>
-        </w:rPr>
-        <w:t xml:space="preserve">the </w:t>
-      </w:r>
-      <w:r>
-        <w:rPr>
-          <w:rFonts w:ascii="Calibri" w:hAnsi="Calibri" w:cs="Calibri"/>
-          <w:sz w:val="24"/>
-          <w:szCs w:val="24"/>
-        </w:rPr>
-        <w:t>grocery store</w:t>
-      </w:r>
-      <w:r>
-        <w:rPr>
-          <w:rFonts w:ascii="Calibri" w:hAnsi="Calibri" w:cs="Calibri"/>
-          <w:sz w:val="24"/>
-          <w:szCs w:val="24"/>
-        </w:rPr>
-        <w:t>s</w:t>
-      </w:r>
-      <w:r>
-        <w:rPr>
-          <w:rFonts w:ascii="Calibri" w:hAnsi="Calibri" w:cs="Calibri"/>
-          <w:sz w:val="24"/>
-          <w:szCs w:val="24"/>
-        </w:rPr>
-        <w:t xml:space="preserve">. This nature of old people also </w:t>
-      </w:r>
+        <w:t>leave</w:t>
+      </w:r>
+      <w:proofErr w:type="gramEnd"/>
       <w:r>
         <w:rPr>
           <w:rFonts w:ascii="Calibri" w:hAnsi="Calibri" w:cs="Calibri"/>
@@ -18632,15 +20154,47 @@
           <w:sz w:val="24"/>
           <w:szCs w:val="24"/>
         </w:rPr>
-        <w:t>justifies their high spending</w:t>
-      </w:r>
-      <w:r>
-        <w:rPr>
-          <w:rFonts w:ascii="Calibri" w:hAnsi="Calibri" w:cs="Calibri"/>
-          <w:sz w:val="24"/>
-          <w:szCs w:val="24"/>
-        </w:rPr>
-        <w:t>, because they </w:t>
+        <w:t xml:space="preserve"> their house</w:t>
+      </w:r>
+      <w:r>
+        <w:rPr>
+          <w:rFonts w:ascii="Calibri" w:hAnsi="Calibri" w:cs="Calibri"/>
+          <w:sz w:val="24"/>
+          <w:szCs w:val="24"/>
+        </w:rPr>
+        <w:t xml:space="preserve"> and drive to </w:t>
+      </w:r>
+      <w:r>
+        <w:rPr>
+          <w:rFonts w:ascii="Calibri" w:hAnsi="Calibri" w:cs="Calibri"/>
+          <w:sz w:val="24"/>
+          <w:szCs w:val="24"/>
+        </w:rPr>
+        <w:t xml:space="preserve">the </w:t>
+      </w:r>
+      <w:r>
+        <w:rPr>
+          <w:rFonts w:ascii="Calibri" w:hAnsi="Calibri" w:cs="Calibri"/>
+          <w:sz w:val="24"/>
+          <w:szCs w:val="24"/>
+        </w:rPr>
+        <w:t>grocery store</w:t>
+      </w:r>
+      <w:r>
+        <w:rPr>
+          <w:rFonts w:ascii="Calibri" w:hAnsi="Calibri" w:cs="Calibri"/>
+          <w:sz w:val="24"/>
+          <w:szCs w:val="24"/>
+        </w:rPr>
+        <w:t>s</w:t>
+      </w:r>
+      <w:r>
+        <w:rPr>
+          <w:rFonts w:ascii="Calibri" w:hAnsi="Calibri" w:cs="Calibri"/>
+          <w:sz w:val="24"/>
+          <w:szCs w:val="24"/>
+        </w:rPr>
+        <w:t xml:space="preserve">. This nature of old people also </w:t>
       </w:r>
       <w:r>
         <w:rPr>
@@ -18650,7 +20204,15 @@
           <w:sz w:val="24"/>
           <w:szCs w:val="24"/>
         </w:rPr>
-        <w:t>tend to buy more grocer</w:t>
+        <w:t>justifies their high spending</w:t>
+      </w:r>
+      <w:r>
+        <w:rPr>
+          <w:rFonts w:ascii="Calibri" w:hAnsi="Calibri" w:cs="Calibri"/>
+          <w:sz w:val="24"/>
+          <w:szCs w:val="24"/>
+        </w:rPr>
+        <w:t>, because they </w:t>
       </w:r>
       <w:r>
         <w:rPr>
@@ -18660,7 +20222,7 @@
           <w:sz w:val="24"/>
           <w:szCs w:val="24"/>
         </w:rPr>
-        <w:t>ies</w:t>
+        <w:t>tend to buy more grocer</w:t>
       </w:r>
       <w:r>
         <w:rPr>
@@ -18670,31 +20232,7 @@
           <w:sz w:val="24"/>
           <w:szCs w:val="24"/>
         </w:rPr>
-        <w:t xml:space="preserve"> at a time</w:t>
-      </w:r>
-      <w:r>
-        <w:rPr>
-          <w:rFonts w:ascii="Calibri" w:hAnsi="Calibri" w:cs="Calibri"/>
-          <w:sz w:val="24"/>
-          <w:szCs w:val="24"/>
-        </w:rPr>
-        <w:t xml:space="preserve"> to avoid making more trips to </w:t>
-      </w:r>
-      <w:r>
-        <w:rPr>
-          <w:rFonts w:ascii="Calibri" w:hAnsi="Calibri" w:cs="Calibri"/>
-          <w:sz w:val="24"/>
-          <w:szCs w:val="24"/>
-        </w:rPr>
-        <w:t xml:space="preserve">the </w:t>
-      </w:r>
-      <w:r>
-        <w:rPr>
-          <w:rFonts w:ascii="Calibri" w:hAnsi="Calibri" w:cs="Calibri"/>
-          <w:sz w:val="24"/>
-          <w:szCs w:val="24"/>
-        </w:rPr>
-        <w:t xml:space="preserve">store which </w:t>
+        <w:t>ies</w:t>
       </w:r>
       <w:r>
         <w:rPr>
@@ -18704,7 +20242,31 @@
           <w:sz w:val="24"/>
           <w:szCs w:val="24"/>
         </w:rPr>
-        <w:t>in turn cause</w:t>
+        <w:t xml:space="preserve"> at a time</w:t>
+      </w:r>
+      <w:r>
+        <w:rPr>
+          <w:rFonts w:ascii="Calibri" w:hAnsi="Calibri" w:cs="Calibri"/>
+          <w:sz w:val="24"/>
+          <w:szCs w:val="24"/>
+        </w:rPr>
+        <w:t xml:space="preserve"> to avoid making more trips to </w:t>
+      </w:r>
+      <w:r>
+        <w:rPr>
+          <w:rFonts w:ascii="Calibri" w:hAnsi="Calibri" w:cs="Calibri"/>
+          <w:sz w:val="24"/>
+          <w:szCs w:val="24"/>
+        </w:rPr>
+        <w:t xml:space="preserve">the </w:t>
+      </w:r>
+      <w:r>
+        <w:rPr>
+          <w:rFonts w:ascii="Calibri" w:hAnsi="Calibri" w:cs="Calibri"/>
+          <w:sz w:val="24"/>
+          <w:szCs w:val="24"/>
+        </w:rPr>
+        <w:t xml:space="preserve">store which </w:t>
       </w:r>
       <w:r>
         <w:rPr>
@@ -18714,7 +20276,7 @@
           <w:sz w:val="24"/>
           <w:szCs w:val="24"/>
         </w:rPr>
-        <w:t>s</w:t>
+        <w:t>in turn cause</w:t>
       </w:r>
       <w:r>
         <w:rPr>
@@ -18724,7 +20286,7 @@
           <w:sz w:val="24"/>
           <w:szCs w:val="24"/>
         </w:rPr>
-        <w:t> </w:t>
+        <w:t>s</w:t>
       </w:r>
       <w:r>
         <w:rPr>
@@ -18734,7 +20296,7 @@
           <w:sz w:val="24"/>
           <w:szCs w:val="24"/>
         </w:rPr>
-        <w:t>fewer</w:t>
+        <w:t> </w:t>
       </w:r>
       <w:r>
         <w:rPr>
@@ -18744,15 +20306,45 @@
           <w:sz w:val="24"/>
           <w:szCs w:val="24"/>
         </w:rPr>
-        <w:t xml:space="preserve"> old people</w:t>
-      </w:r>
-      <w:r>
-        <w:rPr>
-          <w:rFonts w:ascii="Calibri" w:hAnsi="Calibri" w:cs="Calibri"/>
-          <w:sz w:val="24"/>
-          <w:szCs w:val="24"/>
-        </w:rPr>
-        <w:t>(small size of cluster)</w:t>
+        <w:t>fewer</w:t>
+      </w:r>
+      <w:r>
+        <w:rPr>
+          <w:rFonts w:ascii="Calibri" w:hAnsi="Calibri" w:cs="Calibri"/>
+          <w:b/>
+          <w:bCs/>
+          <w:sz w:val="24"/>
+          <w:szCs w:val="24"/>
+        </w:rPr>
+        <w:t xml:space="preserve"> old </w:t>
+      </w:r>
+      <w:proofErr w:type="gramStart"/>
+      <w:r>
+        <w:rPr>
+          <w:rFonts w:ascii="Calibri" w:hAnsi="Calibri" w:cs="Calibri"/>
+          <w:b/>
+          <w:bCs/>
+          <w:sz w:val="24"/>
+          <w:szCs w:val="24"/>
+        </w:rPr>
+        <w:t>people</w:t>
+      </w:r>
+      <w:r>
+        <w:rPr>
+          <w:rFonts w:ascii="Calibri" w:hAnsi="Calibri" w:cs="Calibri"/>
+          <w:sz w:val="24"/>
+          <w:szCs w:val="24"/>
+        </w:rPr>
+        <w:t>(</w:t>
+      </w:r>
+      <w:proofErr w:type="gramEnd"/>
+      <w:r>
+        <w:rPr>
+          <w:rFonts w:ascii="Calibri" w:hAnsi="Calibri" w:cs="Calibri"/>
+          <w:sz w:val="24"/>
+          <w:szCs w:val="24"/>
+        </w:rPr>
+        <w:t>small size of cluster)</w:t>
       </w:r>
       <w:r>
         <w:rPr>
@@ -18795,7 +20387,29 @@
           <w:sz w:val="24"/>
           <w:szCs w:val="24"/>
         </w:rPr>
-        <w:t>more high number of children(&gt;3)</w:t>
+        <w:t xml:space="preserve">more high number of </w:t>
+      </w:r>
+      <w:proofErr w:type="gramStart"/>
+      <w:r>
+        <w:rPr>
+          <w:rFonts w:ascii="Calibri" w:hAnsi="Calibri" w:cs="Calibri"/>
+          <w:b/>
+          <w:bCs/>
+          <w:sz w:val="24"/>
+          <w:szCs w:val="24"/>
+        </w:rPr>
+        <w:t>children(</w:t>
+      </w:r>
+      <w:proofErr w:type="gramEnd"/>
+      <w:r>
+        <w:rPr>
+          <w:rFonts w:ascii="Calibri" w:hAnsi="Calibri" w:cs="Calibri"/>
+          <w:b/>
+          <w:bCs/>
+          <w:sz w:val="24"/>
+          <w:szCs w:val="24"/>
+        </w:rPr>
+        <w:t>&gt;3)</w:t>
       </w:r>
       <w:r>
         <w:rPr>
@@ -18838,6 +20452,7 @@
           <w:szCs w:val="24"/>
         </w:rPr>
       </w:pPr>
+      <w:proofErr w:type="gramStart"/>
       <w:r>
         <w:rPr>
           <w:rFonts w:ascii="Calibri" w:hAnsi="Calibri" w:cs="Calibri"/>
@@ -18852,7 +20467,16 @@
           <w:sz w:val="24"/>
           <w:szCs w:val="24"/>
         </w:rPr>
-        <w:t>ajority of the people in this cluster </w:t>
+        <w:t>ajority of</w:t>
+      </w:r>
+      <w:proofErr w:type="gramEnd"/>
+      <w:r>
+        <w:rPr>
+          <w:rFonts w:ascii="Calibri" w:hAnsi="Calibri" w:cs="Calibri"/>
+          <w:sz w:val="24"/>
+          <w:szCs w:val="24"/>
+        </w:rPr>
+        <w:t xml:space="preserve"> the people in this cluster </w:t>
       </w:r>
       <w:r>
         <w:rPr>
@@ -19050,7 +20674,29 @@
           <w:sz w:val="24"/>
           <w:szCs w:val="24"/>
         </w:rPr>
-        <w:t xml:space="preserve">less number of people(old woman) </w:t>
+        <w:t xml:space="preserve">less number of </w:t>
+      </w:r>
+      <w:proofErr w:type="gramStart"/>
+      <w:r>
+        <w:rPr>
+          <w:rFonts w:ascii="Calibri" w:hAnsi="Calibri" w:cs="Calibri"/>
+          <w:b/>
+          <w:bCs/>
+          <w:sz w:val="24"/>
+          <w:szCs w:val="24"/>
+        </w:rPr>
+        <w:t>people(</w:t>
+      </w:r>
+      <w:proofErr w:type="gramEnd"/>
+      <w:r>
+        <w:rPr>
+          <w:rFonts w:ascii="Calibri" w:hAnsi="Calibri" w:cs="Calibri"/>
+          <w:b/>
+          <w:bCs/>
+          <w:sz w:val="24"/>
+          <w:szCs w:val="24"/>
+        </w:rPr>
+        <w:t xml:space="preserve">old woman) </w:t>
       </w:r>
       <w:r>
         <w:rPr>
@@ -19420,7 +21066,29 @@
           <w:sz w:val="24"/>
           <w:szCs w:val="24"/>
         </w:rPr>
-        <w:t>more high number of children(&gt;3 and &lt;9)</w:t>
+        <w:t xml:space="preserve">more high number of </w:t>
+      </w:r>
+      <w:proofErr w:type="gramStart"/>
+      <w:r>
+        <w:rPr>
+          <w:rFonts w:ascii="Calibri" w:hAnsi="Calibri" w:cs="Calibri"/>
+          <w:b/>
+          <w:bCs/>
+          <w:sz w:val="24"/>
+          <w:szCs w:val="24"/>
+        </w:rPr>
+        <w:t>children(</w:t>
+      </w:r>
+      <w:proofErr w:type="gramEnd"/>
+      <w:r>
+        <w:rPr>
+          <w:rFonts w:ascii="Calibri" w:hAnsi="Calibri" w:cs="Calibri"/>
+          <w:b/>
+          <w:bCs/>
+          <w:sz w:val="24"/>
+          <w:szCs w:val="24"/>
+        </w:rPr>
+        <w:t>&gt;3 and &lt;9)</w:t>
       </w:r>
       <w:r>
         <w:rPr>
@@ -19623,7 +21291,16 @@
           <w:sz w:val="24"/>
           <w:szCs w:val="24"/>
         </w:rPr>
-        <w:t> at the store. As they are working prof</w:t>
+        <w:t xml:space="preserve"> at the store. As they are working </w:t>
+      </w:r>
+      <w:proofErr w:type="gramStart"/>
+      <w:r>
+        <w:rPr>
+          <w:rFonts w:ascii="Calibri" w:hAnsi="Calibri" w:cs="Calibri"/>
+          <w:sz w:val="24"/>
+          <w:szCs w:val="24"/>
+        </w:rPr>
+        <w:t>prof</w:t>
       </w:r>
       <w:r>
         <w:rPr>
@@ -19639,7 +21316,16 @@
           <w:sz w:val="24"/>
           <w:szCs w:val="24"/>
         </w:rPr>
-        <w:t xml:space="preserve">sional they might </w:t>
+        <w:t>sional</w:t>
+      </w:r>
+      <w:proofErr w:type="gramEnd"/>
+      <w:r>
+        <w:rPr>
+          <w:rFonts w:ascii="Calibri" w:hAnsi="Calibri" w:cs="Calibri"/>
+          <w:sz w:val="24"/>
+          <w:szCs w:val="24"/>
+        </w:rPr>
+        <w:t xml:space="preserve"> they might </w:t>
       </w:r>
       <w:r>
         <w:rPr>
@@ -19736,6 +21422,7 @@
           <w:szCs w:val="24"/>
         </w:rPr>
       </w:pPr>
+      <w:proofErr w:type="gramStart"/>
       <w:r>
         <w:rPr>
           <w:rFonts w:ascii="Calibri" w:hAnsi="Calibri" w:cs="Calibri"/>
@@ -19762,7 +21449,16 @@
           <w:sz w:val="24"/>
           <w:szCs w:val="24"/>
         </w:rPr>
-        <w:t xml:space="preserve"> of the people in this cluster </w:t>
+        <w:t xml:space="preserve"> of</w:t>
+      </w:r>
+      <w:proofErr w:type="gramEnd"/>
+      <w:r>
+        <w:rPr>
+          <w:rFonts w:ascii="Calibri" w:hAnsi="Calibri" w:cs="Calibri"/>
+          <w:sz w:val="24"/>
+          <w:szCs w:val="24"/>
+        </w:rPr>
+        <w:t xml:space="preserve"> the people in this cluster </w:t>
       </w:r>
       <w:r>
         <w:rPr>
@@ -19863,8 +21559,18 @@
           <w:sz w:val="24"/>
           <w:szCs w:val="24"/>
         </w:rPr>
-        <w:t>Basically, this cluster can be seen as</w:t>
-      </w:r>
+        <w:t xml:space="preserve">Basically, this cluster </w:t>
+      </w:r>
+      <w:proofErr w:type="gramStart"/>
+      <w:r>
+        <w:rPr>
+          <w:rFonts w:ascii="Calibri" w:hAnsi="Calibri" w:cs="Calibri"/>
+          <w:sz w:val="24"/>
+          <w:szCs w:val="24"/>
+        </w:rPr>
+        <w:t>can be seen as</w:t>
+      </w:r>
+      <w:proofErr w:type="gramEnd"/>
       <w:r>
         <w:rPr>
           <w:rFonts w:ascii="Calibri" w:hAnsi="Calibri" w:cs="Calibri"/>
@@ -20200,7 +21906,25 @@
           <w:szCs w:val="24"/>
         </w:rPr>
         <w:lastRenderedPageBreak/>
-        <w:t>Customers in cluster 3 as their income permits they spend </w:t>
+        <w:t xml:space="preserve">Customers in cluster 3 as their income </w:t>
+      </w:r>
+      <w:proofErr w:type="gramStart"/>
+      <w:r>
+        <w:rPr>
+          <w:rFonts w:ascii="Calibri" w:hAnsi="Calibri" w:cs="Calibri"/>
+          <w:sz w:val="24"/>
+          <w:szCs w:val="24"/>
+        </w:rPr>
+        <w:t>permits</w:t>
+      </w:r>
+      <w:proofErr w:type="gramEnd"/>
+      <w:r>
+        <w:rPr>
+          <w:rFonts w:ascii="Calibri" w:hAnsi="Calibri" w:cs="Calibri"/>
+          <w:sz w:val="24"/>
+          <w:szCs w:val="24"/>
+        </w:rPr>
+        <w:t xml:space="preserve"> they spend </w:t>
       </w:r>
       <w:r>
         <w:rPr>
@@ -20414,8 +22138,20 @@
           <w:sz w:val="24"/>
           <w:szCs w:val="24"/>
         </w:rPr>
-        <w:t>shorter period of time</w:t>
-      </w:r>
+        <w:t xml:space="preserve">shorter </w:t>
+      </w:r>
+      <w:proofErr w:type="gramStart"/>
+      <w:r>
+        <w:rPr>
+          <w:rFonts w:ascii="Calibri" w:hAnsi="Calibri" w:cs="Calibri"/>
+          <w:b/>
+          <w:bCs/>
+          <w:sz w:val="24"/>
+          <w:szCs w:val="24"/>
+        </w:rPr>
+        <w:t>period of time</w:t>
+      </w:r>
+      <w:proofErr w:type="gramEnd"/>
       <w:r>
         <w:rPr>
           <w:rFonts w:ascii="Calibri" w:hAnsi="Calibri" w:cs="Calibri"/>
@@ -20720,8 +22456,9 @@
           <w:sz w:val="24"/>
           <w:szCs w:val="24"/>
         </w:rPr>
-        <w:t>High number of people</w:t>
-      </w:r>
+        <w:t xml:space="preserve">High number of </w:t>
+      </w:r>
+      <w:proofErr w:type="gramStart"/>
       <w:r>
         <w:rPr>
           <w:rFonts w:ascii="Calibri" w:hAnsi="Calibri" w:cs="Calibri"/>
@@ -20730,7 +22467,28 @@
           <w:sz w:val="24"/>
           <w:szCs w:val="24"/>
         </w:rPr>
-        <w:t>(of all age)</w:t>
+        <w:t>people</w:t>
+      </w:r>
+      <w:r>
+        <w:rPr>
+          <w:rFonts w:ascii="Calibri" w:hAnsi="Calibri" w:cs="Calibri"/>
+          <w:b/>
+          <w:bCs/>
+          <w:sz w:val="24"/>
+          <w:szCs w:val="24"/>
+        </w:rPr>
+        <w:t>(</w:t>
+      </w:r>
+      <w:proofErr w:type="gramEnd"/>
+      <w:r>
+        <w:rPr>
+          <w:rFonts w:ascii="Calibri" w:hAnsi="Calibri" w:cs="Calibri"/>
+          <w:b/>
+          <w:bCs/>
+          <w:sz w:val="24"/>
+          <w:szCs w:val="24"/>
+        </w:rPr>
+        <w:t>of all age)</w:t>
       </w:r>
       <w:r>
         <w:rPr>
@@ -21280,8 +23038,18 @@
           <w:sz w:val="24"/>
           <w:szCs w:val="24"/>
         </w:rPr>
-        <w:t xml:space="preserve"> at the store(</w:t>
-      </w:r>
+        <w:t xml:space="preserve"> at the </w:t>
+      </w:r>
+      <w:proofErr w:type="gramStart"/>
+      <w:r>
+        <w:rPr>
+          <w:rFonts w:ascii="Calibri" w:hAnsi="Calibri" w:cs="Calibri"/>
+          <w:sz w:val="24"/>
+          <w:szCs w:val="24"/>
+        </w:rPr>
+        <w:t>store(</w:t>
+      </w:r>
+      <w:proofErr w:type="gramEnd"/>
       <w:r>
         <w:rPr>
           <w:rFonts w:ascii="Calibri" w:hAnsi="Calibri" w:cs="Calibri"/>
@@ -21378,15 +23146,33 @@
           <w:sz w:val="24"/>
           <w:szCs w:val="24"/>
         </w:rPr>
-        <w:t>income earners</w:t>
-      </w:r>
-      <w:r>
-        <w:rPr>
-          <w:rFonts w:ascii="Calibri" w:hAnsi="Calibri" w:cs="Calibri"/>
-          <w:sz w:val="24"/>
-          <w:szCs w:val="24"/>
-        </w:rPr>
-        <w:t>(more career</w:t>
+        <w:t xml:space="preserve">income </w:t>
+      </w:r>
+      <w:proofErr w:type="gramStart"/>
+      <w:r>
+        <w:rPr>
+          <w:rFonts w:ascii="Calibri" w:hAnsi="Calibri" w:cs="Calibri"/>
+          <w:sz w:val="24"/>
+          <w:szCs w:val="24"/>
+        </w:rPr>
+        <w:t>earners</w:t>
+      </w:r>
+      <w:r>
+        <w:rPr>
+          <w:rFonts w:ascii="Calibri" w:hAnsi="Calibri" w:cs="Calibri"/>
+          <w:sz w:val="24"/>
+          <w:szCs w:val="24"/>
+        </w:rPr>
+        <w:t>(</w:t>
+      </w:r>
+      <w:proofErr w:type="gramEnd"/>
+      <w:r>
+        <w:rPr>
+          <w:rFonts w:ascii="Calibri" w:hAnsi="Calibri" w:cs="Calibri"/>
+          <w:sz w:val="24"/>
+          <w:szCs w:val="24"/>
+        </w:rPr>
+        <w:t>more career</w:t>
       </w:r>
       <w:r>
         <w:rPr>
@@ -21562,6 +23348,7 @@
         </w:rPr>
         <w:t xml:space="preserve"> </w:t>
       </w:r>
+      <w:proofErr w:type="gramStart"/>
       <w:r>
         <w:rPr>
           <w:rFonts w:ascii="Calibri" w:hAnsi="Calibri" w:cs="Calibri"/>
@@ -21580,7 +23367,18 @@
           <w:sz w:val="24"/>
           <w:szCs w:val="24"/>
         </w:rPr>
-        <w:t>(of all age)</w:t>
+        <w:t>(</w:t>
+      </w:r>
+      <w:proofErr w:type="gramEnd"/>
+      <w:r>
+        <w:rPr>
+          <w:rFonts w:ascii="Calibri" w:hAnsi="Calibri" w:cs="Calibri"/>
+          <w:b/>
+          <w:bCs/>
+          <w:sz w:val="24"/>
+          <w:szCs w:val="24"/>
+        </w:rPr>
+        <w:t>of all age)</w:t>
       </w:r>
       <w:r>
         <w:rPr>
@@ -21736,7 +23534,61 @@
           <w:sz w:val="24"/>
           <w:szCs w:val="24"/>
         </w:rPr>
-        <w:t>Data Quality – Coles data set raised concerns about data quality – the age, Postcode variable and the sequential invalid entries in other variables like pmethod, nchildren, homeown.</w:t>
+        <w:t xml:space="preserve">Data Quality – Coles data set raised concerns about data quality – the age, Postcode variable and the sequential invalid entries in other variables like </w:t>
+      </w:r>
+      <w:proofErr w:type="spellStart"/>
+      <w:r>
+        <w:rPr>
+          <w:rFonts w:ascii="Calibri" w:hAnsi="Calibri" w:cs="Calibri"/>
+          <w:sz w:val="24"/>
+          <w:szCs w:val="24"/>
+        </w:rPr>
+        <w:t>pmethod</w:t>
+      </w:r>
+      <w:proofErr w:type="spellEnd"/>
+      <w:r>
+        <w:rPr>
+          <w:rFonts w:ascii="Calibri" w:hAnsi="Calibri" w:cs="Calibri"/>
+          <w:sz w:val="24"/>
+          <w:szCs w:val="24"/>
+        </w:rPr>
+        <w:t xml:space="preserve">, </w:t>
+      </w:r>
+      <w:proofErr w:type="spellStart"/>
+      <w:r>
+        <w:rPr>
+          <w:rFonts w:ascii="Calibri" w:hAnsi="Calibri" w:cs="Calibri"/>
+          <w:sz w:val="24"/>
+          <w:szCs w:val="24"/>
+        </w:rPr>
+        <w:t>nchildren</w:t>
+      </w:r>
+      <w:proofErr w:type="spellEnd"/>
+      <w:r>
+        <w:rPr>
+          <w:rFonts w:ascii="Calibri" w:hAnsi="Calibri" w:cs="Calibri"/>
+          <w:sz w:val="24"/>
+          <w:szCs w:val="24"/>
+        </w:rPr>
+        <w:t xml:space="preserve">, </w:t>
+      </w:r>
+      <w:proofErr w:type="spellStart"/>
+      <w:r>
+        <w:rPr>
+          <w:rFonts w:ascii="Calibri" w:hAnsi="Calibri" w:cs="Calibri"/>
+          <w:sz w:val="24"/>
+          <w:szCs w:val="24"/>
+        </w:rPr>
+        <w:t>homeown</w:t>
+      </w:r>
+      <w:proofErr w:type="spellEnd"/>
+      <w:r>
+        <w:rPr>
+          <w:rFonts w:ascii="Calibri" w:hAnsi="Calibri" w:cs="Calibri"/>
+          <w:sz w:val="24"/>
+          <w:szCs w:val="24"/>
+        </w:rPr>
+        <w:t>.</w:t>
       </w:r>
     </w:p>
     <w:p>
@@ -21841,7 +23693,25 @@
           <w:sz w:val="24"/>
           <w:szCs w:val="24"/>
         </w:rPr>
-        <w:t xml:space="preserve"> So that customers are exposed to the new products. Coles should put these products to the end of the aisle So that customers have to walk more in the stores, in turn</w:t>
+        <w:t xml:space="preserve"> So that customers are exposed to the new products. Coles should put these products to the end of the aisle So that customers </w:t>
+      </w:r>
+      <w:proofErr w:type="gramStart"/>
+      <w:r>
+        <w:rPr>
+          <w:rFonts w:ascii="Calibri" w:hAnsi="Calibri" w:cs="Calibri"/>
+          <w:sz w:val="24"/>
+          <w:szCs w:val="24"/>
+        </w:rPr>
+        <w:t>have to</w:t>
+      </w:r>
+      <w:proofErr w:type="gramEnd"/>
+      <w:r>
+        <w:rPr>
+          <w:rFonts w:ascii="Calibri" w:hAnsi="Calibri" w:cs="Calibri"/>
+          <w:sz w:val="24"/>
+          <w:szCs w:val="24"/>
+        </w:rPr>
+        <w:t xml:space="preserve"> walk more in the stores, in turn</w:t>
       </w:r>
       <w:r>
         <w:rPr>
@@ -21882,7 +23752,25 @@
           <w:szCs w:val="24"/>
         </w:rPr>
         <w:lastRenderedPageBreak/>
-        <w:t>Baby Food should be displayed near the shelves of Napies, Fruit, Chocolate and Olive Oil.</w:t>
+        <w:t xml:space="preserve">Baby Food should be displayed near the shelves of </w:t>
+      </w:r>
+      <w:proofErr w:type="spellStart"/>
+      <w:r>
+        <w:rPr>
+          <w:rFonts w:ascii="Calibri" w:hAnsi="Calibri" w:cs="Calibri"/>
+          <w:sz w:val="24"/>
+          <w:szCs w:val="24"/>
+        </w:rPr>
+        <w:t>Napies</w:t>
+      </w:r>
+      <w:proofErr w:type="spellEnd"/>
+      <w:r>
+        <w:rPr>
+          <w:rFonts w:ascii="Calibri" w:hAnsi="Calibri" w:cs="Calibri"/>
+          <w:sz w:val="24"/>
+          <w:szCs w:val="24"/>
+        </w:rPr>
+        <w:t>, Fruit, Chocolate and Olive Oil.</w:t>
       </w:r>
     </w:p>
     <w:p>
@@ -21909,23 +23797,87 @@
           <w:sz w:val="24"/>
           <w:szCs w:val="24"/>
         </w:rPr>
-        <w:t>Coles could probably increase sales by advertising/marketing householCleaners,</w:t>
-      </w:r>
-      <w:r>
-        <w:rPr>
-          <w:rFonts w:ascii="Calibri" w:hAnsi="Calibri" w:cs="Calibri"/>
-          <w:sz w:val="24"/>
-          <w:szCs w:val="24"/>
-        </w:rPr>
-        <w:t xml:space="preserve">                 </w:t>
-      </w:r>
-      <w:r>
-        <w:rPr>
-          <w:rFonts w:ascii="Calibri" w:hAnsi="Calibri" w:cs="Calibri"/>
-          <w:sz w:val="24"/>
-          <w:szCs w:val="24"/>
-        </w:rPr>
-        <w:t>coffee, frozenmeal, TomatoSauce with Vegetables(if possible stock them near)</w:t>
+        <w:t xml:space="preserve">Coles could probably increase sales by advertising/marketing </w:t>
+      </w:r>
+      <w:proofErr w:type="spellStart"/>
+      <w:proofErr w:type="gramStart"/>
+      <w:r>
+        <w:rPr>
+          <w:rFonts w:ascii="Calibri" w:hAnsi="Calibri" w:cs="Calibri"/>
+          <w:sz w:val="24"/>
+          <w:szCs w:val="24"/>
+        </w:rPr>
+        <w:t>householCleaners</w:t>
+      </w:r>
+      <w:proofErr w:type="spellEnd"/>
+      <w:r>
+        <w:rPr>
+          <w:rFonts w:ascii="Calibri" w:hAnsi="Calibri" w:cs="Calibri"/>
+          <w:sz w:val="24"/>
+          <w:szCs w:val="24"/>
+        </w:rPr>
+        <w:t>,</w:t>
+      </w:r>
+      <w:r>
+        <w:rPr>
+          <w:rFonts w:ascii="Calibri" w:hAnsi="Calibri" w:cs="Calibri"/>
+          <w:sz w:val="24"/>
+          <w:szCs w:val="24"/>
+        </w:rPr>
+        <w:t xml:space="preserve">   </w:t>
+      </w:r>
+      <w:proofErr w:type="gramEnd"/>
+      <w:r>
+        <w:rPr>
+          <w:rFonts w:ascii="Calibri" w:hAnsi="Calibri" w:cs="Calibri"/>
+          <w:sz w:val="24"/>
+          <w:szCs w:val="24"/>
+        </w:rPr>
+        <w:t xml:space="preserve">              </w:t>
+      </w:r>
+      <w:r>
+        <w:rPr>
+          <w:rFonts w:ascii="Calibri" w:hAnsi="Calibri" w:cs="Calibri"/>
+          <w:sz w:val="24"/>
+          <w:szCs w:val="24"/>
+        </w:rPr>
+        <w:t xml:space="preserve">coffee, </w:t>
+      </w:r>
+      <w:proofErr w:type="spellStart"/>
+      <w:r>
+        <w:rPr>
+          <w:rFonts w:ascii="Calibri" w:hAnsi="Calibri" w:cs="Calibri"/>
+          <w:sz w:val="24"/>
+          <w:szCs w:val="24"/>
+        </w:rPr>
+        <w:t>frozenmeal</w:t>
+      </w:r>
+      <w:proofErr w:type="spellEnd"/>
+      <w:r>
+        <w:rPr>
+          <w:rFonts w:ascii="Calibri" w:hAnsi="Calibri" w:cs="Calibri"/>
+          <w:sz w:val="24"/>
+          <w:szCs w:val="24"/>
+        </w:rPr>
+        <w:t xml:space="preserve">, </w:t>
+      </w:r>
+      <w:proofErr w:type="spellStart"/>
+      <w:r>
+        <w:rPr>
+          <w:rFonts w:ascii="Calibri" w:hAnsi="Calibri" w:cs="Calibri"/>
+          <w:sz w:val="24"/>
+          <w:szCs w:val="24"/>
+        </w:rPr>
+        <w:t>TomatoSauce</w:t>
+      </w:r>
+      <w:proofErr w:type="spellEnd"/>
+      <w:r>
+        <w:rPr>
+          <w:rFonts w:ascii="Calibri" w:hAnsi="Calibri" w:cs="Calibri"/>
+          <w:sz w:val="24"/>
+          <w:szCs w:val="24"/>
+        </w:rPr>
+        <w:t xml:space="preserve"> with Vegetables(if possible stock them near)</w:t>
       </w:r>
       <w:r>
         <w:rPr>
@@ -21976,7 +23928,27 @@
           <w:sz w:val="24"/>
           <w:szCs w:val="24"/>
         </w:rPr>
-        <w:t>more likely to buy householCleaner respectively. Coles should spatially sep</w:t>
+        <w:t xml:space="preserve">more likely to buy </w:t>
+      </w:r>
+      <w:proofErr w:type="spellStart"/>
+      <w:proofErr w:type="gramStart"/>
+      <w:r>
+        <w:rPr>
+          <w:rFonts w:ascii="Calibri" w:hAnsi="Calibri" w:cs="Calibri"/>
+          <w:sz w:val="24"/>
+          <w:szCs w:val="24"/>
+        </w:rPr>
+        <w:t>householCleaner</w:t>
+      </w:r>
+      <w:proofErr w:type="spellEnd"/>
+      <w:proofErr w:type="gramEnd"/>
+      <w:r>
+        <w:rPr>
+          <w:rFonts w:ascii="Calibri" w:hAnsi="Calibri" w:cs="Calibri"/>
+          <w:sz w:val="24"/>
+          <w:szCs w:val="24"/>
+        </w:rPr>
+        <w:t xml:space="preserve"> respectively. Coles should spatially sep</w:t>
       </w:r>
       <w:r>
         <w:rPr>
@@ -22002,6 +23974,7 @@
         </w:rPr>
         <w:t xml:space="preserve"> </w:t>
       </w:r>
+      <w:proofErr w:type="gramStart"/>
       <w:r>
         <w:rPr>
           <w:rFonts w:ascii="Calibri" w:hAnsi="Calibri" w:cs="Calibri"/>
@@ -22024,7 +23997,16 @@
           <w:sz w:val="24"/>
           <w:szCs w:val="24"/>
         </w:rPr>
-        <w:t xml:space="preserve">                </w:t>
+        <w:t xml:space="preserve">  </w:t>
+      </w:r>
+      <w:proofErr w:type="gramEnd"/>
+      <w:r>
+        <w:rPr>
+          <w:rFonts w:ascii="Calibri" w:hAnsi="Calibri" w:cs="Calibri"/>
+          <w:sz w:val="24"/>
+          <w:szCs w:val="24"/>
+        </w:rPr>
+        <w:t xml:space="preserve">              </w:t>
       </w:r>
       <w:r>
         <w:rPr>
@@ -22064,7 +24046,16 @@
           <w:sz w:val="24"/>
           <w:szCs w:val="24"/>
         </w:rPr>
-        <w:t xml:space="preserve"> and householCleaner</w:t>
+        <w:t xml:space="preserve"> and </w:t>
+      </w:r>
+      <w:proofErr w:type="spellStart"/>
+      <w:r>
+        <w:rPr>
+          <w:rFonts w:ascii="Calibri" w:hAnsi="Calibri" w:cs="Calibri"/>
+          <w:sz w:val="24"/>
+          <w:szCs w:val="24"/>
+        </w:rPr>
+        <w:t>householCleaner</w:t>
       </w:r>
       <w:r>
         <w:rPr>
@@ -22074,6 +24065,7 @@
         </w:rPr>
         <w:t>s</w:t>
       </w:r>
+      <w:proofErr w:type="spellEnd"/>
       <w:r>
         <w:rPr>
           <w:rFonts w:ascii="Calibri" w:hAnsi="Calibri" w:cs="Calibri"/>
@@ -22176,7 +24168,25 @@
           <w:sz w:val="24"/>
           <w:szCs w:val="24"/>
         </w:rPr>
-        <w:t>Coles should start marketing campaigns for family or house related products towards young customers(from cluster 3)</w:t>
+        <w:t xml:space="preserve">Coles should start marketing campaigns for family or house related products towards young </w:t>
+      </w:r>
+      <w:proofErr w:type="gramStart"/>
+      <w:r>
+        <w:rPr>
+          <w:rFonts w:ascii="Calibri" w:hAnsi="Calibri" w:cs="Calibri"/>
+          <w:sz w:val="24"/>
+          <w:szCs w:val="24"/>
+        </w:rPr>
+        <w:t>customers(</w:t>
+      </w:r>
+      <w:proofErr w:type="gramEnd"/>
+      <w:r>
+        <w:rPr>
+          <w:rFonts w:ascii="Calibri" w:hAnsi="Calibri" w:cs="Calibri"/>
+          <w:sz w:val="24"/>
+          <w:szCs w:val="24"/>
+        </w:rPr>
+        <w:t>from cluster 3)</w:t>
       </w:r>
       <w:r>
         <w:rPr>
@@ -22312,7 +24322,25 @@
           <w:sz w:val="24"/>
           <w:szCs w:val="24"/>
         </w:rPr>
-        <w:t xml:space="preserve"> that coles ha</w:t>
+        <w:t xml:space="preserve"> that </w:t>
+      </w:r>
+      <w:proofErr w:type="spellStart"/>
+      <w:r>
+        <w:rPr>
+          <w:rFonts w:ascii="Calibri" w:hAnsi="Calibri" w:cs="Calibri"/>
+          <w:sz w:val="24"/>
+          <w:szCs w:val="24"/>
+        </w:rPr>
+        <w:t>coles</w:t>
+      </w:r>
+      <w:proofErr w:type="spellEnd"/>
+      <w:r>
+        <w:rPr>
+          <w:rFonts w:ascii="Calibri" w:hAnsi="Calibri" w:cs="Calibri"/>
+          <w:sz w:val="24"/>
+          <w:szCs w:val="24"/>
+        </w:rPr>
+        <w:t xml:space="preserve"> ha</w:t>
       </w:r>
       <w:r>
         <w:rPr>
@@ -22368,7 +24396,25 @@
           <w:sz w:val="24"/>
           <w:szCs w:val="24"/>
         </w:rPr>
-        <w:t xml:space="preserve"> luxury products should be targeted to customers(from cluster 1) who do not own a house and are females independent of their income and age. </w:t>
+        <w:t xml:space="preserve"> luxury products should be targeted to </w:t>
+      </w:r>
+      <w:proofErr w:type="gramStart"/>
+      <w:r>
+        <w:rPr>
+          <w:rFonts w:ascii="Calibri" w:hAnsi="Calibri" w:cs="Calibri"/>
+          <w:sz w:val="24"/>
+          <w:szCs w:val="24"/>
+        </w:rPr>
+        <w:t>customers(</w:t>
+      </w:r>
+      <w:proofErr w:type="gramEnd"/>
+      <w:r>
+        <w:rPr>
+          <w:rFonts w:ascii="Calibri" w:hAnsi="Calibri" w:cs="Calibri"/>
+          <w:sz w:val="24"/>
+          <w:szCs w:val="24"/>
+        </w:rPr>
+        <w:t xml:space="preserve">from cluster 1) who do not own a house and are females independent of their income and age. </w:t>
       </w:r>
     </w:p>
     <w:p>
@@ -22472,7 +24518,61 @@
           <w:sz w:val="24"/>
           <w:szCs w:val="24"/>
         </w:rPr>
-        <w:t xml:space="preserve"> and as many transactions as coles can by using various methods like using a points card like Flybuys. More data and correct data would help coles get meaningful insights</w:t>
+        <w:t xml:space="preserve"> and as many transactions as </w:t>
+      </w:r>
+      <w:proofErr w:type="spellStart"/>
+      <w:r>
+        <w:rPr>
+          <w:rFonts w:ascii="Calibri" w:hAnsi="Calibri" w:cs="Calibri"/>
+          <w:sz w:val="24"/>
+          <w:szCs w:val="24"/>
+        </w:rPr>
+        <w:t>coles</w:t>
+      </w:r>
+      <w:proofErr w:type="spellEnd"/>
+      <w:r>
+        <w:rPr>
+          <w:rFonts w:ascii="Calibri" w:hAnsi="Calibri" w:cs="Calibri"/>
+          <w:sz w:val="24"/>
+          <w:szCs w:val="24"/>
+        </w:rPr>
+        <w:t xml:space="preserve"> can by using various methods like using a points card like </w:t>
+      </w:r>
+      <w:proofErr w:type="spellStart"/>
+      <w:r>
+        <w:rPr>
+          <w:rFonts w:ascii="Calibri" w:hAnsi="Calibri" w:cs="Calibri"/>
+          <w:sz w:val="24"/>
+          <w:szCs w:val="24"/>
+        </w:rPr>
+        <w:t>Flybuys</w:t>
+      </w:r>
+      <w:proofErr w:type="spellEnd"/>
+      <w:r>
+        <w:rPr>
+          <w:rFonts w:ascii="Calibri" w:hAnsi="Calibri" w:cs="Calibri"/>
+          <w:sz w:val="24"/>
+          <w:szCs w:val="24"/>
+        </w:rPr>
+        <w:t xml:space="preserve">. More data and correct data would help </w:t>
+      </w:r>
+      <w:proofErr w:type="spellStart"/>
+      <w:r>
+        <w:rPr>
+          <w:rFonts w:ascii="Calibri" w:hAnsi="Calibri" w:cs="Calibri"/>
+          <w:sz w:val="24"/>
+          <w:szCs w:val="24"/>
+        </w:rPr>
+        <w:t>coles</w:t>
+      </w:r>
+      <w:proofErr w:type="spellEnd"/>
+      <w:r>
+        <w:rPr>
+          <w:rFonts w:ascii="Calibri" w:hAnsi="Calibri" w:cs="Calibri"/>
+          <w:sz w:val="24"/>
+          <w:szCs w:val="24"/>
+        </w:rPr>
+        <w:t xml:space="preserve"> get meaningful insights</w:t>
       </w:r>
       <w:r>
         <w:rPr>
@@ -22840,7 +24940,29 @@
           <w:sz w:val="24"/>
           <w:szCs w:val="24"/>
         </w:rPr>
-        <w:t>[Red cell color suggests that data is dirty or missing in that column]</w:t>
+        <w:t xml:space="preserve">[Red cell </w:t>
+      </w:r>
+      <w:proofErr w:type="spellStart"/>
+      <w:r>
+        <w:rPr>
+          <w:b/>
+          <w:bCs/>
+          <w:color w:val="92D050"/>
+          <w:sz w:val="24"/>
+          <w:szCs w:val="24"/>
+        </w:rPr>
+        <w:t>color</w:t>
+      </w:r>
+      <w:proofErr w:type="spellEnd"/>
+      <w:r>
+        <w:rPr>
+          <w:b/>
+          <w:bCs/>
+          <w:color w:val="92D050"/>
+          <w:sz w:val="24"/>
+          <w:szCs w:val="24"/>
+        </w:rPr>
+        <w:t xml:space="preserve"> suggests that data is dirty or missing in that column]</w:t>
       </w:r>
     </w:p>
     <w:p>
@@ -23179,6 +25301,7 @@
                 <w:szCs w:val="24"/>
               </w:rPr>
             </w:pPr>
+            <w:proofErr w:type="spellStart"/>
             <w:r>
               <w:rPr>
                 <w:sz w:val="24"/>
@@ -23186,6 +25309,7 @@
               </w:rPr>
               <w:t>ReceiptID</w:t>
             </w:r>
+            <w:proofErr w:type="spellEnd"/>
           </w:p>
         </w:tc>
         <w:tc>
@@ -23433,6 +25557,7 @@
                 <w:szCs w:val="24"/>
               </w:rPr>
             </w:pPr>
+            <w:proofErr w:type="spellStart"/>
             <w:r>
               <w:rPr>
                 <w:sz w:val="24"/>
@@ -23447,6 +25572,7 @@
               </w:rPr>
               <w:t>method</w:t>
             </w:r>
+            <w:proofErr w:type="spellEnd"/>
           </w:p>
         </w:tc>
         <w:tc>
@@ -23533,7 +25659,27 @@
                 <w:szCs w:val="24"/>
                 <w:lang w:val="en-US"/>
               </w:rPr>
-              <w:t>(1 = Cash, 2 = Credit card, 3 = EftPOS, 4 = Other)</w:t>
+              <w:t xml:space="preserve">(1 = Cash, 2 = Credit card, 3 = </w:t>
+            </w:r>
+            <w:proofErr w:type="spellStart"/>
+            <w:r>
+              <w:rPr>
+                <w:rFonts w:ascii="Times New Roman" w:hAnsi="Times New Roman" w:cs="Times New Roman"/>
+                <w:sz w:val="24"/>
+                <w:szCs w:val="24"/>
+                <w:lang w:val="en-US"/>
+              </w:rPr>
+              <w:t>EftPOS</w:t>
+            </w:r>
+            <w:proofErr w:type="spellEnd"/>
+            <w:r>
+              <w:rPr>
+                <w:rFonts w:ascii="Times New Roman" w:hAnsi="Times New Roman" w:cs="Times New Roman"/>
+                <w:sz w:val="24"/>
+                <w:szCs w:val="24"/>
+                <w:lang w:val="en-US"/>
+              </w:rPr>
+              <w:t>, 4 = Other)</w:t>
             </w:r>
           </w:p>
         </w:tc>
@@ -24061,6 +26207,7 @@
                 <w:szCs w:val="24"/>
               </w:rPr>
             </w:pPr>
+            <w:proofErr w:type="spellStart"/>
             <w:r>
               <w:rPr>
                 <w:sz w:val="24"/>
@@ -24075,6 +26222,7 @@
               </w:rPr>
               <w:t>omeown</w:t>
             </w:r>
+            <w:proofErr w:type="spellEnd"/>
           </w:p>
         </w:tc>
         <w:tc>
@@ -24648,6 +26796,7 @@
                 <w:szCs w:val="24"/>
               </w:rPr>
             </w:pPr>
+            <w:proofErr w:type="spellStart"/>
             <w:r>
               <w:rPr>
                 <w:sz w:val="24"/>
@@ -24655,6 +26804,7 @@
               </w:rPr>
               <w:t>PostCode</w:t>
             </w:r>
+            <w:proofErr w:type="spellEnd"/>
           </w:p>
         </w:tc>
         <w:tc>
@@ -24839,6 +26989,7 @@
                 <w:szCs w:val="24"/>
               </w:rPr>
             </w:pPr>
+            <w:proofErr w:type="spellStart"/>
             <w:r>
               <w:rPr>
                 <w:sz w:val="24"/>
@@ -24846,6 +26997,7 @@
               </w:rPr>
               <w:t>nchildren</w:t>
             </w:r>
+            <w:proofErr w:type="spellEnd"/>
           </w:p>
         </w:tc>
         <w:tc>
@@ -25380,6 +27532,7 @@
                 <w:szCs w:val="24"/>
               </w:rPr>
             </w:pPr>
+            <w:proofErr w:type="spellStart"/>
             <w:r>
               <w:rPr>
                 <w:sz w:val="24"/>
@@ -25387,6 +27540,7 @@
               </w:rPr>
               <w:t>freshmeat</w:t>
             </w:r>
+            <w:proofErr w:type="spellEnd"/>
           </w:p>
         </w:tc>
         <w:tc>
@@ -25570,6 +27724,7 @@
                 <w:szCs w:val="24"/>
               </w:rPr>
             </w:pPr>
+            <w:proofErr w:type="spellStart"/>
             <w:r>
               <w:rPr>
                 <w:sz w:val="24"/>
@@ -25577,6 +27732,7 @@
               </w:rPr>
               <w:t>MozerallaCheese</w:t>
             </w:r>
+            <w:proofErr w:type="spellEnd"/>
           </w:p>
         </w:tc>
         <w:tc>
@@ -25665,6 +27821,7 @@
                 <w:szCs w:val="24"/>
               </w:rPr>
             </w:pPr>
+            <w:proofErr w:type="spellStart"/>
             <w:r>
               <w:rPr>
                 <w:sz w:val="24"/>
@@ -25672,6 +27829,7 @@
               </w:rPr>
               <w:t>cannedveg</w:t>
             </w:r>
+            <w:proofErr w:type="spellEnd"/>
           </w:p>
         </w:tc>
         <w:tc>
@@ -25911,6 +28069,7 @@
                 <w:szCs w:val="24"/>
               </w:rPr>
             </w:pPr>
+            <w:proofErr w:type="spellStart"/>
             <w:r>
               <w:rPr>
                 <w:sz w:val="24"/>
@@ -25918,6 +28077,7 @@
               </w:rPr>
               <w:t>frozenmeal</w:t>
             </w:r>
+            <w:proofErr w:type="spellEnd"/>
           </w:p>
         </w:tc>
         <w:tc>
@@ -26006,6 +28166,7 @@
                 <w:szCs w:val="24"/>
               </w:rPr>
             </w:pPr>
+            <w:proofErr w:type="spellStart"/>
             <w:r>
               <w:rPr>
                 <w:sz w:val="24"/>
@@ -26013,6 +28174,7 @@
               </w:rPr>
               <w:t>frozendessert</w:t>
             </w:r>
+            <w:proofErr w:type="spellEnd"/>
           </w:p>
         </w:tc>
         <w:tc>
@@ -26101,6 +28263,7 @@
                 <w:szCs w:val="24"/>
               </w:rPr>
             </w:pPr>
+            <w:proofErr w:type="spellStart"/>
             <w:r>
               <w:rPr>
                 <w:sz w:val="24"/>
@@ -26108,6 +28271,7 @@
               </w:rPr>
               <w:t>pizzabase</w:t>
             </w:r>
+            <w:proofErr w:type="spellEnd"/>
           </w:p>
         </w:tc>
         <w:tc>
@@ -26224,6 +28388,7 @@
                 <w:szCs w:val="24"/>
               </w:rPr>
             </w:pPr>
+            <w:proofErr w:type="spellStart"/>
             <w:r>
               <w:rPr>
                 <w:sz w:val="24"/>
@@ -26231,6 +28396,7 @@
               </w:rPr>
               <w:t>TomatoSauce</w:t>
             </w:r>
+            <w:proofErr w:type="spellEnd"/>
           </w:p>
         </w:tc>
         <w:tc>
@@ -26646,6 +28812,7 @@
                 <w:szCs w:val="24"/>
               </w:rPr>
             </w:pPr>
+            <w:proofErr w:type="spellStart"/>
             <w:r>
               <w:rPr>
                 <w:sz w:val="24"/>
@@ -26653,6 +28820,7 @@
               </w:rPr>
               <w:t>softdrink</w:t>
             </w:r>
+            <w:proofErr w:type="spellEnd"/>
           </w:p>
         </w:tc>
         <w:tc>
@@ -26741,6 +28909,7 @@
                 <w:szCs w:val="24"/>
               </w:rPr>
             </w:pPr>
+            <w:proofErr w:type="spellStart"/>
             <w:r>
               <w:rPr>
                 <w:sz w:val="24"/>
@@ -26748,6 +28917,7 @@
               </w:rPr>
               <w:t>fruitjuice</w:t>
             </w:r>
+            <w:proofErr w:type="spellEnd"/>
           </w:p>
         </w:tc>
         <w:tc>
@@ -27177,6 +29347,7 @@
                 <w:szCs w:val="24"/>
               </w:rPr>
             </w:pPr>
+            <w:proofErr w:type="spellStart"/>
             <w:r>
               <w:rPr>
                 <w:sz w:val="24"/>
@@ -27184,6 +29355,7 @@
               </w:rPr>
               <w:t>energydrink</w:t>
             </w:r>
+            <w:proofErr w:type="spellEnd"/>
           </w:p>
         </w:tc>
         <w:tc>
@@ -27462,6 +29634,7 @@
                 <w:szCs w:val="24"/>
               </w:rPr>
             </w:pPr>
+            <w:proofErr w:type="spellStart"/>
             <w:r>
               <w:rPr>
                 <w:sz w:val="24"/>
@@ -27470,6 +29643,7 @@
               <w:lastRenderedPageBreak/>
               <w:t>laundrypowder</w:t>
             </w:r>
+            <w:proofErr w:type="spellEnd"/>
           </w:p>
         </w:tc>
         <w:tc>
@@ -27558,6 +29732,7 @@
                 <w:szCs w:val="24"/>
               </w:rPr>
             </w:pPr>
+            <w:proofErr w:type="spellStart"/>
             <w:r>
               <w:rPr>
                 <w:sz w:val="24"/>
@@ -27565,6 +29740,7 @@
               </w:rPr>
               <w:t>householcleaners</w:t>
             </w:r>
+            <w:proofErr w:type="spellEnd"/>
           </w:p>
         </w:tc>
         <w:tc>
@@ -28184,6 +30360,7 @@
                 <w:szCs w:val="24"/>
               </w:rPr>
             </w:pPr>
+            <w:proofErr w:type="spellStart"/>
             <w:r>
               <w:rPr>
                 <w:sz w:val="24"/>
@@ -28191,6 +30368,7 @@
               </w:rPr>
               <w:t>Napies</w:t>
             </w:r>
+            <w:proofErr w:type="spellEnd"/>
           </w:p>
         </w:tc>
         <w:tc>
@@ -29097,6 +31275,7 @@
                 <w:szCs w:val="24"/>
               </w:rPr>
             </w:pPr>
+            <w:proofErr w:type="spellStart"/>
             <w:r>
               <w:rPr>
                 <w:sz w:val="24"/>
@@ -29104,6 +31283,7 @@
               </w:rPr>
               <w:t>dishwashingliquid</w:t>
             </w:r>
+            <w:proofErr w:type="spellEnd"/>
           </w:p>
         </w:tc>
         <w:tc>
@@ -29485,6 +31665,7 @@
                 <w:szCs w:val="24"/>
               </w:rPr>
             </w:pPr>
+            <w:proofErr w:type="spellStart"/>
             <w:r>
               <w:rPr>
                 <w:sz w:val="24"/>
@@ -29492,6 +31673,7 @@
               </w:rPr>
               <w:t>TeaTowel</w:t>
             </w:r>
+            <w:proofErr w:type="spellEnd"/>
           </w:p>
         </w:tc>
         <w:tc>
@@ -29727,7 +31909,29 @@
         <w:rPr>
           <w:color w:val="0070C0"/>
         </w:rPr>
-        <w:t>Appendix IV – ReceiptID[Duplicates]</w:t>
+        <w:t xml:space="preserve">Appendix IV – </w:t>
+      </w:r>
+      <w:proofErr w:type="spellStart"/>
+      <w:proofErr w:type="gramStart"/>
+      <w:r>
+        <w:rPr>
+          <w:color w:val="0070C0"/>
+        </w:rPr>
+        <w:t>ReceiptID</w:t>
+      </w:r>
+      <w:proofErr w:type="spellEnd"/>
+      <w:r>
+        <w:rPr>
+          <w:color w:val="0070C0"/>
+        </w:rPr>
+        <w:t>[</w:t>
+      </w:r>
+      <w:proofErr w:type="gramEnd"/>
+      <w:r>
+        <w:rPr>
+          <w:color w:val="0070C0"/>
+        </w:rPr>
+        <w:t>Duplicates]</w:t>
       </w:r>
       <w:bookmarkEnd w:id="28"/>
     </w:p>
@@ -30231,9 +32435,17 @@
         <w:rPr>
           <w:color w:val="0070C0"/>
         </w:rPr>
-        <w:t>Appendix VI – pmethod</w:t>
+        <w:t xml:space="preserve">Appendix VI – </w:t>
+      </w:r>
+      <w:proofErr w:type="spellStart"/>
+      <w:r>
+        <w:rPr>
+          <w:color w:val="0070C0"/>
+        </w:rPr>
+        <w:t>pmethod</w:t>
       </w:r>
       <w:bookmarkEnd w:id="30"/>
+      <w:proofErr w:type="spellEnd"/>
     </w:p>
     <w:p/>
     <w:p>
@@ -30508,9 +32720,17 @@
         <w:rPr>
           <w:color w:val="0070C0"/>
         </w:rPr>
-        <w:t>Appendix VIII – homeown</w:t>
+        <w:t xml:space="preserve">Appendix VIII – </w:t>
+      </w:r>
+      <w:proofErr w:type="spellStart"/>
+      <w:r>
+        <w:rPr>
+          <w:color w:val="0070C0"/>
+        </w:rPr>
+        <w:t>homeown</w:t>
       </w:r>
       <w:bookmarkEnd w:id="32"/>
+      <w:proofErr w:type="spellEnd"/>
     </w:p>
     <w:p/>
     <w:p>
@@ -31135,8 +33355,16 @@
         <w:rPr>
           <w:color w:val="0070C0"/>
         </w:rPr>
-        <w:t>Appendix XI – nchildren</w:t>
-      </w:r>
+        <w:t xml:space="preserve">Appendix XI – </w:t>
+      </w:r>
+      <w:proofErr w:type="spellStart"/>
+      <w:r>
+        <w:rPr>
+          <w:color w:val="0070C0"/>
+        </w:rPr>
+        <w:t>nchildren</w:t>
+      </w:r>
+      <w:proofErr w:type="spellEnd"/>
     </w:p>
     <w:p>
       <w:pPr>
@@ -31671,6 +33899,7 @@
                 <w:color w:val="FFFFFF" w:themeColor="background1"/>
               </w:rPr>
             </w:pPr>
+            <w:proofErr w:type="spellStart"/>
             <w:r>
               <w:rPr>
                 <w:b/>
@@ -31678,6 +33907,7 @@
               </w:rPr>
               <w:t>Std.Dev</w:t>
             </w:r>
+            <w:proofErr w:type="spellEnd"/>
           </w:p>
         </w:tc>
       </w:tr>
@@ -32467,6 +34697,7 @@
                 <w:i/>
               </w:rPr>
             </w:pPr>
+            <w:proofErr w:type="spellStart"/>
             <w:r>
               <w:rPr>
                 <w:rFonts w:asciiTheme="minorHAnsi" w:hAnsiTheme="minorHAnsi"/>
@@ -32476,6 +34707,7 @@
               </w:rPr>
               <w:t>pmethod</w:t>
             </w:r>
+            <w:proofErr w:type="spellEnd"/>
           </w:p>
         </w:tc>
         <w:tc>
@@ -32616,6 +34848,7 @@
               </w:rPr>
               <w:t xml:space="preserve"> </w:t>
             </w:r>
+            <w:proofErr w:type="spellStart"/>
             <w:r>
               <w:rPr>
                 <w:rFonts w:asciiTheme="minorHAnsi" w:hAnsiTheme="minorHAnsi" w:cs="Times New Roman"/>
@@ -32624,6 +34857,7 @@
               </w:rPr>
               <w:t>Eftpos</w:t>
             </w:r>
+            <w:proofErr w:type="spellEnd"/>
             <w:r>
               <w:rPr>
                 <w:rFonts w:asciiTheme="minorHAnsi" w:hAnsiTheme="minorHAnsi" w:cs="Times New Roman"/>
@@ -33014,6 +35248,7 @@
                 <w:i/>
               </w:rPr>
             </w:pPr>
+            <w:proofErr w:type="spellStart"/>
             <w:r>
               <w:rPr>
                 <w:rFonts w:asciiTheme="minorHAnsi" w:hAnsiTheme="minorHAnsi"/>
@@ -33023,6 +35258,7 @@
               </w:rPr>
               <w:t>homeown</w:t>
             </w:r>
+            <w:proofErr w:type="spellEnd"/>
           </w:p>
         </w:tc>
         <w:tc>
@@ -33332,6 +35568,7 @@
                 <w:i/>
               </w:rPr>
             </w:pPr>
+            <w:proofErr w:type="spellStart"/>
             <w:r>
               <w:rPr>
                 <w:rFonts w:asciiTheme="minorHAnsi" w:hAnsiTheme="minorHAnsi"/>
@@ -33341,6 +35578,7 @@
               </w:rPr>
               <w:t>nchildren</w:t>
             </w:r>
+            <w:proofErr w:type="spellEnd"/>
           </w:p>
         </w:tc>
         <w:tc>
@@ -33564,9 +35802,17 @@
           <w:color w:val="0070C0"/>
         </w:rPr>
         <w:lastRenderedPageBreak/>
-        <w:t>Appendix XVII – Income dominating the cluster results</w:t>
+        <w:t xml:space="preserve">Appendix XVII – Income dominating the cluster </w:t>
+      </w:r>
+      <w:proofErr w:type="gramStart"/>
+      <w:r>
+        <w:rPr>
+          <w:color w:val="0070C0"/>
+        </w:rPr>
+        <w:t>results</w:t>
       </w:r>
       <w:bookmarkEnd w:id="40"/>
+      <w:proofErr w:type="gramEnd"/>
     </w:p>
     <w:p>
       <w:pPr>
@@ -33932,19 +36178,33 @@
         <w:rPr>
           <w:color w:val="0070C0"/>
         </w:rPr>
-        <w:t xml:space="preserve">Appendix XIX – </w:t>
-      </w:r>
+        <w:t xml:space="preserve">Appendix XIX </w:t>
+      </w:r>
+      <w:proofErr w:type="gramStart"/>
       <w:r>
         <w:rPr>
           <w:color w:val="0070C0"/>
         </w:rPr>
+        <w:t xml:space="preserve">– </w:t>
+      </w:r>
+      <w:r>
+        <w:rPr>
+          <w:color w:val="0070C0"/>
+        </w:rPr>
         <w:t xml:space="preserve"> </w:t>
       </w:r>
       <w:r>
         <w:rPr>
           <w:color w:val="0070C0"/>
         </w:rPr>
-        <w:t xml:space="preserve">Number of Children </w:t>
+        <w:t>Number</w:t>
+      </w:r>
+      <w:proofErr w:type="gramEnd"/>
+      <w:r>
+        <w:rPr>
+          <w:color w:val="0070C0"/>
+        </w:rPr>
+        <w:t xml:space="preserve"> of Children </w:t>
       </w:r>
       <w:r>
         <w:rPr>
@@ -34547,13 +36807,27 @@
         <w:rPr>
           <w:color w:val="0070C0"/>
         </w:rPr>
-        <w:t xml:space="preserve">Appendix XXIV –  </w:t>
-      </w:r>
+        <w:t xml:space="preserve">Appendix XXIV </w:t>
+      </w:r>
+      <w:proofErr w:type="gramStart"/>
       <w:r>
         <w:rPr>
           <w:color w:val="0070C0"/>
         </w:rPr>
-        <w:t>Payment Methods</w:t>
+        <w:t xml:space="preserve">–  </w:t>
+      </w:r>
+      <w:r>
+        <w:rPr>
+          <w:color w:val="0070C0"/>
+        </w:rPr>
+        <w:t>Payment</w:t>
+      </w:r>
+      <w:proofErr w:type="gramEnd"/>
+      <w:r>
+        <w:rPr>
+          <w:color w:val="0070C0"/>
+        </w:rPr>
+        <w:t xml:space="preserve"> Methods</w:t>
       </w:r>
       <w:r>
         <w:rPr>
@@ -34642,7 +36916,21 @@
           <w:color w:val="0070C0"/>
         </w:rPr>
         <w:lastRenderedPageBreak/>
-        <w:t>Appendix XXV –  Parents Insights across clusters</w:t>
+        <w:t xml:space="preserve">Appendix XXV </w:t>
+      </w:r>
+      <w:proofErr w:type="gramStart"/>
+      <w:r>
+        <w:rPr>
+          <w:color w:val="0070C0"/>
+        </w:rPr>
+        <w:t>–  Parents</w:t>
+      </w:r>
+      <w:proofErr w:type="gramEnd"/>
+      <w:r>
+        <w:rPr>
+          <w:color w:val="0070C0"/>
+        </w:rPr>
+        <w:t xml:space="preserve"> Insights across clusters</w:t>
       </w:r>
       <w:bookmarkEnd w:id="48"/>
     </w:p>
@@ -34746,14 +37034,24 @@
         <w:rPr>
           <w:color w:val="0070C0"/>
         </w:rPr>
-        <w:t xml:space="preserve"> –  </w:t>
-      </w:r>
+        <w:t xml:space="preserve"> </w:t>
+      </w:r>
+      <w:proofErr w:type="gramStart"/>
       <w:r>
         <w:rPr>
           <w:color w:val="0070C0"/>
         </w:rPr>
+        <w:t xml:space="preserve">–  </w:t>
+      </w:r>
+      <w:proofErr w:type="spellStart"/>
+      <w:r>
+        <w:rPr>
+          <w:color w:val="0070C0"/>
+        </w:rPr>
         <w:t>Homeown</w:t>
       </w:r>
+      <w:proofErr w:type="spellEnd"/>
+      <w:proofErr w:type="gramEnd"/>
       <w:r>
         <w:rPr>
           <w:color w:val="0070C0"/>
@@ -34870,7 +37168,21 @@
           <w:color w:val="0070C0"/>
         </w:rPr>
         <w:lastRenderedPageBreak/>
-        <w:t>Appendix XXVII –  Pet Owner across clusters</w:t>
+        <w:t xml:space="preserve">Appendix XXVII </w:t>
+      </w:r>
+      <w:proofErr w:type="gramStart"/>
+      <w:r>
+        <w:rPr>
+          <w:color w:val="0070C0"/>
+        </w:rPr>
+        <w:t>–  Pet</w:t>
+      </w:r>
+      <w:proofErr w:type="gramEnd"/>
+      <w:r>
+        <w:rPr>
+          <w:color w:val="0070C0"/>
+        </w:rPr>
+        <w:t xml:space="preserve"> Owner across clusters</w:t>
       </w:r>
       <w:bookmarkEnd w:id="50"/>
     </w:p>
@@ -34961,7 +37273,21 @@
         <w:rPr>
           <w:color w:val="0070C0"/>
         </w:rPr>
-        <w:t>Appendix XXVIII –  Pet Insight across clusters</w:t>
+        <w:t xml:space="preserve">Appendix XXVIII </w:t>
+      </w:r>
+      <w:proofErr w:type="gramStart"/>
+      <w:r>
+        <w:rPr>
+          <w:color w:val="0070C0"/>
+        </w:rPr>
+        <w:t>–  Pet</w:t>
+      </w:r>
+      <w:proofErr w:type="gramEnd"/>
+      <w:r>
+        <w:rPr>
+          <w:color w:val="0070C0"/>
+        </w:rPr>
+        <w:t xml:space="preserve"> Insight across clusters</w:t>
       </w:r>
       <w:bookmarkEnd w:id="51"/>
     </w:p>
@@ -35053,7 +37379,21 @@
           <w:color w:val="0070C0"/>
         </w:rPr>
         <w:lastRenderedPageBreak/>
-        <w:t>Appendix XXIX –  3D(Income, age &amp; Value) Scatter plot</w:t>
+        <w:t xml:space="preserve">Appendix XXIX </w:t>
+      </w:r>
+      <w:proofErr w:type="gramStart"/>
+      <w:r>
+        <w:rPr>
+          <w:color w:val="0070C0"/>
+        </w:rPr>
+        <w:t>–  3</w:t>
+      </w:r>
+      <w:proofErr w:type="gramEnd"/>
+      <w:r>
+        <w:rPr>
+          <w:color w:val="0070C0"/>
+        </w:rPr>
+        <w:t>D(Income, age &amp; Value) Scatter plot</w:t>
       </w:r>
       <w:bookmarkEnd w:id="52"/>
     </w:p>

</xml_diff>

<commit_message>
Minor change to the document
</commit_message>
<xml_diff>
--- a/BANK MARKETING DATA/Project_report.docx
+++ b/BANK MARKETING DATA/Project_report.docx
@@ -1,6 +1,6 @@
 
 <file path=word/document.xml><?xml version="1.0" encoding="utf-8"?>
-<w:document xmlns:wpc="http://schemas.microsoft.com/office/word/2010/wordprocessingCanvas" xmlns:cx="http://schemas.microsoft.com/office/drawing/2014/chartex" xmlns:cx1="http://schemas.microsoft.com/office/drawing/2015/9/8/chartex" xmlns:cx2="http://schemas.microsoft.com/office/drawing/2015/10/21/chartex" xmlns:cx3="http://schemas.microsoft.com/office/drawing/2016/5/9/chartex" xmlns:cx4="http://schemas.microsoft.com/office/drawing/2016/5/10/chartex" xmlns:cx5="http://schemas.microsoft.com/office/drawing/2016/5/11/chartex" xmlns:cx6="http://schemas.microsoft.com/office/drawing/2016/5/12/chartex" xmlns:cx7="http://schemas.microsoft.com/office/drawing/2016/5/13/chartex" xmlns:cx8="http://schemas.microsoft.com/office/drawing/2016/5/14/chartex" xmlns:mc="http://schemas.openxmlformats.org/markup-compatibility/2006" xmlns:aink="http://schemas.microsoft.com/office/drawing/2016/ink" xmlns:am3d="http://schemas.microsoft.com/office/drawing/2017/model3d" xmlns:o="urn:schemas-microsoft-com:office:office" xmlns:r="http://schemas.openxmlformats.org/officeDocument/2006/relationships" xmlns:m="http://schemas.openxmlformats.org/officeDocument/2006/math" xmlns:v="urn:schemas-microsoft-com:vml" xmlns:wp14="http://schemas.microsoft.com/office/word/2010/wordprocessingDrawing" xmlns:wp="http://schemas.openxmlformats.org/drawingml/2006/wordprocessingDrawing" xmlns:w10="urn:schemas-microsoft-com:office:word" xmlns:w="http://schemas.openxmlformats.org/wordprocessingml/2006/main" xmlns:w14="http://schemas.microsoft.com/office/word/2010/wordml" xmlns:w15="http://schemas.microsoft.com/office/word/2012/wordml" xmlns:w16cex="http://schemas.microsoft.com/office/word/2018/wordml/cex" xmlns:w16cid="http://schemas.microsoft.com/office/word/2016/wordml/cid" xmlns:w16="http://schemas.microsoft.com/office/word/2018/wordml" xmlns:w16se="http://schemas.microsoft.com/office/word/2015/wordml/symex" xmlns:wpg="http://schemas.microsoft.com/office/word/2010/wordprocessingGroup" xmlns:wpi="http://schemas.microsoft.com/office/word/2010/wordprocessingInk" xmlns:wne="http://schemas.microsoft.com/office/word/2006/wordml" xmlns:wps="http://schemas.microsoft.com/office/word/2010/wordprocessingShape" mc:Ignorable="w14 w15 w16se w16cid w16 w16cex wp14">
+<w:document xmlns:wpc="http://schemas.microsoft.com/office/word/2010/wordprocessingCanvas" xmlns:cx="http://schemas.microsoft.com/office/drawing/2014/chartex" xmlns:cx1="http://schemas.microsoft.com/office/drawing/2015/9/8/chartex" xmlns:cx2="http://schemas.microsoft.com/office/drawing/2015/10/21/chartex" xmlns:cx3="http://schemas.microsoft.com/office/drawing/2016/5/9/chartex" xmlns:cx4="http://schemas.microsoft.com/office/drawing/2016/5/10/chartex" xmlns:cx5="http://schemas.microsoft.com/office/drawing/2016/5/11/chartex" xmlns:cx6="http://schemas.microsoft.com/office/drawing/2016/5/12/chartex" xmlns:cx7="http://schemas.microsoft.com/office/drawing/2016/5/13/chartex" xmlns:cx8="http://schemas.microsoft.com/office/drawing/2016/5/14/chartex" xmlns:mc="http://schemas.openxmlformats.org/markup-compatibility/2006" xmlns:aink="http://schemas.microsoft.com/office/drawing/2016/ink" xmlns:am3d="http://schemas.microsoft.com/office/drawing/2017/model3d" xmlns:o="urn:schemas-microsoft-com:office:office" xmlns:r="http://schemas.openxmlformats.org/officeDocument/2006/relationships" xmlns:m="http://schemas.openxmlformats.org/officeDocument/2006/math" xmlns:v="urn:schemas-microsoft-com:vml" xmlns:wp14="http://schemas.microsoft.com/office/word/2010/wordprocessingDrawing" xmlns:wp="http://schemas.openxmlformats.org/drawingml/2006/wordprocessingDrawing" xmlns:w10="urn:schemas-microsoft-com:office:word" xmlns:w="http://schemas.openxmlformats.org/wordprocessingml/2006/main" xmlns:w14="http://schemas.microsoft.com/office/word/2010/wordml" xmlns:w15="http://schemas.microsoft.com/office/word/2012/wordml" xmlns:w16cex="http://schemas.microsoft.com/office/word/2018/wordml/cex" xmlns:w16cid="http://schemas.microsoft.com/office/word/2016/wordml/cid" xmlns:w16="http://schemas.microsoft.com/office/word/2018/wordml" xmlns:w16sdtdh="http://schemas.microsoft.com/office/word/2020/wordml/sdtdatahash" xmlns:w16se="http://schemas.microsoft.com/office/word/2015/wordml/symex" xmlns:wpg="http://schemas.microsoft.com/office/word/2010/wordprocessingGroup" xmlns:wpi="http://schemas.microsoft.com/office/word/2010/wordprocessingInk" xmlns:wne="http://schemas.microsoft.com/office/word/2006/wordml" xmlns:wps="http://schemas.microsoft.com/office/word/2010/wordprocessingShape" mc:Ignorable="w14 w15 w16se w16cid w16 w16cex w16sdtdh wp14">
   <w:body>
     <w:p>
       <w:pPr>
@@ -4022,25 +4022,7 @@
           <w:sz w:val="24"/>
           <w:szCs w:val="24"/>
         </w:rPr>
-        <w:t xml:space="preserve">. </w:t>
-      </w:r>
-      <w:proofErr w:type="gramStart"/>
-      <w:r>
-        <w:rPr>
-          <w:rFonts w:ascii="Calibri" w:hAnsi="Calibri" w:cs="Calibri"/>
-          <w:sz w:val="24"/>
-          <w:szCs w:val="24"/>
-        </w:rPr>
-        <w:t>SMOTE(</w:t>
-      </w:r>
-      <w:proofErr w:type="gramEnd"/>
-      <w:r>
-        <w:rPr>
-          <w:rFonts w:ascii="Calibri" w:hAnsi="Calibri" w:cs="Calibri"/>
-          <w:sz w:val="24"/>
-          <w:szCs w:val="24"/>
-        </w:rPr>
-        <w:t xml:space="preserve">Synthetic Minority Over-sampling </w:t>
+        <w:t xml:space="preserve">. SMOTE(Synthetic Minority Over-sampling </w:t>
       </w:r>
       <w:proofErr w:type="spellStart"/>
       <w:r>
@@ -4183,25 +4165,7 @@
           <w:sz w:val="24"/>
           <w:szCs w:val="24"/>
         </w:rPr>
-        <w:t xml:space="preserve">face meetings to promote and provide services. Phone calls, </w:t>
-      </w:r>
-      <w:proofErr w:type="gramStart"/>
-      <w:r>
-        <w:rPr>
-          <w:rFonts w:ascii="Calibri" w:hAnsi="Calibri" w:cs="Calibri"/>
-          <w:sz w:val="24"/>
-          <w:szCs w:val="24"/>
-        </w:rPr>
-        <w:t>i.e.</w:t>
-      </w:r>
-      <w:proofErr w:type="gramEnd"/>
-      <w:r>
-        <w:rPr>
-          <w:rFonts w:ascii="Calibri" w:hAnsi="Calibri" w:cs="Calibri"/>
-          <w:sz w:val="24"/>
-          <w:szCs w:val="24"/>
-        </w:rPr>
-        <w:t xml:space="preserve"> Telemarketing is a conventional marketing technique that helps to soar profits for any given business. Moreover, it also offers a more interactive and personal medium of sale service which can initiate an instant rapport with the prospective customers. Furthermore, telemarketing can help an organization to reach out more customers than with in-person or by going door-to-door and it can benefit a company to sell a product to both existing and new customers. For banking industry, telemarketing can be useful to communicate with large number of customers and offer them with all the services that they have for them. This may include information about loans, term deposits, mortgages, Overdraft facility, Credit cards etc. </w:t>
+        <w:t xml:space="preserve">face meetings to promote and provide services. Phone calls, i.e. Telemarketing is a conventional marketing technique that helps to soar profits for any given business. Moreover, it also offers a more interactive and personal medium of sale service which can initiate an instant rapport with the prospective customers. Furthermore, telemarketing can help an organization to reach out more customers than with in-person or by going door-to-door and it can benefit a company to sell a product to both existing and new customers. For banking industry, telemarketing can be useful to communicate with large number of customers and offer them with all the services that they have for them. This may include information about loans, term deposits, mortgages, Overdraft facility, Credit cards etc. </w:t>
       </w:r>
     </w:p>
     <w:p>
@@ -4768,25 +4732,7 @@
           <w:sz w:val="24"/>
           <w:szCs w:val="24"/>
         </w:rPr>
-        <w:t xml:space="preserve">The table below offers a brief description of each </w:t>
-      </w:r>
-      <w:proofErr w:type="gramStart"/>
-      <w:r>
-        <w:rPr>
-          <w:rFonts w:ascii="Calibri" w:hAnsi="Calibri" w:cs="Calibri"/>
-          <w:sz w:val="24"/>
-          <w:szCs w:val="24"/>
-        </w:rPr>
-        <w:t>variable(</w:t>
-      </w:r>
-      <w:proofErr w:type="gramEnd"/>
-      <w:r>
-        <w:rPr>
-          <w:rFonts w:ascii="Calibri" w:hAnsi="Calibri" w:cs="Calibri"/>
-          <w:sz w:val="24"/>
-          <w:szCs w:val="24"/>
-        </w:rPr>
-        <w:t xml:space="preserve">For </w:t>
+        <w:t xml:space="preserve">The table below offers a brief description of each variable(For </w:t>
       </w:r>
       <w:r>
         <w:rPr>
@@ -7507,18 +7453,16 @@
           <w:sz w:val="24"/>
           <w:szCs w:val="24"/>
         </w:rPr>
-        <w:t xml:space="preserve"> on equal footing and the scaling was performed to adjust the variance of the variables </w:t>
-      </w:r>
-      <w:proofErr w:type="gramStart"/>
-      <w:r>
-        <w:rPr>
-          <w:rFonts w:ascii="Calibri" w:hAnsi="Calibri" w:cs="Calibri"/>
-          <w:sz w:val="24"/>
-          <w:szCs w:val="24"/>
-        </w:rPr>
-        <w:t>in order to</w:t>
-      </w:r>
-      <w:proofErr w:type="gramEnd"/>
+        <w:t xml:space="preserve"> on equal footing and the scaling was performed to adjust the variance of the variables in order to </w:t>
+      </w:r>
+      <w:r>
+        <w:rPr>
+          <w:rFonts w:ascii="Calibri" w:hAnsi="Calibri" w:cs="Calibri"/>
+          <w:sz w:val="24"/>
+          <w:szCs w:val="24"/>
+        </w:rPr>
+        <w:t>nullify the effect of the larger variables on the models.</w:t>
+      </w:r>
       <w:r>
         <w:rPr>
           <w:rFonts w:ascii="Calibri" w:hAnsi="Calibri" w:cs="Calibri"/>
@@ -7533,7 +7477,55 @@
           <w:sz w:val="24"/>
           <w:szCs w:val="24"/>
         </w:rPr>
-        <w:t>nullify the effect of the larger variables on the models.</w:t>
+        <w:t>The data was split into three different subsets for training</w:t>
+      </w:r>
+      <w:r>
+        <w:rPr>
+          <w:rFonts w:ascii="Calibri" w:hAnsi="Calibri" w:cs="Calibri"/>
+          <w:sz w:val="24"/>
+          <w:szCs w:val="24"/>
+        </w:rPr>
+        <w:t>(80%)</w:t>
+      </w:r>
+      <w:r>
+        <w:rPr>
+          <w:rFonts w:ascii="Calibri" w:hAnsi="Calibri" w:cs="Calibri"/>
+          <w:sz w:val="24"/>
+          <w:szCs w:val="24"/>
+        </w:rPr>
+        <w:t>, validation</w:t>
+      </w:r>
+      <w:r>
+        <w:rPr>
+          <w:rFonts w:ascii="Calibri" w:hAnsi="Calibri" w:cs="Calibri"/>
+          <w:sz w:val="24"/>
+          <w:szCs w:val="24"/>
+        </w:rPr>
+        <w:t>(10%)</w:t>
+      </w:r>
+      <w:r>
+        <w:rPr>
+          <w:rFonts w:ascii="Calibri" w:hAnsi="Calibri" w:cs="Calibri"/>
+          <w:sz w:val="24"/>
+          <w:szCs w:val="24"/>
+        </w:rPr>
+        <w:t xml:space="preserve"> and testing</w:t>
+      </w:r>
+      <w:r>
+        <w:rPr>
+          <w:rFonts w:ascii="Calibri" w:hAnsi="Calibri" w:cs="Calibri"/>
+          <w:sz w:val="24"/>
+          <w:szCs w:val="24"/>
+        </w:rPr>
+        <w:t>(10%) randomly</w:t>
+      </w:r>
+      <w:r>
+        <w:rPr>
+          <w:rFonts w:ascii="Calibri" w:hAnsi="Calibri" w:cs="Calibri"/>
+          <w:sz w:val="24"/>
+          <w:szCs w:val="24"/>
+        </w:rPr>
+        <w:t>.</w:t>
       </w:r>
       <w:r>
         <w:rPr>
@@ -7542,80 +7534,6 @@
           <w:szCs w:val="24"/>
         </w:rPr>
         <w:t xml:space="preserve"> </w:t>
-      </w:r>
-      <w:r>
-        <w:rPr>
-          <w:rFonts w:ascii="Calibri" w:hAnsi="Calibri" w:cs="Calibri"/>
-          <w:sz w:val="24"/>
-          <w:szCs w:val="24"/>
-        </w:rPr>
-        <w:t xml:space="preserve">The data was split into three different subsets for </w:t>
-      </w:r>
-      <w:proofErr w:type="gramStart"/>
-      <w:r>
-        <w:rPr>
-          <w:rFonts w:ascii="Calibri" w:hAnsi="Calibri" w:cs="Calibri"/>
-          <w:sz w:val="24"/>
-          <w:szCs w:val="24"/>
-        </w:rPr>
-        <w:t>training</w:t>
-      </w:r>
-      <w:r>
-        <w:rPr>
-          <w:rFonts w:ascii="Calibri" w:hAnsi="Calibri" w:cs="Calibri"/>
-          <w:sz w:val="24"/>
-          <w:szCs w:val="24"/>
-        </w:rPr>
-        <w:t>(</w:t>
-      </w:r>
-      <w:proofErr w:type="gramEnd"/>
-      <w:r>
-        <w:rPr>
-          <w:rFonts w:ascii="Calibri" w:hAnsi="Calibri" w:cs="Calibri"/>
-          <w:sz w:val="24"/>
-          <w:szCs w:val="24"/>
-        </w:rPr>
-        <w:t>80%)</w:t>
-      </w:r>
-      <w:r>
-        <w:rPr>
-          <w:rFonts w:ascii="Calibri" w:hAnsi="Calibri" w:cs="Calibri"/>
-          <w:sz w:val="24"/>
-          <w:szCs w:val="24"/>
-        </w:rPr>
-        <w:t>, validation</w:t>
-      </w:r>
-      <w:r>
-        <w:rPr>
-          <w:rFonts w:ascii="Calibri" w:hAnsi="Calibri" w:cs="Calibri"/>
-          <w:sz w:val="24"/>
-          <w:szCs w:val="24"/>
-        </w:rPr>
-        <w:t>(10%)</w:t>
-      </w:r>
-      <w:r>
-        <w:rPr>
-          <w:rFonts w:ascii="Calibri" w:hAnsi="Calibri" w:cs="Calibri"/>
-          <w:sz w:val="24"/>
-          <w:szCs w:val="24"/>
-        </w:rPr>
-        <w:t xml:space="preserve"> and testing</w:t>
-      </w:r>
-      <w:r>
-        <w:rPr>
-          <w:rFonts w:ascii="Calibri" w:hAnsi="Calibri" w:cs="Calibri"/>
-          <w:sz w:val="24"/>
-          <w:szCs w:val="24"/>
-        </w:rPr>
-        <w:t>(10%) randomly</w:t>
-      </w:r>
-      <w:r>
-        <w:rPr>
-          <w:rFonts w:ascii="Calibri" w:hAnsi="Calibri" w:cs="Calibri"/>
-          <w:sz w:val="24"/>
-          <w:szCs w:val="24"/>
-        </w:rPr>
-        <w:t>.</w:t>
       </w:r>
     </w:p>
     <w:p>
@@ -7707,7 +7625,39 @@
           <w:sz w:val="24"/>
           <w:szCs w:val="24"/>
         </w:rPr>
-        <w:t xml:space="preserve"> I chose to do over-sampling </w:t>
+        <w:t xml:space="preserve"> </w:t>
+      </w:r>
+      <w:r>
+        <w:rPr>
+          <w:rFonts w:ascii="Calibri" w:hAnsi="Calibri" w:cs="Calibri"/>
+          <w:sz w:val="24"/>
+          <w:szCs w:val="24"/>
+        </w:rPr>
+        <w:t>The</w:t>
+      </w:r>
+      <w:r>
+        <w:rPr>
+          <w:rFonts w:ascii="Calibri" w:hAnsi="Calibri" w:cs="Calibri"/>
+          <w:sz w:val="24"/>
+          <w:szCs w:val="24"/>
+        </w:rPr>
+        <w:t xml:space="preserve"> over-sampling</w:t>
+      </w:r>
+      <w:r>
+        <w:rPr>
+          <w:rFonts w:ascii="Calibri" w:hAnsi="Calibri" w:cs="Calibri"/>
+          <w:sz w:val="24"/>
+          <w:szCs w:val="24"/>
+        </w:rPr>
+        <w:t xml:space="preserve"> was performed</w:t>
+      </w:r>
+      <w:r>
+        <w:rPr>
+          <w:rFonts w:ascii="Calibri" w:hAnsi="Calibri" w:cs="Calibri"/>
+          <w:sz w:val="24"/>
+          <w:szCs w:val="24"/>
+        </w:rPr>
+        <w:t xml:space="preserve"> </w:t>
       </w:r>
       <w:r>
         <w:rPr>
@@ -7723,23 +7673,55 @@
           <w:sz w:val="24"/>
           <w:szCs w:val="24"/>
         </w:rPr>
-        <w:t>because that way more data</w:t>
-      </w:r>
-      <w:r>
-        <w:rPr>
-          <w:rFonts w:ascii="Calibri" w:hAnsi="Calibri" w:cs="Calibri"/>
-          <w:sz w:val="24"/>
-          <w:szCs w:val="24"/>
-        </w:rPr>
-        <w:t xml:space="preserve"> would be available</w:t>
-      </w:r>
-      <w:r>
-        <w:rPr>
-          <w:rFonts w:ascii="Calibri" w:hAnsi="Calibri" w:cs="Calibri"/>
-          <w:sz w:val="24"/>
-          <w:szCs w:val="24"/>
-        </w:rPr>
-        <w:t xml:space="preserve"> to train the model.</w:t>
+        <w:t xml:space="preserve">to have </w:t>
+      </w:r>
+      <w:r>
+        <w:rPr>
+          <w:rFonts w:ascii="Calibri" w:hAnsi="Calibri" w:cs="Calibri"/>
+          <w:sz w:val="24"/>
+          <w:szCs w:val="24"/>
+        </w:rPr>
+        <w:t>more data</w:t>
+      </w:r>
+      <w:r>
+        <w:rPr>
+          <w:rFonts w:ascii="Calibri" w:hAnsi="Calibri" w:cs="Calibri"/>
+          <w:sz w:val="24"/>
+          <w:szCs w:val="24"/>
+        </w:rPr>
+        <w:t xml:space="preserve"> </w:t>
+      </w:r>
+      <w:r>
+        <w:rPr>
+          <w:rFonts w:ascii="Calibri" w:hAnsi="Calibri" w:cs="Calibri"/>
+          <w:sz w:val="24"/>
+          <w:szCs w:val="24"/>
+        </w:rPr>
+        <w:t>for the</w:t>
+      </w:r>
+      <w:r>
+        <w:rPr>
+          <w:rFonts w:ascii="Calibri" w:hAnsi="Calibri" w:cs="Calibri"/>
+          <w:sz w:val="24"/>
+          <w:szCs w:val="24"/>
+        </w:rPr>
+        <w:t xml:space="preserve"> train</w:t>
+      </w:r>
+      <w:r>
+        <w:rPr>
+          <w:rFonts w:ascii="Calibri" w:hAnsi="Calibri" w:cs="Calibri"/>
+          <w:sz w:val="24"/>
+          <w:szCs w:val="24"/>
+        </w:rPr>
+        <w:t>ing of</w:t>
+      </w:r>
+      <w:r>
+        <w:rPr>
+          <w:rFonts w:ascii="Calibri" w:hAnsi="Calibri" w:cs="Calibri"/>
+          <w:sz w:val="24"/>
+          <w:szCs w:val="24"/>
+        </w:rPr>
+        <w:t xml:space="preserve"> the model.</w:t>
       </w:r>
       <w:r>
         <w:rPr>
@@ -8869,25 +8851,7 @@
           <w:szCs w:val="24"/>
         </w:rPr>
         <w:lastRenderedPageBreak/>
-        <w:t xml:space="preserve">The payment preferences of the customers </w:t>
-      </w:r>
-      <w:proofErr w:type="gramStart"/>
-      <w:r>
-        <w:rPr>
-          <w:rFonts w:ascii="Calibri" w:hAnsi="Calibri" w:cs="Calibri"/>
-          <w:sz w:val="24"/>
-          <w:szCs w:val="24"/>
-        </w:rPr>
-        <w:t>are(</w:t>
-      </w:r>
-      <w:proofErr w:type="gramEnd"/>
-      <w:r>
-        <w:rPr>
-          <w:rFonts w:ascii="Calibri" w:hAnsi="Calibri" w:cs="Calibri"/>
-          <w:sz w:val="24"/>
-          <w:szCs w:val="24"/>
-        </w:rPr>
-        <w:t xml:space="preserve">in descending order): </w:t>
+        <w:t xml:space="preserve">The payment preferences of the customers are(in descending order): </w:t>
       </w:r>
       <w:r>
         <w:rPr>
@@ -8944,25 +8908,7 @@
           <w:sz w:val="24"/>
           <w:szCs w:val="24"/>
         </w:rPr>
-        <w:t>Around 31</w:t>
-      </w:r>
-      <w:proofErr w:type="gramStart"/>
-      <w:r>
-        <w:rPr>
-          <w:rFonts w:ascii="Calibri" w:hAnsi="Calibri" w:cs="Calibri"/>
-          <w:sz w:val="24"/>
-          <w:szCs w:val="24"/>
-        </w:rPr>
-        <w:t>%(</w:t>
-      </w:r>
-      <w:proofErr w:type="gramEnd"/>
-      <w:r>
-        <w:rPr>
-          <w:rFonts w:ascii="Calibri" w:hAnsi="Calibri" w:cs="Calibri"/>
-          <w:sz w:val="24"/>
-          <w:szCs w:val="24"/>
-        </w:rPr>
-        <w:t>18,076) of the total customers own a pet(s). Out of those 18,076 customers 53% own a dog(s), 37% own a cat(s) and 10% own both a dog(s) and a cat(s).</w:t>
+        <w:t>Around 31%(18,076) of the total customers own a pet(s). Out of those 18,076 customers 53% own a dog(s), 37% own a cat(s) and 10% own both a dog(s) and a cat(s).</w:t>
       </w:r>
     </w:p>
     <w:p>
@@ -9122,7 +9068,6 @@
         </w:rPr>
         <w:t xml:space="preserve"> purchased items </w:t>
       </w:r>
-      <w:proofErr w:type="gramStart"/>
       <w:r>
         <w:rPr>
           <w:rFonts w:ascii="Calibri" w:eastAsia="Times New Roman" w:hAnsi="Calibri" w:cs="Calibri"/>
@@ -9143,7 +9088,6 @@
         </w:rPr>
         <w:t>re</w:t>
       </w:r>
-      <w:proofErr w:type="gramEnd"/>
       <w:r>
         <w:rPr>
           <w:rFonts w:ascii="Calibri" w:eastAsia="Times New Roman" w:hAnsi="Calibri" w:cs="Calibri"/>
@@ -10636,27 +10580,13 @@
         <w:rPr>
           <w:color w:val="0070C0"/>
         </w:rPr>
-        <w:t xml:space="preserve">Market Basket </w:t>
-      </w:r>
-      <w:proofErr w:type="gramStart"/>
+        <w:t>Market Basket Analysis</w:t>
+      </w:r>
       <w:r>
         <w:rPr>
           <w:color w:val="0070C0"/>
         </w:rPr>
-        <w:t>Analysis</w:t>
-      </w:r>
-      <w:r>
-        <w:rPr>
-          <w:color w:val="0070C0"/>
-        </w:rPr>
-        <w:t>(</w:t>
-      </w:r>
-      <w:proofErr w:type="gramEnd"/>
-      <w:r>
-        <w:rPr>
-          <w:color w:val="0070C0"/>
-        </w:rPr>
-        <w:t>MBA)</w:t>
+        <w:t>(MBA)</w:t>
       </w:r>
       <w:bookmarkEnd w:id="13"/>
     </w:p>
@@ -10795,25 +10725,7 @@
           <w:sz w:val="24"/>
           <w:szCs w:val="24"/>
         </w:rPr>
-        <w:t xml:space="preserve"> algorithm is widely used to generate association rules. These rules are generated </w:t>
-      </w:r>
-      <w:proofErr w:type="gramStart"/>
-      <w:r>
-        <w:rPr>
-          <w:rFonts w:ascii="Calibri" w:hAnsi="Calibri" w:cs="Calibri"/>
-          <w:sz w:val="24"/>
-          <w:szCs w:val="24"/>
-        </w:rPr>
-        <w:t>on the basis of</w:t>
-      </w:r>
-      <w:proofErr w:type="gramEnd"/>
-      <w:r>
-        <w:rPr>
-          <w:rFonts w:ascii="Calibri" w:hAnsi="Calibri" w:cs="Calibri"/>
-          <w:sz w:val="24"/>
-          <w:szCs w:val="24"/>
-        </w:rPr>
-        <w:t xml:space="preserve"> how frequent a product is in the data.</w:t>
+        <w:t xml:space="preserve"> algorithm is widely used to generate association rules. These rules are generated on the basis of how frequent a product is in the data.</w:t>
       </w:r>
       <w:r>
         <w:rPr>
@@ -10928,25 +10840,7 @@
           <w:sz w:val="24"/>
           <w:szCs w:val="24"/>
         </w:rPr>
-        <w:t xml:space="preserve">: - Given a rule "A -&gt; C", A stands for </w:t>
-      </w:r>
-      <w:proofErr w:type="gramStart"/>
-      <w:r>
-        <w:rPr>
-          <w:rFonts w:ascii="Calibri" w:hAnsi="Calibri" w:cs="Calibri"/>
-          <w:sz w:val="24"/>
-          <w:szCs w:val="24"/>
-        </w:rPr>
-        <w:t>antecedent(</w:t>
-      </w:r>
-      <w:proofErr w:type="gramEnd"/>
-      <w:r>
-        <w:rPr>
-          <w:rFonts w:ascii="Calibri" w:hAnsi="Calibri" w:cs="Calibri"/>
-          <w:sz w:val="24"/>
-          <w:szCs w:val="24"/>
-        </w:rPr>
-        <w:t>Item A) and C(Item C) stands for consequent.</w:t>
+        <w:t>: - Given a rule "A -&gt; C", A stands for antecedent(Item A) and C(Item C) stands for consequent.</w:t>
       </w:r>
     </w:p>
     <w:p>
@@ -11084,27 +10978,7 @@
           <w:sz w:val="24"/>
           <w:szCs w:val="24"/>
         </w:rPr>
-        <w:t xml:space="preserve">Support is used to measure the frequency (often interpreted as significance or importance) of an itemset in a </w:t>
-      </w:r>
-      <w:proofErr w:type="gramStart"/>
-      <w:r>
-        <w:rPr>
-          <w:rFonts w:ascii="Calibri" w:hAnsi="Calibri" w:cs="Calibri"/>
-          <w:color w:val="000000"/>
-          <w:sz w:val="24"/>
-          <w:szCs w:val="24"/>
-        </w:rPr>
-        <w:t>database(</w:t>
-      </w:r>
-      <w:proofErr w:type="gramEnd"/>
-      <w:r>
-        <w:rPr>
-          <w:rFonts w:ascii="Calibri" w:hAnsi="Calibri" w:cs="Calibri"/>
-          <w:color w:val="000000"/>
-          <w:sz w:val="24"/>
-          <w:szCs w:val="24"/>
-        </w:rPr>
-        <w:t>all the transactions here).</w:t>
+        <w:t>Support is used to measure the frequency (often interpreted as significance or importance) of an itemset in a database(all the transactions here).</w:t>
       </w:r>
     </w:p>
     <w:p>
@@ -11135,7 +11009,6 @@
           <w:szCs w:val="24"/>
         </w:rPr>
       </w:pPr>
-      <w:proofErr w:type="gramStart"/>
       <w:r>
         <w:rPr>
           <w:rFonts w:ascii="Calibri" w:eastAsia="Times New Roman" w:hAnsi="Calibri" w:cs="Calibri"/>
@@ -11144,18 +11017,7 @@
           <w:szCs w:val="24"/>
           <w:lang w:eastAsia="en-AU" w:bidi="gu-IN"/>
         </w:rPr>
-        <w:t>support(</w:t>
-      </w:r>
-      <w:proofErr w:type="gramEnd"/>
-      <w:r>
-        <w:rPr>
-          <w:rFonts w:ascii="Calibri" w:eastAsia="Times New Roman" w:hAnsi="Calibri" w:cs="Calibri"/>
-          <w:color w:val="000000"/>
-          <w:sz w:val="24"/>
-          <w:szCs w:val="24"/>
-          <w:lang w:eastAsia="en-AU" w:bidi="gu-IN"/>
-        </w:rPr>
-        <w:t xml:space="preserve">A -&gt; C) = support(A </w:t>
+        <w:t xml:space="preserve">support(A -&gt; C) = support(A </w:t>
       </w:r>
       <w:r>
         <w:rPr>
@@ -11232,31 +11094,7 @@
           <w:szCs w:val="24"/>
           <w:shd w:val="clear" w:color="auto" w:fill="FFFFFF"/>
         </w:rPr>
-        <w:t xml:space="preserve">'support' depends on 'antecedent support' and 'consequent support' via </w:t>
-      </w:r>
-      <w:proofErr w:type="gramStart"/>
-      <w:r>
-        <w:rPr>
-          <w:rStyle w:val="Strong"/>
-          <w:rFonts w:ascii="Calibri" w:hAnsi="Calibri" w:cs="Calibri"/>
-          <w:color w:val="000000"/>
-          <w:sz w:val="24"/>
-          <w:szCs w:val="24"/>
-          <w:shd w:val="clear" w:color="auto" w:fill="FFFFFF"/>
-        </w:rPr>
-        <w:t>min(</w:t>
-      </w:r>
-      <w:proofErr w:type="gramEnd"/>
-      <w:r>
-        <w:rPr>
-          <w:rStyle w:val="Strong"/>
-          <w:rFonts w:ascii="Calibri" w:hAnsi="Calibri" w:cs="Calibri"/>
-          <w:color w:val="000000"/>
-          <w:sz w:val="24"/>
-          <w:szCs w:val="24"/>
-          <w:shd w:val="clear" w:color="auto" w:fill="FFFFFF"/>
-        </w:rPr>
-        <w:t>'antecedent support', 'consequent support')</w:t>
+        <w:t>'support' depends on 'antecedent support' and 'consequent support' via min('antecedent support', 'consequent support')</w:t>
       </w:r>
     </w:p>
     <w:p>
@@ -11412,7 +11250,6 @@
           <w:szCs w:val="24"/>
         </w:rPr>
       </w:pPr>
-      <w:proofErr w:type="gramStart"/>
       <w:r>
         <w:rPr>
           <w:rFonts w:ascii="Calibri" w:hAnsi="Calibri" w:cs="Calibri"/>
@@ -11421,18 +11258,7 @@
           <w:szCs w:val="24"/>
           <w:shd w:val="clear" w:color="auto" w:fill="FFFFFF"/>
         </w:rPr>
-        <w:t>confidence(</w:t>
-      </w:r>
-      <w:proofErr w:type="gramEnd"/>
-      <w:r>
-        <w:rPr>
-          <w:rFonts w:ascii="Calibri" w:hAnsi="Calibri" w:cs="Calibri"/>
-          <w:color w:val="000000"/>
-          <w:sz w:val="24"/>
-          <w:szCs w:val="24"/>
-          <w:shd w:val="clear" w:color="auto" w:fill="FFFFFF"/>
-        </w:rPr>
-        <w:t>A -&gt; C) = support(A -&gt; C) / support(A)</w:t>
+        <w:t>confidence(A -&gt; C) = support(A -&gt; C) / support(A)</w:t>
       </w:r>
     </w:p>
     <w:p>
@@ -11561,7 +11387,6 @@
           <w:szCs w:val="24"/>
         </w:rPr>
       </w:pPr>
-      <w:proofErr w:type="gramStart"/>
       <w:r>
         <w:rPr>
           <w:rFonts w:ascii="Calibri" w:hAnsi="Calibri" w:cs="Calibri"/>
@@ -11570,18 +11395,7 @@
           <w:szCs w:val="24"/>
           <w:shd w:val="clear" w:color="auto" w:fill="FFFFFF"/>
         </w:rPr>
-        <w:t>lift(</w:t>
-      </w:r>
-      <w:proofErr w:type="gramEnd"/>
-      <w:r>
-        <w:rPr>
-          <w:rFonts w:ascii="Calibri" w:hAnsi="Calibri" w:cs="Calibri"/>
-          <w:color w:val="000000"/>
-          <w:sz w:val="24"/>
-          <w:szCs w:val="24"/>
-          <w:shd w:val="clear" w:color="auto" w:fill="FFFFFF"/>
-        </w:rPr>
-        <w:t>A -&gt; C) = confidence(A -&gt; C) / support(C)</w:t>
+        <w:t>lift(A -&gt; C) = confidence(A -&gt; C) / support(C)</w:t>
       </w:r>
     </w:p>
     <w:p>
@@ -11623,25 +11437,7 @@
           <w:sz w:val="24"/>
           <w:szCs w:val="24"/>
         </w:rPr>
-        <w:t xml:space="preserve"> algorithm, we need to set threshold parameters. We set minimum antecedent support at 10%, which means that the antecedent </w:t>
-      </w:r>
-      <w:proofErr w:type="gramStart"/>
-      <w:r>
-        <w:rPr>
-          <w:rFonts w:ascii="Calibri" w:hAnsi="Calibri" w:cs="Calibri"/>
-          <w:sz w:val="24"/>
-          <w:szCs w:val="24"/>
-        </w:rPr>
-        <w:t>product(</w:t>
-      </w:r>
-      <w:proofErr w:type="gramEnd"/>
-      <w:r>
-        <w:rPr>
-          <w:rFonts w:ascii="Calibri" w:hAnsi="Calibri" w:cs="Calibri"/>
-          <w:sz w:val="24"/>
-          <w:szCs w:val="24"/>
-        </w:rPr>
-        <w:t>or product set) must have occurred in the data at least 10% of the time</w:t>
+        <w:t xml:space="preserve"> algorithm, we need to set threshold parameters. We set minimum antecedent support at 10%, which means that the antecedent product(or product set) must have occurred in the data at least 10% of the time</w:t>
       </w:r>
       <w:r>
         <w:rPr>
@@ -11831,25 +11627,7 @@
           <w:sz w:val="24"/>
           <w:szCs w:val="24"/>
         </w:rPr>
-        <w:t xml:space="preserve"> and age </w:t>
-      </w:r>
-      <w:proofErr w:type="gramStart"/>
-      <w:r>
-        <w:rPr>
-          <w:rFonts w:ascii="Calibri" w:hAnsi="Calibri" w:cs="Calibri"/>
-          <w:sz w:val="24"/>
-          <w:szCs w:val="24"/>
-        </w:rPr>
-        <w:t>that’s</w:t>
-      </w:r>
-      <w:proofErr w:type="gramEnd"/>
-      <w:r>
-        <w:rPr>
-          <w:rFonts w:ascii="Calibri" w:hAnsi="Calibri" w:cs="Calibri"/>
-          <w:sz w:val="24"/>
-          <w:szCs w:val="24"/>
-        </w:rPr>
-        <w:t xml:space="preserve"> why I chose clustering</w:t>
+        <w:t xml:space="preserve"> and age that’s why I chose clustering</w:t>
       </w:r>
       <w:r>
         <w:rPr>
@@ -11977,25 +11755,7 @@
           <w:sz w:val="24"/>
           <w:szCs w:val="24"/>
         </w:rPr>
-        <w:t xml:space="preserve">d as they </w:t>
-      </w:r>
-      <w:proofErr w:type="gramStart"/>
-      <w:r>
-        <w:rPr>
-          <w:rFonts w:ascii="Calibri" w:hAnsi="Calibri" w:cs="Calibri"/>
-          <w:sz w:val="24"/>
-          <w:szCs w:val="24"/>
-        </w:rPr>
-        <w:t>don’t</w:t>
-      </w:r>
-      <w:proofErr w:type="gramEnd"/>
-      <w:r>
-        <w:rPr>
-          <w:rFonts w:ascii="Calibri" w:hAnsi="Calibri" w:cs="Calibri"/>
-          <w:sz w:val="24"/>
-          <w:szCs w:val="24"/>
-        </w:rPr>
-        <w:t xml:space="preserve"> require the number of clusters o be specified in advance. However</w:t>
+        <w:t>d as they don’t require the number of clusters o be specified in advance. However</w:t>
       </w:r>
       <w:r>
         <w:rPr>
@@ -12096,25 +11856,7 @@
           <w:sz w:val="24"/>
           <w:szCs w:val="24"/>
         </w:rPr>
-        <w:t xml:space="preserve"> depending upon which distance metric we use to create clusters but here </w:t>
-      </w:r>
-      <w:proofErr w:type="gramStart"/>
-      <w:r>
-        <w:rPr>
-          <w:rFonts w:ascii="Calibri" w:hAnsi="Calibri" w:cs="Calibri"/>
-          <w:sz w:val="24"/>
-          <w:szCs w:val="24"/>
-        </w:rPr>
-        <w:t>I’ll</w:t>
-      </w:r>
-      <w:proofErr w:type="gramEnd"/>
-      <w:r>
-        <w:rPr>
-          <w:rFonts w:ascii="Calibri" w:hAnsi="Calibri" w:cs="Calibri"/>
-          <w:sz w:val="24"/>
-          <w:szCs w:val="24"/>
-        </w:rPr>
-        <w:t xml:space="preserve"> be using Euclidean distance.</w:t>
+        <w:t xml:space="preserve"> depending upon which distance metric we use to create clusters but here I’ll be using Euclidean distance.</w:t>
       </w:r>
     </w:p>
     <w:p>
@@ -12189,16 +11931,7 @@
           <w:sz w:val="24"/>
           <w:szCs w:val="24"/>
         </w:rPr>
-        <w:t xml:space="preserve">clusters </w:t>
-      </w:r>
-      <w:proofErr w:type="gramStart"/>
-      <w:r>
-        <w:rPr>
-          <w:rFonts w:ascii="Calibri" w:hAnsi="Calibri" w:cs="Calibri"/>
-          <w:sz w:val="24"/>
-          <w:szCs w:val="24"/>
-        </w:rPr>
-        <w:t xml:space="preserve">in </w:t>
+        <w:t xml:space="preserve">clusters in </w:t>
       </w:r>
       <w:r>
         <w:rPr>
@@ -12214,16 +11947,421 @@
           <w:sz w:val="24"/>
           <w:szCs w:val="24"/>
         </w:rPr>
+        <w:t xml:space="preserve">the data set, </w:t>
+      </w:r>
+      <w:r>
+        <w:rPr>
+          <w:rFonts w:ascii="Calibri" w:hAnsi="Calibri" w:cs="Calibri"/>
+          <w:sz w:val="24"/>
+          <w:szCs w:val="24"/>
+        </w:rPr>
+        <w:t xml:space="preserve">the </w:t>
+      </w:r>
+      <w:r>
+        <w:rPr>
+          <w:rFonts w:ascii="Calibri" w:hAnsi="Calibri" w:cs="Calibri"/>
+          <w:sz w:val="24"/>
+          <w:szCs w:val="24"/>
+        </w:rPr>
+        <w:t>algorithm will randomly select a centroid for each cluster(generally</w:t>
+      </w:r>
+      <w:r>
+        <w:rPr>
+          <w:rFonts w:ascii="Calibri" w:hAnsi="Calibri" w:cs="Calibri"/>
+          <w:sz w:val="24"/>
+          <w:szCs w:val="24"/>
+        </w:rPr>
+        <w:t xml:space="preserve"> </w:t>
+      </w:r>
+      <w:r>
+        <w:rPr>
+          <w:rFonts w:ascii="Calibri" w:hAnsi="Calibri" w:cs="Calibri"/>
+          <w:sz w:val="24"/>
+          <w:szCs w:val="24"/>
+        </w:rPr>
+        <w:t xml:space="preserve">points from </w:t>
+      </w:r>
+      <w:r>
+        <w:rPr>
+          <w:rFonts w:ascii="Calibri" w:hAnsi="Calibri" w:cs="Calibri"/>
+          <w:sz w:val="24"/>
+          <w:szCs w:val="24"/>
+        </w:rPr>
+        <w:t>data set</w:t>
+      </w:r>
+      <w:r>
+        <w:rPr>
+          <w:rFonts w:ascii="Calibri" w:hAnsi="Calibri" w:cs="Calibri"/>
+          <w:sz w:val="24"/>
+          <w:szCs w:val="24"/>
+        </w:rPr>
+        <w:t>)</w:t>
+      </w:r>
+      <w:r>
+        <w:rPr>
+          <w:rFonts w:ascii="Calibri" w:hAnsi="Calibri" w:cs="Calibri"/>
+          <w:sz w:val="24"/>
+          <w:szCs w:val="24"/>
+        </w:rPr>
+        <w:t>, find the closest data points and assign them to the centroid, recalculate</w:t>
+      </w:r>
+      <w:r>
+        <w:rPr>
+          <w:rFonts w:ascii="Calibri" w:hAnsi="Calibri" w:cs="Calibri"/>
+          <w:sz w:val="24"/>
+          <w:szCs w:val="24"/>
+        </w:rPr>
+        <w:t xml:space="preserve"> </w:t>
+      </w:r>
+      <w:r>
+        <w:rPr>
+          <w:rFonts w:ascii="Calibri" w:hAnsi="Calibri" w:cs="Calibri"/>
+          <w:sz w:val="24"/>
+          <w:szCs w:val="24"/>
+        </w:rPr>
+        <w:t>the centroid(b</w:t>
+      </w:r>
+      <w:r>
+        <w:rPr>
+          <w:rFonts w:ascii="Calibri" w:hAnsi="Calibri" w:cs="Calibri"/>
+          <w:sz w:val="24"/>
+          <w:szCs w:val="24"/>
+        </w:rPr>
+        <w:t>y</w:t>
+      </w:r>
+      <w:r>
+        <w:rPr>
+          <w:rFonts w:ascii="Calibri" w:hAnsi="Calibri" w:cs="Calibri"/>
+          <w:sz w:val="24"/>
+          <w:szCs w:val="24"/>
+        </w:rPr>
+        <w:t xml:space="preserve"> </w:t>
+      </w:r>
+      <w:r>
+        <w:rPr>
+          <w:rFonts w:ascii="Calibri" w:hAnsi="Calibri" w:cs="Calibri"/>
+          <w:sz w:val="24"/>
+          <w:szCs w:val="24"/>
+        </w:rPr>
+        <w:t xml:space="preserve">                       </w:t>
+      </w:r>
+      <w:r>
+        <w:rPr>
+          <w:rFonts w:ascii="Calibri" w:hAnsi="Calibri" w:cs="Calibri"/>
+          <w:sz w:val="24"/>
+          <w:szCs w:val="24"/>
+        </w:rPr>
+        <w:t>averaging</w:t>
+      </w:r>
+      <w:r>
+        <w:rPr>
+          <w:rFonts w:ascii="Calibri" w:hAnsi="Calibri" w:cs="Calibri"/>
+          <w:sz w:val="24"/>
+          <w:szCs w:val="24"/>
+        </w:rPr>
+        <w:t xml:space="preserve"> </w:t>
+      </w:r>
+      <w:r>
+        <w:rPr>
+          <w:rFonts w:ascii="Calibri" w:hAnsi="Calibri" w:cs="Calibri"/>
+          <w:sz w:val="24"/>
+          <w:szCs w:val="24"/>
+        </w:rPr>
+        <w:t>all the data points in the cluster). The above steps are repeated until</w:t>
+      </w:r>
+      <w:r>
+        <w:rPr>
+          <w:rFonts w:ascii="Calibri" w:hAnsi="Calibri" w:cs="Calibri"/>
+          <w:sz w:val="24"/>
+          <w:szCs w:val="24"/>
+        </w:rPr>
+        <w:t xml:space="preserve"> </w:t>
+      </w:r>
+      <w:r>
+        <w:rPr>
+          <w:rFonts w:ascii="Calibri" w:hAnsi="Calibri" w:cs="Calibri"/>
+          <w:sz w:val="24"/>
+          <w:szCs w:val="24"/>
+        </w:rPr>
+        <w:t xml:space="preserve">there is no change in </w:t>
+      </w:r>
+      <w:r>
+        <w:rPr>
+          <w:rFonts w:ascii="Calibri" w:hAnsi="Calibri" w:cs="Calibri"/>
+          <w:sz w:val="24"/>
+          <w:szCs w:val="24"/>
+        </w:rPr>
+        <w:t xml:space="preserve">   </w:t>
+      </w:r>
+      <w:r>
+        <w:rPr>
+          <w:rFonts w:ascii="Calibri" w:hAnsi="Calibri" w:cs="Calibri"/>
+          <w:sz w:val="24"/>
+          <w:szCs w:val="24"/>
+        </w:rPr>
         <w:t>the</w:t>
       </w:r>
-      <w:proofErr w:type="gramEnd"/>
-      <w:r>
-        <w:rPr>
-          <w:rFonts w:ascii="Calibri" w:hAnsi="Calibri" w:cs="Calibri"/>
-          <w:sz w:val="24"/>
-          <w:szCs w:val="24"/>
-        </w:rPr>
-        <w:t xml:space="preserve"> data set, </w:t>
+      <w:r>
+        <w:rPr>
+          <w:rFonts w:ascii="Calibri" w:hAnsi="Calibri" w:cs="Calibri"/>
+          <w:sz w:val="24"/>
+          <w:szCs w:val="24"/>
+        </w:rPr>
+        <w:t xml:space="preserve"> </w:t>
+      </w:r>
+      <w:r>
+        <w:rPr>
+          <w:rFonts w:ascii="Calibri" w:hAnsi="Calibri" w:cs="Calibri"/>
+          <w:sz w:val="24"/>
+          <w:szCs w:val="24"/>
+        </w:rPr>
+        <w:t>ce</w:t>
+      </w:r>
+      <w:r>
+        <w:rPr>
+          <w:rFonts w:ascii="Calibri" w:hAnsi="Calibri" w:cs="Calibri"/>
+          <w:sz w:val="24"/>
+          <w:szCs w:val="24"/>
+        </w:rPr>
+        <w:t>n</w:t>
+      </w:r>
+      <w:r>
+        <w:rPr>
+          <w:rFonts w:ascii="Calibri" w:hAnsi="Calibri" w:cs="Calibri"/>
+          <w:sz w:val="24"/>
+          <w:szCs w:val="24"/>
+        </w:rPr>
+        <w:t>troids.</w:t>
+      </w:r>
+      <w:r>
+        <w:rPr>
+          <w:rFonts w:ascii="Calibri" w:hAnsi="Calibri" w:cs="Calibri"/>
+          <w:sz w:val="24"/>
+          <w:szCs w:val="24"/>
+        </w:rPr>
+        <w:t xml:space="preserve"> There are many limitation</w:t>
+      </w:r>
+      <w:r>
+        <w:rPr>
+          <w:rFonts w:ascii="Calibri" w:hAnsi="Calibri" w:cs="Calibri"/>
+          <w:sz w:val="24"/>
+          <w:szCs w:val="24"/>
+        </w:rPr>
+        <w:t>s</w:t>
+      </w:r>
+      <w:r>
+        <w:rPr>
+          <w:rFonts w:ascii="Calibri" w:hAnsi="Calibri" w:cs="Calibri"/>
+          <w:sz w:val="24"/>
+          <w:szCs w:val="24"/>
+        </w:rPr>
+        <w:t xml:space="preserve"> of this </w:t>
+      </w:r>
+      <w:proofErr w:type="spellStart"/>
+      <w:r>
+        <w:rPr>
+          <w:rFonts w:ascii="Calibri" w:hAnsi="Calibri" w:cs="Calibri"/>
+          <w:sz w:val="24"/>
+          <w:szCs w:val="24"/>
+        </w:rPr>
+        <w:t>KMeans</w:t>
+      </w:r>
+      <w:proofErr w:type="spellEnd"/>
+      <w:r>
+        <w:rPr>
+          <w:rFonts w:ascii="Calibri" w:hAnsi="Calibri" w:cs="Calibri"/>
+          <w:sz w:val="24"/>
+          <w:szCs w:val="24"/>
+        </w:rPr>
+        <w:t xml:space="preserve">, one of them is this </w:t>
+      </w:r>
+      <w:r>
+        <w:rPr>
+          <w:rFonts w:ascii="Calibri" w:hAnsi="Calibri" w:cs="Calibri"/>
+          <w:sz w:val="24"/>
+          <w:szCs w:val="24"/>
+        </w:rPr>
+        <w:t xml:space="preserve"> </w:t>
+      </w:r>
+      <w:r>
+        <w:rPr>
+          <w:rFonts w:ascii="Calibri" w:hAnsi="Calibri" w:cs="Calibri"/>
+          <w:sz w:val="24"/>
+          <w:szCs w:val="24"/>
+        </w:rPr>
+        <w:t xml:space="preserve">can only be applied </w:t>
+      </w:r>
+      <w:r>
+        <w:rPr>
+          <w:rFonts w:ascii="Calibri" w:hAnsi="Calibri" w:cs="Calibri"/>
+          <w:sz w:val="24"/>
+          <w:szCs w:val="24"/>
+        </w:rPr>
+        <w:t>to</w:t>
+      </w:r>
+      <w:r>
+        <w:rPr>
+          <w:rFonts w:ascii="Calibri" w:hAnsi="Calibri" w:cs="Calibri"/>
+          <w:sz w:val="24"/>
+          <w:szCs w:val="24"/>
+        </w:rPr>
+        <w:t xml:space="preserve"> </w:t>
+      </w:r>
+      <w:r>
+        <w:rPr>
+          <w:rFonts w:ascii="Calibri" w:hAnsi="Calibri" w:cs="Calibri"/>
+          <w:sz w:val="24"/>
+          <w:szCs w:val="24"/>
+        </w:rPr>
+        <w:t xml:space="preserve">    </w:t>
+      </w:r>
+      <w:r>
+        <w:rPr>
+          <w:rFonts w:ascii="Calibri" w:hAnsi="Calibri" w:cs="Calibri"/>
+          <w:sz w:val="24"/>
+          <w:szCs w:val="24"/>
+        </w:rPr>
+        <w:t>the continuo</w:t>
+      </w:r>
+      <w:r>
+        <w:rPr>
+          <w:rFonts w:ascii="Calibri" w:hAnsi="Calibri" w:cs="Calibri"/>
+          <w:sz w:val="24"/>
+          <w:szCs w:val="24"/>
+        </w:rPr>
+        <w:t>u</w:t>
+      </w:r>
+      <w:r>
+        <w:rPr>
+          <w:rFonts w:ascii="Calibri" w:hAnsi="Calibri" w:cs="Calibri"/>
+          <w:sz w:val="24"/>
+          <w:szCs w:val="24"/>
+        </w:rPr>
+        <w:t>s variable. I wanted to group customers based on age,</w:t>
+      </w:r>
+      <w:r>
+        <w:rPr>
+          <w:rFonts w:ascii="Calibri" w:hAnsi="Calibri" w:cs="Calibri"/>
+          <w:sz w:val="24"/>
+          <w:szCs w:val="24"/>
+        </w:rPr>
+        <w:t xml:space="preserve"> </w:t>
+      </w:r>
+      <w:r>
+        <w:rPr>
+          <w:rFonts w:ascii="Calibri" w:hAnsi="Calibri" w:cs="Calibri"/>
+          <w:sz w:val="24"/>
+          <w:szCs w:val="24"/>
+        </w:rPr>
+        <w:t>spending</w:t>
+      </w:r>
+      <w:r>
+        <w:rPr>
+          <w:rFonts w:ascii="Calibri" w:hAnsi="Calibri" w:cs="Calibri"/>
+          <w:sz w:val="24"/>
+          <w:szCs w:val="24"/>
+        </w:rPr>
+        <w:t>,</w:t>
+      </w:r>
+      <w:r>
+        <w:rPr>
+          <w:rFonts w:ascii="Calibri" w:hAnsi="Calibri" w:cs="Calibri"/>
+          <w:sz w:val="24"/>
+          <w:szCs w:val="24"/>
+        </w:rPr>
+        <w:t xml:space="preserve"> and income </w:t>
+      </w:r>
+      <w:r>
+        <w:rPr>
+          <w:rFonts w:ascii="Calibri" w:hAnsi="Calibri" w:cs="Calibri"/>
+          <w:sz w:val="24"/>
+          <w:szCs w:val="24"/>
+        </w:rPr>
+        <w:t xml:space="preserve">and all the </w:t>
+      </w:r>
+      <w:r>
+        <w:rPr>
+          <w:rFonts w:ascii="Calibri" w:hAnsi="Calibri" w:cs="Calibri"/>
+          <w:sz w:val="24"/>
+          <w:szCs w:val="24"/>
+        </w:rPr>
+        <w:t xml:space="preserve">                </w:t>
+      </w:r>
+      <w:r>
+        <w:rPr>
+          <w:rFonts w:ascii="Calibri" w:hAnsi="Calibri" w:cs="Calibri"/>
+          <w:sz w:val="24"/>
+          <w:szCs w:val="24"/>
+        </w:rPr>
+        <w:t xml:space="preserve">variables are continuous so we can perform </w:t>
+      </w:r>
+      <w:proofErr w:type="spellStart"/>
+      <w:r>
+        <w:rPr>
+          <w:rFonts w:ascii="Calibri" w:hAnsi="Calibri" w:cs="Calibri"/>
+          <w:sz w:val="24"/>
+          <w:szCs w:val="24"/>
+        </w:rPr>
+        <w:t>KMeans</w:t>
+      </w:r>
+      <w:proofErr w:type="spellEnd"/>
+      <w:r>
+        <w:rPr>
+          <w:rFonts w:ascii="Calibri" w:hAnsi="Calibri" w:cs="Calibri"/>
+          <w:sz w:val="24"/>
+          <w:szCs w:val="24"/>
+        </w:rPr>
+        <w:t xml:space="preserve"> easily</w:t>
+      </w:r>
+      <w:r>
+        <w:rPr>
+          <w:rFonts w:ascii="Calibri" w:hAnsi="Calibri" w:cs="Calibri"/>
+          <w:sz w:val="24"/>
+          <w:szCs w:val="24"/>
+        </w:rPr>
+        <w:t>.</w:t>
+      </w:r>
+      <w:r>
+        <w:rPr>
+          <w:rFonts w:ascii="Calibri" w:hAnsi="Calibri" w:cs="Calibri"/>
+          <w:sz w:val="24"/>
+          <w:szCs w:val="24"/>
+        </w:rPr>
+        <w:t xml:space="preserve"> </w:t>
+      </w:r>
+      <w:r>
+        <w:rPr>
+          <w:rFonts w:ascii="Calibri" w:hAnsi="Calibri" w:cs="Calibri"/>
+          <w:sz w:val="24"/>
+          <w:szCs w:val="24"/>
+        </w:rPr>
+        <w:t>A</w:t>
+      </w:r>
+      <w:r>
+        <w:rPr>
+          <w:rFonts w:ascii="Calibri" w:hAnsi="Calibri" w:cs="Calibri"/>
+          <w:sz w:val="24"/>
+          <w:szCs w:val="24"/>
+        </w:rPr>
+        <w:t xml:space="preserve">nother problem with </w:t>
+      </w:r>
+      <w:proofErr w:type="spellStart"/>
+      <w:r>
+        <w:rPr>
+          <w:rFonts w:ascii="Calibri" w:hAnsi="Calibri" w:cs="Calibri"/>
+          <w:sz w:val="24"/>
+          <w:szCs w:val="24"/>
+        </w:rPr>
+        <w:t>Kmeans</w:t>
+      </w:r>
+      <w:proofErr w:type="spellEnd"/>
+      <w:r>
+        <w:rPr>
+          <w:rFonts w:ascii="Calibri" w:hAnsi="Calibri" w:cs="Calibri"/>
+          <w:sz w:val="24"/>
+          <w:szCs w:val="24"/>
+        </w:rPr>
+        <w:t xml:space="preserve"> is that the centroids are sensitive to </w:t>
       </w:r>
       <w:r>
         <w:rPr>
@@ -12239,7 +12377,7 @@
           <w:sz w:val="24"/>
           <w:szCs w:val="24"/>
         </w:rPr>
-        <w:t>algorithm will randomly select a centroid for each cluster(generally</w:t>
+        <w:t>magnitude of the values as</w:t>
       </w:r>
       <w:r>
         <w:rPr>
@@ -12255,31 +12393,41 @@
           <w:sz w:val="24"/>
           <w:szCs w:val="24"/>
         </w:rPr>
-        <w:t xml:space="preserve">points from </w:t>
-      </w:r>
-      <w:r>
-        <w:rPr>
-          <w:rFonts w:ascii="Calibri" w:hAnsi="Calibri" w:cs="Calibri"/>
-          <w:sz w:val="24"/>
-          <w:szCs w:val="24"/>
-        </w:rPr>
-        <w:t>data set</w:t>
-      </w:r>
-      <w:r>
-        <w:rPr>
-          <w:rFonts w:ascii="Calibri" w:hAnsi="Calibri" w:cs="Calibri"/>
-          <w:sz w:val="24"/>
-          <w:szCs w:val="24"/>
-        </w:rPr>
-        <w:t>)</w:t>
-      </w:r>
-      <w:r>
-        <w:rPr>
-          <w:rFonts w:ascii="Calibri" w:hAnsi="Calibri" w:cs="Calibri"/>
-          <w:sz w:val="24"/>
-          <w:szCs w:val="24"/>
-        </w:rPr>
-        <w:t>, find the closest data points and assign them to the centroid, recalculate</w:t>
+        <w:t xml:space="preserve">they are calculated by taking a mean of the </w:t>
+      </w:r>
+      <w:r>
+        <w:rPr>
+          <w:rFonts w:ascii="Calibri" w:hAnsi="Calibri" w:cs="Calibri"/>
+          <w:sz w:val="24"/>
+          <w:szCs w:val="24"/>
+        </w:rPr>
+        <w:t xml:space="preserve">  </w:t>
+      </w:r>
+      <w:r>
+        <w:rPr>
+          <w:rFonts w:ascii="Calibri" w:hAnsi="Calibri" w:cs="Calibri"/>
+          <w:sz w:val="24"/>
+          <w:szCs w:val="24"/>
+        </w:rPr>
+        <w:t xml:space="preserve">data points. So before I apply </w:t>
+      </w:r>
+      <w:proofErr w:type="spellStart"/>
+      <w:r>
+        <w:rPr>
+          <w:rFonts w:ascii="Calibri" w:hAnsi="Calibri" w:cs="Calibri"/>
+          <w:sz w:val="24"/>
+          <w:szCs w:val="24"/>
+        </w:rPr>
+        <w:t>Kmeans</w:t>
+      </w:r>
+      <w:proofErr w:type="spellEnd"/>
+      <w:r>
+        <w:rPr>
+          <w:rFonts w:ascii="Calibri" w:hAnsi="Calibri" w:cs="Calibri"/>
+          <w:sz w:val="24"/>
+          <w:szCs w:val="24"/>
+        </w:rPr>
+        <w:t xml:space="preserve"> I will</w:t>
       </w:r>
       <w:r>
         <w:rPr>
@@ -12295,399 +12443,23 @@
           <w:sz w:val="24"/>
           <w:szCs w:val="24"/>
         </w:rPr>
-        <w:t>the centroid(b</w:t>
-      </w:r>
-      <w:r>
-        <w:rPr>
-          <w:rFonts w:ascii="Calibri" w:hAnsi="Calibri" w:cs="Calibri"/>
-          <w:sz w:val="24"/>
-          <w:szCs w:val="24"/>
-        </w:rPr>
-        <w:t>y</w:t>
-      </w:r>
-      <w:r>
-        <w:rPr>
-          <w:rFonts w:ascii="Calibri" w:hAnsi="Calibri" w:cs="Calibri"/>
-          <w:sz w:val="24"/>
-          <w:szCs w:val="24"/>
-        </w:rPr>
-        <w:t xml:space="preserve"> </w:t>
-      </w:r>
-      <w:r>
-        <w:rPr>
-          <w:rFonts w:ascii="Calibri" w:hAnsi="Calibri" w:cs="Calibri"/>
-          <w:sz w:val="24"/>
-          <w:szCs w:val="24"/>
-        </w:rPr>
-        <w:t xml:space="preserve">                       </w:t>
-      </w:r>
-      <w:r>
-        <w:rPr>
-          <w:rFonts w:ascii="Calibri" w:hAnsi="Calibri" w:cs="Calibri"/>
-          <w:sz w:val="24"/>
-          <w:szCs w:val="24"/>
-        </w:rPr>
-        <w:t>averaging</w:t>
-      </w:r>
-      <w:r>
-        <w:rPr>
-          <w:rFonts w:ascii="Calibri" w:hAnsi="Calibri" w:cs="Calibri"/>
-          <w:sz w:val="24"/>
-          <w:szCs w:val="24"/>
-        </w:rPr>
-        <w:t xml:space="preserve"> </w:t>
-      </w:r>
-      <w:r>
-        <w:rPr>
-          <w:rFonts w:ascii="Calibri" w:hAnsi="Calibri" w:cs="Calibri"/>
-          <w:sz w:val="24"/>
-          <w:szCs w:val="24"/>
-        </w:rPr>
-        <w:t>all the data points in the cluster). The above steps are repeated until</w:t>
-      </w:r>
-      <w:r>
-        <w:rPr>
-          <w:rFonts w:ascii="Calibri" w:hAnsi="Calibri" w:cs="Calibri"/>
-          <w:sz w:val="24"/>
-          <w:szCs w:val="24"/>
-        </w:rPr>
-        <w:t xml:space="preserve"> </w:t>
-      </w:r>
-      <w:r>
-        <w:rPr>
-          <w:rFonts w:ascii="Calibri" w:hAnsi="Calibri" w:cs="Calibri"/>
-          <w:sz w:val="24"/>
-          <w:szCs w:val="24"/>
-        </w:rPr>
-        <w:t xml:space="preserve">there is no change in </w:t>
-      </w:r>
-      <w:r>
-        <w:rPr>
-          <w:rFonts w:ascii="Calibri" w:hAnsi="Calibri" w:cs="Calibri"/>
-          <w:sz w:val="24"/>
-          <w:szCs w:val="24"/>
-        </w:rPr>
-        <w:t xml:space="preserve">   </w:t>
-      </w:r>
-      <w:r>
-        <w:rPr>
-          <w:rFonts w:ascii="Calibri" w:hAnsi="Calibri" w:cs="Calibri"/>
-          <w:sz w:val="24"/>
-          <w:szCs w:val="24"/>
-        </w:rPr>
-        <w:t>the</w:t>
-      </w:r>
-      <w:r>
-        <w:rPr>
-          <w:rFonts w:ascii="Calibri" w:hAnsi="Calibri" w:cs="Calibri"/>
-          <w:sz w:val="24"/>
-          <w:szCs w:val="24"/>
-        </w:rPr>
-        <w:t xml:space="preserve"> </w:t>
-      </w:r>
-      <w:r>
-        <w:rPr>
-          <w:rFonts w:ascii="Calibri" w:hAnsi="Calibri" w:cs="Calibri"/>
-          <w:sz w:val="24"/>
-          <w:szCs w:val="24"/>
-        </w:rPr>
-        <w:t>ce</w:t>
-      </w:r>
-      <w:r>
-        <w:rPr>
-          <w:rFonts w:ascii="Calibri" w:hAnsi="Calibri" w:cs="Calibri"/>
-          <w:sz w:val="24"/>
-          <w:szCs w:val="24"/>
-        </w:rPr>
-        <w:t>n</w:t>
-      </w:r>
-      <w:r>
-        <w:rPr>
-          <w:rFonts w:ascii="Calibri" w:hAnsi="Calibri" w:cs="Calibri"/>
-          <w:sz w:val="24"/>
-          <w:szCs w:val="24"/>
-        </w:rPr>
-        <w:t>troids.</w:t>
-      </w:r>
-      <w:r>
-        <w:rPr>
-          <w:rFonts w:ascii="Calibri" w:hAnsi="Calibri" w:cs="Calibri"/>
-          <w:sz w:val="24"/>
-          <w:szCs w:val="24"/>
-        </w:rPr>
-        <w:t xml:space="preserve"> There are many limitation</w:t>
-      </w:r>
-      <w:r>
-        <w:rPr>
-          <w:rFonts w:ascii="Calibri" w:hAnsi="Calibri" w:cs="Calibri"/>
-          <w:sz w:val="24"/>
-          <w:szCs w:val="24"/>
-        </w:rPr>
-        <w:t>s</w:t>
-      </w:r>
-      <w:r>
-        <w:rPr>
-          <w:rFonts w:ascii="Calibri" w:hAnsi="Calibri" w:cs="Calibri"/>
-          <w:sz w:val="24"/>
-          <w:szCs w:val="24"/>
-        </w:rPr>
-        <w:t xml:space="preserve"> of this </w:t>
-      </w:r>
-      <w:proofErr w:type="spellStart"/>
-      <w:r>
-        <w:rPr>
-          <w:rFonts w:ascii="Calibri" w:hAnsi="Calibri" w:cs="Calibri"/>
-          <w:sz w:val="24"/>
-          <w:szCs w:val="24"/>
-        </w:rPr>
-        <w:t>KMeans</w:t>
-      </w:r>
-      <w:proofErr w:type="spellEnd"/>
-      <w:r>
-        <w:rPr>
-          <w:rFonts w:ascii="Calibri" w:hAnsi="Calibri" w:cs="Calibri"/>
-          <w:sz w:val="24"/>
-          <w:szCs w:val="24"/>
-        </w:rPr>
-        <w:t xml:space="preserve">, one of them is </w:t>
-      </w:r>
-      <w:proofErr w:type="gramStart"/>
-      <w:r>
-        <w:rPr>
-          <w:rFonts w:ascii="Calibri" w:hAnsi="Calibri" w:cs="Calibri"/>
-          <w:sz w:val="24"/>
-          <w:szCs w:val="24"/>
-        </w:rPr>
-        <w:t xml:space="preserve">this </w:t>
-      </w:r>
-      <w:r>
-        <w:rPr>
-          <w:rFonts w:ascii="Calibri" w:hAnsi="Calibri" w:cs="Calibri"/>
-          <w:sz w:val="24"/>
-          <w:szCs w:val="24"/>
-        </w:rPr>
-        <w:t xml:space="preserve"> </w:t>
-      </w:r>
-      <w:r>
-        <w:rPr>
-          <w:rFonts w:ascii="Calibri" w:hAnsi="Calibri" w:cs="Calibri"/>
-          <w:sz w:val="24"/>
-          <w:szCs w:val="24"/>
-        </w:rPr>
-        <w:t>can</w:t>
-      </w:r>
-      <w:proofErr w:type="gramEnd"/>
-      <w:r>
-        <w:rPr>
-          <w:rFonts w:ascii="Calibri" w:hAnsi="Calibri" w:cs="Calibri"/>
-          <w:sz w:val="24"/>
-          <w:szCs w:val="24"/>
-        </w:rPr>
-        <w:t xml:space="preserve"> only be applied </w:t>
-      </w:r>
-      <w:r>
-        <w:rPr>
-          <w:rFonts w:ascii="Calibri" w:hAnsi="Calibri" w:cs="Calibri"/>
-          <w:sz w:val="24"/>
-          <w:szCs w:val="24"/>
-        </w:rPr>
-        <w:t>to</w:t>
-      </w:r>
-      <w:r>
-        <w:rPr>
-          <w:rFonts w:ascii="Calibri" w:hAnsi="Calibri" w:cs="Calibri"/>
-          <w:sz w:val="24"/>
-          <w:szCs w:val="24"/>
-        </w:rPr>
-        <w:t xml:space="preserve"> </w:t>
-      </w:r>
-      <w:r>
-        <w:rPr>
-          <w:rFonts w:ascii="Calibri" w:hAnsi="Calibri" w:cs="Calibri"/>
-          <w:sz w:val="24"/>
-          <w:szCs w:val="24"/>
-        </w:rPr>
-        <w:t xml:space="preserve">    </w:t>
-      </w:r>
-      <w:r>
-        <w:rPr>
-          <w:rFonts w:ascii="Calibri" w:hAnsi="Calibri" w:cs="Calibri"/>
-          <w:sz w:val="24"/>
-          <w:szCs w:val="24"/>
-        </w:rPr>
-        <w:t>the continuo</w:t>
-      </w:r>
-      <w:r>
-        <w:rPr>
-          <w:rFonts w:ascii="Calibri" w:hAnsi="Calibri" w:cs="Calibri"/>
-          <w:sz w:val="24"/>
-          <w:szCs w:val="24"/>
-        </w:rPr>
-        <w:t>u</w:t>
-      </w:r>
-      <w:r>
-        <w:rPr>
-          <w:rFonts w:ascii="Calibri" w:hAnsi="Calibri" w:cs="Calibri"/>
-          <w:sz w:val="24"/>
-          <w:szCs w:val="24"/>
-        </w:rPr>
-        <w:t>s variable. I wanted to group customers based on age,</w:t>
-      </w:r>
-      <w:r>
-        <w:rPr>
-          <w:rFonts w:ascii="Calibri" w:hAnsi="Calibri" w:cs="Calibri"/>
-          <w:sz w:val="24"/>
-          <w:szCs w:val="24"/>
-        </w:rPr>
-        <w:t xml:space="preserve"> </w:t>
-      </w:r>
-      <w:r>
-        <w:rPr>
-          <w:rFonts w:ascii="Calibri" w:hAnsi="Calibri" w:cs="Calibri"/>
-          <w:sz w:val="24"/>
-          <w:szCs w:val="24"/>
-        </w:rPr>
-        <w:t>spending</w:t>
-      </w:r>
-      <w:r>
-        <w:rPr>
-          <w:rFonts w:ascii="Calibri" w:hAnsi="Calibri" w:cs="Calibri"/>
-          <w:sz w:val="24"/>
-          <w:szCs w:val="24"/>
-        </w:rPr>
-        <w:t>,</w:t>
-      </w:r>
-      <w:r>
-        <w:rPr>
-          <w:rFonts w:ascii="Calibri" w:hAnsi="Calibri" w:cs="Calibri"/>
-          <w:sz w:val="24"/>
-          <w:szCs w:val="24"/>
-        </w:rPr>
-        <w:t xml:space="preserve"> and income </w:t>
-      </w:r>
-      <w:r>
-        <w:rPr>
-          <w:rFonts w:ascii="Calibri" w:hAnsi="Calibri" w:cs="Calibri"/>
-          <w:sz w:val="24"/>
-          <w:szCs w:val="24"/>
-        </w:rPr>
-        <w:t xml:space="preserve">and all the </w:t>
-      </w:r>
-      <w:r>
-        <w:rPr>
-          <w:rFonts w:ascii="Calibri" w:hAnsi="Calibri" w:cs="Calibri"/>
-          <w:sz w:val="24"/>
-          <w:szCs w:val="24"/>
-        </w:rPr>
-        <w:t xml:space="preserve">                </w:t>
-      </w:r>
-      <w:r>
-        <w:rPr>
-          <w:rFonts w:ascii="Calibri" w:hAnsi="Calibri" w:cs="Calibri"/>
-          <w:sz w:val="24"/>
-          <w:szCs w:val="24"/>
-        </w:rPr>
-        <w:t xml:space="preserve">variables are continuous so we can perform </w:t>
-      </w:r>
-      <w:proofErr w:type="spellStart"/>
-      <w:r>
-        <w:rPr>
-          <w:rFonts w:ascii="Calibri" w:hAnsi="Calibri" w:cs="Calibri"/>
-          <w:sz w:val="24"/>
-          <w:szCs w:val="24"/>
-        </w:rPr>
-        <w:t>KMeans</w:t>
-      </w:r>
-      <w:proofErr w:type="spellEnd"/>
-      <w:r>
-        <w:rPr>
-          <w:rFonts w:ascii="Calibri" w:hAnsi="Calibri" w:cs="Calibri"/>
-          <w:sz w:val="24"/>
-          <w:szCs w:val="24"/>
-        </w:rPr>
-        <w:t xml:space="preserve"> easily</w:t>
-      </w:r>
-      <w:r>
-        <w:rPr>
-          <w:rFonts w:ascii="Calibri" w:hAnsi="Calibri" w:cs="Calibri"/>
-          <w:sz w:val="24"/>
-          <w:szCs w:val="24"/>
-        </w:rPr>
-        <w:t>.</w:t>
-      </w:r>
-      <w:r>
-        <w:rPr>
-          <w:rFonts w:ascii="Calibri" w:hAnsi="Calibri" w:cs="Calibri"/>
-          <w:sz w:val="24"/>
-          <w:szCs w:val="24"/>
-        </w:rPr>
-        <w:t xml:space="preserve"> </w:t>
-      </w:r>
-      <w:r>
-        <w:rPr>
-          <w:rFonts w:ascii="Calibri" w:hAnsi="Calibri" w:cs="Calibri"/>
-          <w:sz w:val="24"/>
-          <w:szCs w:val="24"/>
-        </w:rPr>
-        <w:t>A</w:t>
-      </w:r>
-      <w:r>
-        <w:rPr>
-          <w:rFonts w:ascii="Calibri" w:hAnsi="Calibri" w:cs="Calibri"/>
-          <w:sz w:val="24"/>
-          <w:szCs w:val="24"/>
-        </w:rPr>
-        <w:t xml:space="preserve">nother problem with </w:t>
-      </w:r>
-      <w:proofErr w:type="spellStart"/>
-      <w:r>
-        <w:rPr>
-          <w:rFonts w:ascii="Calibri" w:hAnsi="Calibri" w:cs="Calibri"/>
-          <w:sz w:val="24"/>
-          <w:szCs w:val="24"/>
-        </w:rPr>
-        <w:t>Kmeans</w:t>
-      </w:r>
-      <w:proofErr w:type="spellEnd"/>
-      <w:r>
-        <w:rPr>
-          <w:rFonts w:ascii="Calibri" w:hAnsi="Calibri" w:cs="Calibri"/>
-          <w:sz w:val="24"/>
-          <w:szCs w:val="24"/>
-        </w:rPr>
-        <w:t xml:space="preserve"> is that the centroids are sensitive to </w:t>
-      </w:r>
-      <w:r>
-        <w:rPr>
-          <w:rFonts w:ascii="Calibri" w:hAnsi="Calibri" w:cs="Calibri"/>
-          <w:sz w:val="24"/>
-          <w:szCs w:val="24"/>
-        </w:rPr>
-        <w:t xml:space="preserve">the </w:t>
-      </w:r>
-      <w:r>
-        <w:rPr>
-          <w:rFonts w:ascii="Calibri" w:hAnsi="Calibri" w:cs="Calibri"/>
-          <w:sz w:val="24"/>
-          <w:szCs w:val="24"/>
-        </w:rPr>
-        <w:t>magnitude of the values as</w:t>
-      </w:r>
-      <w:r>
-        <w:rPr>
-          <w:rFonts w:ascii="Calibri" w:hAnsi="Calibri" w:cs="Calibri"/>
-          <w:sz w:val="24"/>
-          <w:szCs w:val="24"/>
-        </w:rPr>
-        <w:t xml:space="preserve"> </w:t>
-      </w:r>
-      <w:r>
-        <w:rPr>
-          <w:rFonts w:ascii="Calibri" w:hAnsi="Calibri" w:cs="Calibri"/>
-          <w:sz w:val="24"/>
-          <w:szCs w:val="24"/>
-        </w:rPr>
-        <w:t xml:space="preserve">they are calculated by taking a mean of the </w:t>
+        <w:t>standardize variables(z-</w:t>
+      </w:r>
+      <w:r>
+        <w:rPr>
+          <w:rFonts w:ascii="Calibri" w:hAnsi="Calibri" w:cs="Calibri"/>
+          <w:sz w:val="24"/>
+          <w:szCs w:val="24"/>
+        </w:rPr>
+        <w:t>scores</w:t>
+      </w:r>
+      <w:r>
+        <w:rPr>
+          <w:rFonts w:ascii="Calibri" w:hAnsi="Calibri" w:cs="Calibri"/>
+          <w:sz w:val="24"/>
+          <w:szCs w:val="24"/>
+        </w:rPr>
+        <w:t xml:space="preserve">) as income, age and Value </w:t>
       </w:r>
       <w:r>
         <w:rPr>
@@ -12703,75 +12475,23 @@
           <w:sz w:val="24"/>
           <w:szCs w:val="24"/>
         </w:rPr>
-        <w:t xml:space="preserve">data points. </w:t>
-      </w:r>
-      <w:proofErr w:type="gramStart"/>
-      <w:r>
-        <w:rPr>
-          <w:rFonts w:ascii="Calibri" w:hAnsi="Calibri" w:cs="Calibri"/>
-          <w:sz w:val="24"/>
-          <w:szCs w:val="24"/>
-        </w:rPr>
-        <w:t>So</w:t>
-      </w:r>
-      <w:proofErr w:type="gramEnd"/>
-      <w:r>
-        <w:rPr>
-          <w:rFonts w:ascii="Calibri" w:hAnsi="Calibri" w:cs="Calibri"/>
-          <w:sz w:val="24"/>
-          <w:szCs w:val="24"/>
-        </w:rPr>
-        <w:t xml:space="preserve"> before I apply </w:t>
-      </w:r>
-      <w:proofErr w:type="spellStart"/>
-      <w:r>
-        <w:rPr>
-          <w:rFonts w:ascii="Calibri" w:hAnsi="Calibri" w:cs="Calibri"/>
-          <w:sz w:val="24"/>
-          <w:szCs w:val="24"/>
-        </w:rPr>
-        <w:t>Kmeans</w:t>
-      </w:r>
-      <w:proofErr w:type="spellEnd"/>
-      <w:r>
-        <w:rPr>
-          <w:rFonts w:ascii="Calibri" w:hAnsi="Calibri" w:cs="Calibri"/>
-          <w:sz w:val="24"/>
-          <w:szCs w:val="24"/>
-        </w:rPr>
-        <w:t xml:space="preserve"> I will</w:t>
-      </w:r>
-      <w:r>
-        <w:rPr>
-          <w:rFonts w:ascii="Calibri" w:hAnsi="Calibri" w:cs="Calibri"/>
-          <w:sz w:val="24"/>
-          <w:szCs w:val="24"/>
-        </w:rPr>
-        <w:t xml:space="preserve"> </w:t>
-      </w:r>
-      <w:r>
-        <w:rPr>
-          <w:rFonts w:ascii="Calibri" w:hAnsi="Calibri" w:cs="Calibri"/>
-          <w:sz w:val="24"/>
-          <w:szCs w:val="24"/>
-        </w:rPr>
-        <w:t>standardize variables(z-</w:t>
-      </w:r>
-      <w:r>
-        <w:rPr>
-          <w:rFonts w:ascii="Calibri" w:hAnsi="Calibri" w:cs="Calibri"/>
-          <w:sz w:val="24"/>
-          <w:szCs w:val="24"/>
-        </w:rPr>
-        <w:t>scores</w:t>
-      </w:r>
-      <w:r>
-        <w:rPr>
-          <w:rFonts w:ascii="Calibri" w:hAnsi="Calibri" w:cs="Calibri"/>
-          <w:sz w:val="24"/>
-          <w:szCs w:val="24"/>
-        </w:rPr>
-        <w:t xml:space="preserve">) as income, age and Value </w:t>
+        <w:t>are not on equal footing and this can cause inefficient results sometimes. For example</w:t>
+      </w:r>
+      <w:r>
+        <w:rPr>
+          <w:rFonts w:ascii="Calibri" w:hAnsi="Calibri" w:cs="Calibri"/>
+          <w:sz w:val="24"/>
+          <w:szCs w:val="24"/>
+        </w:rPr>
+        <w:t xml:space="preserve"> for 4 clusters</w:t>
+      </w:r>
+      <w:r>
+        <w:rPr>
+          <w:rFonts w:ascii="Calibri" w:hAnsi="Calibri" w:cs="Calibri"/>
+          <w:sz w:val="24"/>
+          <w:szCs w:val="24"/>
+        </w:rPr>
+        <w:t xml:space="preserve">, </w:t>
       </w:r>
       <w:r>
         <w:rPr>
@@ -12781,48 +12501,6 @@
         </w:rPr>
         <w:t xml:space="preserve">  </w:t>
       </w:r>
-      <w:r>
-        <w:rPr>
-          <w:rFonts w:ascii="Calibri" w:hAnsi="Calibri" w:cs="Calibri"/>
-          <w:sz w:val="24"/>
-          <w:szCs w:val="24"/>
-        </w:rPr>
-        <w:t>are not on equal footing and this can cause inefficient results sometimes. For example</w:t>
-      </w:r>
-      <w:r>
-        <w:rPr>
-          <w:rFonts w:ascii="Calibri" w:hAnsi="Calibri" w:cs="Calibri"/>
-          <w:sz w:val="24"/>
-          <w:szCs w:val="24"/>
-        </w:rPr>
-        <w:t xml:space="preserve"> for 4 </w:t>
-      </w:r>
-      <w:proofErr w:type="gramStart"/>
-      <w:r>
-        <w:rPr>
-          <w:rFonts w:ascii="Calibri" w:hAnsi="Calibri" w:cs="Calibri"/>
-          <w:sz w:val="24"/>
-          <w:szCs w:val="24"/>
-        </w:rPr>
-        <w:t>clusters</w:t>
-      </w:r>
-      <w:r>
-        <w:rPr>
-          <w:rFonts w:ascii="Calibri" w:hAnsi="Calibri" w:cs="Calibri"/>
-          <w:sz w:val="24"/>
-          <w:szCs w:val="24"/>
-        </w:rPr>
-        <w:t xml:space="preserve">, </w:t>
-      </w:r>
-      <w:r>
-        <w:rPr>
-          <w:rFonts w:ascii="Calibri" w:hAnsi="Calibri" w:cs="Calibri"/>
-          <w:sz w:val="24"/>
-          <w:szCs w:val="24"/>
-        </w:rPr>
-        <w:t xml:space="preserve">  </w:t>
-      </w:r>
-      <w:proofErr w:type="gramEnd"/>
       <w:r>
         <w:rPr>
           <w:rFonts w:ascii="Calibri" w:hAnsi="Calibri" w:cs="Calibri"/>
@@ -12937,16 +12615,7 @@
           <w:sz w:val="24"/>
           <w:szCs w:val="24"/>
         </w:rPr>
-        <w:t xml:space="preserve">As we can see there are 4 visible </w:t>
-      </w:r>
-      <w:proofErr w:type="gramStart"/>
-      <w:r>
-        <w:rPr>
-          <w:rFonts w:ascii="Calibri" w:hAnsi="Calibri" w:cs="Calibri"/>
-          <w:sz w:val="24"/>
-          <w:szCs w:val="24"/>
-        </w:rPr>
-        <w:t xml:space="preserve">groups </w:t>
+        <w:t xml:space="preserve">As we can see there are 4 visible groups </w:t>
       </w:r>
       <w:r>
         <w:rPr>
@@ -12962,16 +12631,7 @@
           <w:sz w:val="24"/>
           <w:szCs w:val="24"/>
         </w:rPr>
-        <w:t>in</w:t>
-      </w:r>
-      <w:proofErr w:type="gramEnd"/>
-      <w:r>
-        <w:rPr>
-          <w:rFonts w:ascii="Calibri" w:hAnsi="Calibri" w:cs="Calibri"/>
-          <w:sz w:val="24"/>
-          <w:szCs w:val="24"/>
-        </w:rPr>
-        <w:t xml:space="preserve"> the income, because income has larger values</w:t>
+        <w:t>in the income, because income has larger values</w:t>
       </w:r>
       <w:r>
         <w:rPr>
@@ -13058,35 +12718,15 @@
           <w:sz w:val="24"/>
           <w:szCs w:val="24"/>
         </w:rPr>
-        <w:t xml:space="preserve">How many </w:t>
-      </w:r>
-      <w:proofErr w:type="gramStart"/>
-      <w:r>
-        <w:rPr>
-          <w:rFonts w:ascii="Calibri" w:hAnsi="Calibri" w:cs="Calibri"/>
-          <w:b/>
-          <w:bCs/>
-          <w:sz w:val="24"/>
-          <w:szCs w:val="24"/>
-        </w:rPr>
-        <w:t>clusters?</w:t>
-      </w:r>
-      <w:r>
-        <w:rPr>
-          <w:rFonts w:ascii="Calibri" w:hAnsi="Calibri" w:cs="Calibri"/>
-          <w:sz w:val="24"/>
-          <w:szCs w:val="24"/>
-        </w:rPr>
-        <w:t>:</w:t>
-      </w:r>
-      <w:proofErr w:type="gramEnd"/>
-      <w:r>
-        <w:rPr>
-          <w:rFonts w:ascii="Calibri" w:hAnsi="Calibri" w:cs="Calibri"/>
-          <w:sz w:val="24"/>
-          <w:szCs w:val="24"/>
-        </w:rPr>
-        <w:t xml:space="preserve"> - We can determine the optimal number of clusters by plotting </w:t>
+        <w:t>How many clusters?</w:t>
+      </w:r>
+      <w:r>
+        <w:rPr>
+          <w:rFonts w:ascii="Calibri" w:hAnsi="Calibri" w:cs="Calibri"/>
+          <w:sz w:val="24"/>
+          <w:szCs w:val="24"/>
+        </w:rPr>
+        <w:t xml:space="preserve">: - We can determine the optimal number of clusters by plotting </w:t>
       </w:r>
       <w:r>
         <w:rPr>
@@ -13390,25 +13030,7 @@
           <w:sz w:val="24"/>
           <w:szCs w:val="24"/>
         </w:rPr>
-        <w:t xml:space="preserve">we </w:t>
-      </w:r>
-      <w:proofErr w:type="gramStart"/>
-      <w:r>
-        <w:rPr>
-          <w:rFonts w:ascii="Calibri" w:hAnsi="Calibri" w:cs="Calibri"/>
-          <w:sz w:val="24"/>
-          <w:szCs w:val="24"/>
-        </w:rPr>
-        <w:t>can’t</w:t>
-      </w:r>
-      <w:proofErr w:type="gramEnd"/>
-      <w:r>
-        <w:rPr>
-          <w:rFonts w:ascii="Calibri" w:hAnsi="Calibri" w:cs="Calibri"/>
-          <w:sz w:val="24"/>
-          <w:szCs w:val="24"/>
-        </w:rPr>
-        <w:t xml:space="preserve"> choose 9</w:t>
+        <w:t>we can’t choose 9</w:t>
       </w:r>
       <w:r>
         <w:rPr>
@@ -13488,25 +13110,7 @@
           <w:sz w:val="24"/>
           <w:szCs w:val="24"/>
         </w:rPr>
-        <w:t xml:space="preserve">We </w:t>
-      </w:r>
-      <w:proofErr w:type="gramStart"/>
-      <w:r>
-        <w:rPr>
-          <w:rFonts w:ascii="Calibri" w:hAnsi="Calibri" w:cs="Calibri"/>
-          <w:sz w:val="24"/>
-          <w:szCs w:val="24"/>
-        </w:rPr>
-        <w:t>have to</w:t>
-      </w:r>
-      <w:proofErr w:type="gramEnd"/>
-      <w:r>
-        <w:rPr>
-          <w:rFonts w:ascii="Calibri" w:hAnsi="Calibri" w:cs="Calibri"/>
-          <w:sz w:val="24"/>
-          <w:szCs w:val="24"/>
-        </w:rPr>
-        <w:t xml:space="preserve"> choose </w:t>
+        <w:t xml:space="preserve">We have to choose </w:t>
       </w:r>
       <w:r>
         <w:rPr>
@@ -13698,21 +13302,7 @@
         <w:rPr>
           <w:color w:val="0070C0"/>
         </w:rPr>
-        <w:t xml:space="preserve">Market Basket </w:t>
-      </w:r>
-      <w:proofErr w:type="gramStart"/>
-      <w:r>
-        <w:rPr>
-          <w:color w:val="0070C0"/>
-        </w:rPr>
-        <w:t>Analysis(</w:t>
-      </w:r>
-      <w:proofErr w:type="gramEnd"/>
-      <w:r>
-        <w:rPr>
-          <w:color w:val="0070C0"/>
-        </w:rPr>
-        <w:t>MBA)</w:t>
+        <w:t>Market Basket Analysis(MBA)</w:t>
       </w:r>
       <w:bookmarkEnd w:id="17"/>
     </w:p>
@@ -13741,25 +13331,7 @@
           <w:sz w:val="24"/>
           <w:szCs w:val="24"/>
         </w:rPr>
-        <w:t xml:space="preserve">There </w:t>
-      </w:r>
-      <w:proofErr w:type="gramStart"/>
-      <w:r>
-        <w:rPr>
-          <w:rFonts w:ascii="Calibri" w:hAnsi="Calibri" w:cs="Calibri"/>
-          <w:sz w:val="24"/>
-          <w:szCs w:val="24"/>
-        </w:rPr>
-        <w:t>were</w:t>
-      </w:r>
-      <w:proofErr w:type="gramEnd"/>
-      <w:r>
-        <w:rPr>
-          <w:rFonts w:ascii="Calibri" w:hAnsi="Calibri" w:cs="Calibri"/>
-          <w:sz w:val="24"/>
-          <w:szCs w:val="24"/>
-        </w:rPr>
-        <w:t xml:space="preserve"> </w:t>
+        <w:t xml:space="preserve">There were </w:t>
       </w:r>
       <w:r>
         <w:rPr>
@@ -13809,25 +13381,7 @@
           <w:sz w:val="24"/>
           <w:szCs w:val="24"/>
         </w:rPr>
-        <w:t xml:space="preserve">ules with high support, high </w:t>
-      </w:r>
-      <w:proofErr w:type="gramStart"/>
-      <w:r>
-        <w:rPr>
-          <w:rFonts w:ascii="Calibri" w:hAnsi="Calibri" w:cs="Calibri"/>
-          <w:sz w:val="24"/>
-          <w:szCs w:val="24"/>
-        </w:rPr>
-        <w:t>confidence</w:t>
-      </w:r>
-      <w:proofErr w:type="gramEnd"/>
-      <w:r>
-        <w:rPr>
-          <w:rFonts w:ascii="Calibri" w:hAnsi="Calibri" w:cs="Calibri"/>
-          <w:sz w:val="24"/>
-          <w:szCs w:val="24"/>
-        </w:rPr>
-        <w:t xml:space="preserve"> and high lift.</w:t>
+        <w:t>ules with high support, high confidence and high lift.</w:t>
       </w:r>
     </w:p>
     <w:p>
@@ -14731,7 +14285,6 @@
         </w:rPr>
         <w:t xml:space="preserve">2 Rules </w:t>
       </w:r>
-      <w:proofErr w:type="gramStart"/>
       <w:r>
         <w:rPr>
           <w:rFonts w:cs="Calibri"/>
@@ -14750,9 +14303,8 @@
           <w:i/>
           <w:iCs/>
         </w:rPr>
-        <w:t>ith</w:t>
-      </w:r>
-      <w:proofErr w:type="gramEnd"/>
+        <w:t xml:space="preserve">ith </w:t>
+      </w:r>
       <w:r>
         <w:rPr>
           <w:rFonts w:cs="Calibri"/>
@@ -14761,7 +14313,7 @@
           <w:i/>
           <w:iCs/>
         </w:rPr>
-        <w:t xml:space="preserve"> </w:t>
+        <w:t>H</w:t>
       </w:r>
       <w:r>
         <w:rPr>
@@ -14771,7 +14323,7 @@
           <w:i/>
           <w:iCs/>
         </w:rPr>
-        <w:t>H</w:t>
+        <w:t xml:space="preserve">igh </w:t>
       </w:r>
       <w:r>
         <w:rPr>
@@ -14781,7 +14333,7 @@
           <w:i/>
           <w:iCs/>
         </w:rPr>
-        <w:t xml:space="preserve">igh </w:t>
+        <w:t>S</w:t>
       </w:r>
       <w:r>
         <w:rPr>
@@ -14791,7 +14343,7 @@
           <w:i/>
           <w:iCs/>
         </w:rPr>
-        <w:t>S</w:t>
+        <w:t xml:space="preserve">upport                                                                                   </w:t>
       </w:r>
       <w:r>
         <w:rPr>
@@ -14801,16 +14353,6 @@
           <w:i/>
           <w:iCs/>
         </w:rPr>
-        <w:t xml:space="preserve">upport                                                                                   </w:t>
-      </w:r>
-      <w:r>
-        <w:rPr>
-          <w:rFonts w:cs="Calibri"/>
-          <w:b/>
-          <w:bCs/>
-          <w:i/>
-          <w:iCs/>
-        </w:rPr>
         <w:t xml:space="preserve">                        </w:t>
       </w:r>
     </w:p>
@@ -14873,25 +14415,7 @@
           <w:sz w:val="24"/>
           <w:szCs w:val="24"/>
         </w:rPr>
-        <w:t xml:space="preserve"> are Bread &amp; </w:t>
-      </w:r>
-      <w:proofErr w:type="gramStart"/>
-      <w:r>
-        <w:rPr>
-          <w:rFonts w:ascii="Calibri" w:hAnsi="Calibri" w:cs="Calibri"/>
-          <w:sz w:val="24"/>
-          <w:szCs w:val="24"/>
-        </w:rPr>
-        <w:t>Banana(</w:t>
-      </w:r>
-      <w:proofErr w:type="gramEnd"/>
-      <w:r>
-        <w:rPr>
-          <w:rFonts w:ascii="Calibri" w:hAnsi="Calibri" w:cs="Calibri"/>
-          <w:sz w:val="24"/>
-          <w:szCs w:val="24"/>
-        </w:rPr>
-        <w:t>63.8%) and Milk and Cereal(62.2%).</w:t>
+        <w:t xml:space="preserve"> are Bread &amp; Banana(63.8%) and Milk and Cereal(62.2%).</w:t>
       </w:r>
       <w:r>
         <w:rPr>
@@ -14939,25 +14463,7 @@
           <w:sz w:val="24"/>
           <w:szCs w:val="24"/>
         </w:rPr>
-        <w:t xml:space="preserve"> These rules </w:t>
-      </w:r>
-      <w:proofErr w:type="gramStart"/>
-      <w:r>
-        <w:rPr>
-          <w:rFonts w:ascii="Calibri" w:hAnsi="Calibri" w:cs="Calibri"/>
-          <w:sz w:val="24"/>
-          <w:szCs w:val="24"/>
-        </w:rPr>
-        <w:t>don’t</w:t>
-      </w:r>
-      <w:proofErr w:type="gramEnd"/>
-      <w:r>
-        <w:rPr>
-          <w:rFonts w:ascii="Calibri" w:hAnsi="Calibri" w:cs="Calibri"/>
-          <w:sz w:val="24"/>
-          <w:szCs w:val="24"/>
-        </w:rPr>
-        <w:t xml:space="preserve"> have much value to us.</w:t>
+        <w:t xml:space="preserve"> These rules don’t have much value to us.</w:t>
       </w:r>
     </w:p>
     <w:p>
@@ -16204,29 +15710,165 @@
           <w:i/>
           <w:iCs/>
         </w:rPr>
-        <w:t xml:space="preserve">3 Rules </w:t>
-      </w:r>
-      <w:proofErr w:type="gramStart"/>
-      <w:r>
-        <w:rPr>
-          <w:rFonts w:cs="Calibri"/>
+        <w:t xml:space="preserve">3 Rules With High Confidence                                                                                                           </w:t>
+      </w:r>
+    </w:p>
+    <w:p>
+      <w:pPr>
+        <w:spacing w:after="0" w:line="240" w:lineRule="auto"/>
+        <w:jc w:val="both"/>
+        <w:rPr>
+          <w:rFonts w:ascii="Calibri" w:hAnsi="Calibri" w:cs="Calibri"/>
           <w:b/>
           <w:bCs/>
-          <w:i/>
-          <w:iCs/>
-        </w:rPr>
-        <w:t>With</w:t>
-      </w:r>
-      <w:proofErr w:type="gramEnd"/>
-      <w:r>
-        <w:rPr>
-          <w:rFonts w:cs="Calibri"/>
-          <w:b/>
-          <w:bCs/>
-          <w:i/>
-          <w:iCs/>
-        </w:rPr>
-        <w:t xml:space="preserve"> High Confidence                                                                                                           </w:t>
+          <w:sz w:val="24"/>
+          <w:szCs w:val="24"/>
+        </w:rPr>
+      </w:pPr>
+    </w:p>
+    <w:p>
+      <w:pPr>
+        <w:spacing w:after="0"/>
+        <w:jc w:val="both"/>
+        <w:rPr>
+          <w:rFonts w:ascii="Calibri" w:hAnsi="Calibri" w:cs="Calibri"/>
+          <w:sz w:val="24"/>
+          <w:szCs w:val="24"/>
+        </w:rPr>
+      </w:pPr>
+      <w:r>
+        <w:rPr>
+          <w:rFonts w:ascii="Calibri" w:hAnsi="Calibri" w:cs="Calibri"/>
+          <w:sz w:val="24"/>
+          <w:szCs w:val="24"/>
+        </w:rPr>
+        <w:t>The probabilities that Customers will buy Baby Food are 95.8% and 94.2% when they buy (</w:t>
+      </w:r>
+      <w:proofErr w:type="spellStart"/>
+      <w:r>
+        <w:rPr>
+          <w:rFonts w:ascii="Calibri" w:hAnsi="Calibri" w:cs="Calibri"/>
+          <w:sz w:val="24"/>
+          <w:szCs w:val="24"/>
+        </w:rPr>
+        <w:t>Napies</w:t>
+      </w:r>
+      <w:proofErr w:type="spellEnd"/>
+      <w:r>
+        <w:rPr>
+          <w:rFonts w:ascii="Calibri" w:hAnsi="Calibri" w:cs="Calibri"/>
+          <w:sz w:val="24"/>
+          <w:szCs w:val="24"/>
+        </w:rPr>
+        <w:t xml:space="preserve"> &amp; </w:t>
+      </w:r>
+      <w:proofErr w:type="spellStart"/>
+      <w:r>
+        <w:rPr>
+          <w:rFonts w:ascii="Calibri" w:hAnsi="Calibri" w:cs="Calibri"/>
+          <w:sz w:val="24"/>
+          <w:szCs w:val="24"/>
+        </w:rPr>
+        <w:t>TomatoSauce</w:t>
+      </w:r>
+      <w:proofErr w:type="spellEnd"/>
+      <w:r>
+        <w:rPr>
+          <w:rFonts w:ascii="Calibri" w:hAnsi="Calibri" w:cs="Calibri"/>
+          <w:sz w:val="24"/>
+          <w:szCs w:val="24"/>
+        </w:rPr>
+        <w:t>) and (</w:t>
+      </w:r>
+      <w:proofErr w:type="spellStart"/>
+      <w:r>
+        <w:rPr>
+          <w:rFonts w:ascii="Calibri" w:hAnsi="Calibri" w:cs="Calibri"/>
+          <w:sz w:val="24"/>
+          <w:szCs w:val="24"/>
+        </w:rPr>
+        <w:t>Napies</w:t>
+      </w:r>
+      <w:proofErr w:type="spellEnd"/>
+      <w:r>
+        <w:rPr>
+          <w:rFonts w:ascii="Calibri" w:hAnsi="Calibri" w:cs="Calibri"/>
+          <w:sz w:val="24"/>
+          <w:szCs w:val="24"/>
+        </w:rPr>
+        <w:t xml:space="preserve"> and Olive Oil). Similarly, probabilities that customers will buy Vegetables are 93.9% and 93.5% when they buy (</w:t>
+      </w:r>
+      <w:proofErr w:type="spellStart"/>
+      <w:r>
+        <w:rPr>
+          <w:rFonts w:ascii="Calibri" w:hAnsi="Calibri" w:cs="Calibri"/>
+          <w:sz w:val="24"/>
+          <w:szCs w:val="24"/>
+        </w:rPr>
+        <w:t>householCleaners</w:t>
+      </w:r>
+      <w:proofErr w:type="spellEnd"/>
+      <w:r>
+        <w:rPr>
+          <w:rFonts w:ascii="Calibri" w:hAnsi="Calibri" w:cs="Calibri"/>
+          <w:sz w:val="24"/>
+          <w:szCs w:val="24"/>
+        </w:rPr>
+        <w:t xml:space="preserve">, </w:t>
+      </w:r>
+      <w:proofErr w:type="spellStart"/>
+      <w:r>
+        <w:rPr>
+          <w:rFonts w:ascii="Calibri" w:hAnsi="Calibri" w:cs="Calibri"/>
+          <w:sz w:val="24"/>
+          <w:szCs w:val="24"/>
+        </w:rPr>
+        <w:t>frozenmeal</w:t>
+      </w:r>
+      <w:proofErr w:type="spellEnd"/>
+      <w:r>
+        <w:rPr>
+          <w:rFonts w:ascii="Calibri" w:hAnsi="Calibri" w:cs="Calibri"/>
+          <w:sz w:val="24"/>
+          <w:szCs w:val="24"/>
+        </w:rPr>
+        <w:t xml:space="preserve"> &amp; coffee) and (</w:t>
+      </w:r>
+      <w:proofErr w:type="spellStart"/>
+      <w:r>
+        <w:rPr>
+          <w:rFonts w:ascii="Calibri" w:hAnsi="Calibri" w:cs="Calibri"/>
+          <w:sz w:val="24"/>
+          <w:szCs w:val="24"/>
+        </w:rPr>
+        <w:t>householCleaners</w:t>
+      </w:r>
+      <w:proofErr w:type="spellEnd"/>
+      <w:r>
+        <w:rPr>
+          <w:rFonts w:ascii="Calibri" w:hAnsi="Calibri" w:cs="Calibri"/>
+          <w:sz w:val="24"/>
+          <w:szCs w:val="24"/>
+        </w:rPr>
+        <w:t xml:space="preserve">, </w:t>
+      </w:r>
+      <w:proofErr w:type="spellStart"/>
+      <w:r>
+        <w:rPr>
+          <w:rFonts w:ascii="Calibri" w:hAnsi="Calibri" w:cs="Calibri"/>
+          <w:sz w:val="24"/>
+          <w:szCs w:val="24"/>
+        </w:rPr>
+        <w:t>TomatoSauce</w:t>
+      </w:r>
+      <w:proofErr w:type="spellEnd"/>
+      <w:r>
+        <w:rPr>
+          <w:rFonts w:ascii="Calibri" w:hAnsi="Calibri" w:cs="Calibri"/>
+          <w:sz w:val="24"/>
+          <w:szCs w:val="24"/>
+        </w:rPr>
+        <w:t xml:space="preserve"> &amp; coffee). However, these combinations of products are less likely to occur(10% - 14%).</w:t>
       </w:r>
     </w:p>
     <w:p>
@@ -16235,8 +15877,6 @@
         <w:jc w:val="both"/>
         <w:rPr>
           <w:rFonts w:ascii="Calibri" w:hAnsi="Calibri" w:cs="Calibri"/>
-          <w:b/>
-          <w:bCs/>
           <w:sz w:val="24"/>
           <w:szCs w:val="24"/>
         </w:rPr>
@@ -16258,7 +15898,7 @@
           <w:sz w:val="24"/>
           <w:szCs w:val="24"/>
         </w:rPr>
-        <w:t>The probabilities that Customers will buy Baby Food are 95.8% and 94.2% when they buy (</w:t>
+        <w:t xml:space="preserve">Rules C1 and C2 are rather strong - they both have high lift and confidence indicating that customers who buy antecedent products are 1.9 times more likely to buy the consequent products. Rules C3 and C4 are less obvious relationships. Although the lift for these rules is low, </w:t>
       </w:r>
       <w:proofErr w:type="spellStart"/>
       <w:r>
@@ -16267,7 +15907,7 @@
           <w:sz w:val="24"/>
           <w:szCs w:val="24"/>
         </w:rPr>
-        <w:t>Napies</w:t>
+        <w:t>coles</w:t>
       </w:r>
       <w:proofErr w:type="spellEnd"/>
       <w:r>
@@ -16276,7 +15916,7 @@
           <w:sz w:val="24"/>
           <w:szCs w:val="24"/>
         </w:rPr>
-        <w:t xml:space="preserve"> &amp; </w:t>
+        <w:t xml:space="preserve"> could probably increase sales by advertising/marketing </w:t>
       </w:r>
       <w:proofErr w:type="spellStart"/>
       <w:r>
@@ -16285,6 +15925,42 @@
           <w:sz w:val="24"/>
           <w:szCs w:val="24"/>
         </w:rPr>
+        <w:t>householCleaners</w:t>
+      </w:r>
+      <w:proofErr w:type="spellEnd"/>
+      <w:r>
+        <w:rPr>
+          <w:rFonts w:ascii="Calibri" w:hAnsi="Calibri" w:cs="Calibri"/>
+          <w:sz w:val="24"/>
+          <w:szCs w:val="24"/>
+        </w:rPr>
+        <w:t xml:space="preserve">, coffee, </w:t>
+      </w:r>
+      <w:proofErr w:type="spellStart"/>
+      <w:r>
+        <w:rPr>
+          <w:rFonts w:ascii="Calibri" w:hAnsi="Calibri" w:cs="Calibri"/>
+          <w:sz w:val="24"/>
+          <w:szCs w:val="24"/>
+        </w:rPr>
+        <w:t>frozenmeal</w:t>
+      </w:r>
+      <w:proofErr w:type="spellEnd"/>
+      <w:r>
+        <w:rPr>
+          <w:rFonts w:ascii="Calibri" w:hAnsi="Calibri" w:cs="Calibri"/>
+          <w:sz w:val="24"/>
+          <w:szCs w:val="24"/>
+        </w:rPr>
+        <w:t xml:space="preserve">, </w:t>
+      </w:r>
+      <w:proofErr w:type="spellStart"/>
+      <w:r>
+        <w:rPr>
+          <w:rFonts w:ascii="Calibri" w:hAnsi="Calibri" w:cs="Calibri"/>
+          <w:sz w:val="24"/>
+          <w:szCs w:val="24"/>
+        </w:rPr>
         <w:t>TomatoSauce</w:t>
       </w:r>
       <w:proofErr w:type="spellEnd"/>
@@ -16294,235 +15970,7 @@
           <w:sz w:val="24"/>
           <w:szCs w:val="24"/>
         </w:rPr>
-        <w:t>) and (</w:t>
-      </w:r>
-      <w:proofErr w:type="spellStart"/>
-      <w:r>
-        <w:rPr>
-          <w:rFonts w:ascii="Calibri" w:hAnsi="Calibri" w:cs="Calibri"/>
-          <w:sz w:val="24"/>
-          <w:szCs w:val="24"/>
-        </w:rPr>
-        <w:t>Napies</w:t>
-      </w:r>
-      <w:proofErr w:type="spellEnd"/>
-      <w:r>
-        <w:rPr>
-          <w:rFonts w:ascii="Calibri" w:hAnsi="Calibri" w:cs="Calibri"/>
-          <w:sz w:val="24"/>
-          <w:szCs w:val="24"/>
-        </w:rPr>
-        <w:t xml:space="preserve"> and Olive Oil). Similarly, probabilities that customers will buy Vegetables are 93.9% and 93.5% when they buy (</w:t>
-      </w:r>
-      <w:proofErr w:type="spellStart"/>
-      <w:r>
-        <w:rPr>
-          <w:rFonts w:ascii="Calibri" w:hAnsi="Calibri" w:cs="Calibri"/>
-          <w:sz w:val="24"/>
-          <w:szCs w:val="24"/>
-        </w:rPr>
-        <w:t>householCleaners</w:t>
-      </w:r>
-      <w:proofErr w:type="spellEnd"/>
-      <w:r>
-        <w:rPr>
-          <w:rFonts w:ascii="Calibri" w:hAnsi="Calibri" w:cs="Calibri"/>
-          <w:sz w:val="24"/>
-          <w:szCs w:val="24"/>
-        </w:rPr>
-        <w:t xml:space="preserve">, </w:t>
-      </w:r>
-      <w:proofErr w:type="spellStart"/>
-      <w:r>
-        <w:rPr>
-          <w:rFonts w:ascii="Calibri" w:hAnsi="Calibri" w:cs="Calibri"/>
-          <w:sz w:val="24"/>
-          <w:szCs w:val="24"/>
-        </w:rPr>
-        <w:t>frozenmeal</w:t>
-      </w:r>
-      <w:proofErr w:type="spellEnd"/>
-      <w:r>
-        <w:rPr>
-          <w:rFonts w:ascii="Calibri" w:hAnsi="Calibri" w:cs="Calibri"/>
-          <w:sz w:val="24"/>
-          <w:szCs w:val="24"/>
-        </w:rPr>
-        <w:t xml:space="preserve"> &amp; coffee) and (</w:t>
-      </w:r>
-      <w:proofErr w:type="spellStart"/>
-      <w:r>
-        <w:rPr>
-          <w:rFonts w:ascii="Calibri" w:hAnsi="Calibri" w:cs="Calibri"/>
-          <w:sz w:val="24"/>
-          <w:szCs w:val="24"/>
-        </w:rPr>
-        <w:t>householCleaners</w:t>
-      </w:r>
-      <w:proofErr w:type="spellEnd"/>
-      <w:r>
-        <w:rPr>
-          <w:rFonts w:ascii="Calibri" w:hAnsi="Calibri" w:cs="Calibri"/>
-          <w:sz w:val="24"/>
-          <w:szCs w:val="24"/>
-        </w:rPr>
-        <w:t xml:space="preserve">, </w:t>
-      </w:r>
-      <w:proofErr w:type="spellStart"/>
-      <w:r>
-        <w:rPr>
-          <w:rFonts w:ascii="Calibri" w:hAnsi="Calibri" w:cs="Calibri"/>
-          <w:sz w:val="24"/>
-          <w:szCs w:val="24"/>
-        </w:rPr>
-        <w:t>TomatoSauce</w:t>
-      </w:r>
-      <w:proofErr w:type="spellEnd"/>
-      <w:r>
-        <w:rPr>
-          <w:rFonts w:ascii="Calibri" w:hAnsi="Calibri" w:cs="Calibri"/>
-          <w:sz w:val="24"/>
-          <w:szCs w:val="24"/>
-        </w:rPr>
-        <w:t xml:space="preserve"> &amp; coffee). However, these combinations of products are less likely to </w:t>
-      </w:r>
-      <w:proofErr w:type="gramStart"/>
-      <w:r>
-        <w:rPr>
-          <w:rFonts w:ascii="Calibri" w:hAnsi="Calibri" w:cs="Calibri"/>
-          <w:sz w:val="24"/>
-          <w:szCs w:val="24"/>
-        </w:rPr>
-        <w:t>occur(</w:t>
-      </w:r>
-      <w:proofErr w:type="gramEnd"/>
-      <w:r>
-        <w:rPr>
-          <w:rFonts w:ascii="Calibri" w:hAnsi="Calibri" w:cs="Calibri"/>
-          <w:sz w:val="24"/>
-          <w:szCs w:val="24"/>
-        </w:rPr>
-        <w:t>10% - 14%).</w:t>
-      </w:r>
-    </w:p>
-    <w:p>
-      <w:pPr>
-        <w:spacing w:after="0" w:line="240" w:lineRule="auto"/>
-        <w:jc w:val="both"/>
-        <w:rPr>
-          <w:rFonts w:ascii="Calibri" w:hAnsi="Calibri" w:cs="Calibri"/>
-          <w:sz w:val="24"/>
-          <w:szCs w:val="24"/>
-        </w:rPr>
-      </w:pPr>
-    </w:p>
-    <w:p>
-      <w:pPr>
-        <w:spacing w:after="0"/>
-        <w:jc w:val="both"/>
-        <w:rPr>
-          <w:rFonts w:ascii="Calibri" w:hAnsi="Calibri" w:cs="Calibri"/>
-          <w:sz w:val="24"/>
-          <w:szCs w:val="24"/>
-        </w:rPr>
-      </w:pPr>
-      <w:r>
-        <w:rPr>
-          <w:rFonts w:ascii="Calibri" w:hAnsi="Calibri" w:cs="Calibri"/>
-          <w:sz w:val="24"/>
-          <w:szCs w:val="24"/>
-        </w:rPr>
-        <w:t xml:space="preserve">Rules C1 and C2 are rather strong - they both have high lift and confidence indicating that customers who buy antecedent products are 1.9 times more likely to buy the consequent products. Rules C3 and C4 are less obvious relationships. Although the lift for these rules is low, </w:t>
-      </w:r>
-      <w:proofErr w:type="spellStart"/>
-      <w:r>
-        <w:rPr>
-          <w:rFonts w:ascii="Calibri" w:hAnsi="Calibri" w:cs="Calibri"/>
-          <w:sz w:val="24"/>
-          <w:szCs w:val="24"/>
-        </w:rPr>
-        <w:t>coles</w:t>
-      </w:r>
-      <w:proofErr w:type="spellEnd"/>
-      <w:r>
-        <w:rPr>
-          <w:rFonts w:ascii="Calibri" w:hAnsi="Calibri" w:cs="Calibri"/>
-          <w:sz w:val="24"/>
-          <w:szCs w:val="24"/>
-        </w:rPr>
-        <w:t xml:space="preserve"> could probably increase sales by advertising/marketing </w:t>
-      </w:r>
-      <w:proofErr w:type="spellStart"/>
-      <w:r>
-        <w:rPr>
-          <w:rFonts w:ascii="Calibri" w:hAnsi="Calibri" w:cs="Calibri"/>
-          <w:sz w:val="24"/>
-          <w:szCs w:val="24"/>
-        </w:rPr>
-        <w:t>householCleaners</w:t>
-      </w:r>
-      <w:proofErr w:type="spellEnd"/>
-      <w:r>
-        <w:rPr>
-          <w:rFonts w:ascii="Calibri" w:hAnsi="Calibri" w:cs="Calibri"/>
-          <w:sz w:val="24"/>
-          <w:szCs w:val="24"/>
-        </w:rPr>
-        <w:t xml:space="preserve">, coffee, </w:t>
-      </w:r>
-      <w:proofErr w:type="spellStart"/>
-      <w:r>
-        <w:rPr>
-          <w:rFonts w:ascii="Calibri" w:hAnsi="Calibri" w:cs="Calibri"/>
-          <w:sz w:val="24"/>
-          <w:szCs w:val="24"/>
-        </w:rPr>
-        <w:t>frozenmeal</w:t>
-      </w:r>
-      <w:proofErr w:type="spellEnd"/>
-      <w:r>
-        <w:rPr>
-          <w:rFonts w:ascii="Calibri" w:hAnsi="Calibri" w:cs="Calibri"/>
-          <w:sz w:val="24"/>
-          <w:szCs w:val="24"/>
-        </w:rPr>
-        <w:t xml:space="preserve">, </w:t>
-      </w:r>
-      <w:proofErr w:type="spellStart"/>
-      <w:r>
-        <w:rPr>
-          <w:rFonts w:ascii="Calibri" w:hAnsi="Calibri" w:cs="Calibri"/>
-          <w:sz w:val="24"/>
-          <w:szCs w:val="24"/>
-        </w:rPr>
-        <w:t>TomatoSauce</w:t>
-      </w:r>
-      <w:proofErr w:type="spellEnd"/>
-      <w:r>
-        <w:rPr>
-          <w:rFonts w:ascii="Calibri" w:hAnsi="Calibri" w:cs="Calibri"/>
-          <w:sz w:val="24"/>
-          <w:szCs w:val="24"/>
-        </w:rPr>
-        <w:t xml:space="preserve"> with </w:t>
-      </w:r>
-      <w:proofErr w:type="gramStart"/>
-      <w:r>
-        <w:rPr>
-          <w:rFonts w:ascii="Calibri" w:hAnsi="Calibri" w:cs="Calibri"/>
-          <w:sz w:val="24"/>
-          <w:szCs w:val="24"/>
-        </w:rPr>
-        <w:t>Vegetables(</w:t>
-      </w:r>
-      <w:proofErr w:type="gramEnd"/>
-      <w:r>
-        <w:rPr>
-          <w:rFonts w:ascii="Calibri" w:hAnsi="Calibri" w:cs="Calibri"/>
-          <w:sz w:val="24"/>
-          <w:szCs w:val="24"/>
-        </w:rPr>
-        <w:t>if possible stock them near).</w:t>
+        <w:t xml:space="preserve"> with Vegetables(if possible stock them near).</w:t>
       </w:r>
     </w:p>
     <w:p>
@@ -17874,29 +17322,7 @@
           <w:i/>
           <w:iCs/>
         </w:rPr>
-        <w:t xml:space="preserve">4 Rules </w:t>
-      </w:r>
-      <w:proofErr w:type="gramStart"/>
-      <w:r>
-        <w:rPr>
-          <w:rFonts w:cs="Calibri"/>
-          <w:b/>
-          <w:bCs/>
-          <w:i/>
-          <w:iCs/>
-        </w:rPr>
-        <w:t>With</w:t>
-      </w:r>
-      <w:proofErr w:type="gramEnd"/>
-      <w:r>
-        <w:rPr>
-          <w:rFonts w:cs="Calibri"/>
-          <w:b/>
-          <w:bCs/>
-          <w:i/>
-          <w:iCs/>
-        </w:rPr>
-        <w:t xml:space="preserve"> High Lift                                                                                                           </w:t>
+        <w:t xml:space="preserve">4 Rules With High Lift                                                                                                           </w:t>
       </w:r>
     </w:p>
     <w:p>
@@ -18929,17 +18355,8 @@
                 <w:b/>
                 <w:color w:val="FFFFFF" w:themeColor="background1"/>
               </w:rPr>
-              <w:t xml:space="preserve">(Yes / </w:t>
-            </w:r>
-            <w:proofErr w:type="gramStart"/>
-            <w:r>
-              <w:rPr>
-                <w:b/>
-                <w:color w:val="FFFFFF" w:themeColor="background1"/>
-              </w:rPr>
-              <w:t>No)*</w:t>
-            </w:r>
-            <w:proofErr w:type="gramEnd"/>
+              <w:t>(Yes / No)*</w:t>
+            </w:r>
           </w:p>
         </w:tc>
         <w:tc>
@@ -20124,16 +19541,7 @@
           <w:sz w:val="24"/>
           <w:szCs w:val="24"/>
         </w:rPr>
-        <w:t xml:space="preserve"> </w:t>
-      </w:r>
-      <w:proofErr w:type="gramStart"/>
-      <w:r>
-        <w:rPr>
-          <w:rFonts w:ascii="Calibri" w:hAnsi="Calibri" w:cs="Calibri"/>
-          <w:sz w:val="24"/>
-          <w:szCs w:val="24"/>
-        </w:rPr>
-        <w:t xml:space="preserve">to </w:t>
+        <w:t xml:space="preserve"> to </w:t>
       </w:r>
       <w:r>
         <w:rPr>
@@ -20143,9 +19551,48 @@
           <w:sz w:val="24"/>
           <w:szCs w:val="24"/>
         </w:rPr>
-        <w:t>leave</w:t>
-      </w:r>
-      <w:proofErr w:type="gramEnd"/>
+        <w:t>leave their house</w:t>
+      </w:r>
+      <w:r>
+        <w:rPr>
+          <w:rFonts w:ascii="Calibri" w:hAnsi="Calibri" w:cs="Calibri"/>
+          <w:sz w:val="24"/>
+          <w:szCs w:val="24"/>
+        </w:rPr>
+        <w:t xml:space="preserve"> and drive to </w:t>
+      </w:r>
+      <w:r>
+        <w:rPr>
+          <w:rFonts w:ascii="Calibri" w:hAnsi="Calibri" w:cs="Calibri"/>
+          <w:sz w:val="24"/>
+          <w:szCs w:val="24"/>
+        </w:rPr>
+        <w:t xml:space="preserve">the </w:t>
+      </w:r>
+      <w:r>
+        <w:rPr>
+          <w:rFonts w:ascii="Calibri" w:hAnsi="Calibri" w:cs="Calibri"/>
+          <w:sz w:val="24"/>
+          <w:szCs w:val="24"/>
+        </w:rPr>
+        <w:t>grocery store</w:t>
+      </w:r>
+      <w:r>
+        <w:rPr>
+          <w:rFonts w:ascii="Calibri" w:hAnsi="Calibri" w:cs="Calibri"/>
+          <w:sz w:val="24"/>
+          <w:szCs w:val="24"/>
+        </w:rPr>
+        <w:t>s</w:t>
+      </w:r>
+      <w:r>
+        <w:rPr>
+          <w:rFonts w:ascii="Calibri" w:hAnsi="Calibri" w:cs="Calibri"/>
+          <w:sz w:val="24"/>
+          <w:szCs w:val="24"/>
+        </w:rPr>
+        <w:t xml:space="preserve">. This nature of old people also </w:t>
+      </w:r>
       <w:r>
         <w:rPr>
           <w:rFonts w:ascii="Calibri" w:hAnsi="Calibri" w:cs="Calibri"/>
@@ -20154,47 +19601,15 @@
           <w:sz w:val="24"/>
           <w:szCs w:val="24"/>
         </w:rPr>
-        <w:t xml:space="preserve"> their house</w:t>
-      </w:r>
-      <w:r>
-        <w:rPr>
-          <w:rFonts w:ascii="Calibri" w:hAnsi="Calibri" w:cs="Calibri"/>
-          <w:sz w:val="24"/>
-          <w:szCs w:val="24"/>
-        </w:rPr>
-        <w:t xml:space="preserve"> and drive to </w:t>
-      </w:r>
-      <w:r>
-        <w:rPr>
-          <w:rFonts w:ascii="Calibri" w:hAnsi="Calibri" w:cs="Calibri"/>
-          <w:sz w:val="24"/>
-          <w:szCs w:val="24"/>
-        </w:rPr>
-        <w:t xml:space="preserve">the </w:t>
-      </w:r>
-      <w:r>
-        <w:rPr>
-          <w:rFonts w:ascii="Calibri" w:hAnsi="Calibri" w:cs="Calibri"/>
-          <w:sz w:val="24"/>
-          <w:szCs w:val="24"/>
-        </w:rPr>
-        <w:t>grocery store</w:t>
-      </w:r>
-      <w:r>
-        <w:rPr>
-          <w:rFonts w:ascii="Calibri" w:hAnsi="Calibri" w:cs="Calibri"/>
-          <w:sz w:val="24"/>
-          <w:szCs w:val="24"/>
-        </w:rPr>
-        <w:t>s</w:t>
-      </w:r>
-      <w:r>
-        <w:rPr>
-          <w:rFonts w:ascii="Calibri" w:hAnsi="Calibri" w:cs="Calibri"/>
-          <w:sz w:val="24"/>
-          <w:szCs w:val="24"/>
-        </w:rPr>
-        <w:t xml:space="preserve">. This nature of old people also </w:t>
+        <w:t>justifies their high spending</w:t>
+      </w:r>
+      <w:r>
+        <w:rPr>
+          <w:rFonts w:ascii="Calibri" w:hAnsi="Calibri" w:cs="Calibri"/>
+          <w:sz w:val="24"/>
+          <w:szCs w:val="24"/>
+        </w:rPr>
+        <w:t>, because they </w:t>
       </w:r>
       <w:r>
         <w:rPr>
@@ -20204,15 +19619,7 @@
           <w:sz w:val="24"/>
           <w:szCs w:val="24"/>
         </w:rPr>
-        <w:t>justifies their high spending</w:t>
-      </w:r>
-      <w:r>
-        <w:rPr>
-          <w:rFonts w:ascii="Calibri" w:hAnsi="Calibri" w:cs="Calibri"/>
-          <w:sz w:val="24"/>
-          <w:szCs w:val="24"/>
-        </w:rPr>
-        <w:t>, because they </w:t>
+        <w:t>tend to buy more grocer</w:t>
       </w:r>
       <w:r>
         <w:rPr>
@@ -20222,7 +19629,7 @@
           <w:sz w:val="24"/>
           <w:szCs w:val="24"/>
         </w:rPr>
-        <w:t>tend to buy more grocer</w:t>
+        <w:t>ies</w:t>
       </w:r>
       <w:r>
         <w:rPr>
@@ -20232,7 +19639,31 @@
           <w:sz w:val="24"/>
           <w:szCs w:val="24"/>
         </w:rPr>
-        <w:t>ies</w:t>
+        <w:t xml:space="preserve"> at a time</w:t>
+      </w:r>
+      <w:r>
+        <w:rPr>
+          <w:rFonts w:ascii="Calibri" w:hAnsi="Calibri" w:cs="Calibri"/>
+          <w:sz w:val="24"/>
+          <w:szCs w:val="24"/>
+        </w:rPr>
+        <w:t xml:space="preserve"> to avoid making more trips to </w:t>
+      </w:r>
+      <w:r>
+        <w:rPr>
+          <w:rFonts w:ascii="Calibri" w:hAnsi="Calibri" w:cs="Calibri"/>
+          <w:sz w:val="24"/>
+          <w:szCs w:val="24"/>
+        </w:rPr>
+        <w:t xml:space="preserve">the </w:t>
+      </w:r>
+      <w:r>
+        <w:rPr>
+          <w:rFonts w:ascii="Calibri" w:hAnsi="Calibri" w:cs="Calibri"/>
+          <w:sz w:val="24"/>
+          <w:szCs w:val="24"/>
+        </w:rPr>
+        <w:t xml:space="preserve">store which </w:t>
       </w:r>
       <w:r>
         <w:rPr>
@@ -20242,31 +19673,7 @@
           <w:sz w:val="24"/>
           <w:szCs w:val="24"/>
         </w:rPr>
-        <w:t xml:space="preserve"> at a time</w:t>
-      </w:r>
-      <w:r>
-        <w:rPr>
-          <w:rFonts w:ascii="Calibri" w:hAnsi="Calibri" w:cs="Calibri"/>
-          <w:sz w:val="24"/>
-          <w:szCs w:val="24"/>
-        </w:rPr>
-        <w:t xml:space="preserve"> to avoid making more trips to </w:t>
-      </w:r>
-      <w:r>
-        <w:rPr>
-          <w:rFonts w:ascii="Calibri" w:hAnsi="Calibri" w:cs="Calibri"/>
-          <w:sz w:val="24"/>
-          <w:szCs w:val="24"/>
-        </w:rPr>
-        <w:t xml:space="preserve">the </w:t>
-      </w:r>
-      <w:r>
-        <w:rPr>
-          <w:rFonts w:ascii="Calibri" w:hAnsi="Calibri" w:cs="Calibri"/>
-          <w:sz w:val="24"/>
-          <w:szCs w:val="24"/>
-        </w:rPr>
-        <w:t xml:space="preserve">store which </w:t>
+        <w:t>in turn cause</w:t>
       </w:r>
       <w:r>
         <w:rPr>
@@ -20276,7 +19683,7 @@
           <w:sz w:val="24"/>
           <w:szCs w:val="24"/>
         </w:rPr>
-        <w:t>in turn cause</w:t>
+        <w:t>s</w:t>
       </w:r>
       <w:r>
         <w:rPr>
@@ -20286,7 +19693,7 @@
           <w:sz w:val="24"/>
           <w:szCs w:val="24"/>
         </w:rPr>
-        <w:t>s</w:t>
+        <w:t> </w:t>
       </w:r>
       <w:r>
         <w:rPr>
@@ -20296,7 +19703,7 @@
           <w:sz w:val="24"/>
           <w:szCs w:val="24"/>
         </w:rPr>
-        <w:t> </w:t>
+        <w:t>fewer</w:t>
       </w:r>
       <w:r>
         <w:rPr>
@@ -20306,45 +19713,15 @@
           <w:sz w:val="24"/>
           <w:szCs w:val="24"/>
         </w:rPr>
-        <w:t>fewer</w:t>
-      </w:r>
-      <w:r>
-        <w:rPr>
-          <w:rFonts w:ascii="Calibri" w:hAnsi="Calibri" w:cs="Calibri"/>
-          <w:b/>
-          <w:bCs/>
-          <w:sz w:val="24"/>
-          <w:szCs w:val="24"/>
-        </w:rPr>
-        <w:t xml:space="preserve"> old </w:t>
-      </w:r>
-      <w:proofErr w:type="gramStart"/>
-      <w:r>
-        <w:rPr>
-          <w:rFonts w:ascii="Calibri" w:hAnsi="Calibri" w:cs="Calibri"/>
-          <w:b/>
-          <w:bCs/>
-          <w:sz w:val="24"/>
-          <w:szCs w:val="24"/>
-        </w:rPr>
-        <w:t>people</w:t>
-      </w:r>
-      <w:r>
-        <w:rPr>
-          <w:rFonts w:ascii="Calibri" w:hAnsi="Calibri" w:cs="Calibri"/>
-          <w:sz w:val="24"/>
-          <w:szCs w:val="24"/>
-        </w:rPr>
-        <w:t>(</w:t>
-      </w:r>
-      <w:proofErr w:type="gramEnd"/>
-      <w:r>
-        <w:rPr>
-          <w:rFonts w:ascii="Calibri" w:hAnsi="Calibri" w:cs="Calibri"/>
-          <w:sz w:val="24"/>
-          <w:szCs w:val="24"/>
-        </w:rPr>
-        <w:t>small size of cluster)</w:t>
+        <w:t xml:space="preserve"> old people</w:t>
+      </w:r>
+      <w:r>
+        <w:rPr>
+          <w:rFonts w:ascii="Calibri" w:hAnsi="Calibri" w:cs="Calibri"/>
+          <w:sz w:val="24"/>
+          <w:szCs w:val="24"/>
+        </w:rPr>
+        <w:t>(small size of cluster)</w:t>
       </w:r>
       <w:r>
         <w:rPr>
@@ -20387,29 +19764,7 @@
           <w:sz w:val="24"/>
           <w:szCs w:val="24"/>
         </w:rPr>
-        <w:t xml:space="preserve">more high number of </w:t>
-      </w:r>
-      <w:proofErr w:type="gramStart"/>
-      <w:r>
-        <w:rPr>
-          <w:rFonts w:ascii="Calibri" w:hAnsi="Calibri" w:cs="Calibri"/>
-          <w:b/>
-          <w:bCs/>
-          <w:sz w:val="24"/>
-          <w:szCs w:val="24"/>
-        </w:rPr>
-        <w:t>children(</w:t>
-      </w:r>
-      <w:proofErr w:type="gramEnd"/>
-      <w:r>
-        <w:rPr>
-          <w:rFonts w:ascii="Calibri" w:hAnsi="Calibri" w:cs="Calibri"/>
-          <w:b/>
-          <w:bCs/>
-          <w:sz w:val="24"/>
-          <w:szCs w:val="24"/>
-        </w:rPr>
-        <w:t>&gt;3)</w:t>
+        <w:t>more high number of children(&gt;3)</w:t>
       </w:r>
       <w:r>
         <w:rPr>
@@ -20452,7 +19807,6 @@
           <w:szCs w:val="24"/>
         </w:rPr>
       </w:pPr>
-      <w:proofErr w:type="gramStart"/>
       <w:r>
         <w:rPr>
           <w:rFonts w:ascii="Calibri" w:hAnsi="Calibri" w:cs="Calibri"/>
@@ -20467,16 +19821,7 @@
           <w:sz w:val="24"/>
           <w:szCs w:val="24"/>
         </w:rPr>
-        <w:t>ajority of</w:t>
-      </w:r>
-      <w:proofErr w:type="gramEnd"/>
-      <w:r>
-        <w:rPr>
-          <w:rFonts w:ascii="Calibri" w:hAnsi="Calibri" w:cs="Calibri"/>
-          <w:sz w:val="24"/>
-          <w:szCs w:val="24"/>
-        </w:rPr>
-        <w:t xml:space="preserve"> the people in this cluster </w:t>
+        <w:t>ajority of the people in this cluster </w:t>
       </w:r>
       <w:r>
         <w:rPr>
@@ -20674,29 +20019,7 @@
           <w:sz w:val="24"/>
           <w:szCs w:val="24"/>
         </w:rPr>
-        <w:t xml:space="preserve">less number of </w:t>
-      </w:r>
-      <w:proofErr w:type="gramStart"/>
-      <w:r>
-        <w:rPr>
-          <w:rFonts w:ascii="Calibri" w:hAnsi="Calibri" w:cs="Calibri"/>
-          <w:b/>
-          <w:bCs/>
-          <w:sz w:val="24"/>
-          <w:szCs w:val="24"/>
-        </w:rPr>
-        <w:t>people(</w:t>
-      </w:r>
-      <w:proofErr w:type="gramEnd"/>
-      <w:r>
-        <w:rPr>
-          <w:rFonts w:ascii="Calibri" w:hAnsi="Calibri" w:cs="Calibri"/>
-          <w:b/>
-          <w:bCs/>
-          <w:sz w:val="24"/>
-          <w:szCs w:val="24"/>
-        </w:rPr>
-        <w:t xml:space="preserve">old woman) </w:t>
+        <w:t xml:space="preserve">less number of people(old woman) </w:t>
       </w:r>
       <w:r>
         <w:rPr>
@@ -21066,29 +20389,7 @@
           <w:sz w:val="24"/>
           <w:szCs w:val="24"/>
         </w:rPr>
-        <w:t xml:space="preserve">more high number of </w:t>
-      </w:r>
-      <w:proofErr w:type="gramStart"/>
-      <w:r>
-        <w:rPr>
-          <w:rFonts w:ascii="Calibri" w:hAnsi="Calibri" w:cs="Calibri"/>
-          <w:b/>
-          <w:bCs/>
-          <w:sz w:val="24"/>
-          <w:szCs w:val="24"/>
-        </w:rPr>
-        <w:t>children(</w:t>
-      </w:r>
-      <w:proofErr w:type="gramEnd"/>
-      <w:r>
-        <w:rPr>
-          <w:rFonts w:ascii="Calibri" w:hAnsi="Calibri" w:cs="Calibri"/>
-          <w:b/>
-          <w:bCs/>
-          <w:sz w:val="24"/>
-          <w:szCs w:val="24"/>
-        </w:rPr>
-        <w:t>&gt;3 and &lt;9)</w:t>
+        <w:t>more high number of children(&gt;3 and &lt;9)</w:t>
       </w:r>
       <w:r>
         <w:rPr>
@@ -21291,16 +20592,7 @@
           <w:sz w:val="24"/>
           <w:szCs w:val="24"/>
         </w:rPr>
-        <w:t xml:space="preserve"> at the store. As they are working </w:t>
-      </w:r>
-      <w:proofErr w:type="gramStart"/>
-      <w:r>
-        <w:rPr>
-          <w:rFonts w:ascii="Calibri" w:hAnsi="Calibri" w:cs="Calibri"/>
-          <w:sz w:val="24"/>
-          <w:szCs w:val="24"/>
-        </w:rPr>
-        <w:t>prof</w:t>
+        <w:t> at the store. As they are working prof</w:t>
       </w:r>
       <w:r>
         <w:rPr>
@@ -21316,16 +20608,7 @@
           <w:sz w:val="24"/>
           <w:szCs w:val="24"/>
         </w:rPr>
-        <w:t>sional</w:t>
-      </w:r>
-      <w:proofErr w:type="gramEnd"/>
-      <w:r>
-        <w:rPr>
-          <w:rFonts w:ascii="Calibri" w:hAnsi="Calibri" w:cs="Calibri"/>
-          <w:sz w:val="24"/>
-          <w:szCs w:val="24"/>
-        </w:rPr>
-        <w:t xml:space="preserve"> they might </w:t>
+        <w:t xml:space="preserve">sional they might </w:t>
       </w:r>
       <w:r>
         <w:rPr>
@@ -21422,7 +20705,6 @@
           <w:szCs w:val="24"/>
         </w:rPr>
       </w:pPr>
-      <w:proofErr w:type="gramStart"/>
       <w:r>
         <w:rPr>
           <w:rFonts w:ascii="Calibri" w:hAnsi="Calibri" w:cs="Calibri"/>
@@ -21449,16 +20731,7 @@
           <w:sz w:val="24"/>
           <w:szCs w:val="24"/>
         </w:rPr>
-        <w:t xml:space="preserve"> of</w:t>
-      </w:r>
-      <w:proofErr w:type="gramEnd"/>
-      <w:r>
-        <w:rPr>
-          <w:rFonts w:ascii="Calibri" w:hAnsi="Calibri" w:cs="Calibri"/>
-          <w:sz w:val="24"/>
-          <w:szCs w:val="24"/>
-        </w:rPr>
-        <w:t xml:space="preserve"> the people in this cluster </w:t>
+        <w:t xml:space="preserve"> of the people in this cluster </w:t>
       </w:r>
       <w:r>
         <w:rPr>
@@ -21559,18 +20832,8 @@
           <w:sz w:val="24"/>
           <w:szCs w:val="24"/>
         </w:rPr>
-        <w:t xml:space="preserve">Basically, this cluster </w:t>
-      </w:r>
-      <w:proofErr w:type="gramStart"/>
-      <w:r>
-        <w:rPr>
-          <w:rFonts w:ascii="Calibri" w:hAnsi="Calibri" w:cs="Calibri"/>
-          <w:sz w:val="24"/>
-          <w:szCs w:val="24"/>
-        </w:rPr>
-        <w:t>can be seen as</w:t>
-      </w:r>
-      <w:proofErr w:type="gramEnd"/>
+        <w:t>Basically, this cluster can be seen as</w:t>
+      </w:r>
       <w:r>
         <w:rPr>
           <w:rFonts w:ascii="Calibri" w:hAnsi="Calibri" w:cs="Calibri"/>
@@ -21906,25 +21169,7 @@
           <w:szCs w:val="24"/>
         </w:rPr>
         <w:lastRenderedPageBreak/>
-        <w:t xml:space="preserve">Customers in cluster 3 as their income </w:t>
-      </w:r>
-      <w:proofErr w:type="gramStart"/>
-      <w:r>
-        <w:rPr>
-          <w:rFonts w:ascii="Calibri" w:hAnsi="Calibri" w:cs="Calibri"/>
-          <w:sz w:val="24"/>
-          <w:szCs w:val="24"/>
-        </w:rPr>
-        <w:t>permits</w:t>
-      </w:r>
-      <w:proofErr w:type="gramEnd"/>
-      <w:r>
-        <w:rPr>
-          <w:rFonts w:ascii="Calibri" w:hAnsi="Calibri" w:cs="Calibri"/>
-          <w:sz w:val="24"/>
-          <w:szCs w:val="24"/>
-        </w:rPr>
-        <w:t xml:space="preserve"> they spend </w:t>
+        <w:t>Customers in cluster 3 as their income permits they spend </w:t>
       </w:r>
       <w:r>
         <w:rPr>
@@ -22138,20 +21383,8 @@
           <w:sz w:val="24"/>
           <w:szCs w:val="24"/>
         </w:rPr>
-        <w:t xml:space="preserve">shorter </w:t>
-      </w:r>
-      <w:proofErr w:type="gramStart"/>
-      <w:r>
-        <w:rPr>
-          <w:rFonts w:ascii="Calibri" w:hAnsi="Calibri" w:cs="Calibri"/>
-          <w:b/>
-          <w:bCs/>
-          <w:sz w:val="24"/>
-          <w:szCs w:val="24"/>
-        </w:rPr>
-        <w:t>period of time</w:t>
-      </w:r>
-      <w:proofErr w:type="gramEnd"/>
+        <w:t>shorter period of time</w:t>
+      </w:r>
       <w:r>
         <w:rPr>
           <w:rFonts w:ascii="Calibri" w:hAnsi="Calibri" w:cs="Calibri"/>
@@ -22456,9 +21689,8 @@
           <w:sz w:val="24"/>
           <w:szCs w:val="24"/>
         </w:rPr>
-        <w:t xml:space="preserve">High number of </w:t>
-      </w:r>
-      <w:proofErr w:type="gramStart"/>
+        <w:t>High number of people</w:t>
+      </w:r>
       <w:r>
         <w:rPr>
           <w:rFonts w:ascii="Calibri" w:hAnsi="Calibri" w:cs="Calibri"/>
@@ -22467,28 +21699,7 @@
           <w:sz w:val="24"/>
           <w:szCs w:val="24"/>
         </w:rPr>
-        <w:t>people</w:t>
-      </w:r>
-      <w:r>
-        <w:rPr>
-          <w:rFonts w:ascii="Calibri" w:hAnsi="Calibri" w:cs="Calibri"/>
-          <w:b/>
-          <w:bCs/>
-          <w:sz w:val="24"/>
-          <w:szCs w:val="24"/>
-        </w:rPr>
-        <w:t>(</w:t>
-      </w:r>
-      <w:proofErr w:type="gramEnd"/>
-      <w:r>
-        <w:rPr>
-          <w:rFonts w:ascii="Calibri" w:hAnsi="Calibri" w:cs="Calibri"/>
-          <w:b/>
-          <w:bCs/>
-          <w:sz w:val="24"/>
-          <w:szCs w:val="24"/>
-        </w:rPr>
-        <w:t>of all age)</w:t>
+        <w:t>(of all age)</w:t>
       </w:r>
       <w:r>
         <w:rPr>
@@ -23038,18 +22249,8 @@
           <w:sz w:val="24"/>
           <w:szCs w:val="24"/>
         </w:rPr>
-        <w:t xml:space="preserve"> at the </w:t>
-      </w:r>
-      <w:proofErr w:type="gramStart"/>
-      <w:r>
-        <w:rPr>
-          <w:rFonts w:ascii="Calibri" w:hAnsi="Calibri" w:cs="Calibri"/>
-          <w:sz w:val="24"/>
-          <w:szCs w:val="24"/>
-        </w:rPr>
-        <w:t>store(</w:t>
-      </w:r>
-      <w:proofErr w:type="gramEnd"/>
+        <w:t xml:space="preserve"> at the store(</w:t>
+      </w:r>
       <w:r>
         <w:rPr>
           <w:rFonts w:ascii="Calibri" w:hAnsi="Calibri" w:cs="Calibri"/>
@@ -23146,33 +22347,15 @@
           <w:sz w:val="24"/>
           <w:szCs w:val="24"/>
         </w:rPr>
-        <w:t xml:space="preserve">income </w:t>
-      </w:r>
-      <w:proofErr w:type="gramStart"/>
-      <w:r>
-        <w:rPr>
-          <w:rFonts w:ascii="Calibri" w:hAnsi="Calibri" w:cs="Calibri"/>
-          <w:sz w:val="24"/>
-          <w:szCs w:val="24"/>
-        </w:rPr>
-        <w:t>earners</w:t>
-      </w:r>
-      <w:r>
-        <w:rPr>
-          <w:rFonts w:ascii="Calibri" w:hAnsi="Calibri" w:cs="Calibri"/>
-          <w:sz w:val="24"/>
-          <w:szCs w:val="24"/>
-        </w:rPr>
-        <w:t>(</w:t>
-      </w:r>
-      <w:proofErr w:type="gramEnd"/>
-      <w:r>
-        <w:rPr>
-          <w:rFonts w:ascii="Calibri" w:hAnsi="Calibri" w:cs="Calibri"/>
-          <w:sz w:val="24"/>
-          <w:szCs w:val="24"/>
-        </w:rPr>
-        <w:t>more career</w:t>
+        <w:t>income earners</w:t>
+      </w:r>
+      <w:r>
+        <w:rPr>
+          <w:rFonts w:ascii="Calibri" w:hAnsi="Calibri" w:cs="Calibri"/>
+          <w:sz w:val="24"/>
+          <w:szCs w:val="24"/>
+        </w:rPr>
+        <w:t>(more career</w:t>
       </w:r>
       <w:r>
         <w:rPr>
@@ -23348,7 +22531,6 @@
         </w:rPr>
         <w:t xml:space="preserve"> </w:t>
       </w:r>
-      <w:proofErr w:type="gramStart"/>
       <w:r>
         <w:rPr>
           <w:rFonts w:ascii="Calibri" w:hAnsi="Calibri" w:cs="Calibri"/>
@@ -23367,18 +22549,7 @@
           <w:sz w:val="24"/>
           <w:szCs w:val="24"/>
         </w:rPr>
-        <w:t>(</w:t>
-      </w:r>
-      <w:proofErr w:type="gramEnd"/>
-      <w:r>
-        <w:rPr>
-          <w:rFonts w:ascii="Calibri" w:hAnsi="Calibri" w:cs="Calibri"/>
-          <w:b/>
-          <w:bCs/>
-          <w:sz w:val="24"/>
-          <w:szCs w:val="24"/>
-        </w:rPr>
-        <w:t>of all age)</w:t>
+        <w:t>(of all age)</w:t>
       </w:r>
       <w:r>
         <w:rPr>
@@ -23693,25 +22864,7 @@
           <w:sz w:val="24"/>
           <w:szCs w:val="24"/>
         </w:rPr>
-        <w:t xml:space="preserve"> So that customers are exposed to the new products. Coles should put these products to the end of the aisle So that customers </w:t>
-      </w:r>
-      <w:proofErr w:type="gramStart"/>
-      <w:r>
-        <w:rPr>
-          <w:rFonts w:ascii="Calibri" w:hAnsi="Calibri" w:cs="Calibri"/>
-          <w:sz w:val="24"/>
-          <w:szCs w:val="24"/>
-        </w:rPr>
-        <w:t>have to</w:t>
-      </w:r>
-      <w:proofErr w:type="gramEnd"/>
-      <w:r>
-        <w:rPr>
-          <w:rFonts w:ascii="Calibri" w:hAnsi="Calibri" w:cs="Calibri"/>
-          <w:sz w:val="24"/>
-          <w:szCs w:val="24"/>
-        </w:rPr>
-        <w:t xml:space="preserve"> walk more in the stores, in turn</w:t>
+        <w:t xml:space="preserve"> So that customers are exposed to the new products. Coles should put these products to the end of the aisle So that customers have to walk more in the stores, in turn</w:t>
       </w:r>
       <w:r>
         <w:rPr>
@@ -23800,7 +22953,6 @@
         <w:t xml:space="preserve">Coles could probably increase sales by advertising/marketing </w:t>
       </w:r>
       <w:proofErr w:type="spellStart"/>
-      <w:proofErr w:type="gramStart"/>
       <w:r>
         <w:rPr>
           <w:rFonts w:ascii="Calibri" w:hAnsi="Calibri" w:cs="Calibri"/>
@@ -23824,16 +22976,7 @@
           <w:sz w:val="24"/>
           <w:szCs w:val="24"/>
         </w:rPr>
-        <w:t xml:space="preserve">   </w:t>
-      </w:r>
-      <w:proofErr w:type="gramEnd"/>
-      <w:r>
-        <w:rPr>
-          <w:rFonts w:ascii="Calibri" w:hAnsi="Calibri" w:cs="Calibri"/>
-          <w:sz w:val="24"/>
-          <w:szCs w:val="24"/>
-        </w:rPr>
-        <w:t xml:space="preserve">              </w:t>
+        <w:t xml:space="preserve">                 </w:t>
       </w:r>
       <w:r>
         <w:rPr>
@@ -23931,7 +23074,6 @@
         <w:t xml:space="preserve">more likely to buy </w:t>
       </w:r>
       <w:proofErr w:type="spellStart"/>
-      <w:proofErr w:type="gramStart"/>
       <w:r>
         <w:rPr>
           <w:rFonts w:ascii="Calibri" w:hAnsi="Calibri" w:cs="Calibri"/>
@@ -23941,7 +23083,6 @@
         <w:t>householCleaner</w:t>
       </w:r>
       <w:proofErr w:type="spellEnd"/>
-      <w:proofErr w:type="gramEnd"/>
       <w:r>
         <w:rPr>
           <w:rFonts w:ascii="Calibri" w:hAnsi="Calibri" w:cs="Calibri"/>
@@ -23974,7 +23115,6 @@
         </w:rPr>
         <w:t xml:space="preserve"> </w:t>
       </w:r>
-      <w:proofErr w:type="gramStart"/>
       <w:r>
         <w:rPr>
           <w:rFonts w:ascii="Calibri" w:hAnsi="Calibri" w:cs="Calibri"/>
@@ -23997,16 +23137,7 @@
           <w:sz w:val="24"/>
           <w:szCs w:val="24"/>
         </w:rPr>
-        <w:t xml:space="preserve">  </w:t>
-      </w:r>
-      <w:proofErr w:type="gramEnd"/>
-      <w:r>
-        <w:rPr>
-          <w:rFonts w:ascii="Calibri" w:hAnsi="Calibri" w:cs="Calibri"/>
-          <w:sz w:val="24"/>
-          <w:szCs w:val="24"/>
-        </w:rPr>
-        <w:t xml:space="preserve">              </w:t>
+        <w:t xml:space="preserve">                </w:t>
       </w:r>
       <w:r>
         <w:rPr>
@@ -24168,25 +23299,7 @@
           <w:sz w:val="24"/>
           <w:szCs w:val="24"/>
         </w:rPr>
-        <w:t xml:space="preserve">Coles should start marketing campaigns for family or house related products towards young </w:t>
-      </w:r>
-      <w:proofErr w:type="gramStart"/>
-      <w:r>
-        <w:rPr>
-          <w:rFonts w:ascii="Calibri" w:hAnsi="Calibri" w:cs="Calibri"/>
-          <w:sz w:val="24"/>
-          <w:szCs w:val="24"/>
-        </w:rPr>
-        <w:t>customers(</w:t>
-      </w:r>
-      <w:proofErr w:type="gramEnd"/>
-      <w:r>
-        <w:rPr>
-          <w:rFonts w:ascii="Calibri" w:hAnsi="Calibri" w:cs="Calibri"/>
-          <w:sz w:val="24"/>
-          <w:szCs w:val="24"/>
-        </w:rPr>
-        <w:t>from cluster 3)</w:t>
+        <w:t>Coles should start marketing campaigns for family or house related products towards young customers(from cluster 3)</w:t>
       </w:r>
       <w:r>
         <w:rPr>
@@ -24396,25 +23509,7 @@
           <w:sz w:val="24"/>
           <w:szCs w:val="24"/>
         </w:rPr>
-        <w:t xml:space="preserve"> luxury products should be targeted to </w:t>
-      </w:r>
-      <w:proofErr w:type="gramStart"/>
-      <w:r>
-        <w:rPr>
-          <w:rFonts w:ascii="Calibri" w:hAnsi="Calibri" w:cs="Calibri"/>
-          <w:sz w:val="24"/>
-          <w:szCs w:val="24"/>
-        </w:rPr>
-        <w:t>customers(</w:t>
-      </w:r>
-      <w:proofErr w:type="gramEnd"/>
-      <w:r>
-        <w:rPr>
-          <w:rFonts w:ascii="Calibri" w:hAnsi="Calibri" w:cs="Calibri"/>
-          <w:sz w:val="24"/>
-          <w:szCs w:val="24"/>
-        </w:rPr>
-        <w:t xml:space="preserve">from cluster 1) who do not own a house and are females independent of their income and age. </w:t>
+        <w:t xml:space="preserve"> luxury products should be targeted to customers(from cluster 1) who do not own a house and are females independent of their income and age. </w:t>
       </w:r>
     </w:p>
     <w:p>
@@ -31912,7 +31007,6 @@
         <w:t xml:space="preserve">Appendix IV – </w:t>
       </w:r>
       <w:proofErr w:type="spellStart"/>
-      <w:proofErr w:type="gramStart"/>
       <w:r>
         <w:rPr>
           <w:color w:val="0070C0"/>
@@ -31924,14 +31018,7 @@
         <w:rPr>
           <w:color w:val="0070C0"/>
         </w:rPr>
-        <w:t>[</w:t>
-      </w:r>
-      <w:proofErr w:type="gramEnd"/>
-      <w:r>
-        <w:rPr>
-          <w:color w:val="0070C0"/>
-        </w:rPr>
-        <w:t>Duplicates]</w:t>
+        <w:t>[Duplicates]</w:t>
       </w:r>
       <w:bookmarkEnd w:id="28"/>
     </w:p>
@@ -35802,17 +34889,9 @@
           <w:color w:val="0070C0"/>
         </w:rPr>
         <w:lastRenderedPageBreak/>
-        <w:t xml:space="preserve">Appendix XVII – Income dominating the cluster </w:t>
-      </w:r>
-      <w:proofErr w:type="gramStart"/>
-      <w:r>
-        <w:rPr>
-          <w:color w:val="0070C0"/>
-        </w:rPr>
-        <w:t>results</w:t>
+        <w:t>Appendix XVII – Income dominating the cluster results</w:t>
       </w:r>
       <w:bookmarkEnd w:id="40"/>
-      <w:proofErr w:type="gramEnd"/>
     </w:p>
     <w:p>
       <w:pPr>
@@ -36178,33 +35257,19 @@
         <w:rPr>
           <w:color w:val="0070C0"/>
         </w:rPr>
-        <w:t xml:space="preserve">Appendix XIX </w:t>
-      </w:r>
-      <w:proofErr w:type="gramStart"/>
+        <w:t xml:space="preserve">Appendix XIX – </w:t>
+      </w:r>
       <w:r>
         <w:rPr>
           <w:color w:val="0070C0"/>
         </w:rPr>
-        <w:t xml:space="preserve">– </w:t>
+        <w:t xml:space="preserve"> </w:t>
       </w:r>
       <w:r>
         <w:rPr>
           <w:color w:val="0070C0"/>
         </w:rPr>
-        <w:t xml:space="preserve"> </w:t>
-      </w:r>
-      <w:r>
-        <w:rPr>
-          <w:color w:val="0070C0"/>
-        </w:rPr>
-        <w:t>Number</w:t>
-      </w:r>
-      <w:proofErr w:type="gramEnd"/>
-      <w:r>
-        <w:rPr>
-          <w:color w:val="0070C0"/>
-        </w:rPr>
-        <w:t xml:space="preserve"> of Children </w:t>
+        <w:t xml:space="preserve">Number of Children </w:t>
       </w:r>
       <w:r>
         <w:rPr>
@@ -36807,27 +35872,13 @@
         <w:rPr>
           <w:color w:val="0070C0"/>
         </w:rPr>
-        <w:t xml:space="preserve">Appendix XXIV </w:t>
-      </w:r>
-      <w:proofErr w:type="gramStart"/>
+        <w:t xml:space="preserve">Appendix XXIV –  </w:t>
+      </w:r>
       <w:r>
         <w:rPr>
           <w:color w:val="0070C0"/>
         </w:rPr>
-        <w:t xml:space="preserve">–  </w:t>
-      </w:r>
-      <w:r>
-        <w:rPr>
-          <w:color w:val="0070C0"/>
-        </w:rPr>
-        <w:t>Payment</w:t>
-      </w:r>
-      <w:proofErr w:type="gramEnd"/>
-      <w:r>
-        <w:rPr>
-          <w:color w:val="0070C0"/>
-        </w:rPr>
-        <w:t xml:space="preserve"> Methods</w:t>
+        <w:t>Payment Methods</w:t>
       </w:r>
       <w:r>
         <w:rPr>
@@ -36916,21 +35967,7 @@
           <w:color w:val="0070C0"/>
         </w:rPr>
         <w:lastRenderedPageBreak/>
-        <w:t xml:space="preserve">Appendix XXV </w:t>
-      </w:r>
-      <w:proofErr w:type="gramStart"/>
-      <w:r>
-        <w:rPr>
-          <w:color w:val="0070C0"/>
-        </w:rPr>
-        <w:t>–  Parents</w:t>
-      </w:r>
-      <w:proofErr w:type="gramEnd"/>
-      <w:r>
-        <w:rPr>
-          <w:color w:val="0070C0"/>
-        </w:rPr>
-        <w:t xml:space="preserve"> Insights across clusters</w:t>
+        <w:t>Appendix XXV –  Parents Insights across clusters</w:t>
       </w:r>
       <w:bookmarkEnd w:id="48"/>
     </w:p>
@@ -37034,24 +36071,16 @@
         <w:rPr>
           <w:color w:val="0070C0"/>
         </w:rPr>
-        <w:t xml:space="preserve"> </w:t>
-      </w:r>
-      <w:proofErr w:type="gramStart"/>
+        <w:t xml:space="preserve"> –  </w:t>
+      </w:r>
+      <w:proofErr w:type="spellStart"/>
       <w:r>
         <w:rPr>
           <w:color w:val="0070C0"/>
         </w:rPr>
-        <w:t xml:space="preserve">–  </w:t>
-      </w:r>
-      <w:proofErr w:type="spellStart"/>
-      <w:r>
-        <w:rPr>
-          <w:color w:val="0070C0"/>
-        </w:rPr>
         <w:t>Homeown</w:t>
       </w:r>
       <w:proofErr w:type="spellEnd"/>
-      <w:proofErr w:type="gramEnd"/>
       <w:r>
         <w:rPr>
           <w:color w:val="0070C0"/>
@@ -37168,21 +36197,7 @@
           <w:color w:val="0070C0"/>
         </w:rPr>
         <w:lastRenderedPageBreak/>
-        <w:t xml:space="preserve">Appendix XXVII </w:t>
-      </w:r>
-      <w:proofErr w:type="gramStart"/>
-      <w:r>
-        <w:rPr>
-          <w:color w:val="0070C0"/>
-        </w:rPr>
-        <w:t>–  Pet</w:t>
-      </w:r>
-      <w:proofErr w:type="gramEnd"/>
-      <w:r>
-        <w:rPr>
-          <w:color w:val="0070C0"/>
-        </w:rPr>
-        <w:t xml:space="preserve"> Owner across clusters</w:t>
+        <w:t>Appendix XXVII –  Pet Owner across clusters</w:t>
       </w:r>
       <w:bookmarkEnd w:id="50"/>
     </w:p>
@@ -37273,21 +36288,7 @@
         <w:rPr>
           <w:color w:val="0070C0"/>
         </w:rPr>
-        <w:t xml:space="preserve">Appendix XXVIII </w:t>
-      </w:r>
-      <w:proofErr w:type="gramStart"/>
-      <w:r>
-        <w:rPr>
-          <w:color w:val="0070C0"/>
-        </w:rPr>
-        <w:t>–  Pet</w:t>
-      </w:r>
-      <w:proofErr w:type="gramEnd"/>
-      <w:r>
-        <w:rPr>
-          <w:color w:val="0070C0"/>
-        </w:rPr>
-        <w:t xml:space="preserve"> Insight across clusters</w:t>
+        <w:t>Appendix XXVIII –  Pet Insight across clusters</w:t>
       </w:r>
       <w:bookmarkEnd w:id="51"/>
     </w:p>
@@ -37379,21 +36380,7 @@
           <w:color w:val="0070C0"/>
         </w:rPr>
         <w:lastRenderedPageBreak/>
-        <w:t xml:space="preserve">Appendix XXIX </w:t>
-      </w:r>
-      <w:proofErr w:type="gramStart"/>
-      <w:r>
-        <w:rPr>
-          <w:color w:val="0070C0"/>
-        </w:rPr>
-        <w:t>–  3</w:t>
-      </w:r>
-      <w:proofErr w:type="gramEnd"/>
-      <w:r>
-        <w:rPr>
-          <w:color w:val="0070C0"/>
-        </w:rPr>
-        <w:t>D(Income, age &amp; Value) Scatter plot</w:t>
+        <w:t>Appendix XXIX –  3D(Income, age &amp; Value) Scatter plot</w:t>
       </w:r>
       <w:bookmarkEnd w:id="52"/>
     </w:p>
@@ -37486,7 +36473,7 @@
 </file>
 
 <file path=word/endnotes.xml><?xml version="1.0" encoding="utf-8"?>
-<w:endnotes xmlns:wpc="http://schemas.microsoft.com/office/word/2010/wordprocessingCanvas" xmlns:cx="http://schemas.microsoft.com/office/drawing/2014/chartex" xmlns:cx1="http://schemas.microsoft.com/office/drawing/2015/9/8/chartex" xmlns:cx2="http://schemas.microsoft.com/office/drawing/2015/10/21/chartex" xmlns:cx3="http://schemas.microsoft.com/office/drawing/2016/5/9/chartex" xmlns:cx4="http://schemas.microsoft.com/office/drawing/2016/5/10/chartex" xmlns:cx5="http://schemas.microsoft.com/office/drawing/2016/5/11/chartex" xmlns:cx6="http://schemas.microsoft.com/office/drawing/2016/5/12/chartex" xmlns:cx7="http://schemas.microsoft.com/office/drawing/2016/5/13/chartex" xmlns:cx8="http://schemas.microsoft.com/office/drawing/2016/5/14/chartex" xmlns:mc="http://schemas.openxmlformats.org/markup-compatibility/2006" xmlns:aink="http://schemas.microsoft.com/office/drawing/2016/ink" xmlns:am3d="http://schemas.microsoft.com/office/drawing/2017/model3d" xmlns:o="urn:schemas-microsoft-com:office:office" xmlns:r="http://schemas.openxmlformats.org/officeDocument/2006/relationships" xmlns:m="http://schemas.openxmlformats.org/officeDocument/2006/math" xmlns:v="urn:schemas-microsoft-com:vml" xmlns:wp14="http://schemas.microsoft.com/office/word/2010/wordprocessingDrawing" xmlns:wp="http://schemas.openxmlformats.org/drawingml/2006/wordprocessingDrawing" xmlns:w10="urn:schemas-microsoft-com:office:word" xmlns:w="http://schemas.openxmlformats.org/wordprocessingml/2006/main" xmlns:w14="http://schemas.microsoft.com/office/word/2010/wordml" xmlns:w15="http://schemas.microsoft.com/office/word/2012/wordml" xmlns:w16cex="http://schemas.microsoft.com/office/word/2018/wordml/cex" xmlns:w16cid="http://schemas.microsoft.com/office/word/2016/wordml/cid" xmlns:w16="http://schemas.microsoft.com/office/word/2018/wordml" xmlns:w16se="http://schemas.microsoft.com/office/word/2015/wordml/symex" xmlns:wpg="http://schemas.microsoft.com/office/word/2010/wordprocessingGroup" xmlns:wpi="http://schemas.microsoft.com/office/word/2010/wordprocessingInk" xmlns:wne="http://schemas.microsoft.com/office/word/2006/wordml" xmlns:wps="http://schemas.microsoft.com/office/word/2010/wordprocessingShape" mc:Ignorable="w14 w15 w16se w16cid w16 w16cex wp14">
+<w:endnotes xmlns:wpc="http://schemas.microsoft.com/office/word/2010/wordprocessingCanvas" xmlns:cx="http://schemas.microsoft.com/office/drawing/2014/chartex" xmlns:cx1="http://schemas.microsoft.com/office/drawing/2015/9/8/chartex" xmlns:cx2="http://schemas.microsoft.com/office/drawing/2015/10/21/chartex" xmlns:cx3="http://schemas.microsoft.com/office/drawing/2016/5/9/chartex" xmlns:cx4="http://schemas.microsoft.com/office/drawing/2016/5/10/chartex" xmlns:cx5="http://schemas.microsoft.com/office/drawing/2016/5/11/chartex" xmlns:cx6="http://schemas.microsoft.com/office/drawing/2016/5/12/chartex" xmlns:cx7="http://schemas.microsoft.com/office/drawing/2016/5/13/chartex" xmlns:cx8="http://schemas.microsoft.com/office/drawing/2016/5/14/chartex" xmlns:mc="http://schemas.openxmlformats.org/markup-compatibility/2006" xmlns:aink="http://schemas.microsoft.com/office/drawing/2016/ink" xmlns:am3d="http://schemas.microsoft.com/office/drawing/2017/model3d" xmlns:o="urn:schemas-microsoft-com:office:office" xmlns:r="http://schemas.openxmlformats.org/officeDocument/2006/relationships" xmlns:m="http://schemas.openxmlformats.org/officeDocument/2006/math" xmlns:v="urn:schemas-microsoft-com:vml" xmlns:wp14="http://schemas.microsoft.com/office/word/2010/wordprocessingDrawing" xmlns:wp="http://schemas.openxmlformats.org/drawingml/2006/wordprocessingDrawing" xmlns:w10="urn:schemas-microsoft-com:office:word" xmlns:w="http://schemas.openxmlformats.org/wordprocessingml/2006/main" xmlns:w14="http://schemas.microsoft.com/office/word/2010/wordml" xmlns:w15="http://schemas.microsoft.com/office/word/2012/wordml" xmlns:w16cex="http://schemas.microsoft.com/office/word/2018/wordml/cex" xmlns:w16cid="http://schemas.microsoft.com/office/word/2016/wordml/cid" xmlns:w16="http://schemas.microsoft.com/office/word/2018/wordml" xmlns:w16sdtdh="http://schemas.microsoft.com/office/word/2020/wordml/sdtdatahash" xmlns:w16se="http://schemas.microsoft.com/office/word/2015/wordml/symex" xmlns:wpg="http://schemas.microsoft.com/office/word/2010/wordprocessingGroup" xmlns:wpi="http://schemas.microsoft.com/office/word/2010/wordprocessingInk" xmlns:wne="http://schemas.microsoft.com/office/word/2006/wordml" xmlns:wps="http://schemas.microsoft.com/office/word/2010/wordprocessingShape" mc:Ignorable="w14 w15 w16se w16cid w16 w16cex w16sdtdh wp14">
   <w:endnote w:type="separator" w:id="-1">
     <w:p>
       <w:pPr>
@@ -37511,7 +36498,7 @@
 </file>
 
 <file path=word/footer1.xml><?xml version="1.0" encoding="utf-8"?>
-<w:ftr xmlns:wpc="http://schemas.microsoft.com/office/word/2010/wordprocessingCanvas" xmlns:cx="http://schemas.microsoft.com/office/drawing/2014/chartex" xmlns:cx1="http://schemas.microsoft.com/office/drawing/2015/9/8/chartex" xmlns:cx2="http://schemas.microsoft.com/office/drawing/2015/10/21/chartex" xmlns:cx3="http://schemas.microsoft.com/office/drawing/2016/5/9/chartex" xmlns:cx4="http://schemas.microsoft.com/office/drawing/2016/5/10/chartex" xmlns:cx5="http://schemas.microsoft.com/office/drawing/2016/5/11/chartex" xmlns:cx6="http://schemas.microsoft.com/office/drawing/2016/5/12/chartex" xmlns:cx7="http://schemas.microsoft.com/office/drawing/2016/5/13/chartex" xmlns:cx8="http://schemas.microsoft.com/office/drawing/2016/5/14/chartex" xmlns:mc="http://schemas.openxmlformats.org/markup-compatibility/2006" xmlns:aink="http://schemas.microsoft.com/office/drawing/2016/ink" xmlns:am3d="http://schemas.microsoft.com/office/drawing/2017/model3d" xmlns:o="urn:schemas-microsoft-com:office:office" xmlns:r="http://schemas.openxmlformats.org/officeDocument/2006/relationships" xmlns:m="http://schemas.openxmlformats.org/officeDocument/2006/math" xmlns:v="urn:schemas-microsoft-com:vml" xmlns:wp14="http://schemas.microsoft.com/office/word/2010/wordprocessingDrawing" xmlns:wp="http://schemas.openxmlformats.org/drawingml/2006/wordprocessingDrawing" xmlns:w10="urn:schemas-microsoft-com:office:word" xmlns:w="http://schemas.openxmlformats.org/wordprocessingml/2006/main" xmlns:w14="http://schemas.microsoft.com/office/word/2010/wordml" xmlns:w15="http://schemas.microsoft.com/office/word/2012/wordml" xmlns:w16cex="http://schemas.microsoft.com/office/word/2018/wordml/cex" xmlns:w16cid="http://schemas.microsoft.com/office/word/2016/wordml/cid" xmlns:w16="http://schemas.microsoft.com/office/word/2018/wordml" xmlns:w16se="http://schemas.microsoft.com/office/word/2015/wordml/symex" xmlns:wpg="http://schemas.microsoft.com/office/word/2010/wordprocessingGroup" xmlns:wpi="http://schemas.microsoft.com/office/word/2010/wordprocessingInk" xmlns:wne="http://schemas.microsoft.com/office/word/2006/wordml" xmlns:wps="http://schemas.microsoft.com/office/word/2010/wordprocessingShape" mc:Ignorable="w14 w15 w16se w16cid w16 w16cex wp14">
+<w:ftr xmlns:wpc="http://schemas.microsoft.com/office/word/2010/wordprocessingCanvas" xmlns:cx="http://schemas.microsoft.com/office/drawing/2014/chartex" xmlns:cx1="http://schemas.microsoft.com/office/drawing/2015/9/8/chartex" xmlns:cx2="http://schemas.microsoft.com/office/drawing/2015/10/21/chartex" xmlns:cx3="http://schemas.microsoft.com/office/drawing/2016/5/9/chartex" xmlns:cx4="http://schemas.microsoft.com/office/drawing/2016/5/10/chartex" xmlns:cx5="http://schemas.microsoft.com/office/drawing/2016/5/11/chartex" xmlns:cx6="http://schemas.microsoft.com/office/drawing/2016/5/12/chartex" xmlns:cx7="http://schemas.microsoft.com/office/drawing/2016/5/13/chartex" xmlns:cx8="http://schemas.microsoft.com/office/drawing/2016/5/14/chartex" xmlns:mc="http://schemas.openxmlformats.org/markup-compatibility/2006" xmlns:aink="http://schemas.microsoft.com/office/drawing/2016/ink" xmlns:am3d="http://schemas.microsoft.com/office/drawing/2017/model3d" xmlns:o="urn:schemas-microsoft-com:office:office" xmlns:r="http://schemas.openxmlformats.org/officeDocument/2006/relationships" xmlns:m="http://schemas.openxmlformats.org/officeDocument/2006/math" xmlns:v="urn:schemas-microsoft-com:vml" xmlns:wp14="http://schemas.microsoft.com/office/word/2010/wordprocessingDrawing" xmlns:wp="http://schemas.openxmlformats.org/drawingml/2006/wordprocessingDrawing" xmlns:w10="urn:schemas-microsoft-com:office:word" xmlns:w="http://schemas.openxmlformats.org/wordprocessingml/2006/main" xmlns:w14="http://schemas.microsoft.com/office/word/2010/wordml" xmlns:w15="http://schemas.microsoft.com/office/word/2012/wordml" xmlns:w16cex="http://schemas.microsoft.com/office/word/2018/wordml/cex" xmlns:w16cid="http://schemas.microsoft.com/office/word/2016/wordml/cid" xmlns:w16="http://schemas.microsoft.com/office/word/2018/wordml" xmlns:w16sdtdh="http://schemas.microsoft.com/office/word/2020/wordml/sdtdatahash" xmlns:w16se="http://schemas.microsoft.com/office/word/2015/wordml/symex" xmlns:wpg="http://schemas.microsoft.com/office/word/2010/wordprocessingGroup" xmlns:wpi="http://schemas.microsoft.com/office/word/2010/wordprocessingInk" xmlns:wne="http://schemas.microsoft.com/office/word/2006/wordml" xmlns:wps="http://schemas.microsoft.com/office/word/2010/wordprocessingShape" mc:Ignorable="w14 w15 w16se w16cid w16 w16cex w16sdtdh wp14">
   <w:p>
     <w:pPr>
       <w:pStyle w:val="Footer"/>
@@ -37521,7 +36508,7 @@
 </file>
 
 <file path=word/footer2.xml><?xml version="1.0" encoding="utf-8"?>
-<w:ftr xmlns:wpc="http://schemas.microsoft.com/office/word/2010/wordprocessingCanvas" xmlns:cx="http://schemas.microsoft.com/office/drawing/2014/chartex" xmlns:cx1="http://schemas.microsoft.com/office/drawing/2015/9/8/chartex" xmlns:cx2="http://schemas.microsoft.com/office/drawing/2015/10/21/chartex" xmlns:cx3="http://schemas.microsoft.com/office/drawing/2016/5/9/chartex" xmlns:cx4="http://schemas.microsoft.com/office/drawing/2016/5/10/chartex" xmlns:cx5="http://schemas.microsoft.com/office/drawing/2016/5/11/chartex" xmlns:cx6="http://schemas.microsoft.com/office/drawing/2016/5/12/chartex" xmlns:cx7="http://schemas.microsoft.com/office/drawing/2016/5/13/chartex" xmlns:cx8="http://schemas.microsoft.com/office/drawing/2016/5/14/chartex" xmlns:mc="http://schemas.openxmlformats.org/markup-compatibility/2006" xmlns:aink="http://schemas.microsoft.com/office/drawing/2016/ink" xmlns:am3d="http://schemas.microsoft.com/office/drawing/2017/model3d" xmlns:o="urn:schemas-microsoft-com:office:office" xmlns:r="http://schemas.openxmlformats.org/officeDocument/2006/relationships" xmlns:m="http://schemas.openxmlformats.org/officeDocument/2006/math" xmlns:v="urn:schemas-microsoft-com:vml" xmlns:wp14="http://schemas.microsoft.com/office/word/2010/wordprocessingDrawing" xmlns:wp="http://schemas.openxmlformats.org/drawingml/2006/wordprocessingDrawing" xmlns:w10="urn:schemas-microsoft-com:office:word" xmlns:w="http://schemas.openxmlformats.org/wordprocessingml/2006/main" xmlns:w14="http://schemas.microsoft.com/office/word/2010/wordml" xmlns:w15="http://schemas.microsoft.com/office/word/2012/wordml" xmlns:w16cex="http://schemas.microsoft.com/office/word/2018/wordml/cex" xmlns:w16cid="http://schemas.microsoft.com/office/word/2016/wordml/cid" xmlns:w16="http://schemas.microsoft.com/office/word/2018/wordml" xmlns:w16se="http://schemas.microsoft.com/office/word/2015/wordml/symex" xmlns:wpg="http://schemas.microsoft.com/office/word/2010/wordprocessingGroup" xmlns:wpi="http://schemas.microsoft.com/office/word/2010/wordprocessingInk" xmlns:wne="http://schemas.microsoft.com/office/word/2006/wordml" xmlns:wps="http://schemas.microsoft.com/office/word/2010/wordprocessingShape" mc:Ignorable="w14 w15 w16se w16cid w16 w16cex wp14">
+<w:ftr xmlns:wpc="http://schemas.microsoft.com/office/word/2010/wordprocessingCanvas" xmlns:cx="http://schemas.microsoft.com/office/drawing/2014/chartex" xmlns:cx1="http://schemas.microsoft.com/office/drawing/2015/9/8/chartex" xmlns:cx2="http://schemas.microsoft.com/office/drawing/2015/10/21/chartex" xmlns:cx3="http://schemas.microsoft.com/office/drawing/2016/5/9/chartex" xmlns:cx4="http://schemas.microsoft.com/office/drawing/2016/5/10/chartex" xmlns:cx5="http://schemas.microsoft.com/office/drawing/2016/5/11/chartex" xmlns:cx6="http://schemas.microsoft.com/office/drawing/2016/5/12/chartex" xmlns:cx7="http://schemas.microsoft.com/office/drawing/2016/5/13/chartex" xmlns:cx8="http://schemas.microsoft.com/office/drawing/2016/5/14/chartex" xmlns:mc="http://schemas.openxmlformats.org/markup-compatibility/2006" xmlns:aink="http://schemas.microsoft.com/office/drawing/2016/ink" xmlns:am3d="http://schemas.microsoft.com/office/drawing/2017/model3d" xmlns:o="urn:schemas-microsoft-com:office:office" xmlns:r="http://schemas.openxmlformats.org/officeDocument/2006/relationships" xmlns:m="http://schemas.openxmlformats.org/officeDocument/2006/math" xmlns:v="urn:schemas-microsoft-com:vml" xmlns:wp14="http://schemas.microsoft.com/office/word/2010/wordprocessingDrawing" xmlns:wp="http://schemas.openxmlformats.org/drawingml/2006/wordprocessingDrawing" xmlns:w10="urn:schemas-microsoft-com:office:word" xmlns:w="http://schemas.openxmlformats.org/wordprocessingml/2006/main" xmlns:w14="http://schemas.microsoft.com/office/word/2010/wordml" xmlns:w15="http://schemas.microsoft.com/office/word/2012/wordml" xmlns:w16cex="http://schemas.microsoft.com/office/word/2018/wordml/cex" xmlns:w16cid="http://schemas.microsoft.com/office/word/2016/wordml/cid" xmlns:w16="http://schemas.microsoft.com/office/word/2018/wordml" xmlns:w16sdtdh="http://schemas.microsoft.com/office/word/2020/wordml/sdtdatahash" xmlns:w16se="http://schemas.microsoft.com/office/word/2015/wordml/symex" xmlns:wpg="http://schemas.microsoft.com/office/word/2010/wordprocessingGroup" xmlns:wpi="http://schemas.microsoft.com/office/word/2010/wordprocessingInk" xmlns:wne="http://schemas.microsoft.com/office/word/2006/wordml" xmlns:wps="http://schemas.microsoft.com/office/word/2010/wordprocessingShape" mc:Ignorable="w14 w15 w16se w16cid w16 w16cex w16sdtdh wp14">
   <w:p>
     <w:pPr>
       <w:pStyle w:val="Footer"/>
@@ -37534,7 +36521,7 @@
 </file>
 
 <file path=word/footer3.xml><?xml version="1.0" encoding="utf-8"?>
-<w:ftr xmlns:wpc="http://schemas.microsoft.com/office/word/2010/wordprocessingCanvas" xmlns:cx="http://schemas.microsoft.com/office/drawing/2014/chartex" xmlns:cx1="http://schemas.microsoft.com/office/drawing/2015/9/8/chartex" xmlns:cx2="http://schemas.microsoft.com/office/drawing/2015/10/21/chartex" xmlns:cx3="http://schemas.microsoft.com/office/drawing/2016/5/9/chartex" xmlns:cx4="http://schemas.microsoft.com/office/drawing/2016/5/10/chartex" xmlns:cx5="http://schemas.microsoft.com/office/drawing/2016/5/11/chartex" xmlns:cx6="http://schemas.microsoft.com/office/drawing/2016/5/12/chartex" xmlns:cx7="http://schemas.microsoft.com/office/drawing/2016/5/13/chartex" xmlns:cx8="http://schemas.microsoft.com/office/drawing/2016/5/14/chartex" xmlns:mc="http://schemas.openxmlformats.org/markup-compatibility/2006" xmlns:aink="http://schemas.microsoft.com/office/drawing/2016/ink" xmlns:am3d="http://schemas.microsoft.com/office/drawing/2017/model3d" xmlns:o="urn:schemas-microsoft-com:office:office" xmlns:r="http://schemas.openxmlformats.org/officeDocument/2006/relationships" xmlns:m="http://schemas.openxmlformats.org/officeDocument/2006/math" xmlns:v="urn:schemas-microsoft-com:vml" xmlns:wp14="http://schemas.microsoft.com/office/word/2010/wordprocessingDrawing" xmlns:wp="http://schemas.openxmlformats.org/drawingml/2006/wordprocessingDrawing" xmlns:w10="urn:schemas-microsoft-com:office:word" xmlns:w="http://schemas.openxmlformats.org/wordprocessingml/2006/main" xmlns:w14="http://schemas.microsoft.com/office/word/2010/wordml" xmlns:w15="http://schemas.microsoft.com/office/word/2012/wordml" xmlns:w16cex="http://schemas.microsoft.com/office/word/2018/wordml/cex" xmlns:w16cid="http://schemas.microsoft.com/office/word/2016/wordml/cid" xmlns:w16="http://schemas.microsoft.com/office/word/2018/wordml" xmlns:w16se="http://schemas.microsoft.com/office/word/2015/wordml/symex" xmlns:wpg="http://schemas.microsoft.com/office/word/2010/wordprocessingGroup" xmlns:wpi="http://schemas.microsoft.com/office/word/2010/wordprocessingInk" xmlns:wne="http://schemas.microsoft.com/office/word/2006/wordml" xmlns:wps="http://schemas.microsoft.com/office/word/2010/wordprocessingShape" mc:Ignorable="w14 w15 w16se w16cid w16 w16cex wp14">
+<w:ftr xmlns:wpc="http://schemas.microsoft.com/office/word/2010/wordprocessingCanvas" xmlns:cx="http://schemas.microsoft.com/office/drawing/2014/chartex" xmlns:cx1="http://schemas.microsoft.com/office/drawing/2015/9/8/chartex" xmlns:cx2="http://schemas.microsoft.com/office/drawing/2015/10/21/chartex" xmlns:cx3="http://schemas.microsoft.com/office/drawing/2016/5/9/chartex" xmlns:cx4="http://schemas.microsoft.com/office/drawing/2016/5/10/chartex" xmlns:cx5="http://schemas.microsoft.com/office/drawing/2016/5/11/chartex" xmlns:cx6="http://schemas.microsoft.com/office/drawing/2016/5/12/chartex" xmlns:cx7="http://schemas.microsoft.com/office/drawing/2016/5/13/chartex" xmlns:cx8="http://schemas.microsoft.com/office/drawing/2016/5/14/chartex" xmlns:mc="http://schemas.openxmlformats.org/markup-compatibility/2006" xmlns:aink="http://schemas.microsoft.com/office/drawing/2016/ink" xmlns:am3d="http://schemas.microsoft.com/office/drawing/2017/model3d" xmlns:o="urn:schemas-microsoft-com:office:office" xmlns:r="http://schemas.openxmlformats.org/officeDocument/2006/relationships" xmlns:m="http://schemas.openxmlformats.org/officeDocument/2006/math" xmlns:v="urn:schemas-microsoft-com:vml" xmlns:wp14="http://schemas.microsoft.com/office/word/2010/wordprocessingDrawing" xmlns:wp="http://schemas.openxmlformats.org/drawingml/2006/wordprocessingDrawing" xmlns:w10="urn:schemas-microsoft-com:office:word" xmlns:w="http://schemas.openxmlformats.org/wordprocessingml/2006/main" xmlns:w14="http://schemas.microsoft.com/office/word/2010/wordml" xmlns:w15="http://schemas.microsoft.com/office/word/2012/wordml" xmlns:w16cex="http://schemas.microsoft.com/office/word/2018/wordml/cex" xmlns:w16cid="http://schemas.microsoft.com/office/word/2016/wordml/cid" xmlns:w16="http://schemas.microsoft.com/office/word/2018/wordml" xmlns:w16sdtdh="http://schemas.microsoft.com/office/word/2020/wordml/sdtdatahash" xmlns:w16se="http://schemas.microsoft.com/office/word/2015/wordml/symex" xmlns:wpg="http://schemas.microsoft.com/office/word/2010/wordprocessingGroup" xmlns:wpi="http://schemas.microsoft.com/office/word/2010/wordprocessingInk" xmlns:wne="http://schemas.microsoft.com/office/word/2006/wordml" xmlns:wps="http://schemas.microsoft.com/office/word/2010/wordprocessingShape" mc:Ignorable="w14 w15 w16se w16cid w16 w16cex w16sdtdh wp14">
   <w:p>
     <w:pPr>
       <w:pStyle w:val="Footer"/>
@@ -37544,7 +36531,7 @@
 </file>
 
 <file path=word/footer4.xml><?xml version="1.0" encoding="utf-8"?>
-<w:ftr xmlns:wpc="http://schemas.microsoft.com/office/word/2010/wordprocessingCanvas" xmlns:cx="http://schemas.microsoft.com/office/drawing/2014/chartex" xmlns:cx1="http://schemas.microsoft.com/office/drawing/2015/9/8/chartex" xmlns:cx2="http://schemas.microsoft.com/office/drawing/2015/10/21/chartex" xmlns:cx3="http://schemas.microsoft.com/office/drawing/2016/5/9/chartex" xmlns:cx4="http://schemas.microsoft.com/office/drawing/2016/5/10/chartex" xmlns:cx5="http://schemas.microsoft.com/office/drawing/2016/5/11/chartex" xmlns:cx6="http://schemas.microsoft.com/office/drawing/2016/5/12/chartex" xmlns:cx7="http://schemas.microsoft.com/office/drawing/2016/5/13/chartex" xmlns:cx8="http://schemas.microsoft.com/office/drawing/2016/5/14/chartex" xmlns:mc="http://schemas.openxmlformats.org/markup-compatibility/2006" xmlns:aink="http://schemas.microsoft.com/office/drawing/2016/ink" xmlns:am3d="http://schemas.microsoft.com/office/drawing/2017/model3d" xmlns:o="urn:schemas-microsoft-com:office:office" xmlns:r="http://schemas.openxmlformats.org/officeDocument/2006/relationships" xmlns:m="http://schemas.openxmlformats.org/officeDocument/2006/math" xmlns:v="urn:schemas-microsoft-com:vml" xmlns:wp14="http://schemas.microsoft.com/office/word/2010/wordprocessingDrawing" xmlns:wp="http://schemas.openxmlformats.org/drawingml/2006/wordprocessingDrawing" xmlns:w10="urn:schemas-microsoft-com:office:word" xmlns:w="http://schemas.openxmlformats.org/wordprocessingml/2006/main" xmlns:w14="http://schemas.microsoft.com/office/word/2010/wordml" xmlns:w15="http://schemas.microsoft.com/office/word/2012/wordml" xmlns:w16cex="http://schemas.microsoft.com/office/word/2018/wordml/cex" xmlns:w16cid="http://schemas.microsoft.com/office/word/2016/wordml/cid" xmlns:w16="http://schemas.microsoft.com/office/word/2018/wordml" xmlns:w16se="http://schemas.microsoft.com/office/word/2015/wordml/symex" xmlns:wpg="http://schemas.microsoft.com/office/word/2010/wordprocessingGroup" xmlns:wpi="http://schemas.microsoft.com/office/word/2010/wordprocessingInk" xmlns:wne="http://schemas.microsoft.com/office/word/2006/wordml" xmlns:wps="http://schemas.microsoft.com/office/word/2010/wordprocessingShape" mc:Ignorable="w14 w15 w16se w16cid w16 w16cex wp14">
+<w:ftr xmlns:wpc="http://schemas.microsoft.com/office/word/2010/wordprocessingCanvas" xmlns:cx="http://schemas.microsoft.com/office/drawing/2014/chartex" xmlns:cx1="http://schemas.microsoft.com/office/drawing/2015/9/8/chartex" xmlns:cx2="http://schemas.microsoft.com/office/drawing/2015/10/21/chartex" xmlns:cx3="http://schemas.microsoft.com/office/drawing/2016/5/9/chartex" xmlns:cx4="http://schemas.microsoft.com/office/drawing/2016/5/10/chartex" xmlns:cx5="http://schemas.microsoft.com/office/drawing/2016/5/11/chartex" xmlns:cx6="http://schemas.microsoft.com/office/drawing/2016/5/12/chartex" xmlns:cx7="http://schemas.microsoft.com/office/drawing/2016/5/13/chartex" xmlns:cx8="http://schemas.microsoft.com/office/drawing/2016/5/14/chartex" xmlns:mc="http://schemas.openxmlformats.org/markup-compatibility/2006" xmlns:aink="http://schemas.microsoft.com/office/drawing/2016/ink" xmlns:am3d="http://schemas.microsoft.com/office/drawing/2017/model3d" xmlns:o="urn:schemas-microsoft-com:office:office" xmlns:r="http://schemas.openxmlformats.org/officeDocument/2006/relationships" xmlns:m="http://schemas.openxmlformats.org/officeDocument/2006/math" xmlns:v="urn:schemas-microsoft-com:vml" xmlns:wp14="http://schemas.microsoft.com/office/word/2010/wordprocessingDrawing" xmlns:wp="http://schemas.openxmlformats.org/drawingml/2006/wordprocessingDrawing" xmlns:w10="urn:schemas-microsoft-com:office:word" xmlns:w="http://schemas.openxmlformats.org/wordprocessingml/2006/main" xmlns:w14="http://schemas.microsoft.com/office/word/2010/wordml" xmlns:w15="http://schemas.microsoft.com/office/word/2012/wordml" xmlns:w16cex="http://schemas.microsoft.com/office/word/2018/wordml/cex" xmlns:w16cid="http://schemas.microsoft.com/office/word/2016/wordml/cid" xmlns:w16="http://schemas.microsoft.com/office/word/2018/wordml" xmlns:w16sdtdh="http://schemas.microsoft.com/office/word/2020/wordml/sdtdatahash" xmlns:w16se="http://schemas.microsoft.com/office/word/2015/wordml/symex" xmlns:wpg="http://schemas.microsoft.com/office/word/2010/wordprocessingGroup" xmlns:wpi="http://schemas.microsoft.com/office/word/2010/wordprocessingInk" xmlns:wne="http://schemas.microsoft.com/office/word/2006/wordml" xmlns:wps="http://schemas.microsoft.com/office/word/2010/wordprocessingShape" mc:Ignorable="w14 w15 w16se w16cid w16 w16cex w16sdtdh wp14">
   <w:sdt>
     <w:sdtPr>
       <w:id w:val="244007257"/>
@@ -37638,7 +36625,7 @@
 </file>
 
 <file path=word/footnotes.xml><?xml version="1.0" encoding="utf-8"?>
-<w:footnotes xmlns:wpc="http://schemas.microsoft.com/office/word/2010/wordprocessingCanvas" xmlns:cx="http://schemas.microsoft.com/office/drawing/2014/chartex" xmlns:cx1="http://schemas.microsoft.com/office/drawing/2015/9/8/chartex" xmlns:cx2="http://schemas.microsoft.com/office/drawing/2015/10/21/chartex" xmlns:cx3="http://schemas.microsoft.com/office/drawing/2016/5/9/chartex" xmlns:cx4="http://schemas.microsoft.com/office/drawing/2016/5/10/chartex" xmlns:cx5="http://schemas.microsoft.com/office/drawing/2016/5/11/chartex" xmlns:cx6="http://schemas.microsoft.com/office/drawing/2016/5/12/chartex" xmlns:cx7="http://schemas.microsoft.com/office/drawing/2016/5/13/chartex" xmlns:cx8="http://schemas.microsoft.com/office/drawing/2016/5/14/chartex" xmlns:mc="http://schemas.openxmlformats.org/markup-compatibility/2006" xmlns:aink="http://schemas.microsoft.com/office/drawing/2016/ink" xmlns:am3d="http://schemas.microsoft.com/office/drawing/2017/model3d" xmlns:o="urn:schemas-microsoft-com:office:office" xmlns:r="http://schemas.openxmlformats.org/officeDocument/2006/relationships" xmlns:m="http://schemas.openxmlformats.org/officeDocument/2006/math" xmlns:v="urn:schemas-microsoft-com:vml" xmlns:wp14="http://schemas.microsoft.com/office/word/2010/wordprocessingDrawing" xmlns:wp="http://schemas.openxmlformats.org/drawingml/2006/wordprocessingDrawing" xmlns:w10="urn:schemas-microsoft-com:office:word" xmlns:w="http://schemas.openxmlformats.org/wordprocessingml/2006/main" xmlns:w14="http://schemas.microsoft.com/office/word/2010/wordml" xmlns:w15="http://schemas.microsoft.com/office/word/2012/wordml" xmlns:w16cex="http://schemas.microsoft.com/office/word/2018/wordml/cex" xmlns:w16cid="http://schemas.microsoft.com/office/word/2016/wordml/cid" xmlns:w16="http://schemas.microsoft.com/office/word/2018/wordml" xmlns:w16se="http://schemas.microsoft.com/office/word/2015/wordml/symex" xmlns:wpg="http://schemas.microsoft.com/office/word/2010/wordprocessingGroup" xmlns:wpi="http://schemas.microsoft.com/office/word/2010/wordprocessingInk" xmlns:wne="http://schemas.microsoft.com/office/word/2006/wordml" xmlns:wps="http://schemas.microsoft.com/office/word/2010/wordprocessingShape" mc:Ignorable="w14 w15 w16se w16cid w16 w16cex wp14">
+<w:footnotes xmlns:wpc="http://schemas.microsoft.com/office/word/2010/wordprocessingCanvas" xmlns:cx="http://schemas.microsoft.com/office/drawing/2014/chartex" xmlns:cx1="http://schemas.microsoft.com/office/drawing/2015/9/8/chartex" xmlns:cx2="http://schemas.microsoft.com/office/drawing/2015/10/21/chartex" xmlns:cx3="http://schemas.microsoft.com/office/drawing/2016/5/9/chartex" xmlns:cx4="http://schemas.microsoft.com/office/drawing/2016/5/10/chartex" xmlns:cx5="http://schemas.microsoft.com/office/drawing/2016/5/11/chartex" xmlns:cx6="http://schemas.microsoft.com/office/drawing/2016/5/12/chartex" xmlns:cx7="http://schemas.microsoft.com/office/drawing/2016/5/13/chartex" xmlns:cx8="http://schemas.microsoft.com/office/drawing/2016/5/14/chartex" xmlns:mc="http://schemas.openxmlformats.org/markup-compatibility/2006" xmlns:aink="http://schemas.microsoft.com/office/drawing/2016/ink" xmlns:am3d="http://schemas.microsoft.com/office/drawing/2017/model3d" xmlns:o="urn:schemas-microsoft-com:office:office" xmlns:r="http://schemas.openxmlformats.org/officeDocument/2006/relationships" xmlns:m="http://schemas.openxmlformats.org/officeDocument/2006/math" xmlns:v="urn:schemas-microsoft-com:vml" xmlns:wp14="http://schemas.microsoft.com/office/word/2010/wordprocessingDrawing" xmlns:wp="http://schemas.openxmlformats.org/drawingml/2006/wordprocessingDrawing" xmlns:w10="urn:schemas-microsoft-com:office:word" xmlns:w="http://schemas.openxmlformats.org/wordprocessingml/2006/main" xmlns:w14="http://schemas.microsoft.com/office/word/2010/wordml" xmlns:w15="http://schemas.microsoft.com/office/word/2012/wordml" xmlns:w16cex="http://schemas.microsoft.com/office/word/2018/wordml/cex" xmlns:w16cid="http://schemas.microsoft.com/office/word/2016/wordml/cid" xmlns:w16="http://schemas.microsoft.com/office/word/2018/wordml" xmlns:w16sdtdh="http://schemas.microsoft.com/office/word/2020/wordml/sdtdatahash" xmlns:w16se="http://schemas.microsoft.com/office/word/2015/wordml/symex" xmlns:wpg="http://schemas.microsoft.com/office/word/2010/wordprocessingGroup" xmlns:wpi="http://schemas.microsoft.com/office/word/2010/wordprocessingInk" xmlns:wne="http://schemas.microsoft.com/office/word/2006/wordml" xmlns:wps="http://schemas.microsoft.com/office/word/2010/wordprocessingShape" mc:Ignorable="w14 w15 w16se w16cid w16 w16cex w16sdtdh wp14">
   <w:footnote w:type="separator" w:id="-1">
     <w:p>
       <w:pPr>
@@ -37663,7 +36650,7 @@
 </file>
 
 <file path=word/header1.xml><?xml version="1.0" encoding="utf-8"?>
-<w:hdr xmlns:wpc="http://schemas.microsoft.com/office/word/2010/wordprocessingCanvas" xmlns:cx="http://schemas.microsoft.com/office/drawing/2014/chartex" xmlns:cx1="http://schemas.microsoft.com/office/drawing/2015/9/8/chartex" xmlns:cx2="http://schemas.microsoft.com/office/drawing/2015/10/21/chartex" xmlns:cx3="http://schemas.microsoft.com/office/drawing/2016/5/9/chartex" xmlns:cx4="http://schemas.microsoft.com/office/drawing/2016/5/10/chartex" xmlns:cx5="http://schemas.microsoft.com/office/drawing/2016/5/11/chartex" xmlns:cx6="http://schemas.microsoft.com/office/drawing/2016/5/12/chartex" xmlns:cx7="http://schemas.microsoft.com/office/drawing/2016/5/13/chartex" xmlns:cx8="http://schemas.microsoft.com/office/drawing/2016/5/14/chartex" xmlns:mc="http://schemas.openxmlformats.org/markup-compatibility/2006" xmlns:aink="http://schemas.microsoft.com/office/drawing/2016/ink" xmlns:am3d="http://schemas.microsoft.com/office/drawing/2017/model3d" xmlns:o="urn:schemas-microsoft-com:office:office" xmlns:r="http://schemas.openxmlformats.org/officeDocument/2006/relationships" xmlns:m="http://schemas.openxmlformats.org/officeDocument/2006/math" xmlns:v="urn:schemas-microsoft-com:vml" xmlns:wp14="http://schemas.microsoft.com/office/word/2010/wordprocessingDrawing" xmlns:wp="http://schemas.openxmlformats.org/drawingml/2006/wordprocessingDrawing" xmlns:w10="urn:schemas-microsoft-com:office:word" xmlns:w="http://schemas.openxmlformats.org/wordprocessingml/2006/main" xmlns:w14="http://schemas.microsoft.com/office/word/2010/wordml" xmlns:w15="http://schemas.microsoft.com/office/word/2012/wordml" xmlns:w16cex="http://schemas.microsoft.com/office/word/2018/wordml/cex" xmlns:w16cid="http://schemas.microsoft.com/office/word/2016/wordml/cid" xmlns:w16="http://schemas.microsoft.com/office/word/2018/wordml" xmlns:w16se="http://schemas.microsoft.com/office/word/2015/wordml/symex" xmlns:wpg="http://schemas.microsoft.com/office/word/2010/wordprocessingGroup" xmlns:wpi="http://schemas.microsoft.com/office/word/2010/wordprocessingInk" xmlns:wne="http://schemas.microsoft.com/office/word/2006/wordml" xmlns:wps="http://schemas.microsoft.com/office/word/2010/wordprocessingShape" mc:Ignorable="w14 w15 w16se w16cid w16 w16cex wp14">
+<w:hdr xmlns:wpc="http://schemas.microsoft.com/office/word/2010/wordprocessingCanvas" xmlns:cx="http://schemas.microsoft.com/office/drawing/2014/chartex" xmlns:cx1="http://schemas.microsoft.com/office/drawing/2015/9/8/chartex" xmlns:cx2="http://schemas.microsoft.com/office/drawing/2015/10/21/chartex" xmlns:cx3="http://schemas.microsoft.com/office/drawing/2016/5/9/chartex" xmlns:cx4="http://schemas.microsoft.com/office/drawing/2016/5/10/chartex" xmlns:cx5="http://schemas.microsoft.com/office/drawing/2016/5/11/chartex" xmlns:cx6="http://schemas.microsoft.com/office/drawing/2016/5/12/chartex" xmlns:cx7="http://schemas.microsoft.com/office/drawing/2016/5/13/chartex" xmlns:cx8="http://schemas.microsoft.com/office/drawing/2016/5/14/chartex" xmlns:mc="http://schemas.openxmlformats.org/markup-compatibility/2006" xmlns:aink="http://schemas.microsoft.com/office/drawing/2016/ink" xmlns:am3d="http://schemas.microsoft.com/office/drawing/2017/model3d" xmlns:o="urn:schemas-microsoft-com:office:office" xmlns:r="http://schemas.openxmlformats.org/officeDocument/2006/relationships" xmlns:m="http://schemas.openxmlformats.org/officeDocument/2006/math" xmlns:v="urn:schemas-microsoft-com:vml" xmlns:wp14="http://schemas.microsoft.com/office/word/2010/wordprocessingDrawing" xmlns:wp="http://schemas.openxmlformats.org/drawingml/2006/wordprocessingDrawing" xmlns:w10="urn:schemas-microsoft-com:office:word" xmlns:w="http://schemas.openxmlformats.org/wordprocessingml/2006/main" xmlns:w14="http://schemas.microsoft.com/office/word/2010/wordml" xmlns:w15="http://schemas.microsoft.com/office/word/2012/wordml" xmlns:w16cex="http://schemas.microsoft.com/office/word/2018/wordml/cex" xmlns:w16cid="http://schemas.microsoft.com/office/word/2016/wordml/cid" xmlns:w16="http://schemas.microsoft.com/office/word/2018/wordml" xmlns:w16sdtdh="http://schemas.microsoft.com/office/word/2020/wordml/sdtdatahash" xmlns:w16se="http://schemas.microsoft.com/office/word/2015/wordml/symex" xmlns:wpg="http://schemas.microsoft.com/office/word/2010/wordprocessingGroup" xmlns:wpi="http://schemas.microsoft.com/office/word/2010/wordprocessingInk" xmlns:wne="http://schemas.microsoft.com/office/word/2006/wordml" xmlns:wps="http://schemas.microsoft.com/office/word/2010/wordprocessingShape" mc:Ignorable="w14 w15 w16se w16cid w16 w16cex w16sdtdh wp14">
   <w:p>
     <w:pPr>
       <w:pStyle w:val="Header"/>
@@ -37673,7 +36660,7 @@
 </file>
 
 <file path=word/header2.xml><?xml version="1.0" encoding="utf-8"?>
-<w:hdr xmlns:wpc="http://schemas.microsoft.com/office/word/2010/wordprocessingCanvas" xmlns:cx="http://schemas.microsoft.com/office/drawing/2014/chartex" xmlns:cx1="http://schemas.microsoft.com/office/drawing/2015/9/8/chartex" xmlns:cx2="http://schemas.microsoft.com/office/drawing/2015/10/21/chartex" xmlns:cx3="http://schemas.microsoft.com/office/drawing/2016/5/9/chartex" xmlns:cx4="http://schemas.microsoft.com/office/drawing/2016/5/10/chartex" xmlns:cx5="http://schemas.microsoft.com/office/drawing/2016/5/11/chartex" xmlns:cx6="http://schemas.microsoft.com/office/drawing/2016/5/12/chartex" xmlns:cx7="http://schemas.microsoft.com/office/drawing/2016/5/13/chartex" xmlns:cx8="http://schemas.microsoft.com/office/drawing/2016/5/14/chartex" xmlns:mc="http://schemas.openxmlformats.org/markup-compatibility/2006" xmlns:aink="http://schemas.microsoft.com/office/drawing/2016/ink" xmlns:am3d="http://schemas.microsoft.com/office/drawing/2017/model3d" xmlns:o="urn:schemas-microsoft-com:office:office" xmlns:r="http://schemas.openxmlformats.org/officeDocument/2006/relationships" xmlns:m="http://schemas.openxmlformats.org/officeDocument/2006/math" xmlns:v="urn:schemas-microsoft-com:vml" xmlns:wp14="http://schemas.microsoft.com/office/word/2010/wordprocessingDrawing" xmlns:wp="http://schemas.openxmlformats.org/drawingml/2006/wordprocessingDrawing" xmlns:w10="urn:schemas-microsoft-com:office:word" xmlns:w="http://schemas.openxmlformats.org/wordprocessingml/2006/main" xmlns:w14="http://schemas.microsoft.com/office/word/2010/wordml" xmlns:w15="http://schemas.microsoft.com/office/word/2012/wordml" xmlns:w16cex="http://schemas.microsoft.com/office/word/2018/wordml/cex" xmlns:w16cid="http://schemas.microsoft.com/office/word/2016/wordml/cid" xmlns:w16="http://schemas.microsoft.com/office/word/2018/wordml" xmlns:w16se="http://schemas.microsoft.com/office/word/2015/wordml/symex" xmlns:wpg="http://schemas.microsoft.com/office/word/2010/wordprocessingGroup" xmlns:wpi="http://schemas.microsoft.com/office/word/2010/wordprocessingInk" xmlns:wne="http://schemas.microsoft.com/office/word/2006/wordml" xmlns:wps="http://schemas.microsoft.com/office/word/2010/wordprocessingShape" mc:Ignorable="w14 w15 w16se w16cid w16 w16cex wp14">
+<w:hdr xmlns:wpc="http://schemas.microsoft.com/office/word/2010/wordprocessingCanvas" xmlns:cx="http://schemas.microsoft.com/office/drawing/2014/chartex" xmlns:cx1="http://schemas.microsoft.com/office/drawing/2015/9/8/chartex" xmlns:cx2="http://schemas.microsoft.com/office/drawing/2015/10/21/chartex" xmlns:cx3="http://schemas.microsoft.com/office/drawing/2016/5/9/chartex" xmlns:cx4="http://schemas.microsoft.com/office/drawing/2016/5/10/chartex" xmlns:cx5="http://schemas.microsoft.com/office/drawing/2016/5/11/chartex" xmlns:cx6="http://schemas.microsoft.com/office/drawing/2016/5/12/chartex" xmlns:cx7="http://schemas.microsoft.com/office/drawing/2016/5/13/chartex" xmlns:cx8="http://schemas.microsoft.com/office/drawing/2016/5/14/chartex" xmlns:mc="http://schemas.openxmlformats.org/markup-compatibility/2006" xmlns:aink="http://schemas.microsoft.com/office/drawing/2016/ink" xmlns:am3d="http://schemas.microsoft.com/office/drawing/2017/model3d" xmlns:o="urn:schemas-microsoft-com:office:office" xmlns:r="http://schemas.openxmlformats.org/officeDocument/2006/relationships" xmlns:m="http://schemas.openxmlformats.org/officeDocument/2006/math" xmlns:v="urn:schemas-microsoft-com:vml" xmlns:wp14="http://schemas.microsoft.com/office/word/2010/wordprocessingDrawing" xmlns:wp="http://schemas.openxmlformats.org/drawingml/2006/wordprocessingDrawing" xmlns:w10="urn:schemas-microsoft-com:office:word" xmlns:w="http://schemas.openxmlformats.org/wordprocessingml/2006/main" xmlns:w14="http://schemas.microsoft.com/office/word/2010/wordml" xmlns:w15="http://schemas.microsoft.com/office/word/2012/wordml" xmlns:w16cex="http://schemas.microsoft.com/office/word/2018/wordml/cex" xmlns:w16cid="http://schemas.microsoft.com/office/word/2016/wordml/cid" xmlns:w16="http://schemas.microsoft.com/office/word/2018/wordml" xmlns:w16sdtdh="http://schemas.microsoft.com/office/word/2020/wordml/sdtdatahash" xmlns:w16se="http://schemas.microsoft.com/office/word/2015/wordml/symex" xmlns:wpg="http://schemas.microsoft.com/office/word/2010/wordprocessingGroup" xmlns:wpi="http://schemas.microsoft.com/office/word/2010/wordprocessingInk" xmlns:wne="http://schemas.microsoft.com/office/word/2006/wordml" xmlns:wps="http://schemas.microsoft.com/office/word/2010/wordprocessingShape" mc:Ignorable="w14 w15 w16se w16cid w16 w16cex w16sdtdh wp14">
   <w:p>
     <w:pPr>
       <w:pStyle w:val="Header"/>
@@ -37683,7 +36670,7 @@
 </file>
 
 <file path=word/header3.xml><?xml version="1.0" encoding="utf-8"?>
-<w:hdr xmlns:wpc="http://schemas.microsoft.com/office/word/2010/wordprocessingCanvas" xmlns:cx="http://schemas.microsoft.com/office/drawing/2014/chartex" xmlns:cx1="http://schemas.microsoft.com/office/drawing/2015/9/8/chartex" xmlns:cx2="http://schemas.microsoft.com/office/drawing/2015/10/21/chartex" xmlns:cx3="http://schemas.microsoft.com/office/drawing/2016/5/9/chartex" xmlns:cx4="http://schemas.microsoft.com/office/drawing/2016/5/10/chartex" xmlns:cx5="http://schemas.microsoft.com/office/drawing/2016/5/11/chartex" xmlns:cx6="http://schemas.microsoft.com/office/drawing/2016/5/12/chartex" xmlns:cx7="http://schemas.microsoft.com/office/drawing/2016/5/13/chartex" xmlns:cx8="http://schemas.microsoft.com/office/drawing/2016/5/14/chartex" xmlns:mc="http://schemas.openxmlformats.org/markup-compatibility/2006" xmlns:aink="http://schemas.microsoft.com/office/drawing/2016/ink" xmlns:am3d="http://schemas.microsoft.com/office/drawing/2017/model3d" xmlns:o="urn:schemas-microsoft-com:office:office" xmlns:r="http://schemas.openxmlformats.org/officeDocument/2006/relationships" xmlns:m="http://schemas.openxmlformats.org/officeDocument/2006/math" xmlns:v="urn:schemas-microsoft-com:vml" xmlns:wp14="http://schemas.microsoft.com/office/word/2010/wordprocessingDrawing" xmlns:wp="http://schemas.openxmlformats.org/drawingml/2006/wordprocessingDrawing" xmlns:w10="urn:schemas-microsoft-com:office:word" xmlns:w="http://schemas.openxmlformats.org/wordprocessingml/2006/main" xmlns:w14="http://schemas.microsoft.com/office/word/2010/wordml" xmlns:w15="http://schemas.microsoft.com/office/word/2012/wordml" xmlns:w16cex="http://schemas.microsoft.com/office/word/2018/wordml/cex" xmlns:w16cid="http://schemas.microsoft.com/office/word/2016/wordml/cid" xmlns:w16="http://schemas.microsoft.com/office/word/2018/wordml" xmlns:w16se="http://schemas.microsoft.com/office/word/2015/wordml/symex" xmlns:wpg="http://schemas.microsoft.com/office/word/2010/wordprocessingGroup" xmlns:wpi="http://schemas.microsoft.com/office/word/2010/wordprocessingInk" xmlns:wne="http://schemas.microsoft.com/office/word/2006/wordml" xmlns:wps="http://schemas.microsoft.com/office/word/2010/wordprocessingShape" mc:Ignorable="w14 w15 w16se w16cid w16 w16cex wp14">
+<w:hdr xmlns:wpc="http://schemas.microsoft.com/office/word/2010/wordprocessingCanvas" xmlns:cx="http://schemas.microsoft.com/office/drawing/2014/chartex" xmlns:cx1="http://schemas.microsoft.com/office/drawing/2015/9/8/chartex" xmlns:cx2="http://schemas.microsoft.com/office/drawing/2015/10/21/chartex" xmlns:cx3="http://schemas.microsoft.com/office/drawing/2016/5/9/chartex" xmlns:cx4="http://schemas.microsoft.com/office/drawing/2016/5/10/chartex" xmlns:cx5="http://schemas.microsoft.com/office/drawing/2016/5/11/chartex" xmlns:cx6="http://schemas.microsoft.com/office/drawing/2016/5/12/chartex" xmlns:cx7="http://schemas.microsoft.com/office/drawing/2016/5/13/chartex" xmlns:cx8="http://schemas.microsoft.com/office/drawing/2016/5/14/chartex" xmlns:mc="http://schemas.openxmlformats.org/markup-compatibility/2006" xmlns:aink="http://schemas.microsoft.com/office/drawing/2016/ink" xmlns:am3d="http://schemas.microsoft.com/office/drawing/2017/model3d" xmlns:o="urn:schemas-microsoft-com:office:office" xmlns:r="http://schemas.openxmlformats.org/officeDocument/2006/relationships" xmlns:m="http://schemas.openxmlformats.org/officeDocument/2006/math" xmlns:v="urn:schemas-microsoft-com:vml" xmlns:wp14="http://schemas.microsoft.com/office/word/2010/wordprocessingDrawing" xmlns:wp="http://schemas.openxmlformats.org/drawingml/2006/wordprocessingDrawing" xmlns:w10="urn:schemas-microsoft-com:office:word" xmlns:w="http://schemas.openxmlformats.org/wordprocessingml/2006/main" xmlns:w14="http://schemas.microsoft.com/office/word/2010/wordml" xmlns:w15="http://schemas.microsoft.com/office/word/2012/wordml" xmlns:w16cex="http://schemas.microsoft.com/office/word/2018/wordml/cex" xmlns:w16cid="http://schemas.microsoft.com/office/word/2016/wordml/cid" xmlns:w16="http://schemas.microsoft.com/office/word/2018/wordml" xmlns:w16sdtdh="http://schemas.microsoft.com/office/word/2020/wordml/sdtdatahash" xmlns:w16se="http://schemas.microsoft.com/office/word/2015/wordml/symex" xmlns:wpg="http://schemas.microsoft.com/office/word/2010/wordprocessingGroup" xmlns:wpi="http://schemas.microsoft.com/office/word/2010/wordprocessingInk" xmlns:wne="http://schemas.microsoft.com/office/word/2006/wordml" xmlns:wps="http://schemas.microsoft.com/office/word/2010/wordprocessingShape" mc:Ignorable="w14 w15 w16se w16cid w16 w16cex w16sdtdh wp14">
   <w:p>
     <w:pPr>
       <w:pStyle w:val="Header"/>
@@ -37693,7 +36680,7 @@
 </file>
 
 <file path=word/numbering.xml><?xml version="1.0" encoding="utf-8"?>
-<w:numbering xmlns:wpc="http://schemas.microsoft.com/office/word/2010/wordprocessingCanvas" xmlns:cx="http://schemas.microsoft.com/office/drawing/2014/chartex" xmlns:cx1="http://schemas.microsoft.com/office/drawing/2015/9/8/chartex" xmlns:cx2="http://schemas.microsoft.com/office/drawing/2015/10/21/chartex" xmlns:cx3="http://schemas.microsoft.com/office/drawing/2016/5/9/chartex" xmlns:cx4="http://schemas.microsoft.com/office/drawing/2016/5/10/chartex" xmlns:cx5="http://schemas.microsoft.com/office/drawing/2016/5/11/chartex" xmlns:cx6="http://schemas.microsoft.com/office/drawing/2016/5/12/chartex" xmlns:cx7="http://schemas.microsoft.com/office/drawing/2016/5/13/chartex" xmlns:cx8="http://schemas.microsoft.com/office/drawing/2016/5/14/chartex" xmlns:mc="http://schemas.openxmlformats.org/markup-compatibility/2006" xmlns:aink="http://schemas.microsoft.com/office/drawing/2016/ink" xmlns:am3d="http://schemas.microsoft.com/office/drawing/2017/model3d" xmlns:o="urn:schemas-microsoft-com:office:office" xmlns:r="http://schemas.openxmlformats.org/officeDocument/2006/relationships" xmlns:m="http://schemas.openxmlformats.org/officeDocument/2006/math" xmlns:v="urn:schemas-microsoft-com:vml" xmlns:wp14="http://schemas.microsoft.com/office/word/2010/wordprocessingDrawing" xmlns:wp="http://schemas.openxmlformats.org/drawingml/2006/wordprocessingDrawing" xmlns:w10="urn:schemas-microsoft-com:office:word" xmlns:w="http://schemas.openxmlformats.org/wordprocessingml/2006/main" xmlns:w14="http://schemas.microsoft.com/office/word/2010/wordml" xmlns:w15="http://schemas.microsoft.com/office/word/2012/wordml" xmlns:w16cex="http://schemas.microsoft.com/office/word/2018/wordml/cex" xmlns:w16cid="http://schemas.microsoft.com/office/word/2016/wordml/cid" xmlns:w16="http://schemas.microsoft.com/office/word/2018/wordml" xmlns:w16se="http://schemas.microsoft.com/office/word/2015/wordml/symex" xmlns:wpg="http://schemas.microsoft.com/office/word/2010/wordprocessingGroup" xmlns:wpi="http://schemas.microsoft.com/office/word/2010/wordprocessingInk" xmlns:wne="http://schemas.microsoft.com/office/word/2006/wordml" xmlns:wps="http://schemas.microsoft.com/office/word/2010/wordprocessingShape" mc:Ignorable="w14 w15 w16se w16cid w16 w16cex wp14">
+<w:numbering xmlns:wpc="http://schemas.microsoft.com/office/word/2010/wordprocessingCanvas" xmlns:cx="http://schemas.microsoft.com/office/drawing/2014/chartex" xmlns:cx1="http://schemas.microsoft.com/office/drawing/2015/9/8/chartex" xmlns:cx2="http://schemas.microsoft.com/office/drawing/2015/10/21/chartex" xmlns:cx3="http://schemas.microsoft.com/office/drawing/2016/5/9/chartex" xmlns:cx4="http://schemas.microsoft.com/office/drawing/2016/5/10/chartex" xmlns:cx5="http://schemas.microsoft.com/office/drawing/2016/5/11/chartex" xmlns:cx6="http://schemas.microsoft.com/office/drawing/2016/5/12/chartex" xmlns:cx7="http://schemas.microsoft.com/office/drawing/2016/5/13/chartex" xmlns:cx8="http://schemas.microsoft.com/office/drawing/2016/5/14/chartex" xmlns:mc="http://schemas.openxmlformats.org/markup-compatibility/2006" xmlns:aink="http://schemas.microsoft.com/office/drawing/2016/ink" xmlns:am3d="http://schemas.microsoft.com/office/drawing/2017/model3d" xmlns:o="urn:schemas-microsoft-com:office:office" xmlns:r="http://schemas.openxmlformats.org/officeDocument/2006/relationships" xmlns:m="http://schemas.openxmlformats.org/officeDocument/2006/math" xmlns:v="urn:schemas-microsoft-com:vml" xmlns:wp14="http://schemas.microsoft.com/office/word/2010/wordprocessingDrawing" xmlns:wp="http://schemas.openxmlformats.org/drawingml/2006/wordprocessingDrawing" xmlns:w10="urn:schemas-microsoft-com:office:word" xmlns:w="http://schemas.openxmlformats.org/wordprocessingml/2006/main" xmlns:w14="http://schemas.microsoft.com/office/word/2010/wordml" xmlns:w15="http://schemas.microsoft.com/office/word/2012/wordml" xmlns:w16cex="http://schemas.microsoft.com/office/word/2018/wordml/cex" xmlns:w16cid="http://schemas.microsoft.com/office/word/2016/wordml/cid" xmlns:w16="http://schemas.microsoft.com/office/word/2018/wordml" xmlns:w16sdtdh="http://schemas.microsoft.com/office/word/2020/wordml/sdtdatahash" xmlns:w16se="http://schemas.microsoft.com/office/word/2015/wordml/symex" xmlns:wpg="http://schemas.microsoft.com/office/word/2010/wordprocessingGroup" xmlns:wpi="http://schemas.microsoft.com/office/word/2010/wordprocessingInk" xmlns:wne="http://schemas.microsoft.com/office/word/2006/wordml" xmlns:wps="http://schemas.microsoft.com/office/word/2010/wordprocessingShape" mc:Ignorable="w14 w15 w16se w16cid w16 w16cex w16sdtdh wp14">
   <w:abstractNum w:abstractNumId="0" w15:restartNumberingAfterBreak="0">
     <w:nsid w:val="050E111E"/>
     <w:multiLevelType w:val="hybridMultilevel"/>
@@ -39492,7 +38479,7 @@
 </file>
 
 <file path=word/styles.xml><?xml version="1.0" encoding="utf-8"?>
-<w:styles xmlns:mc="http://schemas.openxmlformats.org/markup-compatibility/2006" xmlns:r="http://schemas.openxmlformats.org/officeDocument/2006/relationships" xmlns:w="http://schemas.openxmlformats.org/wordprocessingml/2006/main" xmlns:w14="http://schemas.microsoft.com/office/word/2010/wordml" xmlns:w15="http://schemas.microsoft.com/office/word/2012/wordml" xmlns:w16cex="http://schemas.microsoft.com/office/word/2018/wordml/cex" xmlns:w16cid="http://schemas.microsoft.com/office/word/2016/wordml/cid" xmlns:w16="http://schemas.microsoft.com/office/word/2018/wordml" xmlns:w16se="http://schemas.microsoft.com/office/word/2015/wordml/symex" mc:Ignorable="w14 w15 w16se w16cid w16 w16cex">
+<w:styles xmlns:mc="http://schemas.openxmlformats.org/markup-compatibility/2006" xmlns:r="http://schemas.openxmlformats.org/officeDocument/2006/relationships" xmlns:w="http://schemas.openxmlformats.org/wordprocessingml/2006/main" xmlns:w14="http://schemas.microsoft.com/office/word/2010/wordml" xmlns:w15="http://schemas.microsoft.com/office/word/2012/wordml" xmlns:w16cex="http://schemas.microsoft.com/office/word/2018/wordml/cex" xmlns:w16cid="http://schemas.microsoft.com/office/word/2016/wordml/cid" xmlns:w16="http://schemas.microsoft.com/office/word/2018/wordml" xmlns:w16sdtdh="http://schemas.microsoft.com/office/word/2020/wordml/sdtdatahash" xmlns:w16se="http://schemas.microsoft.com/office/word/2015/wordml/symex" mc:Ignorable="w14 w15 w16se w16cid w16 w16cex w16sdtdh">
   <w:docDefaults>
     <w:rPrDefault>
       <w:rPr>

</xml_diff>

<commit_message>
Customer Profile Analysis #1
</commit_message>
<xml_diff>
--- a/BANK MARKETING DATA/Project_report.docx
+++ b/BANK MARKETING DATA/Project_report.docx
@@ -4022,25 +4022,7 @@
           <w:sz w:val="24"/>
           <w:szCs w:val="24"/>
         </w:rPr>
-        <w:t xml:space="preserve">. SMOTE(Synthetic Minority Over-sampling </w:t>
-      </w:r>
-      <w:proofErr w:type="spellStart"/>
-      <w:r>
-        <w:rPr>
-          <w:rFonts w:ascii="Calibri" w:hAnsi="Calibri" w:cs="Calibri"/>
-          <w:sz w:val="24"/>
-          <w:szCs w:val="24"/>
-        </w:rPr>
-        <w:t>TEchnique</w:t>
-      </w:r>
-      <w:proofErr w:type="spellEnd"/>
-      <w:r>
-        <w:rPr>
-          <w:rFonts w:ascii="Calibri" w:hAnsi="Calibri" w:cs="Calibri"/>
-          <w:sz w:val="24"/>
-          <w:szCs w:val="24"/>
-        </w:rPr>
-        <w:t xml:space="preserve">) was performed to handle the imbalance in the dataset. Various </w:t>
+        <w:t xml:space="preserve">. SMOTE(Synthetic Minority Over-sampling TEchnique) was performed to handle the imbalance in the dataset. Various </w:t>
       </w:r>
       <w:r>
         <w:rPr>
@@ -4640,36 +4622,8 @@
           <w:sz w:val="24"/>
           <w:szCs w:val="24"/>
         </w:rPr>
-        <w:t xml:space="preserve"> Variables representing campaign information – contact, day, month, duration, campaign, </w:t>
-      </w:r>
-      <w:proofErr w:type="spellStart"/>
-      <w:r>
-        <w:rPr>
-          <w:rFonts w:ascii="Calibri" w:hAnsi="Calibri" w:cs="Calibri"/>
-          <w:sz w:val="24"/>
-          <w:szCs w:val="24"/>
-        </w:rPr>
-        <w:t>pdays</w:t>
-      </w:r>
-      <w:proofErr w:type="spellEnd"/>
-      <w:r>
-        <w:rPr>
-          <w:rFonts w:ascii="Calibri" w:hAnsi="Calibri" w:cs="Calibri"/>
-          <w:sz w:val="24"/>
-          <w:szCs w:val="24"/>
-        </w:rPr>
-        <w:t xml:space="preserve">, previous, </w:t>
-      </w:r>
-      <w:proofErr w:type="spellStart"/>
-      <w:r>
-        <w:rPr>
-          <w:rFonts w:ascii="Calibri" w:hAnsi="Calibri" w:cs="Calibri"/>
-          <w:sz w:val="24"/>
-          <w:szCs w:val="24"/>
-        </w:rPr>
-        <w:t>poutcome</w:t>
-      </w:r>
-      <w:proofErr w:type="spellEnd"/>
+        <w:t xml:space="preserve"> Variables representing campaign information – contact, day, month, duration, campaign, pdays, previous, poutcome</w:t>
+      </w:r>
       <w:r>
         <w:rPr>
           <w:rFonts w:ascii="Calibri" w:hAnsi="Calibri" w:cs="Calibri"/>
@@ -6818,7 +6772,6 @@
                 <w:bCs/>
               </w:rPr>
             </w:pPr>
-            <w:proofErr w:type="spellStart"/>
             <w:r>
               <w:rPr>
                 <w:rFonts w:asciiTheme="minorHAnsi" w:hAnsiTheme="minorHAnsi"/>
@@ -6827,7 +6780,6 @@
               </w:rPr>
               <w:t>pdays</w:t>
             </w:r>
-            <w:proofErr w:type="spellEnd"/>
           </w:p>
         </w:tc>
         <w:tc>
@@ -7018,7 +6970,6 @@
                 <w:bCs/>
               </w:rPr>
             </w:pPr>
-            <w:proofErr w:type="spellStart"/>
             <w:r>
               <w:rPr>
                 <w:rFonts w:asciiTheme="minorHAnsi" w:hAnsiTheme="minorHAnsi"/>
@@ -7027,7 +6978,6 @@
               </w:rPr>
               <w:t>poutcome</w:t>
             </w:r>
-            <w:proofErr w:type="spellEnd"/>
           </w:p>
         </w:tc>
         <w:tc>
@@ -7782,8 +7732,8 @@
     </w:p>
     <w:tbl>
       <w:tblPr>
-        <w:tblW w:w="10935" w:type="dxa"/>
-        <w:tblInd w:w="-572" w:type="dxa"/>
+        <w:tblW w:w="9086" w:type="dxa"/>
+        <w:jc w:val="center"/>
         <w:tblBorders>
           <w:top w:val="single" w:sz="4" w:space="0" w:color="auto"/>
           <w:left w:val="single" w:sz="4" w:space="0" w:color="auto"/>
@@ -7801,17 +7751,18 @@
         <w:tblLook w:val="01E0" w:firstRow="1" w:lastRow="1" w:firstColumn="1" w:lastColumn="1" w:noHBand="0" w:noVBand="0"/>
       </w:tblPr>
       <w:tblGrid>
-        <w:gridCol w:w="1893"/>
-        <w:gridCol w:w="4409"/>
-        <w:gridCol w:w="4633"/>
+        <w:gridCol w:w="1573"/>
+        <w:gridCol w:w="3663"/>
+        <w:gridCol w:w="3850"/>
       </w:tblGrid>
       <w:tr>
         <w:trPr>
-          <w:trHeight w:val="121"/>
+          <w:trHeight w:val="122"/>
+          <w:jc w:val="center"/>
         </w:trPr>
         <w:tc>
           <w:tcPr>
-            <w:tcW w:w="1893" w:type="dxa"/>
+            <w:tcW w:w="1573" w:type="dxa"/>
             <w:vMerge w:val="restart"/>
             <w:tcBorders>
               <w:right w:val="nil"/>
@@ -7842,7 +7793,7 @@
         </w:tc>
         <w:tc>
           <w:tcPr>
-            <w:tcW w:w="9042" w:type="dxa"/>
+            <w:tcW w:w="7513" w:type="dxa"/>
             <w:gridSpan w:val="2"/>
             <w:tcBorders>
               <w:left w:val="nil"/>
@@ -7908,11 +7859,12 @@
       </w:tr>
       <w:tr>
         <w:trPr>
-          <w:trHeight w:val="391"/>
+          <w:trHeight w:val="397"/>
+          <w:jc w:val="center"/>
         </w:trPr>
         <w:tc>
           <w:tcPr>
-            <w:tcW w:w="1893" w:type="dxa"/>
+            <w:tcW w:w="1573" w:type="dxa"/>
             <w:vMerge/>
             <w:tcBorders>
               <w:bottom w:val="single" w:sz="4" w:space="0" w:color="auto"/>
@@ -7936,7 +7888,7 @@
         </w:tc>
         <w:tc>
           <w:tcPr>
-            <w:tcW w:w="4409" w:type="dxa"/>
+            <w:tcW w:w="3663" w:type="dxa"/>
             <w:tcBorders>
               <w:top w:val="nil"/>
               <w:left w:val="nil"/>
@@ -7968,7 +7920,7 @@
         </w:tc>
         <w:tc>
           <w:tcPr>
-            <w:tcW w:w="4633" w:type="dxa"/>
+            <w:tcW w:w="3849" w:type="dxa"/>
             <w:tcBorders>
               <w:top w:val="nil"/>
               <w:left w:val="nil"/>
@@ -8001,11 +7953,12 @@
       </w:tr>
       <w:tr>
         <w:trPr>
-          <w:trHeight w:val="103"/>
+          <w:trHeight w:val="104"/>
+          <w:jc w:val="center"/>
         </w:trPr>
         <w:tc>
           <w:tcPr>
-            <w:tcW w:w="1893" w:type="dxa"/>
+            <w:tcW w:w="1573" w:type="dxa"/>
             <w:tcBorders>
               <w:right w:val="nil"/>
             </w:tcBorders>
@@ -8037,7 +7990,7 @@
         </w:tc>
         <w:tc>
           <w:tcPr>
-            <w:tcW w:w="4409" w:type="dxa"/>
+            <w:tcW w:w="3663" w:type="dxa"/>
             <w:tcBorders>
               <w:left w:val="nil"/>
               <w:right w:val="nil"/>
@@ -8083,7 +8036,7 @@
         </w:tc>
         <w:tc>
           <w:tcPr>
-            <w:tcW w:w="4633" w:type="dxa"/>
+            <w:tcW w:w="3849" w:type="dxa"/>
             <w:tcBorders>
               <w:left w:val="nil"/>
               <w:right w:val="nil"/>
@@ -8138,11 +8091,12 @@
       </w:tr>
       <w:tr>
         <w:trPr>
-          <w:trHeight w:val="103"/>
+          <w:trHeight w:val="104"/>
+          <w:jc w:val="center"/>
         </w:trPr>
         <w:tc>
           <w:tcPr>
-            <w:tcW w:w="1893" w:type="dxa"/>
+            <w:tcW w:w="1573" w:type="dxa"/>
             <w:tcBorders>
               <w:right w:val="nil"/>
             </w:tcBorders>
@@ -8174,7 +8128,7 @@
         </w:tc>
         <w:tc>
           <w:tcPr>
-            <w:tcW w:w="4409" w:type="dxa"/>
+            <w:tcW w:w="3663" w:type="dxa"/>
             <w:tcBorders>
               <w:left w:val="nil"/>
               <w:right w:val="nil"/>
@@ -8212,7 +8166,7 @@
         </w:tc>
         <w:tc>
           <w:tcPr>
-            <w:tcW w:w="4633" w:type="dxa"/>
+            <w:tcW w:w="3849" w:type="dxa"/>
             <w:tcBorders>
               <w:left w:val="nil"/>
               <w:right w:val="nil"/>
@@ -8251,11 +8205,12 @@
       </w:tr>
       <w:tr>
         <w:trPr>
-          <w:trHeight w:val="101"/>
+          <w:trHeight w:val="102"/>
+          <w:jc w:val="center"/>
         </w:trPr>
         <w:tc>
           <w:tcPr>
-            <w:tcW w:w="1893" w:type="dxa"/>
+            <w:tcW w:w="1573" w:type="dxa"/>
             <w:tcBorders>
               <w:right w:val="nil"/>
             </w:tcBorders>
@@ -8287,7 +8242,7 @@
         </w:tc>
         <w:tc>
           <w:tcPr>
-            <w:tcW w:w="4409" w:type="dxa"/>
+            <w:tcW w:w="3663" w:type="dxa"/>
             <w:tcBorders>
               <w:left w:val="nil"/>
               <w:right w:val="nil"/>
@@ -8349,7 +8304,7 @@
         </w:tc>
         <w:tc>
           <w:tcPr>
-            <w:tcW w:w="4633" w:type="dxa"/>
+            <w:tcW w:w="3849" w:type="dxa"/>
             <w:tcBorders>
               <w:left w:val="nil"/>
               <w:right w:val="nil"/>
@@ -8390,7 +8345,7 @@
     <w:p>
       <w:pPr>
         <w:pStyle w:val="Style1"/>
-        <w:ind w:left="-567" w:right="-418"/>
+        <w:ind w:left="426" w:right="432"/>
         <w:rPr>
           <w:rFonts w:ascii="Calibri" w:hAnsi="Calibri"/>
           <w:sz w:val="24"/>
@@ -8412,7 +8367,7 @@
       </w:r>
       <w:bookmarkEnd w:id="9"/>
       <w:r>
-        <w:t xml:space="preserve">                                                                                   </w:t>
+        <w:t xml:space="preserve">                                                                           </w:t>
       </w:r>
     </w:p>
     <w:p>
@@ -8483,15 +8438,79 @@
           <w:sz w:val="24"/>
           <w:szCs w:val="24"/>
         </w:rPr>
-        <w:t>The range of the age of customers of Portuguese Bank is from 18 to 95 years</w:t>
-      </w:r>
-      <w:r>
-        <w:rPr>
-          <w:rFonts w:ascii="Calibri" w:hAnsi="Calibri" w:cs="Calibri"/>
-          <w:sz w:val="24"/>
-          <w:szCs w:val="24"/>
-        </w:rPr>
-        <w:t xml:space="preserve"> with an average age of 40 years</w:t>
+        <w:t>The</w:t>
+      </w:r>
+      <w:r>
+        <w:rPr>
+          <w:rFonts w:ascii="Calibri" w:hAnsi="Calibri" w:cs="Calibri"/>
+          <w:sz w:val="24"/>
+          <w:szCs w:val="24"/>
+        </w:rPr>
+        <w:t xml:space="preserve"> age of the</w:t>
+      </w:r>
+      <w:r>
+        <w:rPr>
+          <w:rFonts w:ascii="Calibri" w:hAnsi="Calibri" w:cs="Calibri"/>
+          <w:sz w:val="24"/>
+          <w:szCs w:val="24"/>
+        </w:rPr>
+        <w:t xml:space="preserve"> </w:t>
+      </w:r>
+      <w:r>
+        <w:rPr>
+          <w:rFonts w:ascii="Calibri" w:hAnsi="Calibri" w:cs="Calibri"/>
+          <w:sz w:val="24"/>
+          <w:szCs w:val="24"/>
+        </w:rPr>
+        <w:t>account holders</w:t>
+      </w:r>
+      <w:r>
+        <w:rPr>
+          <w:rFonts w:ascii="Calibri" w:hAnsi="Calibri" w:cs="Calibri"/>
+          <w:sz w:val="24"/>
+          <w:szCs w:val="24"/>
+        </w:rPr>
+        <w:t xml:space="preserve"> of Portuguese Bank is </w:t>
+      </w:r>
+      <w:r>
+        <w:rPr>
+          <w:rFonts w:ascii="Calibri" w:hAnsi="Calibri" w:cs="Calibri"/>
+          <w:sz w:val="24"/>
+          <w:szCs w:val="24"/>
+        </w:rPr>
+        <w:t>between</w:t>
+      </w:r>
+      <w:r>
+        <w:rPr>
+          <w:rFonts w:ascii="Calibri" w:hAnsi="Calibri" w:cs="Calibri"/>
+          <w:sz w:val="24"/>
+          <w:szCs w:val="24"/>
+        </w:rPr>
+        <w:t xml:space="preserve"> 18 to 95 years</w:t>
+      </w:r>
+      <w:r>
+        <w:rPr>
+          <w:rFonts w:ascii="Calibri" w:hAnsi="Calibri" w:cs="Calibri"/>
+          <w:sz w:val="24"/>
+          <w:szCs w:val="24"/>
+        </w:rPr>
+        <w:t xml:space="preserve"> with </w:t>
+      </w:r>
+      <w:r>
+        <w:rPr>
+          <w:rFonts w:ascii="Calibri" w:hAnsi="Calibri" w:cs="Calibri"/>
+          <w:sz w:val="24"/>
+          <w:szCs w:val="24"/>
+        </w:rPr>
+        <w:t xml:space="preserve">an </w:t>
+      </w:r>
+      <w:r>
+        <w:rPr>
+          <w:rFonts w:ascii="Calibri" w:hAnsi="Calibri" w:cs="Calibri"/>
+          <w:sz w:val="24"/>
+          <w:szCs w:val="24"/>
+        </w:rPr>
+        <w:t>average age of 40 years</w:t>
       </w:r>
       <w:r>
         <w:rPr>
@@ -8515,7 +8534,39 @@
           <w:sz w:val="24"/>
           <w:szCs w:val="24"/>
         </w:rPr>
-        <w:t xml:space="preserve"> of the customers are middle aged ranging from 33 to 48 years.</w:t>
+        <w:t xml:space="preserve"> of the </w:t>
+      </w:r>
+      <w:r>
+        <w:rPr>
+          <w:rFonts w:ascii="Calibri" w:hAnsi="Calibri" w:cs="Calibri"/>
+          <w:sz w:val="24"/>
+          <w:szCs w:val="24"/>
+        </w:rPr>
+        <w:t>account holders</w:t>
+      </w:r>
+      <w:r>
+        <w:rPr>
+          <w:rFonts w:ascii="Calibri" w:hAnsi="Calibri" w:cs="Calibri"/>
+          <w:sz w:val="24"/>
+          <w:szCs w:val="24"/>
+        </w:rPr>
+        <w:t xml:space="preserve"> are middle</w:t>
+      </w:r>
+      <w:r>
+        <w:rPr>
+          <w:rFonts w:ascii="Calibri" w:hAnsi="Calibri" w:cs="Calibri"/>
+          <w:sz w:val="24"/>
+          <w:szCs w:val="24"/>
+        </w:rPr>
+        <w:t>-</w:t>
+      </w:r>
+      <w:r>
+        <w:rPr>
+          <w:rFonts w:ascii="Calibri" w:hAnsi="Calibri" w:cs="Calibri"/>
+          <w:sz w:val="24"/>
+          <w:szCs w:val="24"/>
+        </w:rPr>
+        <w:t>aged ranging from 33 to 48 years.</w:t>
       </w:r>
       <w:r>
         <w:rPr>
@@ -8539,15 +8590,55 @@
           <w:sz w:val="24"/>
           <w:szCs w:val="24"/>
         </w:rPr>
-        <w:t xml:space="preserve"> 1.66% of</w:t>
-      </w:r>
-      <w:r>
-        <w:rPr>
-          <w:rFonts w:ascii="Calibri" w:hAnsi="Calibri" w:cs="Calibri"/>
-          <w:sz w:val="24"/>
-          <w:szCs w:val="24"/>
-        </w:rPr>
-        <w:t xml:space="preserve"> the total customers</w:t>
+        <w:t xml:space="preserve"> </w:t>
+      </w:r>
+      <w:r>
+        <w:rPr>
+          <w:rFonts w:ascii="Calibri" w:hAnsi="Calibri" w:cs="Calibri"/>
+          <w:sz w:val="24"/>
+          <w:szCs w:val="24"/>
+        </w:rPr>
+        <w:t>2</w:t>
+      </w:r>
+      <w:r>
+        <w:rPr>
+          <w:rFonts w:ascii="Calibri" w:hAnsi="Calibri" w:cs="Calibri"/>
+          <w:sz w:val="24"/>
+          <w:szCs w:val="24"/>
+        </w:rPr>
+        <w:t>.6</w:t>
+      </w:r>
+      <w:r>
+        <w:rPr>
+          <w:rFonts w:ascii="Calibri" w:hAnsi="Calibri" w:cs="Calibri"/>
+          <w:sz w:val="24"/>
+          <w:szCs w:val="24"/>
+        </w:rPr>
+        <w:t>3</w:t>
+      </w:r>
+      <w:r>
+        <w:rPr>
+          <w:rFonts w:ascii="Calibri" w:hAnsi="Calibri" w:cs="Calibri"/>
+          <w:sz w:val="24"/>
+          <w:szCs w:val="24"/>
+        </w:rPr>
+        <w:t>% of</w:t>
+      </w:r>
+      <w:r>
+        <w:rPr>
+          <w:rFonts w:ascii="Calibri" w:hAnsi="Calibri" w:cs="Calibri"/>
+          <w:sz w:val="24"/>
+          <w:szCs w:val="24"/>
+        </w:rPr>
+        <w:t xml:space="preserve"> the total </w:t>
+      </w:r>
+      <w:r>
+        <w:rPr>
+          <w:rFonts w:ascii="Calibri" w:hAnsi="Calibri" w:cs="Calibri"/>
+          <w:sz w:val="24"/>
+          <w:szCs w:val="24"/>
+        </w:rPr>
+        <w:t>account holders</w:t>
       </w:r>
       <w:r>
         <w:rPr>
@@ -8563,7 +8654,39 @@
           <w:sz w:val="24"/>
           <w:szCs w:val="24"/>
         </w:rPr>
-        <w:t xml:space="preserve"> with average</w:t>
+        <w:t>(age &gt; 60 years)</w:t>
+      </w:r>
+      <w:r>
+        <w:rPr>
+          <w:rFonts w:ascii="Calibri" w:hAnsi="Calibri" w:cs="Calibri"/>
+          <w:sz w:val="24"/>
+          <w:szCs w:val="24"/>
+        </w:rPr>
+        <w:t xml:space="preserve"> with </w:t>
+      </w:r>
+      <w:r>
+        <w:rPr>
+          <w:rFonts w:ascii="Calibri" w:hAnsi="Calibri" w:cs="Calibri"/>
+          <w:sz w:val="24"/>
+          <w:szCs w:val="24"/>
+        </w:rPr>
+        <w:t>the highest</w:t>
+      </w:r>
+      <w:r>
+        <w:rPr>
+          <w:rFonts w:ascii="Calibri" w:hAnsi="Calibri" w:cs="Calibri"/>
+          <w:sz w:val="24"/>
+          <w:szCs w:val="24"/>
+        </w:rPr>
+        <w:t xml:space="preserve"> </w:t>
+      </w:r>
+      <w:r>
+        <w:rPr>
+          <w:rFonts w:ascii="Calibri" w:hAnsi="Calibri" w:cs="Calibri"/>
+          <w:sz w:val="24"/>
+          <w:szCs w:val="24"/>
+        </w:rPr>
+        <w:t>average</w:t>
       </w:r>
       <w:r>
         <w:rPr>
@@ -8579,7 +8702,23 @@
           <w:sz w:val="24"/>
           <w:szCs w:val="24"/>
         </w:rPr>
-        <w:t xml:space="preserve"> balance of nearly 2700$</w:t>
+        <w:t xml:space="preserve"> balance of nearly 2</w:t>
+      </w:r>
+      <w:r>
+        <w:rPr>
+          <w:rFonts w:ascii="Calibri" w:hAnsi="Calibri" w:cs="Calibri"/>
+          <w:sz w:val="24"/>
+          <w:szCs w:val="24"/>
+        </w:rPr>
+        <w:t>6</w:t>
+      </w:r>
+      <w:r>
+        <w:rPr>
+          <w:rFonts w:ascii="Calibri" w:hAnsi="Calibri" w:cs="Calibri"/>
+          <w:sz w:val="24"/>
+          <w:szCs w:val="24"/>
+        </w:rPr>
+        <w:t>00$</w:t>
       </w:r>
       <w:r>
         <w:rPr>
@@ -8588,6 +8727,14 @@
           <w:szCs w:val="24"/>
         </w:rPr>
         <w:t>.</w:t>
+      </w:r>
+      <w:r>
+        <w:rPr>
+          <w:rFonts w:ascii="Calibri" w:hAnsi="Calibri" w:cs="Calibri"/>
+          <w:sz w:val="24"/>
+          <w:szCs w:val="24"/>
+        </w:rPr>
+        <w:t xml:space="preserve"> On the other hand the young adults(18 &lt;= age &lt;= 32 ) have the lowest average annual balance of 1000$.</w:t>
       </w:r>
     </w:p>
     <w:p>
@@ -8850,7 +8997,6 @@
           <w:sz w:val="24"/>
           <w:szCs w:val="24"/>
         </w:rPr>
-        <w:lastRenderedPageBreak/>
         <w:t xml:space="preserve">The payment preferences of the customers are(in descending order): </w:t>
       </w:r>
       <w:r>
@@ -9406,9 +9552,8 @@
           <w:lang w:eastAsia="en-AU" w:bidi="gu-IN"/>
         </w:rPr>
         <w:tab/>
-        <w:t xml:space="preserve">    2. </w:t>
-      </w:r>
-      <w:proofErr w:type="spellStart"/>
+        <w:t xml:space="preserve">    2. e</w:t>
+      </w:r>
       <w:r>
         <w:rPr>
           <w:rFonts w:ascii="Calibri" w:eastAsia="Times New Roman" w:hAnsi="Calibri" w:cs="Calibri"/>
@@ -9419,21 +9564,8 @@
           <w:shd w:val="clear" w:color="auto" w:fill="FFFFFF"/>
           <w:lang w:eastAsia="en-AU" w:bidi="gu-IN"/>
         </w:rPr>
-        <w:t>e</w:t>
-      </w:r>
-      <w:r>
-        <w:rPr>
-          <w:rFonts w:ascii="Calibri" w:eastAsia="Times New Roman" w:hAnsi="Calibri" w:cs="Calibri"/>
-          <w:color w:val="000000"/>
-          <w:sz w:val="24"/>
-          <w:szCs w:val="24"/>
-          <w:bdr w:val="none" w:sz="0" w:space="0" w:color="auto" w:frame="1"/>
-          <w:shd w:val="clear" w:color="auto" w:fill="FFFFFF"/>
-          <w:lang w:eastAsia="en-AU" w:bidi="gu-IN"/>
-        </w:rPr>
         <w:t>nergydrink</w:t>
       </w:r>
-      <w:proofErr w:type="spellEnd"/>
       <w:r>
         <w:rPr>
           <w:rFonts w:ascii="Calibri" w:eastAsia="Times New Roman" w:hAnsi="Calibri" w:cs="Calibri"/>
@@ -9809,7 +9941,6 @@
         <w:tab/>
         <w:t xml:space="preserve">    4. </w:t>
       </w:r>
-      <w:proofErr w:type="spellStart"/>
       <w:r>
         <w:rPr>
           <w:rFonts w:ascii="Calibri" w:eastAsia="Times New Roman" w:hAnsi="Calibri" w:cs="Calibri"/>
@@ -9822,7 +9953,6 @@
         </w:rPr>
         <w:t>TeaTowel</w:t>
       </w:r>
-      <w:proofErr w:type="spellEnd"/>
       <w:r>
         <w:rPr>
           <w:rFonts w:ascii="Calibri" w:eastAsia="Times New Roman" w:hAnsi="Calibri" w:cs="Calibri"/>
@@ -10002,22 +10132,8 @@
           <w:shd w:val="clear" w:color="auto" w:fill="FFFFFF"/>
           <w:lang w:eastAsia="en-AU" w:bidi="gu-IN"/>
         </w:rPr>
-        <w:t xml:space="preserve"> </w:t>
-      </w:r>
-      <w:proofErr w:type="spellStart"/>
-      <w:r>
-        <w:rPr>
-          <w:rFonts w:ascii="Calibri" w:eastAsia="Times New Roman" w:hAnsi="Calibri" w:cs="Calibri"/>
-          <w:color w:val="000000"/>
-          <w:sz w:val="24"/>
-          <w:szCs w:val="24"/>
-          <w:bdr w:val="none" w:sz="0" w:space="0" w:color="auto" w:frame="1"/>
-          <w:shd w:val="clear" w:color="auto" w:fill="FFFFFF"/>
-          <w:lang w:eastAsia="en-AU" w:bidi="gu-IN"/>
-        </w:rPr>
-        <w:t>Icecream</w:t>
-      </w:r>
-      <w:proofErr w:type="spellEnd"/>
+        <w:t xml:space="preserve"> Icecream</w:t>
+      </w:r>
       <w:r>
         <w:rPr>
           <w:rFonts w:ascii="Calibri" w:eastAsia="Times New Roman" w:hAnsi="Calibri" w:cs="Calibri"/>
@@ -10627,25 +10743,7 @@
           <w:sz w:val="24"/>
           <w:szCs w:val="24"/>
         </w:rPr>
-        <w:t xml:space="preserve"> is to discover patterns in customer purchases that could be useful to the retailer and help determine the correct stock levels, product placements on shelves, </w:t>
-      </w:r>
-      <w:proofErr w:type="spellStart"/>
-      <w:r>
-        <w:rPr>
-          <w:rFonts w:ascii="Calibri" w:hAnsi="Calibri" w:cs="Calibri"/>
-          <w:sz w:val="24"/>
-          <w:szCs w:val="24"/>
-        </w:rPr>
-        <w:t>catalog</w:t>
-      </w:r>
-      <w:proofErr w:type="spellEnd"/>
-      <w:r>
-        <w:rPr>
-          <w:rFonts w:ascii="Calibri" w:hAnsi="Calibri" w:cs="Calibri"/>
-          <w:sz w:val="24"/>
-          <w:szCs w:val="24"/>
-        </w:rPr>
-        <w:t xml:space="preserve"> design and strategy for the next marketing campaign and target audience. </w:t>
+        <w:t xml:space="preserve"> is to discover patterns in customer purchases that could be useful to the retailer and help determine the correct stock levels, product placements on shelves, catalog design and strategy for the next marketing campaign and target audience. </w:t>
       </w:r>
       <w:r>
         <w:rPr>
@@ -10709,23 +10807,13 @@
           <w:szCs w:val="24"/>
         </w:rPr>
       </w:pPr>
-      <w:proofErr w:type="spellStart"/>
-      <w:r>
-        <w:rPr>
-          <w:rFonts w:ascii="Calibri" w:hAnsi="Calibri" w:cs="Calibri"/>
-          <w:sz w:val="24"/>
-          <w:szCs w:val="24"/>
-        </w:rPr>
-        <w:t>Apriori</w:t>
-      </w:r>
-      <w:proofErr w:type="spellEnd"/>
-      <w:r>
-        <w:rPr>
-          <w:rFonts w:ascii="Calibri" w:hAnsi="Calibri" w:cs="Calibri"/>
-          <w:sz w:val="24"/>
-          <w:szCs w:val="24"/>
-        </w:rPr>
-        <w:t xml:space="preserve"> algorithm is widely used to generate association rules. These rules are generated on the basis of how frequent a product is in the data.</w:t>
+      <w:r>
+        <w:rPr>
+          <w:rFonts w:ascii="Calibri" w:hAnsi="Calibri" w:cs="Calibri"/>
+          <w:sz w:val="24"/>
+          <w:szCs w:val="24"/>
+        </w:rPr>
+        <w:t>Apriori algorithm is widely used to generate association rules. These rules are generated on the basis of how frequent a product is in the data.</w:t>
       </w:r>
       <w:r>
         <w:rPr>
@@ -10735,7 +10823,6 @@
         </w:rPr>
         <w:t xml:space="preserve"> I used package </w:t>
       </w:r>
-      <w:proofErr w:type="spellStart"/>
       <w:r>
         <w:rPr>
           <w:rFonts w:ascii="Calibri" w:hAnsi="Calibri" w:cs="Calibri"/>
@@ -10746,7 +10833,6 @@
         </w:rPr>
         <w:t>mlxtend</w:t>
       </w:r>
-      <w:proofErr w:type="spellEnd"/>
       <w:r>
         <w:rPr>
           <w:rFonts w:ascii="Calibri" w:hAnsi="Calibri" w:cs="Calibri"/>
@@ -11635,16 +11721,7 @@
           <w:sz w:val="24"/>
           <w:szCs w:val="24"/>
         </w:rPr>
-        <w:t xml:space="preserve"> to </w:t>
-      </w:r>
-      <w:proofErr w:type="spellStart"/>
-      <w:r>
-        <w:rPr>
-          <w:rFonts w:ascii="Calibri" w:hAnsi="Calibri" w:cs="Calibri"/>
-          <w:sz w:val="24"/>
-          <w:szCs w:val="24"/>
-        </w:rPr>
-        <w:t>analy</w:t>
+        <w:t xml:space="preserve"> to analy</w:t>
       </w:r>
       <w:r>
         <w:rPr>
@@ -11660,16 +11737,7 @@
           <w:sz w:val="24"/>
           <w:szCs w:val="24"/>
         </w:rPr>
-        <w:t>e</w:t>
-      </w:r>
-      <w:proofErr w:type="spellEnd"/>
-      <w:r>
-        <w:rPr>
-          <w:rFonts w:ascii="Calibri" w:hAnsi="Calibri" w:cs="Calibri"/>
-          <w:sz w:val="24"/>
-          <w:szCs w:val="24"/>
-        </w:rPr>
-        <w:t xml:space="preserve"> data</w:t>
+        <w:t>e data</w:t>
       </w:r>
       <w:r>
         <w:rPr>
@@ -11811,25 +11879,7 @@
           <w:sz w:val="24"/>
           <w:szCs w:val="24"/>
         </w:rPr>
-        <w:t xml:space="preserve">I chose </w:t>
-      </w:r>
-      <w:proofErr w:type="spellStart"/>
-      <w:r>
-        <w:rPr>
-          <w:rFonts w:ascii="Calibri" w:hAnsi="Calibri" w:cs="Calibri"/>
-          <w:sz w:val="24"/>
-          <w:szCs w:val="24"/>
-        </w:rPr>
-        <w:t>KMeans</w:t>
-      </w:r>
-      <w:proofErr w:type="spellEnd"/>
-      <w:r>
-        <w:rPr>
-          <w:rFonts w:ascii="Calibri" w:hAnsi="Calibri" w:cs="Calibri"/>
-          <w:sz w:val="24"/>
-          <w:szCs w:val="24"/>
-        </w:rPr>
-        <w:t xml:space="preserve"> for clustering as it would be much more efficient. </w:t>
+        <w:t xml:space="preserve">I chose KMeans for clustering as it would be much more efficient. </w:t>
       </w:r>
       <w:r>
         <w:rPr>
@@ -11838,25 +11888,7 @@
           <w:szCs w:val="24"/>
         </w:rPr>
         <w:lastRenderedPageBreak/>
-        <w:t xml:space="preserve">There are also many ways to carry out </w:t>
-      </w:r>
-      <w:proofErr w:type="spellStart"/>
-      <w:r>
-        <w:rPr>
-          <w:rFonts w:ascii="Calibri" w:hAnsi="Calibri" w:cs="Calibri"/>
-          <w:sz w:val="24"/>
-          <w:szCs w:val="24"/>
-        </w:rPr>
-        <w:t>KMeans</w:t>
-      </w:r>
-      <w:proofErr w:type="spellEnd"/>
-      <w:r>
-        <w:rPr>
-          <w:rFonts w:ascii="Calibri" w:hAnsi="Calibri" w:cs="Calibri"/>
-          <w:sz w:val="24"/>
-          <w:szCs w:val="24"/>
-        </w:rPr>
-        <w:t xml:space="preserve"> depending upon which distance metric we use to create clusters but here I’ll be using Euclidean distance.</w:t>
+        <w:t>There are also many ways to carry out KMeans depending upon which distance metric we use to create clusters but here I’ll be using Euclidean distance.</w:t>
       </w:r>
     </w:p>
     <w:p>
@@ -11897,25 +11929,7 @@
           <w:sz w:val="24"/>
           <w:szCs w:val="24"/>
         </w:rPr>
-        <w:t xml:space="preserve">The </w:t>
-      </w:r>
-      <w:proofErr w:type="spellStart"/>
-      <w:r>
-        <w:rPr>
-          <w:rFonts w:ascii="Calibri" w:hAnsi="Calibri" w:cs="Calibri"/>
-          <w:sz w:val="24"/>
-          <w:szCs w:val="24"/>
-        </w:rPr>
-        <w:t>KMeans</w:t>
-      </w:r>
-      <w:proofErr w:type="spellEnd"/>
-      <w:r>
-        <w:rPr>
-          <w:rFonts w:ascii="Calibri" w:hAnsi="Calibri" w:cs="Calibri"/>
-          <w:sz w:val="24"/>
-          <w:szCs w:val="24"/>
-        </w:rPr>
-        <w:t xml:space="preserve"> clustering method is a partitioning algorithm. Once we specify the number of</w:t>
+        <w:t>The KMeans clustering method is a partitioning algorithm. Once we specify the number of</w:t>
       </w:r>
       <w:r>
         <w:rPr>
@@ -12155,25 +12169,7 @@
           <w:sz w:val="24"/>
           <w:szCs w:val="24"/>
         </w:rPr>
-        <w:t xml:space="preserve"> of this </w:t>
-      </w:r>
-      <w:proofErr w:type="spellStart"/>
-      <w:r>
-        <w:rPr>
-          <w:rFonts w:ascii="Calibri" w:hAnsi="Calibri" w:cs="Calibri"/>
-          <w:sz w:val="24"/>
-          <w:szCs w:val="24"/>
-        </w:rPr>
-        <w:t>KMeans</w:t>
-      </w:r>
-      <w:proofErr w:type="spellEnd"/>
-      <w:r>
-        <w:rPr>
-          <w:rFonts w:ascii="Calibri" w:hAnsi="Calibri" w:cs="Calibri"/>
-          <w:sz w:val="24"/>
-          <w:szCs w:val="24"/>
-        </w:rPr>
-        <w:t xml:space="preserve">, one of them is this </w:t>
+        <w:t xml:space="preserve"> of this KMeans, one of them is this </w:t>
       </w:r>
       <w:r>
         <w:rPr>
@@ -12293,25 +12289,7 @@
           <w:sz w:val="24"/>
           <w:szCs w:val="24"/>
         </w:rPr>
-        <w:t xml:space="preserve">variables are continuous so we can perform </w:t>
-      </w:r>
-      <w:proofErr w:type="spellStart"/>
-      <w:r>
-        <w:rPr>
-          <w:rFonts w:ascii="Calibri" w:hAnsi="Calibri" w:cs="Calibri"/>
-          <w:sz w:val="24"/>
-          <w:szCs w:val="24"/>
-        </w:rPr>
-        <w:t>KMeans</w:t>
-      </w:r>
-      <w:proofErr w:type="spellEnd"/>
-      <w:r>
-        <w:rPr>
-          <w:rFonts w:ascii="Calibri" w:hAnsi="Calibri" w:cs="Calibri"/>
-          <w:sz w:val="24"/>
-          <w:szCs w:val="24"/>
-        </w:rPr>
-        <w:t xml:space="preserve"> easily</w:t>
+        <w:t>variables are continuous so we can perform KMeans easily</w:t>
       </w:r>
       <w:r>
         <w:rPr>
@@ -12343,25 +12321,7 @@
           <w:sz w:val="24"/>
           <w:szCs w:val="24"/>
         </w:rPr>
-        <w:t xml:space="preserve">nother problem with </w:t>
-      </w:r>
-      <w:proofErr w:type="spellStart"/>
-      <w:r>
-        <w:rPr>
-          <w:rFonts w:ascii="Calibri" w:hAnsi="Calibri" w:cs="Calibri"/>
-          <w:sz w:val="24"/>
-          <w:szCs w:val="24"/>
-        </w:rPr>
-        <w:t>Kmeans</w:t>
-      </w:r>
-      <w:proofErr w:type="spellEnd"/>
-      <w:r>
-        <w:rPr>
-          <w:rFonts w:ascii="Calibri" w:hAnsi="Calibri" w:cs="Calibri"/>
-          <w:sz w:val="24"/>
-          <w:szCs w:val="24"/>
-        </w:rPr>
-        <w:t xml:space="preserve"> is that the centroids are sensitive to </w:t>
+        <w:t xml:space="preserve">nother problem with Kmeans is that the centroids are sensitive to </w:t>
       </w:r>
       <w:r>
         <w:rPr>
@@ -12409,25 +12369,7 @@
           <w:sz w:val="24"/>
           <w:szCs w:val="24"/>
         </w:rPr>
-        <w:t xml:space="preserve">data points. So before I apply </w:t>
-      </w:r>
-      <w:proofErr w:type="spellStart"/>
-      <w:r>
-        <w:rPr>
-          <w:rFonts w:ascii="Calibri" w:hAnsi="Calibri" w:cs="Calibri"/>
-          <w:sz w:val="24"/>
-          <w:szCs w:val="24"/>
-        </w:rPr>
-        <w:t>Kmeans</w:t>
-      </w:r>
-      <w:proofErr w:type="spellEnd"/>
-      <w:r>
-        <w:rPr>
-          <w:rFonts w:ascii="Calibri" w:hAnsi="Calibri" w:cs="Calibri"/>
-          <w:sz w:val="24"/>
-          <w:szCs w:val="24"/>
-        </w:rPr>
-        <w:t xml:space="preserve"> I will</w:t>
+        <w:t>data points. So before I apply Kmeans I will</w:t>
       </w:r>
       <w:r>
         <w:rPr>
@@ -13347,25 +13289,7 @@
           <w:sz w:val="24"/>
           <w:szCs w:val="24"/>
         </w:rPr>
-        <w:t xml:space="preserve">plethora of association rules generated by the </w:t>
-      </w:r>
-      <w:proofErr w:type="spellStart"/>
-      <w:r>
-        <w:rPr>
-          <w:rFonts w:ascii="Calibri" w:hAnsi="Calibri" w:cs="Calibri"/>
-          <w:sz w:val="24"/>
-          <w:szCs w:val="24"/>
-        </w:rPr>
-        <w:t>Apriori</w:t>
-      </w:r>
-      <w:proofErr w:type="spellEnd"/>
-      <w:r>
-        <w:rPr>
-          <w:rFonts w:ascii="Calibri" w:hAnsi="Calibri" w:cs="Calibri"/>
-          <w:sz w:val="24"/>
-          <w:szCs w:val="24"/>
-        </w:rPr>
-        <w:t xml:space="preserve"> algorithm. I have divided them into 3 groups:  </w:t>
+        <w:t xml:space="preserve">plethora of association rules generated by the Apriori algorithm. I have divided them into 3 groups:  </w:t>
       </w:r>
       <w:r>
         <w:rPr>
@@ -14954,43 +14878,7 @@
                 <w:sz w:val="24"/>
                 <w:szCs w:val="24"/>
               </w:rPr>
-              <w:t>(</w:t>
-            </w:r>
-            <w:proofErr w:type="spellStart"/>
-            <w:r>
-              <w:rPr>
-                <w:rFonts w:asciiTheme="minorHAnsi" w:hAnsiTheme="minorHAnsi" w:cs="Times New Roman"/>
-                <w:sz w:val="24"/>
-                <w:szCs w:val="24"/>
-              </w:rPr>
-              <w:t>Napies</w:t>
-            </w:r>
-            <w:proofErr w:type="spellEnd"/>
-            <w:r>
-              <w:rPr>
-                <w:rFonts w:asciiTheme="minorHAnsi" w:hAnsiTheme="minorHAnsi" w:cs="Times New Roman"/>
-                <w:sz w:val="24"/>
-                <w:szCs w:val="24"/>
-              </w:rPr>
-              <w:t xml:space="preserve">, </w:t>
-            </w:r>
-            <w:proofErr w:type="spellStart"/>
-            <w:r>
-              <w:rPr>
-                <w:rFonts w:asciiTheme="minorHAnsi" w:hAnsiTheme="minorHAnsi" w:cs="Times New Roman"/>
-                <w:sz w:val="24"/>
-                <w:szCs w:val="24"/>
-              </w:rPr>
-              <w:t>TomatoSauce</w:t>
-            </w:r>
-            <w:proofErr w:type="spellEnd"/>
-            <w:r>
-              <w:rPr>
-                <w:rFonts w:asciiTheme="minorHAnsi" w:hAnsiTheme="minorHAnsi" w:cs="Times New Roman"/>
-                <w:sz w:val="24"/>
-                <w:szCs w:val="24"/>
-              </w:rPr>
-              <w:t>)</w:t>
+              <w:t>(Napies, TomatoSauce)</w:t>
             </w:r>
           </w:p>
         </w:tc>
@@ -15167,23 +15055,7 @@
                 <w:sz w:val="24"/>
                 <w:szCs w:val="24"/>
               </w:rPr>
-              <w:t xml:space="preserve">(Olive Oil, </w:t>
-            </w:r>
-            <w:proofErr w:type="spellStart"/>
-            <w:r>
-              <w:rPr>
-                <w:sz w:val="24"/>
-                <w:szCs w:val="24"/>
-              </w:rPr>
-              <w:t>Napies</w:t>
-            </w:r>
-            <w:proofErr w:type="spellEnd"/>
-            <w:r>
-              <w:rPr>
-                <w:sz w:val="24"/>
-                <w:szCs w:val="24"/>
-              </w:rPr>
-              <w:t>)</w:t>
+              <w:t>(Olive Oil, Napies)</w:t>
             </w:r>
           </w:p>
         </w:tc>
@@ -15334,15 +15206,7 @@
                 <w:sz w:val="24"/>
                 <w:szCs w:val="24"/>
               </w:rPr>
-              <w:t xml:space="preserve">(coffee, </w:t>
-            </w:r>
-            <w:proofErr w:type="spellStart"/>
-            <w:r>
-              <w:rPr>
-                <w:sz w:val="24"/>
-                <w:szCs w:val="24"/>
-              </w:rPr>
-              <w:t>househol</w:t>
+              <w:t>(coffee, househol</w:t>
             </w:r>
             <w:r>
               <w:rPr>
@@ -15356,31 +15220,7 @@
                 <w:sz w:val="24"/>
                 <w:szCs w:val="24"/>
               </w:rPr>
-              <w:t>leaners</w:t>
-            </w:r>
-            <w:proofErr w:type="spellEnd"/>
-            <w:r>
-              <w:rPr>
-                <w:sz w:val="24"/>
-                <w:szCs w:val="24"/>
-              </w:rPr>
-              <w:t xml:space="preserve">, </w:t>
-            </w:r>
-            <w:proofErr w:type="spellStart"/>
-            <w:r>
-              <w:rPr>
-                <w:sz w:val="24"/>
-                <w:szCs w:val="24"/>
-              </w:rPr>
-              <w:t>frozenmeal</w:t>
-            </w:r>
-            <w:proofErr w:type="spellEnd"/>
-            <w:r>
-              <w:rPr>
-                <w:sz w:val="24"/>
-                <w:szCs w:val="24"/>
-              </w:rPr>
-              <w:t>)</w:t>
+              <w:t>leaners, frozenmeal)</w:t>
             </w:r>
           </w:p>
         </w:tc>
@@ -15534,29 +15374,12 @@
                 <w:szCs w:val="24"/>
               </w:rPr>
             </w:pPr>
-            <w:proofErr w:type="spellStart"/>
-            <w:r>
-              <w:rPr>
-                <w:sz w:val="24"/>
-                <w:szCs w:val="24"/>
-              </w:rPr>
-              <w:t>TomatoSauce</w:t>
-            </w:r>
-            <w:proofErr w:type="spellEnd"/>
-            <w:r>
-              <w:rPr>
-                <w:sz w:val="24"/>
-                <w:szCs w:val="24"/>
-              </w:rPr>
-              <w:t xml:space="preserve">, </w:t>
-            </w:r>
-            <w:proofErr w:type="spellStart"/>
-            <w:r>
-              <w:rPr>
-                <w:sz w:val="24"/>
-                <w:szCs w:val="24"/>
-              </w:rPr>
-              <w:t>househol</w:t>
+            <w:r>
+              <w:rPr>
+                <w:sz w:val="24"/>
+                <w:szCs w:val="24"/>
+              </w:rPr>
+              <w:t>TomatoSauce, househol</w:t>
             </w:r>
             <w:r>
               <w:rPr>
@@ -15570,15 +15393,7 @@
                 <w:sz w:val="24"/>
                 <w:szCs w:val="24"/>
               </w:rPr>
-              <w:t>leaners</w:t>
-            </w:r>
-            <w:proofErr w:type="spellEnd"/>
-            <w:r>
-              <w:rPr>
-                <w:sz w:val="24"/>
-                <w:szCs w:val="24"/>
-              </w:rPr>
-              <w:t>)</w:t>
+              <w:t>leaners)</w:t>
             </w:r>
           </w:p>
         </w:tc>
@@ -15742,133 +15557,7 @@
           <w:sz w:val="24"/>
           <w:szCs w:val="24"/>
         </w:rPr>
-        <w:t>The probabilities that Customers will buy Baby Food are 95.8% and 94.2% when they buy (</w:t>
-      </w:r>
-      <w:proofErr w:type="spellStart"/>
-      <w:r>
-        <w:rPr>
-          <w:rFonts w:ascii="Calibri" w:hAnsi="Calibri" w:cs="Calibri"/>
-          <w:sz w:val="24"/>
-          <w:szCs w:val="24"/>
-        </w:rPr>
-        <w:t>Napies</w:t>
-      </w:r>
-      <w:proofErr w:type="spellEnd"/>
-      <w:r>
-        <w:rPr>
-          <w:rFonts w:ascii="Calibri" w:hAnsi="Calibri" w:cs="Calibri"/>
-          <w:sz w:val="24"/>
-          <w:szCs w:val="24"/>
-        </w:rPr>
-        <w:t xml:space="preserve"> &amp; </w:t>
-      </w:r>
-      <w:proofErr w:type="spellStart"/>
-      <w:r>
-        <w:rPr>
-          <w:rFonts w:ascii="Calibri" w:hAnsi="Calibri" w:cs="Calibri"/>
-          <w:sz w:val="24"/>
-          <w:szCs w:val="24"/>
-        </w:rPr>
-        <w:t>TomatoSauce</w:t>
-      </w:r>
-      <w:proofErr w:type="spellEnd"/>
-      <w:r>
-        <w:rPr>
-          <w:rFonts w:ascii="Calibri" w:hAnsi="Calibri" w:cs="Calibri"/>
-          <w:sz w:val="24"/>
-          <w:szCs w:val="24"/>
-        </w:rPr>
-        <w:t>) and (</w:t>
-      </w:r>
-      <w:proofErr w:type="spellStart"/>
-      <w:r>
-        <w:rPr>
-          <w:rFonts w:ascii="Calibri" w:hAnsi="Calibri" w:cs="Calibri"/>
-          <w:sz w:val="24"/>
-          <w:szCs w:val="24"/>
-        </w:rPr>
-        <w:t>Napies</w:t>
-      </w:r>
-      <w:proofErr w:type="spellEnd"/>
-      <w:r>
-        <w:rPr>
-          <w:rFonts w:ascii="Calibri" w:hAnsi="Calibri" w:cs="Calibri"/>
-          <w:sz w:val="24"/>
-          <w:szCs w:val="24"/>
-        </w:rPr>
-        <w:t xml:space="preserve"> and Olive Oil). Similarly, probabilities that customers will buy Vegetables are 93.9% and 93.5% when they buy (</w:t>
-      </w:r>
-      <w:proofErr w:type="spellStart"/>
-      <w:r>
-        <w:rPr>
-          <w:rFonts w:ascii="Calibri" w:hAnsi="Calibri" w:cs="Calibri"/>
-          <w:sz w:val="24"/>
-          <w:szCs w:val="24"/>
-        </w:rPr>
-        <w:t>householCleaners</w:t>
-      </w:r>
-      <w:proofErr w:type="spellEnd"/>
-      <w:r>
-        <w:rPr>
-          <w:rFonts w:ascii="Calibri" w:hAnsi="Calibri" w:cs="Calibri"/>
-          <w:sz w:val="24"/>
-          <w:szCs w:val="24"/>
-        </w:rPr>
-        <w:t xml:space="preserve">, </w:t>
-      </w:r>
-      <w:proofErr w:type="spellStart"/>
-      <w:r>
-        <w:rPr>
-          <w:rFonts w:ascii="Calibri" w:hAnsi="Calibri" w:cs="Calibri"/>
-          <w:sz w:val="24"/>
-          <w:szCs w:val="24"/>
-        </w:rPr>
-        <w:t>frozenmeal</w:t>
-      </w:r>
-      <w:proofErr w:type="spellEnd"/>
-      <w:r>
-        <w:rPr>
-          <w:rFonts w:ascii="Calibri" w:hAnsi="Calibri" w:cs="Calibri"/>
-          <w:sz w:val="24"/>
-          <w:szCs w:val="24"/>
-        </w:rPr>
-        <w:t xml:space="preserve"> &amp; coffee) and (</w:t>
-      </w:r>
-      <w:proofErr w:type="spellStart"/>
-      <w:r>
-        <w:rPr>
-          <w:rFonts w:ascii="Calibri" w:hAnsi="Calibri" w:cs="Calibri"/>
-          <w:sz w:val="24"/>
-          <w:szCs w:val="24"/>
-        </w:rPr>
-        <w:t>householCleaners</w:t>
-      </w:r>
-      <w:proofErr w:type="spellEnd"/>
-      <w:r>
-        <w:rPr>
-          <w:rFonts w:ascii="Calibri" w:hAnsi="Calibri" w:cs="Calibri"/>
-          <w:sz w:val="24"/>
-          <w:szCs w:val="24"/>
-        </w:rPr>
-        <w:t xml:space="preserve">, </w:t>
-      </w:r>
-      <w:proofErr w:type="spellStart"/>
-      <w:r>
-        <w:rPr>
-          <w:rFonts w:ascii="Calibri" w:hAnsi="Calibri" w:cs="Calibri"/>
-          <w:sz w:val="24"/>
-          <w:szCs w:val="24"/>
-        </w:rPr>
-        <w:t>TomatoSauce</w:t>
-      </w:r>
-      <w:proofErr w:type="spellEnd"/>
-      <w:r>
-        <w:rPr>
-          <w:rFonts w:ascii="Calibri" w:hAnsi="Calibri" w:cs="Calibri"/>
-          <w:sz w:val="24"/>
-          <w:szCs w:val="24"/>
-        </w:rPr>
-        <w:t xml:space="preserve"> &amp; coffee). However, these combinations of products are less likely to occur(10% - 14%).</w:t>
+        <w:t>The probabilities that Customers will buy Baby Food are 95.8% and 94.2% when they buy (Napies &amp; TomatoSauce) and (Napies and Olive Oil). Similarly, probabilities that customers will buy Vegetables are 93.9% and 93.5% when they buy (householCleaners, frozenmeal &amp; coffee) and (householCleaners, TomatoSauce &amp; coffee). However, these combinations of products are less likely to occur(10% - 14%).</w:t>
       </w:r>
     </w:p>
     <w:p>
@@ -15898,79 +15587,7 @@
           <w:sz w:val="24"/>
           <w:szCs w:val="24"/>
         </w:rPr>
-        <w:t xml:space="preserve">Rules C1 and C2 are rather strong - they both have high lift and confidence indicating that customers who buy antecedent products are 1.9 times more likely to buy the consequent products. Rules C3 and C4 are less obvious relationships. Although the lift for these rules is low, </w:t>
-      </w:r>
-      <w:proofErr w:type="spellStart"/>
-      <w:r>
-        <w:rPr>
-          <w:rFonts w:ascii="Calibri" w:hAnsi="Calibri" w:cs="Calibri"/>
-          <w:sz w:val="24"/>
-          <w:szCs w:val="24"/>
-        </w:rPr>
-        <w:t>coles</w:t>
-      </w:r>
-      <w:proofErr w:type="spellEnd"/>
-      <w:r>
-        <w:rPr>
-          <w:rFonts w:ascii="Calibri" w:hAnsi="Calibri" w:cs="Calibri"/>
-          <w:sz w:val="24"/>
-          <w:szCs w:val="24"/>
-        </w:rPr>
-        <w:t xml:space="preserve"> could probably increase sales by advertising/marketing </w:t>
-      </w:r>
-      <w:proofErr w:type="spellStart"/>
-      <w:r>
-        <w:rPr>
-          <w:rFonts w:ascii="Calibri" w:hAnsi="Calibri" w:cs="Calibri"/>
-          <w:sz w:val="24"/>
-          <w:szCs w:val="24"/>
-        </w:rPr>
-        <w:t>householCleaners</w:t>
-      </w:r>
-      <w:proofErr w:type="spellEnd"/>
-      <w:r>
-        <w:rPr>
-          <w:rFonts w:ascii="Calibri" w:hAnsi="Calibri" w:cs="Calibri"/>
-          <w:sz w:val="24"/>
-          <w:szCs w:val="24"/>
-        </w:rPr>
-        <w:t xml:space="preserve">, coffee, </w:t>
-      </w:r>
-      <w:proofErr w:type="spellStart"/>
-      <w:r>
-        <w:rPr>
-          <w:rFonts w:ascii="Calibri" w:hAnsi="Calibri" w:cs="Calibri"/>
-          <w:sz w:val="24"/>
-          <w:szCs w:val="24"/>
-        </w:rPr>
-        <w:t>frozenmeal</w:t>
-      </w:r>
-      <w:proofErr w:type="spellEnd"/>
-      <w:r>
-        <w:rPr>
-          <w:rFonts w:ascii="Calibri" w:hAnsi="Calibri" w:cs="Calibri"/>
-          <w:sz w:val="24"/>
-          <w:szCs w:val="24"/>
-        </w:rPr>
-        <w:t xml:space="preserve">, </w:t>
-      </w:r>
-      <w:proofErr w:type="spellStart"/>
-      <w:r>
-        <w:rPr>
-          <w:rFonts w:ascii="Calibri" w:hAnsi="Calibri" w:cs="Calibri"/>
-          <w:sz w:val="24"/>
-          <w:szCs w:val="24"/>
-        </w:rPr>
-        <w:t>TomatoSauce</w:t>
-      </w:r>
-      <w:proofErr w:type="spellEnd"/>
-      <w:r>
-        <w:rPr>
-          <w:rFonts w:ascii="Calibri" w:hAnsi="Calibri" w:cs="Calibri"/>
-          <w:sz w:val="24"/>
-          <w:szCs w:val="24"/>
-        </w:rPr>
-        <w:t xml:space="preserve"> with Vegetables(if possible stock them near).</w:t>
+        <w:t>Rules C1 and C2 are rather strong - they both have high lift and confidence indicating that customers who buy antecedent products are 1.9 times more likely to buy the consequent products. Rules C3 and C4 are less obvious relationships. Although the lift for these rules is low, coles could probably increase sales by advertising/marketing householCleaners, coffee, frozenmeal, TomatoSauce with Vegetables(if possible stock them near).</w:t>
       </w:r>
     </w:p>
     <w:p>
@@ -16294,25 +15911,7 @@
                 <w:sz w:val="24"/>
                 <w:szCs w:val="24"/>
               </w:rPr>
-              <w:t>(</w:t>
-            </w:r>
-            <w:proofErr w:type="spellStart"/>
-            <w:r>
-              <w:rPr>
-                <w:rFonts w:asciiTheme="minorHAnsi" w:hAnsiTheme="minorHAnsi" w:cs="Times New Roman"/>
-                <w:sz w:val="24"/>
-                <w:szCs w:val="24"/>
-              </w:rPr>
-              <w:t>householCleaners</w:t>
-            </w:r>
-            <w:proofErr w:type="spellEnd"/>
-            <w:r>
-              <w:rPr>
-                <w:rFonts w:asciiTheme="minorHAnsi" w:hAnsiTheme="minorHAnsi" w:cs="Times New Roman"/>
-                <w:sz w:val="24"/>
-                <w:szCs w:val="24"/>
-              </w:rPr>
-              <w:t>)</w:t>
+              <w:t>(householCleaners)</w:t>
             </w:r>
           </w:p>
         </w:tc>
@@ -16492,25 +16091,7 @@
                 <w:sz w:val="24"/>
                 <w:szCs w:val="24"/>
               </w:rPr>
-              <w:t>(</w:t>
-            </w:r>
-            <w:proofErr w:type="spellStart"/>
-            <w:r>
-              <w:rPr>
-                <w:rFonts w:cs="Times New Roman"/>
-                <w:sz w:val="24"/>
-                <w:szCs w:val="24"/>
-              </w:rPr>
-              <w:t>householCleaners</w:t>
-            </w:r>
-            <w:proofErr w:type="spellEnd"/>
-            <w:r>
-              <w:rPr>
-                <w:rFonts w:cs="Times New Roman"/>
-                <w:sz w:val="24"/>
-                <w:szCs w:val="24"/>
-              </w:rPr>
-              <w:t>)</w:t>
+              <w:t>(householCleaners)</w:t>
             </w:r>
           </w:p>
         </w:tc>
@@ -16643,39 +16224,7 @@
                 <w:sz w:val="24"/>
                 <w:szCs w:val="24"/>
               </w:rPr>
-              <w:t>(</w:t>
-            </w:r>
-            <w:proofErr w:type="spellStart"/>
-            <w:r>
-              <w:rPr>
-                <w:sz w:val="24"/>
-                <w:szCs w:val="24"/>
-              </w:rPr>
-              <w:t>Napies</w:t>
-            </w:r>
-            <w:proofErr w:type="spellEnd"/>
-            <w:r>
-              <w:rPr>
-                <w:sz w:val="24"/>
-                <w:szCs w:val="24"/>
-              </w:rPr>
-              <w:t xml:space="preserve">, </w:t>
-            </w:r>
-            <w:proofErr w:type="spellStart"/>
-            <w:r>
-              <w:rPr>
-                <w:sz w:val="24"/>
-                <w:szCs w:val="24"/>
-              </w:rPr>
-              <w:t>TomatoSauce</w:t>
-            </w:r>
-            <w:proofErr w:type="spellEnd"/>
-            <w:r>
-              <w:rPr>
-                <w:sz w:val="24"/>
-                <w:szCs w:val="24"/>
-              </w:rPr>
-              <w:t>)</w:t>
+              <w:t>(Napies, TomatoSauce)</w:t>
             </w:r>
           </w:p>
         </w:tc>
@@ -16857,23 +16406,7 @@
                 <w:sz w:val="24"/>
                 <w:szCs w:val="24"/>
               </w:rPr>
-              <w:t>(</w:t>
-            </w:r>
-            <w:proofErr w:type="spellStart"/>
-            <w:r>
-              <w:rPr>
-                <w:sz w:val="24"/>
-                <w:szCs w:val="24"/>
-              </w:rPr>
-              <w:t>Napies</w:t>
-            </w:r>
-            <w:proofErr w:type="spellEnd"/>
-            <w:r>
-              <w:rPr>
-                <w:sz w:val="24"/>
-                <w:szCs w:val="24"/>
-              </w:rPr>
-              <w:t>, Olive Oil)</w:t>
+              <w:t>(Napies, Olive Oil)</w:t>
             </w:r>
           </w:p>
         </w:tc>
@@ -17031,23 +16564,7 @@
                 <w:sz w:val="24"/>
                 <w:szCs w:val="24"/>
               </w:rPr>
-              <w:t>(</w:t>
-            </w:r>
-            <w:proofErr w:type="spellStart"/>
-            <w:r>
-              <w:rPr>
-                <w:sz w:val="24"/>
-                <w:szCs w:val="24"/>
-              </w:rPr>
-              <w:t>Napies</w:t>
-            </w:r>
-            <w:proofErr w:type="spellEnd"/>
-            <w:r>
-              <w:rPr>
-                <w:sz w:val="24"/>
-                <w:szCs w:val="24"/>
-              </w:rPr>
-              <w:t>, Chocolate)</w:t>
+              <w:t>(Napies, Chocolate)</w:t>
             </w:r>
           </w:p>
         </w:tc>
@@ -17184,23 +16701,7 @@
                 <w:sz w:val="24"/>
                 <w:szCs w:val="24"/>
               </w:rPr>
-              <w:t>(</w:t>
-            </w:r>
-            <w:proofErr w:type="spellStart"/>
-            <w:r>
-              <w:rPr>
-                <w:sz w:val="24"/>
-                <w:szCs w:val="24"/>
-              </w:rPr>
-              <w:t>Napies</w:t>
-            </w:r>
-            <w:proofErr w:type="spellEnd"/>
-            <w:r>
-              <w:rPr>
-                <w:sz w:val="24"/>
-                <w:szCs w:val="24"/>
-              </w:rPr>
-              <w:t>, fruit)</w:t>
+              <w:t>(Napies, fruit)</w:t>
             </w:r>
           </w:p>
         </w:tc>
@@ -17384,69 +16885,15 @@
           <w:sz w:val="24"/>
           <w:szCs w:val="24"/>
         </w:rPr>
-        <w:t xml:space="preserve">ustomers who bought Vegetables &amp; Fish are 2.2 times more likely to buy </w:t>
-      </w:r>
-      <w:proofErr w:type="spellStart"/>
-      <w:r>
-        <w:rPr>
-          <w:rFonts w:ascii="Calibri" w:hAnsi="Calibri" w:cs="Calibri"/>
-          <w:sz w:val="24"/>
-          <w:szCs w:val="24"/>
-        </w:rPr>
-        <w:t>householCleaner</w:t>
-      </w:r>
-      <w:proofErr w:type="spellEnd"/>
-      <w:r>
-        <w:rPr>
-          <w:rFonts w:ascii="Calibri" w:hAnsi="Calibri" w:cs="Calibri"/>
-          <w:sz w:val="24"/>
-          <w:szCs w:val="24"/>
-        </w:rPr>
-        <w:t xml:space="preserve">. These items were bought together for like 10% of the time but 85% of the customers who bought Vegetables &amp; Fish also bought </w:t>
-      </w:r>
-      <w:proofErr w:type="spellStart"/>
-      <w:r>
-        <w:rPr>
-          <w:rFonts w:ascii="Calibri" w:hAnsi="Calibri" w:cs="Calibri"/>
-          <w:sz w:val="24"/>
-          <w:szCs w:val="24"/>
-        </w:rPr>
-        <w:t>householCleaners</w:t>
-      </w:r>
-      <w:proofErr w:type="spellEnd"/>
-      <w:r>
-        <w:rPr>
-          <w:rFonts w:ascii="Calibri" w:hAnsi="Calibri" w:cs="Calibri"/>
-          <w:sz w:val="24"/>
-          <w:szCs w:val="24"/>
-        </w:rPr>
-        <w:t>.</w:t>
-      </w:r>
-      <w:r>
-        <w:rPr>
-          <w:rFonts w:ascii="Calibri" w:hAnsi="Calibri" w:cs="Calibri"/>
-          <w:sz w:val="24"/>
-          <w:szCs w:val="24"/>
-        </w:rPr>
-        <w:t xml:space="preserve"> Customers who bought fish and fruit together are 2 times more likely to but </w:t>
-      </w:r>
-      <w:proofErr w:type="spellStart"/>
-      <w:r>
-        <w:rPr>
-          <w:rFonts w:ascii="Calibri" w:hAnsi="Calibri" w:cs="Calibri"/>
-          <w:sz w:val="24"/>
-          <w:szCs w:val="24"/>
-        </w:rPr>
-        <w:t>householCleaners</w:t>
-      </w:r>
-      <w:proofErr w:type="spellEnd"/>
-      <w:r>
-        <w:rPr>
-          <w:rFonts w:ascii="Calibri" w:hAnsi="Calibri" w:cs="Calibri"/>
-          <w:sz w:val="24"/>
-          <w:szCs w:val="24"/>
-        </w:rPr>
-        <w:t xml:space="preserve"> with low support and high confidence.</w:t>
+        <w:t>ustomers who bought Vegetables &amp; Fish are 2.2 times more likely to buy householCleaner. These items were bought together for like 10% of the time but 85% of the customers who bought Vegetables &amp; Fish also bought householCleaners.</w:t>
+      </w:r>
+      <w:r>
+        <w:rPr>
+          <w:rFonts w:ascii="Calibri" w:hAnsi="Calibri" w:cs="Calibri"/>
+          <w:sz w:val="24"/>
+          <w:szCs w:val="24"/>
+        </w:rPr>
+        <w:t xml:space="preserve"> Customers who bought fish and fruit together are 2 times more likely to but householCleaners with low support and high confidence.</w:t>
       </w:r>
       <w:r>
         <w:rPr>
@@ -17470,25 +16917,7 @@
           <w:sz w:val="24"/>
           <w:szCs w:val="24"/>
         </w:rPr>
-        <w:t xml:space="preserve">discount on </w:t>
-      </w:r>
-      <w:proofErr w:type="spellStart"/>
-      <w:r>
-        <w:rPr>
-          <w:rFonts w:ascii="Calibri" w:hAnsi="Calibri" w:cs="Calibri"/>
-          <w:sz w:val="24"/>
-          <w:szCs w:val="24"/>
-        </w:rPr>
-        <w:t>householCleaner</w:t>
-      </w:r>
-      <w:proofErr w:type="spellEnd"/>
-      <w:r>
-        <w:rPr>
-          <w:rFonts w:ascii="Calibri" w:hAnsi="Calibri" w:cs="Calibri"/>
-          <w:sz w:val="24"/>
-          <w:szCs w:val="24"/>
-        </w:rPr>
-        <w:t xml:space="preserve"> to the customer who buys </w:t>
+        <w:t xml:space="preserve">discount on householCleaner to the customer who buys </w:t>
       </w:r>
       <w:r>
         <w:rPr>
@@ -17629,97 +17058,7 @@
           <w:sz w:val="24"/>
           <w:szCs w:val="24"/>
         </w:rPr>
-        <w:t>By looking at the rules with Baby Food in consequent(with low support), We can give discounts on Baby Food if customers by (</w:t>
-      </w:r>
-      <w:proofErr w:type="spellStart"/>
-      <w:r>
-        <w:rPr>
-          <w:rFonts w:ascii="Calibri" w:hAnsi="Calibri" w:cs="Calibri"/>
-          <w:sz w:val="24"/>
-          <w:szCs w:val="24"/>
-        </w:rPr>
-        <w:t>Napies</w:t>
-      </w:r>
-      <w:proofErr w:type="spellEnd"/>
-      <w:r>
-        <w:rPr>
-          <w:rFonts w:ascii="Calibri" w:hAnsi="Calibri" w:cs="Calibri"/>
-          <w:sz w:val="24"/>
-          <w:szCs w:val="24"/>
-        </w:rPr>
-        <w:t xml:space="preserve"> &amp; fruit), (</w:t>
-      </w:r>
-      <w:proofErr w:type="spellStart"/>
-      <w:r>
-        <w:rPr>
-          <w:rFonts w:ascii="Calibri" w:hAnsi="Calibri" w:cs="Calibri"/>
-          <w:sz w:val="24"/>
-          <w:szCs w:val="24"/>
-        </w:rPr>
-        <w:t>Napies</w:t>
-      </w:r>
-      <w:proofErr w:type="spellEnd"/>
-      <w:r>
-        <w:rPr>
-          <w:rFonts w:ascii="Calibri" w:hAnsi="Calibri" w:cs="Calibri"/>
-          <w:sz w:val="24"/>
-          <w:szCs w:val="24"/>
-        </w:rPr>
-        <w:t>, Chocolate), (</w:t>
-      </w:r>
-      <w:proofErr w:type="spellStart"/>
-      <w:r>
-        <w:rPr>
-          <w:rFonts w:ascii="Calibri" w:hAnsi="Calibri" w:cs="Calibri"/>
-          <w:sz w:val="24"/>
-          <w:szCs w:val="24"/>
-        </w:rPr>
-        <w:t>Napies</w:t>
-      </w:r>
-      <w:proofErr w:type="spellEnd"/>
-      <w:r>
-        <w:rPr>
-          <w:rFonts w:ascii="Calibri" w:hAnsi="Calibri" w:cs="Calibri"/>
-          <w:sz w:val="24"/>
-          <w:szCs w:val="24"/>
-        </w:rPr>
-        <w:t>, Olive Oil) or (</w:t>
-      </w:r>
-      <w:proofErr w:type="spellStart"/>
-      <w:r>
-        <w:rPr>
-          <w:rFonts w:ascii="Calibri" w:hAnsi="Calibri" w:cs="Calibri"/>
-          <w:sz w:val="24"/>
-          <w:szCs w:val="24"/>
-        </w:rPr>
-        <w:t>Napies</w:t>
-      </w:r>
-      <w:proofErr w:type="spellEnd"/>
-      <w:r>
-        <w:rPr>
-          <w:rFonts w:ascii="Calibri" w:hAnsi="Calibri" w:cs="Calibri"/>
-          <w:sz w:val="24"/>
-          <w:szCs w:val="24"/>
-        </w:rPr>
-        <w:t xml:space="preserve"> &amp; </w:t>
-      </w:r>
-      <w:proofErr w:type="spellStart"/>
-      <w:r>
-        <w:rPr>
-          <w:rFonts w:ascii="Calibri" w:hAnsi="Calibri" w:cs="Calibri"/>
-          <w:sz w:val="24"/>
-          <w:szCs w:val="24"/>
-        </w:rPr>
-        <w:t>TomatoSauce</w:t>
-      </w:r>
-      <w:proofErr w:type="spellEnd"/>
-      <w:r>
-        <w:rPr>
-          <w:rFonts w:ascii="Calibri" w:hAnsi="Calibri" w:cs="Calibri"/>
-          <w:sz w:val="24"/>
-          <w:szCs w:val="24"/>
-        </w:rPr>
-        <w:t xml:space="preserve">) to increase the support of these transactions[If it is not possible to carry out marketing for all the combinations, what </w:t>
+        <w:t xml:space="preserve">By looking at the rules with Baby Food in consequent(with low support), We can give discounts on Baby Food if customers by (Napies &amp; fruit), (Napies, Chocolate), (Napies, Olive Oil) or (Napies &amp; TomatoSauce) to increase the support of these transactions[If it is not possible to carry out marketing for all the combinations, what </w:t>
       </w:r>
       <w:r>
         <w:rPr>
@@ -18024,79 +17363,7 @@
           <w:sz w:val="24"/>
           <w:szCs w:val="24"/>
         </w:rPr>
-        <w:t xml:space="preserve">After running </w:t>
-      </w:r>
-      <w:proofErr w:type="spellStart"/>
-      <w:r>
-        <w:rPr>
-          <w:rFonts w:ascii="Calibri" w:hAnsi="Calibri" w:cs="Calibri"/>
-          <w:sz w:val="24"/>
-          <w:szCs w:val="24"/>
-        </w:rPr>
-        <w:t>KMeans</w:t>
-      </w:r>
-      <w:proofErr w:type="spellEnd"/>
-      <w:r>
-        <w:rPr>
-          <w:rFonts w:ascii="Calibri" w:hAnsi="Calibri" w:cs="Calibri"/>
-          <w:sz w:val="24"/>
-          <w:szCs w:val="24"/>
-        </w:rPr>
-        <w:t xml:space="preserve"> on standardized variables </w:t>
-      </w:r>
-      <w:proofErr w:type="spellStart"/>
-      <w:r>
-        <w:rPr>
-          <w:rFonts w:ascii="Calibri" w:hAnsi="Calibri" w:cs="Calibri"/>
-          <w:sz w:val="24"/>
-          <w:szCs w:val="24"/>
-        </w:rPr>
-        <w:t>z_income</w:t>
-      </w:r>
-      <w:proofErr w:type="spellEnd"/>
-      <w:r>
-        <w:rPr>
-          <w:rFonts w:ascii="Calibri" w:hAnsi="Calibri" w:cs="Calibri"/>
-          <w:sz w:val="24"/>
-          <w:szCs w:val="24"/>
-        </w:rPr>
-        <w:t xml:space="preserve">, </w:t>
-      </w:r>
-      <w:proofErr w:type="spellStart"/>
-      <w:r>
-        <w:rPr>
-          <w:rFonts w:ascii="Calibri" w:hAnsi="Calibri" w:cs="Calibri"/>
-          <w:sz w:val="24"/>
-          <w:szCs w:val="24"/>
-        </w:rPr>
-        <w:t>z_value</w:t>
-      </w:r>
-      <w:proofErr w:type="spellEnd"/>
-      <w:r>
-        <w:rPr>
-          <w:rFonts w:ascii="Calibri" w:hAnsi="Calibri" w:cs="Calibri"/>
-          <w:sz w:val="24"/>
-          <w:szCs w:val="24"/>
-        </w:rPr>
-        <w:t xml:space="preserve"> and </w:t>
-      </w:r>
-      <w:proofErr w:type="spellStart"/>
-      <w:r>
-        <w:rPr>
-          <w:rFonts w:ascii="Calibri" w:hAnsi="Calibri" w:cs="Calibri"/>
-          <w:sz w:val="24"/>
-          <w:szCs w:val="24"/>
-        </w:rPr>
-        <w:t>z_age</w:t>
-      </w:r>
-      <w:proofErr w:type="spellEnd"/>
-      <w:r>
-        <w:rPr>
-          <w:rFonts w:ascii="Calibri" w:hAnsi="Calibri" w:cs="Calibri"/>
-          <w:sz w:val="24"/>
-          <w:szCs w:val="24"/>
-        </w:rPr>
-        <w:t xml:space="preserve"> we get </w:t>
+        <w:t xml:space="preserve">After running KMeans on standardized variables z_income, z_value and z_age we get </w:t>
       </w:r>
       <w:r>
         <w:rPr>
@@ -22705,61 +21972,7 @@
           <w:sz w:val="24"/>
           <w:szCs w:val="24"/>
         </w:rPr>
-        <w:t xml:space="preserve">Data Quality – Coles data set raised concerns about data quality – the age, Postcode variable and the sequential invalid entries in other variables like </w:t>
-      </w:r>
-      <w:proofErr w:type="spellStart"/>
-      <w:r>
-        <w:rPr>
-          <w:rFonts w:ascii="Calibri" w:hAnsi="Calibri" w:cs="Calibri"/>
-          <w:sz w:val="24"/>
-          <w:szCs w:val="24"/>
-        </w:rPr>
-        <w:t>pmethod</w:t>
-      </w:r>
-      <w:proofErr w:type="spellEnd"/>
-      <w:r>
-        <w:rPr>
-          <w:rFonts w:ascii="Calibri" w:hAnsi="Calibri" w:cs="Calibri"/>
-          <w:sz w:val="24"/>
-          <w:szCs w:val="24"/>
-        </w:rPr>
-        <w:t xml:space="preserve">, </w:t>
-      </w:r>
-      <w:proofErr w:type="spellStart"/>
-      <w:r>
-        <w:rPr>
-          <w:rFonts w:ascii="Calibri" w:hAnsi="Calibri" w:cs="Calibri"/>
-          <w:sz w:val="24"/>
-          <w:szCs w:val="24"/>
-        </w:rPr>
-        <w:t>nchildren</w:t>
-      </w:r>
-      <w:proofErr w:type="spellEnd"/>
-      <w:r>
-        <w:rPr>
-          <w:rFonts w:ascii="Calibri" w:hAnsi="Calibri" w:cs="Calibri"/>
-          <w:sz w:val="24"/>
-          <w:szCs w:val="24"/>
-        </w:rPr>
-        <w:t xml:space="preserve">, </w:t>
-      </w:r>
-      <w:proofErr w:type="spellStart"/>
-      <w:r>
-        <w:rPr>
-          <w:rFonts w:ascii="Calibri" w:hAnsi="Calibri" w:cs="Calibri"/>
-          <w:sz w:val="24"/>
-          <w:szCs w:val="24"/>
-        </w:rPr>
-        <w:t>homeown</w:t>
-      </w:r>
-      <w:proofErr w:type="spellEnd"/>
-      <w:r>
-        <w:rPr>
-          <w:rFonts w:ascii="Calibri" w:hAnsi="Calibri" w:cs="Calibri"/>
-          <w:sz w:val="24"/>
-          <w:szCs w:val="24"/>
-        </w:rPr>
-        <w:t>.</w:t>
+        <w:t>Data Quality – Coles data set raised concerns about data quality – the age, Postcode variable and the sequential invalid entries in other variables like pmethod, nchildren, homeown.</w:t>
       </w:r>
     </w:p>
     <w:p>
@@ -22905,25 +22118,7 @@
           <w:szCs w:val="24"/>
         </w:rPr>
         <w:lastRenderedPageBreak/>
-        <w:t xml:space="preserve">Baby Food should be displayed near the shelves of </w:t>
-      </w:r>
-      <w:proofErr w:type="spellStart"/>
-      <w:r>
-        <w:rPr>
-          <w:rFonts w:ascii="Calibri" w:hAnsi="Calibri" w:cs="Calibri"/>
-          <w:sz w:val="24"/>
-          <w:szCs w:val="24"/>
-        </w:rPr>
-        <w:t>Napies</w:t>
-      </w:r>
-      <w:proofErr w:type="spellEnd"/>
-      <w:r>
-        <w:rPr>
-          <w:rFonts w:ascii="Calibri" w:hAnsi="Calibri" w:cs="Calibri"/>
-          <w:sz w:val="24"/>
-          <w:szCs w:val="24"/>
-        </w:rPr>
-        <w:t>, Fruit, Chocolate and Olive Oil.</w:t>
+        <w:t>Baby Food should be displayed near the shelves of Napies, Fruit, Chocolate and Olive Oil.</w:t>
       </w:r>
     </w:p>
     <w:p>
@@ -22950,25 +22145,7 @@
           <w:sz w:val="24"/>
           <w:szCs w:val="24"/>
         </w:rPr>
-        <w:t xml:space="preserve">Coles could probably increase sales by advertising/marketing </w:t>
-      </w:r>
-      <w:proofErr w:type="spellStart"/>
-      <w:r>
-        <w:rPr>
-          <w:rFonts w:ascii="Calibri" w:hAnsi="Calibri" w:cs="Calibri"/>
-          <w:sz w:val="24"/>
-          <w:szCs w:val="24"/>
-        </w:rPr>
-        <w:t>householCleaners</w:t>
-      </w:r>
-      <w:proofErr w:type="spellEnd"/>
-      <w:r>
-        <w:rPr>
-          <w:rFonts w:ascii="Calibri" w:hAnsi="Calibri" w:cs="Calibri"/>
-          <w:sz w:val="24"/>
-          <w:szCs w:val="24"/>
-        </w:rPr>
-        <w:t>,</w:t>
+        <w:t>Coles could probably increase sales by advertising/marketing householCleaners,</w:t>
       </w:r>
       <w:r>
         <w:rPr>
@@ -22984,43 +22161,7 @@
           <w:sz w:val="24"/>
           <w:szCs w:val="24"/>
         </w:rPr>
-        <w:t xml:space="preserve">coffee, </w:t>
-      </w:r>
-      <w:proofErr w:type="spellStart"/>
-      <w:r>
-        <w:rPr>
-          <w:rFonts w:ascii="Calibri" w:hAnsi="Calibri" w:cs="Calibri"/>
-          <w:sz w:val="24"/>
-          <w:szCs w:val="24"/>
-        </w:rPr>
-        <w:t>frozenmeal</w:t>
-      </w:r>
-      <w:proofErr w:type="spellEnd"/>
-      <w:r>
-        <w:rPr>
-          <w:rFonts w:ascii="Calibri" w:hAnsi="Calibri" w:cs="Calibri"/>
-          <w:sz w:val="24"/>
-          <w:szCs w:val="24"/>
-        </w:rPr>
-        <w:t xml:space="preserve">, </w:t>
-      </w:r>
-      <w:proofErr w:type="spellStart"/>
-      <w:r>
-        <w:rPr>
-          <w:rFonts w:ascii="Calibri" w:hAnsi="Calibri" w:cs="Calibri"/>
-          <w:sz w:val="24"/>
-          <w:szCs w:val="24"/>
-        </w:rPr>
-        <w:t>TomatoSauce</w:t>
-      </w:r>
-      <w:proofErr w:type="spellEnd"/>
-      <w:r>
-        <w:rPr>
-          <w:rFonts w:ascii="Calibri" w:hAnsi="Calibri" w:cs="Calibri"/>
-          <w:sz w:val="24"/>
-          <w:szCs w:val="24"/>
-        </w:rPr>
-        <w:t xml:space="preserve"> with Vegetables(if possible stock them near)</w:t>
+        <w:t>coffee, frozenmeal, TomatoSauce with Vegetables(if possible stock them near)</w:t>
       </w:r>
       <w:r>
         <w:rPr>
@@ -23071,25 +22212,7 @@
           <w:sz w:val="24"/>
           <w:szCs w:val="24"/>
         </w:rPr>
-        <w:t xml:space="preserve">more likely to buy </w:t>
-      </w:r>
-      <w:proofErr w:type="spellStart"/>
-      <w:r>
-        <w:rPr>
-          <w:rFonts w:ascii="Calibri" w:hAnsi="Calibri" w:cs="Calibri"/>
-          <w:sz w:val="24"/>
-          <w:szCs w:val="24"/>
-        </w:rPr>
-        <w:t>householCleaner</w:t>
-      </w:r>
-      <w:proofErr w:type="spellEnd"/>
-      <w:r>
-        <w:rPr>
-          <w:rFonts w:ascii="Calibri" w:hAnsi="Calibri" w:cs="Calibri"/>
-          <w:sz w:val="24"/>
-          <w:szCs w:val="24"/>
-        </w:rPr>
-        <w:t xml:space="preserve"> respectively. Coles should spatially sep</w:t>
+        <w:t>more likely to buy householCleaner respectively. Coles should spatially sep</w:t>
       </w:r>
       <w:r>
         <w:rPr>
@@ -23177,16 +22300,7 @@
           <w:sz w:val="24"/>
           <w:szCs w:val="24"/>
         </w:rPr>
-        <w:t xml:space="preserve"> and </w:t>
-      </w:r>
-      <w:proofErr w:type="spellStart"/>
-      <w:r>
-        <w:rPr>
-          <w:rFonts w:ascii="Calibri" w:hAnsi="Calibri" w:cs="Calibri"/>
-          <w:sz w:val="24"/>
-          <w:szCs w:val="24"/>
-        </w:rPr>
-        <w:t>householCleaner</w:t>
+        <w:t xml:space="preserve"> and householCleaner</w:t>
       </w:r>
       <w:r>
         <w:rPr>
@@ -23196,7 +22310,6 @@
         </w:rPr>
         <w:t>s</w:t>
       </w:r>
-      <w:proofErr w:type="spellEnd"/>
       <w:r>
         <w:rPr>
           <w:rFonts w:ascii="Calibri" w:hAnsi="Calibri" w:cs="Calibri"/>
@@ -23435,25 +22548,7 @@
           <w:sz w:val="24"/>
           <w:szCs w:val="24"/>
         </w:rPr>
-        <w:t xml:space="preserve"> that </w:t>
-      </w:r>
-      <w:proofErr w:type="spellStart"/>
-      <w:r>
-        <w:rPr>
-          <w:rFonts w:ascii="Calibri" w:hAnsi="Calibri" w:cs="Calibri"/>
-          <w:sz w:val="24"/>
-          <w:szCs w:val="24"/>
-        </w:rPr>
-        <w:t>coles</w:t>
-      </w:r>
-      <w:proofErr w:type="spellEnd"/>
-      <w:r>
-        <w:rPr>
-          <w:rFonts w:ascii="Calibri" w:hAnsi="Calibri" w:cs="Calibri"/>
-          <w:sz w:val="24"/>
-          <w:szCs w:val="24"/>
-        </w:rPr>
-        <w:t xml:space="preserve"> ha</w:t>
+        <w:t xml:space="preserve"> that coles ha</w:t>
       </w:r>
       <w:r>
         <w:rPr>
@@ -23613,61 +22708,7 @@
           <w:sz w:val="24"/>
           <w:szCs w:val="24"/>
         </w:rPr>
-        <w:t xml:space="preserve"> and as many transactions as </w:t>
-      </w:r>
-      <w:proofErr w:type="spellStart"/>
-      <w:r>
-        <w:rPr>
-          <w:rFonts w:ascii="Calibri" w:hAnsi="Calibri" w:cs="Calibri"/>
-          <w:sz w:val="24"/>
-          <w:szCs w:val="24"/>
-        </w:rPr>
-        <w:t>coles</w:t>
-      </w:r>
-      <w:proofErr w:type="spellEnd"/>
-      <w:r>
-        <w:rPr>
-          <w:rFonts w:ascii="Calibri" w:hAnsi="Calibri" w:cs="Calibri"/>
-          <w:sz w:val="24"/>
-          <w:szCs w:val="24"/>
-        </w:rPr>
-        <w:t xml:space="preserve"> can by using various methods like using a points card like </w:t>
-      </w:r>
-      <w:proofErr w:type="spellStart"/>
-      <w:r>
-        <w:rPr>
-          <w:rFonts w:ascii="Calibri" w:hAnsi="Calibri" w:cs="Calibri"/>
-          <w:sz w:val="24"/>
-          <w:szCs w:val="24"/>
-        </w:rPr>
-        <w:t>Flybuys</w:t>
-      </w:r>
-      <w:proofErr w:type="spellEnd"/>
-      <w:r>
-        <w:rPr>
-          <w:rFonts w:ascii="Calibri" w:hAnsi="Calibri" w:cs="Calibri"/>
-          <w:sz w:val="24"/>
-          <w:szCs w:val="24"/>
-        </w:rPr>
-        <w:t xml:space="preserve">. More data and correct data would help </w:t>
-      </w:r>
-      <w:proofErr w:type="spellStart"/>
-      <w:r>
-        <w:rPr>
-          <w:rFonts w:ascii="Calibri" w:hAnsi="Calibri" w:cs="Calibri"/>
-          <w:sz w:val="24"/>
-          <w:szCs w:val="24"/>
-        </w:rPr>
-        <w:t>coles</w:t>
-      </w:r>
-      <w:proofErr w:type="spellEnd"/>
-      <w:r>
-        <w:rPr>
-          <w:rFonts w:ascii="Calibri" w:hAnsi="Calibri" w:cs="Calibri"/>
-          <w:sz w:val="24"/>
-          <w:szCs w:val="24"/>
-        </w:rPr>
-        <w:t xml:space="preserve"> get meaningful insights</w:t>
+        <w:t xml:space="preserve"> and as many transactions as coles can by using various methods like using a points card like Flybuys. More data and correct data would help coles get meaningful insights</w:t>
       </w:r>
       <w:r>
         <w:rPr>
@@ -24035,29 +23076,7 @@
           <w:sz w:val="24"/>
           <w:szCs w:val="24"/>
         </w:rPr>
-        <w:t xml:space="preserve">[Red cell </w:t>
-      </w:r>
-      <w:proofErr w:type="spellStart"/>
-      <w:r>
-        <w:rPr>
-          <w:b/>
-          <w:bCs/>
-          <w:color w:val="92D050"/>
-          <w:sz w:val="24"/>
-          <w:szCs w:val="24"/>
-        </w:rPr>
-        <w:t>color</w:t>
-      </w:r>
-      <w:proofErr w:type="spellEnd"/>
-      <w:r>
-        <w:rPr>
-          <w:b/>
-          <w:bCs/>
-          <w:color w:val="92D050"/>
-          <w:sz w:val="24"/>
-          <w:szCs w:val="24"/>
-        </w:rPr>
-        <w:t xml:space="preserve"> suggests that data is dirty or missing in that column]</w:t>
+        <w:t>[Red cell color suggests that data is dirty or missing in that column]</w:t>
       </w:r>
     </w:p>
     <w:p>
@@ -24396,7 +23415,6 @@
                 <w:szCs w:val="24"/>
               </w:rPr>
             </w:pPr>
-            <w:proofErr w:type="spellStart"/>
             <w:r>
               <w:rPr>
                 <w:sz w:val="24"/>
@@ -24404,7 +23422,6 @@
               </w:rPr>
               <w:t>ReceiptID</w:t>
             </w:r>
-            <w:proofErr w:type="spellEnd"/>
           </w:p>
         </w:tc>
         <w:tc>
@@ -24652,7 +23669,6 @@
                 <w:szCs w:val="24"/>
               </w:rPr>
             </w:pPr>
-            <w:proofErr w:type="spellStart"/>
             <w:r>
               <w:rPr>
                 <w:sz w:val="24"/>
@@ -24667,7 +23683,6 @@
               </w:rPr>
               <w:t>method</w:t>
             </w:r>
-            <w:proofErr w:type="spellEnd"/>
           </w:p>
         </w:tc>
         <w:tc>
@@ -24754,27 +23769,7 @@
                 <w:szCs w:val="24"/>
                 <w:lang w:val="en-US"/>
               </w:rPr>
-              <w:t xml:space="preserve">(1 = Cash, 2 = Credit card, 3 = </w:t>
-            </w:r>
-            <w:proofErr w:type="spellStart"/>
-            <w:r>
-              <w:rPr>
-                <w:rFonts w:ascii="Times New Roman" w:hAnsi="Times New Roman" w:cs="Times New Roman"/>
-                <w:sz w:val="24"/>
-                <w:szCs w:val="24"/>
-                <w:lang w:val="en-US"/>
-              </w:rPr>
-              <w:t>EftPOS</w:t>
-            </w:r>
-            <w:proofErr w:type="spellEnd"/>
-            <w:r>
-              <w:rPr>
-                <w:rFonts w:ascii="Times New Roman" w:hAnsi="Times New Roman" w:cs="Times New Roman"/>
-                <w:sz w:val="24"/>
-                <w:szCs w:val="24"/>
-                <w:lang w:val="en-US"/>
-              </w:rPr>
-              <w:t>, 4 = Other)</w:t>
+              <w:t>(1 = Cash, 2 = Credit card, 3 = EftPOS, 4 = Other)</w:t>
             </w:r>
           </w:p>
         </w:tc>
@@ -25302,7 +24297,6 @@
                 <w:szCs w:val="24"/>
               </w:rPr>
             </w:pPr>
-            <w:proofErr w:type="spellStart"/>
             <w:r>
               <w:rPr>
                 <w:sz w:val="24"/>
@@ -25317,7 +24311,6 @@
               </w:rPr>
               <w:t>omeown</w:t>
             </w:r>
-            <w:proofErr w:type="spellEnd"/>
           </w:p>
         </w:tc>
         <w:tc>
@@ -25891,7 +24884,6 @@
                 <w:szCs w:val="24"/>
               </w:rPr>
             </w:pPr>
-            <w:proofErr w:type="spellStart"/>
             <w:r>
               <w:rPr>
                 <w:sz w:val="24"/>
@@ -25899,7 +24891,6 @@
               </w:rPr>
               <w:t>PostCode</w:t>
             </w:r>
-            <w:proofErr w:type="spellEnd"/>
           </w:p>
         </w:tc>
         <w:tc>
@@ -26084,7 +25075,6 @@
                 <w:szCs w:val="24"/>
               </w:rPr>
             </w:pPr>
-            <w:proofErr w:type="spellStart"/>
             <w:r>
               <w:rPr>
                 <w:sz w:val="24"/>
@@ -26092,7 +25082,6 @@
               </w:rPr>
               <w:t>nchildren</w:t>
             </w:r>
-            <w:proofErr w:type="spellEnd"/>
           </w:p>
         </w:tc>
         <w:tc>
@@ -26627,7 +25616,6 @@
                 <w:szCs w:val="24"/>
               </w:rPr>
             </w:pPr>
-            <w:proofErr w:type="spellStart"/>
             <w:r>
               <w:rPr>
                 <w:sz w:val="24"/>
@@ -26635,7 +25623,6 @@
               </w:rPr>
               <w:t>freshmeat</w:t>
             </w:r>
-            <w:proofErr w:type="spellEnd"/>
           </w:p>
         </w:tc>
         <w:tc>
@@ -26819,7 +25806,6 @@
                 <w:szCs w:val="24"/>
               </w:rPr>
             </w:pPr>
-            <w:proofErr w:type="spellStart"/>
             <w:r>
               <w:rPr>
                 <w:sz w:val="24"/>
@@ -26827,7 +25813,6 @@
               </w:rPr>
               <w:t>MozerallaCheese</w:t>
             </w:r>
-            <w:proofErr w:type="spellEnd"/>
           </w:p>
         </w:tc>
         <w:tc>
@@ -26916,7 +25901,6 @@
                 <w:szCs w:val="24"/>
               </w:rPr>
             </w:pPr>
-            <w:proofErr w:type="spellStart"/>
             <w:r>
               <w:rPr>
                 <w:sz w:val="24"/>
@@ -26924,7 +25908,6 @@
               </w:rPr>
               <w:t>cannedveg</w:t>
             </w:r>
-            <w:proofErr w:type="spellEnd"/>
           </w:p>
         </w:tc>
         <w:tc>
@@ -27164,7 +26147,6 @@
                 <w:szCs w:val="24"/>
               </w:rPr>
             </w:pPr>
-            <w:proofErr w:type="spellStart"/>
             <w:r>
               <w:rPr>
                 <w:sz w:val="24"/>
@@ -27172,7 +26154,6 @@
               </w:rPr>
               <w:t>frozenmeal</w:t>
             </w:r>
-            <w:proofErr w:type="spellEnd"/>
           </w:p>
         </w:tc>
         <w:tc>
@@ -27261,7 +26242,6 @@
                 <w:szCs w:val="24"/>
               </w:rPr>
             </w:pPr>
-            <w:proofErr w:type="spellStart"/>
             <w:r>
               <w:rPr>
                 <w:sz w:val="24"/>
@@ -27269,7 +26249,6 @@
               </w:rPr>
               <w:t>frozendessert</w:t>
             </w:r>
-            <w:proofErr w:type="spellEnd"/>
           </w:p>
         </w:tc>
         <w:tc>
@@ -27358,7 +26337,6 @@
                 <w:szCs w:val="24"/>
               </w:rPr>
             </w:pPr>
-            <w:proofErr w:type="spellStart"/>
             <w:r>
               <w:rPr>
                 <w:sz w:val="24"/>
@@ -27366,7 +26344,6 @@
               </w:rPr>
               <w:t>pizzabase</w:t>
             </w:r>
-            <w:proofErr w:type="spellEnd"/>
           </w:p>
         </w:tc>
         <w:tc>
@@ -27483,7 +26460,6 @@
                 <w:szCs w:val="24"/>
               </w:rPr>
             </w:pPr>
-            <w:proofErr w:type="spellStart"/>
             <w:r>
               <w:rPr>
                 <w:sz w:val="24"/>
@@ -27491,7 +26467,6 @@
               </w:rPr>
               <w:t>TomatoSauce</w:t>
             </w:r>
-            <w:proofErr w:type="spellEnd"/>
           </w:p>
         </w:tc>
         <w:tc>
@@ -27907,7 +26882,6 @@
                 <w:szCs w:val="24"/>
               </w:rPr>
             </w:pPr>
-            <w:proofErr w:type="spellStart"/>
             <w:r>
               <w:rPr>
                 <w:sz w:val="24"/>
@@ -27915,7 +26889,6 @@
               </w:rPr>
               <w:t>softdrink</w:t>
             </w:r>
-            <w:proofErr w:type="spellEnd"/>
           </w:p>
         </w:tc>
         <w:tc>
@@ -28004,7 +26977,6 @@
                 <w:szCs w:val="24"/>
               </w:rPr>
             </w:pPr>
-            <w:proofErr w:type="spellStart"/>
             <w:r>
               <w:rPr>
                 <w:sz w:val="24"/>
@@ -28012,7 +26984,6 @@
               </w:rPr>
               <w:t>fruitjuice</w:t>
             </w:r>
-            <w:proofErr w:type="spellEnd"/>
           </w:p>
         </w:tc>
         <w:tc>
@@ -28442,7 +27413,6 @@
                 <w:szCs w:val="24"/>
               </w:rPr>
             </w:pPr>
-            <w:proofErr w:type="spellStart"/>
             <w:r>
               <w:rPr>
                 <w:sz w:val="24"/>
@@ -28450,7 +27420,6 @@
               </w:rPr>
               <w:t>energydrink</w:t>
             </w:r>
-            <w:proofErr w:type="spellEnd"/>
           </w:p>
         </w:tc>
         <w:tc>
@@ -28729,7 +27698,6 @@
                 <w:szCs w:val="24"/>
               </w:rPr>
             </w:pPr>
-            <w:proofErr w:type="spellStart"/>
             <w:r>
               <w:rPr>
                 <w:sz w:val="24"/>
@@ -28738,7 +27706,6 @@
               <w:lastRenderedPageBreak/>
               <w:t>laundrypowder</w:t>
             </w:r>
-            <w:proofErr w:type="spellEnd"/>
           </w:p>
         </w:tc>
         <w:tc>
@@ -28827,7 +27794,6 @@
                 <w:szCs w:val="24"/>
               </w:rPr>
             </w:pPr>
-            <w:proofErr w:type="spellStart"/>
             <w:r>
               <w:rPr>
                 <w:sz w:val="24"/>
@@ -28835,7 +27801,6 @@
               </w:rPr>
               <w:t>householcleaners</w:t>
             </w:r>
-            <w:proofErr w:type="spellEnd"/>
           </w:p>
         </w:tc>
         <w:tc>
@@ -29455,7 +28420,6 @@
                 <w:szCs w:val="24"/>
               </w:rPr>
             </w:pPr>
-            <w:proofErr w:type="spellStart"/>
             <w:r>
               <w:rPr>
                 <w:sz w:val="24"/>
@@ -29463,7 +28427,6 @@
               </w:rPr>
               <w:t>Napies</w:t>
             </w:r>
-            <w:proofErr w:type="spellEnd"/>
           </w:p>
         </w:tc>
         <w:tc>
@@ -30370,7 +29333,6 @@
                 <w:szCs w:val="24"/>
               </w:rPr>
             </w:pPr>
-            <w:proofErr w:type="spellStart"/>
             <w:r>
               <w:rPr>
                 <w:sz w:val="24"/>
@@ -30378,7 +29340,6 @@
               </w:rPr>
               <w:t>dishwashingliquid</w:t>
             </w:r>
-            <w:proofErr w:type="spellEnd"/>
           </w:p>
         </w:tc>
         <w:tc>
@@ -30760,7 +29721,6 @@
                 <w:szCs w:val="24"/>
               </w:rPr>
             </w:pPr>
-            <w:proofErr w:type="spellStart"/>
             <w:r>
               <w:rPr>
                 <w:sz w:val="24"/>
@@ -30768,7 +29728,6 @@
               </w:rPr>
               <w:t>TeaTowel</w:t>
             </w:r>
-            <w:proofErr w:type="spellEnd"/>
           </w:p>
         </w:tc>
         <w:tc>
@@ -31004,21 +29963,7 @@
         <w:rPr>
           <w:color w:val="0070C0"/>
         </w:rPr>
-        <w:t xml:space="preserve">Appendix IV – </w:t>
-      </w:r>
-      <w:proofErr w:type="spellStart"/>
-      <w:r>
-        <w:rPr>
-          <w:color w:val="0070C0"/>
-        </w:rPr>
-        <w:t>ReceiptID</w:t>
-      </w:r>
-      <w:proofErr w:type="spellEnd"/>
-      <w:r>
-        <w:rPr>
-          <w:color w:val="0070C0"/>
-        </w:rPr>
-        <w:t>[Duplicates]</w:t>
+        <w:t>Appendix IV – ReceiptID[Duplicates]</w:t>
       </w:r>
       <w:bookmarkEnd w:id="28"/>
     </w:p>
@@ -31522,17 +30467,9 @@
         <w:rPr>
           <w:color w:val="0070C0"/>
         </w:rPr>
-        <w:t xml:space="preserve">Appendix VI – </w:t>
-      </w:r>
-      <w:proofErr w:type="spellStart"/>
-      <w:r>
-        <w:rPr>
-          <w:color w:val="0070C0"/>
-        </w:rPr>
-        <w:t>pmethod</w:t>
+        <w:t>Appendix VI – pmethod</w:t>
       </w:r>
       <w:bookmarkEnd w:id="30"/>
-      <w:proofErr w:type="spellEnd"/>
     </w:p>
     <w:p/>
     <w:p>
@@ -31807,17 +30744,9 @@
         <w:rPr>
           <w:color w:val="0070C0"/>
         </w:rPr>
-        <w:t xml:space="preserve">Appendix VIII – </w:t>
-      </w:r>
-      <w:proofErr w:type="spellStart"/>
-      <w:r>
-        <w:rPr>
-          <w:color w:val="0070C0"/>
-        </w:rPr>
-        <w:t>homeown</w:t>
+        <w:t>Appendix VIII – homeown</w:t>
       </w:r>
       <w:bookmarkEnd w:id="32"/>
-      <w:proofErr w:type="spellEnd"/>
     </w:p>
     <w:p/>
     <w:p>
@@ -32442,16 +31371,8 @@
         <w:rPr>
           <w:color w:val="0070C0"/>
         </w:rPr>
-        <w:t xml:space="preserve">Appendix XI – </w:t>
-      </w:r>
-      <w:proofErr w:type="spellStart"/>
-      <w:r>
-        <w:rPr>
-          <w:color w:val="0070C0"/>
-        </w:rPr>
-        <w:t>nchildren</w:t>
-      </w:r>
-      <w:proofErr w:type="spellEnd"/>
+        <w:t>Appendix XI – nchildren</w:t>
+      </w:r>
     </w:p>
     <w:p>
       <w:pPr>
@@ -32986,7 +31907,6 @@
                 <w:color w:val="FFFFFF" w:themeColor="background1"/>
               </w:rPr>
             </w:pPr>
-            <w:proofErr w:type="spellStart"/>
             <w:r>
               <w:rPr>
                 <w:b/>
@@ -32994,7 +31914,6 @@
               </w:rPr>
               <w:t>Std.Dev</w:t>
             </w:r>
-            <w:proofErr w:type="spellEnd"/>
           </w:p>
         </w:tc>
       </w:tr>
@@ -33784,7 +32703,6 @@
                 <w:i/>
               </w:rPr>
             </w:pPr>
-            <w:proofErr w:type="spellStart"/>
             <w:r>
               <w:rPr>
                 <w:rFonts w:asciiTheme="minorHAnsi" w:hAnsiTheme="minorHAnsi"/>
@@ -33794,7 +32712,6 @@
               </w:rPr>
               <w:t>pmethod</w:t>
             </w:r>
-            <w:proofErr w:type="spellEnd"/>
           </w:p>
         </w:tc>
         <w:tc>
@@ -33935,7 +32852,6 @@
               </w:rPr>
               <w:t xml:space="preserve"> </w:t>
             </w:r>
-            <w:proofErr w:type="spellStart"/>
             <w:r>
               <w:rPr>
                 <w:rFonts w:asciiTheme="minorHAnsi" w:hAnsiTheme="minorHAnsi" w:cs="Times New Roman"/>
@@ -33944,7 +32860,6 @@
               </w:rPr>
               <w:t>Eftpos</w:t>
             </w:r>
-            <w:proofErr w:type="spellEnd"/>
             <w:r>
               <w:rPr>
                 <w:rFonts w:asciiTheme="minorHAnsi" w:hAnsiTheme="minorHAnsi" w:cs="Times New Roman"/>
@@ -34335,7 +33250,6 @@
                 <w:i/>
               </w:rPr>
             </w:pPr>
-            <w:proofErr w:type="spellStart"/>
             <w:r>
               <w:rPr>
                 <w:rFonts w:asciiTheme="minorHAnsi" w:hAnsiTheme="minorHAnsi"/>
@@ -34345,7 +33259,6 @@
               </w:rPr>
               <w:t>homeown</w:t>
             </w:r>
-            <w:proofErr w:type="spellEnd"/>
           </w:p>
         </w:tc>
         <w:tc>
@@ -34655,7 +33568,6 @@
                 <w:i/>
               </w:rPr>
             </w:pPr>
-            <w:proofErr w:type="spellStart"/>
             <w:r>
               <w:rPr>
                 <w:rFonts w:asciiTheme="minorHAnsi" w:hAnsiTheme="minorHAnsi"/>
@@ -34665,7 +33577,6 @@
               </w:rPr>
               <w:t>nchildren</w:t>
             </w:r>
-            <w:proofErr w:type="spellEnd"/>
           </w:p>
         </w:tc>
         <w:tc>
@@ -36073,14 +34984,12 @@
         </w:rPr>
         <w:t xml:space="preserve"> –  </w:t>
       </w:r>
-      <w:proofErr w:type="spellStart"/>
       <w:r>
         <w:rPr>
           <w:color w:val="0070C0"/>
         </w:rPr>
         <w:t>Homeown</w:t>
       </w:r>
-      <w:proofErr w:type="spellEnd"/>
       <w:r>
         <w:rPr>
           <w:color w:val="0070C0"/>

</xml_diff>

<commit_message>
Customer Profile Analysis #2
</commit_message>
<xml_diff>
--- a/BANK MARKETING DATA/Project_report.docx
+++ b/BANK MARKETING DATA/Project_report.docx
@@ -4022,7 +4022,25 @@
           <w:sz w:val="24"/>
           <w:szCs w:val="24"/>
         </w:rPr>
-        <w:t xml:space="preserve">. SMOTE(Synthetic Minority Over-sampling TEchnique) was performed to handle the imbalance in the dataset. Various </w:t>
+        <w:t xml:space="preserve">. SMOTE(Synthetic Minority Over-sampling </w:t>
+      </w:r>
+      <w:proofErr w:type="spellStart"/>
+      <w:r>
+        <w:rPr>
+          <w:rFonts w:ascii="Calibri" w:hAnsi="Calibri" w:cs="Calibri"/>
+          <w:sz w:val="24"/>
+          <w:szCs w:val="24"/>
+        </w:rPr>
+        <w:t>TEchnique</w:t>
+      </w:r>
+      <w:proofErr w:type="spellEnd"/>
+      <w:r>
+        <w:rPr>
+          <w:rFonts w:ascii="Calibri" w:hAnsi="Calibri" w:cs="Calibri"/>
+          <w:sz w:val="24"/>
+          <w:szCs w:val="24"/>
+        </w:rPr>
+        <w:t xml:space="preserve">) was performed to handle the imbalance in the dataset. Various </w:t>
       </w:r>
       <w:r>
         <w:rPr>
@@ -4622,8 +4640,36 @@
           <w:sz w:val="24"/>
           <w:szCs w:val="24"/>
         </w:rPr>
-        <w:t xml:space="preserve"> Variables representing campaign information – contact, day, month, duration, campaign, pdays, previous, poutcome</w:t>
-      </w:r>
+        <w:t xml:space="preserve"> Variables representing campaign information – contact, day, month, duration, campaign, </w:t>
+      </w:r>
+      <w:proofErr w:type="spellStart"/>
+      <w:r>
+        <w:rPr>
+          <w:rFonts w:ascii="Calibri" w:hAnsi="Calibri" w:cs="Calibri"/>
+          <w:sz w:val="24"/>
+          <w:szCs w:val="24"/>
+        </w:rPr>
+        <w:t>pdays</w:t>
+      </w:r>
+      <w:proofErr w:type="spellEnd"/>
+      <w:r>
+        <w:rPr>
+          <w:rFonts w:ascii="Calibri" w:hAnsi="Calibri" w:cs="Calibri"/>
+          <w:sz w:val="24"/>
+          <w:szCs w:val="24"/>
+        </w:rPr>
+        <w:t xml:space="preserve">, previous, </w:t>
+      </w:r>
+      <w:proofErr w:type="spellStart"/>
+      <w:r>
+        <w:rPr>
+          <w:rFonts w:ascii="Calibri" w:hAnsi="Calibri" w:cs="Calibri"/>
+          <w:sz w:val="24"/>
+          <w:szCs w:val="24"/>
+        </w:rPr>
+        <w:t>poutcome</w:t>
+      </w:r>
+      <w:proofErr w:type="spellEnd"/>
       <w:r>
         <w:rPr>
           <w:rFonts w:ascii="Calibri" w:hAnsi="Calibri" w:cs="Calibri"/>
@@ -6772,6 +6818,7 @@
                 <w:bCs/>
               </w:rPr>
             </w:pPr>
+            <w:proofErr w:type="spellStart"/>
             <w:r>
               <w:rPr>
                 <w:rFonts w:asciiTheme="minorHAnsi" w:hAnsiTheme="minorHAnsi"/>
@@ -6780,6 +6827,7 @@
               </w:rPr>
               <w:t>pdays</w:t>
             </w:r>
+            <w:proofErr w:type="spellEnd"/>
           </w:p>
         </w:tc>
         <w:tc>
@@ -6970,6 +7018,7 @@
                 <w:bCs/>
               </w:rPr>
             </w:pPr>
+            <w:proofErr w:type="spellStart"/>
             <w:r>
               <w:rPr>
                 <w:rFonts w:asciiTheme="minorHAnsi" w:hAnsiTheme="minorHAnsi"/>
@@ -6978,6 +7027,7 @@
               </w:rPr>
               <w:t>poutcome</w:t>
             </w:r>
+            <w:proofErr w:type="spellEnd"/>
           </w:p>
         </w:tc>
         <w:tc>
@@ -8395,13 +8445,7 @@
         <w:rPr>
           <w:color w:val="92D050"/>
         </w:rPr>
-        <w:t>C</w:t>
-      </w:r>
-      <w:r>
-        <w:rPr>
-          <w:color w:val="92D050"/>
-        </w:rPr>
-        <w:t>ustomer</w:t>
+        <w:t>Account holders</w:t>
       </w:r>
       <w:r>
         <w:rPr>
@@ -9552,8 +9596,9 @@
           <w:lang w:eastAsia="en-AU" w:bidi="gu-IN"/>
         </w:rPr>
         <w:tab/>
-        <w:t xml:space="preserve">    2. e</w:t>
-      </w:r>
+        <w:t xml:space="preserve">    2. </w:t>
+      </w:r>
+      <w:proofErr w:type="spellStart"/>
       <w:r>
         <w:rPr>
           <w:rFonts w:ascii="Calibri" w:eastAsia="Times New Roman" w:hAnsi="Calibri" w:cs="Calibri"/>
@@ -9564,8 +9609,21 @@
           <w:shd w:val="clear" w:color="auto" w:fill="FFFFFF"/>
           <w:lang w:eastAsia="en-AU" w:bidi="gu-IN"/>
         </w:rPr>
+        <w:t>e</w:t>
+      </w:r>
+      <w:r>
+        <w:rPr>
+          <w:rFonts w:ascii="Calibri" w:eastAsia="Times New Roman" w:hAnsi="Calibri" w:cs="Calibri"/>
+          <w:color w:val="000000"/>
+          <w:sz w:val="24"/>
+          <w:szCs w:val="24"/>
+          <w:bdr w:val="none" w:sz="0" w:space="0" w:color="auto" w:frame="1"/>
+          <w:shd w:val="clear" w:color="auto" w:fill="FFFFFF"/>
+          <w:lang w:eastAsia="en-AU" w:bidi="gu-IN"/>
+        </w:rPr>
         <w:t>nergydrink</w:t>
       </w:r>
+      <w:proofErr w:type="spellEnd"/>
       <w:r>
         <w:rPr>
           <w:rFonts w:ascii="Calibri" w:eastAsia="Times New Roman" w:hAnsi="Calibri" w:cs="Calibri"/>
@@ -9941,6 +9999,7 @@
         <w:tab/>
         <w:t xml:space="preserve">    4. </w:t>
       </w:r>
+      <w:proofErr w:type="spellStart"/>
       <w:r>
         <w:rPr>
           <w:rFonts w:ascii="Calibri" w:eastAsia="Times New Roman" w:hAnsi="Calibri" w:cs="Calibri"/>
@@ -9953,6 +10012,7 @@
         </w:rPr>
         <w:t>TeaTowel</w:t>
       </w:r>
+      <w:proofErr w:type="spellEnd"/>
       <w:r>
         <w:rPr>
           <w:rFonts w:ascii="Calibri" w:eastAsia="Times New Roman" w:hAnsi="Calibri" w:cs="Calibri"/>
@@ -10132,8 +10192,22 @@
           <w:shd w:val="clear" w:color="auto" w:fill="FFFFFF"/>
           <w:lang w:eastAsia="en-AU" w:bidi="gu-IN"/>
         </w:rPr>
-        <w:t xml:space="preserve"> Icecream</w:t>
-      </w:r>
+        <w:t xml:space="preserve"> </w:t>
+      </w:r>
+      <w:proofErr w:type="spellStart"/>
+      <w:r>
+        <w:rPr>
+          <w:rFonts w:ascii="Calibri" w:eastAsia="Times New Roman" w:hAnsi="Calibri" w:cs="Calibri"/>
+          <w:color w:val="000000"/>
+          <w:sz w:val="24"/>
+          <w:szCs w:val="24"/>
+          <w:bdr w:val="none" w:sz="0" w:space="0" w:color="auto" w:frame="1"/>
+          <w:shd w:val="clear" w:color="auto" w:fill="FFFFFF"/>
+          <w:lang w:eastAsia="en-AU" w:bidi="gu-IN"/>
+        </w:rPr>
+        <w:t>Icecream</w:t>
+      </w:r>
+      <w:proofErr w:type="spellEnd"/>
       <w:r>
         <w:rPr>
           <w:rFonts w:ascii="Calibri" w:eastAsia="Times New Roman" w:hAnsi="Calibri" w:cs="Calibri"/>
@@ -10743,7 +10817,25 @@
           <w:sz w:val="24"/>
           <w:szCs w:val="24"/>
         </w:rPr>
-        <w:t xml:space="preserve"> is to discover patterns in customer purchases that could be useful to the retailer and help determine the correct stock levels, product placements on shelves, catalog design and strategy for the next marketing campaign and target audience. </w:t>
+        <w:t xml:space="preserve"> is to discover patterns in customer purchases that could be useful to the retailer and help determine the correct stock levels, product placements on shelves, </w:t>
+      </w:r>
+      <w:proofErr w:type="spellStart"/>
+      <w:r>
+        <w:rPr>
+          <w:rFonts w:ascii="Calibri" w:hAnsi="Calibri" w:cs="Calibri"/>
+          <w:sz w:val="24"/>
+          <w:szCs w:val="24"/>
+        </w:rPr>
+        <w:t>catalog</w:t>
+      </w:r>
+      <w:proofErr w:type="spellEnd"/>
+      <w:r>
+        <w:rPr>
+          <w:rFonts w:ascii="Calibri" w:hAnsi="Calibri" w:cs="Calibri"/>
+          <w:sz w:val="24"/>
+          <w:szCs w:val="24"/>
+        </w:rPr>
+        <w:t xml:space="preserve"> design and strategy for the next marketing campaign and target audience. </w:t>
       </w:r>
       <w:r>
         <w:rPr>
@@ -10807,13 +10899,23 @@
           <w:szCs w:val="24"/>
         </w:rPr>
       </w:pPr>
-      <w:r>
-        <w:rPr>
-          <w:rFonts w:ascii="Calibri" w:hAnsi="Calibri" w:cs="Calibri"/>
-          <w:sz w:val="24"/>
-          <w:szCs w:val="24"/>
-        </w:rPr>
-        <w:t>Apriori algorithm is widely used to generate association rules. These rules are generated on the basis of how frequent a product is in the data.</w:t>
+      <w:proofErr w:type="spellStart"/>
+      <w:r>
+        <w:rPr>
+          <w:rFonts w:ascii="Calibri" w:hAnsi="Calibri" w:cs="Calibri"/>
+          <w:sz w:val="24"/>
+          <w:szCs w:val="24"/>
+        </w:rPr>
+        <w:t>Apriori</w:t>
+      </w:r>
+      <w:proofErr w:type="spellEnd"/>
+      <w:r>
+        <w:rPr>
+          <w:rFonts w:ascii="Calibri" w:hAnsi="Calibri" w:cs="Calibri"/>
+          <w:sz w:val="24"/>
+          <w:szCs w:val="24"/>
+        </w:rPr>
+        <w:t xml:space="preserve"> algorithm is widely used to generate association rules. These rules are generated on the basis of how frequent a product is in the data.</w:t>
       </w:r>
       <w:r>
         <w:rPr>
@@ -10823,6 +10925,7 @@
         </w:rPr>
         <w:t xml:space="preserve"> I used package </w:t>
       </w:r>
+      <w:proofErr w:type="spellStart"/>
       <w:r>
         <w:rPr>
           <w:rFonts w:ascii="Calibri" w:hAnsi="Calibri" w:cs="Calibri"/>
@@ -10833,6 +10936,7 @@
         </w:rPr>
         <w:t>mlxtend</w:t>
       </w:r>
+      <w:proofErr w:type="spellEnd"/>
       <w:r>
         <w:rPr>
           <w:rFonts w:ascii="Calibri" w:hAnsi="Calibri" w:cs="Calibri"/>
@@ -11721,7 +11825,16 @@
           <w:sz w:val="24"/>
           <w:szCs w:val="24"/>
         </w:rPr>
-        <w:t xml:space="preserve"> to analy</w:t>
+        <w:t xml:space="preserve"> to </w:t>
+      </w:r>
+      <w:proofErr w:type="spellStart"/>
+      <w:r>
+        <w:rPr>
+          <w:rFonts w:ascii="Calibri" w:hAnsi="Calibri" w:cs="Calibri"/>
+          <w:sz w:val="24"/>
+          <w:szCs w:val="24"/>
+        </w:rPr>
+        <w:t>analy</w:t>
       </w:r>
       <w:r>
         <w:rPr>
@@ -11737,7 +11850,16 @@
           <w:sz w:val="24"/>
           <w:szCs w:val="24"/>
         </w:rPr>
-        <w:t>e data</w:t>
+        <w:t>e</w:t>
+      </w:r>
+      <w:proofErr w:type="spellEnd"/>
+      <w:r>
+        <w:rPr>
+          <w:rFonts w:ascii="Calibri" w:hAnsi="Calibri" w:cs="Calibri"/>
+          <w:sz w:val="24"/>
+          <w:szCs w:val="24"/>
+        </w:rPr>
+        <w:t xml:space="preserve"> data</w:t>
       </w:r>
       <w:r>
         <w:rPr>
@@ -11879,7 +12001,25 @@
           <w:sz w:val="24"/>
           <w:szCs w:val="24"/>
         </w:rPr>
-        <w:t xml:space="preserve">I chose KMeans for clustering as it would be much more efficient. </w:t>
+        <w:t xml:space="preserve">I chose </w:t>
+      </w:r>
+      <w:proofErr w:type="spellStart"/>
+      <w:r>
+        <w:rPr>
+          <w:rFonts w:ascii="Calibri" w:hAnsi="Calibri" w:cs="Calibri"/>
+          <w:sz w:val="24"/>
+          <w:szCs w:val="24"/>
+        </w:rPr>
+        <w:t>KMeans</w:t>
+      </w:r>
+      <w:proofErr w:type="spellEnd"/>
+      <w:r>
+        <w:rPr>
+          <w:rFonts w:ascii="Calibri" w:hAnsi="Calibri" w:cs="Calibri"/>
+          <w:sz w:val="24"/>
+          <w:szCs w:val="24"/>
+        </w:rPr>
+        <w:t xml:space="preserve"> for clustering as it would be much more efficient. </w:t>
       </w:r>
       <w:r>
         <w:rPr>
@@ -11888,7 +12028,25 @@
           <w:szCs w:val="24"/>
         </w:rPr>
         <w:lastRenderedPageBreak/>
-        <w:t>There are also many ways to carry out KMeans depending upon which distance metric we use to create clusters but here I’ll be using Euclidean distance.</w:t>
+        <w:t xml:space="preserve">There are also many ways to carry out </w:t>
+      </w:r>
+      <w:proofErr w:type="spellStart"/>
+      <w:r>
+        <w:rPr>
+          <w:rFonts w:ascii="Calibri" w:hAnsi="Calibri" w:cs="Calibri"/>
+          <w:sz w:val="24"/>
+          <w:szCs w:val="24"/>
+        </w:rPr>
+        <w:t>KMeans</w:t>
+      </w:r>
+      <w:proofErr w:type="spellEnd"/>
+      <w:r>
+        <w:rPr>
+          <w:rFonts w:ascii="Calibri" w:hAnsi="Calibri" w:cs="Calibri"/>
+          <w:sz w:val="24"/>
+          <w:szCs w:val="24"/>
+        </w:rPr>
+        <w:t xml:space="preserve"> depending upon which distance metric we use to create clusters but here I’ll be using Euclidean distance.</w:t>
       </w:r>
     </w:p>
     <w:p>
@@ -11929,7 +12087,25 @@
           <w:sz w:val="24"/>
           <w:szCs w:val="24"/>
         </w:rPr>
-        <w:t>The KMeans clustering method is a partitioning algorithm. Once we specify the number of</w:t>
+        <w:t xml:space="preserve">The </w:t>
+      </w:r>
+      <w:proofErr w:type="spellStart"/>
+      <w:r>
+        <w:rPr>
+          <w:rFonts w:ascii="Calibri" w:hAnsi="Calibri" w:cs="Calibri"/>
+          <w:sz w:val="24"/>
+          <w:szCs w:val="24"/>
+        </w:rPr>
+        <w:t>KMeans</w:t>
+      </w:r>
+      <w:proofErr w:type="spellEnd"/>
+      <w:r>
+        <w:rPr>
+          <w:rFonts w:ascii="Calibri" w:hAnsi="Calibri" w:cs="Calibri"/>
+          <w:sz w:val="24"/>
+          <w:szCs w:val="24"/>
+        </w:rPr>
+        <w:t xml:space="preserve"> clustering method is a partitioning algorithm. Once we specify the number of</w:t>
       </w:r>
       <w:r>
         <w:rPr>
@@ -12169,7 +12345,25 @@
           <w:sz w:val="24"/>
           <w:szCs w:val="24"/>
         </w:rPr>
-        <w:t xml:space="preserve"> of this KMeans, one of them is this </w:t>
+        <w:t xml:space="preserve"> of this </w:t>
+      </w:r>
+      <w:proofErr w:type="spellStart"/>
+      <w:r>
+        <w:rPr>
+          <w:rFonts w:ascii="Calibri" w:hAnsi="Calibri" w:cs="Calibri"/>
+          <w:sz w:val="24"/>
+          <w:szCs w:val="24"/>
+        </w:rPr>
+        <w:t>KMeans</w:t>
+      </w:r>
+      <w:proofErr w:type="spellEnd"/>
+      <w:r>
+        <w:rPr>
+          <w:rFonts w:ascii="Calibri" w:hAnsi="Calibri" w:cs="Calibri"/>
+          <w:sz w:val="24"/>
+          <w:szCs w:val="24"/>
+        </w:rPr>
+        <w:t xml:space="preserve">, one of them is this </w:t>
       </w:r>
       <w:r>
         <w:rPr>
@@ -12289,7 +12483,25 @@
           <w:sz w:val="24"/>
           <w:szCs w:val="24"/>
         </w:rPr>
-        <w:t>variables are continuous so we can perform KMeans easily</w:t>
+        <w:t xml:space="preserve">variables are continuous so we can perform </w:t>
+      </w:r>
+      <w:proofErr w:type="spellStart"/>
+      <w:r>
+        <w:rPr>
+          <w:rFonts w:ascii="Calibri" w:hAnsi="Calibri" w:cs="Calibri"/>
+          <w:sz w:val="24"/>
+          <w:szCs w:val="24"/>
+        </w:rPr>
+        <w:t>KMeans</w:t>
+      </w:r>
+      <w:proofErr w:type="spellEnd"/>
+      <w:r>
+        <w:rPr>
+          <w:rFonts w:ascii="Calibri" w:hAnsi="Calibri" w:cs="Calibri"/>
+          <w:sz w:val="24"/>
+          <w:szCs w:val="24"/>
+        </w:rPr>
+        <w:t xml:space="preserve"> easily</w:t>
       </w:r>
       <w:r>
         <w:rPr>
@@ -12321,7 +12533,25 @@
           <w:sz w:val="24"/>
           <w:szCs w:val="24"/>
         </w:rPr>
-        <w:t xml:space="preserve">nother problem with Kmeans is that the centroids are sensitive to </w:t>
+        <w:t xml:space="preserve">nother problem with </w:t>
+      </w:r>
+      <w:proofErr w:type="spellStart"/>
+      <w:r>
+        <w:rPr>
+          <w:rFonts w:ascii="Calibri" w:hAnsi="Calibri" w:cs="Calibri"/>
+          <w:sz w:val="24"/>
+          <w:szCs w:val="24"/>
+        </w:rPr>
+        <w:t>Kmeans</w:t>
+      </w:r>
+      <w:proofErr w:type="spellEnd"/>
+      <w:r>
+        <w:rPr>
+          <w:rFonts w:ascii="Calibri" w:hAnsi="Calibri" w:cs="Calibri"/>
+          <w:sz w:val="24"/>
+          <w:szCs w:val="24"/>
+        </w:rPr>
+        <w:t xml:space="preserve"> is that the centroids are sensitive to </w:t>
       </w:r>
       <w:r>
         <w:rPr>
@@ -12369,7 +12599,25 @@
           <w:sz w:val="24"/>
           <w:szCs w:val="24"/>
         </w:rPr>
-        <w:t>data points. So before I apply Kmeans I will</w:t>
+        <w:t xml:space="preserve">data points. So before I apply </w:t>
+      </w:r>
+      <w:proofErr w:type="spellStart"/>
+      <w:r>
+        <w:rPr>
+          <w:rFonts w:ascii="Calibri" w:hAnsi="Calibri" w:cs="Calibri"/>
+          <w:sz w:val="24"/>
+          <w:szCs w:val="24"/>
+        </w:rPr>
+        <w:t>Kmeans</w:t>
+      </w:r>
+      <w:proofErr w:type="spellEnd"/>
+      <w:r>
+        <w:rPr>
+          <w:rFonts w:ascii="Calibri" w:hAnsi="Calibri" w:cs="Calibri"/>
+          <w:sz w:val="24"/>
+          <w:szCs w:val="24"/>
+        </w:rPr>
+        <w:t xml:space="preserve"> I will</w:t>
       </w:r>
       <w:r>
         <w:rPr>
@@ -13289,7 +13537,25 @@
           <w:sz w:val="24"/>
           <w:szCs w:val="24"/>
         </w:rPr>
-        <w:t xml:space="preserve">plethora of association rules generated by the Apriori algorithm. I have divided them into 3 groups:  </w:t>
+        <w:t xml:space="preserve">plethora of association rules generated by the </w:t>
+      </w:r>
+      <w:proofErr w:type="spellStart"/>
+      <w:r>
+        <w:rPr>
+          <w:rFonts w:ascii="Calibri" w:hAnsi="Calibri" w:cs="Calibri"/>
+          <w:sz w:val="24"/>
+          <w:szCs w:val="24"/>
+        </w:rPr>
+        <w:t>Apriori</w:t>
+      </w:r>
+      <w:proofErr w:type="spellEnd"/>
+      <w:r>
+        <w:rPr>
+          <w:rFonts w:ascii="Calibri" w:hAnsi="Calibri" w:cs="Calibri"/>
+          <w:sz w:val="24"/>
+          <w:szCs w:val="24"/>
+        </w:rPr>
+        <w:t xml:space="preserve"> algorithm. I have divided them into 3 groups:  </w:t>
       </w:r>
       <w:r>
         <w:rPr>
@@ -14878,7 +15144,43 @@
                 <w:sz w:val="24"/>
                 <w:szCs w:val="24"/>
               </w:rPr>
-              <w:t>(Napies, TomatoSauce)</w:t>
+              <w:t>(</w:t>
+            </w:r>
+            <w:proofErr w:type="spellStart"/>
+            <w:r>
+              <w:rPr>
+                <w:rFonts w:asciiTheme="minorHAnsi" w:hAnsiTheme="minorHAnsi" w:cs="Times New Roman"/>
+                <w:sz w:val="24"/>
+                <w:szCs w:val="24"/>
+              </w:rPr>
+              <w:t>Napies</w:t>
+            </w:r>
+            <w:proofErr w:type="spellEnd"/>
+            <w:r>
+              <w:rPr>
+                <w:rFonts w:asciiTheme="minorHAnsi" w:hAnsiTheme="minorHAnsi" w:cs="Times New Roman"/>
+                <w:sz w:val="24"/>
+                <w:szCs w:val="24"/>
+              </w:rPr>
+              <w:t xml:space="preserve">, </w:t>
+            </w:r>
+            <w:proofErr w:type="spellStart"/>
+            <w:r>
+              <w:rPr>
+                <w:rFonts w:asciiTheme="minorHAnsi" w:hAnsiTheme="minorHAnsi" w:cs="Times New Roman"/>
+                <w:sz w:val="24"/>
+                <w:szCs w:val="24"/>
+              </w:rPr>
+              <w:t>TomatoSauce</w:t>
+            </w:r>
+            <w:proofErr w:type="spellEnd"/>
+            <w:r>
+              <w:rPr>
+                <w:rFonts w:asciiTheme="minorHAnsi" w:hAnsiTheme="minorHAnsi" w:cs="Times New Roman"/>
+                <w:sz w:val="24"/>
+                <w:szCs w:val="24"/>
+              </w:rPr>
+              <w:t>)</w:t>
             </w:r>
           </w:p>
         </w:tc>
@@ -15055,7 +15357,23 @@
                 <w:sz w:val="24"/>
                 <w:szCs w:val="24"/>
               </w:rPr>
-              <w:t>(Olive Oil, Napies)</w:t>
+              <w:t xml:space="preserve">(Olive Oil, </w:t>
+            </w:r>
+            <w:proofErr w:type="spellStart"/>
+            <w:r>
+              <w:rPr>
+                <w:sz w:val="24"/>
+                <w:szCs w:val="24"/>
+              </w:rPr>
+              <w:t>Napies</w:t>
+            </w:r>
+            <w:proofErr w:type="spellEnd"/>
+            <w:r>
+              <w:rPr>
+                <w:sz w:val="24"/>
+                <w:szCs w:val="24"/>
+              </w:rPr>
+              <w:t>)</w:t>
             </w:r>
           </w:p>
         </w:tc>
@@ -15206,7 +15524,15 @@
                 <w:sz w:val="24"/>
                 <w:szCs w:val="24"/>
               </w:rPr>
-              <w:t>(coffee, househol</w:t>
+              <w:t xml:space="preserve">(coffee, </w:t>
+            </w:r>
+            <w:proofErr w:type="spellStart"/>
+            <w:r>
+              <w:rPr>
+                <w:sz w:val="24"/>
+                <w:szCs w:val="24"/>
+              </w:rPr>
+              <w:t>househol</w:t>
             </w:r>
             <w:r>
               <w:rPr>
@@ -15220,7 +15546,31 @@
                 <w:sz w:val="24"/>
                 <w:szCs w:val="24"/>
               </w:rPr>
-              <w:t>leaners, frozenmeal)</w:t>
+              <w:t>leaners</w:t>
+            </w:r>
+            <w:proofErr w:type="spellEnd"/>
+            <w:r>
+              <w:rPr>
+                <w:sz w:val="24"/>
+                <w:szCs w:val="24"/>
+              </w:rPr>
+              <w:t xml:space="preserve">, </w:t>
+            </w:r>
+            <w:proofErr w:type="spellStart"/>
+            <w:r>
+              <w:rPr>
+                <w:sz w:val="24"/>
+                <w:szCs w:val="24"/>
+              </w:rPr>
+              <w:t>frozenmeal</w:t>
+            </w:r>
+            <w:proofErr w:type="spellEnd"/>
+            <w:r>
+              <w:rPr>
+                <w:sz w:val="24"/>
+                <w:szCs w:val="24"/>
+              </w:rPr>
+              <w:t>)</w:t>
             </w:r>
           </w:p>
         </w:tc>
@@ -15374,12 +15724,29 @@
                 <w:szCs w:val="24"/>
               </w:rPr>
             </w:pPr>
-            <w:r>
-              <w:rPr>
-                <w:sz w:val="24"/>
-                <w:szCs w:val="24"/>
-              </w:rPr>
-              <w:t>TomatoSauce, househol</w:t>
+            <w:proofErr w:type="spellStart"/>
+            <w:r>
+              <w:rPr>
+                <w:sz w:val="24"/>
+                <w:szCs w:val="24"/>
+              </w:rPr>
+              <w:t>TomatoSauce</w:t>
+            </w:r>
+            <w:proofErr w:type="spellEnd"/>
+            <w:r>
+              <w:rPr>
+                <w:sz w:val="24"/>
+                <w:szCs w:val="24"/>
+              </w:rPr>
+              <w:t xml:space="preserve">, </w:t>
+            </w:r>
+            <w:proofErr w:type="spellStart"/>
+            <w:r>
+              <w:rPr>
+                <w:sz w:val="24"/>
+                <w:szCs w:val="24"/>
+              </w:rPr>
+              <w:t>househol</w:t>
             </w:r>
             <w:r>
               <w:rPr>
@@ -15393,7 +15760,15 @@
                 <w:sz w:val="24"/>
                 <w:szCs w:val="24"/>
               </w:rPr>
-              <w:t>leaners)</w:t>
+              <w:t>leaners</w:t>
+            </w:r>
+            <w:proofErr w:type="spellEnd"/>
+            <w:r>
+              <w:rPr>
+                <w:sz w:val="24"/>
+                <w:szCs w:val="24"/>
+              </w:rPr>
+              <w:t>)</w:t>
             </w:r>
           </w:p>
         </w:tc>
@@ -15557,7 +15932,133 @@
           <w:sz w:val="24"/>
           <w:szCs w:val="24"/>
         </w:rPr>
-        <w:t>The probabilities that Customers will buy Baby Food are 95.8% and 94.2% when they buy (Napies &amp; TomatoSauce) and (Napies and Olive Oil). Similarly, probabilities that customers will buy Vegetables are 93.9% and 93.5% when they buy (householCleaners, frozenmeal &amp; coffee) and (householCleaners, TomatoSauce &amp; coffee). However, these combinations of products are less likely to occur(10% - 14%).</w:t>
+        <w:t>The probabilities that Customers will buy Baby Food are 95.8% and 94.2% when they buy (</w:t>
+      </w:r>
+      <w:proofErr w:type="spellStart"/>
+      <w:r>
+        <w:rPr>
+          <w:rFonts w:ascii="Calibri" w:hAnsi="Calibri" w:cs="Calibri"/>
+          <w:sz w:val="24"/>
+          <w:szCs w:val="24"/>
+        </w:rPr>
+        <w:t>Napies</w:t>
+      </w:r>
+      <w:proofErr w:type="spellEnd"/>
+      <w:r>
+        <w:rPr>
+          <w:rFonts w:ascii="Calibri" w:hAnsi="Calibri" w:cs="Calibri"/>
+          <w:sz w:val="24"/>
+          <w:szCs w:val="24"/>
+        </w:rPr>
+        <w:t xml:space="preserve"> &amp; </w:t>
+      </w:r>
+      <w:proofErr w:type="spellStart"/>
+      <w:r>
+        <w:rPr>
+          <w:rFonts w:ascii="Calibri" w:hAnsi="Calibri" w:cs="Calibri"/>
+          <w:sz w:val="24"/>
+          <w:szCs w:val="24"/>
+        </w:rPr>
+        <w:t>TomatoSauce</w:t>
+      </w:r>
+      <w:proofErr w:type="spellEnd"/>
+      <w:r>
+        <w:rPr>
+          <w:rFonts w:ascii="Calibri" w:hAnsi="Calibri" w:cs="Calibri"/>
+          <w:sz w:val="24"/>
+          <w:szCs w:val="24"/>
+        </w:rPr>
+        <w:t>) and (</w:t>
+      </w:r>
+      <w:proofErr w:type="spellStart"/>
+      <w:r>
+        <w:rPr>
+          <w:rFonts w:ascii="Calibri" w:hAnsi="Calibri" w:cs="Calibri"/>
+          <w:sz w:val="24"/>
+          <w:szCs w:val="24"/>
+        </w:rPr>
+        <w:t>Napies</w:t>
+      </w:r>
+      <w:proofErr w:type="spellEnd"/>
+      <w:r>
+        <w:rPr>
+          <w:rFonts w:ascii="Calibri" w:hAnsi="Calibri" w:cs="Calibri"/>
+          <w:sz w:val="24"/>
+          <w:szCs w:val="24"/>
+        </w:rPr>
+        <w:t xml:space="preserve"> and Olive Oil). Similarly, probabilities that customers will buy Vegetables are 93.9% and 93.5% when they buy (</w:t>
+      </w:r>
+      <w:proofErr w:type="spellStart"/>
+      <w:r>
+        <w:rPr>
+          <w:rFonts w:ascii="Calibri" w:hAnsi="Calibri" w:cs="Calibri"/>
+          <w:sz w:val="24"/>
+          <w:szCs w:val="24"/>
+        </w:rPr>
+        <w:t>householCleaners</w:t>
+      </w:r>
+      <w:proofErr w:type="spellEnd"/>
+      <w:r>
+        <w:rPr>
+          <w:rFonts w:ascii="Calibri" w:hAnsi="Calibri" w:cs="Calibri"/>
+          <w:sz w:val="24"/>
+          <w:szCs w:val="24"/>
+        </w:rPr>
+        <w:t xml:space="preserve">, </w:t>
+      </w:r>
+      <w:proofErr w:type="spellStart"/>
+      <w:r>
+        <w:rPr>
+          <w:rFonts w:ascii="Calibri" w:hAnsi="Calibri" w:cs="Calibri"/>
+          <w:sz w:val="24"/>
+          <w:szCs w:val="24"/>
+        </w:rPr>
+        <w:t>frozenmeal</w:t>
+      </w:r>
+      <w:proofErr w:type="spellEnd"/>
+      <w:r>
+        <w:rPr>
+          <w:rFonts w:ascii="Calibri" w:hAnsi="Calibri" w:cs="Calibri"/>
+          <w:sz w:val="24"/>
+          <w:szCs w:val="24"/>
+        </w:rPr>
+        <w:t xml:space="preserve"> &amp; coffee) and (</w:t>
+      </w:r>
+      <w:proofErr w:type="spellStart"/>
+      <w:r>
+        <w:rPr>
+          <w:rFonts w:ascii="Calibri" w:hAnsi="Calibri" w:cs="Calibri"/>
+          <w:sz w:val="24"/>
+          <w:szCs w:val="24"/>
+        </w:rPr>
+        <w:t>householCleaners</w:t>
+      </w:r>
+      <w:proofErr w:type="spellEnd"/>
+      <w:r>
+        <w:rPr>
+          <w:rFonts w:ascii="Calibri" w:hAnsi="Calibri" w:cs="Calibri"/>
+          <w:sz w:val="24"/>
+          <w:szCs w:val="24"/>
+        </w:rPr>
+        <w:t xml:space="preserve">, </w:t>
+      </w:r>
+      <w:proofErr w:type="spellStart"/>
+      <w:r>
+        <w:rPr>
+          <w:rFonts w:ascii="Calibri" w:hAnsi="Calibri" w:cs="Calibri"/>
+          <w:sz w:val="24"/>
+          <w:szCs w:val="24"/>
+        </w:rPr>
+        <w:t>TomatoSauce</w:t>
+      </w:r>
+      <w:proofErr w:type="spellEnd"/>
+      <w:r>
+        <w:rPr>
+          <w:rFonts w:ascii="Calibri" w:hAnsi="Calibri" w:cs="Calibri"/>
+          <w:sz w:val="24"/>
+          <w:szCs w:val="24"/>
+        </w:rPr>
+        <w:t xml:space="preserve"> &amp; coffee). However, these combinations of products are less likely to occur(10% - 14%).</w:t>
       </w:r>
     </w:p>
     <w:p>
@@ -15587,7 +16088,79 @@
           <w:sz w:val="24"/>
           <w:szCs w:val="24"/>
         </w:rPr>
-        <w:t>Rules C1 and C2 are rather strong - they both have high lift and confidence indicating that customers who buy antecedent products are 1.9 times more likely to buy the consequent products. Rules C3 and C4 are less obvious relationships. Although the lift for these rules is low, coles could probably increase sales by advertising/marketing householCleaners, coffee, frozenmeal, TomatoSauce with Vegetables(if possible stock them near).</w:t>
+        <w:t xml:space="preserve">Rules C1 and C2 are rather strong - they both have high lift and confidence indicating that customers who buy antecedent products are 1.9 times more likely to buy the consequent products. Rules C3 and C4 are less obvious relationships. Although the lift for these rules is low, </w:t>
+      </w:r>
+      <w:proofErr w:type="spellStart"/>
+      <w:r>
+        <w:rPr>
+          <w:rFonts w:ascii="Calibri" w:hAnsi="Calibri" w:cs="Calibri"/>
+          <w:sz w:val="24"/>
+          <w:szCs w:val="24"/>
+        </w:rPr>
+        <w:t>coles</w:t>
+      </w:r>
+      <w:proofErr w:type="spellEnd"/>
+      <w:r>
+        <w:rPr>
+          <w:rFonts w:ascii="Calibri" w:hAnsi="Calibri" w:cs="Calibri"/>
+          <w:sz w:val="24"/>
+          <w:szCs w:val="24"/>
+        </w:rPr>
+        <w:t xml:space="preserve"> could probably increase sales by advertising/marketing </w:t>
+      </w:r>
+      <w:proofErr w:type="spellStart"/>
+      <w:r>
+        <w:rPr>
+          <w:rFonts w:ascii="Calibri" w:hAnsi="Calibri" w:cs="Calibri"/>
+          <w:sz w:val="24"/>
+          <w:szCs w:val="24"/>
+        </w:rPr>
+        <w:t>householCleaners</w:t>
+      </w:r>
+      <w:proofErr w:type="spellEnd"/>
+      <w:r>
+        <w:rPr>
+          <w:rFonts w:ascii="Calibri" w:hAnsi="Calibri" w:cs="Calibri"/>
+          <w:sz w:val="24"/>
+          <w:szCs w:val="24"/>
+        </w:rPr>
+        <w:t xml:space="preserve">, coffee, </w:t>
+      </w:r>
+      <w:proofErr w:type="spellStart"/>
+      <w:r>
+        <w:rPr>
+          <w:rFonts w:ascii="Calibri" w:hAnsi="Calibri" w:cs="Calibri"/>
+          <w:sz w:val="24"/>
+          <w:szCs w:val="24"/>
+        </w:rPr>
+        <w:t>frozenmeal</w:t>
+      </w:r>
+      <w:proofErr w:type="spellEnd"/>
+      <w:r>
+        <w:rPr>
+          <w:rFonts w:ascii="Calibri" w:hAnsi="Calibri" w:cs="Calibri"/>
+          <w:sz w:val="24"/>
+          <w:szCs w:val="24"/>
+        </w:rPr>
+        <w:t xml:space="preserve">, </w:t>
+      </w:r>
+      <w:proofErr w:type="spellStart"/>
+      <w:r>
+        <w:rPr>
+          <w:rFonts w:ascii="Calibri" w:hAnsi="Calibri" w:cs="Calibri"/>
+          <w:sz w:val="24"/>
+          <w:szCs w:val="24"/>
+        </w:rPr>
+        <w:t>TomatoSauce</w:t>
+      </w:r>
+      <w:proofErr w:type="spellEnd"/>
+      <w:r>
+        <w:rPr>
+          <w:rFonts w:ascii="Calibri" w:hAnsi="Calibri" w:cs="Calibri"/>
+          <w:sz w:val="24"/>
+          <w:szCs w:val="24"/>
+        </w:rPr>
+        <w:t xml:space="preserve"> with Vegetables(if possible stock them near).</w:t>
       </w:r>
     </w:p>
     <w:p>
@@ -15911,7 +16484,25 @@
                 <w:sz w:val="24"/>
                 <w:szCs w:val="24"/>
               </w:rPr>
-              <w:t>(householCleaners)</w:t>
+              <w:t>(</w:t>
+            </w:r>
+            <w:proofErr w:type="spellStart"/>
+            <w:r>
+              <w:rPr>
+                <w:rFonts w:asciiTheme="minorHAnsi" w:hAnsiTheme="minorHAnsi" w:cs="Times New Roman"/>
+                <w:sz w:val="24"/>
+                <w:szCs w:val="24"/>
+              </w:rPr>
+              <w:t>householCleaners</w:t>
+            </w:r>
+            <w:proofErr w:type="spellEnd"/>
+            <w:r>
+              <w:rPr>
+                <w:rFonts w:asciiTheme="minorHAnsi" w:hAnsiTheme="minorHAnsi" w:cs="Times New Roman"/>
+                <w:sz w:val="24"/>
+                <w:szCs w:val="24"/>
+              </w:rPr>
+              <w:t>)</w:t>
             </w:r>
           </w:p>
         </w:tc>
@@ -16091,7 +16682,25 @@
                 <w:sz w:val="24"/>
                 <w:szCs w:val="24"/>
               </w:rPr>
-              <w:t>(householCleaners)</w:t>
+              <w:t>(</w:t>
+            </w:r>
+            <w:proofErr w:type="spellStart"/>
+            <w:r>
+              <w:rPr>
+                <w:rFonts w:cs="Times New Roman"/>
+                <w:sz w:val="24"/>
+                <w:szCs w:val="24"/>
+              </w:rPr>
+              <w:t>householCleaners</w:t>
+            </w:r>
+            <w:proofErr w:type="spellEnd"/>
+            <w:r>
+              <w:rPr>
+                <w:rFonts w:cs="Times New Roman"/>
+                <w:sz w:val="24"/>
+                <w:szCs w:val="24"/>
+              </w:rPr>
+              <w:t>)</w:t>
             </w:r>
           </w:p>
         </w:tc>
@@ -16224,7 +16833,39 @@
                 <w:sz w:val="24"/>
                 <w:szCs w:val="24"/>
               </w:rPr>
-              <w:t>(Napies, TomatoSauce)</w:t>
+              <w:t>(</w:t>
+            </w:r>
+            <w:proofErr w:type="spellStart"/>
+            <w:r>
+              <w:rPr>
+                <w:sz w:val="24"/>
+                <w:szCs w:val="24"/>
+              </w:rPr>
+              <w:t>Napies</w:t>
+            </w:r>
+            <w:proofErr w:type="spellEnd"/>
+            <w:r>
+              <w:rPr>
+                <w:sz w:val="24"/>
+                <w:szCs w:val="24"/>
+              </w:rPr>
+              <w:t xml:space="preserve">, </w:t>
+            </w:r>
+            <w:proofErr w:type="spellStart"/>
+            <w:r>
+              <w:rPr>
+                <w:sz w:val="24"/>
+                <w:szCs w:val="24"/>
+              </w:rPr>
+              <w:t>TomatoSauce</w:t>
+            </w:r>
+            <w:proofErr w:type="spellEnd"/>
+            <w:r>
+              <w:rPr>
+                <w:sz w:val="24"/>
+                <w:szCs w:val="24"/>
+              </w:rPr>
+              <w:t>)</w:t>
             </w:r>
           </w:p>
         </w:tc>
@@ -16406,7 +17047,23 @@
                 <w:sz w:val="24"/>
                 <w:szCs w:val="24"/>
               </w:rPr>
-              <w:t>(Napies, Olive Oil)</w:t>
+              <w:t>(</w:t>
+            </w:r>
+            <w:proofErr w:type="spellStart"/>
+            <w:r>
+              <w:rPr>
+                <w:sz w:val="24"/>
+                <w:szCs w:val="24"/>
+              </w:rPr>
+              <w:t>Napies</w:t>
+            </w:r>
+            <w:proofErr w:type="spellEnd"/>
+            <w:r>
+              <w:rPr>
+                <w:sz w:val="24"/>
+                <w:szCs w:val="24"/>
+              </w:rPr>
+              <w:t>, Olive Oil)</w:t>
             </w:r>
           </w:p>
         </w:tc>
@@ -16564,7 +17221,23 @@
                 <w:sz w:val="24"/>
                 <w:szCs w:val="24"/>
               </w:rPr>
-              <w:t>(Napies, Chocolate)</w:t>
+              <w:t>(</w:t>
+            </w:r>
+            <w:proofErr w:type="spellStart"/>
+            <w:r>
+              <w:rPr>
+                <w:sz w:val="24"/>
+                <w:szCs w:val="24"/>
+              </w:rPr>
+              <w:t>Napies</w:t>
+            </w:r>
+            <w:proofErr w:type="spellEnd"/>
+            <w:r>
+              <w:rPr>
+                <w:sz w:val="24"/>
+                <w:szCs w:val="24"/>
+              </w:rPr>
+              <w:t>, Chocolate)</w:t>
             </w:r>
           </w:p>
         </w:tc>
@@ -16701,7 +17374,23 @@
                 <w:sz w:val="24"/>
                 <w:szCs w:val="24"/>
               </w:rPr>
-              <w:t>(Napies, fruit)</w:t>
+              <w:t>(</w:t>
+            </w:r>
+            <w:proofErr w:type="spellStart"/>
+            <w:r>
+              <w:rPr>
+                <w:sz w:val="24"/>
+                <w:szCs w:val="24"/>
+              </w:rPr>
+              <w:t>Napies</w:t>
+            </w:r>
+            <w:proofErr w:type="spellEnd"/>
+            <w:r>
+              <w:rPr>
+                <w:sz w:val="24"/>
+                <w:szCs w:val="24"/>
+              </w:rPr>
+              <w:t>, fruit)</w:t>
             </w:r>
           </w:p>
         </w:tc>
@@ -16885,15 +17574,69 @@
           <w:sz w:val="24"/>
           <w:szCs w:val="24"/>
         </w:rPr>
-        <w:t>ustomers who bought Vegetables &amp; Fish are 2.2 times more likely to buy householCleaner. These items were bought together for like 10% of the time but 85% of the customers who bought Vegetables &amp; Fish also bought householCleaners.</w:t>
-      </w:r>
-      <w:r>
-        <w:rPr>
-          <w:rFonts w:ascii="Calibri" w:hAnsi="Calibri" w:cs="Calibri"/>
-          <w:sz w:val="24"/>
-          <w:szCs w:val="24"/>
-        </w:rPr>
-        <w:t xml:space="preserve"> Customers who bought fish and fruit together are 2 times more likely to but householCleaners with low support and high confidence.</w:t>
+        <w:t xml:space="preserve">ustomers who bought Vegetables &amp; Fish are 2.2 times more likely to buy </w:t>
+      </w:r>
+      <w:proofErr w:type="spellStart"/>
+      <w:r>
+        <w:rPr>
+          <w:rFonts w:ascii="Calibri" w:hAnsi="Calibri" w:cs="Calibri"/>
+          <w:sz w:val="24"/>
+          <w:szCs w:val="24"/>
+        </w:rPr>
+        <w:t>householCleaner</w:t>
+      </w:r>
+      <w:proofErr w:type="spellEnd"/>
+      <w:r>
+        <w:rPr>
+          <w:rFonts w:ascii="Calibri" w:hAnsi="Calibri" w:cs="Calibri"/>
+          <w:sz w:val="24"/>
+          <w:szCs w:val="24"/>
+        </w:rPr>
+        <w:t xml:space="preserve">. These items were bought together for like 10% of the time but 85% of the customers who bought Vegetables &amp; Fish also bought </w:t>
+      </w:r>
+      <w:proofErr w:type="spellStart"/>
+      <w:r>
+        <w:rPr>
+          <w:rFonts w:ascii="Calibri" w:hAnsi="Calibri" w:cs="Calibri"/>
+          <w:sz w:val="24"/>
+          <w:szCs w:val="24"/>
+        </w:rPr>
+        <w:t>householCleaners</w:t>
+      </w:r>
+      <w:proofErr w:type="spellEnd"/>
+      <w:r>
+        <w:rPr>
+          <w:rFonts w:ascii="Calibri" w:hAnsi="Calibri" w:cs="Calibri"/>
+          <w:sz w:val="24"/>
+          <w:szCs w:val="24"/>
+        </w:rPr>
+        <w:t>.</w:t>
+      </w:r>
+      <w:r>
+        <w:rPr>
+          <w:rFonts w:ascii="Calibri" w:hAnsi="Calibri" w:cs="Calibri"/>
+          <w:sz w:val="24"/>
+          <w:szCs w:val="24"/>
+        </w:rPr>
+        <w:t xml:space="preserve"> Customers who bought fish and fruit together are 2 times more likely to but </w:t>
+      </w:r>
+      <w:proofErr w:type="spellStart"/>
+      <w:r>
+        <w:rPr>
+          <w:rFonts w:ascii="Calibri" w:hAnsi="Calibri" w:cs="Calibri"/>
+          <w:sz w:val="24"/>
+          <w:szCs w:val="24"/>
+        </w:rPr>
+        <w:t>householCleaners</w:t>
+      </w:r>
+      <w:proofErr w:type="spellEnd"/>
+      <w:r>
+        <w:rPr>
+          <w:rFonts w:ascii="Calibri" w:hAnsi="Calibri" w:cs="Calibri"/>
+          <w:sz w:val="24"/>
+          <w:szCs w:val="24"/>
+        </w:rPr>
+        <w:t xml:space="preserve"> with low support and high confidence.</w:t>
       </w:r>
       <w:r>
         <w:rPr>
@@ -16917,7 +17660,25 @@
           <w:sz w:val="24"/>
           <w:szCs w:val="24"/>
         </w:rPr>
-        <w:t xml:space="preserve">discount on householCleaner to the customer who buys </w:t>
+        <w:t xml:space="preserve">discount on </w:t>
+      </w:r>
+      <w:proofErr w:type="spellStart"/>
+      <w:r>
+        <w:rPr>
+          <w:rFonts w:ascii="Calibri" w:hAnsi="Calibri" w:cs="Calibri"/>
+          <w:sz w:val="24"/>
+          <w:szCs w:val="24"/>
+        </w:rPr>
+        <w:t>householCleaner</w:t>
+      </w:r>
+      <w:proofErr w:type="spellEnd"/>
+      <w:r>
+        <w:rPr>
+          <w:rFonts w:ascii="Calibri" w:hAnsi="Calibri" w:cs="Calibri"/>
+          <w:sz w:val="24"/>
+          <w:szCs w:val="24"/>
+        </w:rPr>
+        <w:t xml:space="preserve"> to the customer who buys </w:t>
       </w:r>
       <w:r>
         <w:rPr>
@@ -17058,7 +17819,97 @@
           <w:sz w:val="24"/>
           <w:szCs w:val="24"/>
         </w:rPr>
-        <w:t xml:space="preserve">By looking at the rules with Baby Food in consequent(with low support), We can give discounts on Baby Food if customers by (Napies &amp; fruit), (Napies, Chocolate), (Napies, Olive Oil) or (Napies &amp; TomatoSauce) to increase the support of these transactions[If it is not possible to carry out marketing for all the combinations, what </w:t>
+        <w:t>By looking at the rules with Baby Food in consequent(with low support), We can give discounts on Baby Food if customers by (</w:t>
+      </w:r>
+      <w:proofErr w:type="spellStart"/>
+      <w:r>
+        <w:rPr>
+          <w:rFonts w:ascii="Calibri" w:hAnsi="Calibri" w:cs="Calibri"/>
+          <w:sz w:val="24"/>
+          <w:szCs w:val="24"/>
+        </w:rPr>
+        <w:t>Napies</w:t>
+      </w:r>
+      <w:proofErr w:type="spellEnd"/>
+      <w:r>
+        <w:rPr>
+          <w:rFonts w:ascii="Calibri" w:hAnsi="Calibri" w:cs="Calibri"/>
+          <w:sz w:val="24"/>
+          <w:szCs w:val="24"/>
+        </w:rPr>
+        <w:t xml:space="preserve"> &amp; fruit), (</w:t>
+      </w:r>
+      <w:proofErr w:type="spellStart"/>
+      <w:r>
+        <w:rPr>
+          <w:rFonts w:ascii="Calibri" w:hAnsi="Calibri" w:cs="Calibri"/>
+          <w:sz w:val="24"/>
+          <w:szCs w:val="24"/>
+        </w:rPr>
+        <w:t>Napies</w:t>
+      </w:r>
+      <w:proofErr w:type="spellEnd"/>
+      <w:r>
+        <w:rPr>
+          <w:rFonts w:ascii="Calibri" w:hAnsi="Calibri" w:cs="Calibri"/>
+          <w:sz w:val="24"/>
+          <w:szCs w:val="24"/>
+        </w:rPr>
+        <w:t>, Chocolate), (</w:t>
+      </w:r>
+      <w:proofErr w:type="spellStart"/>
+      <w:r>
+        <w:rPr>
+          <w:rFonts w:ascii="Calibri" w:hAnsi="Calibri" w:cs="Calibri"/>
+          <w:sz w:val="24"/>
+          <w:szCs w:val="24"/>
+        </w:rPr>
+        <w:t>Napies</w:t>
+      </w:r>
+      <w:proofErr w:type="spellEnd"/>
+      <w:r>
+        <w:rPr>
+          <w:rFonts w:ascii="Calibri" w:hAnsi="Calibri" w:cs="Calibri"/>
+          <w:sz w:val="24"/>
+          <w:szCs w:val="24"/>
+        </w:rPr>
+        <w:t>, Olive Oil) or (</w:t>
+      </w:r>
+      <w:proofErr w:type="spellStart"/>
+      <w:r>
+        <w:rPr>
+          <w:rFonts w:ascii="Calibri" w:hAnsi="Calibri" w:cs="Calibri"/>
+          <w:sz w:val="24"/>
+          <w:szCs w:val="24"/>
+        </w:rPr>
+        <w:t>Napies</w:t>
+      </w:r>
+      <w:proofErr w:type="spellEnd"/>
+      <w:r>
+        <w:rPr>
+          <w:rFonts w:ascii="Calibri" w:hAnsi="Calibri" w:cs="Calibri"/>
+          <w:sz w:val="24"/>
+          <w:szCs w:val="24"/>
+        </w:rPr>
+        <w:t xml:space="preserve"> &amp; </w:t>
+      </w:r>
+      <w:proofErr w:type="spellStart"/>
+      <w:r>
+        <w:rPr>
+          <w:rFonts w:ascii="Calibri" w:hAnsi="Calibri" w:cs="Calibri"/>
+          <w:sz w:val="24"/>
+          <w:szCs w:val="24"/>
+        </w:rPr>
+        <w:t>TomatoSauce</w:t>
+      </w:r>
+      <w:proofErr w:type="spellEnd"/>
+      <w:r>
+        <w:rPr>
+          <w:rFonts w:ascii="Calibri" w:hAnsi="Calibri" w:cs="Calibri"/>
+          <w:sz w:val="24"/>
+          <w:szCs w:val="24"/>
+        </w:rPr>
+        <w:t xml:space="preserve">) to increase the support of these transactions[If it is not possible to carry out marketing for all the combinations, what </w:t>
       </w:r>
       <w:r>
         <w:rPr>
@@ -17363,7 +18214,79 @@
           <w:sz w:val="24"/>
           <w:szCs w:val="24"/>
         </w:rPr>
-        <w:t xml:space="preserve">After running KMeans on standardized variables z_income, z_value and z_age we get </w:t>
+        <w:t xml:space="preserve">After running </w:t>
+      </w:r>
+      <w:proofErr w:type="spellStart"/>
+      <w:r>
+        <w:rPr>
+          <w:rFonts w:ascii="Calibri" w:hAnsi="Calibri" w:cs="Calibri"/>
+          <w:sz w:val="24"/>
+          <w:szCs w:val="24"/>
+        </w:rPr>
+        <w:t>KMeans</w:t>
+      </w:r>
+      <w:proofErr w:type="spellEnd"/>
+      <w:r>
+        <w:rPr>
+          <w:rFonts w:ascii="Calibri" w:hAnsi="Calibri" w:cs="Calibri"/>
+          <w:sz w:val="24"/>
+          <w:szCs w:val="24"/>
+        </w:rPr>
+        <w:t xml:space="preserve"> on standardized variables </w:t>
+      </w:r>
+      <w:proofErr w:type="spellStart"/>
+      <w:r>
+        <w:rPr>
+          <w:rFonts w:ascii="Calibri" w:hAnsi="Calibri" w:cs="Calibri"/>
+          <w:sz w:val="24"/>
+          <w:szCs w:val="24"/>
+        </w:rPr>
+        <w:t>z_income</w:t>
+      </w:r>
+      <w:proofErr w:type="spellEnd"/>
+      <w:r>
+        <w:rPr>
+          <w:rFonts w:ascii="Calibri" w:hAnsi="Calibri" w:cs="Calibri"/>
+          <w:sz w:val="24"/>
+          <w:szCs w:val="24"/>
+        </w:rPr>
+        <w:t xml:space="preserve">, </w:t>
+      </w:r>
+      <w:proofErr w:type="spellStart"/>
+      <w:r>
+        <w:rPr>
+          <w:rFonts w:ascii="Calibri" w:hAnsi="Calibri" w:cs="Calibri"/>
+          <w:sz w:val="24"/>
+          <w:szCs w:val="24"/>
+        </w:rPr>
+        <w:t>z_value</w:t>
+      </w:r>
+      <w:proofErr w:type="spellEnd"/>
+      <w:r>
+        <w:rPr>
+          <w:rFonts w:ascii="Calibri" w:hAnsi="Calibri" w:cs="Calibri"/>
+          <w:sz w:val="24"/>
+          <w:szCs w:val="24"/>
+        </w:rPr>
+        <w:t xml:space="preserve"> and </w:t>
+      </w:r>
+      <w:proofErr w:type="spellStart"/>
+      <w:r>
+        <w:rPr>
+          <w:rFonts w:ascii="Calibri" w:hAnsi="Calibri" w:cs="Calibri"/>
+          <w:sz w:val="24"/>
+          <w:szCs w:val="24"/>
+        </w:rPr>
+        <w:t>z_age</w:t>
+      </w:r>
+      <w:proofErr w:type="spellEnd"/>
+      <w:r>
+        <w:rPr>
+          <w:rFonts w:ascii="Calibri" w:hAnsi="Calibri" w:cs="Calibri"/>
+          <w:sz w:val="24"/>
+          <w:szCs w:val="24"/>
+        </w:rPr>
+        <w:t xml:space="preserve"> we get </w:t>
       </w:r>
       <w:r>
         <w:rPr>
@@ -21972,7 +22895,61 @@
           <w:sz w:val="24"/>
           <w:szCs w:val="24"/>
         </w:rPr>
-        <w:t>Data Quality – Coles data set raised concerns about data quality – the age, Postcode variable and the sequential invalid entries in other variables like pmethod, nchildren, homeown.</w:t>
+        <w:t xml:space="preserve">Data Quality – Coles data set raised concerns about data quality – the age, Postcode variable and the sequential invalid entries in other variables like </w:t>
+      </w:r>
+      <w:proofErr w:type="spellStart"/>
+      <w:r>
+        <w:rPr>
+          <w:rFonts w:ascii="Calibri" w:hAnsi="Calibri" w:cs="Calibri"/>
+          <w:sz w:val="24"/>
+          <w:szCs w:val="24"/>
+        </w:rPr>
+        <w:t>pmethod</w:t>
+      </w:r>
+      <w:proofErr w:type="spellEnd"/>
+      <w:r>
+        <w:rPr>
+          <w:rFonts w:ascii="Calibri" w:hAnsi="Calibri" w:cs="Calibri"/>
+          <w:sz w:val="24"/>
+          <w:szCs w:val="24"/>
+        </w:rPr>
+        <w:t xml:space="preserve">, </w:t>
+      </w:r>
+      <w:proofErr w:type="spellStart"/>
+      <w:r>
+        <w:rPr>
+          <w:rFonts w:ascii="Calibri" w:hAnsi="Calibri" w:cs="Calibri"/>
+          <w:sz w:val="24"/>
+          <w:szCs w:val="24"/>
+        </w:rPr>
+        <w:t>nchildren</w:t>
+      </w:r>
+      <w:proofErr w:type="spellEnd"/>
+      <w:r>
+        <w:rPr>
+          <w:rFonts w:ascii="Calibri" w:hAnsi="Calibri" w:cs="Calibri"/>
+          <w:sz w:val="24"/>
+          <w:szCs w:val="24"/>
+        </w:rPr>
+        <w:t xml:space="preserve">, </w:t>
+      </w:r>
+      <w:proofErr w:type="spellStart"/>
+      <w:r>
+        <w:rPr>
+          <w:rFonts w:ascii="Calibri" w:hAnsi="Calibri" w:cs="Calibri"/>
+          <w:sz w:val="24"/>
+          <w:szCs w:val="24"/>
+        </w:rPr>
+        <w:t>homeown</w:t>
+      </w:r>
+      <w:proofErr w:type="spellEnd"/>
+      <w:r>
+        <w:rPr>
+          <w:rFonts w:ascii="Calibri" w:hAnsi="Calibri" w:cs="Calibri"/>
+          <w:sz w:val="24"/>
+          <w:szCs w:val="24"/>
+        </w:rPr>
+        <w:t>.</w:t>
       </w:r>
     </w:p>
     <w:p>
@@ -22118,7 +23095,25 @@
           <w:szCs w:val="24"/>
         </w:rPr>
         <w:lastRenderedPageBreak/>
-        <w:t>Baby Food should be displayed near the shelves of Napies, Fruit, Chocolate and Olive Oil.</w:t>
+        <w:t xml:space="preserve">Baby Food should be displayed near the shelves of </w:t>
+      </w:r>
+      <w:proofErr w:type="spellStart"/>
+      <w:r>
+        <w:rPr>
+          <w:rFonts w:ascii="Calibri" w:hAnsi="Calibri" w:cs="Calibri"/>
+          <w:sz w:val="24"/>
+          <w:szCs w:val="24"/>
+        </w:rPr>
+        <w:t>Napies</w:t>
+      </w:r>
+      <w:proofErr w:type="spellEnd"/>
+      <w:r>
+        <w:rPr>
+          <w:rFonts w:ascii="Calibri" w:hAnsi="Calibri" w:cs="Calibri"/>
+          <w:sz w:val="24"/>
+          <w:szCs w:val="24"/>
+        </w:rPr>
+        <w:t>, Fruit, Chocolate and Olive Oil.</w:t>
       </w:r>
     </w:p>
     <w:p>
@@ -22145,7 +23140,25 @@
           <w:sz w:val="24"/>
           <w:szCs w:val="24"/>
         </w:rPr>
-        <w:t>Coles could probably increase sales by advertising/marketing householCleaners,</w:t>
+        <w:t xml:space="preserve">Coles could probably increase sales by advertising/marketing </w:t>
+      </w:r>
+      <w:proofErr w:type="spellStart"/>
+      <w:r>
+        <w:rPr>
+          <w:rFonts w:ascii="Calibri" w:hAnsi="Calibri" w:cs="Calibri"/>
+          <w:sz w:val="24"/>
+          <w:szCs w:val="24"/>
+        </w:rPr>
+        <w:t>householCleaners</w:t>
+      </w:r>
+      <w:proofErr w:type="spellEnd"/>
+      <w:r>
+        <w:rPr>
+          <w:rFonts w:ascii="Calibri" w:hAnsi="Calibri" w:cs="Calibri"/>
+          <w:sz w:val="24"/>
+          <w:szCs w:val="24"/>
+        </w:rPr>
+        <w:t>,</w:t>
       </w:r>
       <w:r>
         <w:rPr>
@@ -22161,7 +23174,43 @@
           <w:sz w:val="24"/>
           <w:szCs w:val="24"/>
         </w:rPr>
-        <w:t>coffee, frozenmeal, TomatoSauce with Vegetables(if possible stock them near)</w:t>
+        <w:t xml:space="preserve">coffee, </w:t>
+      </w:r>
+      <w:proofErr w:type="spellStart"/>
+      <w:r>
+        <w:rPr>
+          <w:rFonts w:ascii="Calibri" w:hAnsi="Calibri" w:cs="Calibri"/>
+          <w:sz w:val="24"/>
+          <w:szCs w:val="24"/>
+        </w:rPr>
+        <w:t>frozenmeal</w:t>
+      </w:r>
+      <w:proofErr w:type="spellEnd"/>
+      <w:r>
+        <w:rPr>
+          <w:rFonts w:ascii="Calibri" w:hAnsi="Calibri" w:cs="Calibri"/>
+          <w:sz w:val="24"/>
+          <w:szCs w:val="24"/>
+        </w:rPr>
+        <w:t xml:space="preserve">, </w:t>
+      </w:r>
+      <w:proofErr w:type="spellStart"/>
+      <w:r>
+        <w:rPr>
+          <w:rFonts w:ascii="Calibri" w:hAnsi="Calibri" w:cs="Calibri"/>
+          <w:sz w:val="24"/>
+          <w:szCs w:val="24"/>
+        </w:rPr>
+        <w:t>TomatoSauce</w:t>
+      </w:r>
+      <w:proofErr w:type="spellEnd"/>
+      <w:r>
+        <w:rPr>
+          <w:rFonts w:ascii="Calibri" w:hAnsi="Calibri" w:cs="Calibri"/>
+          <w:sz w:val="24"/>
+          <w:szCs w:val="24"/>
+        </w:rPr>
+        <w:t xml:space="preserve"> with Vegetables(if possible stock them near)</w:t>
       </w:r>
       <w:r>
         <w:rPr>
@@ -22212,7 +23261,25 @@
           <w:sz w:val="24"/>
           <w:szCs w:val="24"/>
         </w:rPr>
-        <w:t>more likely to buy householCleaner respectively. Coles should spatially sep</w:t>
+        <w:t xml:space="preserve">more likely to buy </w:t>
+      </w:r>
+      <w:proofErr w:type="spellStart"/>
+      <w:r>
+        <w:rPr>
+          <w:rFonts w:ascii="Calibri" w:hAnsi="Calibri" w:cs="Calibri"/>
+          <w:sz w:val="24"/>
+          <w:szCs w:val="24"/>
+        </w:rPr>
+        <w:t>householCleaner</w:t>
+      </w:r>
+      <w:proofErr w:type="spellEnd"/>
+      <w:r>
+        <w:rPr>
+          <w:rFonts w:ascii="Calibri" w:hAnsi="Calibri" w:cs="Calibri"/>
+          <w:sz w:val="24"/>
+          <w:szCs w:val="24"/>
+        </w:rPr>
+        <w:t xml:space="preserve"> respectively. Coles should spatially sep</w:t>
       </w:r>
       <w:r>
         <w:rPr>
@@ -22300,7 +23367,16 @@
           <w:sz w:val="24"/>
           <w:szCs w:val="24"/>
         </w:rPr>
-        <w:t xml:space="preserve"> and householCleaner</w:t>
+        <w:t xml:space="preserve"> and </w:t>
+      </w:r>
+      <w:proofErr w:type="spellStart"/>
+      <w:r>
+        <w:rPr>
+          <w:rFonts w:ascii="Calibri" w:hAnsi="Calibri" w:cs="Calibri"/>
+          <w:sz w:val="24"/>
+          <w:szCs w:val="24"/>
+        </w:rPr>
+        <w:t>householCleaner</w:t>
       </w:r>
       <w:r>
         <w:rPr>
@@ -22310,6 +23386,7 @@
         </w:rPr>
         <w:t>s</w:t>
       </w:r>
+      <w:proofErr w:type="spellEnd"/>
       <w:r>
         <w:rPr>
           <w:rFonts w:ascii="Calibri" w:hAnsi="Calibri" w:cs="Calibri"/>
@@ -22548,7 +23625,25 @@
           <w:sz w:val="24"/>
           <w:szCs w:val="24"/>
         </w:rPr>
-        <w:t xml:space="preserve"> that coles ha</w:t>
+        <w:t xml:space="preserve"> that </w:t>
+      </w:r>
+      <w:proofErr w:type="spellStart"/>
+      <w:r>
+        <w:rPr>
+          <w:rFonts w:ascii="Calibri" w:hAnsi="Calibri" w:cs="Calibri"/>
+          <w:sz w:val="24"/>
+          <w:szCs w:val="24"/>
+        </w:rPr>
+        <w:t>coles</w:t>
+      </w:r>
+      <w:proofErr w:type="spellEnd"/>
+      <w:r>
+        <w:rPr>
+          <w:rFonts w:ascii="Calibri" w:hAnsi="Calibri" w:cs="Calibri"/>
+          <w:sz w:val="24"/>
+          <w:szCs w:val="24"/>
+        </w:rPr>
+        <w:t xml:space="preserve"> ha</w:t>
       </w:r>
       <w:r>
         <w:rPr>
@@ -22708,7 +23803,61 @@
           <w:sz w:val="24"/>
           <w:szCs w:val="24"/>
         </w:rPr>
-        <w:t xml:space="preserve"> and as many transactions as coles can by using various methods like using a points card like Flybuys. More data and correct data would help coles get meaningful insights</w:t>
+        <w:t xml:space="preserve"> and as many transactions as </w:t>
+      </w:r>
+      <w:proofErr w:type="spellStart"/>
+      <w:r>
+        <w:rPr>
+          <w:rFonts w:ascii="Calibri" w:hAnsi="Calibri" w:cs="Calibri"/>
+          <w:sz w:val="24"/>
+          <w:szCs w:val="24"/>
+        </w:rPr>
+        <w:t>coles</w:t>
+      </w:r>
+      <w:proofErr w:type="spellEnd"/>
+      <w:r>
+        <w:rPr>
+          <w:rFonts w:ascii="Calibri" w:hAnsi="Calibri" w:cs="Calibri"/>
+          <w:sz w:val="24"/>
+          <w:szCs w:val="24"/>
+        </w:rPr>
+        <w:t xml:space="preserve"> can by using various methods like using a points card like </w:t>
+      </w:r>
+      <w:proofErr w:type="spellStart"/>
+      <w:r>
+        <w:rPr>
+          <w:rFonts w:ascii="Calibri" w:hAnsi="Calibri" w:cs="Calibri"/>
+          <w:sz w:val="24"/>
+          <w:szCs w:val="24"/>
+        </w:rPr>
+        <w:t>Flybuys</w:t>
+      </w:r>
+      <w:proofErr w:type="spellEnd"/>
+      <w:r>
+        <w:rPr>
+          <w:rFonts w:ascii="Calibri" w:hAnsi="Calibri" w:cs="Calibri"/>
+          <w:sz w:val="24"/>
+          <w:szCs w:val="24"/>
+        </w:rPr>
+        <w:t xml:space="preserve">. More data and correct data would help </w:t>
+      </w:r>
+      <w:proofErr w:type="spellStart"/>
+      <w:r>
+        <w:rPr>
+          <w:rFonts w:ascii="Calibri" w:hAnsi="Calibri" w:cs="Calibri"/>
+          <w:sz w:val="24"/>
+          <w:szCs w:val="24"/>
+        </w:rPr>
+        <w:t>coles</w:t>
+      </w:r>
+      <w:proofErr w:type="spellEnd"/>
+      <w:r>
+        <w:rPr>
+          <w:rFonts w:ascii="Calibri" w:hAnsi="Calibri" w:cs="Calibri"/>
+          <w:sz w:val="24"/>
+          <w:szCs w:val="24"/>
+        </w:rPr>
+        <w:t xml:space="preserve"> get meaningful insights</w:t>
       </w:r>
       <w:r>
         <w:rPr>
@@ -23076,7 +24225,29 @@
           <w:sz w:val="24"/>
           <w:szCs w:val="24"/>
         </w:rPr>
-        <w:t>[Red cell color suggests that data is dirty or missing in that column]</w:t>
+        <w:t xml:space="preserve">[Red cell </w:t>
+      </w:r>
+      <w:proofErr w:type="spellStart"/>
+      <w:r>
+        <w:rPr>
+          <w:b/>
+          <w:bCs/>
+          <w:color w:val="92D050"/>
+          <w:sz w:val="24"/>
+          <w:szCs w:val="24"/>
+        </w:rPr>
+        <w:t>color</w:t>
+      </w:r>
+      <w:proofErr w:type="spellEnd"/>
+      <w:r>
+        <w:rPr>
+          <w:b/>
+          <w:bCs/>
+          <w:color w:val="92D050"/>
+          <w:sz w:val="24"/>
+          <w:szCs w:val="24"/>
+        </w:rPr>
+        <w:t xml:space="preserve"> suggests that data is dirty or missing in that column]</w:t>
       </w:r>
     </w:p>
     <w:p>
@@ -23415,6 +24586,7 @@
                 <w:szCs w:val="24"/>
               </w:rPr>
             </w:pPr>
+            <w:proofErr w:type="spellStart"/>
             <w:r>
               <w:rPr>
                 <w:sz w:val="24"/>
@@ -23422,6 +24594,7 @@
               </w:rPr>
               <w:t>ReceiptID</w:t>
             </w:r>
+            <w:proofErr w:type="spellEnd"/>
           </w:p>
         </w:tc>
         <w:tc>
@@ -23669,6 +24842,7 @@
                 <w:szCs w:val="24"/>
               </w:rPr>
             </w:pPr>
+            <w:proofErr w:type="spellStart"/>
             <w:r>
               <w:rPr>
                 <w:sz w:val="24"/>
@@ -23683,6 +24857,7 @@
               </w:rPr>
               <w:t>method</w:t>
             </w:r>
+            <w:proofErr w:type="spellEnd"/>
           </w:p>
         </w:tc>
         <w:tc>
@@ -23769,7 +24944,27 @@
                 <w:szCs w:val="24"/>
                 <w:lang w:val="en-US"/>
               </w:rPr>
-              <w:t>(1 = Cash, 2 = Credit card, 3 = EftPOS, 4 = Other)</w:t>
+              <w:t xml:space="preserve">(1 = Cash, 2 = Credit card, 3 = </w:t>
+            </w:r>
+            <w:proofErr w:type="spellStart"/>
+            <w:r>
+              <w:rPr>
+                <w:rFonts w:ascii="Times New Roman" w:hAnsi="Times New Roman" w:cs="Times New Roman"/>
+                <w:sz w:val="24"/>
+                <w:szCs w:val="24"/>
+                <w:lang w:val="en-US"/>
+              </w:rPr>
+              <w:t>EftPOS</w:t>
+            </w:r>
+            <w:proofErr w:type="spellEnd"/>
+            <w:r>
+              <w:rPr>
+                <w:rFonts w:ascii="Times New Roman" w:hAnsi="Times New Roman" w:cs="Times New Roman"/>
+                <w:sz w:val="24"/>
+                <w:szCs w:val="24"/>
+                <w:lang w:val="en-US"/>
+              </w:rPr>
+              <w:t>, 4 = Other)</w:t>
             </w:r>
           </w:p>
         </w:tc>
@@ -24297,6 +25492,7 @@
                 <w:szCs w:val="24"/>
               </w:rPr>
             </w:pPr>
+            <w:proofErr w:type="spellStart"/>
             <w:r>
               <w:rPr>
                 <w:sz w:val="24"/>
@@ -24311,6 +25507,7 @@
               </w:rPr>
               <w:t>omeown</w:t>
             </w:r>
+            <w:proofErr w:type="spellEnd"/>
           </w:p>
         </w:tc>
         <w:tc>
@@ -24884,6 +26081,7 @@
                 <w:szCs w:val="24"/>
               </w:rPr>
             </w:pPr>
+            <w:proofErr w:type="spellStart"/>
             <w:r>
               <w:rPr>
                 <w:sz w:val="24"/>
@@ -24891,6 +26089,7 @@
               </w:rPr>
               <w:t>PostCode</w:t>
             </w:r>
+            <w:proofErr w:type="spellEnd"/>
           </w:p>
         </w:tc>
         <w:tc>
@@ -25075,6 +26274,7 @@
                 <w:szCs w:val="24"/>
               </w:rPr>
             </w:pPr>
+            <w:proofErr w:type="spellStart"/>
             <w:r>
               <w:rPr>
                 <w:sz w:val="24"/>
@@ -25082,6 +26282,7 @@
               </w:rPr>
               <w:t>nchildren</w:t>
             </w:r>
+            <w:proofErr w:type="spellEnd"/>
           </w:p>
         </w:tc>
         <w:tc>
@@ -25616,6 +26817,7 @@
                 <w:szCs w:val="24"/>
               </w:rPr>
             </w:pPr>
+            <w:proofErr w:type="spellStart"/>
             <w:r>
               <w:rPr>
                 <w:sz w:val="24"/>
@@ -25623,6 +26825,7 @@
               </w:rPr>
               <w:t>freshmeat</w:t>
             </w:r>
+            <w:proofErr w:type="spellEnd"/>
           </w:p>
         </w:tc>
         <w:tc>
@@ -25806,6 +27009,7 @@
                 <w:szCs w:val="24"/>
               </w:rPr>
             </w:pPr>
+            <w:proofErr w:type="spellStart"/>
             <w:r>
               <w:rPr>
                 <w:sz w:val="24"/>
@@ -25813,6 +27017,7 @@
               </w:rPr>
               <w:t>MozerallaCheese</w:t>
             </w:r>
+            <w:proofErr w:type="spellEnd"/>
           </w:p>
         </w:tc>
         <w:tc>
@@ -25901,6 +27106,7 @@
                 <w:szCs w:val="24"/>
               </w:rPr>
             </w:pPr>
+            <w:proofErr w:type="spellStart"/>
             <w:r>
               <w:rPr>
                 <w:sz w:val="24"/>
@@ -25908,6 +27114,7 @@
               </w:rPr>
               <w:t>cannedveg</w:t>
             </w:r>
+            <w:proofErr w:type="spellEnd"/>
           </w:p>
         </w:tc>
         <w:tc>
@@ -26147,6 +27354,7 @@
                 <w:szCs w:val="24"/>
               </w:rPr>
             </w:pPr>
+            <w:proofErr w:type="spellStart"/>
             <w:r>
               <w:rPr>
                 <w:sz w:val="24"/>
@@ -26154,6 +27362,7 @@
               </w:rPr>
               <w:t>frozenmeal</w:t>
             </w:r>
+            <w:proofErr w:type="spellEnd"/>
           </w:p>
         </w:tc>
         <w:tc>
@@ -26242,6 +27451,7 @@
                 <w:szCs w:val="24"/>
               </w:rPr>
             </w:pPr>
+            <w:proofErr w:type="spellStart"/>
             <w:r>
               <w:rPr>
                 <w:sz w:val="24"/>
@@ -26249,6 +27459,7 @@
               </w:rPr>
               <w:t>frozendessert</w:t>
             </w:r>
+            <w:proofErr w:type="spellEnd"/>
           </w:p>
         </w:tc>
         <w:tc>
@@ -26337,6 +27548,7 @@
                 <w:szCs w:val="24"/>
               </w:rPr>
             </w:pPr>
+            <w:proofErr w:type="spellStart"/>
             <w:r>
               <w:rPr>
                 <w:sz w:val="24"/>
@@ -26344,6 +27556,7 @@
               </w:rPr>
               <w:t>pizzabase</w:t>
             </w:r>
+            <w:proofErr w:type="spellEnd"/>
           </w:p>
         </w:tc>
         <w:tc>
@@ -26460,6 +27673,7 @@
                 <w:szCs w:val="24"/>
               </w:rPr>
             </w:pPr>
+            <w:proofErr w:type="spellStart"/>
             <w:r>
               <w:rPr>
                 <w:sz w:val="24"/>
@@ -26467,6 +27681,7 @@
               </w:rPr>
               <w:t>TomatoSauce</w:t>
             </w:r>
+            <w:proofErr w:type="spellEnd"/>
           </w:p>
         </w:tc>
         <w:tc>
@@ -26882,6 +28097,7 @@
                 <w:szCs w:val="24"/>
               </w:rPr>
             </w:pPr>
+            <w:proofErr w:type="spellStart"/>
             <w:r>
               <w:rPr>
                 <w:sz w:val="24"/>
@@ -26889,6 +28105,7 @@
               </w:rPr>
               <w:t>softdrink</w:t>
             </w:r>
+            <w:proofErr w:type="spellEnd"/>
           </w:p>
         </w:tc>
         <w:tc>
@@ -26977,6 +28194,7 @@
                 <w:szCs w:val="24"/>
               </w:rPr>
             </w:pPr>
+            <w:proofErr w:type="spellStart"/>
             <w:r>
               <w:rPr>
                 <w:sz w:val="24"/>
@@ -26984,6 +28202,7 @@
               </w:rPr>
               <w:t>fruitjuice</w:t>
             </w:r>
+            <w:proofErr w:type="spellEnd"/>
           </w:p>
         </w:tc>
         <w:tc>
@@ -27413,6 +28632,7 @@
                 <w:szCs w:val="24"/>
               </w:rPr>
             </w:pPr>
+            <w:proofErr w:type="spellStart"/>
             <w:r>
               <w:rPr>
                 <w:sz w:val="24"/>
@@ -27420,6 +28640,7 @@
               </w:rPr>
               <w:t>energydrink</w:t>
             </w:r>
+            <w:proofErr w:type="spellEnd"/>
           </w:p>
         </w:tc>
         <w:tc>
@@ -27698,6 +28919,7 @@
                 <w:szCs w:val="24"/>
               </w:rPr>
             </w:pPr>
+            <w:proofErr w:type="spellStart"/>
             <w:r>
               <w:rPr>
                 <w:sz w:val="24"/>
@@ -27706,6 +28928,7 @@
               <w:lastRenderedPageBreak/>
               <w:t>laundrypowder</w:t>
             </w:r>
+            <w:proofErr w:type="spellEnd"/>
           </w:p>
         </w:tc>
         <w:tc>
@@ -27794,6 +29017,7 @@
                 <w:szCs w:val="24"/>
               </w:rPr>
             </w:pPr>
+            <w:proofErr w:type="spellStart"/>
             <w:r>
               <w:rPr>
                 <w:sz w:val="24"/>
@@ -27801,6 +29025,7 @@
               </w:rPr>
               <w:t>householcleaners</w:t>
             </w:r>
+            <w:proofErr w:type="spellEnd"/>
           </w:p>
         </w:tc>
         <w:tc>
@@ -28420,6 +29645,7 @@
                 <w:szCs w:val="24"/>
               </w:rPr>
             </w:pPr>
+            <w:proofErr w:type="spellStart"/>
             <w:r>
               <w:rPr>
                 <w:sz w:val="24"/>
@@ -28427,6 +29653,7 @@
               </w:rPr>
               <w:t>Napies</w:t>
             </w:r>
+            <w:proofErr w:type="spellEnd"/>
           </w:p>
         </w:tc>
         <w:tc>
@@ -29333,6 +30560,7 @@
                 <w:szCs w:val="24"/>
               </w:rPr>
             </w:pPr>
+            <w:proofErr w:type="spellStart"/>
             <w:r>
               <w:rPr>
                 <w:sz w:val="24"/>
@@ -29340,6 +30568,7 @@
               </w:rPr>
               <w:t>dishwashingliquid</w:t>
             </w:r>
+            <w:proofErr w:type="spellEnd"/>
           </w:p>
         </w:tc>
         <w:tc>
@@ -29721,6 +30950,7 @@
                 <w:szCs w:val="24"/>
               </w:rPr>
             </w:pPr>
+            <w:proofErr w:type="spellStart"/>
             <w:r>
               <w:rPr>
                 <w:sz w:val="24"/>
@@ -29728,6 +30958,7 @@
               </w:rPr>
               <w:t>TeaTowel</w:t>
             </w:r>
+            <w:proofErr w:type="spellEnd"/>
           </w:p>
         </w:tc>
         <w:tc>
@@ -29963,7 +31194,21 @@
         <w:rPr>
           <w:color w:val="0070C0"/>
         </w:rPr>
-        <w:t>Appendix IV – ReceiptID[Duplicates]</w:t>
+        <w:t xml:space="preserve">Appendix IV – </w:t>
+      </w:r>
+      <w:proofErr w:type="spellStart"/>
+      <w:r>
+        <w:rPr>
+          <w:color w:val="0070C0"/>
+        </w:rPr>
+        <w:t>ReceiptID</w:t>
+      </w:r>
+      <w:proofErr w:type="spellEnd"/>
+      <w:r>
+        <w:rPr>
+          <w:color w:val="0070C0"/>
+        </w:rPr>
+        <w:t>[Duplicates]</w:t>
       </w:r>
       <w:bookmarkEnd w:id="28"/>
     </w:p>
@@ -30467,9 +31712,17 @@
         <w:rPr>
           <w:color w:val="0070C0"/>
         </w:rPr>
-        <w:t>Appendix VI – pmethod</w:t>
+        <w:t xml:space="preserve">Appendix VI – </w:t>
+      </w:r>
+      <w:proofErr w:type="spellStart"/>
+      <w:r>
+        <w:rPr>
+          <w:color w:val="0070C0"/>
+        </w:rPr>
+        <w:t>pmethod</w:t>
       </w:r>
       <w:bookmarkEnd w:id="30"/>
+      <w:proofErr w:type="spellEnd"/>
     </w:p>
     <w:p/>
     <w:p>
@@ -30744,9 +31997,17 @@
         <w:rPr>
           <w:color w:val="0070C0"/>
         </w:rPr>
-        <w:t>Appendix VIII – homeown</w:t>
+        <w:t xml:space="preserve">Appendix VIII – </w:t>
+      </w:r>
+      <w:proofErr w:type="spellStart"/>
+      <w:r>
+        <w:rPr>
+          <w:color w:val="0070C0"/>
+        </w:rPr>
+        <w:t>homeown</w:t>
       </w:r>
       <w:bookmarkEnd w:id="32"/>
+      <w:proofErr w:type="spellEnd"/>
     </w:p>
     <w:p/>
     <w:p>
@@ -31371,8 +32632,16 @@
         <w:rPr>
           <w:color w:val="0070C0"/>
         </w:rPr>
-        <w:t>Appendix XI – nchildren</w:t>
-      </w:r>
+        <w:t xml:space="preserve">Appendix XI – </w:t>
+      </w:r>
+      <w:proofErr w:type="spellStart"/>
+      <w:r>
+        <w:rPr>
+          <w:color w:val="0070C0"/>
+        </w:rPr>
+        <w:t>nchildren</w:t>
+      </w:r>
+      <w:proofErr w:type="spellEnd"/>
     </w:p>
     <w:p>
       <w:pPr>
@@ -31907,6 +33176,7 @@
                 <w:color w:val="FFFFFF" w:themeColor="background1"/>
               </w:rPr>
             </w:pPr>
+            <w:proofErr w:type="spellStart"/>
             <w:r>
               <w:rPr>
                 <w:b/>
@@ -31914,6 +33184,7 @@
               </w:rPr>
               <w:t>Std.Dev</w:t>
             </w:r>
+            <w:proofErr w:type="spellEnd"/>
           </w:p>
         </w:tc>
       </w:tr>
@@ -32703,6 +33974,7 @@
                 <w:i/>
               </w:rPr>
             </w:pPr>
+            <w:proofErr w:type="spellStart"/>
             <w:r>
               <w:rPr>
                 <w:rFonts w:asciiTheme="minorHAnsi" w:hAnsiTheme="minorHAnsi"/>
@@ -32712,6 +33984,7 @@
               </w:rPr>
               <w:t>pmethod</w:t>
             </w:r>
+            <w:proofErr w:type="spellEnd"/>
           </w:p>
         </w:tc>
         <w:tc>
@@ -32852,6 +34125,7 @@
               </w:rPr>
               <w:t xml:space="preserve"> </w:t>
             </w:r>
+            <w:proofErr w:type="spellStart"/>
             <w:r>
               <w:rPr>
                 <w:rFonts w:asciiTheme="minorHAnsi" w:hAnsiTheme="minorHAnsi" w:cs="Times New Roman"/>
@@ -32860,6 +34134,7 @@
               </w:rPr>
               <w:t>Eftpos</w:t>
             </w:r>
+            <w:proofErr w:type="spellEnd"/>
             <w:r>
               <w:rPr>
                 <w:rFonts w:asciiTheme="minorHAnsi" w:hAnsiTheme="minorHAnsi" w:cs="Times New Roman"/>
@@ -33250,6 +34525,7 @@
                 <w:i/>
               </w:rPr>
             </w:pPr>
+            <w:proofErr w:type="spellStart"/>
             <w:r>
               <w:rPr>
                 <w:rFonts w:asciiTheme="minorHAnsi" w:hAnsiTheme="minorHAnsi"/>
@@ -33259,6 +34535,7 @@
               </w:rPr>
               <w:t>homeown</w:t>
             </w:r>
+            <w:proofErr w:type="spellEnd"/>
           </w:p>
         </w:tc>
         <w:tc>
@@ -33568,6 +34845,7 @@
                 <w:i/>
               </w:rPr>
             </w:pPr>
+            <w:proofErr w:type="spellStart"/>
             <w:r>
               <w:rPr>
                 <w:rFonts w:asciiTheme="minorHAnsi" w:hAnsiTheme="minorHAnsi"/>
@@ -33577,6 +34855,7 @@
               </w:rPr>
               <w:t>nchildren</w:t>
             </w:r>
+            <w:proofErr w:type="spellEnd"/>
           </w:p>
         </w:tc>
         <w:tc>
@@ -34984,12 +36263,14 @@
         </w:rPr>
         <w:t xml:space="preserve"> –  </w:t>
       </w:r>
+      <w:proofErr w:type="spellStart"/>
       <w:r>
         <w:rPr>
           <w:color w:val="0070C0"/>
         </w:rPr>
         <w:t>Homeown</w:t>
       </w:r>
+      <w:proofErr w:type="spellEnd"/>
       <w:r>
         <w:rPr>
           <w:color w:val="0070C0"/>

</xml_diff>

<commit_message>
Customer Profile Analysis #3
</commit_message>
<xml_diff>
--- a/BANK MARKETING DATA/Project_report.docx
+++ b/BANK MARKETING DATA/Project_report.docx
@@ -4022,25 +4022,7 @@
           <w:sz w:val="24"/>
           <w:szCs w:val="24"/>
         </w:rPr>
-        <w:t xml:space="preserve">. SMOTE(Synthetic Minority Over-sampling </w:t>
-      </w:r>
-      <w:proofErr w:type="spellStart"/>
-      <w:r>
-        <w:rPr>
-          <w:rFonts w:ascii="Calibri" w:hAnsi="Calibri" w:cs="Calibri"/>
-          <w:sz w:val="24"/>
-          <w:szCs w:val="24"/>
-        </w:rPr>
-        <w:t>TEchnique</w:t>
-      </w:r>
-      <w:proofErr w:type="spellEnd"/>
-      <w:r>
-        <w:rPr>
-          <w:rFonts w:ascii="Calibri" w:hAnsi="Calibri" w:cs="Calibri"/>
-          <w:sz w:val="24"/>
-          <w:szCs w:val="24"/>
-        </w:rPr>
-        <w:t xml:space="preserve">) was performed to handle the imbalance in the dataset. Various </w:t>
+        <w:t xml:space="preserve">. SMOTE(Synthetic Minority Over-sampling TEchnique) was performed to handle the imbalance in the dataset. Various </w:t>
       </w:r>
       <w:r>
         <w:rPr>
@@ -4640,36 +4622,8 @@
           <w:sz w:val="24"/>
           <w:szCs w:val="24"/>
         </w:rPr>
-        <w:t xml:space="preserve"> Variables representing campaign information – contact, day, month, duration, campaign, </w:t>
-      </w:r>
-      <w:proofErr w:type="spellStart"/>
-      <w:r>
-        <w:rPr>
-          <w:rFonts w:ascii="Calibri" w:hAnsi="Calibri" w:cs="Calibri"/>
-          <w:sz w:val="24"/>
-          <w:szCs w:val="24"/>
-        </w:rPr>
-        <w:t>pdays</w:t>
-      </w:r>
-      <w:proofErr w:type="spellEnd"/>
-      <w:r>
-        <w:rPr>
-          <w:rFonts w:ascii="Calibri" w:hAnsi="Calibri" w:cs="Calibri"/>
-          <w:sz w:val="24"/>
-          <w:szCs w:val="24"/>
-        </w:rPr>
-        <w:t xml:space="preserve">, previous, </w:t>
-      </w:r>
-      <w:proofErr w:type="spellStart"/>
-      <w:r>
-        <w:rPr>
-          <w:rFonts w:ascii="Calibri" w:hAnsi="Calibri" w:cs="Calibri"/>
-          <w:sz w:val="24"/>
-          <w:szCs w:val="24"/>
-        </w:rPr>
-        <w:t>poutcome</w:t>
-      </w:r>
-      <w:proofErr w:type="spellEnd"/>
+        <w:t xml:space="preserve"> Variables representing campaign information – contact, day, month, duration, campaign, pdays, previous, poutcome</w:t>
+      </w:r>
       <w:r>
         <w:rPr>
           <w:rFonts w:ascii="Calibri" w:hAnsi="Calibri" w:cs="Calibri"/>
@@ -6818,7 +6772,6 @@
                 <w:bCs/>
               </w:rPr>
             </w:pPr>
-            <w:proofErr w:type="spellStart"/>
             <w:r>
               <w:rPr>
                 <w:rFonts w:asciiTheme="minorHAnsi" w:hAnsiTheme="minorHAnsi"/>
@@ -6827,7 +6780,6 @@
               </w:rPr>
               <w:t>pdays</w:t>
             </w:r>
-            <w:proofErr w:type="spellEnd"/>
           </w:p>
         </w:tc>
         <w:tc>
@@ -7018,7 +6970,6 @@
                 <w:bCs/>
               </w:rPr>
             </w:pPr>
-            <w:proofErr w:type="spellStart"/>
             <w:r>
               <w:rPr>
                 <w:rFonts w:asciiTheme="minorHAnsi" w:hAnsiTheme="minorHAnsi"/>
@@ -7027,7 +6978,6 @@
               </w:rPr>
               <w:t>poutcome</w:t>
             </w:r>
-            <w:proofErr w:type="spellEnd"/>
           </w:p>
         </w:tc>
         <w:tc>
@@ -8808,23 +8758,79 @@
           <w:sz w:val="24"/>
           <w:szCs w:val="24"/>
         </w:rPr>
-        <w:t>Coles customers’ age range from 16 to 95 years averaging around 39 years. The median annual income is $70,170</w:t>
-      </w:r>
-      <w:r>
-        <w:rPr>
-          <w:rFonts w:ascii="Calibri" w:hAnsi="Calibri" w:cs="Calibri"/>
-          <w:sz w:val="24"/>
-          <w:szCs w:val="24"/>
-        </w:rPr>
-        <w:t xml:space="preserve"> with 50% of the customers earning between $65,623 and $75,324</w:t>
-      </w:r>
-      <w:r>
-        <w:rPr>
-          <w:rFonts w:ascii="Calibri" w:hAnsi="Calibri" w:cs="Calibri"/>
-          <w:sz w:val="24"/>
-          <w:szCs w:val="24"/>
-        </w:rPr>
-        <w:t>. There seems to be a gap between income $120,000 and $130,000 with no apparent reason that justifies it.</w:t>
+        <w:t>Most of the account holders have blue-collar jobs or jobs in management.</w:t>
+      </w:r>
+      <w:r>
+        <w:rPr>
+          <w:rFonts w:ascii="Calibri" w:hAnsi="Calibri" w:cs="Calibri"/>
+          <w:sz w:val="24"/>
+          <w:szCs w:val="24"/>
+        </w:rPr>
+        <w:t xml:space="preserve"> Moreover, v</w:t>
+      </w:r>
+      <w:r>
+        <w:rPr>
+          <w:rFonts w:ascii="Calibri" w:hAnsi="Calibri" w:cs="Calibri"/>
+          <w:sz w:val="24"/>
+          <w:szCs w:val="24"/>
+        </w:rPr>
+        <w:t>ery few housemaids and students have bank accounts in th</w:t>
+      </w:r>
+      <w:r>
+        <w:rPr>
+          <w:rFonts w:ascii="Calibri" w:hAnsi="Calibri" w:cs="Calibri"/>
+          <w:sz w:val="24"/>
+          <w:szCs w:val="24"/>
+        </w:rPr>
+        <w:t>e</w:t>
+      </w:r>
+      <w:r>
+        <w:rPr>
+          <w:rFonts w:ascii="Calibri" w:hAnsi="Calibri" w:cs="Calibri"/>
+          <w:sz w:val="24"/>
+          <w:szCs w:val="24"/>
+        </w:rPr>
+        <w:t xml:space="preserve"> bank. </w:t>
+      </w:r>
+      <w:r>
+        <w:rPr>
+          <w:rFonts w:ascii="Calibri" w:hAnsi="Calibri" w:cs="Calibri"/>
+          <w:sz w:val="24"/>
+          <w:szCs w:val="24"/>
+        </w:rPr>
+        <w:t>Furthermore, most of the account holders</w:t>
+      </w:r>
+      <w:r>
+        <w:rPr>
+          <w:rFonts w:ascii="Calibri" w:hAnsi="Calibri" w:cs="Calibri"/>
+          <w:sz w:val="24"/>
+          <w:szCs w:val="24"/>
+        </w:rPr>
+        <w:t xml:space="preserve"> </w:t>
+      </w:r>
+      <w:r>
+        <w:rPr>
+          <w:rFonts w:ascii="Calibri" w:hAnsi="Calibri" w:cs="Calibri"/>
+          <w:sz w:val="24"/>
+          <w:szCs w:val="24"/>
+        </w:rPr>
+        <w:t>are married</w:t>
+      </w:r>
+      <w:r>
+        <w:rPr>
+          <w:rFonts w:ascii="Calibri" w:hAnsi="Calibri" w:cs="Calibri"/>
+          <w:sz w:val="24"/>
+          <w:szCs w:val="24"/>
+        </w:rPr>
+        <w:t xml:space="preserve"> and have secondary education followed by account holders who have tertiary education</w:t>
+      </w:r>
+      <w:r>
+        <w:rPr>
+          <w:rFonts w:ascii="Calibri" w:hAnsi="Calibri" w:cs="Calibri"/>
+          <w:sz w:val="24"/>
+          <w:szCs w:val="24"/>
+        </w:rPr>
+        <w:t>.</w:t>
       </w:r>
     </w:p>
     <w:p>
@@ -8854,47 +8860,63 @@
           <w:sz w:val="24"/>
           <w:szCs w:val="24"/>
         </w:rPr>
-        <w:t xml:space="preserve">At least 60% of the customers are female and they spend </w:t>
-      </w:r>
-      <w:r>
-        <w:rPr>
-          <w:rFonts w:ascii="Calibri" w:hAnsi="Calibri" w:cs="Calibri"/>
-          <w:sz w:val="24"/>
-          <w:szCs w:val="24"/>
-        </w:rPr>
-        <w:t xml:space="preserve">a </w:t>
-      </w:r>
-      <w:r>
-        <w:rPr>
-          <w:rFonts w:ascii="Calibri" w:hAnsi="Calibri" w:cs="Calibri"/>
-          <w:sz w:val="24"/>
-          <w:szCs w:val="24"/>
-        </w:rPr>
-        <w:t>median amount of $68.17 per transaction, where males spend $56.72 which indicates that generally</w:t>
-      </w:r>
-      <w:r>
-        <w:rPr>
-          <w:rFonts w:ascii="Calibri" w:hAnsi="Calibri" w:cs="Calibri"/>
-          <w:sz w:val="24"/>
-          <w:szCs w:val="24"/>
-        </w:rPr>
-        <w:t>,</w:t>
-      </w:r>
-      <w:r>
-        <w:rPr>
-          <w:rFonts w:ascii="Calibri" w:hAnsi="Calibri" w:cs="Calibri"/>
-          <w:sz w:val="24"/>
-          <w:szCs w:val="24"/>
-        </w:rPr>
-        <w:t xml:space="preserve"> women take care of the grocery.</w:t>
-      </w:r>
-      <w:r>
-        <w:rPr>
-          <w:rFonts w:ascii="Calibri" w:hAnsi="Calibri" w:cs="Calibri"/>
-          <w:sz w:val="24"/>
-          <w:szCs w:val="24"/>
-        </w:rPr>
-        <w:t xml:space="preserve"> The median amount spent by all the customers on is around $63.28.</w:t>
+        <w:t xml:space="preserve">Nearly </w:t>
+      </w:r>
+      <w:r>
+        <w:rPr>
+          <w:rFonts w:ascii="Calibri" w:hAnsi="Calibri" w:cs="Calibri"/>
+          <w:sz w:val="24"/>
+          <w:szCs w:val="24"/>
+        </w:rPr>
+        <w:t>2</w:t>
+      </w:r>
+      <w:r>
+        <w:rPr>
+          <w:rFonts w:ascii="Calibri" w:hAnsi="Calibri" w:cs="Calibri"/>
+          <w:sz w:val="24"/>
+          <w:szCs w:val="24"/>
+        </w:rPr>
+        <w:t>% of the account holders</w:t>
+      </w:r>
+      <w:r>
+        <w:rPr>
+          <w:rFonts w:ascii="Calibri" w:hAnsi="Calibri" w:cs="Calibri"/>
+          <w:sz w:val="24"/>
+          <w:szCs w:val="24"/>
+        </w:rPr>
+        <w:t xml:space="preserve"> </w:t>
+      </w:r>
+      <w:r>
+        <w:rPr>
+          <w:rFonts w:ascii="Calibri" w:hAnsi="Calibri" w:cs="Calibri"/>
+          <w:sz w:val="24"/>
+          <w:szCs w:val="24"/>
+        </w:rPr>
+        <w:t>failed to repay a debt back to the bank.</w:t>
+      </w:r>
+      <w:r>
+        <w:rPr>
+          <w:rFonts w:ascii="Calibri" w:hAnsi="Calibri" w:cs="Calibri"/>
+          <w:sz w:val="24"/>
+          <w:szCs w:val="24"/>
+        </w:rPr>
+        <w:t xml:space="preserve"> </w:t>
+      </w:r>
+      <w:r>
+        <w:rPr>
+          <w:rFonts w:ascii="Calibri" w:hAnsi="Calibri" w:cs="Calibri"/>
+          <w:sz w:val="24"/>
+          <w:szCs w:val="24"/>
+        </w:rPr>
+        <w:t xml:space="preserve">Most of the high balance account holders are in management jobs or retired and had tertiary education. </w:t>
+      </w:r>
+      <w:r>
+        <w:rPr>
+          <w:rFonts w:ascii="Calibri" w:hAnsi="Calibri" w:cs="Calibri"/>
+          <w:sz w:val="24"/>
+          <w:szCs w:val="24"/>
+        </w:rPr>
+        <w:t>Given the high balance, most of the account holders do not have default credit, personal loans, and home loans.</w:t>
       </w:r>
     </w:p>
     <w:p>
@@ -8924,47 +8946,31 @@
           <w:sz w:val="24"/>
           <w:szCs w:val="24"/>
         </w:rPr>
-        <w:t>At least 73% of the customers own a house</w:t>
-      </w:r>
-      <w:r>
-        <w:rPr>
-          <w:rFonts w:ascii="Calibri" w:hAnsi="Calibri" w:cs="Calibri"/>
-          <w:sz w:val="24"/>
-          <w:szCs w:val="24"/>
-        </w:rPr>
-        <w:t xml:space="preserve"> and they spend 16% </w:t>
-      </w:r>
-      <w:r>
-        <w:rPr>
-          <w:rFonts w:ascii="Calibri" w:hAnsi="Calibri" w:cs="Calibri"/>
-          <w:sz w:val="24"/>
-          <w:szCs w:val="24"/>
-        </w:rPr>
-        <w:t>less</w:t>
-      </w:r>
-      <w:r>
-        <w:rPr>
-          <w:rFonts w:ascii="Calibri" w:hAnsi="Calibri" w:cs="Calibri"/>
-          <w:sz w:val="24"/>
-          <w:szCs w:val="24"/>
-        </w:rPr>
-        <w:t xml:space="preserve"> median value than custom</w:t>
-      </w:r>
-      <w:r>
-        <w:rPr>
-          <w:rFonts w:ascii="Calibri" w:hAnsi="Calibri" w:cs="Calibri"/>
-          <w:sz w:val="24"/>
-          <w:szCs w:val="24"/>
-        </w:rPr>
-        <w:t>e</w:t>
-      </w:r>
-      <w:r>
-        <w:rPr>
-          <w:rFonts w:ascii="Calibri" w:hAnsi="Calibri" w:cs="Calibri"/>
-          <w:sz w:val="24"/>
-          <w:szCs w:val="24"/>
-        </w:rPr>
-        <w:t>rs who</w:t>
+        <w:t xml:space="preserve">Almost 9% of the account holders who have negative balance are working middle-aged adults. </w:t>
+      </w:r>
+      <w:r>
+        <w:rPr>
+          <w:rFonts w:ascii="Calibri" w:hAnsi="Calibri" w:cs="Calibri"/>
+          <w:sz w:val="24"/>
+          <w:szCs w:val="24"/>
+        </w:rPr>
+        <w:t xml:space="preserve">In contrast to the high rollers, </w:t>
+      </w:r>
+      <w:r>
+        <w:rPr>
+          <w:rFonts w:ascii="Calibri" w:hAnsi="Calibri" w:cs="Calibri"/>
+          <w:sz w:val="24"/>
+          <w:szCs w:val="24"/>
+        </w:rPr>
+        <w:t xml:space="preserve">most of </w:t>
+      </w:r>
+      <w:r>
+        <w:rPr>
+          <w:rFonts w:ascii="Calibri" w:hAnsi="Calibri" w:cs="Calibri"/>
+          <w:sz w:val="24"/>
+          <w:szCs w:val="24"/>
+        </w:rPr>
+        <w:t>the negative balance holders have</w:t>
       </w:r>
       <w:r>
         <w:rPr>
@@ -8980,50 +8986,49 @@
           <w:sz w:val="24"/>
           <w:szCs w:val="24"/>
         </w:rPr>
-        <w:t>own a house</w:t>
-      </w:r>
-      <w:r>
-        <w:rPr>
-          <w:rFonts w:ascii="Calibri" w:hAnsi="Calibri" w:cs="Calibri"/>
-          <w:sz w:val="24"/>
-          <w:szCs w:val="24"/>
-        </w:rPr>
-        <w:t xml:space="preserve"> and 70% of the customers are parents. Generally</w:t>
-      </w:r>
-      <w:r>
-        <w:rPr>
-          <w:rFonts w:ascii="Calibri" w:hAnsi="Calibri" w:cs="Calibri"/>
-          <w:sz w:val="24"/>
-          <w:szCs w:val="24"/>
-        </w:rPr>
-        <w:t>,</w:t>
-      </w:r>
-      <w:r>
-        <w:rPr>
-          <w:rFonts w:ascii="Calibri" w:hAnsi="Calibri" w:cs="Calibri"/>
-          <w:sz w:val="24"/>
-          <w:szCs w:val="24"/>
-        </w:rPr>
-        <w:t xml:space="preserve"> customers have </w:t>
-      </w:r>
-      <w:r>
-        <w:rPr>
-          <w:rFonts w:ascii="Calibri" w:hAnsi="Calibri" w:cs="Calibri"/>
-          <w:sz w:val="24"/>
-          <w:szCs w:val="24"/>
-        </w:rPr>
-        <w:t>1, 2 or 3 children. There are very few occurrences where customers have more than 3 children.</w:t>
-      </w:r>
-    </w:p>
-    <w:p>
-      <w:pPr>
-        <w:spacing w:after="0"/>
-        <w:rPr>
-          <w:rFonts w:ascii="Calibri" w:hAnsi="Calibri" w:cs="Calibri"/>
-          <w:sz w:val="24"/>
-          <w:szCs w:val="24"/>
-        </w:rPr>
-      </w:pPr>
+        <w:t>completed the</w:t>
+      </w:r>
+      <w:r>
+        <w:rPr>
+          <w:rFonts w:ascii="Calibri" w:hAnsi="Calibri" w:cs="Calibri"/>
+          <w:sz w:val="24"/>
+          <w:szCs w:val="24"/>
+        </w:rPr>
+        <w:t xml:space="preserve"> </w:t>
+      </w:r>
+      <w:r>
+        <w:rPr>
+          <w:rFonts w:ascii="Calibri" w:hAnsi="Calibri" w:cs="Calibri"/>
+          <w:sz w:val="24"/>
+          <w:szCs w:val="24"/>
+        </w:rPr>
+        <w:t xml:space="preserve">secondary level of education. </w:t>
+      </w:r>
+      <w:r>
+        <w:rPr>
+          <w:rFonts w:ascii="Calibri" w:hAnsi="Calibri" w:cs="Calibri"/>
+          <w:sz w:val="24"/>
+          <w:szCs w:val="24"/>
+        </w:rPr>
+        <w:t xml:space="preserve">Moreover, compared to high rollers 72% of these bank holders have house loans. </w:t>
+      </w:r>
+      <w:r>
+        <w:rPr>
+          <w:rFonts w:ascii="Calibri" w:hAnsi="Calibri" w:cs="Calibri"/>
+          <w:sz w:val="24"/>
+          <w:szCs w:val="24"/>
+        </w:rPr>
+        <w:t xml:space="preserve"> Also, </w:t>
+      </w:r>
+      <w:r>
+        <w:rPr>
+          <w:rFonts w:ascii="Calibri" w:hAnsi="Calibri" w:cs="Calibri"/>
+          <w:sz w:val="24"/>
+          <w:szCs w:val="24"/>
+        </w:rPr>
+        <w:lastRenderedPageBreak/>
+        <w:t>87% of these account holders were never previously contacted regarding the campaign which can be explained by the negative balance.</w:t>
+      </w:r>
     </w:p>
     <w:p>
       <w:pPr>
@@ -9035,1215 +9040,6 @@
           <w:szCs w:val="24"/>
         </w:rPr>
       </w:pPr>
-      <w:r>
-        <w:rPr>
-          <w:rFonts w:ascii="Calibri" w:hAnsi="Calibri" w:cs="Calibri"/>
-          <w:sz w:val="24"/>
-          <w:szCs w:val="24"/>
-        </w:rPr>
-        <w:t xml:space="preserve">The payment preferences of the customers are(in descending order): </w:t>
-      </w:r>
-      <w:r>
-        <w:rPr>
-          <w:rFonts w:ascii="Calibri" w:hAnsi="Calibri" w:cs="Calibri"/>
-          <w:sz w:val="24"/>
-          <w:szCs w:val="24"/>
-        </w:rPr>
-        <w:t>Card 42.49%, EFTPOS 30.5%, Cash 14.4%.</w:t>
-      </w:r>
-    </w:p>
-    <w:p>
-      <w:pPr>
-        <w:spacing w:after="0"/>
-        <w:jc w:val="both"/>
-        <w:rPr>
-          <w:rFonts w:ascii="Calibri" w:hAnsi="Calibri" w:cs="Calibri"/>
-          <w:sz w:val="24"/>
-          <w:szCs w:val="24"/>
-        </w:rPr>
-      </w:pPr>
-    </w:p>
-    <w:p>
-      <w:pPr>
-        <w:spacing w:after="0" w:line="276" w:lineRule="auto"/>
-        <w:ind w:right="712"/>
-        <w:jc w:val="both"/>
-        <w:rPr>
-          <w:rFonts w:ascii="Calibri" w:hAnsi="Calibri" w:cs="Calibri"/>
-          <w:sz w:val="24"/>
-          <w:szCs w:val="24"/>
-        </w:rPr>
-      </w:pPr>
-      <w:r>
-        <w:rPr>
-          <w:rFonts w:ascii="Calibri" w:hAnsi="Calibri" w:cs="Calibri"/>
-          <w:b/>
-          <w:bCs/>
-          <w:sz w:val="24"/>
-          <w:szCs w:val="24"/>
-        </w:rPr>
-        <w:t>FUN FACT</w:t>
-      </w:r>
-      <w:r>
-        <w:rPr>
-          <w:rFonts w:ascii="Calibri" w:hAnsi="Calibri" w:cs="Calibri"/>
-          <w:sz w:val="24"/>
-          <w:szCs w:val="24"/>
-        </w:rPr>
-        <w:t xml:space="preserve">: - </w:t>
-      </w:r>
-      <w:r>
-        <w:rPr>
-          <w:rFonts w:ascii="Calibri" w:hAnsi="Calibri" w:cs="Calibri"/>
-          <w:sz w:val="24"/>
-          <w:szCs w:val="24"/>
-        </w:rPr>
-        <w:t>Around 31%(18,076) of the total customers own a pet(s). Out of those 18,076 customers 53% own a dog(s), 37% own a cat(s) and 10% own both a dog(s) and a cat(s).</w:t>
-      </w:r>
-    </w:p>
-    <w:p>
-      <w:pPr>
-        <w:spacing w:after="0"/>
-        <w:rPr>
-          <w:rFonts w:ascii="Calibri" w:hAnsi="Calibri" w:cs="Calibri"/>
-          <w:sz w:val="24"/>
-          <w:szCs w:val="24"/>
-        </w:rPr>
-      </w:pPr>
-    </w:p>
-    <w:p>
-      <w:pPr>
-        <w:shd w:val="clear" w:color="auto" w:fill="FFFFFF"/>
-        <w:tabs>
-          <w:tab w:val="left" w:pos="916"/>
-          <w:tab w:val="left" w:pos="1832"/>
-          <w:tab w:val="left" w:pos="2748"/>
-          <w:tab w:val="left" w:pos="3664"/>
-          <w:tab w:val="left" w:pos="4580"/>
-          <w:tab w:val="left" w:pos="5496"/>
-          <w:tab w:val="left" w:pos="6412"/>
-          <w:tab w:val="left" w:pos="7328"/>
-          <w:tab w:val="left" w:pos="8244"/>
-          <w:tab w:val="left" w:pos="9160"/>
-          <w:tab w:val="left" w:pos="10076"/>
-          <w:tab w:val="left" w:pos="10992"/>
-          <w:tab w:val="left" w:pos="11908"/>
-          <w:tab w:val="left" w:pos="12824"/>
-          <w:tab w:val="left" w:pos="13740"/>
-          <w:tab w:val="left" w:pos="14656"/>
-        </w:tabs>
-        <w:wordWrap w:val="0"/>
-        <w:spacing w:after="0" w:line="360" w:lineRule="auto"/>
-        <w:ind w:left="480" w:right="480" w:hanging="480"/>
-        <w:jc w:val="both"/>
-        <w:rPr>
-          <w:rFonts w:ascii="Calibri" w:eastAsia="Times New Roman" w:hAnsi="Calibri" w:cs="Calibri"/>
-          <w:color w:val="000000"/>
-          <w:sz w:val="24"/>
-          <w:szCs w:val="24"/>
-          <w:lang w:eastAsia="en-AU" w:bidi="gu-IN"/>
-        </w:rPr>
-      </w:pPr>
-      <w:r>
-        <w:rPr>
-          <w:rFonts w:ascii="Calibri" w:eastAsia="Times New Roman" w:hAnsi="Calibri" w:cs="Calibri"/>
-          <w:color w:val="000000"/>
-          <w:sz w:val="24"/>
-          <w:szCs w:val="24"/>
-          <w:lang w:eastAsia="en-AU" w:bidi="gu-IN"/>
-        </w:rPr>
-        <w:t>The </w:t>
-      </w:r>
-      <w:r>
-        <w:rPr>
-          <w:rFonts w:ascii="Calibri" w:eastAsia="Times New Roman" w:hAnsi="Calibri" w:cs="Calibri"/>
-          <w:b/>
-          <w:bCs/>
-          <w:color w:val="000000"/>
-          <w:sz w:val="24"/>
-          <w:szCs w:val="24"/>
-          <w:lang w:eastAsia="en-AU" w:bidi="gu-IN"/>
-        </w:rPr>
-        <w:t>MOST</w:t>
-      </w:r>
-      <w:r>
-        <w:rPr>
-          <w:rFonts w:ascii="Calibri" w:eastAsia="Times New Roman" w:hAnsi="Calibri" w:cs="Calibri"/>
-          <w:color w:val="000000"/>
-          <w:sz w:val="24"/>
-          <w:szCs w:val="24"/>
-          <w:lang w:eastAsia="en-AU" w:bidi="gu-IN"/>
-        </w:rPr>
-        <w:t xml:space="preserve"> purchased items </w:t>
-      </w:r>
-      <w:r>
-        <w:rPr>
-          <w:rFonts w:ascii="Calibri" w:eastAsia="Times New Roman" w:hAnsi="Calibri" w:cs="Calibri"/>
-          <w:color w:val="000000"/>
-          <w:sz w:val="24"/>
-          <w:szCs w:val="24"/>
-          <w:lang w:eastAsia="en-AU" w:bidi="gu-IN"/>
-        </w:rPr>
-        <w:t>we</w:t>
-      </w:r>
-      <w:r>
-        <w:rPr>
-          <w:rFonts w:ascii="Calibri" w:eastAsia="Times New Roman" w:hAnsi="Calibri" w:cs="Calibri"/>
-          <w:color w:val="000000"/>
-          <w:sz w:val="24"/>
-          <w:szCs w:val="24"/>
-          <w:lang w:eastAsia="en-AU" w:bidi="gu-IN"/>
-        </w:rPr>
-        <w:t>re:</w:t>
-      </w:r>
-      <w:r>
-        <w:rPr>
-          <w:rFonts w:ascii="Calibri" w:eastAsia="Times New Roman" w:hAnsi="Calibri" w:cs="Calibri"/>
-          <w:color w:val="000000"/>
-          <w:sz w:val="24"/>
-          <w:szCs w:val="24"/>
-          <w:lang w:eastAsia="en-AU" w:bidi="gu-IN"/>
-        </w:rPr>
-        <w:tab/>
-      </w:r>
-      <w:r>
-        <w:rPr>
-          <w:rFonts w:ascii="Calibri" w:eastAsia="Times New Roman" w:hAnsi="Calibri" w:cs="Calibri"/>
-          <w:color w:val="000000"/>
-          <w:sz w:val="24"/>
-          <w:szCs w:val="24"/>
-          <w:lang w:eastAsia="en-AU" w:bidi="gu-IN"/>
-        </w:rPr>
-        <w:tab/>
-      </w:r>
-      <w:r>
-        <w:rPr>
-          <w:rFonts w:ascii="Calibri" w:eastAsia="Times New Roman" w:hAnsi="Calibri" w:cs="Calibri"/>
-          <w:color w:val="000000"/>
-          <w:sz w:val="24"/>
-          <w:szCs w:val="24"/>
-          <w:lang w:eastAsia="en-AU" w:bidi="gu-IN"/>
-        </w:rPr>
-        <w:tab/>
-      </w:r>
-      <w:r>
-        <w:rPr>
-          <w:rFonts w:ascii="Calibri" w:eastAsia="Times New Roman" w:hAnsi="Calibri" w:cs="Calibri"/>
-          <w:color w:val="000000"/>
-          <w:sz w:val="24"/>
-          <w:szCs w:val="24"/>
-          <w:lang w:eastAsia="en-AU" w:bidi="gu-IN"/>
-        </w:rPr>
-        <w:t>The </w:t>
-      </w:r>
-      <w:r>
-        <w:rPr>
-          <w:rFonts w:ascii="Calibri" w:eastAsia="Times New Roman" w:hAnsi="Calibri" w:cs="Calibri"/>
-          <w:b/>
-          <w:bCs/>
-          <w:color w:val="000000"/>
-          <w:sz w:val="24"/>
-          <w:szCs w:val="24"/>
-          <w:lang w:eastAsia="en-AU" w:bidi="gu-IN"/>
-        </w:rPr>
-        <w:t>LEAST</w:t>
-      </w:r>
-      <w:r>
-        <w:rPr>
-          <w:rFonts w:ascii="Calibri" w:eastAsia="Times New Roman" w:hAnsi="Calibri" w:cs="Calibri"/>
-          <w:color w:val="000000"/>
-          <w:sz w:val="24"/>
-          <w:szCs w:val="24"/>
-          <w:lang w:eastAsia="en-AU" w:bidi="gu-IN"/>
-        </w:rPr>
-        <w:t xml:space="preserve"> purchased items </w:t>
-      </w:r>
-      <w:r>
-        <w:rPr>
-          <w:rFonts w:ascii="Calibri" w:eastAsia="Times New Roman" w:hAnsi="Calibri" w:cs="Calibri"/>
-          <w:color w:val="000000"/>
-          <w:sz w:val="24"/>
-          <w:szCs w:val="24"/>
-          <w:lang w:eastAsia="en-AU" w:bidi="gu-IN"/>
-        </w:rPr>
-        <w:t>we</w:t>
-      </w:r>
-      <w:r>
-        <w:rPr>
-          <w:rFonts w:ascii="Calibri" w:eastAsia="Times New Roman" w:hAnsi="Calibri" w:cs="Calibri"/>
-          <w:color w:val="000000"/>
-          <w:sz w:val="24"/>
-          <w:szCs w:val="24"/>
-          <w:lang w:eastAsia="en-AU" w:bidi="gu-IN"/>
-        </w:rPr>
-        <w:t>re</w:t>
-      </w:r>
-      <w:r>
-        <w:rPr>
-          <w:rFonts w:ascii="Calibri" w:eastAsia="Times New Roman" w:hAnsi="Calibri" w:cs="Calibri"/>
-          <w:color w:val="000000"/>
-          <w:sz w:val="24"/>
-          <w:szCs w:val="24"/>
-          <w:lang w:eastAsia="en-AU" w:bidi="gu-IN"/>
-        </w:rPr>
-        <w:t xml:space="preserve">       </w:t>
-      </w:r>
-    </w:p>
-    <w:p>
-      <w:pPr>
-        <w:shd w:val="clear" w:color="auto" w:fill="FFFFFF"/>
-        <w:tabs>
-          <w:tab w:val="left" w:pos="916"/>
-          <w:tab w:val="left" w:pos="1832"/>
-          <w:tab w:val="left" w:pos="2748"/>
-          <w:tab w:val="left" w:pos="3664"/>
-          <w:tab w:val="left" w:pos="4580"/>
-          <w:tab w:val="left" w:pos="5496"/>
-          <w:tab w:val="left" w:pos="6412"/>
-          <w:tab w:val="left" w:pos="7328"/>
-          <w:tab w:val="left" w:pos="8244"/>
-          <w:tab w:val="left" w:pos="9160"/>
-          <w:tab w:val="left" w:pos="10076"/>
-          <w:tab w:val="left" w:pos="10992"/>
-          <w:tab w:val="left" w:pos="11908"/>
-          <w:tab w:val="left" w:pos="12824"/>
-          <w:tab w:val="left" w:pos="13740"/>
-          <w:tab w:val="left" w:pos="14656"/>
-        </w:tabs>
-        <w:wordWrap w:val="0"/>
-        <w:spacing w:after="0" w:line="276" w:lineRule="auto"/>
-        <w:ind w:left="480" w:right="480" w:hanging="480"/>
-        <w:jc w:val="both"/>
-        <w:rPr>
-          <w:rFonts w:ascii="Calibri" w:eastAsia="Times New Roman" w:hAnsi="Calibri" w:cs="Calibri"/>
-          <w:color w:val="000000"/>
-          <w:sz w:val="24"/>
-          <w:szCs w:val="24"/>
-          <w:lang w:eastAsia="en-AU" w:bidi="gu-IN"/>
-        </w:rPr>
-      </w:pPr>
-      <w:r>
-        <w:rPr>
-          <w:rFonts w:ascii="Calibri" w:eastAsia="Times New Roman" w:hAnsi="Calibri" w:cs="Calibri"/>
-          <w:color w:val="000000"/>
-          <w:sz w:val="24"/>
-          <w:szCs w:val="24"/>
-          <w:lang w:eastAsia="en-AU" w:bidi="gu-IN"/>
-        </w:rPr>
-        <w:t xml:space="preserve">    1. </w:t>
-      </w:r>
-      <w:r>
-        <w:rPr>
-          <w:rFonts w:ascii="Calibri" w:eastAsia="Times New Roman" w:hAnsi="Calibri" w:cs="Calibri"/>
-          <w:color w:val="000000"/>
-          <w:sz w:val="24"/>
-          <w:szCs w:val="24"/>
-          <w:bdr w:val="none" w:sz="0" w:space="0" w:color="auto" w:frame="1"/>
-          <w:shd w:val="clear" w:color="auto" w:fill="FFFFFF"/>
-          <w:lang w:eastAsia="en-AU" w:bidi="gu-IN"/>
-        </w:rPr>
-        <w:t>B</w:t>
-      </w:r>
-      <w:r>
-        <w:rPr>
-          <w:rFonts w:ascii="Calibri" w:eastAsia="Times New Roman" w:hAnsi="Calibri" w:cs="Calibri"/>
-          <w:color w:val="000000"/>
-          <w:sz w:val="24"/>
-          <w:szCs w:val="24"/>
-          <w:bdr w:val="none" w:sz="0" w:space="0" w:color="auto" w:frame="1"/>
-          <w:shd w:val="clear" w:color="auto" w:fill="FFFFFF"/>
-          <w:lang w:eastAsia="en-AU" w:bidi="gu-IN"/>
-        </w:rPr>
-        <w:t>read</w:t>
-      </w:r>
-      <w:r>
-        <w:rPr>
-          <w:rFonts w:ascii="Calibri" w:eastAsia="Times New Roman" w:hAnsi="Calibri" w:cs="Calibri"/>
-          <w:color w:val="000000"/>
-          <w:sz w:val="24"/>
-          <w:szCs w:val="24"/>
-          <w:bdr w:val="none" w:sz="0" w:space="0" w:color="auto" w:frame="1"/>
-          <w:shd w:val="clear" w:color="auto" w:fill="FFFFFF"/>
-          <w:lang w:eastAsia="en-AU" w:bidi="gu-IN"/>
-        </w:rPr>
-        <w:t xml:space="preserve">, </w:t>
-      </w:r>
-      <w:r>
-        <w:rPr>
-          <w:rFonts w:ascii="Calibri" w:eastAsia="Times New Roman" w:hAnsi="Calibri" w:cs="Calibri"/>
-          <w:color w:val="000000"/>
-          <w:sz w:val="24"/>
-          <w:szCs w:val="24"/>
-          <w:bdr w:val="none" w:sz="0" w:space="0" w:color="auto" w:frame="1"/>
-          <w:shd w:val="clear" w:color="auto" w:fill="FFFFFF"/>
-          <w:lang w:eastAsia="en-AU" w:bidi="gu-IN"/>
-        </w:rPr>
-        <w:t>82.85%</w:t>
-      </w:r>
-      <w:r>
-        <w:rPr>
-          <w:rFonts w:ascii="Calibri" w:eastAsia="Times New Roman" w:hAnsi="Calibri" w:cs="Calibri"/>
-          <w:color w:val="000000"/>
-          <w:sz w:val="24"/>
-          <w:szCs w:val="24"/>
-          <w:bdr w:val="none" w:sz="0" w:space="0" w:color="auto" w:frame="1"/>
-          <w:shd w:val="clear" w:color="auto" w:fill="FFFFFF"/>
-          <w:lang w:eastAsia="en-AU" w:bidi="gu-IN"/>
-        </w:rPr>
-        <w:t xml:space="preserve"> of the times</w:t>
-      </w:r>
-      <w:r>
-        <w:rPr>
-          <w:rFonts w:ascii="Calibri" w:eastAsia="Times New Roman" w:hAnsi="Calibri" w:cs="Calibri"/>
-          <w:color w:val="000000"/>
-          <w:sz w:val="24"/>
-          <w:szCs w:val="24"/>
-          <w:bdr w:val="none" w:sz="0" w:space="0" w:color="auto" w:frame="1"/>
-          <w:shd w:val="clear" w:color="auto" w:fill="FFFFFF"/>
-          <w:lang w:eastAsia="en-AU" w:bidi="gu-IN"/>
-        </w:rPr>
-        <w:tab/>
-      </w:r>
-      <w:r>
-        <w:rPr>
-          <w:rFonts w:ascii="Calibri" w:eastAsia="Times New Roman" w:hAnsi="Calibri" w:cs="Calibri"/>
-          <w:color w:val="000000"/>
-          <w:sz w:val="24"/>
-          <w:szCs w:val="24"/>
-          <w:bdr w:val="none" w:sz="0" w:space="0" w:color="auto" w:frame="1"/>
-          <w:shd w:val="clear" w:color="auto" w:fill="FFFFFF"/>
-          <w:lang w:eastAsia="en-AU" w:bidi="gu-IN"/>
-        </w:rPr>
-        <w:tab/>
-        <w:t xml:space="preserve">                     1. </w:t>
-      </w:r>
-      <w:r>
-        <w:rPr>
-          <w:rFonts w:ascii="Calibri" w:eastAsia="Times New Roman" w:hAnsi="Calibri" w:cs="Calibri"/>
-          <w:color w:val="000000"/>
-          <w:sz w:val="24"/>
-          <w:szCs w:val="24"/>
-          <w:bdr w:val="none" w:sz="0" w:space="0" w:color="auto" w:frame="1"/>
-          <w:shd w:val="clear" w:color="auto" w:fill="FFFFFF"/>
-          <w:lang w:eastAsia="en-AU" w:bidi="gu-IN"/>
-        </w:rPr>
-        <w:t>KitKat</w:t>
-      </w:r>
-      <w:r>
-        <w:rPr>
-          <w:rFonts w:ascii="Calibri" w:eastAsia="Times New Roman" w:hAnsi="Calibri" w:cs="Calibri"/>
-          <w:color w:val="000000"/>
-          <w:sz w:val="24"/>
-          <w:szCs w:val="24"/>
-          <w:bdr w:val="none" w:sz="0" w:space="0" w:color="auto" w:frame="1"/>
-          <w:shd w:val="clear" w:color="auto" w:fill="FFFFFF"/>
-          <w:lang w:eastAsia="en-AU" w:bidi="gu-IN"/>
-        </w:rPr>
-        <w:t xml:space="preserve">, </w:t>
-      </w:r>
-      <w:r>
-        <w:rPr>
-          <w:rFonts w:ascii="Calibri" w:eastAsia="Times New Roman" w:hAnsi="Calibri" w:cs="Calibri"/>
-          <w:color w:val="000000"/>
-          <w:sz w:val="24"/>
-          <w:szCs w:val="24"/>
-          <w:bdr w:val="none" w:sz="0" w:space="0" w:color="auto" w:frame="1"/>
-          <w:shd w:val="clear" w:color="auto" w:fill="FFFFFF"/>
-          <w:lang w:eastAsia="en-AU" w:bidi="gu-IN"/>
-        </w:rPr>
-        <w:t>1.64%</w:t>
-      </w:r>
-      <w:r>
-        <w:rPr>
-          <w:rFonts w:ascii="Calibri" w:eastAsia="Times New Roman" w:hAnsi="Calibri" w:cs="Calibri"/>
-          <w:color w:val="000000"/>
-          <w:sz w:val="24"/>
-          <w:szCs w:val="24"/>
-          <w:bdr w:val="none" w:sz="0" w:space="0" w:color="auto" w:frame="1"/>
-          <w:shd w:val="clear" w:color="auto" w:fill="FFFFFF"/>
-          <w:lang w:eastAsia="en-AU" w:bidi="gu-IN"/>
-        </w:rPr>
-        <w:t xml:space="preserve"> of the times</w:t>
-      </w:r>
-    </w:p>
-    <w:p>
-      <w:pPr>
-        <w:shd w:val="clear" w:color="auto" w:fill="FFFFFF"/>
-        <w:tabs>
-          <w:tab w:val="left" w:pos="916"/>
-          <w:tab w:val="left" w:pos="1832"/>
-          <w:tab w:val="left" w:pos="2748"/>
-          <w:tab w:val="left" w:pos="3664"/>
-          <w:tab w:val="left" w:pos="4580"/>
-          <w:tab w:val="left" w:pos="5496"/>
-          <w:tab w:val="left" w:pos="6412"/>
-          <w:tab w:val="left" w:pos="7328"/>
-          <w:tab w:val="left" w:pos="8244"/>
-          <w:tab w:val="left" w:pos="9160"/>
-          <w:tab w:val="left" w:pos="10076"/>
-          <w:tab w:val="left" w:pos="10992"/>
-          <w:tab w:val="left" w:pos="11908"/>
-          <w:tab w:val="left" w:pos="12824"/>
-          <w:tab w:val="left" w:pos="13740"/>
-          <w:tab w:val="left" w:pos="14656"/>
-        </w:tabs>
-        <w:wordWrap w:val="0"/>
-        <w:spacing w:after="0" w:line="276" w:lineRule="auto"/>
-        <w:ind w:right="480"/>
-        <w:jc w:val="both"/>
-        <w:rPr>
-          <w:rFonts w:ascii="Calibri" w:eastAsia="Times New Roman" w:hAnsi="Calibri" w:cs="Calibri"/>
-          <w:color w:val="000000"/>
-          <w:sz w:val="24"/>
-          <w:szCs w:val="24"/>
-          <w:bdr w:val="none" w:sz="0" w:space="0" w:color="auto" w:frame="1"/>
-          <w:shd w:val="clear" w:color="auto" w:fill="FFFFFF"/>
-          <w:lang w:eastAsia="en-AU" w:bidi="gu-IN"/>
-        </w:rPr>
-      </w:pPr>
-      <w:r>
-        <w:rPr>
-          <w:rFonts w:ascii="Calibri" w:eastAsia="Times New Roman" w:hAnsi="Calibri" w:cs="Calibri"/>
-          <w:color w:val="000000"/>
-          <w:sz w:val="24"/>
-          <w:szCs w:val="24"/>
-          <w:bdr w:val="none" w:sz="0" w:space="0" w:color="auto" w:frame="1"/>
-          <w:shd w:val="clear" w:color="auto" w:fill="FFFFFF"/>
-          <w:lang w:eastAsia="en-AU" w:bidi="gu-IN"/>
-        </w:rPr>
-        <w:t xml:space="preserve">    2. M</w:t>
-      </w:r>
-      <w:r>
-        <w:rPr>
-          <w:rFonts w:ascii="Calibri" w:eastAsia="Times New Roman" w:hAnsi="Calibri" w:cs="Calibri"/>
-          <w:color w:val="000000"/>
-          <w:sz w:val="24"/>
-          <w:szCs w:val="24"/>
-          <w:bdr w:val="none" w:sz="0" w:space="0" w:color="auto" w:frame="1"/>
-          <w:shd w:val="clear" w:color="auto" w:fill="FFFFFF"/>
-          <w:lang w:eastAsia="en-AU" w:bidi="gu-IN"/>
-        </w:rPr>
-        <w:t>ilk</w:t>
-      </w:r>
-      <w:r>
-        <w:rPr>
-          <w:rFonts w:ascii="Calibri" w:eastAsia="Times New Roman" w:hAnsi="Calibri" w:cs="Calibri"/>
-          <w:color w:val="000000"/>
-          <w:sz w:val="24"/>
-          <w:szCs w:val="24"/>
-          <w:bdr w:val="none" w:sz="0" w:space="0" w:color="auto" w:frame="1"/>
-          <w:shd w:val="clear" w:color="auto" w:fill="FFFFFF"/>
-          <w:lang w:eastAsia="en-AU" w:bidi="gu-IN"/>
-        </w:rPr>
-        <w:t xml:space="preserve">, </w:t>
-      </w:r>
-      <w:r>
-        <w:rPr>
-          <w:rFonts w:ascii="Calibri" w:eastAsia="Times New Roman" w:hAnsi="Calibri" w:cs="Calibri"/>
-          <w:color w:val="000000"/>
-          <w:sz w:val="24"/>
-          <w:szCs w:val="24"/>
-          <w:bdr w:val="none" w:sz="0" w:space="0" w:color="auto" w:frame="1"/>
-          <w:shd w:val="clear" w:color="auto" w:fill="FFFFFF"/>
-          <w:lang w:eastAsia="en-AU" w:bidi="gu-IN"/>
-        </w:rPr>
-        <w:t>81.34%</w:t>
-      </w:r>
-      <w:r>
-        <w:rPr>
-          <w:rFonts w:ascii="Calibri" w:eastAsia="Times New Roman" w:hAnsi="Calibri" w:cs="Calibri"/>
-          <w:color w:val="000000"/>
-          <w:sz w:val="24"/>
-          <w:szCs w:val="24"/>
-          <w:bdr w:val="none" w:sz="0" w:space="0" w:color="auto" w:frame="1"/>
-          <w:shd w:val="clear" w:color="auto" w:fill="FFFFFF"/>
-          <w:lang w:eastAsia="en-AU" w:bidi="gu-IN"/>
-        </w:rPr>
-        <w:t xml:space="preserve"> of the times</w:t>
-      </w:r>
-      <w:r>
-        <w:rPr>
-          <w:rFonts w:ascii="Calibri" w:eastAsia="Times New Roman" w:hAnsi="Calibri" w:cs="Calibri"/>
-          <w:color w:val="000000"/>
-          <w:sz w:val="24"/>
-          <w:szCs w:val="24"/>
-          <w:bdr w:val="none" w:sz="0" w:space="0" w:color="auto" w:frame="1"/>
-          <w:shd w:val="clear" w:color="auto" w:fill="FFFFFF"/>
-          <w:lang w:eastAsia="en-AU" w:bidi="gu-IN"/>
-        </w:rPr>
-        <w:tab/>
-      </w:r>
-      <w:r>
-        <w:rPr>
-          <w:rFonts w:ascii="Calibri" w:eastAsia="Times New Roman" w:hAnsi="Calibri" w:cs="Calibri"/>
-          <w:color w:val="000000"/>
-          <w:sz w:val="24"/>
-          <w:szCs w:val="24"/>
-          <w:bdr w:val="none" w:sz="0" w:space="0" w:color="auto" w:frame="1"/>
-          <w:shd w:val="clear" w:color="auto" w:fill="FFFFFF"/>
-          <w:lang w:eastAsia="en-AU" w:bidi="gu-IN"/>
-        </w:rPr>
-        <w:tab/>
-      </w:r>
-      <w:r>
-        <w:rPr>
-          <w:rFonts w:ascii="Calibri" w:eastAsia="Times New Roman" w:hAnsi="Calibri" w:cs="Calibri"/>
-          <w:color w:val="000000"/>
-          <w:sz w:val="24"/>
-          <w:szCs w:val="24"/>
-          <w:bdr w:val="none" w:sz="0" w:space="0" w:color="auto" w:frame="1"/>
-          <w:shd w:val="clear" w:color="auto" w:fill="FFFFFF"/>
-          <w:lang w:eastAsia="en-AU" w:bidi="gu-IN"/>
-        </w:rPr>
-        <w:tab/>
-        <w:t xml:space="preserve">    2. </w:t>
-      </w:r>
-      <w:proofErr w:type="spellStart"/>
-      <w:r>
-        <w:rPr>
-          <w:rFonts w:ascii="Calibri" w:eastAsia="Times New Roman" w:hAnsi="Calibri" w:cs="Calibri"/>
-          <w:color w:val="000000"/>
-          <w:sz w:val="24"/>
-          <w:szCs w:val="24"/>
-          <w:bdr w:val="none" w:sz="0" w:space="0" w:color="auto" w:frame="1"/>
-          <w:shd w:val="clear" w:color="auto" w:fill="FFFFFF"/>
-          <w:lang w:eastAsia="en-AU" w:bidi="gu-IN"/>
-        </w:rPr>
-        <w:t>e</w:t>
-      </w:r>
-      <w:r>
-        <w:rPr>
-          <w:rFonts w:ascii="Calibri" w:eastAsia="Times New Roman" w:hAnsi="Calibri" w:cs="Calibri"/>
-          <w:color w:val="000000"/>
-          <w:sz w:val="24"/>
-          <w:szCs w:val="24"/>
-          <w:bdr w:val="none" w:sz="0" w:space="0" w:color="auto" w:frame="1"/>
-          <w:shd w:val="clear" w:color="auto" w:fill="FFFFFF"/>
-          <w:lang w:eastAsia="en-AU" w:bidi="gu-IN"/>
-        </w:rPr>
-        <w:t>nergydrink</w:t>
-      </w:r>
-      <w:proofErr w:type="spellEnd"/>
-      <w:r>
-        <w:rPr>
-          <w:rFonts w:ascii="Calibri" w:eastAsia="Times New Roman" w:hAnsi="Calibri" w:cs="Calibri"/>
-          <w:color w:val="000000"/>
-          <w:sz w:val="24"/>
-          <w:szCs w:val="24"/>
-          <w:bdr w:val="none" w:sz="0" w:space="0" w:color="auto" w:frame="1"/>
-          <w:shd w:val="clear" w:color="auto" w:fill="FFFFFF"/>
-          <w:lang w:eastAsia="en-AU" w:bidi="gu-IN"/>
-        </w:rPr>
-        <w:t xml:space="preserve">, </w:t>
-      </w:r>
-      <w:r>
-        <w:rPr>
-          <w:rFonts w:ascii="Calibri" w:eastAsia="Times New Roman" w:hAnsi="Calibri" w:cs="Calibri"/>
-          <w:color w:val="000000"/>
-          <w:sz w:val="24"/>
-          <w:szCs w:val="24"/>
-          <w:bdr w:val="none" w:sz="0" w:space="0" w:color="auto" w:frame="1"/>
-          <w:shd w:val="clear" w:color="auto" w:fill="FFFFFF"/>
-          <w:lang w:eastAsia="en-AU" w:bidi="gu-IN"/>
-        </w:rPr>
-        <w:t>1.85%</w:t>
-      </w:r>
-      <w:r>
-        <w:rPr>
-          <w:rFonts w:ascii="Calibri" w:eastAsia="Times New Roman" w:hAnsi="Calibri" w:cs="Calibri"/>
-          <w:color w:val="000000"/>
-          <w:sz w:val="24"/>
-          <w:szCs w:val="24"/>
-          <w:bdr w:val="none" w:sz="0" w:space="0" w:color="auto" w:frame="1"/>
-          <w:shd w:val="clear" w:color="auto" w:fill="FFFFFF"/>
-          <w:lang w:eastAsia="en-AU" w:bidi="gu-IN"/>
-        </w:rPr>
-        <w:t xml:space="preserve"> of the times</w:t>
-      </w:r>
-    </w:p>
-    <w:p>
-      <w:pPr>
-        <w:shd w:val="clear" w:color="auto" w:fill="FFFFFF"/>
-        <w:tabs>
-          <w:tab w:val="left" w:pos="916"/>
-          <w:tab w:val="left" w:pos="1832"/>
-          <w:tab w:val="left" w:pos="2748"/>
-          <w:tab w:val="left" w:pos="3664"/>
-          <w:tab w:val="left" w:pos="4580"/>
-          <w:tab w:val="left" w:pos="5496"/>
-          <w:tab w:val="left" w:pos="6412"/>
-          <w:tab w:val="left" w:pos="7328"/>
-          <w:tab w:val="left" w:pos="8244"/>
-          <w:tab w:val="left" w:pos="9160"/>
-          <w:tab w:val="left" w:pos="10076"/>
-          <w:tab w:val="left" w:pos="10992"/>
-          <w:tab w:val="left" w:pos="11908"/>
-          <w:tab w:val="left" w:pos="12824"/>
-          <w:tab w:val="left" w:pos="13740"/>
-          <w:tab w:val="left" w:pos="14656"/>
-        </w:tabs>
-        <w:wordWrap w:val="0"/>
-        <w:spacing w:after="0" w:line="276" w:lineRule="auto"/>
-        <w:ind w:right="480"/>
-        <w:jc w:val="both"/>
-        <w:rPr>
-          <w:rFonts w:ascii="Calibri" w:eastAsia="Times New Roman" w:hAnsi="Calibri" w:cs="Calibri"/>
-          <w:color w:val="000000"/>
-          <w:sz w:val="24"/>
-          <w:szCs w:val="24"/>
-          <w:bdr w:val="none" w:sz="0" w:space="0" w:color="auto" w:frame="1"/>
-          <w:shd w:val="clear" w:color="auto" w:fill="FFFFFF"/>
-          <w:lang w:eastAsia="en-AU" w:bidi="gu-IN"/>
-        </w:rPr>
-      </w:pPr>
-      <w:r>
-        <w:rPr>
-          <w:rFonts w:ascii="Calibri" w:eastAsia="Times New Roman" w:hAnsi="Calibri" w:cs="Calibri"/>
-          <w:color w:val="000000"/>
-          <w:sz w:val="24"/>
-          <w:szCs w:val="24"/>
-          <w:bdr w:val="none" w:sz="0" w:space="0" w:color="auto" w:frame="1"/>
-          <w:shd w:val="clear" w:color="auto" w:fill="FFFFFF"/>
-          <w:lang w:eastAsia="en-AU" w:bidi="gu-IN"/>
-        </w:rPr>
-        <w:t xml:space="preserve">    3. </w:t>
-      </w:r>
-      <w:r>
-        <w:rPr>
-          <w:rFonts w:ascii="Calibri" w:eastAsia="Times New Roman" w:hAnsi="Calibri" w:cs="Calibri"/>
-          <w:color w:val="000000"/>
-          <w:sz w:val="24"/>
-          <w:szCs w:val="24"/>
-          <w:bdr w:val="none" w:sz="0" w:space="0" w:color="auto" w:frame="1"/>
-          <w:shd w:val="clear" w:color="auto" w:fill="FFFFFF"/>
-          <w:lang w:eastAsia="en-AU" w:bidi="gu-IN"/>
-        </w:rPr>
-        <w:t>Cereal</w:t>
-      </w:r>
-      <w:r>
-        <w:rPr>
-          <w:rFonts w:ascii="Calibri" w:eastAsia="Times New Roman" w:hAnsi="Calibri" w:cs="Calibri"/>
-          <w:color w:val="000000"/>
-          <w:sz w:val="24"/>
-          <w:szCs w:val="24"/>
-          <w:bdr w:val="none" w:sz="0" w:space="0" w:color="auto" w:frame="1"/>
-          <w:shd w:val="clear" w:color="auto" w:fill="FFFFFF"/>
-          <w:lang w:eastAsia="en-AU" w:bidi="gu-IN"/>
-        </w:rPr>
-        <w:t xml:space="preserve">, </w:t>
-      </w:r>
-      <w:r>
-        <w:rPr>
-          <w:rFonts w:ascii="Calibri" w:eastAsia="Times New Roman" w:hAnsi="Calibri" w:cs="Calibri"/>
-          <w:color w:val="000000"/>
-          <w:sz w:val="24"/>
-          <w:szCs w:val="24"/>
-          <w:bdr w:val="none" w:sz="0" w:space="0" w:color="auto" w:frame="1"/>
-          <w:shd w:val="clear" w:color="auto" w:fill="FFFFFF"/>
-          <w:lang w:eastAsia="en-AU" w:bidi="gu-IN"/>
-        </w:rPr>
-        <w:t>76.35%</w:t>
-      </w:r>
-      <w:r>
-        <w:rPr>
-          <w:rFonts w:ascii="Calibri" w:eastAsia="Times New Roman" w:hAnsi="Calibri" w:cs="Calibri"/>
-          <w:color w:val="000000"/>
-          <w:sz w:val="24"/>
-          <w:szCs w:val="24"/>
-          <w:bdr w:val="none" w:sz="0" w:space="0" w:color="auto" w:frame="1"/>
-          <w:shd w:val="clear" w:color="auto" w:fill="FFFFFF"/>
-          <w:lang w:eastAsia="en-AU" w:bidi="gu-IN"/>
-        </w:rPr>
-        <w:t xml:space="preserve"> of the times</w:t>
-      </w:r>
-      <w:r>
-        <w:rPr>
-          <w:rFonts w:ascii="Calibri" w:eastAsia="Times New Roman" w:hAnsi="Calibri" w:cs="Calibri"/>
-          <w:color w:val="000000"/>
-          <w:sz w:val="24"/>
-          <w:szCs w:val="24"/>
-          <w:bdr w:val="none" w:sz="0" w:space="0" w:color="auto" w:frame="1"/>
-          <w:shd w:val="clear" w:color="auto" w:fill="FFFFFF"/>
-          <w:lang w:eastAsia="en-AU" w:bidi="gu-IN"/>
-        </w:rPr>
-        <w:tab/>
-      </w:r>
-      <w:r>
-        <w:rPr>
-          <w:rFonts w:ascii="Calibri" w:eastAsia="Times New Roman" w:hAnsi="Calibri" w:cs="Calibri"/>
-          <w:color w:val="000000"/>
-          <w:sz w:val="24"/>
-          <w:szCs w:val="24"/>
-          <w:bdr w:val="none" w:sz="0" w:space="0" w:color="auto" w:frame="1"/>
-          <w:shd w:val="clear" w:color="auto" w:fill="FFFFFF"/>
-          <w:lang w:eastAsia="en-AU" w:bidi="gu-IN"/>
-        </w:rPr>
-        <w:tab/>
-      </w:r>
-      <w:r>
-        <w:rPr>
-          <w:rFonts w:ascii="Calibri" w:eastAsia="Times New Roman" w:hAnsi="Calibri" w:cs="Calibri"/>
-          <w:color w:val="000000"/>
-          <w:sz w:val="24"/>
-          <w:szCs w:val="24"/>
-          <w:bdr w:val="none" w:sz="0" w:space="0" w:color="auto" w:frame="1"/>
-          <w:shd w:val="clear" w:color="auto" w:fill="FFFFFF"/>
-          <w:lang w:eastAsia="en-AU" w:bidi="gu-IN"/>
-        </w:rPr>
-        <w:tab/>
-        <w:t xml:space="preserve">    3. </w:t>
-      </w:r>
-      <w:r>
-        <w:rPr>
-          <w:rFonts w:ascii="Calibri" w:eastAsia="Times New Roman" w:hAnsi="Calibri" w:cs="Calibri"/>
-          <w:color w:val="000000"/>
-          <w:sz w:val="24"/>
-          <w:szCs w:val="24"/>
-          <w:bdr w:val="none" w:sz="0" w:space="0" w:color="auto" w:frame="1"/>
-          <w:shd w:val="clear" w:color="auto" w:fill="FFFFFF"/>
-          <w:lang w:eastAsia="en-AU" w:bidi="gu-IN"/>
-        </w:rPr>
-        <w:t>frozen fish</w:t>
-      </w:r>
-      <w:r>
-        <w:rPr>
-          <w:rFonts w:ascii="Calibri" w:eastAsia="Times New Roman" w:hAnsi="Calibri" w:cs="Calibri"/>
-          <w:color w:val="000000"/>
-          <w:sz w:val="24"/>
-          <w:szCs w:val="24"/>
-          <w:bdr w:val="none" w:sz="0" w:space="0" w:color="auto" w:frame="1"/>
-          <w:shd w:val="clear" w:color="auto" w:fill="FFFFFF"/>
-          <w:lang w:eastAsia="en-AU" w:bidi="gu-IN"/>
-        </w:rPr>
-        <w:t xml:space="preserve">, </w:t>
-      </w:r>
-      <w:r>
-        <w:rPr>
-          <w:rFonts w:ascii="Calibri" w:eastAsia="Times New Roman" w:hAnsi="Calibri" w:cs="Calibri"/>
-          <w:color w:val="000000"/>
-          <w:sz w:val="24"/>
-          <w:szCs w:val="24"/>
-          <w:bdr w:val="none" w:sz="0" w:space="0" w:color="auto" w:frame="1"/>
-          <w:shd w:val="clear" w:color="auto" w:fill="FFFFFF"/>
-          <w:lang w:eastAsia="en-AU" w:bidi="gu-IN"/>
-        </w:rPr>
-        <w:t>2.9</w:t>
-      </w:r>
-      <w:r>
-        <w:rPr>
-          <w:rFonts w:ascii="Calibri" w:eastAsia="Times New Roman" w:hAnsi="Calibri" w:cs="Calibri"/>
-          <w:color w:val="000000"/>
-          <w:sz w:val="24"/>
-          <w:szCs w:val="24"/>
-          <w:bdr w:val="none" w:sz="0" w:space="0" w:color="auto" w:frame="1"/>
-          <w:shd w:val="clear" w:color="auto" w:fill="FFFFFF"/>
-          <w:lang w:eastAsia="en-AU" w:bidi="gu-IN"/>
-        </w:rPr>
-        <w:t>4</w:t>
-      </w:r>
-      <w:r>
-        <w:rPr>
-          <w:rFonts w:ascii="Calibri" w:eastAsia="Times New Roman" w:hAnsi="Calibri" w:cs="Calibri"/>
-          <w:color w:val="000000"/>
-          <w:sz w:val="24"/>
-          <w:szCs w:val="24"/>
-          <w:bdr w:val="none" w:sz="0" w:space="0" w:color="auto" w:frame="1"/>
-          <w:shd w:val="clear" w:color="auto" w:fill="FFFFFF"/>
-          <w:lang w:eastAsia="en-AU" w:bidi="gu-IN"/>
-        </w:rPr>
-        <w:t xml:space="preserve">% </w:t>
-      </w:r>
-      <w:r>
-        <w:rPr>
-          <w:rFonts w:ascii="Calibri" w:eastAsia="Times New Roman" w:hAnsi="Calibri" w:cs="Calibri"/>
-          <w:color w:val="000000"/>
-          <w:sz w:val="24"/>
-          <w:szCs w:val="24"/>
-          <w:bdr w:val="none" w:sz="0" w:space="0" w:color="auto" w:frame="1"/>
-          <w:shd w:val="clear" w:color="auto" w:fill="FFFFFF"/>
-          <w:lang w:eastAsia="en-AU" w:bidi="gu-IN"/>
-        </w:rPr>
-        <w:t>of the times</w:t>
-      </w:r>
-    </w:p>
-    <w:p>
-      <w:pPr>
-        <w:shd w:val="clear" w:color="auto" w:fill="FFFFFF"/>
-        <w:tabs>
-          <w:tab w:val="left" w:pos="916"/>
-          <w:tab w:val="left" w:pos="1832"/>
-          <w:tab w:val="left" w:pos="2748"/>
-          <w:tab w:val="left" w:pos="3664"/>
-          <w:tab w:val="left" w:pos="4580"/>
-          <w:tab w:val="left" w:pos="5496"/>
-          <w:tab w:val="left" w:pos="6412"/>
-          <w:tab w:val="left" w:pos="7328"/>
-          <w:tab w:val="left" w:pos="8244"/>
-          <w:tab w:val="left" w:pos="9160"/>
-          <w:tab w:val="left" w:pos="10076"/>
-          <w:tab w:val="left" w:pos="10992"/>
-          <w:tab w:val="left" w:pos="11908"/>
-          <w:tab w:val="left" w:pos="12824"/>
-          <w:tab w:val="left" w:pos="13740"/>
-          <w:tab w:val="left" w:pos="14656"/>
-        </w:tabs>
-        <w:wordWrap w:val="0"/>
-        <w:spacing w:after="0" w:line="276" w:lineRule="auto"/>
-        <w:ind w:right="480"/>
-        <w:jc w:val="both"/>
-        <w:rPr>
-          <w:rFonts w:ascii="Calibri" w:eastAsia="Times New Roman" w:hAnsi="Calibri" w:cs="Calibri"/>
-          <w:color w:val="000000"/>
-          <w:sz w:val="24"/>
-          <w:szCs w:val="24"/>
-          <w:bdr w:val="none" w:sz="0" w:space="0" w:color="auto" w:frame="1"/>
-          <w:shd w:val="clear" w:color="auto" w:fill="FFFFFF"/>
-          <w:lang w:eastAsia="en-AU" w:bidi="gu-IN"/>
-        </w:rPr>
-      </w:pPr>
-      <w:r>
-        <w:rPr>
-          <w:rFonts w:ascii="Calibri" w:eastAsia="Times New Roman" w:hAnsi="Calibri" w:cs="Calibri"/>
-          <w:color w:val="000000"/>
-          <w:sz w:val="24"/>
-          <w:szCs w:val="24"/>
-          <w:bdr w:val="none" w:sz="0" w:space="0" w:color="auto" w:frame="1"/>
-          <w:shd w:val="clear" w:color="auto" w:fill="FFFFFF"/>
-          <w:lang w:eastAsia="en-AU" w:bidi="gu-IN"/>
-        </w:rPr>
-        <w:t xml:space="preserve">    4. </w:t>
-      </w:r>
-      <w:r>
-        <w:rPr>
-          <w:rFonts w:ascii="Calibri" w:eastAsia="Times New Roman" w:hAnsi="Calibri" w:cs="Calibri"/>
-          <w:color w:val="000000"/>
-          <w:sz w:val="24"/>
-          <w:szCs w:val="24"/>
-          <w:bdr w:val="none" w:sz="0" w:space="0" w:color="auto" w:frame="1"/>
-          <w:shd w:val="clear" w:color="auto" w:fill="FFFFFF"/>
-          <w:lang w:eastAsia="en-AU" w:bidi="gu-IN"/>
-        </w:rPr>
-        <w:t>Banana</w:t>
-      </w:r>
-      <w:r>
-        <w:rPr>
-          <w:rFonts w:ascii="Calibri" w:eastAsia="Times New Roman" w:hAnsi="Calibri" w:cs="Calibri"/>
-          <w:color w:val="000000"/>
-          <w:sz w:val="24"/>
-          <w:szCs w:val="24"/>
-          <w:bdr w:val="none" w:sz="0" w:space="0" w:color="auto" w:frame="1"/>
-          <w:shd w:val="clear" w:color="auto" w:fill="FFFFFF"/>
-          <w:lang w:eastAsia="en-AU" w:bidi="gu-IN"/>
-        </w:rPr>
-        <w:t xml:space="preserve">, </w:t>
-      </w:r>
-      <w:r>
-        <w:rPr>
-          <w:rFonts w:ascii="Calibri" w:eastAsia="Times New Roman" w:hAnsi="Calibri" w:cs="Calibri"/>
-          <w:color w:val="000000"/>
-          <w:sz w:val="24"/>
-          <w:szCs w:val="24"/>
-          <w:bdr w:val="none" w:sz="0" w:space="0" w:color="auto" w:frame="1"/>
-          <w:shd w:val="clear" w:color="auto" w:fill="FFFFFF"/>
-          <w:lang w:eastAsia="en-AU" w:bidi="gu-IN"/>
-        </w:rPr>
-        <w:t>76.18%</w:t>
-      </w:r>
-      <w:r>
-        <w:rPr>
-          <w:rFonts w:ascii="Calibri" w:eastAsia="Times New Roman" w:hAnsi="Calibri" w:cs="Calibri"/>
-          <w:color w:val="000000"/>
-          <w:sz w:val="24"/>
-          <w:szCs w:val="24"/>
-          <w:bdr w:val="none" w:sz="0" w:space="0" w:color="auto" w:frame="1"/>
-          <w:shd w:val="clear" w:color="auto" w:fill="FFFFFF"/>
-          <w:lang w:eastAsia="en-AU" w:bidi="gu-IN"/>
-        </w:rPr>
-        <w:t xml:space="preserve"> of the times</w:t>
-      </w:r>
-      <w:r>
-        <w:rPr>
-          <w:rFonts w:ascii="Calibri" w:eastAsia="Times New Roman" w:hAnsi="Calibri" w:cs="Calibri"/>
-          <w:color w:val="000000"/>
-          <w:sz w:val="24"/>
-          <w:szCs w:val="24"/>
-          <w:bdr w:val="none" w:sz="0" w:space="0" w:color="auto" w:frame="1"/>
-          <w:shd w:val="clear" w:color="auto" w:fill="FFFFFF"/>
-          <w:lang w:eastAsia="en-AU" w:bidi="gu-IN"/>
-        </w:rPr>
-        <w:tab/>
-      </w:r>
-      <w:r>
-        <w:rPr>
-          <w:rFonts w:ascii="Calibri" w:eastAsia="Times New Roman" w:hAnsi="Calibri" w:cs="Calibri"/>
-          <w:color w:val="000000"/>
-          <w:sz w:val="24"/>
-          <w:szCs w:val="24"/>
-          <w:bdr w:val="none" w:sz="0" w:space="0" w:color="auto" w:frame="1"/>
-          <w:shd w:val="clear" w:color="auto" w:fill="FFFFFF"/>
-          <w:lang w:eastAsia="en-AU" w:bidi="gu-IN"/>
-        </w:rPr>
-        <w:tab/>
-        <w:t xml:space="preserve">    </w:t>
-      </w:r>
-      <w:r>
-        <w:rPr>
-          <w:rFonts w:ascii="Calibri" w:eastAsia="Times New Roman" w:hAnsi="Calibri" w:cs="Calibri"/>
-          <w:color w:val="000000"/>
-          <w:sz w:val="24"/>
-          <w:szCs w:val="24"/>
-          <w:bdr w:val="none" w:sz="0" w:space="0" w:color="auto" w:frame="1"/>
-          <w:shd w:val="clear" w:color="auto" w:fill="FFFFFF"/>
-          <w:lang w:eastAsia="en-AU" w:bidi="gu-IN"/>
-        </w:rPr>
-        <w:tab/>
-        <w:t xml:space="preserve">    4. </w:t>
-      </w:r>
-      <w:proofErr w:type="spellStart"/>
-      <w:r>
-        <w:rPr>
-          <w:rFonts w:ascii="Calibri" w:eastAsia="Times New Roman" w:hAnsi="Calibri" w:cs="Calibri"/>
-          <w:color w:val="000000"/>
-          <w:sz w:val="24"/>
-          <w:szCs w:val="24"/>
-          <w:bdr w:val="none" w:sz="0" w:space="0" w:color="auto" w:frame="1"/>
-          <w:shd w:val="clear" w:color="auto" w:fill="FFFFFF"/>
-          <w:lang w:eastAsia="en-AU" w:bidi="gu-IN"/>
-        </w:rPr>
-        <w:t>TeaTowel</w:t>
-      </w:r>
-      <w:proofErr w:type="spellEnd"/>
-      <w:r>
-        <w:rPr>
-          <w:rFonts w:ascii="Calibri" w:eastAsia="Times New Roman" w:hAnsi="Calibri" w:cs="Calibri"/>
-          <w:color w:val="000000"/>
-          <w:sz w:val="24"/>
-          <w:szCs w:val="24"/>
-          <w:bdr w:val="none" w:sz="0" w:space="0" w:color="auto" w:frame="1"/>
-          <w:shd w:val="clear" w:color="auto" w:fill="FFFFFF"/>
-          <w:lang w:eastAsia="en-AU" w:bidi="gu-IN"/>
-        </w:rPr>
-        <w:t xml:space="preserve">, </w:t>
-      </w:r>
-      <w:r>
-        <w:rPr>
-          <w:rFonts w:ascii="Calibri" w:eastAsia="Times New Roman" w:hAnsi="Calibri" w:cs="Calibri"/>
-          <w:color w:val="000000"/>
-          <w:sz w:val="24"/>
-          <w:szCs w:val="24"/>
-          <w:bdr w:val="none" w:sz="0" w:space="0" w:color="auto" w:frame="1"/>
-          <w:shd w:val="clear" w:color="auto" w:fill="FFFFFF"/>
-          <w:lang w:eastAsia="en-AU" w:bidi="gu-IN"/>
-        </w:rPr>
-        <w:t xml:space="preserve">3.70% </w:t>
-      </w:r>
-      <w:r>
-        <w:rPr>
-          <w:rFonts w:ascii="Calibri" w:eastAsia="Times New Roman" w:hAnsi="Calibri" w:cs="Calibri"/>
-          <w:color w:val="000000"/>
-          <w:sz w:val="24"/>
-          <w:szCs w:val="24"/>
-          <w:bdr w:val="none" w:sz="0" w:space="0" w:color="auto" w:frame="1"/>
-          <w:shd w:val="clear" w:color="auto" w:fill="FFFFFF"/>
-          <w:lang w:eastAsia="en-AU" w:bidi="gu-IN"/>
-        </w:rPr>
-        <w:t>of the times</w:t>
-      </w:r>
-    </w:p>
-    <w:p>
-      <w:pPr>
-        <w:shd w:val="clear" w:color="auto" w:fill="FFFFFF"/>
-        <w:tabs>
-          <w:tab w:val="left" w:pos="916"/>
-          <w:tab w:val="left" w:pos="1832"/>
-          <w:tab w:val="left" w:pos="2748"/>
-          <w:tab w:val="left" w:pos="3664"/>
-          <w:tab w:val="left" w:pos="4580"/>
-          <w:tab w:val="left" w:pos="5496"/>
-          <w:tab w:val="left" w:pos="6412"/>
-          <w:tab w:val="left" w:pos="7328"/>
-          <w:tab w:val="left" w:pos="8244"/>
-          <w:tab w:val="left" w:pos="9160"/>
-          <w:tab w:val="left" w:pos="10076"/>
-          <w:tab w:val="left" w:pos="10992"/>
-          <w:tab w:val="left" w:pos="11908"/>
-          <w:tab w:val="left" w:pos="12824"/>
-          <w:tab w:val="left" w:pos="13740"/>
-          <w:tab w:val="left" w:pos="14656"/>
-        </w:tabs>
-        <w:wordWrap w:val="0"/>
-        <w:spacing w:after="0" w:line="276" w:lineRule="auto"/>
-        <w:ind w:right="480"/>
-        <w:jc w:val="both"/>
-        <w:rPr>
-          <w:rFonts w:ascii="Calibri" w:eastAsia="Times New Roman" w:hAnsi="Calibri" w:cs="Calibri"/>
-          <w:color w:val="000000"/>
-          <w:sz w:val="24"/>
-          <w:szCs w:val="24"/>
-          <w:bdr w:val="none" w:sz="0" w:space="0" w:color="auto" w:frame="1"/>
-          <w:shd w:val="clear" w:color="auto" w:fill="FFFFFF"/>
-          <w:lang w:eastAsia="en-AU" w:bidi="gu-IN"/>
-        </w:rPr>
-      </w:pPr>
-      <w:r>
-        <w:rPr>
-          <w:rFonts w:ascii="Calibri" w:eastAsia="Times New Roman" w:hAnsi="Calibri" w:cs="Calibri"/>
-          <w:color w:val="000000"/>
-          <w:sz w:val="24"/>
-          <w:szCs w:val="24"/>
-          <w:bdr w:val="none" w:sz="0" w:space="0" w:color="auto" w:frame="1"/>
-          <w:shd w:val="clear" w:color="auto" w:fill="FFFFFF"/>
-          <w:lang w:eastAsia="en-AU" w:bidi="gu-IN"/>
-        </w:rPr>
-        <w:t xml:space="preserve">    5. </w:t>
-      </w:r>
-      <w:r>
-        <w:rPr>
-          <w:rFonts w:ascii="Calibri" w:eastAsia="Times New Roman" w:hAnsi="Calibri" w:cs="Calibri"/>
-          <w:color w:val="000000"/>
-          <w:sz w:val="24"/>
-          <w:szCs w:val="24"/>
-          <w:bdr w:val="none" w:sz="0" w:space="0" w:color="auto" w:frame="1"/>
-          <w:shd w:val="clear" w:color="auto" w:fill="FFFFFF"/>
-          <w:lang w:eastAsia="en-AU" w:bidi="gu-IN"/>
-        </w:rPr>
-        <w:t>Lettuce</w:t>
-      </w:r>
-      <w:r>
-        <w:rPr>
-          <w:rFonts w:ascii="Calibri" w:eastAsia="Times New Roman" w:hAnsi="Calibri" w:cs="Calibri"/>
-          <w:color w:val="000000"/>
-          <w:sz w:val="24"/>
-          <w:szCs w:val="24"/>
-          <w:bdr w:val="none" w:sz="0" w:space="0" w:color="auto" w:frame="1"/>
-          <w:shd w:val="clear" w:color="auto" w:fill="FFFFFF"/>
-          <w:lang w:eastAsia="en-AU" w:bidi="gu-IN"/>
-        </w:rPr>
-        <w:t xml:space="preserve">, </w:t>
-      </w:r>
-      <w:r>
-        <w:rPr>
-          <w:rFonts w:ascii="Calibri" w:eastAsia="Times New Roman" w:hAnsi="Calibri" w:cs="Calibri"/>
-          <w:color w:val="000000"/>
-          <w:sz w:val="24"/>
-          <w:szCs w:val="24"/>
-          <w:bdr w:val="none" w:sz="0" w:space="0" w:color="auto" w:frame="1"/>
-          <w:shd w:val="clear" w:color="auto" w:fill="FFFFFF"/>
-          <w:lang w:eastAsia="en-AU" w:bidi="gu-IN"/>
-        </w:rPr>
-        <w:t>74.31%</w:t>
-      </w:r>
-      <w:r>
-        <w:rPr>
-          <w:rFonts w:ascii="Calibri" w:eastAsia="Times New Roman" w:hAnsi="Calibri" w:cs="Calibri"/>
-          <w:color w:val="000000"/>
-          <w:sz w:val="24"/>
-          <w:szCs w:val="24"/>
-          <w:bdr w:val="none" w:sz="0" w:space="0" w:color="auto" w:frame="1"/>
-          <w:shd w:val="clear" w:color="auto" w:fill="FFFFFF"/>
-          <w:lang w:eastAsia="en-AU" w:bidi="gu-IN"/>
-        </w:rPr>
-        <w:t xml:space="preserve"> of the times</w:t>
-      </w:r>
-      <w:r>
-        <w:rPr>
-          <w:rFonts w:ascii="Calibri" w:eastAsia="Times New Roman" w:hAnsi="Calibri" w:cs="Calibri"/>
-          <w:color w:val="000000"/>
-          <w:sz w:val="24"/>
-          <w:szCs w:val="24"/>
-          <w:bdr w:val="none" w:sz="0" w:space="0" w:color="auto" w:frame="1"/>
-          <w:shd w:val="clear" w:color="auto" w:fill="FFFFFF"/>
-          <w:lang w:eastAsia="en-AU" w:bidi="gu-IN"/>
-        </w:rPr>
-        <w:tab/>
-      </w:r>
-      <w:r>
-        <w:rPr>
-          <w:rFonts w:ascii="Calibri" w:eastAsia="Times New Roman" w:hAnsi="Calibri" w:cs="Calibri"/>
-          <w:color w:val="000000"/>
-          <w:sz w:val="24"/>
-          <w:szCs w:val="24"/>
-          <w:bdr w:val="none" w:sz="0" w:space="0" w:color="auto" w:frame="1"/>
-          <w:shd w:val="clear" w:color="auto" w:fill="FFFFFF"/>
-          <w:lang w:eastAsia="en-AU" w:bidi="gu-IN"/>
-        </w:rPr>
-        <w:tab/>
-      </w:r>
-      <w:r>
-        <w:rPr>
-          <w:rFonts w:ascii="Calibri" w:eastAsia="Times New Roman" w:hAnsi="Calibri" w:cs="Calibri"/>
-          <w:color w:val="000000"/>
-          <w:sz w:val="24"/>
-          <w:szCs w:val="24"/>
-          <w:bdr w:val="none" w:sz="0" w:space="0" w:color="auto" w:frame="1"/>
-          <w:shd w:val="clear" w:color="auto" w:fill="FFFFFF"/>
-          <w:lang w:eastAsia="en-AU" w:bidi="gu-IN"/>
-        </w:rPr>
-        <w:tab/>
-        <w:t xml:space="preserve">    5.</w:t>
-      </w:r>
-      <w:r>
-        <w:rPr>
-          <w:rFonts w:ascii="Calibri" w:eastAsia="Times New Roman" w:hAnsi="Calibri" w:cs="Calibri"/>
-          <w:color w:val="000000"/>
-          <w:sz w:val="24"/>
-          <w:szCs w:val="24"/>
-          <w:bdr w:val="none" w:sz="0" w:space="0" w:color="auto" w:frame="1"/>
-          <w:shd w:val="clear" w:color="auto" w:fill="FFFFFF"/>
-          <w:lang w:eastAsia="en-AU" w:bidi="gu-IN"/>
-        </w:rPr>
-        <w:t xml:space="preserve"> </w:t>
-      </w:r>
-      <w:proofErr w:type="spellStart"/>
-      <w:r>
-        <w:rPr>
-          <w:rFonts w:ascii="Calibri" w:eastAsia="Times New Roman" w:hAnsi="Calibri" w:cs="Calibri"/>
-          <w:color w:val="000000"/>
-          <w:sz w:val="24"/>
-          <w:szCs w:val="24"/>
-          <w:bdr w:val="none" w:sz="0" w:space="0" w:color="auto" w:frame="1"/>
-          <w:shd w:val="clear" w:color="auto" w:fill="FFFFFF"/>
-          <w:lang w:eastAsia="en-AU" w:bidi="gu-IN"/>
-        </w:rPr>
-        <w:t>Icecream</w:t>
-      </w:r>
-      <w:proofErr w:type="spellEnd"/>
-      <w:r>
-        <w:rPr>
-          <w:rFonts w:ascii="Calibri" w:eastAsia="Times New Roman" w:hAnsi="Calibri" w:cs="Calibri"/>
-          <w:color w:val="000000"/>
-          <w:sz w:val="24"/>
-          <w:szCs w:val="24"/>
-          <w:bdr w:val="none" w:sz="0" w:space="0" w:color="auto" w:frame="1"/>
-          <w:shd w:val="clear" w:color="auto" w:fill="FFFFFF"/>
-          <w:lang w:eastAsia="en-AU" w:bidi="gu-IN"/>
-        </w:rPr>
-        <w:t xml:space="preserve">, </w:t>
-      </w:r>
-      <w:r>
-        <w:rPr>
-          <w:rFonts w:ascii="Calibri" w:eastAsia="Times New Roman" w:hAnsi="Calibri" w:cs="Calibri"/>
-          <w:color w:val="000000"/>
-          <w:sz w:val="24"/>
-          <w:szCs w:val="24"/>
-          <w:bdr w:val="none" w:sz="0" w:space="0" w:color="auto" w:frame="1"/>
-          <w:shd w:val="clear" w:color="auto" w:fill="FFFFFF"/>
-          <w:lang w:eastAsia="en-AU" w:bidi="gu-IN"/>
-        </w:rPr>
-        <w:t xml:space="preserve">4.36% </w:t>
-      </w:r>
-      <w:r>
-        <w:rPr>
-          <w:rFonts w:ascii="Calibri" w:eastAsia="Times New Roman" w:hAnsi="Calibri" w:cs="Calibri"/>
-          <w:color w:val="000000"/>
-          <w:sz w:val="24"/>
-          <w:szCs w:val="24"/>
-          <w:bdr w:val="none" w:sz="0" w:space="0" w:color="auto" w:frame="1"/>
-          <w:shd w:val="clear" w:color="auto" w:fill="FFFFFF"/>
-          <w:lang w:eastAsia="en-AU" w:bidi="gu-IN"/>
-        </w:rPr>
-        <w:t>of the times</w:t>
-      </w:r>
     </w:p>
     <w:p>
       <w:pPr>
@@ -10817,25 +9613,7 @@
           <w:sz w:val="24"/>
           <w:szCs w:val="24"/>
         </w:rPr>
-        <w:t xml:space="preserve"> is to discover patterns in customer purchases that could be useful to the retailer and help determine the correct stock levels, product placements on shelves, </w:t>
-      </w:r>
-      <w:proofErr w:type="spellStart"/>
-      <w:r>
-        <w:rPr>
-          <w:rFonts w:ascii="Calibri" w:hAnsi="Calibri" w:cs="Calibri"/>
-          <w:sz w:val="24"/>
-          <w:szCs w:val="24"/>
-        </w:rPr>
-        <w:t>catalog</w:t>
-      </w:r>
-      <w:proofErr w:type="spellEnd"/>
-      <w:r>
-        <w:rPr>
-          <w:rFonts w:ascii="Calibri" w:hAnsi="Calibri" w:cs="Calibri"/>
-          <w:sz w:val="24"/>
-          <w:szCs w:val="24"/>
-        </w:rPr>
-        <w:t xml:space="preserve"> design and strategy for the next marketing campaign and target audience. </w:t>
+        <w:t xml:space="preserve"> is to discover patterns in customer purchases that could be useful to the retailer and help determine the correct stock levels, product placements on shelves, catalog design and strategy for the next marketing campaign and target audience. </w:t>
       </w:r>
       <w:r>
         <w:rPr>
@@ -10899,23 +9677,13 @@
           <w:szCs w:val="24"/>
         </w:rPr>
       </w:pPr>
-      <w:proofErr w:type="spellStart"/>
-      <w:r>
-        <w:rPr>
-          <w:rFonts w:ascii="Calibri" w:hAnsi="Calibri" w:cs="Calibri"/>
-          <w:sz w:val="24"/>
-          <w:szCs w:val="24"/>
-        </w:rPr>
-        <w:t>Apriori</w:t>
-      </w:r>
-      <w:proofErr w:type="spellEnd"/>
-      <w:r>
-        <w:rPr>
-          <w:rFonts w:ascii="Calibri" w:hAnsi="Calibri" w:cs="Calibri"/>
-          <w:sz w:val="24"/>
-          <w:szCs w:val="24"/>
-        </w:rPr>
-        <w:t xml:space="preserve"> algorithm is widely used to generate association rules. These rules are generated on the basis of how frequent a product is in the data.</w:t>
+      <w:r>
+        <w:rPr>
+          <w:rFonts w:ascii="Calibri" w:hAnsi="Calibri" w:cs="Calibri"/>
+          <w:sz w:val="24"/>
+          <w:szCs w:val="24"/>
+        </w:rPr>
+        <w:t>Apriori algorithm is widely used to generate association rules. These rules are generated on the basis of how frequent a product is in the data.</w:t>
       </w:r>
       <w:r>
         <w:rPr>
@@ -10925,7 +9693,6 @@
         </w:rPr>
         <w:t xml:space="preserve"> I used package </w:t>
       </w:r>
-      <w:proofErr w:type="spellStart"/>
       <w:r>
         <w:rPr>
           <w:rFonts w:ascii="Calibri" w:hAnsi="Calibri" w:cs="Calibri"/>
@@ -10936,7 +9703,6 @@
         </w:rPr>
         <w:t>mlxtend</w:t>
       </w:r>
-      <w:proofErr w:type="spellEnd"/>
       <w:r>
         <w:rPr>
           <w:rFonts w:ascii="Calibri" w:hAnsi="Calibri" w:cs="Calibri"/>
@@ -11021,7 +9787,6 @@
           <w:sz w:val="24"/>
           <w:szCs w:val="24"/>
         </w:rPr>
-        <w:lastRenderedPageBreak/>
         <w:t>Rules</w:t>
       </w:r>
       <w:r>
@@ -11253,6 +10018,7 @@
           <w:szCs w:val="24"/>
           <w:shd w:val="clear" w:color="auto" w:fill="FFFFFF"/>
         </w:rPr>
+        <w:lastRenderedPageBreak/>
         <w:t xml:space="preserve">The 'support' metric then computes the support of the combined itemset A </w:t>
       </w:r>
       <w:r>
@@ -11825,16 +10591,7 @@
           <w:sz w:val="24"/>
           <w:szCs w:val="24"/>
         </w:rPr>
-        <w:t xml:space="preserve"> to </w:t>
-      </w:r>
-      <w:proofErr w:type="spellStart"/>
-      <w:r>
-        <w:rPr>
-          <w:rFonts w:ascii="Calibri" w:hAnsi="Calibri" w:cs="Calibri"/>
-          <w:sz w:val="24"/>
-          <w:szCs w:val="24"/>
-        </w:rPr>
-        <w:t>analy</w:t>
+        <w:t xml:space="preserve"> to analy</w:t>
       </w:r>
       <w:r>
         <w:rPr>
@@ -11850,16 +10607,7 @@
           <w:sz w:val="24"/>
           <w:szCs w:val="24"/>
         </w:rPr>
-        <w:t>e</w:t>
-      </w:r>
-      <w:proofErr w:type="spellEnd"/>
-      <w:r>
-        <w:rPr>
-          <w:rFonts w:ascii="Calibri" w:hAnsi="Calibri" w:cs="Calibri"/>
-          <w:sz w:val="24"/>
-          <w:szCs w:val="24"/>
-        </w:rPr>
-        <w:t xml:space="preserve"> data</w:t>
+        <w:t>e data</w:t>
       </w:r>
       <w:r>
         <w:rPr>
@@ -12001,52 +10749,15 @@
           <w:sz w:val="24"/>
           <w:szCs w:val="24"/>
         </w:rPr>
-        <w:t xml:space="preserve">I chose </w:t>
-      </w:r>
-      <w:proofErr w:type="spellStart"/>
-      <w:r>
-        <w:rPr>
-          <w:rFonts w:ascii="Calibri" w:hAnsi="Calibri" w:cs="Calibri"/>
-          <w:sz w:val="24"/>
-          <w:szCs w:val="24"/>
-        </w:rPr>
-        <w:t>KMeans</w:t>
-      </w:r>
-      <w:proofErr w:type="spellEnd"/>
-      <w:r>
-        <w:rPr>
-          <w:rFonts w:ascii="Calibri" w:hAnsi="Calibri" w:cs="Calibri"/>
-          <w:sz w:val="24"/>
-          <w:szCs w:val="24"/>
-        </w:rPr>
-        <w:t xml:space="preserve"> for clustering as it would be much more efficient. </w:t>
-      </w:r>
-      <w:r>
-        <w:rPr>
-          <w:rFonts w:ascii="Calibri" w:hAnsi="Calibri" w:cs="Calibri"/>
-          <w:sz w:val="24"/>
-          <w:szCs w:val="24"/>
-        </w:rPr>
-        <w:lastRenderedPageBreak/>
-        <w:t xml:space="preserve">There are also many ways to carry out </w:t>
-      </w:r>
-      <w:proofErr w:type="spellStart"/>
-      <w:r>
-        <w:rPr>
-          <w:rFonts w:ascii="Calibri" w:hAnsi="Calibri" w:cs="Calibri"/>
-          <w:sz w:val="24"/>
-          <w:szCs w:val="24"/>
-        </w:rPr>
-        <w:t>KMeans</w:t>
-      </w:r>
-      <w:proofErr w:type="spellEnd"/>
-      <w:r>
-        <w:rPr>
-          <w:rFonts w:ascii="Calibri" w:hAnsi="Calibri" w:cs="Calibri"/>
-          <w:sz w:val="24"/>
-          <w:szCs w:val="24"/>
-        </w:rPr>
-        <w:t xml:space="preserve"> depending upon which distance metric we use to create clusters but here I’ll be using Euclidean distance.</w:t>
+        <w:t xml:space="preserve">I chose KMeans for clustering as it would be much more efficient. </w:t>
+      </w:r>
+      <w:r>
+        <w:rPr>
+          <w:rFonts w:ascii="Calibri" w:hAnsi="Calibri" w:cs="Calibri"/>
+          <w:sz w:val="24"/>
+          <w:szCs w:val="24"/>
+        </w:rPr>
+        <w:t>There are also many ways to carry out KMeans depending upon which distance metric we use to create clusters but here I’ll be using Euclidean distance.</w:t>
       </w:r>
     </w:p>
     <w:p>
@@ -12087,25 +10798,7 @@
           <w:sz w:val="24"/>
           <w:szCs w:val="24"/>
         </w:rPr>
-        <w:t xml:space="preserve">The </w:t>
-      </w:r>
-      <w:proofErr w:type="spellStart"/>
-      <w:r>
-        <w:rPr>
-          <w:rFonts w:ascii="Calibri" w:hAnsi="Calibri" w:cs="Calibri"/>
-          <w:sz w:val="24"/>
-          <w:szCs w:val="24"/>
-        </w:rPr>
-        <w:t>KMeans</w:t>
-      </w:r>
-      <w:proofErr w:type="spellEnd"/>
-      <w:r>
-        <w:rPr>
-          <w:rFonts w:ascii="Calibri" w:hAnsi="Calibri" w:cs="Calibri"/>
-          <w:sz w:val="24"/>
-          <w:szCs w:val="24"/>
-        </w:rPr>
-        <w:t xml:space="preserve"> clustering method is a partitioning algorithm. Once we specify the number of</w:t>
+        <w:t>The KMeans clustering method is a partitioning algorithm. Once we specify the number of</w:t>
       </w:r>
       <w:r>
         <w:rPr>
@@ -12345,25 +11038,7 @@
           <w:sz w:val="24"/>
           <w:szCs w:val="24"/>
         </w:rPr>
-        <w:t xml:space="preserve"> of this </w:t>
-      </w:r>
-      <w:proofErr w:type="spellStart"/>
-      <w:r>
-        <w:rPr>
-          <w:rFonts w:ascii="Calibri" w:hAnsi="Calibri" w:cs="Calibri"/>
-          <w:sz w:val="24"/>
-          <w:szCs w:val="24"/>
-        </w:rPr>
-        <w:t>KMeans</w:t>
-      </w:r>
-      <w:proofErr w:type="spellEnd"/>
-      <w:r>
-        <w:rPr>
-          <w:rFonts w:ascii="Calibri" w:hAnsi="Calibri" w:cs="Calibri"/>
-          <w:sz w:val="24"/>
-          <w:szCs w:val="24"/>
-        </w:rPr>
-        <w:t xml:space="preserve">, one of them is this </w:t>
+        <w:t xml:space="preserve"> of this KMeans, one of them is this </w:t>
       </w:r>
       <w:r>
         <w:rPr>
@@ -12483,25 +11158,8 @@
           <w:sz w:val="24"/>
           <w:szCs w:val="24"/>
         </w:rPr>
-        <w:t xml:space="preserve">variables are continuous so we can perform </w:t>
-      </w:r>
-      <w:proofErr w:type="spellStart"/>
-      <w:r>
-        <w:rPr>
-          <w:rFonts w:ascii="Calibri" w:hAnsi="Calibri" w:cs="Calibri"/>
-          <w:sz w:val="24"/>
-          <w:szCs w:val="24"/>
-        </w:rPr>
-        <w:t>KMeans</w:t>
-      </w:r>
-      <w:proofErr w:type="spellEnd"/>
-      <w:r>
-        <w:rPr>
-          <w:rFonts w:ascii="Calibri" w:hAnsi="Calibri" w:cs="Calibri"/>
-          <w:sz w:val="24"/>
-          <w:szCs w:val="24"/>
-        </w:rPr>
-        <w:t xml:space="preserve"> easily</w:t>
+        <w:lastRenderedPageBreak/>
+        <w:t>variables are continuous so we can perform KMeans easily</w:t>
       </w:r>
       <w:r>
         <w:rPr>
@@ -12533,25 +11191,7 @@
           <w:sz w:val="24"/>
           <w:szCs w:val="24"/>
         </w:rPr>
-        <w:t xml:space="preserve">nother problem with </w:t>
-      </w:r>
-      <w:proofErr w:type="spellStart"/>
-      <w:r>
-        <w:rPr>
-          <w:rFonts w:ascii="Calibri" w:hAnsi="Calibri" w:cs="Calibri"/>
-          <w:sz w:val="24"/>
-          <w:szCs w:val="24"/>
-        </w:rPr>
-        <w:t>Kmeans</w:t>
-      </w:r>
-      <w:proofErr w:type="spellEnd"/>
-      <w:r>
-        <w:rPr>
-          <w:rFonts w:ascii="Calibri" w:hAnsi="Calibri" w:cs="Calibri"/>
-          <w:sz w:val="24"/>
-          <w:szCs w:val="24"/>
-        </w:rPr>
-        <w:t xml:space="preserve"> is that the centroids are sensitive to </w:t>
+        <w:t xml:space="preserve">nother problem with Kmeans is that the centroids are sensitive to </w:t>
       </w:r>
       <w:r>
         <w:rPr>
@@ -12599,25 +11239,7 @@
           <w:sz w:val="24"/>
           <w:szCs w:val="24"/>
         </w:rPr>
-        <w:t xml:space="preserve">data points. So before I apply </w:t>
-      </w:r>
-      <w:proofErr w:type="spellStart"/>
-      <w:r>
-        <w:rPr>
-          <w:rFonts w:ascii="Calibri" w:hAnsi="Calibri" w:cs="Calibri"/>
-          <w:sz w:val="24"/>
-          <w:szCs w:val="24"/>
-        </w:rPr>
-        <w:t>Kmeans</w:t>
-      </w:r>
-      <w:proofErr w:type="spellEnd"/>
-      <w:r>
-        <w:rPr>
-          <w:rFonts w:ascii="Calibri" w:hAnsi="Calibri" w:cs="Calibri"/>
-          <w:sz w:val="24"/>
-          <w:szCs w:val="24"/>
-        </w:rPr>
-        <w:t xml:space="preserve"> I will</w:t>
+        <w:t>data points. So before I apply Kmeans I will</w:t>
       </w:r>
       <w:r>
         <w:rPr>
@@ -13537,25 +12159,7 @@
           <w:sz w:val="24"/>
           <w:szCs w:val="24"/>
         </w:rPr>
-        <w:t xml:space="preserve">plethora of association rules generated by the </w:t>
-      </w:r>
-      <w:proofErr w:type="spellStart"/>
-      <w:r>
-        <w:rPr>
-          <w:rFonts w:ascii="Calibri" w:hAnsi="Calibri" w:cs="Calibri"/>
-          <w:sz w:val="24"/>
-          <w:szCs w:val="24"/>
-        </w:rPr>
-        <w:t>Apriori</w:t>
-      </w:r>
-      <w:proofErr w:type="spellEnd"/>
-      <w:r>
-        <w:rPr>
-          <w:rFonts w:ascii="Calibri" w:hAnsi="Calibri" w:cs="Calibri"/>
-          <w:sz w:val="24"/>
-          <w:szCs w:val="24"/>
-        </w:rPr>
-        <w:t xml:space="preserve"> algorithm. I have divided them into 3 groups:  </w:t>
+        <w:t xml:space="preserve">plethora of association rules generated by the Apriori algorithm. I have divided them into 3 groups:  </w:t>
       </w:r>
       <w:r>
         <w:rPr>
@@ -14190,7 +12794,6 @@
                 <w:szCs w:val="24"/>
                 <w:lang w:val="en-US"/>
               </w:rPr>
-              <w:lastRenderedPageBreak/>
               <w:t>S3</w:t>
             </w:r>
           </w:p>
@@ -14685,6 +13288,7 @@
           <w:sz w:val="24"/>
           <w:szCs w:val="24"/>
         </w:rPr>
+        <w:lastRenderedPageBreak/>
         <w:t>NOTE</w:t>
       </w:r>
       <w:r>
@@ -15144,43 +13748,7 @@
                 <w:sz w:val="24"/>
                 <w:szCs w:val="24"/>
               </w:rPr>
-              <w:t>(</w:t>
-            </w:r>
-            <w:proofErr w:type="spellStart"/>
-            <w:r>
-              <w:rPr>
-                <w:rFonts w:asciiTheme="minorHAnsi" w:hAnsiTheme="minorHAnsi" w:cs="Times New Roman"/>
-                <w:sz w:val="24"/>
-                <w:szCs w:val="24"/>
-              </w:rPr>
-              <w:t>Napies</w:t>
-            </w:r>
-            <w:proofErr w:type="spellEnd"/>
-            <w:r>
-              <w:rPr>
-                <w:rFonts w:asciiTheme="minorHAnsi" w:hAnsiTheme="minorHAnsi" w:cs="Times New Roman"/>
-                <w:sz w:val="24"/>
-                <w:szCs w:val="24"/>
-              </w:rPr>
-              <w:t xml:space="preserve">, </w:t>
-            </w:r>
-            <w:proofErr w:type="spellStart"/>
-            <w:r>
-              <w:rPr>
-                <w:rFonts w:asciiTheme="minorHAnsi" w:hAnsiTheme="minorHAnsi" w:cs="Times New Roman"/>
-                <w:sz w:val="24"/>
-                <w:szCs w:val="24"/>
-              </w:rPr>
-              <w:t>TomatoSauce</w:t>
-            </w:r>
-            <w:proofErr w:type="spellEnd"/>
-            <w:r>
-              <w:rPr>
-                <w:rFonts w:asciiTheme="minorHAnsi" w:hAnsiTheme="minorHAnsi" w:cs="Times New Roman"/>
-                <w:sz w:val="24"/>
-                <w:szCs w:val="24"/>
-              </w:rPr>
-              <w:t>)</w:t>
+              <w:t>(Napies, TomatoSauce)</w:t>
             </w:r>
           </w:p>
         </w:tc>
@@ -15357,23 +13925,7 @@
                 <w:sz w:val="24"/>
                 <w:szCs w:val="24"/>
               </w:rPr>
-              <w:t xml:space="preserve">(Olive Oil, </w:t>
-            </w:r>
-            <w:proofErr w:type="spellStart"/>
-            <w:r>
-              <w:rPr>
-                <w:sz w:val="24"/>
-                <w:szCs w:val="24"/>
-              </w:rPr>
-              <w:t>Napies</w:t>
-            </w:r>
-            <w:proofErr w:type="spellEnd"/>
-            <w:r>
-              <w:rPr>
-                <w:sz w:val="24"/>
-                <w:szCs w:val="24"/>
-              </w:rPr>
-              <w:t>)</w:t>
+              <w:t>(Olive Oil, Napies)</w:t>
             </w:r>
           </w:p>
         </w:tc>
@@ -15524,15 +14076,7 @@
                 <w:sz w:val="24"/>
                 <w:szCs w:val="24"/>
               </w:rPr>
-              <w:t xml:space="preserve">(coffee, </w:t>
-            </w:r>
-            <w:proofErr w:type="spellStart"/>
-            <w:r>
-              <w:rPr>
-                <w:sz w:val="24"/>
-                <w:szCs w:val="24"/>
-              </w:rPr>
-              <w:t>househol</w:t>
+              <w:t>(coffee, househol</w:t>
             </w:r>
             <w:r>
               <w:rPr>
@@ -15546,31 +14090,7 @@
                 <w:sz w:val="24"/>
                 <w:szCs w:val="24"/>
               </w:rPr>
-              <w:t>leaners</w:t>
-            </w:r>
-            <w:proofErr w:type="spellEnd"/>
-            <w:r>
-              <w:rPr>
-                <w:sz w:val="24"/>
-                <w:szCs w:val="24"/>
-              </w:rPr>
-              <w:t xml:space="preserve">, </w:t>
-            </w:r>
-            <w:proofErr w:type="spellStart"/>
-            <w:r>
-              <w:rPr>
-                <w:sz w:val="24"/>
-                <w:szCs w:val="24"/>
-              </w:rPr>
-              <w:t>frozenmeal</w:t>
-            </w:r>
-            <w:proofErr w:type="spellEnd"/>
-            <w:r>
-              <w:rPr>
-                <w:sz w:val="24"/>
-                <w:szCs w:val="24"/>
-              </w:rPr>
-              <w:t>)</w:t>
+              <w:t>leaners, frozenmeal)</w:t>
             </w:r>
           </w:p>
         </w:tc>
@@ -15724,29 +14244,12 @@
                 <w:szCs w:val="24"/>
               </w:rPr>
             </w:pPr>
-            <w:proofErr w:type="spellStart"/>
-            <w:r>
-              <w:rPr>
-                <w:sz w:val="24"/>
-                <w:szCs w:val="24"/>
-              </w:rPr>
-              <w:t>TomatoSauce</w:t>
-            </w:r>
-            <w:proofErr w:type="spellEnd"/>
-            <w:r>
-              <w:rPr>
-                <w:sz w:val="24"/>
-                <w:szCs w:val="24"/>
-              </w:rPr>
-              <w:t xml:space="preserve">, </w:t>
-            </w:r>
-            <w:proofErr w:type="spellStart"/>
-            <w:r>
-              <w:rPr>
-                <w:sz w:val="24"/>
-                <w:szCs w:val="24"/>
-              </w:rPr>
-              <w:t>househol</w:t>
+            <w:r>
+              <w:rPr>
+                <w:sz w:val="24"/>
+                <w:szCs w:val="24"/>
+              </w:rPr>
+              <w:t>TomatoSauce, househol</w:t>
             </w:r>
             <w:r>
               <w:rPr>
@@ -15760,15 +14263,7 @@
                 <w:sz w:val="24"/>
                 <w:szCs w:val="24"/>
               </w:rPr>
-              <w:t>leaners</w:t>
-            </w:r>
-            <w:proofErr w:type="spellEnd"/>
-            <w:r>
-              <w:rPr>
-                <w:sz w:val="24"/>
-                <w:szCs w:val="24"/>
-              </w:rPr>
-              <w:t>)</w:t>
+              <w:t>leaners)</w:t>
             </w:r>
           </w:p>
         </w:tc>
@@ -15932,133 +14427,7 @@
           <w:sz w:val="24"/>
           <w:szCs w:val="24"/>
         </w:rPr>
-        <w:t>The probabilities that Customers will buy Baby Food are 95.8% and 94.2% when they buy (</w:t>
-      </w:r>
-      <w:proofErr w:type="spellStart"/>
-      <w:r>
-        <w:rPr>
-          <w:rFonts w:ascii="Calibri" w:hAnsi="Calibri" w:cs="Calibri"/>
-          <w:sz w:val="24"/>
-          <w:szCs w:val="24"/>
-        </w:rPr>
-        <w:t>Napies</w:t>
-      </w:r>
-      <w:proofErr w:type="spellEnd"/>
-      <w:r>
-        <w:rPr>
-          <w:rFonts w:ascii="Calibri" w:hAnsi="Calibri" w:cs="Calibri"/>
-          <w:sz w:val="24"/>
-          <w:szCs w:val="24"/>
-        </w:rPr>
-        <w:t xml:space="preserve"> &amp; </w:t>
-      </w:r>
-      <w:proofErr w:type="spellStart"/>
-      <w:r>
-        <w:rPr>
-          <w:rFonts w:ascii="Calibri" w:hAnsi="Calibri" w:cs="Calibri"/>
-          <w:sz w:val="24"/>
-          <w:szCs w:val="24"/>
-        </w:rPr>
-        <w:t>TomatoSauce</w:t>
-      </w:r>
-      <w:proofErr w:type="spellEnd"/>
-      <w:r>
-        <w:rPr>
-          <w:rFonts w:ascii="Calibri" w:hAnsi="Calibri" w:cs="Calibri"/>
-          <w:sz w:val="24"/>
-          <w:szCs w:val="24"/>
-        </w:rPr>
-        <w:t>) and (</w:t>
-      </w:r>
-      <w:proofErr w:type="spellStart"/>
-      <w:r>
-        <w:rPr>
-          <w:rFonts w:ascii="Calibri" w:hAnsi="Calibri" w:cs="Calibri"/>
-          <w:sz w:val="24"/>
-          <w:szCs w:val="24"/>
-        </w:rPr>
-        <w:t>Napies</w:t>
-      </w:r>
-      <w:proofErr w:type="spellEnd"/>
-      <w:r>
-        <w:rPr>
-          <w:rFonts w:ascii="Calibri" w:hAnsi="Calibri" w:cs="Calibri"/>
-          <w:sz w:val="24"/>
-          <w:szCs w:val="24"/>
-        </w:rPr>
-        <w:t xml:space="preserve"> and Olive Oil). Similarly, probabilities that customers will buy Vegetables are 93.9% and 93.5% when they buy (</w:t>
-      </w:r>
-      <w:proofErr w:type="spellStart"/>
-      <w:r>
-        <w:rPr>
-          <w:rFonts w:ascii="Calibri" w:hAnsi="Calibri" w:cs="Calibri"/>
-          <w:sz w:val="24"/>
-          <w:szCs w:val="24"/>
-        </w:rPr>
-        <w:t>householCleaners</w:t>
-      </w:r>
-      <w:proofErr w:type="spellEnd"/>
-      <w:r>
-        <w:rPr>
-          <w:rFonts w:ascii="Calibri" w:hAnsi="Calibri" w:cs="Calibri"/>
-          <w:sz w:val="24"/>
-          <w:szCs w:val="24"/>
-        </w:rPr>
-        <w:t xml:space="preserve">, </w:t>
-      </w:r>
-      <w:proofErr w:type="spellStart"/>
-      <w:r>
-        <w:rPr>
-          <w:rFonts w:ascii="Calibri" w:hAnsi="Calibri" w:cs="Calibri"/>
-          <w:sz w:val="24"/>
-          <w:szCs w:val="24"/>
-        </w:rPr>
-        <w:t>frozenmeal</w:t>
-      </w:r>
-      <w:proofErr w:type="spellEnd"/>
-      <w:r>
-        <w:rPr>
-          <w:rFonts w:ascii="Calibri" w:hAnsi="Calibri" w:cs="Calibri"/>
-          <w:sz w:val="24"/>
-          <w:szCs w:val="24"/>
-        </w:rPr>
-        <w:t xml:space="preserve"> &amp; coffee) and (</w:t>
-      </w:r>
-      <w:proofErr w:type="spellStart"/>
-      <w:r>
-        <w:rPr>
-          <w:rFonts w:ascii="Calibri" w:hAnsi="Calibri" w:cs="Calibri"/>
-          <w:sz w:val="24"/>
-          <w:szCs w:val="24"/>
-        </w:rPr>
-        <w:t>householCleaners</w:t>
-      </w:r>
-      <w:proofErr w:type="spellEnd"/>
-      <w:r>
-        <w:rPr>
-          <w:rFonts w:ascii="Calibri" w:hAnsi="Calibri" w:cs="Calibri"/>
-          <w:sz w:val="24"/>
-          <w:szCs w:val="24"/>
-        </w:rPr>
-        <w:t xml:space="preserve">, </w:t>
-      </w:r>
-      <w:proofErr w:type="spellStart"/>
-      <w:r>
-        <w:rPr>
-          <w:rFonts w:ascii="Calibri" w:hAnsi="Calibri" w:cs="Calibri"/>
-          <w:sz w:val="24"/>
-          <w:szCs w:val="24"/>
-        </w:rPr>
-        <w:t>TomatoSauce</w:t>
-      </w:r>
-      <w:proofErr w:type="spellEnd"/>
-      <w:r>
-        <w:rPr>
-          <w:rFonts w:ascii="Calibri" w:hAnsi="Calibri" w:cs="Calibri"/>
-          <w:sz w:val="24"/>
-          <w:szCs w:val="24"/>
-        </w:rPr>
-        <w:t xml:space="preserve"> &amp; coffee). However, these combinations of products are less likely to occur(10% - 14%).</w:t>
+        <w:t>The probabilities that Customers will buy Baby Food are 95.8% and 94.2% when they buy (Napies &amp; TomatoSauce) and (Napies and Olive Oil). Similarly, probabilities that customers will buy Vegetables are 93.9% and 93.5% when they buy (householCleaners, frozenmeal &amp; coffee) and (householCleaners, TomatoSauce &amp; coffee). However, these combinations of products are less likely to occur(10% - 14%).</w:t>
       </w:r>
     </w:p>
     <w:p>
@@ -16088,79 +14457,7 @@
           <w:sz w:val="24"/>
           <w:szCs w:val="24"/>
         </w:rPr>
-        <w:t xml:space="preserve">Rules C1 and C2 are rather strong - they both have high lift and confidence indicating that customers who buy antecedent products are 1.9 times more likely to buy the consequent products. Rules C3 and C4 are less obvious relationships. Although the lift for these rules is low, </w:t>
-      </w:r>
-      <w:proofErr w:type="spellStart"/>
-      <w:r>
-        <w:rPr>
-          <w:rFonts w:ascii="Calibri" w:hAnsi="Calibri" w:cs="Calibri"/>
-          <w:sz w:val="24"/>
-          <w:szCs w:val="24"/>
-        </w:rPr>
-        <w:t>coles</w:t>
-      </w:r>
-      <w:proofErr w:type="spellEnd"/>
-      <w:r>
-        <w:rPr>
-          <w:rFonts w:ascii="Calibri" w:hAnsi="Calibri" w:cs="Calibri"/>
-          <w:sz w:val="24"/>
-          <w:szCs w:val="24"/>
-        </w:rPr>
-        <w:t xml:space="preserve"> could probably increase sales by advertising/marketing </w:t>
-      </w:r>
-      <w:proofErr w:type="spellStart"/>
-      <w:r>
-        <w:rPr>
-          <w:rFonts w:ascii="Calibri" w:hAnsi="Calibri" w:cs="Calibri"/>
-          <w:sz w:val="24"/>
-          <w:szCs w:val="24"/>
-        </w:rPr>
-        <w:t>householCleaners</w:t>
-      </w:r>
-      <w:proofErr w:type="spellEnd"/>
-      <w:r>
-        <w:rPr>
-          <w:rFonts w:ascii="Calibri" w:hAnsi="Calibri" w:cs="Calibri"/>
-          <w:sz w:val="24"/>
-          <w:szCs w:val="24"/>
-        </w:rPr>
-        <w:t xml:space="preserve">, coffee, </w:t>
-      </w:r>
-      <w:proofErr w:type="spellStart"/>
-      <w:r>
-        <w:rPr>
-          <w:rFonts w:ascii="Calibri" w:hAnsi="Calibri" w:cs="Calibri"/>
-          <w:sz w:val="24"/>
-          <w:szCs w:val="24"/>
-        </w:rPr>
-        <w:t>frozenmeal</w:t>
-      </w:r>
-      <w:proofErr w:type="spellEnd"/>
-      <w:r>
-        <w:rPr>
-          <w:rFonts w:ascii="Calibri" w:hAnsi="Calibri" w:cs="Calibri"/>
-          <w:sz w:val="24"/>
-          <w:szCs w:val="24"/>
-        </w:rPr>
-        <w:t xml:space="preserve">, </w:t>
-      </w:r>
-      <w:proofErr w:type="spellStart"/>
-      <w:r>
-        <w:rPr>
-          <w:rFonts w:ascii="Calibri" w:hAnsi="Calibri" w:cs="Calibri"/>
-          <w:sz w:val="24"/>
-          <w:szCs w:val="24"/>
-        </w:rPr>
-        <w:t>TomatoSauce</w:t>
-      </w:r>
-      <w:proofErr w:type="spellEnd"/>
-      <w:r>
-        <w:rPr>
-          <w:rFonts w:ascii="Calibri" w:hAnsi="Calibri" w:cs="Calibri"/>
-          <w:sz w:val="24"/>
-          <w:szCs w:val="24"/>
-        </w:rPr>
-        <w:t xml:space="preserve"> with Vegetables(if possible stock them near).</w:t>
+        <w:t>Rules C1 and C2 are rather strong - they both have high lift and confidence indicating that customers who buy antecedent products are 1.9 times more likely to buy the consequent products. Rules C3 and C4 are less obvious relationships. Although the lift for these rules is low, coles could probably increase sales by advertising/marketing householCleaners, coffee, frozenmeal, TomatoSauce with Vegetables(if possible stock them near).</w:t>
       </w:r>
     </w:p>
     <w:p>
@@ -16484,25 +14781,7 @@
                 <w:sz w:val="24"/>
                 <w:szCs w:val="24"/>
               </w:rPr>
-              <w:t>(</w:t>
-            </w:r>
-            <w:proofErr w:type="spellStart"/>
-            <w:r>
-              <w:rPr>
-                <w:rFonts w:asciiTheme="minorHAnsi" w:hAnsiTheme="minorHAnsi" w:cs="Times New Roman"/>
-                <w:sz w:val="24"/>
-                <w:szCs w:val="24"/>
-              </w:rPr>
-              <w:t>householCleaners</w:t>
-            </w:r>
-            <w:proofErr w:type="spellEnd"/>
-            <w:r>
-              <w:rPr>
-                <w:rFonts w:asciiTheme="minorHAnsi" w:hAnsiTheme="minorHAnsi" w:cs="Times New Roman"/>
-                <w:sz w:val="24"/>
-                <w:szCs w:val="24"/>
-              </w:rPr>
-              <w:t>)</w:t>
+              <w:t>(householCleaners)</w:t>
             </w:r>
           </w:p>
         </w:tc>
@@ -16682,25 +14961,7 @@
                 <w:sz w:val="24"/>
                 <w:szCs w:val="24"/>
               </w:rPr>
-              <w:t>(</w:t>
-            </w:r>
-            <w:proofErr w:type="spellStart"/>
-            <w:r>
-              <w:rPr>
-                <w:rFonts w:cs="Times New Roman"/>
-                <w:sz w:val="24"/>
-                <w:szCs w:val="24"/>
-              </w:rPr>
-              <w:t>householCleaners</w:t>
-            </w:r>
-            <w:proofErr w:type="spellEnd"/>
-            <w:r>
-              <w:rPr>
-                <w:rFonts w:cs="Times New Roman"/>
-                <w:sz w:val="24"/>
-                <w:szCs w:val="24"/>
-              </w:rPr>
-              <w:t>)</w:t>
+              <w:t>(householCleaners)</w:t>
             </w:r>
           </w:p>
         </w:tc>
@@ -16833,39 +15094,7 @@
                 <w:sz w:val="24"/>
                 <w:szCs w:val="24"/>
               </w:rPr>
-              <w:t>(</w:t>
-            </w:r>
-            <w:proofErr w:type="spellStart"/>
-            <w:r>
-              <w:rPr>
-                <w:sz w:val="24"/>
-                <w:szCs w:val="24"/>
-              </w:rPr>
-              <w:t>Napies</w:t>
-            </w:r>
-            <w:proofErr w:type="spellEnd"/>
-            <w:r>
-              <w:rPr>
-                <w:sz w:val="24"/>
-                <w:szCs w:val="24"/>
-              </w:rPr>
-              <w:t xml:space="preserve">, </w:t>
-            </w:r>
-            <w:proofErr w:type="spellStart"/>
-            <w:r>
-              <w:rPr>
-                <w:sz w:val="24"/>
-                <w:szCs w:val="24"/>
-              </w:rPr>
-              <w:t>TomatoSauce</w:t>
-            </w:r>
-            <w:proofErr w:type="spellEnd"/>
-            <w:r>
-              <w:rPr>
-                <w:sz w:val="24"/>
-                <w:szCs w:val="24"/>
-              </w:rPr>
-              <w:t>)</w:t>
+              <w:t>(Napies, TomatoSauce)</w:t>
             </w:r>
           </w:p>
         </w:tc>
@@ -17047,23 +15276,7 @@
                 <w:sz w:val="24"/>
                 <w:szCs w:val="24"/>
               </w:rPr>
-              <w:t>(</w:t>
-            </w:r>
-            <w:proofErr w:type="spellStart"/>
-            <w:r>
-              <w:rPr>
-                <w:sz w:val="24"/>
-                <w:szCs w:val="24"/>
-              </w:rPr>
-              <w:t>Napies</w:t>
-            </w:r>
-            <w:proofErr w:type="spellEnd"/>
-            <w:r>
-              <w:rPr>
-                <w:sz w:val="24"/>
-                <w:szCs w:val="24"/>
-              </w:rPr>
-              <w:t>, Olive Oil)</w:t>
+              <w:t>(Napies, Olive Oil)</w:t>
             </w:r>
           </w:p>
         </w:tc>
@@ -17221,23 +15434,7 @@
                 <w:sz w:val="24"/>
                 <w:szCs w:val="24"/>
               </w:rPr>
-              <w:t>(</w:t>
-            </w:r>
-            <w:proofErr w:type="spellStart"/>
-            <w:r>
-              <w:rPr>
-                <w:sz w:val="24"/>
-                <w:szCs w:val="24"/>
-              </w:rPr>
-              <w:t>Napies</w:t>
-            </w:r>
-            <w:proofErr w:type="spellEnd"/>
-            <w:r>
-              <w:rPr>
-                <w:sz w:val="24"/>
-                <w:szCs w:val="24"/>
-              </w:rPr>
-              <w:t>, Chocolate)</w:t>
+              <w:t>(Napies, Chocolate)</w:t>
             </w:r>
           </w:p>
         </w:tc>
@@ -17374,23 +15571,7 @@
                 <w:sz w:val="24"/>
                 <w:szCs w:val="24"/>
               </w:rPr>
-              <w:t>(</w:t>
-            </w:r>
-            <w:proofErr w:type="spellStart"/>
-            <w:r>
-              <w:rPr>
-                <w:sz w:val="24"/>
-                <w:szCs w:val="24"/>
-              </w:rPr>
-              <w:t>Napies</w:t>
-            </w:r>
-            <w:proofErr w:type="spellEnd"/>
-            <w:r>
-              <w:rPr>
-                <w:sz w:val="24"/>
-                <w:szCs w:val="24"/>
-              </w:rPr>
-              <w:t>, fruit)</w:t>
+              <w:t>(Napies, fruit)</w:t>
             </w:r>
           </w:p>
         </w:tc>
@@ -17541,7 +15722,6 @@
           <w:sz w:val="24"/>
           <w:szCs w:val="24"/>
         </w:rPr>
-        <w:lastRenderedPageBreak/>
         <w:t>R</w:t>
       </w:r>
       <w:r>
@@ -17574,69 +15754,15 @@
           <w:sz w:val="24"/>
           <w:szCs w:val="24"/>
         </w:rPr>
-        <w:t xml:space="preserve">ustomers who bought Vegetables &amp; Fish are 2.2 times more likely to buy </w:t>
-      </w:r>
-      <w:proofErr w:type="spellStart"/>
-      <w:r>
-        <w:rPr>
-          <w:rFonts w:ascii="Calibri" w:hAnsi="Calibri" w:cs="Calibri"/>
-          <w:sz w:val="24"/>
-          <w:szCs w:val="24"/>
-        </w:rPr>
-        <w:t>householCleaner</w:t>
-      </w:r>
-      <w:proofErr w:type="spellEnd"/>
-      <w:r>
-        <w:rPr>
-          <w:rFonts w:ascii="Calibri" w:hAnsi="Calibri" w:cs="Calibri"/>
-          <w:sz w:val="24"/>
-          <w:szCs w:val="24"/>
-        </w:rPr>
-        <w:t xml:space="preserve">. These items were bought together for like 10% of the time but 85% of the customers who bought Vegetables &amp; Fish also bought </w:t>
-      </w:r>
-      <w:proofErr w:type="spellStart"/>
-      <w:r>
-        <w:rPr>
-          <w:rFonts w:ascii="Calibri" w:hAnsi="Calibri" w:cs="Calibri"/>
-          <w:sz w:val="24"/>
-          <w:szCs w:val="24"/>
-        </w:rPr>
-        <w:t>householCleaners</w:t>
-      </w:r>
-      <w:proofErr w:type="spellEnd"/>
-      <w:r>
-        <w:rPr>
-          <w:rFonts w:ascii="Calibri" w:hAnsi="Calibri" w:cs="Calibri"/>
-          <w:sz w:val="24"/>
-          <w:szCs w:val="24"/>
-        </w:rPr>
-        <w:t>.</w:t>
-      </w:r>
-      <w:r>
-        <w:rPr>
-          <w:rFonts w:ascii="Calibri" w:hAnsi="Calibri" w:cs="Calibri"/>
-          <w:sz w:val="24"/>
-          <w:szCs w:val="24"/>
-        </w:rPr>
-        <w:t xml:space="preserve"> Customers who bought fish and fruit together are 2 times more likely to but </w:t>
-      </w:r>
-      <w:proofErr w:type="spellStart"/>
-      <w:r>
-        <w:rPr>
-          <w:rFonts w:ascii="Calibri" w:hAnsi="Calibri" w:cs="Calibri"/>
-          <w:sz w:val="24"/>
-          <w:szCs w:val="24"/>
-        </w:rPr>
-        <w:t>householCleaners</w:t>
-      </w:r>
-      <w:proofErr w:type="spellEnd"/>
-      <w:r>
-        <w:rPr>
-          <w:rFonts w:ascii="Calibri" w:hAnsi="Calibri" w:cs="Calibri"/>
-          <w:sz w:val="24"/>
-          <w:szCs w:val="24"/>
-        </w:rPr>
-        <w:t xml:space="preserve"> with low support and high confidence.</w:t>
+        <w:t>ustomers who bought Vegetables &amp; Fish are 2.2 times more likely to buy householCleaner. These items were bought together for like 10% of the time but 85% of the customers who bought Vegetables &amp; Fish also bought householCleaners.</w:t>
+      </w:r>
+      <w:r>
+        <w:rPr>
+          <w:rFonts w:ascii="Calibri" w:hAnsi="Calibri" w:cs="Calibri"/>
+          <w:sz w:val="24"/>
+          <w:szCs w:val="24"/>
+        </w:rPr>
+        <w:t xml:space="preserve"> Customers who bought fish and fruit together are 2 times more likely to but householCleaners with low support and high confidence.</w:t>
       </w:r>
       <w:r>
         <w:rPr>
@@ -17660,25 +15786,7 @@
           <w:sz w:val="24"/>
           <w:szCs w:val="24"/>
         </w:rPr>
-        <w:t xml:space="preserve">discount on </w:t>
-      </w:r>
-      <w:proofErr w:type="spellStart"/>
-      <w:r>
-        <w:rPr>
-          <w:rFonts w:ascii="Calibri" w:hAnsi="Calibri" w:cs="Calibri"/>
-          <w:sz w:val="24"/>
-          <w:szCs w:val="24"/>
-        </w:rPr>
-        <w:t>householCleaner</w:t>
-      </w:r>
-      <w:proofErr w:type="spellEnd"/>
-      <w:r>
-        <w:rPr>
-          <w:rFonts w:ascii="Calibri" w:hAnsi="Calibri" w:cs="Calibri"/>
-          <w:sz w:val="24"/>
-          <w:szCs w:val="24"/>
-        </w:rPr>
-        <w:t xml:space="preserve"> to the customer who buys </w:t>
+        <w:t xml:space="preserve">discount on householCleaner to the customer who buys </w:t>
       </w:r>
       <w:r>
         <w:rPr>
@@ -17819,97 +15927,16 @@
           <w:sz w:val="24"/>
           <w:szCs w:val="24"/>
         </w:rPr>
-        <w:t>By looking at the rules with Baby Food in consequent(with low support), We can give discounts on Baby Food if customers by (</w:t>
-      </w:r>
-      <w:proofErr w:type="spellStart"/>
-      <w:r>
-        <w:rPr>
-          <w:rFonts w:ascii="Calibri" w:hAnsi="Calibri" w:cs="Calibri"/>
-          <w:sz w:val="24"/>
-          <w:szCs w:val="24"/>
-        </w:rPr>
-        <w:t>Napies</w:t>
-      </w:r>
-      <w:proofErr w:type="spellEnd"/>
-      <w:r>
-        <w:rPr>
-          <w:rFonts w:ascii="Calibri" w:hAnsi="Calibri" w:cs="Calibri"/>
-          <w:sz w:val="24"/>
-          <w:szCs w:val="24"/>
-        </w:rPr>
-        <w:t xml:space="preserve"> &amp; fruit), (</w:t>
-      </w:r>
-      <w:proofErr w:type="spellStart"/>
-      <w:r>
-        <w:rPr>
-          <w:rFonts w:ascii="Calibri" w:hAnsi="Calibri" w:cs="Calibri"/>
-          <w:sz w:val="24"/>
-          <w:szCs w:val="24"/>
-        </w:rPr>
-        <w:t>Napies</w:t>
-      </w:r>
-      <w:proofErr w:type="spellEnd"/>
-      <w:r>
-        <w:rPr>
-          <w:rFonts w:ascii="Calibri" w:hAnsi="Calibri" w:cs="Calibri"/>
-          <w:sz w:val="24"/>
-          <w:szCs w:val="24"/>
-        </w:rPr>
-        <w:t>, Chocolate), (</w:t>
-      </w:r>
-      <w:proofErr w:type="spellStart"/>
-      <w:r>
-        <w:rPr>
-          <w:rFonts w:ascii="Calibri" w:hAnsi="Calibri" w:cs="Calibri"/>
-          <w:sz w:val="24"/>
-          <w:szCs w:val="24"/>
-        </w:rPr>
-        <w:t>Napies</w:t>
-      </w:r>
-      <w:proofErr w:type="spellEnd"/>
-      <w:r>
-        <w:rPr>
-          <w:rFonts w:ascii="Calibri" w:hAnsi="Calibri" w:cs="Calibri"/>
-          <w:sz w:val="24"/>
-          <w:szCs w:val="24"/>
-        </w:rPr>
-        <w:t>, Olive Oil) or (</w:t>
-      </w:r>
-      <w:proofErr w:type="spellStart"/>
-      <w:r>
-        <w:rPr>
-          <w:rFonts w:ascii="Calibri" w:hAnsi="Calibri" w:cs="Calibri"/>
-          <w:sz w:val="24"/>
-          <w:szCs w:val="24"/>
-        </w:rPr>
-        <w:t>Napies</w:t>
-      </w:r>
-      <w:proofErr w:type="spellEnd"/>
-      <w:r>
-        <w:rPr>
-          <w:rFonts w:ascii="Calibri" w:hAnsi="Calibri" w:cs="Calibri"/>
-          <w:sz w:val="24"/>
-          <w:szCs w:val="24"/>
-        </w:rPr>
-        <w:t xml:space="preserve"> &amp; </w:t>
-      </w:r>
-      <w:proofErr w:type="spellStart"/>
-      <w:r>
-        <w:rPr>
-          <w:rFonts w:ascii="Calibri" w:hAnsi="Calibri" w:cs="Calibri"/>
-          <w:sz w:val="24"/>
-          <w:szCs w:val="24"/>
-        </w:rPr>
-        <w:t>TomatoSauce</w:t>
-      </w:r>
-      <w:proofErr w:type="spellEnd"/>
-      <w:r>
-        <w:rPr>
-          <w:rFonts w:ascii="Calibri" w:hAnsi="Calibri" w:cs="Calibri"/>
-          <w:sz w:val="24"/>
-          <w:szCs w:val="24"/>
-        </w:rPr>
-        <w:t xml:space="preserve">) to increase the support of these transactions[If it is not possible to carry out marketing for all the combinations, what </w:t>
+        <w:t xml:space="preserve">By looking at the rules with Baby Food in consequent(with low support), </w:t>
+      </w:r>
+      <w:r>
+        <w:rPr>
+          <w:rFonts w:ascii="Calibri" w:hAnsi="Calibri" w:cs="Calibri"/>
+          <w:sz w:val="24"/>
+          <w:szCs w:val="24"/>
+        </w:rPr>
+        <w:lastRenderedPageBreak/>
+        <w:t xml:space="preserve">We can give discounts on Baby Food if customers by (Napies &amp; fruit), (Napies, Chocolate), (Napies, Olive Oil) or (Napies &amp; TomatoSauce) to increase the support of these transactions[If it is not possible to carry out marketing for all the combinations, what </w:t>
       </w:r>
       <w:r>
         <w:rPr>
@@ -18214,79 +16241,7 @@
           <w:sz w:val="24"/>
           <w:szCs w:val="24"/>
         </w:rPr>
-        <w:t xml:space="preserve">After running </w:t>
-      </w:r>
-      <w:proofErr w:type="spellStart"/>
-      <w:r>
-        <w:rPr>
-          <w:rFonts w:ascii="Calibri" w:hAnsi="Calibri" w:cs="Calibri"/>
-          <w:sz w:val="24"/>
-          <w:szCs w:val="24"/>
-        </w:rPr>
-        <w:t>KMeans</w:t>
-      </w:r>
-      <w:proofErr w:type="spellEnd"/>
-      <w:r>
-        <w:rPr>
-          <w:rFonts w:ascii="Calibri" w:hAnsi="Calibri" w:cs="Calibri"/>
-          <w:sz w:val="24"/>
-          <w:szCs w:val="24"/>
-        </w:rPr>
-        <w:t xml:space="preserve"> on standardized variables </w:t>
-      </w:r>
-      <w:proofErr w:type="spellStart"/>
-      <w:r>
-        <w:rPr>
-          <w:rFonts w:ascii="Calibri" w:hAnsi="Calibri" w:cs="Calibri"/>
-          <w:sz w:val="24"/>
-          <w:szCs w:val="24"/>
-        </w:rPr>
-        <w:t>z_income</w:t>
-      </w:r>
-      <w:proofErr w:type="spellEnd"/>
-      <w:r>
-        <w:rPr>
-          <w:rFonts w:ascii="Calibri" w:hAnsi="Calibri" w:cs="Calibri"/>
-          <w:sz w:val="24"/>
-          <w:szCs w:val="24"/>
-        </w:rPr>
-        <w:t xml:space="preserve">, </w:t>
-      </w:r>
-      <w:proofErr w:type="spellStart"/>
-      <w:r>
-        <w:rPr>
-          <w:rFonts w:ascii="Calibri" w:hAnsi="Calibri" w:cs="Calibri"/>
-          <w:sz w:val="24"/>
-          <w:szCs w:val="24"/>
-        </w:rPr>
-        <w:t>z_value</w:t>
-      </w:r>
-      <w:proofErr w:type="spellEnd"/>
-      <w:r>
-        <w:rPr>
-          <w:rFonts w:ascii="Calibri" w:hAnsi="Calibri" w:cs="Calibri"/>
-          <w:sz w:val="24"/>
-          <w:szCs w:val="24"/>
-        </w:rPr>
-        <w:t xml:space="preserve"> and </w:t>
-      </w:r>
-      <w:proofErr w:type="spellStart"/>
-      <w:r>
-        <w:rPr>
-          <w:rFonts w:ascii="Calibri" w:hAnsi="Calibri" w:cs="Calibri"/>
-          <w:sz w:val="24"/>
-          <w:szCs w:val="24"/>
-        </w:rPr>
-        <w:t>z_age</w:t>
-      </w:r>
-      <w:proofErr w:type="spellEnd"/>
-      <w:r>
-        <w:rPr>
-          <w:rFonts w:ascii="Calibri" w:hAnsi="Calibri" w:cs="Calibri"/>
-          <w:sz w:val="24"/>
-          <w:szCs w:val="24"/>
-        </w:rPr>
-        <w:t xml:space="preserve"> we get </w:t>
+        <w:t xml:space="preserve">After running KMeans on standardized variables z_income, z_value and z_age we get </w:t>
       </w:r>
       <w:r>
         <w:rPr>
@@ -19327,7 +17282,6 @@
           <w:sz w:val="24"/>
           <w:szCs w:val="24"/>
         </w:rPr>
-        <w:lastRenderedPageBreak/>
         <w:t>[* - rest of % is for category “Unknown”]</w:t>
       </w:r>
     </w:p>
@@ -19695,6 +17649,7 @@
           <w:sz w:val="24"/>
           <w:szCs w:val="24"/>
         </w:rPr>
+        <w:lastRenderedPageBreak/>
         <w:t>The cluster is </w:t>
       </w:r>
       <w:r>
@@ -21358,7 +19313,6 @@
           <w:sz w:val="24"/>
           <w:szCs w:val="24"/>
         </w:rPr>
-        <w:lastRenderedPageBreak/>
         <w:t>Customers in cluster 3 as their income permits they spend </w:t>
       </w:r>
       <w:r>
@@ -22895,61 +20849,7 @@
           <w:sz w:val="24"/>
           <w:szCs w:val="24"/>
         </w:rPr>
-        <w:t xml:space="preserve">Data Quality – Coles data set raised concerns about data quality – the age, Postcode variable and the sequential invalid entries in other variables like </w:t>
-      </w:r>
-      <w:proofErr w:type="spellStart"/>
-      <w:r>
-        <w:rPr>
-          <w:rFonts w:ascii="Calibri" w:hAnsi="Calibri" w:cs="Calibri"/>
-          <w:sz w:val="24"/>
-          <w:szCs w:val="24"/>
-        </w:rPr>
-        <w:t>pmethod</w:t>
-      </w:r>
-      <w:proofErr w:type="spellEnd"/>
-      <w:r>
-        <w:rPr>
-          <w:rFonts w:ascii="Calibri" w:hAnsi="Calibri" w:cs="Calibri"/>
-          <w:sz w:val="24"/>
-          <w:szCs w:val="24"/>
-        </w:rPr>
-        <w:t xml:space="preserve">, </w:t>
-      </w:r>
-      <w:proofErr w:type="spellStart"/>
-      <w:r>
-        <w:rPr>
-          <w:rFonts w:ascii="Calibri" w:hAnsi="Calibri" w:cs="Calibri"/>
-          <w:sz w:val="24"/>
-          <w:szCs w:val="24"/>
-        </w:rPr>
-        <w:t>nchildren</w:t>
-      </w:r>
-      <w:proofErr w:type="spellEnd"/>
-      <w:r>
-        <w:rPr>
-          <w:rFonts w:ascii="Calibri" w:hAnsi="Calibri" w:cs="Calibri"/>
-          <w:sz w:val="24"/>
-          <w:szCs w:val="24"/>
-        </w:rPr>
-        <w:t xml:space="preserve">, </w:t>
-      </w:r>
-      <w:proofErr w:type="spellStart"/>
-      <w:r>
-        <w:rPr>
-          <w:rFonts w:ascii="Calibri" w:hAnsi="Calibri" w:cs="Calibri"/>
-          <w:sz w:val="24"/>
-          <w:szCs w:val="24"/>
-        </w:rPr>
-        <w:t>homeown</w:t>
-      </w:r>
-      <w:proofErr w:type="spellEnd"/>
-      <w:r>
-        <w:rPr>
-          <w:rFonts w:ascii="Calibri" w:hAnsi="Calibri" w:cs="Calibri"/>
-          <w:sz w:val="24"/>
-          <w:szCs w:val="24"/>
-        </w:rPr>
-        <w:t>.</w:t>
+        <w:t>Data Quality – Coles data set raised concerns about data quality – the age, Postcode variable and the sequential invalid entries in other variables like pmethod, nchildren, homeown.</w:t>
       </w:r>
     </w:p>
     <w:p>
@@ -23094,26 +20994,7 @@
           <w:sz w:val="24"/>
           <w:szCs w:val="24"/>
         </w:rPr>
-        <w:lastRenderedPageBreak/>
-        <w:t xml:space="preserve">Baby Food should be displayed near the shelves of </w:t>
-      </w:r>
-      <w:proofErr w:type="spellStart"/>
-      <w:r>
-        <w:rPr>
-          <w:rFonts w:ascii="Calibri" w:hAnsi="Calibri" w:cs="Calibri"/>
-          <w:sz w:val="24"/>
-          <w:szCs w:val="24"/>
-        </w:rPr>
-        <w:t>Napies</w:t>
-      </w:r>
-      <w:proofErr w:type="spellEnd"/>
-      <w:r>
-        <w:rPr>
-          <w:rFonts w:ascii="Calibri" w:hAnsi="Calibri" w:cs="Calibri"/>
-          <w:sz w:val="24"/>
-          <w:szCs w:val="24"/>
-        </w:rPr>
-        <w:t>, Fruit, Chocolate and Olive Oil.</w:t>
+        <w:t>Baby Food should be displayed near the shelves of Napies, Fruit, Chocolate and Olive Oil.</w:t>
       </w:r>
     </w:p>
     <w:p>
@@ -23140,25 +21021,7 @@
           <w:sz w:val="24"/>
           <w:szCs w:val="24"/>
         </w:rPr>
-        <w:t xml:space="preserve">Coles could probably increase sales by advertising/marketing </w:t>
-      </w:r>
-      <w:proofErr w:type="spellStart"/>
-      <w:r>
-        <w:rPr>
-          <w:rFonts w:ascii="Calibri" w:hAnsi="Calibri" w:cs="Calibri"/>
-          <w:sz w:val="24"/>
-          <w:szCs w:val="24"/>
-        </w:rPr>
-        <w:t>householCleaners</w:t>
-      </w:r>
-      <w:proofErr w:type="spellEnd"/>
-      <w:r>
-        <w:rPr>
-          <w:rFonts w:ascii="Calibri" w:hAnsi="Calibri" w:cs="Calibri"/>
-          <w:sz w:val="24"/>
-          <w:szCs w:val="24"/>
-        </w:rPr>
-        <w:t>,</w:t>
+        <w:t>Coles could probably increase sales by advertising/marketing householCleaners,</w:t>
       </w:r>
       <w:r>
         <w:rPr>
@@ -23174,43 +21037,7 @@
           <w:sz w:val="24"/>
           <w:szCs w:val="24"/>
         </w:rPr>
-        <w:t xml:space="preserve">coffee, </w:t>
-      </w:r>
-      <w:proofErr w:type="spellStart"/>
-      <w:r>
-        <w:rPr>
-          <w:rFonts w:ascii="Calibri" w:hAnsi="Calibri" w:cs="Calibri"/>
-          <w:sz w:val="24"/>
-          <w:szCs w:val="24"/>
-        </w:rPr>
-        <w:t>frozenmeal</w:t>
-      </w:r>
-      <w:proofErr w:type="spellEnd"/>
-      <w:r>
-        <w:rPr>
-          <w:rFonts w:ascii="Calibri" w:hAnsi="Calibri" w:cs="Calibri"/>
-          <w:sz w:val="24"/>
-          <w:szCs w:val="24"/>
-        </w:rPr>
-        <w:t xml:space="preserve">, </w:t>
-      </w:r>
-      <w:proofErr w:type="spellStart"/>
-      <w:r>
-        <w:rPr>
-          <w:rFonts w:ascii="Calibri" w:hAnsi="Calibri" w:cs="Calibri"/>
-          <w:sz w:val="24"/>
-          <w:szCs w:val="24"/>
-        </w:rPr>
-        <w:t>TomatoSauce</w:t>
-      </w:r>
-      <w:proofErr w:type="spellEnd"/>
-      <w:r>
-        <w:rPr>
-          <w:rFonts w:ascii="Calibri" w:hAnsi="Calibri" w:cs="Calibri"/>
-          <w:sz w:val="24"/>
-          <w:szCs w:val="24"/>
-        </w:rPr>
-        <w:t xml:space="preserve"> with Vegetables(if possible stock them near)</w:t>
+        <w:t>coffee, frozenmeal, TomatoSauce with Vegetables(if possible stock them near)</w:t>
       </w:r>
       <w:r>
         <w:rPr>
@@ -23261,25 +21088,7 @@
           <w:sz w:val="24"/>
           <w:szCs w:val="24"/>
         </w:rPr>
-        <w:t xml:space="preserve">more likely to buy </w:t>
-      </w:r>
-      <w:proofErr w:type="spellStart"/>
-      <w:r>
-        <w:rPr>
-          <w:rFonts w:ascii="Calibri" w:hAnsi="Calibri" w:cs="Calibri"/>
-          <w:sz w:val="24"/>
-          <w:szCs w:val="24"/>
-        </w:rPr>
-        <w:t>householCleaner</w:t>
-      </w:r>
-      <w:proofErr w:type="spellEnd"/>
-      <w:r>
-        <w:rPr>
-          <w:rFonts w:ascii="Calibri" w:hAnsi="Calibri" w:cs="Calibri"/>
-          <w:sz w:val="24"/>
-          <w:szCs w:val="24"/>
-        </w:rPr>
-        <w:t xml:space="preserve"> respectively. Coles should spatially sep</w:t>
+        <w:t>more likely to buy householCleaner respectively. Coles should spatially sep</w:t>
       </w:r>
       <w:r>
         <w:rPr>
@@ -23367,16 +21176,7 @@
           <w:sz w:val="24"/>
           <w:szCs w:val="24"/>
         </w:rPr>
-        <w:t xml:space="preserve"> and </w:t>
-      </w:r>
-      <w:proofErr w:type="spellStart"/>
-      <w:r>
-        <w:rPr>
-          <w:rFonts w:ascii="Calibri" w:hAnsi="Calibri" w:cs="Calibri"/>
-          <w:sz w:val="24"/>
-          <w:szCs w:val="24"/>
-        </w:rPr>
-        <w:t>householCleaner</w:t>
+        <w:t xml:space="preserve"> and householCleaner</w:t>
       </w:r>
       <w:r>
         <w:rPr>
@@ -23386,7 +21186,6 @@
         </w:rPr>
         <w:t>s</w:t>
       </w:r>
-      <w:proofErr w:type="spellEnd"/>
       <w:r>
         <w:rPr>
           <w:rFonts w:ascii="Calibri" w:hAnsi="Calibri" w:cs="Calibri"/>
@@ -23489,6 +21288,7 @@
           <w:sz w:val="24"/>
           <w:szCs w:val="24"/>
         </w:rPr>
+        <w:lastRenderedPageBreak/>
         <w:t>Coles should start marketing campaigns for family or house related products towards young customers(from cluster 3)</w:t>
       </w:r>
       <w:r>
@@ -23625,25 +21425,7 @@
           <w:sz w:val="24"/>
           <w:szCs w:val="24"/>
         </w:rPr>
-        <w:t xml:space="preserve"> that </w:t>
-      </w:r>
-      <w:proofErr w:type="spellStart"/>
-      <w:r>
-        <w:rPr>
-          <w:rFonts w:ascii="Calibri" w:hAnsi="Calibri" w:cs="Calibri"/>
-          <w:sz w:val="24"/>
-          <w:szCs w:val="24"/>
-        </w:rPr>
-        <w:t>coles</w:t>
-      </w:r>
-      <w:proofErr w:type="spellEnd"/>
-      <w:r>
-        <w:rPr>
-          <w:rFonts w:ascii="Calibri" w:hAnsi="Calibri" w:cs="Calibri"/>
-          <w:sz w:val="24"/>
-          <w:szCs w:val="24"/>
-        </w:rPr>
-        <w:t xml:space="preserve"> ha</w:t>
+        <w:t xml:space="preserve"> that coles ha</w:t>
       </w:r>
       <w:r>
         <w:rPr>
@@ -23803,61 +21585,7 @@
           <w:sz w:val="24"/>
           <w:szCs w:val="24"/>
         </w:rPr>
-        <w:t xml:space="preserve"> and as many transactions as </w:t>
-      </w:r>
-      <w:proofErr w:type="spellStart"/>
-      <w:r>
-        <w:rPr>
-          <w:rFonts w:ascii="Calibri" w:hAnsi="Calibri" w:cs="Calibri"/>
-          <w:sz w:val="24"/>
-          <w:szCs w:val="24"/>
-        </w:rPr>
-        <w:t>coles</w:t>
-      </w:r>
-      <w:proofErr w:type="spellEnd"/>
-      <w:r>
-        <w:rPr>
-          <w:rFonts w:ascii="Calibri" w:hAnsi="Calibri" w:cs="Calibri"/>
-          <w:sz w:val="24"/>
-          <w:szCs w:val="24"/>
-        </w:rPr>
-        <w:t xml:space="preserve"> can by using various methods like using a points card like </w:t>
-      </w:r>
-      <w:proofErr w:type="spellStart"/>
-      <w:r>
-        <w:rPr>
-          <w:rFonts w:ascii="Calibri" w:hAnsi="Calibri" w:cs="Calibri"/>
-          <w:sz w:val="24"/>
-          <w:szCs w:val="24"/>
-        </w:rPr>
-        <w:t>Flybuys</w:t>
-      </w:r>
-      <w:proofErr w:type="spellEnd"/>
-      <w:r>
-        <w:rPr>
-          <w:rFonts w:ascii="Calibri" w:hAnsi="Calibri" w:cs="Calibri"/>
-          <w:sz w:val="24"/>
-          <w:szCs w:val="24"/>
-        </w:rPr>
-        <w:t xml:space="preserve">. More data and correct data would help </w:t>
-      </w:r>
-      <w:proofErr w:type="spellStart"/>
-      <w:r>
-        <w:rPr>
-          <w:rFonts w:ascii="Calibri" w:hAnsi="Calibri" w:cs="Calibri"/>
-          <w:sz w:val="24"/>
-          <w:szCs w:val="24"/>
-        </w:rPr>
-        <w:t>coles</w:t>
-      </w:r>
-      <w:proofErr w:type="spellEnd"/>
-      <w:r>
-        <w:rPr>
-          <w:rFonts w:ascii="Calibri" w:hAnsi="Calibri" w:cs="Calibri"/>
-          <w:sz w:val="24"/>
-          <w:szCs w:val="24"/>
-        </w:rPr>
-        <w:t xml:space="preserve"> get meaningful insights</w:t>
+        <w:t xml:space="preserve"> and as many transactions as coles can by using various methods like using a points card like Flybuys. More data and correct data would help coles get meaningful insights</w:t>
       </w:r>
       <w:r>
         <w:rPr>
@@ -24225,40 +21953,36 @@
           <w:sz w:val="24"/>
           <w:szCs w:val="24"/>
         </w:rPr>
-        <w:t xml:space="preserve">[Red cell </w:t>
-      </w:r>
-      <w:proofErr w:type="spellStart"/>
-      <w:r>
+        <w:t>[Red cell color suggests that data is dirty or missing in that column]</w:t>
+      </w:r>
+    </w:p>
+    <w:p>
+      <w:pPr>
         <w:rPr>
           <w:b/>
           <w:bCs/>
-          <w:color w:val="92D050"/>
-          <w:sz w:val="24"/>
-          <w:szCs w:val="24"/>
-        </w:rPr>
-        <w:t>color</w:t>
-      </w:r>
-      <w:proofErr w:type="spellEnd"/>
+          <w:sz w:val="24"/>
+          <w:szCs w:val="24"/>
+        </w:rPr>
+      </w:pPr>
       <w:r>
         <w:rPr>
           <w:b/>
           <w:bCs/>
-          <w:color w:val="92D050"/>
-          <w:sz w:val="24"/>
-          <w:szCs w:val="24"/>
-        </w:rPr>
-        <w:t xml:space="preserve"> suggests that data is dirty or missing in that column]</w:t>
-      </w:r>
-    </w:p>
-    <w:p>
-      <w:pPr>
+          <w:sz w:val="24"/>
+          <w:szCs w:val="24"/>
+        </w:rPr>
+        <w:t xml:space="preserve">[Numbers in Quality of Data for one variable is independent </w:t>
+      </w:r>
+      <w:r>
         <w:rPr>
           <w:b/>
           <w:bCs/>
           <w:sz w:val="24"/>
           <w:szCs w:val="24"/>
         </w:rPr>
-      </w:pPr>
+        <w:t>of</w:t>
+      </w:r>
       <w:r>
         <w:rPr>
           <w:b/>
@@ -24266,24 +21990,6 @@
           <w:sz w:val="24"/>
           <w:szCs w:val="24"/>
         </w:rPr>
-        <w:t xml:space="preserve">[Numbers in Quality of Data for one variable is independent </w:t>
-      </w:r>
-      <w:r>
-        <w:rPr>
-          <w:b/>
-          <w:bCs/>
-          <w:sz w:val="24"/>
-          <w:szCs w:val="24"/>
-        </w:rPr>
-        <w:t>of</w:t>
-      </w:r>
-      <w:r>
-        <w:rPr>
-          <w:b/>
-          <w:bCs/>
-          <w:sz w:val="24"/>
-          <w:szCs w:val="24"/>
-        </w:rPr>
         <w:t xml:space="preserve"> other variables]</w:t>
       </w:r>
     </w:p>
@@ -24299,6 +22005,7 @@
         <w:rPr>
           <w:color w:val="92D050"/>
         </w:rPr>
+        <w:lastRenderedPageBreak/>
         <w:t>Appendix I – Transactional variables</w:t>
       </w:r>
       <w:bookmarkEnd w:id="25"/>
@@ -24586,7 +22293,6 @@
                 <w:szCs w:val="24"/>
               </w:rPr>
             </w:pPr>
-            <w:proofErr w:type="spellStart"/>
             <w:r>
               <w:rPr>
                 <w:sz w:val="24"/>
@@ -24594,7 +22300,6 @@
               </w:rPr>
               <w:t>ReceiptID</w:t>
             </w:r>
-            <w:proofErr w:type="spellEnd"/>
           </w:p>
         </w:tc>
         <w:tc>
@@ -24842,7 +22547,6 @@
                 <w:szCs w:val="24"/>
               </w:rPr>
             </w:pPr>
-            <w:proofErr w:type="spellStart"/>
             <w:r>
               <w:rPr>
                 <w:sz w:val="24"/>
@@ -24857,7 +22561,6 @@
               </w:rPr>
               <w:t>method</w:t>
             </w:r>
-            <w:proofErr w:type="spellEnd"/>
           </w:p>
         </w:tc>
         <w:tc>
@@ -24944,27 +22647,7 @@
                 <w:szCs w:val="24"/>
                 <w:lang w:val="en-US"/>
               </w:rPr>
-              <w:t xml:space="preserve">(1 = Cash, 2 = Credit card, 3 = </w:t>
-            </w:r>
-            <w:proofErr w:type="spellStart"/>
-            <w:r>
-              <w:rPr>
-                <w:rFonts w:ascii="Times New Roman" w:hAnsi="Times New Roman" w:cs="Times New Roman"/>
-                <w:sz w:val="24"/>
-                <w:szCs w:val="24"/>
-                <w:lang w:val="en-US"/>
-              </w:rPr>
-              <w:t>EftPOS</w:t>
-            </w:r>
-            <w:proofErr w:type="spellEnd"/>
-            <w:r>
-              <w:rPr>
-                <w:rFonts w:ascii="Times New Roman" w:hAnsi="Times New Roman" w:cs="Times New Roman"/>
-                <w:sz w:val="24"/>
-                <w:szCs w:val="24"/>
-                <w:lang w:val="en-US"/>
-              </w:rPr>
-              <w:t>, 4 = Other)</w:t>
+              <w:t>(1 = Cash, 2 = Credit card, 3 = EftPOS, 4 = Other)</w:t>
             </w:r>
           </w:p>
         </w:tc>
@@ -25492,7 +23175,6 @@
                 <w:szCs w:val="24"/>
               </w:rPr>
             </w:pPr>
-            <w:proofErr w:type="spellStart"/>
             <w:r>
               <w:rPr>
                 <w:sz w:val="24"/>
@@ -25507,7 +23189,6 @@
               </w:rPr>
               <w:t>omeown</w:t>
             </w:r>
-            <w:proofErr w:type="spellEnd"/>
           </w:p>
         </w:tc>
         <w:tc>
@@ -26081,7 +23762,6 @@
                 <w:szCs w:val="24"/>
               </w:rPr>
             </w:pPr>
-            <w:proofErr w:type="spellStart"/>
             <w:r>
               <w:rPr>
                 <w:sz w:val="24"/>
@@ -26089,7 +23769,6 @@
               </w:rPr>
               <w:t>PostCode</w:t>
             </w:r>
-            <w:proofErr w:type="spellEnd"/>
           </w:p>
         </w:tc>
         <w:tc>
@@ -26274,7 +23953,6 @@
                 <w:szCs w:val="24"/>
               </w:rPr>
             </w:pPr>
-            <w:proofErr w:type="spellStart"/>
             <w:r>
               <w:rPr>
                 <w:sz w:val="24"/>
@@ -26282,7 +23960,6 @@
               </w:rPr>
               <w:t>nchildren</w:t>
             </w:r>
-            <w:proofErr w:type="spellEnd"/>
           </w:p>
         </w:tc>
         <w:tc>
@@ -26604,6 +24281,7 @@
                 <w:szCs w:val="24"/>
                 <w:lang w:val="en-US"/>
               </w:rPr>
+              <w:lastRenderedPageBreak/>
               <w:t>Variable</w:t>
             </w:r>
           </w:p>
@@ -26817,7 +24495,6 @@
                 <w:szCs w:val="24"/>
               </w:rPr>
             </w:pPr>
-            <w:proofErr w:type="spellStart"/>
             <w:r>
               <w:rPr>
                 <w:sz w:val="24"/>
@@ -26825,7 +24502,6 @@
               </w:rPr>
               <w:t>freshmeat</w:t>
             </w:r>
-            <w:proofErr w:type="spellEnd"/>
           </w:p>
         </w:tc>
         <w:tc>
@@ -27009,7 +24685,6 @@
                 <w:szCs w:val="24"/>
               </w:rPr>
             </w:pPr>
-            <w:proofErr w:type="spellStart"/>
             <w:r>
               <w:rPr>
                 <w:sz w:val="24"/>
@@ -27017,7 +24692,6 @@
               </w:rPr>
               <w:t>MozerallaCheese</w:t>
             </w:r>
-            <w:proofErr w:type="spellEnd"/>
           </w:p>
         </w:tc>
         <w:tc>
@@ -27106,7 +24780,6 @@
                 <w:szCs w:val="24"/>
               </w:rPr>
             </w:pPr>
-            <w:proofErr w:type="spellStart"/>
             <w:r>
               <w:rPr>
                 <w:sz w:val="24"/>
@@ -27114,7 +24787,6 @@
               </w:rPr>
               <w:t>cannedveg</w:t>
             </w:r>
-            <w:proofErr w:type="spellEnd"/>
           </w:p>
         </w:tc>
         <w:tc>
@@ -27354,7 +25026,6 @@
                 <w:szCs w:val="24"/>
               </w:rPr>
             </w:pPr>
-            <w:proofErr w:type="spellStart"/>
             <w:r>
               <w:rPr>
                 <w:sz w:val="24"/>
@@ -27362,7 +25033,6 @@
               </w:rPr>
               <w:t>frozenmeal</w:t>
             </w:r>
-            <w:proofErr w:type="spellEnd"/>
           </w:p>
         </w:tc>
         <w:tc>
@@ -27451,7 +25121,6 @@
                 <w:szCs w:val="24"/>
               </w:rPr>
             </w:pPr>
-            <w:proofErr w:type="spellStart"/>
             <w:r>
               <w:rPr>
                 <w:sz w:val="24"/>
@@ -27459,7 +25128,6 @@
               </w:rPr>
               <w:t>frozendessert</w:t>
             </w:r>
-            <w:proofErr w:type="spellEnd"/>
           </w:p>
         </w:tc>
         <w:tc>
@@ -27548,7 +25216,6 @@
                 <w:szCs w:val="24"/>
               </w:rPr>
             </w:pPr>
-            <w:proofErr w:type="spellStart"/>
             <w:r>
               <w:rPr>
                 <w:sz w:val="24"/>
@@ -27556,7 +25223,6 @@
               </w:rPr>
               <w:t>pizzabase</w:t>
             </w:r>
-            <w:proofErr w:type="spellEnd"/>
           </w:p>
         </w:tc>
         <w:tc>
@@ -27673,7 +25339,6 @@
                 <w:szCs w:val="24"/>
               </w:rPr>
             </w:pPr>
-            <w:proofErr w:type="spellStart"/>
             <w:r>
               <w:rPr>
                 <w:sz w:val="24"/>
@@ -27681,7 +25346,6 @@
               </w:rPr>
               <w:t>TomatoSauce</w:t>
             </w:r>
-            <w:proofErr w:type="spellEnd"/>
           </w:p>
         </w:tc>
         <w:tc>
@@ -28097,7 +25761,6 @@
                 <w:szCs w:val="24"/>
               </w:rPr>
             </w:pPr>
-            <w:proofErr w:type="spellStart"/>
             <w:r>
               <w:rPr>
                 <w:sz w:val="24"/>
@@ -28105,7 +25768,6 @@
               </w:rPr>
               <w:t>softdrink</w:t>
             </w:r>
-            <w:proofErr w:type="spellEnd"/>
           </w:p>
         </w:tc>
         <w:tc>
@@ -28194,7 +25856,6 @@
                 <w:szCs w:val="24"/>
               </w:rPr>
             </w:pPr>
-            <w:proofErr w:type="spellStart"/>
             <w:r>
               <w:rPr>
                 <w:sz w:val="24"/>
@@ -28202,7 +25863,6 @@
               </w:rPr>
               <w:t>fruitjuice</w:t>
             </w:r>
-            <w:proofErr w:type="spellEnd"/>
           </w:p>
         </w:tc>
         <w:tc>
@@ -28632,7 +26292,6 @@
                 <w:szCs w:val="24"/>
               </w:rPr>
             </w:pPr>
-            <w:proofErr w:type="spellStart"/>
             <w:r>
               <w:rPr>
                 <w:sz w:val="24"/>
@@ -28640,7 +26299,6 @@
               </w:rPr>
               <w:t>energydrink</w:t>
             </w:r>
-            <w:proofErr w:type="spellEnd"/>
           </w:p>
         </w:tc>
         <w:tc>
@@ -28919,16 +26577,13 @@
                 <w:szCs w:val="24"/>
               </w:rPr>
             </w:pPr>
-            <w:proofErr w:type="spellStart"/>
-            <w:r>
-              <w:rPr>
-                <w:sz w:val="24"/>
-                <w:szCs w:val="24"/>
-              </w:rPr>
-              <w:lastRenderedPageBreak/>
+            <w:r>
+              <w:rPr>
+                <w:sz w:val="24"/>
+                <w:szCs w:val="24"/>
+              </w:rPr>
               <w:t>laundrypowder</w:t>
             </w:r>
-            <w:proofErr w:type="spellEnd"/>
           </w:p>
         </w:tc>
         <w:tc>
@@ -29017,7 +26672,6 @@
                 <w:szCs w:val="24"/>
               </w:rPr>
             </w:pPr>
-            <w:proofErr w:type="spellStart"/>
             <w:r>
               <w:rPr>
                 <w:sz w:val="24"/>
@@ -29025,7 +26679,6 @@
               </w:rPr>
               <w:t>householcleaners</w:t>
             </w:r>
-            <w:proofErr w:type="spellEnd"/>
           </w:p>
         </w:tc>
         <w:tc>
@@ -29228,6 +26881,7 @@
                 <w:sz w:val="24"/>
                 <w:szCs w:val="24"/>
               </w:rPr>
+              <w:lastRenderedPageBreak/>
               <w:t>Frozen</w:t>
             </w:r>
             <w:r>
@@ -29645,7 +27299,6 @@
                 <w:szCs w:val="24"/>
               </w:rPr>
             </w:pPr>
-            <w:proofErr w:type="spellStart"/>
             <w:r>
               <w:rPr>
                 <w:sz w:val="24"/>
@@ -29653,7 +27306,6 @@
               </w:rPr>
               <w:t>Napies</w:t>
             </w:r>
-            <w:proofErr w:type="spellEnd"/>
           </w:p>
         </w:tc>
         <w:tc>
@@ -30560,7 +28212,6 @@
                 <w:szCs w:val="24"/>
               </w:rPr>
             </w:pPr>
-            <w:proofErr w:type="spellStart"/>
             <w:r>
               <w:rPr>
                 <w:sz w:val="24"/>
@@ -30568,7 +28219,6 @@
               </w:rPr>
               <w:t>dishwashingliquid</w:t>
             </w:r>
-            <w:proofErr w:type="spellEnd"/>
           </w:p>
         </w:tc>
         <w:tc>
@@ -30950,7 +28600,6 @@
                 <w:szCs w:val="24"/>
               </w:rPr>
             </w:pPr>
-            <w:proofErr w:type="spellStart"/>
             <w:r>
               <w:rPr>
                 <w:sz w:val="24"/>
@@ -30958,7 +28607,6 @@
               </w:rPr>
               <w:t>TeaTowel</w:t>
             </w:r>
-            <w:proofErr w:type="spellEnd"/>
           </w:p>
         </w:tc>
         <w:tc>
@@ -31194,31 +28842,17 @@
         <w:rPr>
           <w:color w:val="0070C0"/>
         </w:rPr>
-        <w:t xml:space="preserve">Appendix IV – </w:t>
-      </w:r>
-      <w:proofErr w:type="spellStart"/>
-      <w:r>
+        <w:t>Appendix IV – ReceiptID[Duplicates]</w:t>
+      </w:r>
+      <w:bookmarkEnd w:id="28"/>
+    </w:p>
+    <w:p/>
+    <w:p>
+      <w:pPr>
+        <w:jc w:val="both"/>
         <w:rPr>
           <w:color w:val="0070C0"/>
         </w:rPr>
-        <w:t>ReceiptID</w:t>
-      </w:r>
-      <w:proofErr w:type="spellEnd"/>
-      <w:r>
-        <w:rPr>
-          <w:color w:val="0070C0"/>
-        </w:rPr>
-        <w:t>[Duplicates]</w:t>
-      </w:r>
-      <w:bookmarkEnd w:id="28"/>
-    </w:p>
-    <w:p/>
-    <w:p>
-      <w:pPr>
-        <w:jc w:val="both"/>
-        <w:rPr>
-          <w:color w:val="0070C0"/>
-        </w:rPr>
       </w:pPr>
       <w:r>
         <w:rPr>
@@ -31227,6 +28861,7 @@
           <w:sz w:val="24"/>
           <w:szCs w:val="24"/>
         </w:rPr>
+        <w:lastRenderedPageBreak/>
         <w:drawing>
           <wp:inline distT="0" distB="0" distL="0" distR="0" wp14:anchorId="75A6F315" wp14:editId="41138032">
             <wp:extent cx="6305550" cy="3522345"/>
@@ -31293,7 +28928,6 @@
           <w:b/>
           <w:bCs/>
         </w:rPr>
-        <w:lastRenderedPageBreak/>
         <w:t>Before cleaning</w:t>
       </w:r>
       <w:r>
@@ -31712,17 +29346,9 @@
         <w:rPr>
           <w:color w:val="0070C0"/>
         </w:rPr>
-        <w:t xml:space="preserve">Appendix VI – </w:t>
-      </w:r>
-      <w:proofErr w:type="spellStart"/>
-      <w:r>
-        <w:rPr>
-          <w:color w:val="0070C0"/>
-        </w:rPr>
-        <w:t>pmethod</w:t>
+        <w:t>Appendix VI – pmethod</w:t>
       </w:r>
       <w:bookmarkEnd w:id="30"/>
-      <w:proofErr w:type="spellEnd"/>
     </w:p>
     <w:p/>
     <w:p>
@@ -31997,17 +29623,9 @@
         <w:rPr>
           <w:color w:val="0070C0"/>
         </w:rPr>
-        <w:t xml:space="preserve">Appendix VIII – </w:t>
-      </w:r>
-      <w:proofErr w:type="spellStart"/>
-      <w:r>
-        <w:rPr>
-          <w:color w:val="0070C0"/>
-        </w:rPr>
-        <w:t>homeown</w:t>
+        <w:t>Appendix VIII – homeown</w:t>
       </w:r>
       <w:bookmarkEnd w:id="32"/>
-      <w:proofErr w:type="spellEnd"/>
     </w:p>
     <w:p/>
     <w:p>
@@ -32632,16 +30250,8 @@
         <w:rPr>
           <w:color w:val="0070C0"/>
         </w:rPr>
-        <w:t xml:space="preserve">Appendix XI – </w:t>
-      </w:r>
-      <w:proofErr w:type="spellStart"/>
-      <w:r>
-        <w:rPr>
-          <w:color w:val="0070C0"/>
-        </w:rPr>
-        <w:t>nchildren</w:t>
-      </w:r>
-      <w:proofErr w:type="spellEnd"/>
+        <w:t>Appendix XI – nchildren</w:t>
+      </w:r>
     </w:p>
     <w:p>
       <w:pPr>
@@ -33176,7 +30786,6 @@
                 <w:color w:val="FFFFFF" w:themeColor="background1"/>
               </w:rPr>
             </w:pPr>
-            <w:proofErr w:type="spellStart"/>
             <w:r>
               <w:rPr>
                 <w:b/>
@@ -33184,7 +30793,6 @@
               </w:rPr>
               <w:t>Std.Dev</w:t>
             </w:r>
-            <w:proofErr w:type="spellEnd"/>
           </w:p>
         </w:tc>
       </w:tr>
@@ -33974,7 +31582,6 @@
                 <w:i/>
               </w:rPr>
             </w:pPr>
-            <w:proofErr w:type="spellStart"/>
             <w:r>
               <w:rPr>
                 <w:rFonts w:asciiTheme="minorHAnsi" w:hAnsiTheme="minorHAnsi"/>
@@ -33984,7 +31591,6 @@
               </w:rPr>
               <w:t>pmethod</w:t>
             </w:r>
-            <w:proofErr w:type="spellEnd"/>
           </w:p>
         </w:tc>
         <w:tc>
@@ -34125,7 +31731,6 @@
               </w:rPr>
               <w:t xml:space="preserve"> </w:t>
             </w:r>
-            <w:proofErr w:type="spellStart"/>
             <w:r>
               <w:rPr>
                 <w:rFonts w:asciiTheme="minorHAnsi" w:hAnsiTheme="minorHAnsi" w:cs="Times New Roman"/>
@@ -34134,7 +31739,6 @@
               </w:rPr>
               <w:t>Eftpos</w:t>
             </w:r>
-            <w:proofErr w:type="spellEnd"/>
             <w:r>
               <w:rPr>
                 <w:rFonts w:asciiTheme="minorHAnsi" w:hAnsiTheme="minorHAnsi" w:cs="Times New Roman"/>
@@ -34525,7 +32129,6 @@
                 <w:i/>
               </w:rPr>
             </w:pPr>
-            <w:proofErr w:type="spellStart"/>
             <w:r>
               <w:rPr>
                 <w:rFonts w:asciiTheme="minorHAnsi" w:hAnsiTheme="minorHAnsi"/>
@@ -34535,7 +32138,6 @@
               </w:rPr>
               <w:t>homeown</w:t>
             </w:r>
-            <w:proofErr w:type="spellEnd"/>
           </w:p>
         </w:tc>
         <w:tc>
@@ -34845,7 +32447,6 @@
                 <w:i/>
               </w:rPr>
             </w:pPr>
-            <w:proofErr w:type="spellStart"/>
             <w:r>
               <w:rPr>
                 <w:rFonts w:asciiTheme="minorHAnsi" w:hAnsiTheme="minorHAnsi"/>
@@ -34855,7 +32456,6 @@
               </w:rPr>
               <w:t>nchildren</w:t>
             </w:r>
-            <w:proofErr w:type="spellEnd"/>
           </w:p>
         </w:tc>
         <w:tc>
@@ -36263,14 +33863,12 @@
         </w:rPr>
         <w:t xml:space="preserve"> –  </w:t>
       </w:r>
-      <w:proofErr w:type="spellStart"/>
       <w:r>
         <w:rPr>
           <w:color w:val="0070C0"/>
         </w:rPr>
         <w:t>Homeown</w:t>
       </w:r>
-      <w:proofErr w:type="spellEnd"/>
       <w:r>
         <w:rPr>
           <w:color w:val="0070C0"/>

</xml_diff>